<commit_message>
Actualizado clasificacion e identificacion de items de configuracion
</commit_message>
<xml_diff>
--- a/Documentacion General/FISUM-PGC.docx
+++ b/Documentacion General/FISUM-PGC.docx
@@ -10,10 +10,14 @@
           <w:tab w:val="right" w:pos="8640"/>
         </w:tabs>
         <w:jc w:val="both"/>
-      </w:pPr>
-      <w:r>
-        <w:rPr>
-          <w:rFonts w:ascii="Verdana" w:eastAsia="Verdana" w:hAnsi="Verdana" w:cs="Verdana"/>
+        <w:rPr>
+          <w:lang w:val="en-US"/>
+        </w:rPr>
+      </w:pPr>
+      <w:r>
+        <w:rPr>
+          <w:rFonts w:ascii="Verdana" w:eastAsia="Verdana" w:hAnsi="Verdana" w:cs="Verdana"/>
+          <w:lang w:val="en-US"/>
         </w:rPr>
         <w:t xml:space="preserve"> </w:t>
       </w:r>
@@ -25,6 +29,9 @@
           <w:tab w:val="right" w:pos="8640"/>
         </w:tabs>
         <w:jc w:val="both"/>
+        <w:rPr>
+          <w:lang w:val="en-US"/>
+        </w:rPr>
       </w:pPr>
     </w:p>
     <w:p>
@@ -34,6 +41,9 @@
           <w:tab w:val="right" w:pos="8640"/>
         </w:tabs>
         <w:jc w:val="both"/>
+        <w:rPr>
+          <w:lang w:val="en-US"/>
+        </w:rPr>
       </w:pPr>
     </w:p>
     <w:p>
@@ -43,6 +53,9 @@
           <w:tab w:val="right" w:pos="8640"/>
         </w:tabs>
         <w:jc w:val="both"/>
+        <w:rPr>
+          <w:lang w:val="en-US"/>
+        </w:rPr>
       </w:pPr>
     </w:p>
     <w:p>
@@ -52,6 +65,9 @@
           <w:tab w:val="right" w:pos="8640"/>
         </w:tabs>
         <w:jc w:val="both"/>
+        <w:rPr>
+          <w:lang w:val="en-US"/>
+        </w:rPr>
       </w:pPr>
     </w:p>
     <w:p>
@@ -61,6 +77,9 @@
           <w:tab w:val="right" w:pos="8640"/>
         </w:tabs>
         <w:jc w:val="both"/>
+        <w:rPr>
+          <w:lang w:val="en-US"/>
+        </w:rPr>
       </w:pPr>
     </w:p>
     <w:p>
@@ -70,6 +89,9 @@
           <w:tab w:val="right" w:pos="8640"/>
         </w:tabs>
         <w:jc w:val="both"/>
+        <w:rPr>
+          <w:lang w:val="en-US"/>
+        </w:rPr>
       </w:pPr>
     </w:p>
     <w:p>
@@ -79,6 +101,9 @@
           <w:tab w:val="right" w:pos="8640"/>
         </w:tabs>
         <w:jc w:val="both"/>
+        <w:rPr>
+          <w:lang w:val="en-US"/>
+        </w:rPr>
       </w:pPr>
     </w:p>
     <w:p>
@@ -88,6 +113,9 @@
           <w:tab w:val="right" w:pos="8640"/>
         </w:tabs>
         <w:jc w:val="both"/>
+        <w:rPr>
+          <w:lang w:val="en-US"/>
+        </w:rPr>
       </w:pPr>
     </w:p>
     <w:p>
@@ -97,6 +125,9 @@
           <w:tab w:val="right" w:pos="8640"/>
         </w:tabs>
         <w:jc w:val="both"/>
+        <w:rPr>
+          <w:lang w:val="en-US"/>
+        </w:rPr>
       </w:pPr>
     </w:p>
     <w:p>
@@ -106,6 +137,9 @@
           <w:tab w:val="right" w:pos="8640"/>
         </w:tabs>
         <w:jc w:val="both"/>
+        <w:rPr>
+          <w:lang w:val="en-US"/>
+        </w:rPr>
       </w:pPr>
     </w:p>
     <w:p>
@@ -115,6 +149,9 @@
           <w:tab w:val="right" w:pos="8640"/>
         </w:tabs>
         <w:jc w:val="both"/>
+        <w:rPr>
+          <w:lang w:val="en-US"/>
+        </w:rPr>
       </w:pPr>
     </w:p>
     <w:p>
@@ -124,6 +161,9 @@
           <w:tab w:val="right" w:pos="8640"/>
         </w:tabs>
         <w:jc w:val="both"/>
+        <w:rPr>
+          <w:lang w:val="en-US"/>
+        </w:rPr>
       </w:pPr>
     </w:p>
     <w:p>
@@ -133,6 +173,9 @@
           <w:tab w:val="right" w:pos="8640"/>
         </w:tabs>
         <w:jc w:val="both"/>
+        <w:rPr>
+          <w:lang w:val="en-US"/>
+        </w:rPr>
       </w:pPr>
     </w:p>
     <w:p>
@@ -142,6 +185,9 @@
           <w:tab w:val="right" w:pos="8640"/>
         </w:tabs>
         <w:jc w:val="both"/>
+        <w:rPr>
+          <w:lang w:val="en-US"/>
+        </w:rPr>
       </w:pPr>
     </w:p>
     <w:p>
@@ -151,6 +197,9 @@
           <w:tab w:val="right" w:pos="8640"/>
         </w:tabs>
         <w:jc w:val="both"/>
+        <w:rPr>
+          <w:lang w:val="en-US"/>
+        </w:rPr>
       </w:pPr>
     </w:p>
     <w:p>
@@ -160,6 +209,9 @@
           <w:tab w:val="right" w:pos="8640"/>
         </w:tabs>
         <w:jc w:val="both"/>
+        <w:rPr>
+          <w:lang w:val="en-US"/>
+        </w:rPr>
       </w:pPr>
     </w:p>
     <w:p>
@@ -169,6 +221,9 @@
           <w:tab w:val="right" w:pos="8640"/>
         </w:tabs>
         <w:jc w:val="both"/>
+        <w:rPr>
+          <w:lang w:val="en-US"/>
+        </w:rPr>
       </w:pPr>
     </w:p>
     <w:p>
@@ -178,6 +233,9 @@
           <w:tab w:val="right" w:pos="8640"/>
         </w:tabs>
         <w:jc w:val="both"/>
+        <w:rPr>
+          <w:lang w:val="en-US"/>
+        </w:rPr>
       </w:pPr>
     </w:p>
     <w:p>
@@ -187,6 +245,9 @@
           <w:tab w:val="right" w:pos="8640"/>
         </w:tabs>
         <w:jc w:val="both"/>
+        <w:rPr>
+          <w:lang w:val="en-US"/>
+        </w:rPr>
       </w:pPr>
     </w:p>
     <w:p>
@@ -196,6 +257,9 @@
           <w:tab w:val="right" w:pos="8640"/>
         </w:tabs>
         <w:jc w:val="both"/>
+        <w:rPr>
+          <w:lang w:val="en-US"/>
+        </w:rPr>
       </w:pPr>
     </w:p>
     <w:p>
@@ -205,6 +269,9 @@
           <w:tab w:val="right" w:pos="8640"/>
         </w:tabs>
         <w:jc w:val="both"/>
+        <w:rPr>
+          <w:lang w:val="en-US"/>
+        </w:rPr>
       </w:pPr>
     </w:p>
     <w:p>
@@ -214,12 +281,16 @@
           <w:tab w:val="right" w:pos="8640"/>
         </w:tabs>
         <w:jc w:val="center"/>
+        <w:rPr>
+          <w:lang w:val="en-US"/>
+        </w:rPr>
       </w:pPr>
       <w:r>
         <w:rPr>
           <w:rFonts w:ascii="Verdana" w:eastAsia="Verdana" w:hAnsi="Verdana" w:cs="Verdana"/>
           <w:sz w:val="44"/>
           <w:szCs w:val="44"/>
+          <w:lang w:val="en-US"/>
         </w:rPr>
         <w:t>GUÍA de SCMP</w:t>
       </w:r>
@@ -231,6 +302,9 @@
           <w:tab w:val="right" w:pos="8640"/>
         </w:tabs>
         <w:jc w:val="center"/>
+        <w:rPr>
+          <w:lang w:val="en-US"/>
+        </w:rPr>
       </w:pPr>
       <w:r>
         <w:rPr>
@@ -238,28 +312,9 @@
           <w:b/>
           <w:sz w:val="24"/>
           <w:szCs w:val="24"/>
-        </w:rPr>
-        <w:t xml:space="preserve">(Software </w:t>
-      </w:r>
-      <w:proofErr w:type="spellStart"/>
-      <w:r>
-        <w:rPr>
-          <w:rFonts w:ascii="Verdana" w:eastAsia="Verdana" w:hAnsi="Verdana" w:cs="Verdana"/>
-          <w:b/>
-          <w:sz w:val="24"/>
-          <w:szCs w:val="24"/>
-        </w:rPr>
-        <w:t>Configuration</w:t>
-      </w:r>
-      <w:proofErr w:type="spellEnd"/>
-      <w:r>
-        <w:rPr>
-          <w:rFonts w:ascii="Verdana" w:eastAsia="Verdana" w:hAnsi="Verdana" w:cs="Verdana"/>
-          <w:b/>
-          <w:sz w:val="24"/>
-          <w:szCs w:val="24"/>
-        </w:rPr>
-        <w:t xml:space="preserve"> Management Plan)</w:t>
+          <w:lang w:val="en-US"/>
+        </w:rPr>
+        <w:t>(Software Configuration Management Plan)</w:t>
       </w:r>
     </w:p>
     <w:p>
@@ -269,6 +324,9 @@
           <w:tab w:val="right" w:pos="8640"/>
         </w:tabs>
         <w:jc w:val="center"/>
+        <w:rPr>
+          <w:lang w:val="en-US"/>
+        </w:rPr>
       </w:pPr>
     </w:p>
     <w:p>
@@ -276,11 +334,28 @@
         <w:tabs>
           <w:tab w:val="left" w:pos="284"/>
         </w:tabs>
-      </w:pPr>
-    </w:p>
-    <w:p/>
-    <w:p>
-      <w:r>
+        <w:rPr>
+          <w:lang w:val="en-US"/>
+        </w:rPr>
+      </w:pPr>
+    </w:p>
+    <w:p>
+      <w:pPr>
+        <w:rPr>
+          <w:lang w:val="en-US"/>
+        </w:rPr>
+      </w:pPr>
+    </w:p>
+    <w:p>
+      <w:pPr>
+        <w:rPr>
+          <w:lang w:val="en-US"/>
+        </w:rPr>
+      </w:pPr>
+      <w:r>
+        <w:rPr>
+          <w:lang w:val="en-US"/>
+        </w:rPr>
         <w:br w:type="page"/>
       </w:r>
     </w:p>
@@ -2048,35 +2123,15 @@
         <w:jc w:val="both"/>
         <w:rPr>
           <w:rFonts w:ascii="Verdana" w:eastAsia="Verdana" w:hAnsi="Verdana" w:cs="Verdana"/>
-        </w:rPr>
-      </w:pPr>
-      <w:proofErr w:type="spellStart"/>
-      <w:r>
-        <w:rPr>
-          <w:rFonts w:ascii="Verdana" w:eastAsia="Verdana" w:hAnsi="Verdana" w:cs="Verdana"/>
-        </w:rPr>
-        <w:t>Planeamiento</w:t>
-      </w:r>
-      <w:proofErr w:type="spellEnd"/>
-      <w:r>
-        <w:rPr>
-          <w:rFonts w:ascii="Verdana" w:eastAsia="Verdana" w:hAnsi="Verdana" w:cs="Verdana"/>
-        </w:rPr>
-        <w:t xml:space="preserve"> de la </w:t>
-      </w:r>
-      <w:proofErr w:type="spellStart"/>
-      <w:r>
-        <w:rPr>
-          <w:rFonts w:ascii="Verdana" w:eastAsia="Verdana" w:hAnsi="Verdana" w:cs="Verdana"/>
-        </w:rPr>
-        <w:t>Gestión</w:t>
-      </w:r>
-      <w:proofErr w:type="spellEnd"/>
-      <w:r>
-        <w:rPr>
-          <w:rFonts w:ascii="Verdana" w:eastAsia="Verdana" w:hAnsi="Verdana" w:cs="Verdana"/>
-        </w:rPr>
-        <w:t xml:space="preserve"> de la SCM</w:t>
+          <w:lang w:val="es-PE"/>
+        </w:rPr>
+      </w:pPr>
+      <w:r>
+        <w:rPr>
+          <w:rFonts w:ascii="Verdana" w:eastAsia="Verdana" w:hAnsi="Verdana" w:cs="Verdana"/>
+          <w:lang w:val="es-PE"/>
+        </w:rPr>
+        <w:t>Planeamiento de la Gestión de la SCM</w:t>
       </w:r>
     </w:p>
     <w:p>
@@ -2147,27 +2202,15 @@
         <w:jc w:val="both"/>
         <w:rPr>
           <w:rFonts w:ascii="Verdana" w:eastAsia="Verdana" w:hAnsi="Verdana" w:cs="Verdana"/>
-        </w:rPr>
-      </w:pPr>
-      <w:r>
-        <w:rPr>
-          <w:rFonts w:ascii="Verdana" w:eastAsia="Verdana" w:hAnsi="Verdana" w:cs="Verdana"/>
-        </w:rPr>
-        <w:t xml:space="preserve">Estado de </w:t>
-      </w:r>
-      <w:proofErr w:type="spellStart"/>
-      <w:r>
-        <w:rPr>
-          <w:rFonts w:ascii="Verdana" w:eastAsia="Verdana" w:hAnsi="Verdana" w:cs="Verdana"/>
-        </w:rPr>
-        <w:t>Contabilidad</w:t>
-      </w:r>
-      <w:proofErr w:type="spellEnd"/>
-      <w:r>
-        <w:rPr>
-          <w:rFonts w:ascii="Verdana" w:eastAsia="Verdana" w:hAnsi="Verdana" w:cs="Verdana"/>
-        </w:rPr>
-        <w:t xml:space="preserve"> de la SCM</w:t>
+          <w:lang w:val="es-PE"/>
+        </w:rPr>
+      </w:pPr>
+      <w:r>
+        <w:rPr>
+          <w:rFonts w:ascii="Verdana" w:eastAsia="Verdana" w:hAnsi="Verdana" w:cs="Verdana"/>
+          <w:lang w:val="es-PE"/>
+        </w:rPr>
+        <w:t>Estado de Contabilidad de la SCM</w:t>
       </w:r>
     </w:p>
     <w:p>
@@ -2207,49 +2250,31 @@
         <w:jc w:val="both"/>
         <w:rPr>
           <w:rFonts w:ascii="Verdana" w:eastAsia="Verdana" w:hAnsi="Verdana" w:cs="Verdana"/>
-        </w:rPr>
-      </w:pPr>
+          <w:lang w:val="es-PE"/>
+        </w:rPr>
+      </w:pPr>
+      <w:r>
+        <w:rPr>
+          <w:rFonts w:ascii="Verdana" w:eastAsia="Verdana" w:hAnsi="Verdana" w:cs="Verdana"/>
+          <w:lang w:val="es-PE"/>
+        </w:rPr>
+        <w:t xml:space="preserve">Gestión y Entrega de las </w:t>
+      </w:r>
       <w:proofErr w:type="spellStart"/>
       <w:r>
         <w:rPr>
           <w:rFonts w:ascii="Verdana" w:eastAsia="Verdana" w:hAnsi="Verdana" w:cs="Verdana"/>
-        </w:rPr>
-        <w:t>Gestión</w:t>
+          <w:lang w:val="es-PE"/>
+        </w:rPr>
+        <w:t>Releases</w:t>
       </w:r>
       <w:proofErr w:type="spellEnd"/>
       <w:r>
         <w:rPr>
           <w:rFonts w:ascii="Verdana" w:eastAsia="Verdana" w:hAnsi="Verdana" w:cs="Verdana"/>
-        </w:rPr>
-        <w:t xml:space="preserve"> y </w:t>
-      </w:r>
-      <w:proofErr w:type="spellStart"/>
-      <w:r>
-        <w:rPr>
-          <w:rFonts w:ascii="Verdana" w:eastAsia="Verdana" w:hAnsi="Verdana" w:cs="Verdana"/>
-        </w:rPr>
-        <w:t>Entrega</w:t>
-      </w:r>
-      <w:proofErr w:type="spellEnd"/>
-      <w:r>
-        <w:rPr>
-          <w:rFonts w:ascii="Verdana" w:eastAsia="Verdana" w:hAnsi="Verdana" w:cs="Verdana"/>
-        </w:rPr>
-        <w:t xml:space="preserve"> de </w:t>
-      </w:r>
-      <w:proofErr w:type="spellStart"/>
-      <w:r>
-        <w:rPr>
-          <w:rFonts w:ascii="Verdana" w:eastAsia="Verdana" w:hAnsi="Verdana" w:cs="Verdana"/>
-        </w:rPr>
-        <w:t>las</w:t>
-      </w:r>
-      <w:proofErr w:type="spellEnd"/>
-      <w:r>
-        <w:rPr>
-          <w:rFonts w:ascii="Verdana" w:eastAsia="Verdana" w:hAnsi="Verdana" w:cs="Verdana"/>
-        </w:rPr>
-        <w:t xml:space="preserve"> Releases del Software</w:t>
+          <w:lang w:val="es-PE"/>
+        </w:rPr>
+        <w:t xml:space="preserve"> del Software</w:t>
       </w:r>
     </w:p>
     <w:p>
@@ -3216,10 +3241,7 @@
         </w:rPr>
       </w:pPr>
       <w:r>
-        <w:t xml:space="preserve">Tabla </w:t>
-      </w:r>
-      <w:r>
-        <w:t xml:space="preserve">1 Listado de roles de gestión de </w:t>
+        <w:t xml:space="preserve">Tabla 1 Listado de roles de gestión de </w:t>
       </w:r>
       <w:proofErr w:type="spellStart"/>
       <w:r>
@@ -4029,7 +4051,6 @@
         <w:t xml:space="preserve">. Es usado en aplicaciones populares como </w:t>
       </w:r>
       <w:hyperlink r:id="rId38">
-        <w:proofErr w:type="spellStart"/>
         <w:r>
           <w:rPr>
             <w:color w:val="1155CC"/>
@@ -4037,7 +4058,6 @@
           </w:rPr>
           <w:t>Dropbox</w:t>
         </w:r>
-        <w:proofErr w:type="spellEnd"/>
       </w:hyperlink>
       <w:r>
         <w:t xml:space="preserve">, </w:t>
@@ -4288,52 +4308,301 @@
         </w:rPr>
         <w:t>Actividades de la Gestión de Configuración del Software (SCM)</w:t>
       </w:r>
-    </w:p>
-    <w:p>
-      <w:pPr>
-        <w:tabs>
-          <w:tab w:val="center" w:pos="4252"/>
-          <w:tab w:val="right" w:pos="8504"/>
-        </w:tabs>
-      </w:pPr>
       <w:bookmarkStart w:id="13" w:name="h.lnxbz9" w:colFirst="0" w:colLast="0"/>
       <w:bookmarkEnd w:id="13"/>
-    </w:p>
-    <w:p>
-      <w:pPr>
-        <w:numPr>
-          <w:ilvl w:val="1"/>
-          <w:numId w:val="4"/>
-        </w:numPr>
-        <w:tabs>
-          <w:tab w:val="left" w:pos="567"/>
-        </w:tabs>
-      </w:pPr>
-      <w:r>
-        <w:rPr>
-          <w:rFonts w:ascii="Verdana" w:eastAsia="Verdana" w:hAnsi="Verdana" w:cs="Verdana"/>
-          <w:b/>
-        </w:rPr>
-        <w:t>Identificación de la configuración</w:t>
-      </w:r>
     </w:p>
     <w:p>
       <w:pPr>
         <w:tabs>
           <w:tab w:val="left" w:pos="284"/>
         </w:tabs>
-        <w:ind w:left="284"/>
+        <w:rPr>
+          <w:rFonts w:ascii="Verdana" w:eastAsia="Verdana" w:hAnsi="Verdana" w:cs="Verdana"/>
+        </w:rPr>
+      </w:pPr>
+    </w:p>
+    <w:p>
+      <w:pPr>
+        <w:numPr>
+          <w:ilvl w:val="1"/>
+          <w:numId w:val="2"/>
+        </w:numPr>
+        <w:tabs>
+          <w:tab w:val="left" w:pos="284"/>
+        </w:tabs>
+        <w:rPr>
+          <w:rFonts w:ascii="Verdana" w:eastAsia="Verdana" w:hAnsi="Verdana" w:cs="Verdana"/>
+        </w:rPr>
+      </w:pPr>
+      <w:r>
+        <w:rPr>
+          <w:rFonts w:ascii="Verdana" w:eastAsia="Verdana" w:hAnsi="Verdana" w:cs="Verdana"/>
+          <w:b/>
+        </w:rPr>
+        <w:t>Identificación de la configuración</w:t>
+      </w:r>
+    </w:p>
+    <w:p>
+      <w:pPr>
+        <w:tabs>
+          <w:tab w:val="left" w:pos="284"/>
+        </w:tabs>
+        <w:rPr>
+          <w:rFonts w:ascii="Verdana" w:eastAsia="Verdana" w:hAnsi="Verdana" w:cs="Verdana"/>
+        </w:rPr>
+      </w:pPr>
+    </w:p>
+    <w:p>
+      <w:pPr>
+        <w:pStyle w:val="Prrafodelista"/>
+        <w:tabs>
+          <w:tab w:val="left" w:pos="284"/>
+        </w:tabs>
+        <w:ind w:left="0"/>
         <w:jc w:val="both"/>
+        <w:rPr>
+          <w:rFonts w:ascii="Verdana" w:eastAsia="Verdana" w:hAnsi="Verdana" w:cs="Verdana"/>
+          <w:lang w:val="es-PE"/>
+        </w:rPr>
+      </w:pPr>
+      <w:r>
+        <w:rPr>
+          <w:rFonts w:ascii="Verdana" w:eastAsia="Verdana" w:hAnsi="Verdana" w:cs="Verdana"/>
+          <w:lang w:val="es-PE"/>
+        </w:rPr>
+        <w:t>La primera fase de la gestión de la configuración de software es la identificación</w:t>
+      </w:r>
+      <w:r>
+        <w:rPr>
+          <w:rFonts w:ascii="Verdana" w:eastAsia="Verdana" w:hAnsi="Verdana" w:cs="Verdana"/>
+          <w:lang w:val="es-PE"/>
+        </w:rPr>
+        <w:t xml:space="preserve"> de los ítems (elementos) de configuración (los artefactos que son sujetos a todo el proceso de SCM) esta es una fase crucial en el proceso de SCM ya que una mala </w:t>
+      </w:r>
+      <w:r>
+        <w:rPr>
+          <w:rFonts w:ascii="Verdana" w:eastAsia="Verdana" w:hAnsi="Verdana" w:cs="Verdana"/>
+          <w:lang w:val="es-PE"/>
+        </w:rPr>
+        <w:t xml:space="preserve">identificación </w:t>
+      </w:r>
+      <w:r>
+        <w:rPr>
+          <w:rFonts w:ascii="Verdana" w:eastAsia="Verdana" w:hAnsi="Verdana" w:cs="Verdana"/>
+          <w:lang w:val="es-PE"/>
+        </w:rPr>
+        <w:t>de los ítems de configuración puede traer mayores costos (</w:t>
+      </w:r>
+      <w:r>
+        <w:rPr>
+          <w:rFonts w:ascii="Verdana" w:eastAsia="Verdana" w:hAnsi="Verdana" w:cs="Verdana"/>
+          <w:lang w:val="es-PE"/>
+        </w:rPr>
+        <w:t xml:space="preserve">bien por </w:t>
+      </w:r>
+      <w:r>
+        <w:rPr>
+          <w:rFonts w:ascii="Verdana" w:eastAsia="Verdana" w:hAnsi="Verdana" w:cs="Verdana"/>
+          <w:lang w:val="es-PE"/>
+        </w:rPr>
+        <w:t xml:space="preserve">gestionar </w:t>
+      </w:r>
+      <w:r>
+        <w:rPr>
+          <w:rFonts w:ascii="Verdana" w:eastAsia="Verdana" w:hAnsi="Verdana" w:cs="Verdana"/>
+          <w:lang w:val="es-PE"/>
+        </w:rPr>
+        <w:t xml:space="preserve">la configuración de </w:t>
+      </w:r>
+      <w:r>
+        <w:rPr>
+          <w:rFonts w:ascii="Verdana" w:eastAsia="Verdana" w:hAnsi="Verdana" w:cs="Verdana"/>
+          <w:lang w:val="es-PE"/>
+        </w:rPr>
+        <w:t>artefactos de software “</w:t>
+      </w:r>
+      <w:r>
+        <w:rPr>
+          <w:rFonts w:ascii="Verdana" w:eastAsia="Verdana" w:hAnsi="Verdana" w:cs="Verdana"/>
+          <w:i/>
+          <w:lang w:val="es-PE"/>
+        </w:rPr>
+        <w:t>poca</w:t>
+      </w:r>
+      <w:r>
+        <w:rPr>
+          <w:rFonts w:ascii="Verdana" w:eastAsia="Verdana" w:hAnsi="Verdana" w:cs="Verdana"/>
+          <w:i/>
+          <w:lang w:val="es-PE"/>
+        </w:rPr>
+        <w:t xml:space="preserve"> relevancia</w:t>
+      </w:r>
+      <w:r>
+        <w:rPr>
+          <w:rFonts w:ascii="Verdana" w:eastAsia="Verdana" w:hAnsi="Verdana" w:cs="Verdana"/>
+          <w:lang w:val="es-PE"/>
+        </w:rPr>
+        <w:t>”</w:t>
+      </w:r>
+      <w:r>
+        <w:rPr>
+          <w:rFonts w:ascii="Verdana" w:eastAsia="Verdana" w:hAnsi="Verdana" w:cs="Verdana"/>
+          <w:lang w:val="es-PE"/>
+        </w:rPr>
+        <w:t xml:space="preserve"> al ciclo de vida del software</w:t>
+      </w:r>
+      <w:r>
+        <w:rPr>
+          <w:rFonts w:ascii="Verdana" w:eastAsia="Verdana" w:hAnsi="Verdana" w:cs="Verdana"/>
+          <w:lang w:val="es-PE"/>
+        </w:rPr>
+        <w:t xml:space="preserve"> </w:t>
+      </w:r>
+      <w:r>
+        <w:rPr>
+          <w:rFonts w:ascii="Verdana" w:eastAsia="Verdana" w:hAnsi="Verdana" w:cs="Verdana"/>
+          <w:lang w:val="es-PE"/>
+        </w:rPr>
+        <w:t>o por no gestionar aquellos artefactos de relevancia</w:t>
+      </w:r>
+      <w:r>
+        <w:rPr>
+          <w:rFonts w:ascii="Verdana" w:eastAsia="Verdana" w:hAnsi="Verdana" w:cs="Verdana"/>
+          <w:lang w:val="es-PE"/>
+        </w:rPr>
+        <w:t>)</w:t>
+      </w:r>
+      <w:r>
+        <w:rPr>
+          <w:rFonts w:ascii="Verdana" w:eastAsia="Verdana" w:hAnsi="Verdana" w:cs="Verdana"/>
+          <w:lang w:val="es-PE"/>
+        </w:rPr>
+        <w:t>.</w:t>
+      </w:r>
+      <w:r>
+        <w:rPr>
+          <w:rFonts w:ascii="Verdana" w:eastAsia="Verdana" w:hAnsi="Verdana" w:cs="Verdana"/>
+          <w:lang w:val="es-PE"/>
+        </w:rPr>
+        <w:t xml:space="preserve"> </w:t>
+      </w:r>
+      <w:r>
+        <w:rPr>
+          <w:rFonts w:ascii="Verdana" w:eastAsia="Verdana" w:hAnsi="Verdana" w:cs="Verdana"/>
+          <w:lang w:val="es-PE"/>
+        </w:rPr>
+        <w:t xml:space="preserve">Los ítems de configuración identificados serán gestionados en todas las demás fases del proceso de SCM, para facilitar la gestión en esta fase se define la clasificación de cada ítem como un identificador (el cual es definido por una nomenclatura según la </w:t>
+      </w:r>
+      <w:r>
+        <w:rPr>
+          <w:rFonts w:ascii="Verdana" w:eastAsia="Verdana" w:hAnsi="Verdana" w:cs="Verdana"/>
+          <w:lang w:val="es-PE"/>
+        </w:rPr>
+        <w:lastRenderedPageBreak/>
+        <w:t>clasificación dada a dicho ítem).</w:t>
+      </w:r>
+    </w:p>
+    <w:p>
+      <w:pPr>
+        <w:pStyle w:val="Prrafodelista"/>
+        <w:tabs>
+          <w:tab w:val="left" w:pos="284"/>
+        </w:tabs>
+        <w:ind w:left="0"/>
+        <w:jc w:val="both"/>
+        <w:rPr>
+          <w:rFonts w:ascii="Verdana" w:eastAsia="Verdana" w:hAnsi="Verdana" w:cs="Verdana"/>
+          <w:lang w:val="es-PE"/>
+        </w:rPr>
+      </w:pPr>
+    </w:p>
+    <w:p>
+      <w:pPr>
+        <w:pStyle w:val="Prrafodelista"/>
+        <w:tabs>
+          <w:tab w:val="left" w:pos="284"/>
+        </w:tabs>
+        <w:ind w:left="0"/>
+        <w:jc w:val="both"/>
+        <w:rPr>
+          <w:rFonts w:ascii="Verdana" w:eastAsia="Verdana" w:hAnsi="Verdana" w:cs="Verdana"/>
+          <w:lang w:val="es-PE"/>
+        </w:rPr>
+      </w:pPr>
+      <w:r>
+        <w:rPr>
+          <w:rFonts w:ascii="Verdana" w:eastAsia="Verdana" w:hAnsi="Verdana" w:cs="Verdana"/>
+          <w:lang w:val="es-PE"/>
+        </w:rPr>
+        <w:t xml:space="preserve">La fase de identificación de la configuración está compuesta de la identificación de los ítems de configuración, la clasificación de ellos, la definición de la nomenclatura de </w:t>
+      </w:r>
+      <w:r>
+        <w:rPr>
+          <w:rFonts w:ascii="Verdana" w:eastAsia="Verdana" w:hAnsi="Verdana" w:cs="Verdana"/>
+          <w:lang w:val="es-PE"/>
+        </w:rPr>
+        <w:t>identificación</w:t>
+      </w:r>
+      <w:r>
+        <w:rPr>
+          <w:rFonts w:ascii="Verdana" w:eastAsia="Verdana" w:hAnsi="Verdana" w:cs="Verdana"/>
+          <w:lang w:val="es-PE"/>
+        </w:rPr>
+        <w:t xml:space="preserve"> según la clasificación definida y  la aplicación de la nomenclatura en cada ítem de configuración.</w:t>
+      </w:r>
+    </w:p>
+    <w:p>
+      <w:pPr>
+        <w:tabs>
+          <w:tab w:val="left" w:pos="284"/>
+        </w:tabs>
+      </w:pPr>
+    </w:p>
+    <w:p>
+      <w:pPr>
+        <w:tabs>
+          <w:tab w:val="left" w:pos="284"/>
+        </w:tabs>
+      </w:pPr>
+    </w:p>
+    <w:p>
+      <w:pPr>
+        <w:numPr>
+          <w:ilvl w:val="1"/>
+          <w:numId w:val="2"/>
+        </w:numPr>
+        <w:tabs>
+          <w:tab w:val="left" w:pos="284"/>
+        </w:tabs>
       </w:pPr>
       <w:bookmarkStart w:id="14" w:name="h.35nkun2" w:colFirst="0" w:colLast="0"/>
       <w:bookmarkEnd w:id="14"/>
-    </w:p>
-    <w:p>
-      <w:pPr>
-        <w:numPr>
-          <w:ilvl w:val="0"/>
-          <w:numId w:val="1"/>
-        </w:numPr>
+      <w:r>
+        <w:rPr>
+          <w:rFonts w:ascii="Verdana" w:eastAsia="Verdana" w:hAnsi="Verdana" w:cs="Verdana"/>
+          <w:b/>
+        </w:rPr>
+        <w:t>Clasificación de los ítems de configuración</w:t>
+      </w:r>
+      <w:bookmarkStart w:id="15" w:name="h.1ksv4uv" w:colFirst="0" w:colLast="0"/>
+      <w:bookmarkEnd w:id="15"/>
+    </w:p>
+    <w:p>
+      <w:pPr>
+        <w:pStyle w:val="Prrafodelista"/>
+        <w:tabs>
+          <w:tab w:val="left" w:pos="284"/>
+        </w:tabs>
+        <w:ind w:left="0"/>
+        <w:jc w:val="both"/>
+        <w:rPr>
+          <w:rFonts w:ascii="Verdana" w:eastAsia="Verdana" w:hAnsi="Verdana" w:cs="Verdana"/>
+          <w:lang w:val="es-PE"/>
+        </w:rPr>
+      </w:pPr>
+    </w:p>
+    <w:p>
+      <w:pPr>
         <w:tabs>
           <w:tab w:val="left" w:pos="-851"/>
           <w:tab w:val="left" w:pos="709"/>
@@ -4346,18 +4615,111 @@
       <w:r>
         <w:rPr>
           <w:rFonts w:ascii="Verdana" w:eastAsia="Verdana" w:hAnsi="Verdana" w:cs="Verdana"/>
-          <w:b/>
-        </w:rPr>
-        <w:t>Identificación de los ítems de configuración</w:t>
-      </w:r>
-      <w:bookmarkStart w:id="15" w:name="h.1ksv4uv" w:colFirst="0" w:colLast="0"/>
-      <w:bookmarkEnd w:id="15"/>
+        </w:rPr>
+        <w:t xml:space="preserve">En esta actividad se identifica </w:t>
+      </w:r>
+      <w:r>
+        <w:rPr>
+          <w:rFonts w:ascii="Verdana" w:eastAsia="Verdana" w:hAnsi="Verdana" w:cs="Verdana"/>
+        </w:rPr>
+        <w:t xml:space="preserve">los ítems (elementos) de configuración, esto es aquellos artefactos involucrados en el ciclo de </w:t>
+      </w:r>
+      <w:r>
+        <w:rPr>
+          <w:rFonts w:ascii="Verdana" w:eastAsia="Verdana" w:hAnsi="Verdana" w:cs="Verdana"/>
+        </w:rPr>
+        <w:t>vida del software, que por su importancia, deben ser gestionados los cambios y versiones que este posee. No todos los artefactos de software son parte de los elementos de la configuración esto se debe a que el equipo de gestión de configuración solo considera aquellos artefactos que necesitan ser gestionados (aquellos que mayormente tiene gran importancia en el desarrollo y mantenimiento del software, aquellos que están sujetos a un alto grado de frecuencia, entre otros motivos), ya que considerar todo artefacto como un ítem involucra mayores costos</w:t>
+      </w:r>
+      <w:r>
+        <w:rPr>
+          <w:rFonts w:ascii="Verdana" w:eastAsia="Verdana" w:hAnsi="Verdana" w:cs="Verdana"/>
+        </w:rPr>
+        <w:t>.</w:t>
+      </w:r>
+    </w:p>
+    <w:p>
+      <w:pPr>
+        <w:tabs>
+          <w:tab w:val="left" w:pos="-851"/>
+          <w:tab w:val="left" w:pos="709"/>
+        </w:tabs>
+        <w:jc w:val="both"/>
+        <w:rPr>
+          <w:rFonts w:ascii="Verdana" w:eastAsia="Verdana" w:hAnsi="Verdana" w:cs="Verdana"/>
+        </w:rPr>
+      </w:pPr>
+    </w:p>
+    <w:p>
+      <w:pPr>
+        <w:tabs>
+          <w:tab w:val="left" w:pos="-851"/>
+          <w:tab w:val="left" w:pos="709"/>
+        </w:tabs>
+        <w:jc w:val="both"/>
+        <w:rPr>
+          <w:rFonts w:ascii="Verdana" w:eastAsia="Verdana" w:hAnsi="Verdana" w:cs="Verdana"/>
+        </w:rPr>
+      </w:pPr>
+      <w:r>
+        <w:rPr>
+          <w:rFonts w:ascii="Verdana" w:eastAsia="Verdana" w:hAnsi="Verdana" w:cs="Verdana"/>
+        </w:rPr>
+        <w:t xml:space="preserve">El equipo de gestión de configuración </w:t>
+      </w:r>
+      <w:r>
+        <w:rPr>
+          <w:rFonts w:ascii="Verdana" w:eastAsia="Verdana" w:hAnsi="Verdana" w:cs="Verdana"/>
+        </w:rPr>
+        <w:t>teniendo claro estos aspectos por</w:t>
+      </w:r>
+      <w:r>
+        <w:rPr>
+          <w:rFonts w:ascii="Verdana" w:eastAsia="Verdana" w:hAnsi="Verdana" w:cs="Verdana"/>
+        </w:rPr>
+        <w:t xml:space="preserve"> un mutuo acuerdo</w:t>
+      </w:r>
+      <w:r>
+        <w:rPr>
+          <w:rFonts w:ascii="Verdana" w:eastAsia="Verdana" w:hAnsi="Verdana" w:cs="Verdana"/>
+        </w:rPr>
+        <w:t xml:space="preserve">, con el mismo y con el equipo de desarrollo de cada proyecto, ha definido los ítems de configuración. Estos ítems se muestran en la Tabla </w:t>
+      </w:r>
+      <w:r>
+        <w:rPr>
+          <w:rFonts w:ascii="Verdana" w:eastAsia="Verdana" w:hAnsi="Verdana" w:cs="Verdana"/>
+        </w:rPr>
+        <w:t>2.</w:t>
+      </w:r>
+    </w:p>
+    <w:p>
+      <w:pPr>
+        <w:tabs>
+          <w:tab w:val="left" w:pos="-851"/>
+          <w:tab w:val="left" w:pos="709"/>
+        </w:tabs>
+        <w:jc w:val="both"/>
+        <w:rPr>
+          <w:rFonts w:ascii="Verdana" w:eastAsia="Verdana" w:hAnsi="Verdana" w:cs="Verdana"/>
+        </w:rPr>
+      </w:pPr>
+    </w:p>
+    <w:p>
+      <w:pPr>
+        <w:tabs>
+          <w:tab w:val="left" w:pos="-851"/>
+          <w:tab w:val="left" w:pos="709"/>
+        </w:tabs>
+        <w:jc w:val="both"/>
+        <w:rPr>
+          <w:rFonts w:ascii="Verdana" w:eastAsia="Verdana" w:hAnsi="Verdana" w:cs="Verdana"/>
+        </w:rPr>
+      </w:pPr>
     </w:p>
     <w:tbl>
       <w:tblPr>
-        <w:tblStyle w:val="Tablaconcuadrcula"/>
+        <w:tblStyle w:val="Listaclara-nfasis1"/>
         <w:tblW w:w="0" w:type="auto"/>
-        <w:tblInd w:w="709" w:type="dxa"/>
+        <w:jc w:val="center"/>
         <w:tblLook w:val="04A0" w:firstRow="1" w:lastRow="0" w:firstColumn="1" w:lastColumn="0" w:noHBand="0" w:noVBand="1"/>
       </w:tblPr>
       <w:tblGrid>
@@ -4367,8 +4729,13 @@
         <w:gridCol w:w="1701"/>
       </w:tblGrid>
       <w:tr>
-        <w:tc>
-          <w:tcPr>
+        <w:trPr>
+          <w:cnfStyle w:val="100000000000" w:firstRow="1" w:lastRow="0" w:firstColumn="0" w:lastColumn="0" w:oddVBand="0" w:evenVBand="0" w:oddHBand="0" w:evenHBand="0" w:firstRowFirstColumn="0" w:firstRowLastColumn="0" w:lastRowFirstColumn="0" w:lastRowLastColumn="0"/>
+          <w:jc w:val="center"/>
+        </w:trPr>
+        <w:tc>
+          <w:tcPr>
+            <w:cnfStyle w:val="001000000000" w:firstRow="0" w:lastRow="0" w:firstColumn="1" w:lastColumn="0" w:oddVBand="0" w:evenVBand="0" w:oddHBand="0" w:evenHBand="0" w:firstRowFirstColumn="0" w:firstRowLastColumn="0" w:lastRowFirstColumn="0" w:lastRowLastColumn="0"/>
             <w:tcW w:w="1815" w:type="dxa"/>
           </w:tcPr>
           <w:p>
@@ -4429,6 +4796,7 @@
               <w:tabs>
                 <w:tab w:val="left" w:pos="709"/>
               </w:tabs>
+              <w:cnfStyle w:val="100000000000" w:firstRow="1" w:lastRow="0" w:firstColumn="0" w:lastColumn="0" w:oddVBand="0" w:evenVBand="0" w:oddHBand="0" w:evenHBand="0" w:firstRowFirstColumn="0" w:firstRowLastColumn="0" w:lastRowFirstColumn="0" w:lastRowLastColumn="0"/>
               <w:rPr>
                 <w:rFonts w:ascii="Verdana" w:eastAsia="Verdana" w:hAnsi="Verdana" w:cs="Verdana"/>
               </w:rPr>
@@ -4450,6 +4818,7 @@
               <w:tabs>
                 <w:tab w:val="left" w:pos="709"/>
               </w:tabs>
+              <w:cnfStyle w:val="100000000000" w:firstRow="1" w:lastRow="0" w:firstColumn="0" w:lastColumn="0" w:oddVBand="0" w:evenVBand="0" w:oddHBand="0" w:evenHBand="0" w:firstRowFirstColumn="0" w:firstRowLastColumn="0" w:lastRowFirstColumn="0" w:lastRowLastColumn="0"/>
               <w:rPr>
                 <w:rFonts w:ascii="Verdana" w:eastAsia="Verdana" w:hAnsi="Verdana" w:cs="Verdana"/>
               </w:rPr>
@@ -4466,6 +4835,7 @@
               <w:tabs>
                 <w:tab w:val="left" w:pos="709"/>
               </w:tabs>
+              <w:cnfStyle w:val="100000000000" w:firstRow="1" w:lastRow="0" w:firstColumn="0" w:lastColumn="0" w:oddVBand="0" w:evenVBand="0" w:oddHBand="0" w:evenHBand="0" w:firstRowFirstColumn="0" w:firstRowLastColumn="0" w:lastRowFirstColumn="0" w:lastRowLastColumn="0"/>
               <w:rPr>
                 <w:rFonts w:ascii="Verdana" w:eastAsia="Verdana" w:hAnsi="Verdana" w:cs="Verdana"/>
               </w:rPr>
@@ -4482,6 +4852,7 @@
               <w:tabs>
                 <w:tab w:val="left" w:pos="709"/>
               </w:tabs>
+              <w:cnfStyle w:val="100000000000" w:firstRow="1" w:lastRow="0" w:firstColumn="0" w:lastColumn="0" w:oddVBand="0" w:evenVBand="0" w:oddHBand="0" w:evenHBand="0" w:firstRowFirstColumn="0" w:firstRowLastColumn="0" w:lastRowFirstColumn="0" w:lastRowLastColumn="0"/>
               <w:rPr>
                 <w:rFonts w:ascii="Verdana" w:eastAsia="Verdana" w:hAnsi="Verdana" w:cs="Verdana"/>
               </w:rPr>
@@ -4498,6 +4869,7 @@
               <w:tabs>
                 <w:tab w:val="left" w:pos="709"/>
               </w:tabs>
+              <w:cnfStyle w:val="100000000000" w:firstRow="1" w:lastRow="0" w:firstColumn="0" w:lastColumn="0" w:oddVBand="0" w:evenVBand="0" w:oddHBand="0" w:evenHBand="0" w:firstRowFirstColumn="0" w:firstRowLastColumn="0" w:lastRowFirstColumn="0" w:lastRowLastColumn="0"/>
               <w:rPr>
                 <w:rFonts w:ascii="Verdana" w:eastAsia="Verdana" w:hAnsi="Verdana" w:cs="Verdana"/>
               </w:rPr>
@@ -4514,6 +4886,7 @@
               <w:tabs>
                 <w:tab w:val="left" w:pos="709"/>
               </w:tabs>
+              <w:cnfStyle w:val="100000000000" w:firstRow="1" w:lastRow="0" w:firstColumn="0" w:lastColumn="0" w:oddVBand="0" w:evenVBand="0" w:oddHBand="0" w:evenHBand="0" w:firstRowFirstColumn="0" w:firstRowLastColumn="0" w:lastRowFirstColumn="0" w:lastRowLastColumn="0"/>
               <w:rPr>
                 <w:rFonts w:ascii="Verdana" w:eastAsia="Verdana" w:hAnsi="Verdana" w:cs="Verdana"/>
               </w:rPr>
@@ -4535,6 +4908,7 @@
               <w:tabs>
                 <w:tab w:val="left" w:pos="709"/>
               </w:tabs>
+              <w:cnfStyle w:val="100000000000" w:firstRow="1" w:lastRow="0" w:firstColumn="0" w:lastColumn="0" w:oddVBand="0" w:evenVBand="0" w:oddHBand="0" w:evenHBand="0" w:firstRowFirstColumn="0" w:firstRowLastColumn="0" w:lastRowFirstColumn="0" w:lastRowLastColumn="0"/>
               <w:rPr>
                 <w:rFonts w:ascii="Verdana" w:eastAsia="Verdana" w:hAnsi="Verdana" w:cs="Verdana"/>
               </w:rPr>
@@ -4549,8 +4923,13 @@
         </w:tc>
       </w:tr>
       <w:tr>
-        <w:tc>
-          <w:tcPr>
+        <w:trPr>
+          <w:cnfStyle w:val="000000100000" w:firstRow="0" w:lastRow="0" w:firstColumn="0" w:lastColumn="0" w:oddVBand="0" w:evenVBand="0" w:oddHBand="1" w:evenHBand="0" w:firstRowFirstColumn="0" w:firstRowLastColumn="0" w:lastRowFirstColumn="0" w:lastRowLastColumn="0"/>
+          <w:jc w:val="center"/>
+        </w:trPr>
+        <w:tc>
+          <w:tcPr>
+            <w:cnfStyle w:val="001000000000" w:firstRow="0" w:lastRow="0" w:firstColumn="1" w:lastColumn="0" w:oddVBand="0" w:evenVBand="0" w:oddHBand="0" w:evenHBand="0" w:firstRowFirstColumn="0" w:firstRowLastColumn="0" w:lastRowFirstColumn="0" w:lastRowLastColumn="0"/>
             <w:tcW w:w="1815" w:type="dxa"/>
           </w:tcPr>
           <w:p>
@@ -4573,10 +4952,10 @@
         <w:tc>
           <w:tcPr>
             <w:tcW w:w="3680" w:type="dxa"/>
-            <w:vAlign w:val="center"/>
-          </w:tcPr>
-          <w:p>
-            <w:pPr>
+          </w:tcPr>
+          <w:p>
+            <w:pPr>
+              <w:cnfStyle w:val="000000100000" w:firstRow="0" w:lastRow="0" w:firstColumn="0" w:lastColumn="0" w:oddVBand="0" w:evenVBand="0" w:oddHBand="1" w:evenHBand="0" w:firstRowFirstColumn="0" w:firstRowLastColumn="0" w:lastRowFirstColumn="0" w:lastRowLastColumn="0"/>
               <w:rPr>
                 <w:rFonts w:ascii="Arial" w:hAnsi="Arial" w:cs="Arial"/>
                 <w:sz w:val="22"/>
@@ -4602,6 +4981,7 @@
               <w:tabs>
                 <w:tab w:val="left" w:pos="709"/>
               </w:tabs>
+              <w:cnfStyle w:val="000000100000" w:firstRow="0" w:lastRow="0" w:firstColumn="0" w:lastColumn="0" w:oddVBand="0" w:evenVBand="0" w:oddHBand="1" w:evenHBand="0" w:firstRowFirstColumn="0" w:firstRowLastColumn="0" w:lastRowFirstColumn="0" w:lastRowLastColumn="0"/>
               <w:rPr>
                 <w:rFonts w:ascii="Verdana" w:eastAsia="Verdana" w:hAnsi="Verdana" w:cs="Verdana"/>
               </w:rPr>
@@ -4623,6 +5003,7 @@
               <w:tabs>
                 <w:tab w:val="left" w:pos="709"/>
               </w:tabs>
+              <w:cnfStyle w:val="000000100000" w:firstRow="0" w:lastRow="0" w:firstColumn="0" w:lastColumn="0" w:oddVBand="0" w:evenVBand="0" w:oddHBand="1" w:evenHBand="0" w:firstRowFirstColumn="0" w:firstRowLastColumn="0" w:lastRowFirstColumn="0" w:lastRowLastColumn="0"/>
               <w:rPr>
                 <w:rFonts w:ascii="Verdana" w:eastAsia="Verdana" w:hAnsi="Verdana" w:cs="Verdana"/>
               </w:rPr>
@@ -4637,8 +5018,12 @@
         </w:tc>
       </w:tr>
       <w:tr>
-        <w:tc>
-          <w:tcPr>
+        <w:trPr>
+          <w:jc w:val="center"/>
+        </w:trPr>
+        <w:tc>
+          <w:tcPr>
+            <w:cnfStyle w:val="001000000000" w:firstRow="0" w:lastRow="0" w:firstColumn="1" w:lastColumn="0" w:oddVBand="0" w:evenVBand="0" w:oddHBand="0" w:evenHBand="0" w:firstRowFirstColumn="0" w:firstRowLastColumn="0" w:lastRowFirstColumn="0" w:lastRowLastColumn="0"/>
             <w:tcW w:w="1815" w:type="dxa"/>
           </w:tcPr>
           <w:p>
@@ -4661,10 +5046,10 @@
         <w:tc>
           <w:tcPr>
             <w:tcW w:w="3680" w:type="dxa"/>
-            <w:vAlign w:val="center"/>
-          </w:tcPr>
-          <w:p>
-            <w:pPr>
+          </w:tcPr>
+          <w:p>
+            <w:pPr>
+              <w:cnfStyle w:val="000000000000" w:firstRow="0" w:lastRow="0" w:firstColumn="0" w:lastColumn="0" w:oddVBand="0" w:evenVBand="0" w:oddHBand="0" w:evenHBand="0" w:firstRowFirstColumn="0" w:firstRowLastColumn="0" w:lastRowFirstColumn="0" w:lastRowLastColumn="0"/>
               <w:rPr>
                 <w:rFonts w:ascii="Arial" w:hAnsi="Arial" w:cs="Arial"/>
                 <w:sz w:val="22"/>
@@ -4690,6 +5075,7 @@
               <w:tabs>
                 <w:tab w:val="left" w:pos="709"/>
               </w:tabs>
+              <w:cnfStyle w:val="000000000000" w:firstRow="0" w:lastRow="0" w:firstColumn="0" w:lastColumn="0" w:oddVBand="0" w:evenVBand="0" w:oddHBand="0" w:evenHBand="0" w:firstRowFirstColumn="0" w:firstRowLastColumn="0" w:lastRowFirstColumn="0" w:lastRowLastColumn="0"/>
               <w:rPr>
                 <w:rFonts w:ascii="Verdana" w:eastAsia="Verdana" w:hAnsi="Verdana" w:cs="Verdana"/>
               </w:rPr>
@@ -4711,6 +5097,7 @@
               <w:tabs>
                 <w:tab w:val="left" w:pos="709"/>
               </w:tabs>
+              <w:cnfStyle w:val="000000000000" w:firstRow="0" w:lastRow="0" w:firstColumn="0" w:lastColumn="0" w:oddVBand="0" w:evenVBand="0" w:oddHBand="0" w:evenHBand="0" w:firstRowFirstColumn="0" w:firstRowLastColumn="0" w:lastRowFirstColumn="0" w:lastRowLastColumn="0"/>
               <w:rPr>
                 <w:rFonts w:ascii="Verdana" w:eastAsia="Verdana" w:hAnsi="Verdana" w:cs="Verdana"/>
               </w:rPr>
@@ -4725,8 +5112,13 @@
         </w:tc>
       </w:tr>
       <w:tr>
-        <w:tc>
-          <w:tcPr>
+        <w:trPr>
+          <w:cnfStyle w:val="000000100000" w:firstRow="0" w:lastRow="0" w:firstColumn="0" w:lastColumn="0" w:oddVBand="0" w:evenVBand="0" w:oddHBand="1" w:evenHBand="0" w:firstRowFirstColumn="0" w:firstRowLastColumn="0" w:lastRowFirstColumn="0" w:lastRowLastColumn="0"/>
+          <w:jc w:val="center"/>
+        </w:trPr>
+        <w:tc>
+          <w:tcPr>
+            <w:cnfStyle w:val="001000000000" w:firstRow="0" w:lastRow="0" w:firstColumn="1" w:lastColumn="0" w:oddVBand="0" w:evenVBand="0" w:oddHBand="0" w:evenHBand="0" w:firstRowFirstColumn="0" w:firstRowLastColumn="0" w:lastRowFirstColumn="0" w:lastRowLastColumn="0"/>
             <w:tcW w:w="1815" w:type="dxa"/>
           </w:tcPr>
           <w:p>
@@ -4742,7 +5134,6 @@
               <w:rPr>
                 <w:rFonts w:ascii="Verdana" w:eastAsia="Verdana" w:hAnsi="Verdana" w:cs="Verdana"/>
               </w:rPr>
-              <w:lastRenderedPageBreak/>
               <w:t>E</w:t>
             </w:r>
           </w:p>
@@ -4750,10 +5141,10 @@
         <w:tc>
           <w:tcPr>
             <w:tcW w:w="3680" w:type="dxa"/>
-            <w:vAlign w:val="center"/>
-          </w:tcPr>
-          <w:p>
-            <w:pPr>
+          </w:tcPr>
+          <w:p>
+            <w:pPr>
+              <w:cnfStyle w:val="000000100000" w:firstRow="0" w:lastRow="0" w:firstColumn="0" w:lastColumn="0" w:oddVBand="0" w:evenVBand="0" w:oddHBand="1" w:evenHBand="0" w:firstRowFirstColumn="0" w:firstRowLastColumn="0" w:lastRowFirstColumn="0" w:lastRowLastColumn="0"/>
               <w:rPr>
                 <w:rFonts w:ascii="Arial" w:hAnsi="Arial" w:cs="Arial"/>
                 <w:sz w:val="22"/>
@@ -4779,6 +5170,7 @@
               <w:tabs>
                 <w:tab w:val="left" w:pos="709"/>
               </w:tabs>
+              <w:cnfStyle w:val="000000100000" w:firstRow="0" w:lastRow="0" w:firstColumn="0" w:lastColumn="0" w:oddVBand="0" w:evenVBand="0" w:oddHBand="1" w:evenHBand="0" w:firstRowFirstColumn="0" w:firstRowLastColumn="0" w:lastRowFirstColumn="0" w:lastRowLastColumn="0"/>
               <w:rPr>
                 <w:rFonts w:ascii="Verdana" w:eastAsia="Verdana" w:hAnsi="Verdana" w:cs="Verdana"/>
               </w:rPr>
@@ -4800,6 +5192,7 @@
               <w:tabs>
                 <w:tab w:val="left" w:pos="709"/>
               </w:tabs>
+              <w:cnfStyle w:val="000000100000" w:firstRow="0" w:lastRow="0" w:firstColumn="0" w:lastColumn="0" w:oddVBand="0" w:evenVBand="0" w:oddHBand="1" w:evenHBand="0" w:firstRowFirstColumn="0" w:firstRowLastColumn="0" w:lastRowFirstColumn="0" w:lastRowLastColumn="0"/>
               <w:rPr>
                 <w:rFonts w:ascii="Verdana" w:eastAsia="Verdana" w:hAnsi="Verdana" w:cs="Verdana"/>
               </w:rPr>
@@ -4814,8 +5207,12 @@
         </w:tc>
       </w:tr>
       <w:tr>
-        <w:tc>
-          <w:tcPr>
+        <w:trPr>
+          <w:jc w:val="center"/>
+        </w:trPr>
+        <w:tc>
+          <w:tcPr>
+            <w:cnfStyle w:val="001000000000" w:firstRow="0" w:lastRow="0" w:firstColumn="1" w:lastColumn="0" w:oddVBand="0" w:evenVBand="0" w:oddHBand="0" w:evenHBand="0" w:firstRowFirstColumn="0" w:firstRowLastColumn="0" w:lastRowFirstColumn="0" w:lastRowLastColumn="0"/>
             <w:tcW w:w="1815" w:type="dxa"/>
           </w:tcPr>
           <w:p>
@@ -4838,10 +5235,10 @@
         <w:tc>
           <w:tcPr>
             <w:tcW w:w="3680" w:type="dxa"/>
-            <w:vAlign w:val="center"/>
-          </w:tcPr>
-          <w:p>
-            <w:pPr>
+          </w:tcPr>
+          <w:p>
+            <w:pPr>
+              <w:cnfStyle w:val="000000000000" w:firstRow="0" w:lastRow="0" w:firstColumn="0" w:lastColumn="0" w:oddVBand="0" w:evenVBand="0" w:oddHBand="0" w:evenHBand="0" w:firstRowFirstColumn="0" w:firstRowLastColumn="0" w:lastRowFirstColumn="0" w:lastRowLastColumn="0"/>
               <w:rPr>
                 <w:rFonts w:ascii="Arial" w:hAnsi="Arial" w:cs="Arial"/>
                 <w:sz w:val="22"/>
@@ -4867,6 +5264,7 @@
               <w:tabs>
                 <w:tab w:val="left" w:pos="709"/>
               </w:tabs>
+              <w:cnfStyle w:val="000000000000" w:firstRow="0" w:lastRow="0" w:firstColumn="0" w:lastColumn="0" w:oddVBand="0" w:evenVBand="0" w:oddHBand="0" w:evenHBand="0" w:firstRowFirstColumn="0" w:firstRowLastColumn="0" w:lastRowFirstColumn="0" w:lastRowLastColumn="0"/>
               <w:rPr>
                 <w:rFonts w:ascii="Verdana" w:eastAsia="Verdana" w:hAnsi="Verdana" w:cs="Verdana"/>
               </w:rPr>
@@ -4888,6 +5286,7 @@
               <w:tabs>
                 <w:tab w:val="left" w:pos="709"/>
               </w:tabs>
+              <w:cnfStyle w:val="000000000000" w:firstRow="0" w:lastRow="0" w:firstColumn="0" w:lastColumn="0" w:oddVBand="0" w:evenVBand="0" w:oddHBand="0" w:evenHBand="0" w:firstRowFirstColumn="0" w:firstRowLastColumn="0" w:lastRowFirstColumn="0" w:lastRowLastColumn="0"/>
               <w:rPr>
                 <w:rFonts w:ascii="Verdana" w:eastAsia="Verdana" w:hAnsi="Verdana" w:cs="Verdana"/>
               </w:rPr>
@@ -4902,8 +5301,13 @@
         </w:tc>
       </w:tr>
       <w:tr>
-        <w:tc>
-          <w:tcPr>
+        <w:trPr>
+          <w:cnfStyle w:val="000000100000" w:firstRow="0" w:lastRow="0" w:firstColumn="0" w:lastColumn="0" w:oddVBand="0" w:evenVBand="0" w:oddHBand="1" w:evenHBand="0" w:firstRowFirstColumn="0" w:firstRowLastColumn="0" w:lastRowFirstColumn="0" w:lastRowLastColumn="0"/>
+          <w:jc w:val="center"/>
+        </w:trPr>
+        <w:tc>
+          <w:tcPr>
+            <w:cnfStyle w:val="001000000000" w:firstRow="0" w:lastRow="0" w:firstColumn="1" w:lastColumn="0" w:oddVBand="0" w:evenVBand="0" w:oddHBand="0" w:evenHBand="0" w:firstRowFirstColumn="0" w:firstRowLastColumn="0" w:lastRowFirstColumn="0" w:lastRowLastColumn="0"/>
             <w:tcW w:w="1815" w:type="dxa"/>
           </w:tcPr>
           <w:p>
@@ -4926,10 +5330,10 @@
         <w:tc>
           <w:tcPr>
             <w:tcW w:w="3680" w:type="dxa"/>
-            <w:vAlign w:val="center"/>
-          </w:tcPr>
-          <w:p>
-            <w:pPr>
+          </w:tcPr>
+          <w:p>
+            <w:pPr>
+              <w:cnfStyle w:val="000000100000" w:firstRow="0" w:lastRow="0" w:firstColumn="0" w:lastColumn="0" w:oddVBand="0" w:evenVBand="0" w:oddHBand="1" w:evenHBand="0" w:firstRowFirstColumn="0" w:firstRowLastColumn="0" w:lastRowFirstColumn="0" w:lastRowLastColumn="0"/>
               <w:rPr>
                 <w:rFonts w:ascii="Arial" w:hAnsi="Arial" w:cs="Arial"/>
                 <w:sz w:val="22"/>
@@ -4963,6 +5367,7 @@
               <w:tabs>
                 <w:tab w:val="left" w:pos="709"/>
               </w:tabs>
+              <w:cnfStyle w:val="000000100000" w:firstRow="0" w:lastRow="0" w:firstColumn="0" w:lastColumn="0" w:oddVBand="0" w:evenVBand="0" w:oddHBand="1" w:evenHBand="0" w:firstRowFirstColumn="0" w:firstRowLastColumn="0" w:lastRowFirstColumn="0" w:lastRowLastColumn="0"/>
               <w:rPr>
                 <w:rFonts w:ascii="Verdana" w:eastAsia="Verdana" w:hAnsi="Verdana" w:cs="Verdana"/>
               </w:rPr>
@@ -4984,6 +5389,7 @@
               <w:tabs>
                 <w:tab w:val="left" w:pos="709"/>
               </w:tabs>
+              <w:cnfStyle w:val="000000100000" w:firstRow="0" w:lastRow="0" w:firstColumn="0" w:lastColumn="0" w:oddVBand="0" w:evenVBand="0" w:oddHBand="1" w:evenHBand="0" w:firstRowFirstColumn="0" w:firstRowLastColumn="0" w:lastRowFirstColumn="0" w:lastRowLastColumn="0"/>
               <w:rPr>
                 <w:rFonts w:ascii="Verdana" w:eastAsia="Verdana" w:hAnsi="Verdana" w:cs="Verdana"/>
               </w:rPr>
@@ -4998,8 +5404,12 @@
         </w:tc>
       </w:tr>
       <w:tr>
-        <w:tc>
-          <w:tcPr>
+        <w:trPr>
+          <w:jc w:val="center"/>
+        </w:trPr>
+        <w:tc>
+          <w:tcPr>
+            <w:cnfStyle w:val="001000000000" w:firstRow="0" w:lastRow="0" w:firstColumn="1" w:lastColumn="0" w:oddVBand="0" w:evenVBand="0" w:oddHBand="0" w:evenHBand="0" w:firstRowFirstColumn="0" w:firstRowLastColumn="0" w:lastRowFirstColumn="0" w:lastRowLastColumn="0"/>
             <w:tcW w:w="1815" w:type="dxa"/>
           </w:tcPr>
           <w:p>
@@ -5022,10 +5432,10 @@
         <w:tc>
           <w:tcPr>
             <w:tcW w:w="3680" w:type="dxa"/>
-            <w:vAlign w:val="center"/>
-          </w:tcPr>
-          <w:p>
-            <w:pPr>
+          </w:tcPr>
+          <w:p>
+            <w:pPr>
+              <w:cnfStyle w:val="000000000000" w:firstRow="0" w:lastRow="0" w:firstColumn="0" w:lastColumn="0" w:oddVBand="0" w:evenVBand="0" w:oddHBand="0" w:evenHBand="0" w:firstRowFirstColumn="0" w:firstRowLastColumn="0" w:lastRowFirstColumn="0" w:lastRowLastColumn="0"/>
               <w:rPr>
                 <w:rFonts w:ascii="Arial" w:hAnsi="Arial" w:cs="Arial"/>
                 <w:sz w:val="22"/>
@@ -5043,6 +5453,7 @@
           </w:p>
           <w:p>
             <w:pPr>
+              <w:cnfStyle w:val="000000000000" w:firstRow="0" w:lastRow="0" w:firstColumn="0" w:lastColumn="0" w:oddVBand="0" w:evenVBand="0" w:oddHBand="0" w:evenHBand="0" w:firstRowFirstColumn="0" w:firstRowLastColumn="0" w:lastRowFirstColumn="0" w:lastRowLastColumn="0"/>
               <w:rPr>
                 <w:rFonts w:ascii="Arial" w:hAnsi="Arial" w:cs="Arial"/>
                 <w:sz w:val="22"/>
@@ -5068,6 +5479,7 @@
               <w:tabs>
                 <w:tab w:val="left" w:pos="709"/>
               </w:tabs>
+              <w:cnfStyle w:val="000000000000" w:firstRow="0" w:lastRow="0" w:firstColumn="0" w:lastColumn="0" w:oddVBand="0" w:evenVBand="0" w:oddHBand="0" w:evenHBand="0" w:firstRowFirstColumn="0" w:firstRowLastColumn="0" w:lastRowFirstColumn="0" w:lastRowLastColumn="0"/>
               <w:rPr>
                 <w:rFonts w:ascii="Verdana" w:eastAsia="Verdana" w:hAnsi="Verdana" w:cs="Verdana"/>
               </w:rPr>
@@ -5089,6 +5501,7 @@
               <w:tabs>
                 <w:tab w:val="left" w:pos="709"/>
               </w:tabs>
+              <w:cnfStyle w:val="000000000000" w:firstRow="0" w:lastRow="0" w:firstColumn="0" w:lastColumn="0" w:oddVBand="0" w:evenVBand="0" w:oddHBand="0" w:evenHBand="0" w:firstRowFirstColumn="0" w:firstRowLastColumn="0" w:lastRowFirstColumn="0" w:lastRowLastColumn="0"/>
               <w:rPr>
                 <w:rFonts w:ascii="Verdana" w:eastAsia="Verdana" w:hAnsi="Verdana" w:cs="Verdana"/>
               </w:rPr>
@@ -5103,8 +5516,13 @@
         </w:tc>
       </w:tr>
       <w:tr>
-        <w:tc>
-          <w:tcPr>
+        <w:trPr>
+          <w:cnfStyle w:val="000000100000" w:firstRow="0" w:lastRow="0" w:firstColumn="0" w:lastColumn="0" w:oddVBand="0" w:evenVBand="0" w:oddHBand="1" w:evenHBand="0" w:firstRowFirstColumn="0" w:firstRowLastColumn="0" w:lastRowFirstColumn="0" w:lastRowLastColumn="0"/>
+          <w:jc w:val="center"/>
+        </w:trPr>
+        <w:tc>
+          <w:tcPr>
+            <w:cnfStyle w:val="001000000000" w:firstRow="0" w:lastRow="0" w:firstColumn="1" w:lastColumn="0" w:oddVBand="0" w:evenVBand="0" w:oddHBand="0" w:evenHBand="0" w:firstRowFirstColumn="0" w:firstRowLastColumn="0" w:lastRowFirstColumn="0" w:lastRowLastColumn="0"/>
             <w:tcW w:w="1815" w:type="dxa"/>
           </w:tcPr>
           <w:p>
@@ -5127,10 +5545,10 @@
         <w:tc>
           <w:tcPr>
             <w:tcW w:w="3680" w:type="dxa"/>
-            <w:vAlign w:val="center"/>
-          </w:tcPr>
-          <w:p>
-            <w:pPr>
+          </w:tcPr>
+          <w:p>
+            <w:pPr>
+              <w:cnfStyle w:val="000000100000" w:firstRow="0" w:lastRow="0" w:firstColumn="0" w:lastColumn="0" w:oddVBand="0" w:evenVBand="0" w:oddHBand="1" w:evenHBand="0" w:firstRowFirstColumn="0" w:firstRowLastColumn="0" w:lastRowFirstColumn="0" w:lastRowLastColumn="0"/>
               <w:rPr>
                 <w:rFonts w:ascii="Arial" w:hAnsi="Arial" w:cs="Arial"/>
                 <w:sz w:val="22"/>
@@ -5148,6 +5566,7 @@
           </w:p>
           <w:p>
             <w:pPr>
+              <w:cnfStyle w:val="000000100000" w:firstRow="0" w:lastRow="0" w:firstColumn="0" w:lastColumn="0" w:oddVBand="0" w:evenVBand="0" w:oddHBand="1" w:evenHBand="0" w:firstRowFirstColumn="0" w:firstRowLastColumn="0" w:lastRowFirstColumn="0" w:lastRowLastColumn="0"/>
               <w:rPr>
                 <w:rFonts w:ascii="Arial" w:hAnsi="Arial" w:cs="Arial"/>
                 <w:sz w:val="22"/>
@@ -5173,6 +5592,7 @@
               <w:tabs>
                 <w:tab w:val="left" w:pos="709"/>
               </w:tabs>
+              <w:cnfStyle w:val="000000100000" w:firstRow="0" w:lastRow="0" w:firstColumn="0" w:lastColumn="0" w:oddVBand="0" w:evenVBand="0" w:oddHBand="1" w:evenHBand="0" w:firstRowFirstColumn="0" w:firstRowLastColumn="0" w:lastRowFirstColumn="0" w:lastRowLastColumn="0"/>
               <w:rPr>
                 <w:rFonts w:ascii="Verdana" w:eastAsia="Verdana" w:hAnsi="Verdana" w:cs="Verdana"/>
               </w:rPr>
@@ -5194,6 +5614,7 @@
               <w:tabs>
                 <w:tab w:val="left" w:pos="709"/>
               </w:tabs>
+              <w:cnfStyle w:val="000000100000" w:firstRow="0" w:lastRow="0" w:firstColumn="0" w:lastColumn="0" w:oddVBand="0" w:evenVBand="0" w:oddHBand="1" w:evenHBand="0" w:firstRowFirstColumn="0" w:firstRowLastColumn="0" w:lastRowFirstColumn="0" w:lastRowLastColumn="0"/>
               <w:rPr>
                 <w:rFonts w:ascii="Verdana" w:eastAsia="Verdana" w:hAnsi="Verdana" w:cs="Verdana"/>
               </w:rPr>
@@ -5208,8 +5629,12 @@
         </w:tc>
       </w:tr>
       <w:tr>
-        <w:tc>
-          <w:tcPr>
+        <w:trPr>
+          <w:jc w:val="center"/>
+        </w:trPr>
+        <w:tc>
+          <w:tcPr>
+            <w:cnfStyle w:val="001000000000" w:firstRow="0" w:lastRow="0" w:firstColumn="1" w:lastColumn="0" w:oddVBand="0" w:evenVBand="0" w:oddHBand="0" w:evenHBand="0" w:firstRowFirstColumn="0" w:firstRowLastColumn="0" w:lastRowFirstColumn="0" w:lastRowLastColumn="0"/>
             <w:tcW w:w="1815" w:type="dxa"/>
           </w:tcPr>
           <w:p>
@@ -5232,10 +5657,10 @@
         <w:tc>
           <w:tcPr>
             <w:tcW w:w="3680" w:type="dxa"/>
-            <w:vAlign w:val="center"/>
-          </w:tcPr>
-          <w:p>
-            <w:pPr>
+          </w:tcPr>
+          <w:p>
+            <w:pPr>
+              <w:cnfStyle w:val="000000000000" w:firstRow="0" w:lastRow="0" w:firstColumn="0" w:lastColumn="0" w:oddVBand="0" w:evenVBand="0" w:oddHBand="0" w:evenHBand="0" w:firstRowFirstColumn="0" w:firstRowLastColumn="0" w:lastRowFirstColumn="0" w:lastRowLastColumn="0"/>
               <w:rPr>
                 <w:rFonts w:ascii="Arial" w:hAnsi="Arial" w:cs="Arial"/>
                 <w:sz w:val="22"/>
@@ -5253,6 +5678,7 @@
           </w:p>
           <w:p>
             <w:pPr>
+              <w:cnfStyle w:val="000000000000" w:firstRow="0" w:lastRow="0" w:firstColumn="0" w:lastColumn="0" w:oddVBand="0" w:evenVBand="0" w:oddHBand="0" w:evenHBand="0" w:firstRowFirstColumn="0" w:firstRowLastColumn="0" w:lastRowFirstColumn="0" w:lastRowLastColumn="0"/>
               <w:rPr>
                 <w:rFonts w:ascii="Arial" w:hAnsi="Arial" w:cs="Arial"/>
                 <w:sz w:val="22"/>
@@ -5278,6 +5704,7 @@
               <w:tabs>
                 <w:tab w:val="left" w:pos="709"/>
               </w:tabs>
+              <w:cnfStyle w:val="000000000000" w:firstRow="0" w:lastRow="0" w:firstColumn="0" w:lastColumn="0" w:oddVBand="0" w:evenVBand="0" w:oddHBand="0" w:evenHBand="0" w:firstRowFirstColumn="0" w:firstRowLastColumn="0" w:lastRowFirstColumn="0" w:lastRowLastColumn="0"/>
               <w:rPr>
                 <w:rFonts w:ascii="Verdana" w:eastAsia="Verdana" w:hAnsi="Verdana" w:cs="Verdana"/>
               </w:rPr>
@@ -5299,6 +5726,7 @@
               <w:tabs>
                 <w:tab w:val="left" w:pos="709"/>
               </w:tabs>
+              <w:cnfStyle w:val="000000000000" w:firstRow="0" w:lastRow="0" w:firstColumn="0" w:lastColumn="0" w:oddVBand="0" w:evenVBand="0" w:oddHBand="0" w:evenHBand="0" w:firstRowFirstColumn="0" w:firstRowLastColumn="0" w:lastRowFirstColumn="0" w:lastRowLastColumn="0"/>
               <w:rPr>
                 <w:rFonts w:ascii="Verdana" w:eastAsia="Verdana" w:hAnsi="Verdana" w:cs="Verdana"/>
               </w:rPr>
@@ -5313,8 +5741,13 @@
         </w:tc>
       </w:tr>
       <w:tr>
-        <w:tc>
-          <w:tcPr>
+        <w:trPr>
+          <w:cnfStyle w:val="000000100000" w:firstRow="0" w:lastRow="0" w:firstColumn="0" w:lastColumn="0" w:oddVBand="0" w:evenVBand="0" w:oddHBand="1" w:evenHBand="0" w:firstRowFirstColumn="0" w:firstRowLastColumn="0" w:lastRowFirstColumn="0" w:lastRowLastColumn="0"/>
+          <w:jc w:val="center"/>
+        </w:trPr>
+        <w:tc>
+          <w:tcPr>
+            <w:cnfStyle w:val="001000000000" w:firstRow="0" w:lastRow="0" w:firstColumn="1" w:lastColumn="0" w:oddVBand="0" w:evenVBand="0" w:oddHBand="0" w:evenHBand="0" w:firstRowFirstColumn="0" w:firstRowLastColumn="0" w:lastRowFirstColumn="0" w:lastRowLastColumn="0"/>
             <w:tcW w:w="1815" w:type="dxa"/>
           </w:tcPr>
           <w:p>
@@ -5337,10 +5770,10 @@
         <w:tc>
           <w:tcPr>
             <w:tcW w:w="3680" w:type="dxa"/>
-            <w:vAlign w:val="center"/>
-          </w:tcPr>
-          <w:p>
-            <w:pPr>
+          </w:tcPr>
+          <w:p>
+            <w:pPr>
+              <w:cnfStyle w:val="000000100000" w:firstRow="0" w:lastRow="0" w:firstColumn="0" w:lastColumn="0" w:oddVBand="0" w:evenVBand="0" w:oddHBand="1" w:evenHBand="0" w:firstRowFirstColumn="0" w:firstRowLastColumn="0" w:lastRowFirstColumn="0" w:lastRowLastColumn="0"/>
               <w:rPr>
                 <w:rFonts w:ascii="Arial" w:hAnsi="Arial" w:cs="Arial"/>
                 <w:sz w:val="22"/>
@@ -5358,6 +5791,7 @@
           </w:p>
           <w:p>
             <w:pPr>
+              <w:cnfStyle w:val="000000100000" w:firstRow="0" w:lastRow="0" w:firstColumn="0" w:lastColumn="0" w:oddVBand="0" w:evenVBand="0" w:oddHBand="1" w:evenHBand="0" w:firstRowFirstColumn="0" w:firstRowLastColumn="0" w:lastRowFirstColumn="0" w:lastRowLastColumn="0"/>
               <w:rPr>
                 <w:rFonts w:ascii="Arial" w:hAnsi="Arial" w:cs="Arial"/>
                 <w:sz w:val="22"/>
@@ -5383,6 +5817,7 @@
               <w:tabs>
                 <w:tab w:val="left" w:pos="709"/>
               </w:tabs>
+              <w:cnfStyle w:val="000000100000" w:firstRow="0" w:lastRow="0" w:firstColumn="0" w:lastColumn="0" w:oddVBand="0" w:evenVBand="0" w:oddHBand="1" w:evenHBand="0" w:firstRowFirstColumn="0" w:firstRowLastColumn="0" w:lastRowFirstColumn="0" w:lastRowLastColumn="0"/>
               <w:rPr>
                 <w:rFonts w:ascii="Verdana" w:eastAsia="Verdana" w:hAnsi="Verdana" w:cs="Verdana"/>
               </w:rPr>
@@ -5404,6 +5839,7 @@
               <w:tabs>
                 <w:tab w:val="left" w:pos="709"/>
               </w:tabs>
+              <w:cnfStyle w:val="000000100000" w:firstRow="0" w:lastRow="0" w:firstColumn="0" w:lastColumn="0" w:oddVBand="0" w:evenVBand="0" w:oddHBand="1" w:evenHBand="0" w:firstRowFirstColumn="0" w:firstRowLastColumn="0" w:lastRowFirstColumn="0" w:lastRowLastColumn="0"/>
               <w:rPr>
                 <w:rFonts w:ascii="Verdana" w:eastAsia="Verdana" w:hAnsi="Verdana" w:cs="Verdana"/>
               </w:rPr>
@@ -5418,8 +5854,12 @@
         </w:tc>
       </w:tr>
       <w:tr>
-        <w:tc>
-          <w:tcPr>
+        <w:trPr>
+          <w:jc w:val="center"/>
+        </w:trPr>
+        <w:tc>
+          <w:tcPr>
+            <w:cnfStyle w:val="001000000000" w:firstRow="0" w:lastRow="0" w:firstColumn="1" w:lastColumn="0" w:oddVBand="0" w:evenVBand="0" w:oddHBand="0" w:evenHBand="0" w:firstRowFirstColumn="0" w:firstRowLastColumn="0" w:lastRowFirstColumn="0" w:lastRowLastColumn="0"/>
             <w:tcW w:w="1815" w:type="dxa"/>
           </w:tcPr>
           <w:p>
@@ -5442,10 +5882,10 @@
         <w:tc>
           <w:tcPr>
             <w:tcW w:w="3680" w:type="dxa"/>
-            <w:vAlign w:val="center"/>
-          </w:tcPr>
-          <w:p>
-            <w:pPr>
+          </w:tcPr>
+          <w:p>
+            <w:pPr>
+              <w:cnfStyle w:val="000000000000" w:firstRow="0" w:lastRow="0" w:firstColumn="0" w:lastColumn="0" w:oddVBand="0" w:evenVBand="0" w:oddHBand="0" w:evenHBand="0" w:firstRowFirstColumn="0" w:firstRowLastColumn="0" w:lastRowFirstColumn="0" w:lastRowLastColumn="0"/>
               <w:rPr>
                 <w:rFonts w:ascii="Arial" w:hAnsi="Arial" w:cs="Arial"/>
                 <w:sz w:val="22"/>
@@ -5463,6 +5903,7 @@
           </w:p>
           <w:p>
             <w:pPr>
+              <w:cnfStyle w:val="000000000000" w:firstRow="0" w:lastRow="0" w:firstColumn="0" w:lastColumn="0" w:oddVBand="0" w:evenVBand="0" w:oddHBand="0" w:evenHBand="0" w:firstRowFirstColumn="0" w:firstRowLastColumn="0" w:lastRowFirstColumn="0" w:lastRowLastColumn="0"/>
               <w:rPr>
                 <w:rFonts w:ascii="Arial" w:hAnsi="Arial" w:cs="Arial"/>
                 <w:sz w:val="22"/>
@@ -5488,6 +5929,7 @@
               <w:tabs>
                 <w:tab w:val="left" w:pos="709"/>
               </w:tabs>
+              <w:cnfStyle w:val="000000000000" w:firstRow="0" w:lastRow="0" w:firstColumn="0" w:lastColumn="0" w:oddVBand="0" w:evenVBand="0" w:oddHBand="0" w:evenHBand="0" w:firstRowFirstColumn="0" w:firstRowLastColumn="0" w:lastRowFirstColumn="0" w:lastRowLastColumn="0"/>
               <w:rPr>
                 <w:rFonts w:ascii="Verdana" w:eastAsia="Verdana" w:hAnsi="Verdana" w:cs="Verdana"/>
               </w:rPr>
@@ -5509,6 +5951,7 @@
               <w:tabs>
                 <w:tab w:val="left" w:pos="709"/>
               </w:tabs>
+              <w:cnfStyle w:val="000000000000" w:firstRow="0" w:lastRow="0" w:firstColumn="0" w:lastColumn="0" w:oddVBand="0" w:evenVBand="0" w:oddHBand="0" w:evenHBand="0" w:firstRowFirstColumn="0" w:firstRowLastColumn="0" w:lastRowFirstColumn="0" w:lastRowLastColumn="0"/>
               <w:rPr>
                 <w:rFonts w:ascii="Verdana" w:eastAsia="Verdana" w:hAnsi="Verdana" w:cs="Verdana"/>
               </w:rPr>
@@ -5523,8 +5966,13 @@
         </w:tc>
       </w:tr>
       <w:tr>
-        <w:tc>
-          <w:tcPr>
+        <w:trPr>
+          <w:cnfStyle w:val="000000100000" w:firstRow="0" w:lastRow="0" w:firstColumn="0" w:lastColumn="0" w:oddVBand="0" w:evenVBand="0" w:oddHBand="1" w:evenHBand="0" w:firstRowFirstColumn="0" w:firstRowLastColumn="0" w:lastRowFirstColumn="0" w:lastRowLastColumn="0"/>
+          <w:jc w:val="center"/>
+        </w:trPr>
+        <w:tc>
+          <w:tcPr>
+            <w:cnfStyle w:val="001000000000" w:firstRow="0" w:lastRow="0" w:firstColumn="1" w:lastColumn="0" w:oddVBand="0" w:evenVBand="0" w:oddHBand="0" w:evenHBand="0" w:firstRowFirstColumn="0" w:firstRowLastColumn="0" w:lastRowFirstColumn="0" w:lastRowLastColumn="0"/>
             <w:tcW w:w="1815" w:type="dxa"/>
           </w:tcPr>
           <w:p>
@@ -5547,10 +5995,10 @@
         <w:tc>
           <w:tcPr>
             <w:tcW w:w="3680" w:type="dxa"/>
-            <w:vAlign w:val="center"/>
-          </w:tcPr>
-          <w:p>
-            <w:pPr>
+          </w:tcPr>
+          <w:p>
+            <w:pPr>
+              <w:cnfStyle w:val="000000100000" w:firstRow="0" w:lastRow="0" w:firstColumn="0" w:lastColumn="0" w:oddVBand="0" w:evenVBand="0" w:oddHBand="1" w:evenHBand="0" w:firstRowFirstColumn="0" w:firstRowLastColumn="0" w:lastRowFirstColumn="0" w:lastRowLastColumn="0"/>
               <w:rPr>
                 <w:rFonts w:ascii="Arial" w:hAnsi="Arial" w:cs="Arial"/>
                 <w:sz w:val="22"/>
@@ -5568,6 +6016,7 @@
           </w:p>
           <w:p>
             <w:pPr>
+              <w:cnfStyle w:val="000000100000" w:firstRow="0" w:lastRow="0" w:firstColumn="0" w:lastColumn="0" w:oddVBand="0" w:evenVBand="0" w:oddHBand="1" w:evenHBand="0" w:firstRowFirstColumn="0" w:firstRowLastColumn="0" w:lastRowFirstColumn="0" w:lastRowLastColumn="0"/>
               <w:rPr>
                 <w:rFonts w:ascii="Arial" w:hAnsi="Arial" w:cs="Arial"/>
                 <w:sz w:val="22"/>
@@ -5593,6 +6042,7 @@
               <w:tabs>
                 <w:tab w:val="left" w:pos="709"/>
               </w:tabs>
+              <w:cnfStyle w:val="000000100000" w:firstRow="0" w:lastRow="0" w:firstColumn="0" w:lastColumn="0" w:oddVBand="0" w:evenVBand="0" w:oddHBand="1" w:evenHBand="0" w:firstRowFirstColumn="0" w:firstRowLastColumn="0" w:lastRowFirstColumn="0" w:lastRowLastColumn="0"/>
               <w:rPr>
                 <w:rFonts w:ascii="Verdana" w:eastAsia="Verdana" w:hAnsi="Verdana" w:cs="Verdana"/>
               </w:rPr>
@@ -5614,6 +6064,7 @@
               <w:tabs>
                 <w:tab w:val="left" w:pos="709"/>
               </w:tabs>
+              <w:cnfStyle w:val="000000100000" w:firstRow="0" w:lastRow="0" w:firstColumn="0" w:lastColumn="0" w:oddVBand="0" w:evenVBand="0" w:oddHBand="1" w:evenHBand="0" w:firstRowFirstColumn="0" w:firstRowLastColumn="0" w:lastRowFirstColumn="0" w:lastRowLastColumn="0"/>
               <w:rPr>
                 <w:rFonts w:ascii="Verdana" w:eastAsia="Verdana" w:hAnsi="Verdana" w:cs="Verdana"/>
               </w:rPr>
@@ -5628,8 +6079,12 @@
         </w:tc>
       </w:tr>
       <w:tr>
-        <w:tc>
-          <w:tcPr>
+        <w:trPr>
+          <w:jc w:val="center"/>
+        </w:trPr>
+        <w:tc>
+          <w:tcPr>
+            <w:cnfStyle w:val="001000000000" w:firstRow="0" w:lastRow="0" w:firstColumn="1" w:lastColumn="0" w:oddVBand="0" w:evenVBand="0" w:oddHBand="0" w:evenHBand="0" w:firstRowFirstColumn="0" w:firstRowLastColumn="0" w:lastRowFirstColumn="0" w:lastRowLastColumn="0"/>
             <w:tcW w:w="1815" w:type="dxa"/>
           </w:tcPr>
           <w:p>
@@ -5652,10 +6107,10 @@
         <w:tc>
           <w:tcPr>
             <w:tcW w:w="3680" w:type="dxa"/>
-            <w:vAlign w:val="center"/>
-          </w:tcPr>
-          <w:p>
-            <w:pPr>
+          </w:tcPr>
+          <w:p>
+            <w:pPr>
+              <w:cnfStyle w:val="000000000000" w:firstRow="0" w:lastRow="0" w:firstColumn="0" w:lastColumn="0" w:oddVBand="0" w:evenVBand="0" w:oddHBand="0" w:evenHBand="0" w:firstRowFirstColumn="0" w:firstRowLastColumn="0" w:lastRowFirstColumn="0" w:lastRowLastColumn="0"/>
               <w:rPr>
                 <w:rFonts w:ascii="Arial" w:hAnsi="Arial" w:cs="Arial"/>
                 <w:sz w:val="22"/>
@@ -5705,6 +6160,7 @@
               <w:tabs>
                 <w:tab w:val="left" w:pos="709"/>
               </w:tabs>
+              <w:cnfStyle w:val="000000000000" w:firstRow="0" w:lastRow="0" w:firstColumn="0" w:lastColumn="0" w:oddVBand="0" w:evenVBand="0" w:oddHBand="0" w:evenHBand="0" w:firstRowFirstColumn="0" w:firstRowLastColumn="0" w:lastRowFirstColumn="0" w:lastRowLastColumn="0"/>
               <w:rPr>
                 <w:rFonts w:ascii="Verdana" w:eastAsia="Verdana" w:hAnsi="Verdana" w:cs="Verdana"/>
               </w:rPr>
@@ -5726,6 +6182,7 @@
               <w:tabs>
                 <w:tab w:val="left" w:pos="709"/>
               </w:tabs>
+              <w:cnfStyle w:val="000000000000" w:firstRow="0" w:lastRow="0" w:firstColumn="0" w:lastColumn="0" w:oddVBand="0" w:evenVBand="0" w:oddHBand="0" w:evenHBand="0" w:firstRowFirstColumn="0" w:firstRowLastColumn="0" w:lastRowFirstColumn="0" w:lastRowLastColumn="0"/>
               <w:rPr>
                 <w:rFonts w:ascii="Verdana" w:eastAsia="Verdana" w:hAnsi="Verdana" w:cs="Verdana"/>
               </w:rPr>
@@ -5740,8 +6197,13 @@
         </w:tc>
       </w:tr>
       <w:tr>
-        <w:tc>
-          <w:tcPr>
+        <w:trPr>
+          <w:cnfStyle w:val="000000100000" w:firstRow="0" w:lastRow="0" w:firstColumn="0" w:lastColumn="0" w:oddVBand="0" w:evenVBand="0" w:oddHBand="1" w:evenHBand="0" w:firstRowFirstColumn="0" w:firstRowLastColumn="0" w:lastRowFirstColumn="0" w:lastRowLastColumn="0"/>
+          <w:jc w:val="center"/>
+        </w:trPr>
+        <w:tc>
+          <w:tcPr>
+            <w:cnfStyle w:val="001000000000" w:firstRow="0" w:lastRow="0" w:firstColumn="1" w:lastColumn="0" w:oddVBand="0" w:evenVBand="0" w:oddHBand="0" w:evenHBand="0" w:firstRowFirstColumn="0" w:firstRowLastColumn="0" w:lastRowFirstColumn="0" w:lastRowLastColumn="0"/>
             <w:tcW w:w="1815" w:type="dxa"/>
           </w:tcPr>
           <w:p>
@@ -5764,10 +6226,10 @@
         <w:tc>
           <w:tcPr>
             <w:tcW w:w="3680" w:type="dxa"/>
-            <w:vAlign w:val="center"/>
-          </w:tcPr>
-          <w:p>
-            <w:pPr>
+          </w:tcPr>
+          <w:p>
+            <w:pPr>
+              <w:cnfStyle w:val="000000100000" w:firstRow="0" w:lastRow="0" w:firstColumn="0" w:lastColumn="0" w:oddVBand="0" w:evenVBand="0" w:oddHBand="1" w:evenHBand="0" w:firstRowFirstColumn="0" w:firstRowLastColumn="0" w:lastRowFirstColumn="0" w:lastRowLastColumn="0"/>
               <w:rPr>
                 <w:rFonts w:ascii="Arial" w:hAnsi="Arial" w:cs="Arial"/>
                 <w:sz w:val="22"/>
@@ -5793,6 +6255,7 @@
               <w:tabs>
                 <w:tab w:val="left" w:pos="709"/>
               </w:tabs>
+              <w:cnfStyle w:val="000000100000" w:firstRow="0" w:lastRow="0" w:firstColumn="0" w:lastColumn="0" w:oddVBand="0" w:evenVBand="0" w:oddHBand="1" w:evenHBand="0" w:firstRowFirstColumn="0" w:firstRowLastColumn="0" w:lastRowFirstColumn="0" w:lastRowLastColumn="0"/>
               <w:rPr>
                 <w:rFonts w:ascii="Verdana" w:eastAsia="Verdana" w:hAnsi="Verdana" w:cs="Verdana"/>
               </w:rPr>
@@ -5814,6 +6277,7 @@
               <w:tabs>
                 <w:tab w:val="left" w:pos="709"/>
               </w:tabs>
+              <w:cnfStyle w:val="000000100000" w:firstRow="0" w:lastRow="0" w:firstColumn="0" w:lastColumn="0" w:oddVBand="0" w:evenVBand="0" w:oddHBand="1" w:evenHBand="0" w:firstRowFirstColumn="0" w:firstRowLastColumn="0" w:lastRowFirstColumn="0" w:lastRowLastColumn="0"/>
               <w:rPr>
                 <w:rFonts w:ascii="Verdana" w:eastAsia="Verdana" w:hAnsi="Verdana" w:cs="Verdana"/>
               </w:rPr>
@@ -5828,8 +6292,12 @@
         </w:tc>
       </w:tr>
       <w:tr>
-        <w:tc>
-          <w:tcPr>
+        <w:trPr>
+          <w:jc w:val="center"/>
+        </w:trPr>
+        <w:tc>
+          <w:tcPr>
+            <w:cnfStyle w:val="001000000000" w:firstRow="0" w:lastRow="0" w:firstColumn="1" w:lastColumn="0" w:oddVBand="0" w:evenVBand="0" w:oddHBand="0" w:evenHBand="0" w:firstRowFirstColumn="0" w:firstRowLastColumn="0" w:lastRowFirstColumn="0" w:lastRowLastColumn="0"/>
             <w:tcW w:w="1815" w:type="dxa"/>
           </w:tcPr>
           <w:p>
@@ -5852,10 +6320,10 @@
         <w:tc>
           <w:tcPr>
             <w:tcW w:w="3680" w:type="dxa"/>
-            <w:vAlign w:val="center"/>
-          </w:tcPr>
-          <w:p>
-            <w:pPr>
+          </w:tcPr>
+          <w:p>
+            <w:pPr>
+              <w:cnfStyle w:val="000000000000" w:firstRow="0" w:lastRow="0" w:firstColumn="0" w:lastColumn="0" w:oddVBand="0" w:evenVBand="0" w:oddHBand="0" w:evenHBand="0" w:firstRowFirstColumn="0" w:firstRowLastColumn="0" w:lastRowFirstColumn="0" w:lastRowLastColumn="0"/>
               <w:rPr>
                 <w:rFonts w:ascii="Arial" w:hAnsi="Arial" w:cs="Arial"/>
                 <w:sz w:val="22"/>
@@ -5881,6 +6349,7 @@
               <w:tabs>
                 <w:tab w:val="left" w:pos="709"/>
               </w:tabs>
+              <w:cnfStyle w:val="000000000000" w:firstRow="0" w:lastRow="0" w:firstColumn="0" w:lastColumn="0" w:oddVBand="0" w:evenVBand="0" w:oddHBand="0" w:evenHBand="0" w:firstRowFirstColumn="0" w:firstRowLastColumn="0" w:lastRowFirstColumn="0" w:lastRowLastColumn="0"/>
               <w:rPr>
                 <w:rFonts w:ascii="Verdana" w:eastAsia="Verdana" w:hAnsi="Verdana" w:cs="Verdana"/>
               </w:rPr>
@@ -5902,6 +6371,7 @@
               <w:tabs>
                 <w:tab w:val="left" w:pos="709"/>
               </w:tabs>
+              <w:cnfStyle w:val="000000000000" w:firstRow="0" w:lastRow="0" w:firstColumn="0" w:lastColumn="0" w:oddVBand="0" w:evenVBand="0" w:oddHBand="0" w:evenHBand="0" w:firstRowFirstColumn="0" w:firstRowLastColumn="0" w:lastRowFirstColumn="0" w:lastRowLastColumn="0"/>
               <w:rPr>
                 <w:rFonts w:ascii="Verdana" w:eastAsia="Verdana" w:hAnsi="Verdana" w:cs="Verdana"/>
               </w:rPr>
@@ -5916,8 +6386,13 @@
         </w:tc>
       </w:tr>
       <w:tr>
-        <w:tc>
-          <w:tcPr>
+        <w:trPr>
+          <w:cnfStyle w:val="000000100000" w:firstRow="0" w:lastRow="0" w:firstColumn="0" w:lastColumn="0" w:oddVBand="0" w:evenVBand="0" w:oddHBand="1" w:evenHBand="0" w:firstRowFirstColumn="0" w:firstRowLastColumn="0" w:lastRowFirstColumn="0" w:lastRowLastColumn="0"/>
+          <w:jc w:val="center"/>
+        </w:trPr>
+        <w:tc>
+          <w:tcPr>
+            <w:cnfStyle w:val="001000000000" w:firstRow="0" w:lastRow="0" w:firstColumn="1" w:lastColumn="0" w:oddVBand="0" w:evenVBand="0" w:oddHBand="0" w:evenHBand="0" w:firstRowFirstColumn="0" w:firstRowLastColumn="0" w:lastRowFirstColumn="0" w:lastRowLastColumn="0"/>
             <w:tcW w:w="1815" w:type="dxa"/>
           </w:tcPr>
           <w:p>
@@ -5940,10 +6415,10 @@
         <w:tc>
           <w:tcPr>
             <w:tcW w:w="3680" w:type="dxa"/>
-            <w:vAlign w:val="center"/>
-          </w:tcPr>
-          <w:p>
-            <w:pPr>
+          </w:tcPr>
+          <w:p>
+            <w:pPr>
+              <w:cnfStyle w:val="000000100000" w:firstRow="0" w:lastRow="0" w:firstColumn="0" w:lastColumn="0" w:oddVBand="0" w:evenVBand="0" w:oddHBand="1" w:evenHBand="0" w:firstRowFirstColumn="0" w:firstRowLastColumn="0" w:lastRowFirstColumn="0" w:lastRowLastColumn="0"/>
               <w:rPr>
                 <w:rFonts w:ascii="Arial" w:hAnsi="Arial" w:cs="Arial"/>
                 <w:sz w:val="22"/>
@@ -5969,6 +6444,7 @@
               <w:tabs>
                 <w:tab w:val="left" w:pos="709"/>
               </w:tabs>
+              <w:cnfStyle w:val="000000100000" w:firstRow="0" w:lastRow="0" w:firstColumn="0" w:lastColumn="0" w:oddVBand="0" w:evenVBand="0" w:oddHBand="1" w:evenHBand="0" w:firstRowFirstColumn="0" w:firstRowLastColumn="0" w:lastRowFirstColumn="0" w:lastRowLastColumn="0"/>
               <w:rPr>
                 <w:rFonts w:ascii="Verdana" w:eastAsia="Verdana" w:hAnsi="Verdana" w:cs="Verdana"/>
               </w:rPr>
@@ -5990,6 +6466,7 @@
               <w:tabs>
                 <w:tab w:val="left" w:pos="709"/>
               </w:tabs>
+              <w:cnfStyle w:val="000000100000" w:firstRow="0" w:lastRow="0" w:firstColumn="0" w:lastColumn="0" w:oddVBand="0" w:evenVBand="0" w:oddHBand="1" w:evenHBand="0" w:firstRowFirstColumn="0" w:firstRowLastColumn="0" w:lastRowFirstColumn="0" w:lastRowLastColumn="0"/>
               <w:rPr>
                 <w:rFonts w:ascii="Verdana" w:eastAsia="Verdana" w:hAnsi="Verdana" w:cs="Verdana"/>
               </w:rPr>
@@ -6004,8 +6481,12 @@
         </w:tc>
       </w:tr>
       <w:tr>
-        <w:tc>
-          <w:tcPr>
+        <w:trPr>
+          <w:jc w:val="center"/>
+        </w:trPr>
+        <w:tc>
+          <w:tcPr>
+            <w:cnfStyle w:val="001000000000" w:firstRow="0" w:lastRow="0" w:firstColumn="1" w:lastColumn="0" w:oddVBand="0" w:evenVBand="0" w:oddHBand="0" w:evenHBand="0" w:firstRowFirstColumn="0" w:firstRowLastColumn="0" w:lastRowFirstColumn="0" w:lastRowLastColumn="0"/>
             <w:tcW w:w="1815" w:type="dxa"/>
           </w:tcPr>
           <w:p>
@@ -6028,10 +6509,10 @@
         <w:tc>
           <w:tcPr>
             <w:tcW w:w="3680" w:type="dxa"/>
-            <w:vAlign w:val="center"/>
-          </w:tcPr>
-          <w:p>
-            <w:pPr>
+          </w:tcPr>
+          <w:p>
+            <w:pPr>
+              <w:cnfStyle w:val="000000000000" w:firstRow="0" w:lastRow="0" w:firstColumn="0" w:lastColumn="0" w:oddVBand="0" w:evenVBand="0" w:oddHBand="0" w:evenHBand="0" w:firstRowFirstColumn="0" w:firstRowLastColumn="0" w:lastRowFirstColumn="0" w:lastRowLastColumn="0"/>
               <w:rPr>
                 <w:rFonts w:ascii="Arial" w:hAnsi="Arial" w:cs="Arial"/>
                 <w:sz w:val="22"/>
@@ -6057,6 +6538,7 @@
               <w:tabs>
                 <w:tab w:val="left" w:pos="709"/>
               </w:tabs>
+              <w:cnfStyle w:val="000000000000" w:firstRow="0" w:lastRow="0" w:firstColumn="0" w:lastColumn="0" w:oddVBand="0" w:evenVBand="0" w:oddHBand="0" w:evenHBand="0" w:firstRowFirstColumn="0" w:firstRowLastColumn="0" w:lastRowFirstColumn="0" w:lastRowLastColumn="0"/>
               <w:rPr>
                 <w:rFonts w:ascii="Verdana" w:eastAsia="Verdana" w:hAnsi="Verdana" w:cs="Verdana"/>
               </w:rPr>
@@ -6073,6 +6555,7 @@
               <w:tabs>
                 <w:tab w:val="left" w:pos="709"/>
               </w:tabs>
+              <w:cnfStyle w:val="000000000000" w:firstRow="0" w:lastRow="0" w:firstColumn="0" w:lastColumn="0" w:oddVBand="0" w:evenVBand="0" w:oddHBand="0" w:evenHBand="0" w:firstRowFirstColumn="0" w:firstRowLastColumn="0" w:lastRowFirstColumn="0" w:lastRowLastColumn="0"/>
               <w:rPr>
                 <w:rFonts w:ascii="Verdana" w:eastAsia="Verdana" w:hAnsi="Verdana" w:cs="Verdana"/>
               </w:rPr>
@@ -6088,6 +6571,7 @@
               <w:tabs>
                 <w:tab w:val="left" w:pos="709"/>
               </w:tabs>
+              <w:cnfStyle w:val="000000000000" w:firstRow="0" w:lastRow="0" w:firstColumn="0" w:lastColumn="0" w:oddVBand="0" w:evenVBand="0" w:oddHBand="0" w:evenHBand="0" w:firstRowFirstColumn="0" w:firstRowLastColumn="0" w:lastRowFirstColumn="0" w:lastRowLastColumn="0"/>
               <w:rPr>
                 <w:rFonts w:ascii="Verdana" w:eastAsia="Verdana" w:hAnsi="Verdana" w:cs="Verdana"/>
               </w:rPr>
@@ -6102,8 +6586,13 @@
         </w:tc>
       </w:tr>
       <w:tr>
-        <w:tc>
-          <w:tcPr>
+        <w:trPr>
+          <w:cnfStyle w:val="000000100000" w:firstRow="0" w:lastRow="0" w:firstColumn="0" w:lastColumn="0" w:oddVBand="0" w:evenVBand="0" w:oddHBand="1" w:evenHBand="0" w:firstRowFirstColumn="0" w:firstRowLastColumn="0" w:lastRowFirstColumn="0" w:lastRowLastColumn="0"/>
+          <w:jc w:val="center"/>
+        </w:trPr>
+        <w:tc>
+          <w:tcPr>
+            <w:cnfStyle w:val="001000000000" w:firstRow="0" w:lastRow="0" w:firstColumn="1" w:lastColumn="0" w:oddVBand="0" w:evenVBand="0" w:oddHBand="0" w:evenHBand="0" w:firstRowFirstColumn="0" w:firstRowLastColumn="0" w:lastRowFirstColumn="0" w:lastRowLastColumn="0"/>
             <w:tcW w:w="1815" w:type="dxa"/>
           </w:tcPr>
           <w:p>
@@ -6126,10 +6615,10 @@
         <w:tc>
           <w:tcPr>
             <w:tcW w:w="3680" w:type="dxa"/>
-            <w:vAlign w:val="center"/>
-          </w:tcPr>
-          <w:p>
-            <w:pPr>
+          </w:tcPr>
+          <w:p>
+            <w:pPr>
+              <w:cnfStyle w:val="000000100000" w:firstRow="0" w:lastRow="0" w:firstColumn="0" w:lastColumn="0" w:oddVBand="0" w:evenVBand="0" w:oddHBand="1" w:evenHBand="0" w:firstRowFirstColumn="0" w:firstRowLastColumn="0" w:lastRowFirstColumn="0" w:lastRowLastColumn="0"/>
               <w:rPr>
                 <w:rFonts w:ascii="Arial" w:hAnsi="Arial" w:cs="Arial"/>
                 <w:sz w:val="22"/>
@@ -6155,6 +6644,7 @@
               <w:tabs>
                 <w:tab w:val="left" w:pos="709"/>
               </w:tabs>
+              <w:cnfStyle w:val="000000100000" w:firstRow="0" w:lastRow="0" w:firstColumn="0" w:lastColumn="0" w:oddVBand="0" w:evenVBand="0" w:oddHBand="1" w:evenHBand="0" w:firstRowFirstColumn="0" w:firstRowLastColumn="0" w:lastRowFirstColumn="0" w:lastRowLastColumn="0"/>
               <w:rPr>
                 <w:rFonts w:ascii="Verdana" w:eastAsia="Verdana" w:hAnsi="Verdana" w:cs="Verdana"/>
               </w:rPr>
@@ -6176,6 +6666,7 @@
               <w:tabs>
                 <w:tab w:val="left" w:pos="709"/>
               </w:tabs>
+              <w:cnfStyle w:val="000000100000" w:firstRow="0" w:lastRow="0" w:firstColumn="0" w:lastColumn="0" w:oddVBand="0" w:evenVBand="0" w:oddHBand="1" w:evenHBand="0" w:firstRowFirstColumn="0" w:firstRowLastColumn="0" w:lastRowFirstColumn="0" w:lastRowLastColumn="0"/>
               <w:rPr>
                 <w:rFonts w:ascii="Verdana" w:eastAsia="Verdana" w:hAnsi="Verdana" w:cs="Verdana"/>
               </w:rPr>
@@ -6190,8 +6681,12 @@
         </w:tc>
       </w:tr>
       <w:tr>
-        <w:tc>
-          <w:tcPr>
+        <w:trPr>
+          <w:jc w:val="center"/>
+        </w:trPr>
+        <w:tc>
+          <w:tcPr>
+            <w:cnfStyle w:val="001000000000" w:firstRow="0" w:lastRow="0" w:firstColumn="1" w:lastColumn="0" w:oddVBand="0" w:evenVBand="0" w:oddHBand="0" w:evenHBand="0" w:firstRowFirstColumn="0" w:firstRowLastColumn="0" w:lastRowFirstColumn="0" w:lastRowLastColumn="0"/>
             <w:tcW w:w="1815" w:type="dxa"/>
           </w:tcPr>
           <w:p>
@@ -6214,10 +6709,10 @@
         <w:tc>
           <w:tcPr>
             <w:tcW w:w="3680" w:type="dxa"/>
-            <w:vAlign w:val="center"/>
-          </w:tcPr>
-          <w:p>
-            <w:pPr>
+          </w:tcPr>
+          <w:p>
+            <w:pPr>
+              <w:cnfStyle w:val="000000000000" w:firstRow="0" w:lastRow="0" w:firstColumn="0" w:lastColumn="0" w:oddVBand="0" w:evenVBand="0" w:oddHBand="0" w:evenHBand="0" w:firstRowFirstColumn="0" w:firstRowLastColumn="0" w:lastRowFirstColumn="0" w:lastRowLastColumn="0"/>
               <w:rPr>
                 <w:rFonts w:ascii="Arial" w:hAnsi="Arial" w:cs="Arial"/>
                 <w:sz w:val="22"/>
@@ -6243,6 +6738,7 @@
               <w:tabs>
                 <w:tab w:val="left" w:pos="709"/>
               </w:tabs>
+              <w:cnfStyle w:val="000000000000" w:firstRow="0" w:lastRow="0" w:firstColumn="0" w:lastColumn="0" w:oddVBand="0" w:evenVBand="0" w:oddHBand="0" w:evenHBand="0" w:firstRowFirstColumn="0" w:firstRowLastColumn="0" w:lastRowFirstColumn="0" w:lastRowLastColumn="0"/>
               <w:rPr>
                 <w:rFonts w:ascii="Verdana" w:eastAsia="Verdana" w:hAnsi="Verdana" w:cs="Verdana"/>
               </w:rPr>
@@ -6264,6 +6760,7 @@
               <w:tabs>
                 <w:tab w:val="left" w:pos="709"/>
               </w:tabs>
+              <w:cnfStyle w:val="000000000000" w:firstRow="0" w:lastRow="0" w:firstColumn="0" w:lastColumn="0" w:oddVBand="0" w:evenVBand="0" w:oddHBand="0" w:evenHBand="0" w:firstRowFirstColumn="0" w:firstRowLastColumn="0" w:lastRowFirstColumn="0" w:lastRowLastColumn="0"/>
               <w:rPr>
                 <w:rFonts w:ascii="Verdana" w:eastAsia="Verdana" w:hAnsi="Verdana" w:cs="Verdana"/>
               </w:rPr>
@@ -6278,8 +6775,13 @@
         </w:tc>
       </w:tr>
       <w:tr>
-        <w:tc>
-          <w:tcPr>
+        <w:trPr>
+          <w:cnfStyle w:val="000000100000" w:firstRow="0" w:lastRow="0" w:firstColumn="0" w:lastColumn="0" w:oddVBand="0" w:evenVBand="0" w:oddHBand="1" w:evenHBand="0" w:firstRowFirstColumn="0" w:firstRowLastColumn="0" w:lastRowFirstColumn="0" w:lastRowLastColumn="0"/>
+          <w:jc w:val="center"/>
+        </w:trPr>
+        <w:tc>
+          <w:tcPr>
+            <w:cnfStyle w:val="001000000000" w:firstRow="0" w:lastRow="0" w:firstColumn="1" w:lastColumn="0" w:oddVBand="0" w:evenVBand="0" w:oddHBand="0" w:evenHBand="0" w:firstRowFirstColumn="0" w:firstRowLastColumn="0" w:lastRowFirstColumn="0" w:lastRowLastColumn="0"/>
             <w:tcW w:w="1815" w:type="dxa"/>
           </w:tcPr>
           <w:p>
@@ -6302,10 +6804,10 @@
         <w:tc>
           <w:tcPr>
             <w:tcW w:w="3680" w:type="dxa"/>
-            <w:vAlign w:val="center"/>
-          </w:tcPr>
-          <w:p>
-            <w:pPr>
+          </w:tcPr>
+          <w:p>
+            <w:pPr>
+              <w:cnfStyle w:val="000000100000" w:firstRow="0" w:lastRow="0" w:firstColumn="0" w:lastColumn="0" w:oddVBand="0" w:evenVBand="0" w:oddHBand="1" w:evenHBand="0" w:firstRowFirstColumn="0" w:firstRowLastColumn="0" w:lastRowFirstColumn="0" w:lastRowLastColumn="0"/>
               <w:rPr>
                 <w:rFonts w:ascii="Arial" w:hAnsi="Arial" w:cs="Arial"/>
                 <w:sz w:val="22"/>
@@ -6331,6 +6833,7 @@
               <w:tabs>
                 <w:tab w:val="left" w:pos="709"/>
               </w:tabs>
+              <w:cnfStyle w:val="000000100000" w:firstRow="0" w:lastRow="0" w:firstColumn="0" w:lastColumn="0" w:oddVBand="0" w:evenVBand="0" w:oddHBand="1" w:evenHBand="0" w:firstRowFirstColumn="0" w:firstRowLastColumn="0" w:lastRowFirstColumn="0" w:lastRowLastColumn="0"/>
               <w:rPr>
                 <w:rFonts w:ascii="Verdana" w:eastAsia="Verdana" w:hAnsi="Verdana" w:cs="Verdana"/>
               </w:rPr>
@@ -6352,6 +6855,7 @@
               <w:tabs>
                 <w:tab w:val="left" w:pos="709"/>
               </w:tabs>
+              <w:cnfStyle w:val="000000100000" w:firstRow="0" w:lastRow="0" w:firstColumn="0" w:lastColumn="0" w:oddVBand="0" w:evenVBand="0" w:oddHBand="1" w:evenHBand="0" w:firstRowFirstColumn="0" w:firstRowLastColumn="0" w:lastRowFirstColumn="0" w:lastRowLastColumn="0"/>
               <w:rPr>
                 <w:rFonts w:ascii="Verdana" w:eastAsia="Verdana" w:hAnsi="Verdana" w:cs="Verdana"/>
               </w:rPr>
@@ -6366,8 +6870,12 @@
         </w:tc>
       </w:tr>
       <w:tr>
-        <w:tc>
-          <w:tcPr>
+        <w:trPr>
+          <w:jc w:val="center"/>
+        </w:trPr>
+        <w:tc>
+          <w:tcPr>
+            <w:cnfStyle w:val="001000000000" w:firstRow="0" w:lastRow="0" w:firstColumn="1" w:lastColumn="0" w:oddVBand="0" w:evenVBand="0" w:oddHBand="0" w:evenHBand="0" w:firstRowFirstColumn="0" w:firstRowLastColumn="0" w:lastRowFirstColumn="0" w:lastRowLastColumn="0"/>
             <w:tcW w:w="1815" w:type="dxa"/>
           </w:tcPr>
           <w:p>
@@ -6383,6 +6891,7 @@
               <w:rPr>
                 <w:rFonts w:ascii="Verdana" w:eastAsia="Verdana" w:hAnsi="Verdana" w:cs="Verdana"/>
               </w:rPr>
+              <w:lastRenderedPageBreak/>
               <w:t>S</w:t>
             </w:r>
           </w:p>
@@ -6390,10 +6899,10 @@
         <w:tc>
           <w:tcPr>
             <w:tcW w:w="3680" w:type="dxa"/>
-            <w:vAlign w:val="center"/>
-          </w:tcPr>
-          <w:p>
-            <w:pPr>
+          </w:tcPr>
+          <w:p>
+            <w:pPr>
+              <w:cnfStyle w:val="000000000000" w:firstRow="0" w:lastRow="0" w:firstColumn="0" w:lastColumn="0" w:oddVBand="0" w:evenVBand="0" w:oddHBand="0" w:evenHBand="0" w:firstRowFirstColumn="0" w:firstRowLastColumn="0" w:lastRowFirstColumn="0" w:lastRowLastColumn="0"/>
               <w:rPr>
                 <w:rFonts w:ascii="Arial" w:hAnsi="Arial" w:cs="Arial"/>
                 <w:sz w:val="22"/>
@@ -6419,6 +6928,7 @@
               <w:tabs>
                 <w:tab w:val="left" w:pos="709"/>
               </w:tabs>
+              <w:cnfStyle w:val="000000000000" w:firstRow="0" w:lastRow="0" w:firstColumn="0" w:lastColumn="0" w:oddVBand="0" w:evenVBand="0" w:oddHBand="0" w:evenHBand="0" w:firstRowFirstColumn="0" w:firstRowLastColumn="0" w:lastRowFirstColumn="0" w:lastRowLastColumn="0"/>
               <w:rPr>
                 <w:rFonts w:ascii="Verdana" w:eastAsia="Verdana" w:hAnsi="Verdana" w:cs="Verdana"/>
               </w:rPr>
@@ -6440,6 +6950,7 @@
               <w:tabs>
                 <w:tab w:val="left" w:pos="709"/>
               </w:tabs>
+              <w:cnfStyle w:val="000000000000" w:firstRow="0" w:lastRow="0" w:firstColumn="0" w:lastColumn="0" w:oddVBand="0" w:evenVBand="0" w:oddHBand="0" w:evenHBand="0" w:firstRowFirstColumn="0" w:firstRowLastColumn="0" w:lastRowFirstColumn="0" w:lastRowLastColumn="0"/>
               <w:rPr>
                 <w:rFonts w:ascii="Verdana" w:eastAsia="Verdana" w:hAnsi="Verdana" w:cs="Verdana"/>
               </w:rPr>
@@ -6454,8 +6965,13 @@
         </w:tc>
       </w:tr>
       <w:tr>
-        <w:tc>
-          <w:tcPr>
+        <w:trPr>
+          <w:cnfStyle w:val="000000100000" w:firstRow="0" w:lastRow="0" w:firstColumn="0" w:lastColumn="0" w:oddVBand="0" w:evenVBand="0" w:oddHBand="1" w:evenHBand="0" w:firstRowFirstColumn="0" w:firstRowLastColumn="0" w:lastRowFirstColumn="0" w:lastRowLastColumn="0"/>
+          <w:jc w:val="center"/>
+        </w:trPr>
+        <w:tc>
+          <w:tcPr>
+            <w:cnfStyle w:val="001000000000" w:firstRow="0" w:lastRow="0" w:firstColumn="1" w:lastColumn="0" w:oddVBand="0" w:evenVBand="0" w:oddHBand="0" w:evenHBand="0" w:firstRowFirstColumn="0" w:firstRowLastColumn="0" w:lastRowFirstColumn="0" w:lastRowLastColumn="0"/>
             <w:tcW w:w="1815" w:type="dxa"/>
           </w:tcPr>
           <w:p>
@@ -6478,10 +6994,10 @@
         <w:tc>
           <w:tcPr>
             <w:tcW w:w="3680" w:type="dxa"/>
-            <w:vAlign w:val="center"/>
-          </w:tcPr>
-          <w:p>
-            <w:pPr>
+          </w:tcPr>
+          <w:p>
+            <w:pPr>
+              <w:cnfStyle w:val="000000100000" w:firstRow="0" w:lastRow="0" w:firstColumn="0" w:lastColumn="0" w:oddVBand="0" w:evenVBand="0" w:oddHBand="1" w:evenHBand="0" w:firstRowFirstColumn="0" w:firstRowLastColumn="0" w:lastRowFirstColumn="0" w:lastRowLastColumn="0"/>
               <w:rPr>
                 <w:rFonts w:ascii="Arial" w:hAnsi="Arial" w:cs="Arial"/>
                 <w:sz w:val="22"/>
@@ -6517,6 +7033,7 @@
               <w:tabs>
                 <w:tab w:val="left" w:pos="709"/>
               </w:tabs>
+              <w:cnfStyle w:val="000000100000" w:firstRow="0" w:lastRow="0" w:firstColumn="0" w:lastColumn="0" w:oddVBand="0" w:evenVBand="0" w:oddHBand="1" w:evenHBand="0" w:firstRowFirstColumn="0" w:firstRowLastColumn="0" w:lastRowFirstColumn="0" w:lastRowLastColumn="0"/>
               <w:rPr>
                 <w:rFonts w:ascii="Verdana" w:eastAsia="Verdana" w:hAnsi="Verdana" w:cs="Verdana"/>
               </w:rPr>
@@ -6539,6 +7056,7 @@
               <w:tabs>
                 <w:tab w:val="left" w:pos="709"/>
               </w:tabs>
+              <w:cnfStyle w:val="000000100000" w:firstRow="0" w:lastRow="0" w:firstColumn="0" w:lastColumn="0" w:oddVBand="0" w:evenVBand="0" w:oddHBand="1" w:evenHBand="0" w:firstRowFirstColumn="0" w:firstRowLastColumn="0" w:lastRowFirstColumn="0" w:lastRowLastColumn="0"/>
               <w:rPr>
                 <w:rFonts w:ascii="Verdana" w:eastAsia="Verdana" w:hAnsi="Verdana" w:cs="Verdana"/>
               </w:rPr>
@@ -6548,6 +7066,967 @@
                 <w:rFonts w:ascii="Verdana" w:eastAsia="Verdana" w:hAnsi="Verdana" w:cs="Verdana"/>
               </w:rPr>
               <w:t>SISLAB</w:t>
+            </w:r>
+          </w:p>
+        </w:tc>
+      </w:tr>
+      <w:tr>
+        <w:trPr>
+          <w:jc w:val="center"/>
+        </w:trPr>
+        <w:tc>
+          <w:tcPr>
+            <w:cnfStyle w:val="001000000000" w:firstRow="0" w:lastRow="0" w:firstColumn="1" w:lastColumn="0" w:oddVBand="0" w:evenVBand="0" w:oddHBand="0" w:evenHBand="0" w:firstRowFirstColumn="0" w:firstRowLastColumn="0" w:lastRowFirstColumn="0" w:lastRowLastColumn="0"/>
+            <w:tcW w:w="1815" w:type="dxa"/>
+          </w:tcPr>
+          <w:p>
+            <w:pPr>
+              <w:tabs>
+                <w:tab w:val="left" w:pos="709"/>
+              </w:tabs>
+              <w:rPr>
+                <w:rFonts w:ascii="Verdana" w:eastAsia="Verdana" w:hAnsi="Verdana" w:cs="Verdana"/>
+              </w:rPr>
+            </w:pPr>
+            <w:r>
+              <w:rPr>
+                <w:rFonts w:ascii="Verdana" w:eastAsia="Verdana" w:hAnsi="Verdana" w:cs="Verdana"/>
+              </w:rPr>
+              <w:t>E</w:t>
+            </w:r>
+          </w:p>
+        </w:tc>
+        <w:tc>
+          <w:tcPr>
+            <w:tcW w:w="3680" w:type="dxa"/>
+          </w:tcPr>
+          <w:p>
+            <w:pPr>
+              <w:cnfStyle w:val="000000000000" w:firstRow="0" w:lastRow="0" w:firstColumn="0" w:lastColumn="0" w:oddVBand="0" w:evenVBand="0" w:oddHBand="0" w:evenHBand="0" w:firstRowFirstColumn="0" w:firstRowLastColumn="0" w:lastRowFirstColumn="0" w:lastRowLastColumn="0"/>
+              <w:rPr>
+                <w:rFonts w:ascii="Arial" w:hAnsi="Arial" w:cs="Arial"/>
+                <w:sz w:val="22"/>
+                <w:szCs w:val="22"/>
+              </w:rPr>
+            </w:pPr>
+            <w:r>
+              <w:rPr>
+                <w:rFonts w:ascii="Arial" w:hAnsi="Arial" w:cs="Arial"/>
+                <w:sz w:val="22"/>
+                <w:szCs w:val="22"/>
+              </w:rPr>
+              <w:t>Plan del proyecto</w:t>
+            </w:r>
+          </w:p>
+        </w:tc>
+        <w:tc>
+          <w:tcPr>
+            <w:tcW w:w="1842" w:type="dxa"/>
+          </w:tcPr>
+          <w:p>
+            <w:pPr>
+              <w:tabs>
+                <w:tab w:val="left" w:pos="709"/>
+              </w:tabs>
+              <w:cnfStyle w:val="000000000000" w:firstRow="0" w:lastRow="0" w:firstColumn="0" w:lastColumn="0" w:oddVBand="0" w:evenVBand="0" w:oddHBand="0" w:evenHBand="0" w:firstRowFirstColumn="0" w:firstRowLastColumn="0" w:lastRowFirstColumn="0" w:lastRowLastColumn="0"/>
+              <w:rPr>
+                <w:rFonts w:ascii="Verdana" w:eastAsia="Verdana" w:hAnsi="Verdana" w:cs="Verdana"/>
+              </w:rPr>
+            </w:pPr>
+            <w:r>
+              <w:rPr>
+                <w:rFonts w:ascii="Verdana" w:eastAsia="Verdana" w:hAnsi="Verdana" w:cs="Verdana"/>
+              </w:rPr>
+              <w:t>P</w:t>
+            </w:r>
+          </w:p>
+        </w:tc>
+        <w:tc>
+          <w:tcPr>
+            <w:tcW w:w="1701" w:type="dxa"/>
+          </w:tcPr>
+          <w:p>
+            <w:pPr>
+              <w:tabs>
+                <w:tab w:val="left" w:pos="709"/>
+              </w:tabs>
+              <w:cnfStyle w:val="000000000000" w:firstRow="0" w:lastRow="0" w:firstColumn="0" w:lastColumn="0" w:oddVBand="0" w:evenVBand="0" w:oddHBand="0" w:evenHBand="0" w:firstRowFirstColumn="0" w:firstRowLastColumn="0" w:lastRowFirstColumn="0" w:lastRowLastColumn="0"/>
+              <w:rPr>
+                <w:rFonts w:ascii="Verdana" w:eastAsia="Verdana" w:hAnsi="Verdana" w:cs="Verdana"/>
+              </w:rPr>
+            </w:pPr>
+            <w:r>
+              <w:rPr>
+                <w:rFonts w:ascii="Verdana" w:eastAsia="Verdana" w:hAnsi="Verdana" w:cs="Verdana"/>
+              </w:rPr>
+              <w:t>DSO</w:t>
+            </w:r>
+          </w:p>
+        </w:tc>
+      </w:tr>
+      <w:tr>
+        <w:trPr>
+          <w:cnfStyle w:val="000000100000" w:firstRow="0" w:lastRow="0" w:firstColumn="0" w:lastColumn="0" w:oddVBand="0" w:evenVBand="0" w:oddHBand="1" w:evenHBand="0" w:firstRowFirstColumn="0" w:firstRowLastColumn="0" w:lastRowFirstColumn="0" w:lastRowLastColumn="0"/>
+          <w:jc w:val="center"/>
+        </w:trPr>
+        <w:tc>
+          <w:tcPr>
+            <w:cnfStyle w:val="001000000000" w:firstRow="0" w:lastRow="0" w:firstColumn="1" w:lastColumn="0" w:oddVBand="0" w:evenVBand="0" w:oddHBand="0" w:evenHBand="0" w:firstRowFirstColumn="0" w:firstRowLastColumn="0" w:lastRowFirstColumn="0" w:lastRowLastColumn="0"/>
+            <w:tcW w:w="1815" w:type="dxa"/>
+          </w:tcPr>
+          <w:p>
+            <w:pPr>
+              <w:tabs>
+                <w:tab w:val="left" w:pos="709"/>
+              </w:tabs>
+              <w:rPr>
+                <w:rFonts w:ascii="Verdana" w:eastAsia="Verdana" w:hAnsi="Verdana" w:cs="Verdana"/>
+              </w:rPr>
+            </w:pPr>
+            <w:r>
+              <w:rPr>
+                <w:rFonts w:ascii="Verdana" w:eastAsia="Verdana" w:hAnsi="Verdana" w:cs="Verdana"/>
+              </w:rPr>
+              <w:t>E</w:t>
+            </w:r>
+          </w:p>
+        </w:tc>
+        <w:tc>
+          <w:tcPr>
+            <w:tcW w:w="3680" w:type="dxa"/>
+          </w:tcPr>
+          <w:p>
+            <w:pPr>
+              <w:cnfStyle w:val="000000100000" w:firstRow="0" w:lastRow="0" w:firstColumn="0" w:lastColumn="0" w:oddVBand="0" w:evenVBand="0" w:oddHBand="1" w:evenHBand="0" w:firstRowFirstColumn="0" w:firstRowLastColumn="0" w:lastRowFirstColumn="0" w:lastRowLastColumn="0"/>
+              <w:rPr>
+                <w:rFonts w:ascii="Arial" w:hAnsi="Arial" w:cs="Arial"/>
+                <w:sz w:val="22"/>
+                <w:szCs w:val="22"/>
+              </w:rPr>
+            </w:pPr>
+            <w:r>
+              <w:rPr>
+                <w:rFonts w:ascii="Arial" w:hAnsi="Arial" w:cs="Arial"/>
+                <w:sz w:val="22"/>
+                <w:szCs w:val="22"/>
+              </w:rPr>
+              <w:t>Cronograma del proyecto</w:t>
+            </w:r>
+          </w:p>
+        </w:tc>
+        <w:tc>
+          <w:tcPr>
+            <w:tcW w:w="1842" w:type="dxa"/>
+          </w:tcPr>
+          <w:p>
+            <w:pPr>
+              <w:tabs>
+                <w:tab w:val="left" w:pos="709"/>
+              </w:tabs>
+              <w:cnfStyle w:val="000000100000" w:firstRow="0" w:lastRow="0" w:firstColumn="0" w:lastColumn="0" w:oddVBand="0" w:evenVBand="0" w:oddHBand="1" w:evenHBand="0" w:firstRowFirstColumn="0" w:firstRowLastColumn="0" w:lastRowFirstColumn="0" w:lastRowLastColumn="0"/>
+              <w:rPr>
+                <w:rFonts w:ascii="Verdana" w:eastAsia="Verdana" w:hAnsi="Verdana" w:cs="Verdana"/>
+              </w:rPr>
+            </w:pPr>
+            <w:r>
+              <w:rPr>
+                <w:rFonts w:ascii="Verdana" w:eastAsia="Verdana" w:hAnsi="Verdana" w:cs="Verdana"/>
+              </w:rPr>
+              <w:t>P</w:t>
+            </w:r>
+          </w:p>
+        </w:tc>
+        <w:tc>
+          <w:tcPr>
+            <w:tcW w:w="1701" w:type="dxa"/>
+          </w:tcPr>
+          <w:p>
+            <w:pPr>
+              <w:tabs>
+                <w:tab w:val="left" w:pos="709"/>
+              </w:tabs>
+              <w:cnfStyle w:val="000000100000" w:firstRow="0" w:lastRow="0" w:firstColumn="0" w:lastColumn="0" w:oddVBand="0" w:evenVBand="0" w:oddHBand="1" w:evenHBand="0" w:firstRowFirstColumn="0" w:firstRowLastColumn="0" w:lastRowFirstColumn="0" w:lastRowLastColumn="0"/>
+              <w:rPr>
+                <w:rFonts w:ascii="Verdana" w:eastAsia="Verdana" w:hAnsi="Verdana" w:cs="Verdana"/>
+              </w:rPr>
+            </w:pPr>
+            <w:r>
+              <w:rPr>
+                <w:rFonts w:ascii="Verdana" w:eastAsia="Verdana" w:hAnsi="Verdana" w:cs="Verdana"/>
+              </w:rPr>
+              <w:t>DSO</w:t>
+            </w:r>
+          </w:p>
+        </w:tc>
+      </w:tr>
+      <w:tr>
+        <w:trPr>
+          <w:jc w:val="center"/>
+        </w:trPr>
+        <w:tc>
+          <w:tcPr>
+            <w:cnfStyle w:val="001000000000" w:firstRow="0" w:lastRow="0" w:firstColumn="1" w:lastColumn="0" w:oddVBand="0" w:evenVBand="0" w:oddHBand="0" w:evenHBand="0" w:firstRowFirstColumn="0" w:firstRowLastColumn="0" w:lastRowFirstColumn="0" w:lastRowLastColumn="0"/>
+            <w:tcW w:w="1815" w:type="dxa"/>
+          </w:tcPr>
+          <w:p>
+            <w:pPr>
+              <w:tabs>
+                <w:tab w:val="left" w:pos="709"/>
+              </w:tabs>
+              <w:rPr>
+                <w:rFonts w:ascii="Verdana" w:eastAsia="Verdana" w:hAnsi="Verdana" w:cs="Verdana"/>
+              </w:rPr>
+            </w:pPr>
+            <w:r>
+              <w:rPr>
+                <w:rFonts w:ascii="Verdana" w:eastAsia="Verdana" w:hAnsi="Verdana" w:cs="Verdana"/>
+              </w:rPr>
+              <w:t>E</w:t>
+            </w:r>
+          </w:p>
+        </w:tc>
+        <w:tc>
+          <w:tcPr>
+            <w:tcW w:w="3680" w:type="dxa"/>
+          </w:tcPr>
+          <w:p>
+            <w:pPr>
+              <w:cnfStyle w:val="000000000000" w:firstRow="0" w:lastRow="0" w:firstColumn="0" w:lastColumn="0" w:oddVBand="0" w:evenVBand="0" w:oddHBand="0" w:evenHBand="0" w:firstRowFirstColumn="0" w:firstRowLastColumn="0" w:lastRowFirstColumn="0" w:lastRowLastColumn="0"/>
+              <w:rPr>
+                <w:rFonts w:ascii="Arial" w:hAnsi="Arial" w:cs="Arial"/>
+                <w:sz w:val="22"/>
+                <w:szCs w:val="22"/>
+              </w:rPr>
+            </w:pPr>
+            <w:r>
+              <w:rPr>
+                <w:rFonts w:ascii="Arial" w:hAnsi="Arial" w:cs="Arial"/>
+                <w:sz w:val="22"/>
+                <w:szCs w:val="22"/>
+              </w:rPr>
+              <w:t>Documento de negocio</w:t>
+            </w:r>
+          </w:p>
+        </w:tc>
+        <w:tc>
+          <w:tcPr>
+            <w:tcW w:w="1842" w:type="dxa"/>
+          </w:tcPr>
+          <w:p>
+            <w:pPr>
+              <w:tabs>
+                <w:tab w:val="left" w:pos="709"/>
+              </w:tabs>
+              <w:cnfStyle w:val="000000000000" w:firstRow="0" w:lastRow="0" w:firstColumn="0" w:lastColumn="0" w:oddVBand="0" w:evenVBand="0" w:oddHBand="0" w:evenHBand="0" w:firstRowFirstColumn="0" w:firstRowLastColumn="0" w:lastRowFirstColumn="0" w:lastRowLastColumn="0"/>
+              <w:rPr>
+                <w:rFonts w:ascii="Verdana" w:eastAsia="Verdana" w:hAnsi="Verdana" w:cs="Verdana"/>
+              </w:rPr>
+            </w:pPr>
+            <w:r>
+              <w:rPr>
+                <w:rFonts w:ascii="Verdana" w:eastAsia="Verdana" w:hAnsi="Verdana" w:cs="Verdana"/>
+              </w:rPr>
+              <w:t>P</w:t>
+            </w:r>
+          </w:p>
+        </w:tc>
+        <w:tc>
+          <w:tcPr>
+            <w:tcW w:w="1701" w:type="dxa"/>
+          </w:tcPr>
+          <w:p>
+            <w:pPr>
+              <w:tabs>
+                <w:tab w:val="left" w:pos="709"/>
+              </w:tabs>
+              <w:cnfStyle w:val="000000000000" w:firstRow="0" w:lastRow="0" w:firstColumn="0" w:lastColumn="0" w:oddVBand="0" w:evenVBand="0" w:oddHBand="0" w:evenHBand="0" w:firstRowFirstColumn="0" w:firstRowLastColumn="0" w:lastRowFirstColumn="0" w:lastRowLastColumn="0"/>
+              <w:rPr>
+                <w:rFonts w:ascii="Verdana" w:eastAsia="Verdana" w:hAnsi="Verdana" w:cs="Verdana"/>
+              </w:rPr>
+            </w:pPr>
+            <w:r>
+              <w:rPr>
+                <w:rFonts w:ascii="Verdana" w:eastAsia="Verdana" w:hAnsi="Verdana" w:cs="Verdana"/>
+              </w:rPr>
+              <w:t>DSO</w:t>
+            </w:r>
+          </w:p>
+        </w:tc>
+      </w:tr>
+      <w:tr>
+        <w:trPr>
+          <w:cnfStyle w:val="000000100000" w:firstRow="0" w:lastRow="0" w:firstColumn="0" w:lastColumn="0" w:oddVBand="0" w:evenVBand="0" w:oddHBand="1" w:evenHBand="0" w:firstRowFirstColumn="0" w:firstRowLastColumn="0" w:lastRowFirstColumn="0" w:lastRowLastColumn="0"/>
+          <w:jc w:val="center"/>
+        </w:trPr>
+        <w:tc>
+          <w:tcPr>
+            <w:cnfStyle w:val="001000000000" w:firstRow="0" w:lastRow="0" w:firstColumn="1" w:lastColumn="0" w:oddVBand="0" w:evenVBand="0" w:oddHBand="0" w:evenHBand="0" w:firstRowFirstColumn="0" w:firstRowLastColumn="0" w:lastRowFirstColumn="0" w:lastRowLastColumn="0"/>
+            <w:tcW w:w="1815" w:type="dxa"/>
+          </w:tcPr>
+          <w:p>
+            <w:pPr>
+              <w:tabs>
+                <w:tab w:val="left" w:pos="709"/>
+              </w:tabs>
+              <w:rPr>
+                <w:rFonts w:ascii="Verdana" w:eastAsia="Verdana" w:hAnsi="Verdana" w:cs="Verdana"/>
+              </w:rPr>
+            </w:pPr>
+            <w:r>
+              <w:rPr>
+                <w:rFonts w:ascii="Verdana" w:eastAsia="Verdana" w:hAnsi="Verdana" w:cs="Verdana"/>
+              </w:rPr>
+              <w:t>E</w:t>
+            </w:r>
+          </w:p>
+        </w:tc>
+        <w:tc>
+          <w:tcPr>
+            <w:tcW w:w="3680" w:type="dxa"/>
+          </w:tcPr>
+          <w:p>
+            <w:pPr>
+              <w:cnfStyle w:val="000000100000" w:firstRow="0" w:lastRow="0" w:firstColumn="0" w:lastColumn="0" w:oddVBand="0" w:evenVBand="0" w:oddHBand="1" w:evenHBand="0" w:firstRowFirstColumn="0" w:firstRowLastColumn="0" w:lastRowFirstColumn="0" w:lastRowLastColumn="0"/>
+              <w:rPr>
+                <w:rFonts w:ascii="Arial" w:hAnsi="Arial" w:cs="Arial"/>
+                <w:sz w:val="22"/>
+                <w:szCs w:val="22"/>
+              </w:rPr>
+            </w:pPr>
+            <w:r>
+              <w:rPr>
+                <w:rFonts w:ascii="Arial" w:hAnsi="Arial" w:cs="Arial"/>
+                <w:sz w:val="22"/>
+                <w:szCs w:val="22"/>
+              </w:rPr>
+              <w:t xml:space="preserve">Lista de Requisitos </w:t>
+            </w:r>
+          </w:p>
+        </w:tc>
+        <w:tc>
+          <w:tcPr>
+            <w:tcW w:w="1842" w:type="dxa"/>
+          </w:tcPr>
+          <w:p>
+            <w:pPr>
+              <w:tabs>
+                <w:tab w:val="left" w:pos="709"/>
+              </w:tabs>
+              <w:cnfStyle w:val="000000100000" w:firstRow="0" w:lastRow="0" w:firstColumn="0" w:lastColumn="0" w:oddVBand="0" w:evenVBand="0" w:oddHBand="1" w:evenHBand="0" w:firstRowFirstColumn="0" w:firstRowLastColumn="0" w:lastRowFirstColumn="0" w:lastRowLastColumn="0"/>
+              <w:rPr>
+                <w:rFonts w:ascii="Verdana" w:eastAsia="Verdana" w:hAnsi="Verdana" w:cs="Verdana"/>
+              </w:rPr>
+            </w:pPr>
+            <w:r>
+              <w:rPr>
+                <w:rFonts w:ascii="Verdana" w:eastAsia="Verdana" w:hAnsi="Verdana" w:cs="Verdana"/>
+              </w:rPr>
+              <w:t>P</w:t>
+            </w:r>
+          </w:p>
+        </w:tc>
+        <w:tc>
+          <w:tcPr>
+            <w:tcW w:w="1701" w:type="dxa"/>
+          </w:tcPr>
+          <w:p>
+            <w:pPr>
+              <w:tabs>
+                <w:tab w:val="left" w:pos="709"/>
+              </w:tabs>
+              <w:cnfStyle w:val="000000100000" w:firstRow="0" w:lastRow="0" w:firstColumn="0" w:lastColumn="0" w:oddVBand="0" w:evenVBand="0" w:oddHBand="1" w:evenHBand="0" w:firstRowFirstColumn="0" w:firstRowLastColumn="0" w:lastRowFirstColumn="0" w:lastRowLastColumn="0"/>
+              <w:rPr>
+                <w:rFonts w:ascii="Verdana" w:eastAsia="Verdana" w:hAnsi="Verdana" w:cs="Verdana"/>
+              </w:rPr>
+            </w:pPr>
+            <w:r>
+              <w:rPr>
+                <w:rFonts w:ascii="Verdana" w:eastAsia="Verdana" w:hAnsi="Verdana" w:cs="Verdana"/>
+              </w:rPr>
+              <w:t>DSO</w:t>
+            </w:r>
+          </w:p>
+        </w:tc>
+      </w:tr>
+      <w:tr>
+        <w:trPr>
+          <w:jc w:val="center"/>
+        </w:trPr>
+        <w:tc>
+          <w:tcPr>
+            <w:cnfStyle w:val="001000000000" w:firstRow="0" w:lastRow="0" w:firstColumn="1" w:lastColumn="0" w:oddVBand="0" w:evenVBand="0" w:oddHBand="0" w:evenHBand="0" w:firstRowFirstColumn="0" w:firstRowLastColumn="0" w:lastRowFirstColumn="0" w:lastRowLastColumn="0"/>
+            <w:tcW w:w="1815" w:type="dxa"/>
+          </w:tcPr>
+          <w:p>
+            <w:pPr>
+              <w:tabs>
+                <w:tab w:val="left" w:pos="709"/>
+              </w:tabs>
+              <w:rPr>
+                <w:rFonts w:ascii="Verdana" w:eastAsia="Verdana" w:hAnsi="Verdana" w:cs="Verdana"/>
+              </w:rPr>
+            </w:pPr>
+            <w:r>
+              <w:rPr>
+                <w:rFonts w:ascii="Verdana" w:eastAsia="Verdana" w:hAnsi="Verdana" w:cs="Verdana"/>
+              </w:rPr>
+              <w:t>E</w:t>
+            </w:r>
+          </w:p>
+        </w:tc>
+        <w:tc>
+          <w:tcPr>
+            <w:tcW w:w="3680" w:type="dxa"/>
+          </w:tcPr>
+          <w:p>
+            <w:pPr>
+              <w:cnfStyle w:val="000000000000" w:firstRow="0" w:lastRow="0" w:firstColumn="0" w:lastColumn="0" w:oddVBand="0" w:evenVBand="0" w:oddHBand="0" w:evenHBand="0" w:firstRowFirstColumn="0" w:firstRowLastColumn="0" w:lastRowFirstColumn="0" w:lastRowLastColumn="0"/>
+              <w:rPr>
+                <w:rFonts w:ascii="Arial" w:hAnsi="Arial" w:cs="Arial"/>
+                <w:sz w:val="22"/>
+                <w:szCs w:val="22"/>
+              </w:rPr>
+            </w:pPr>
+            <w:r>
+              <w:rPr>
+                <w:rFonts w:ascii="Arial" w:hAnsi="Arial" w:cs="Arial"/>
+                <w:sz w:val="22"/>
+                <w:szCs w:val="22"/>
+              </w:rPr>
+              <w:t>Especificación del caso de uso Mantenimiento de datos de empleado</w:t>
+            </w:r>
+          </w:p>
+        </w:tc>
+        <w:tc>
+          <w:tcPr>
+            <w:tcW w:w="1842" w:type="dxa"/>
+          </w:tcPr>
+          <w:p>
+            <w:pPr>
+              <w:tabs>
+                <w:tab w:val="left" w:pos="709"/>
+              </w:tabs>
+              <w:cnfStyle w:val="000000000000" w:firstRow="0" w:lastRow="0" w:firstColumn="0" w:lastColumn="0" w:oddVBand="0" w:evenVBand="0" w:oddHBand="0" w:evenHBand="0" w:firstRowFirstColumn="0" w:firstRowLastColumn="0" w:lastRowFirstColumn="0" w:lastRowLastColumn="0"/>
+              <w:rPr>
+                <w:rFonts w:ascii="Verdana" w:eastAsia="Verdana" w:hAnsi="Verdana" w:cs="Verdana"/>
+              </w:rPr>
+            </w:pPr>
+            <w:r>
+              <w:rPr>
+                <w:rFonts w:ascii="Verdana" w:eastAsia="Verdana" w:hAnsi="Verdana" w:cs="Verdana"/>
+              </w:rPr>
+              <w:t>P</w:t>
+            </w:r>
+          </w:p>
+        </w:tc>
+        <w:tc>
+          <w:tcPr>
+            <w:tcW w:w="1701" w:type="dxa"/>
+          </w:tcPr>
+          <w:p>
+            <w:pPr>
+              <w:tabs>
+                <w:tab w:val="left" w:pos="709"/>
+              </w:tabs>
+              <w:cnfStyle w:val="000000000000" w:firstRow="0" w:lastRow="0" w:firstColumn="0" w:lastColumn="0" w:oddVBand="0" w:evenVBand="0" w:oddHBand="0" w:evenHBand="0" w:firstRowFirstColumn="0" w:firstRowLastColumn="0" w:lastRowFirstColumn="0" w:lastRowLastColumn="0"/>
+              <w:rPr>
+                <w:rFonts w:ascii="Verdana" w:eastAsia="Verdana" w:hAnsi="Verdana" w:cs="Verdana"/>
+              </w:rPr>
+            </w:pPr>
+            <w:r>
+              <w:rPr>
+                <w:rFonts w:ascii="Verdana" w:eastAsia="Verdana" w:hAnsi="Verdana" w:cs="Verdana"/>
+              </w:rPr>
+              <w:t>DSO</w:t>
+            </w:r>
+          </w:p>
+        </w:tc>
+      </w:tr>
+      <w:tr>
+        <w:trPr>
+          <w:cnfStyle w:val="000000100000" w:firstRow="0" w:lastRow="0" w:firstColumn="0" w:lastColumn="0" w:oddVBand="0" w:evenVBand="0" w:oddHBand="1" w:evenHBand="0" w:firstRowFirstColumn="0" w:firstRowLastColumn="0" w:lastRowFirstColumn="0" w:lastRowLastColumn="0"/>
+          <w:jc w:val="center"/>
+        </w:trPr>
+        <w:tc>
+          <w:tcPr>
+            <w:cnfStyle w:val="001000000000" w:firstRow="0" w:lastRow="0" w:firstColumn="1" w:lastColumn="0" w:oddVBand="0" w:evenVBand="0" w:oddHBand="0" w:evenHBand="0" w:firstRowFirstColumn="0" w:firstRowLastColumn="0" w:lastRowFirstColumn="0" w:lastRowLastColumn="0"/>
+            <w:tcW w:w="1815" w:type="dxa"/>
+          </w:tcPr>
+          <w:p>
+            <w:pPr>
+              <w:tabs>
+                <w:tab w:val="left" w:pos="709"/>
+              </w:tabs>
+              <w:rPr>
+                <w:rFonts w:ascii="Verdana" w:eastAsia="Verdana" w:hAnsi="Verdana" w:cs="Verdana"/>
+              </w:rPr>
+            </w:pPr>
+            <w:r>
+              <w:rPr>
+                <w:rFonts w:ascii="Verdana" w:eastAsia="Verdana" w:hAnsi="Verdana" w:cs="Verdana"/>
+              </w:rPr>
+              <w:t>E</w:t>
+            </w:r>
+          </w:p>
+        </w:tc>
+        <w:tc>
+          <w:tcPr>
+            <w:tcW w:w="3680" w:type="dxa"/>
+          </w:tcPr>
+          <w:p>
+            <w:pPr>
+              <w:cnfStyle w:val="000000100000" w:firstRow="0" w:lastRow="0" w:firstColumn="0" w:lastColumn="0" w:oddVBand="0" w:evenVBand="0" w:oddHBand="1" w:evenHBand="0" w:firstRowFirstColumn="0" w:firstRowLastColumn="0" w:lastRowFirstColumn="0" w:lastRowLastColumn="0"/>
+              <w:rPr>
+                <w:rFonts w:ascii="Arial" w:hAnsi="Arial" w:cs="Arial"/>
+                <w:sz w:val="22"/>
+                <w:szCs w:val="22"/>
+              </w:rPr>
+            </w:pPr>
+            <w:r>
+              <w:rPr>
+                <w:rFonts w:ascii="Arial" w:hAnsi="Arial" w:cs="Arial"/>
+                <w:sz w:val="22"/>
+                <w:szCs w:val="22"/>
+              </w:rPr>
+              <w:t>Especificación del caso de uso Mantenimiento de datos de organización</w:t>
+            </w:r>
+          </w:p>
+        </w:tc>
+        <w:tc>
+          <w:tcPr>
+            <w:tcW w:w="1842" w:type="dxa"/>
+          </w:tcPr>
+          <w:p>
+            <w:pPr>
+              <w:tabs>
+                <w:tab w:val="left" w:pos="709"/>
+              </w:tabs>
+              <w:cnfStyle w:val="000000100000" w:firstRow="0" w:lastRow="0" w:firstColumn="0" w:lastColumn="0" w:oddVBand="0" w:evenVBand="0" w:oddHBand="1" w:evenHBand="0" w:firstRowFirstColumn="0" w:firstRowLastColumn="0" w:lastRowFirstColumn="0" w:lastRowLastColumn="0"/>
+              <w:rPr>
+                <w:rFonts w:ascii="Verdana" w:eastAsia="Verdana" w:hAnsi="Verdana" w:cs="Verdana"/>
+              </w:rPr>
+            </w:pPr>
+            <w:r>
+              <w:rPr>
+                <w:rFonts w:ascii="Verdana" w:eastAsia="Verdana" w:hAnsi="Verdana" w:cs="Verdana"/>
+              </w:rPr>
+              <w:t>P</w:t>
+            </w:r>
+          </w:p>
+        </w:tc>
+        <w:tc>
+          <w:tcPr>
+            <w:tcW w:w="1701" w:type="dxa"/>
+          </w:tcPr>
+          <w:p>
+            <w:pPr>
+              <w:tabs>
+                <w:tab w:val="left" w:pos="709"/>
+              </w:tabs>
+              <w:cnfStyle w:val="000000100000" w:firstRow="0" w:lastRow="0" w:firstColumn="0" w:lastColumn="0" w:oddVBand="0" w:evenVBand="0" w:oddHBand="1" w:evenHBand="0" w:firstRowFirstColumn="0" w:firstRowLastColumn="0" w:lastRowFirstColumn="0" w:lastRowLastColumn="0"/>
+              <w:rPr>
+                <w:rFonts w:ascii="Verdana" w:eastAsia="Verdana" w:hAnsi="Verdana" w:cs="Verdana"/>
+              </w:rPr>
+            </w:pPr>
+            <w:r>
+              <w:rPr>
+                <w:rFonts w:ascii="Verdana" w:eastAsia="Verdana" w:hAnsi="Verdana" w:cs="Verdana"/>
+              </w:rPr>
+              <w:t>DSO</w:t>
+            </w:r>
+          </w:p>
+        </w:tc>
+      </w:tr>
+      <w:tr>
+        <w:trPr>
+          <w:jc w:val="center"/>
+        </w:trPr>
+        <w:tc>
+          <w:tcPr>
+            <w:cnfStyle w:val="001000000000" w:firstRow="0" w:lastRow="0" w:firstColumn="1" w:lastColumn="0" w:oddVBand="0" w:evenVBand="0" w:oddHBand="0" w:evenHBand="0" w:firstRowFirstColumn="0" w:firstRowLastColumn="0" w:lastRowFirstColumn="0" w:lastRowLastColumn="0"/>
+            <w:tcW w:w="1815" w:type="dxa"/>
+          </w:tcPr>
+          <w:p>
+            <w:pPr>
+              <w:tabs>
+                <w:tab w:val="left" w:pos="709"/>
+              </w:tabs>
+              <w:rPr>
+                <w:rFonts w:ascii="Verdana" w:eastAsia="Verdana" w:hAnsi="Verdana" w:cs="Verdana"/>
+              </w:rPr>
+            </w:pPr>
+            <w:r>
+              <w:rPr>
+                <w:rFonts w:ascii="Verdana" w:eastAsia="Verdana" w:hAnsi="Verdana" w:cs="Verdana"/>
+              </w:rPr>
+              <w:t>E</w:t>
+            </w:r>
+          </w:p>
+        </w:tc>
+        <w:tc>
+          <w:tcPr>
+            <w:tcW w:w="3680" w:type="dxa"/>
+          </w:tcPr>
+          <w:p>
+            <w:pPr>
+              <w:cnfStyle w:val="000000000000" w:firstRow="0" w:lastRow="0" w:firstColumn="0" w:lastColumn="0" w:oddVBand="0" w:evenVBand="0" w:oddHBand="0" w:evenHBand="0" w:firstRowFirstColumn="0" w:firstRowLastColumn="0" w:lastRowFirstColumn="0" w:lastRowLastColumn="0"/>
+              <w:rPr>
+                <w:rFonts w:ascii="Arial" w:hAnsi="Arial" w:cs="Arial"/>
+                <w:sz w:val="22"/>
+                <w:szCs w:val="22"/>
+              </w:rPr>
+            </w:pPr>
+            <w:r>
+              <w:rPr>
+                <w:rFonts w:ascii="Arial" w:hAnsi="Arial" w:cs="Arial"/>
+                <w:sz w:val="22"/>
+                <w:szCs w:val="22"/>
+              </w:rPr>
+              <w:t>Especificación del caso de uso</w:t>
+            </w:r>
+            <w:r>
+              <w:rPr>
+                <w:rFonts w:ascii="Arial" w:hAnsi="Arial" w:cs="Arial"/>
+                <w:sz w:val="22"/>
+                <w:szCs w:val="22"/>
+              </w:rPr>
+              <w:t xml:space="preserve"> </w:t>
+            </w:r>
+            <w:r>
+              <w:rPr>
+                <w:rFonts w:ascii="Arial" w:hAnsi="Arial" w:cs="Arial"/>
+                <w:sz w:val="22"/>
+                <w:szCs w:val="22"/>
+              </w:rPr>
+              <w:t>Gestión de responsabilidad entre proveedor y cliente</w:t>
+            </w:r>
+          </w:p>
+        </w:tc>
+        <w:tc>
+          <w:tcPr>
+            <w:tcW w:w="1842" w:type="dxa"/>
+          </w:tcPr>
+          <w:p>
+            <w:pPr>
+              <w:tabs>
+                <w:tab w:val="left" w:pos="709"/>
+              </w:tabs>
+              <w:cnfStyle w:val="000000000000" w:firstRow="0" w:lastRow="0" w:firstColumn="0" w:lastColumn="0" w:oddVBand="0" w:evenVBand="0" w:oddHBand="0" w:evenHBand="0" w:firstRowFirstColumn="0" w:firstRowLastColumn="0" w:lastRowFirstColumn="0" w:lastRowLastColumn="0"/>
+              <w:rPr>
+                <w:rFonts w:ascii="Verdana" w:eastAsia="Verdana" w:hAnsi="Verdana" w:cs="Verdana"/>
+              </w:rPr>
+            </w:pPr>
+            <w:r>
+              <w:rPr>
+                <w:rFonts w:ascii="Verdana" w:eastAsia="Verdana" w:hAnsi="Verdana" w:cs="Verdana"/>
+              </w:rPr>
+              <w:t>P</w:t>
+            </w:r>
+          </w:p>
+        </w:tc>
+        <w:tc>
+          <w:tcPr>
+            <w:tcW w:w="1701" w:type="dxa"/>
+          </w:tcPr>
+          <w:p>
+            <w:pPr>
+              <w:tabs>
+                <w:tab w:val="left" w:pos="709"/>
+              </w:tabs>
+              <w:cnfStyle w:val="000000000000" w:firstRow="0" w:lastRow="0" w:firstColumn="0" w:lastColumn="0" w:oddVBand="0" w:evenVBand="0" w:oddHBand="0" w:evenHBand="0" w:firstRowFirstColumn="0" w:firstRowLastColumn="0" w:lastRowFirstColumn="0" w:lastRowLastColumn="0"/>
+              <w:rPr>
+                <w:rFonts w:ascii="Verdana" w:eastAsia="Verdana" w:hAnsi="Verdana" w:cs="Verdana"/>
+              </w:rPr>
+            </w:pPr>
+            <w:r>
+              <w:rPr>
+                <w:rFonts w:ascii="Verdana" w:eastAsia="Verdana" w:hAnsi="Verdana" w:cs="Verdana"/>
+              </w:rPr>
+              <w:t>DSO</w:t>
+            </w:r>
+          </w:p>
+        </w:tc>
+      </w:tr>
+      <w:tr>
+        <w:trPr>
+          <w:cnfStyle w:val="000000100000" w:firstRow="0" w:lastRow="0" w:firstColumn="0" w:lastColumn="0" w:oddVBand="0" w:evenVBand="0" w:oddHBand="1" w:evenHBand="0" w:firstRowFirstColumn="0" w:firstRowLastColumn="0" w:lastRowFirstColumn="0" w:lastRowLastColumn="0"/>
+          <w:jc w:val="center"/>
+        </w:trPr>
+        <w:tc>
+          <w:tcPr>
+            <w:cnfStyle w:val="001000000000" w:firstRow="0" w:lastRow="0" w:firstColumn="1" w:lastColumn="0" w:oddVBand="0" w:evenVBand="0" w:oddHBand="0" w:evenHBand="0" w:firstRowFirstColumn="0" w:firstRowLastColumn="0" w:lastRowFirstColumn="0" w:lastRowLastColumn="0"/>
+            <w:tcW w:w="1815" w:type="dxa"/>
+          </w:tcPr>
+          <w:p>
+            <w:pPr>
+              <w:tabs>
+                <w:tab w:val="left" w:pos="709"/>
+              </w:tabs>
+              <w:rPr>
+                <w:rFonts w:ascii="Verdana" w:eastAsia="Verdana" w:hAnsi="Verdana" w:cs="Verdana"/>
+              </w:rPr>
+            </w:pPr>
+            <w:r>
+              <w:rPr>
+                <w:rFonts w:ascii="Verdana" w:eastAsia="Verdana" w:hAnsi="Verdana" w:cs="Verdana"/>
+              </w:rPr>
+              <w:t>E</w:t>
+            </w:r>
+          </w:p>
+        </w:tc>
+        <w:tc>
+          <w:tcPr>
+            <w:tcW w:w="3680" w:type="dxa"/>
+          </w:tcPr>
+          <w:p>
+            <w:pPr>
+              <w:cnfStyle w:val="000000100000" w:firstRow="0" w:lastRow="0" w:firstColumn="0" w:lastColumn="0" w:oddVBand="0" w:evenVBand="0" w:oddHBand="1" w:evenHBand="0" w:firstRowFirstColumn="0" w:firstRowLastColumn="0" w:lastRowFirstColumn="0" w:lastRowLastColumn="0"/>
+              <w:rPr>
+                <w:rFonts w:ascii="Arial" w:hAnsi="Arial" w:cs="Arial"/>
+                <w:sz w:val="22"/>
+                <w:szCs w:val="22"/>
+              </w:rPr>
+            </w:pPr>
+            <w:r>
+              <w:rPr>
+                <w:rFonts w:ascii="Arial" w:hAnsi="Arial" w:cs="Arial"/>
+                <w:sz w:val="22"/>
+                <w:szCs w:val="22"/>
+              </w:rPr>
+              <w:t>Documento de análisis</w:t>
+            </w:r>
+          </w:p>
+        </w:tc>
+        <w:tc>
+          <w:tcPr>
+            <w:tcW w:w="1842" w:type="dxa"/>
+          </w:tcPr>
+          <w:p>
+            <w:pPr>
+              <w:tabs>
+                <w:tab w:val="left" w:pos="709"/>
+              </w:tabs>
+              <w:cnfStyle w:val="000000100000" w:firstRow="0" w:lastRow="0" w:firstColumn="0" w:lastColumn="0" w:oddVBand="0" w:evenVBand="0" w:oddHBand="1" w:evenHBand="0" w:firstRowFirstColumn="0" w:firstRowLastColumn="0" w:lastRowFirstColumn="0" w:lastRowLastColumn="0"/>
+              <w:rPr>
+                <w:rFonts w:ascii="Verdana" w:eastAsia="Verdana" w:hAnsi="Verdana" w:cs="Verdana"/>
+              </w:rPr>
+            </w:pPr>
+            <w:r>
+              <w:rPr>
+                <w:rFonts w:ascii="Verdana" w:eastAsia="Verdana" w:hAnsi="Verdana" w:cs="Verdana"/>
+              </w:rPr>
+              <w:t>P</w:t>
+            </w:r>
+          </w:p>
+        </w:tc>
+        <w:tc>
+          <w:tcPr>
+            <w:tcW w:w="1701" w:type="dxa"/>
+          </w:tcPr>
+          <w:p>
+            <w:pPr>
+              <w:tabs>
+                <w:tab w:val="left" w:pos="709"/>
+              </w:tabs>
+              <w:cnfStyle w:val="000000100000" w:firstRow="0" w:lastRow="0" w:firstColumn="0" w:lastColumn="0" w:oddVBand="0" w:evenVBand="0" w:oddHBand="1" w:evenHBand="0" w:firstRowFirstColumn="0" w:firstRowLastColumn="0" w:lastRowFirstColumn="0" w:lastRowLastColumn="0"/>
+              <w:rPr>
+                <w:rFonts w:ascii="Verdana" w:eastAsia="Verdana" w:hAnsi="Verdana" w:cs="Verdana"/>
+              </w:rPr>
+            </w:pPr>
+            <w:r>
+              <w:rPr>
+                <w:rFonts w:ascii="Verdana" w:eastAsia="Verdana" w:hAnsi="Verdana" w:cs="Verdana"/>
+              </w:rPr>
+              <w:t>DSO</w:t>
+            </w:r>
+          </w:p>
+        </w:tc>
+      </w:tr>
+      <w:tr>
+        <w:trPr>
+          <w:jc w:val="center"/>
+        </w:trPr>
+        <w:tc>
+          <w:tcPr>
+            <w:cnfStyle w:val="001000000000" w:firstRow="0" w:lastRow="0" w:firstColumn="1" w:lastColumn="0" w:oddVBand="0" w:evenVBand="0" w:oddHBand="0" w:evenHBand="0" w:firstRowFirstColumn="0" w:firstRowLastColumn="0" w:lastRowFirstColumn="0" w:lastRowLastColumn="0"/>
+            <w:tcW w:w="1815" w:type="dxa"/>
+          </w:tcPr>
+          <w:p>
+            <w:pPr>
+              <w:tabs>
+                <w:tab w:val="left" w:pos="709"/>
+              </w:tabs>
+              <w:rPr>
+                <w:rFonts w:ascii="Verdana" w:eastAsia="Verdana" w:hAnsi="Verdana" w:cs="Verdana"/>
+              </w:rPr>
+            </w:pPr>
+            <w:r>
+              <w:rPr>
+                <w:rFonts w:ascii="Verdana" w:eastAsia="Verdana" w:hAnsi="Verdana" w:cs="Verdana"/>
+              </w:rPr>
+              <w:t>E</w:t>
+            </w:r>
+          </w:p>
+        </w:tc>
+        <w:tc>
+          <w:tcPr>
+            <w:tcW w:w="3680" w:type="dxa"/>
+          </w:tcPr>
+          <w:p>
+            <w:pPr>
+              <w:cnfStyle w:val="000000000000" w:firstRow="0" w:lastRow="0" w:firstColumn="0" w:lastColumn="0" w:oddVBand="0" w:evenVBand="0" w:oddHBand="0" w:evenHBand="0" w:firstRowFirstColumn="0" w:firstRowLastColumn="0" w:lastRowFirstColumn="0" w:lastRowLastColumn="0"/>
+              <w:rPr>
+                <w:rFonts w:ascii="Arial" w:hAnsi="Arial" w:cs="Arial"/>
+                <w:sz w:val="22"/>
+                <w:szCs w:val="22"/>
+              </w:rPr>
+            </w:pPr>
+            <w:r>
+              <w:rPr>
+                <w:rFonts w:ascii="Arial" w:hAnsi="Arial" w:cs="Arial"/>
+                <w:sz w:val="22"/>
+                <w:szCs w:val="22"/>
+              </w:rPr>
+              <w:t>Documento de diseño</w:t>
+            </w:r>
+          </w:p>
+        </w:tc>
+        <w:tc>
+          <w:tcPr>
+            <w:tcW w:w="1842" w:type="dxa"/>
+          </w:tcPr>
+          <w:p>
+            <w:pPr>
+              <w:tabs>
+                <w:tab w:val="left" w:pos="709"/>
+              </w:tabs>
+              <w:cnfStyle w:val="000000000000" w:firstRow="0" w:lastRow="0" w:firstColumn="0" w:lastColumn="0" w:oddVBand="0" w:evenVBand="0" w:oddHBand="0" w:evenHBand="0" w:firstRowFirstColumn="0" w:firstRowLastColumn="0" w:lastRowFirstColumn="0" w:lastRowLastColumn="0"/>
+              <w:rPr>
+                <w:rFonts w:ascii="Verdana" w:eastAsia="Verdana" w:hAnsi="Verdana" w:cs="Verdana"/>
+              </w:rPr>
+            </w:pPr>
+            <w:r>
+              <w:rPr>
+                <w:rFonts w:ascii="Verdana" w:eastAsia="Verdana" w:hAnsi="Verdana" w:cs="Verdana"/>
+              </w:rPr>
+              <w:t>P</w:t>
+            </w:r>
+          </w:p>
+        </w:tc>
+        <w:tc>
+          <w:tcPr>
+            <w:tcW w:w="1701" w:type="dxa"/>
+          </w:tcPr>
+          <w:p>
+            <w:pPr>
+              <w:tabs>
+                <w:tab w:val="left" w:pos="709"/>
+              </w:tabs>
+              <w:cnfStyle w:val="000000000000" w:firstRow="0" w:lastRow="0" w:firstColumn="0" w:lastColumn="0" w:oddVBand="0" w:evenVBand="0" w:oddHBand="0" w:evenHBand="0" w:firstRowFirstColumn="0" w:firstRowLastColumn="0" w:lastRowFirstColumn="0" w:lastRowLastColumn="0"/>
+              <w:rPr>
+                <w:rFonts w:ascii="Verdana" w:eastAsia="Verdana" w:hAnsi="Verdana" w:cs="Verdana"/>
+              </w:rPr>
+            </w:pPr>
+            <w:r>
+              <w:rPr>
+                <w:rFonts w:ascii="Verdana" w:eastAsia="Verdana" w:hAnsi="Verdana" w:cs="Verdana"/>
+              </w:rPr>
+              <w:t>DSO</w:t>
+            </w:r>
+          </w:p>
+        </w:tc>
+      </w:tr>
+      <w:tr>
+        <w:trPr>
+          <w:cnfStyle w:val="000000100000" w:firstRow="0" w:lastRow="0" w:firstColumn="0" w:lastColumn="0" w:oddVBand="0" w:evenVBand="0" w:oddHBand="1" w:evenHBand="0" w:firstRowFirstColumn="0" w:firstRowLastColumn="0" w:lastRowFirstColumn="0" w:lastRowLastColumn="0"/>
+          <w:jc w:val="center"/>
+        </w:trPr>
+        <w:tc>
+          <w:tcPr>
+            <w:cnfStyle w:val="001000000000" w:firstRow="0" w:lastRow="0" w:firstColumn="1" w:lastColumn="0" w:oddVBand="0" w:evenVBand="0" w:oddHBand="0" w:evenHBand="0" w:firstRowFirstColumn="0" w:firstRowLastColumn="0" w:lastRowFirstColumn="0" w:lastRowLastColumn="0"/>
+            <w:tcW w:w="1815" w:type="dxa"/>
+          </w:tcPr>
+          <w:p>
+            <w:pPr>
+              <w:tabs>
+                <w:tab w:val="left" w:pos="709"/>
+              </w:tabs>
+              <w:rPr>
+                <w:rFonts w:ascii="Verdana" w:eastAsia="Verdana" w:hAnsi="Verdana" w:cs="Verdana"/>
+              </w:rPr>
+            </w:pPr>
+            <w:r>
+              <w:rPr>
+                <w:rFonts w:ascii="Verdana" w:eastAsia="Verdana" w:hAnsi="Verdana" w:cs="Verdana"/>
+              </w:rPr>
+              <w:t>E</w:t>
+            </w:r>
+          </w:p>
+        </w:tc>
+        <w:tc>
+          <w:tcPr>
+            <w:tcW w:w="3680" w:type="dxa"/>
+          </w:tcPr>
+          <w:p>
+            <w:pPr>
+              <w:cnfStyle w:val="000000100000" w:firstRow="0" w:lastRow="0" w:firstColumn="0" w:lastColumn="0" w:oddVBand="0" w:evenVBand="0" w:oddHBand="1" w:evenHBand="0" w:firstRowFirstColumn="0" w:firstRowLastColumn="0" w:lastRowFirstColumn="0" w:lastRowLastColumn="0"/>
+              <w:rPr>
+                <w:rFonts w:ascii="Arial" w:hAnsi="Arial" w:cs="Arial"/>
+                <w:sz w:val="22"/>
+                <w:szCs w:val="22"/>
+              </w:rPr>
+            </w:pPr>
+            <w:r>
+              <w:rPr>
+                <w:rFonts w:ascii="Arial" w:hAnsi="Arial" w:cs="Arial"/>
+                <w:sz w:val="22"/>
+                <w:szCs w:val="22"/>
+              </w:rPr>
+              <w:t>Especificación de casos de prueba</w:t>
+            </w:r>
+          </w:p>
+        </w:tc>
+        <w:tc>
+          <w:tcPr>
+            <w:tcW w:w="1842" w:type="dxa"/>
+          </w:tcPr>
+          <w:p>
+            <w:pPr>
+              <w:tabs>
+                <w:tab w:val="left" w:pos="709"/>
+              </w:tabs>
+              <w:cnfStyle w:val="000000100000" w:firstRow="0" w:lastRow="0" w:firstColumn="0" w:lastColumn="0" w:oddVBand="0" w:evenVBand="0" w:oddHBand="1" w:evenHBand="0" w:firstRowFirstColumn="0" w:firstRowLastColumn="0" w:lastRowFirstColumn="0" w:lastRowLastColumn="0"/>
+              <w:rPr>
+                <w:rFonts w:ascii="Verdana" w:eastAsia="Verdana" w:hAnsi="Verdana" w:cs="Verdana"/>
+              </w:rPr>
+            </w:pPr>
+            <w:r>
+              <w:rPr>
+                <w:rFonts w:ascii="Verdana" w:eastAsia="Verdana" w:hAnsi="Verdana" w:cs="Verdana"/>
+              </w:rPr>
+              <w:t>P</w:t>
+            </w:r>
+          </w:p>
+        </w:tc>
+        <w:tc>
+          <w:tcPr>
+            <w:tcW w:w="1701" w:type="dxa"/>
+          </w:tcPr>
+          <w:p>
+            <w:pPr>
+              <w:tabs>
+                <w:tab w:val="left" w:pos="709"/>
+              </w:tabs>
+              <w:cnfStyle w:val="000000100000" w:firstRow="0" w:lastRow="0" w:firstColumn="0" w:lastColumn="0" w:oddVBand="0" w:evenVBand="0" w:oddHBand="1" w:evenHBand="0" w:firstRowFirstColumn="0" w:firstRowLastColumn="0" w:lastRowFirstColumn="0" w:lastRowLastColumn="0"/>
+              <w:rPr>
+                <w:rFonts w:ascii="Verdana" w:eastAsia="Verdana" w:hAnsi="Verdana" w:cs="Verdana"/>
+              </w:rPr>
+            </w:pPr>
+            <w:r>
+              <w:rPr>
+                <w:rFonts w:ascii="Verdana" w:eastAsia="Verdana" w:hAnsi="Verdana" w:cs="Verdana"/>
+              </w:rPr>
+              <w:t>DSO</w:t>
             </w:r>
           </w:p>
         </w:tc>
@@ -6556,22 +8035,12 @@
     <w:p>
       <w:pPr>
         <w:pStyle w:val="Epgrafe"/>
-        <w:numPr>
-          <w:ilvl w:val="0"/>
-          <w:numId w:val="1"/>
-        </w:numPr>
         <w:jc w:val="center"/>
         <w:rPr>
           <w:rFonts w:ascii="Verdana" w:eastAsia="Verdana" w:hAnsi="Verdana" w:cs="Verdana"/>
         </w:rPr>
       </w:pPr>
       <w:r>
-        <w:rPr>
-          <w:rFonts w:ascii="Verdana" w:eastAsia="Verdana" w:hAnsi="Verdana" w:cs="Verdana"/>
-        </w:rPr>
-        <w:tab/>
-      </w:r>
-      <w:r>
         <w:t xml:space="preserve">Tabla </w:t>
       </w:r>
       <w:r>
@@ -6580,11 +8049,9 @@
       <w:r>
         <w:t xml:space="preserve"> Listado de ítems de </w:t>
       </w:r>
-      <w:proofErr w:type="spellStart"/>
-      <w:r>
-        <w:t>configuracion</w:t>
-      </w:r>
-      <w:proofErr w:type="spellEnd"/>
+      <w:r>
+        <w:t>configuración</w:t>
+      </w:r>
     </w:p>
     <w:p>
       <w:pPr>
@@ -6640,181 +8107,15 @@
         <w:jc w:val="both"/>
         <w:rPr>
           <w:rFonts w:ascii="Verdana" w:eastAsia="Verdana" w:hAnsi="Verdana" w:cs="Verdana"/>
-        </w:rPr>
-      </w:pPr>
-      <w:r>
-        <w:rPr>
-          <w:rFonts w:ascii="Verdana" w:eastAsia="Verdana" w:hAnsi="Verdana" w:cs="Verdana"/>
-        </w:rPr>
-        <w:t xml:space="preserve">La </w:t>
-      </w:r>
-      <w:proofErr w:type="spellStart"/>
-      <w:r>
-        <w:rPr>
-          <w:rFonts w:ascii="Verdana" w:eastAsia="Verdana" w:hAnsi="Verdana" w:cs="Verdana"/>
-        </w:rPr>
-        <w:t>nomenclatura</w:t>
-      </w:r>
-      <w:proofErr w:type="spellEnd"/>
-      <w:r>
-        <w:rPr>
-          <w:rFonts w:ascii="Verdana" w:eastAsia="Verdana" w:hAnsi="Verdana" w:cs="Verdana"/>
-        </w:rPr>
-        <w:t xml:space="preserve"> a </w:t>
-      </w:r>
-      <w:proofErr w:type="spellStart"/>
-      <w:r>
-        <w:rPr>
-          <w:rFonts w:ascii="Verdana" w:eastAsia="Verdana" w:hAnsi="Verdana" w:cs="Verdana"/>
-        </w:rPr>
-        <w:t>seguir</w:t>
-      </w:r>
-      <w:proofErr w:type="spellEnd"/>
-      <w:r>
-        <w:rPr>
-          <w:rFonts w:ascii="Verdana" w:eastAsia="Verdana" w:hAnsi="Verdana" w:cs="Verdana"/>
-        </w:rPr>
-        <w:t xml:space="preserve"> ha </w:t>
-      </w:r>
-      <w:proofErr w:type="spellStart"/>
-      <w:r>
-        <w:rPr>
-          <w:rFonts w:ascii="Verdana" w:eastAsia="Verdana" w:hAnsi="Verdana" w:cs="Verdana"/>
-        </w:rPr>
-        <w:t>sido</w:t>
-      </w:r>
-      <w:proofErr w:type="spellEnd"/>
-      <w:r>
-        <w:rPr>
-          <w:rFonts w:ascii="Verdana" w:eastAsia="Verdana" w:hAnsi="Verdana" w:cs="Verdana"/>
-        </w:rPr>
-        <w:t xml:space="preserve"> </w:t>
-      </w:r>
-      <w:proofErr w:type="spellStart"/>
-      <w:r>
-        <w:rPr>
-          <w:rFonts w:ascii="Verdana" w:eastAsia="Verdana" w:hAnsi="Verdana" w:cs="Verdana"/>
-        </w:rPr>
-        <w:t>acordada</w:t>
-      </w:r>
-      <w:proofErr w:type="spellEnd"/>
-      <w:r>
-        <w:rPr>
-          <w:rFonts w:ascii="Verdana" w:eastAsia="Verdana" w:hAnsi="Verdana" w:cs="Verdana"/>
-        </w:rPr>
-        <w:t xml:space="preserve"> </w:t>
-      </w:r>
-      <w:proofErr w:type="spellStart"/>
-      <w:r>
-        <w:rPr>
-          <w:rFonts w:ascii="Verdana" w:eastAsia="Verdana" w:hAnsi="Verdana" w:cs="Verdana"/>
-        </w:rPr>
-        <w:t>por</w:t>
-      </w:r>
-      <w:proofErr w:type="spellEnd"/>
-      <w:r>
-        <w:rPr>
-          <w:rFonts w:ascii="Verdana" w:eastAsia="Verdana" w:hAnsi="Verdana" w:cs="Verdana"/>
-        </w:rPr>
-        <w:t xml:space="preserve"> los </w:t>
-      </w:r>
-      <w:proofErr w:type="spellStart"/>
-      <w:r>
-        <w:rPr>
-          <w:rFonts w:ascii="Verdana" w:eastAsia="Verdana" w:hAnsi="Verdana" w:cs="Verdana"/>
-        </w:rPr>
-        <w:t>miembros</w:t>
-      </w:r>
-      <w:proofErr w:type="spellEnd"/>
-      <w:r>
-        <w:rPr>
-          <w:rFonts w:ascii="Verdana" w:eastAsia="Verdana" w:hAnsi="Verdana" w:cs="Verdana"/>
-        </w:rPr>
-        <w:t xml:space="preserve"> </w:t>
-      </w:r>
-      <w:proofErr w:type="gramStart"/>
-      <w:r>
-        <w:rPr>
-          <w:rFonts w:ascii="Verdana" w:eastAsia="Verdana" w:hAnsi="Verdana" w:cs="Verdana"/>
-        </w:rPr>
-        <w:t>del</w:t>
-      </w:r>
-      <w:proofErr w:type="gramEnd"/>
-      <w:r>
-        <w:rPr>
-          <w:rFonts w:ascii="Verdana" w:eastAsia="Verdana" w:hAnsi="Verdana" w:cs="Verdana"/>
-        </w:rPr>
-        <w:t xml:space="preserve"> </w:t>
-      </w:r>
-      <w:proofErr w:type="spellStart"/>
-      <w:r>
-        <w:rPr>
-          <w:rFonts w:ascii="Verdana" w:eastAsia="Verdana" w:hAnsi="Verdana" w:cs="Verdana"/>
-        </w:rPr>
-        <w:t>equipo</w:t>
-      </w:r>
-      <w:proofErr w:type="spellEnd"/>
-      <w:r>
-        <w:rPr>
-          <w:rFonts w:ascii="Verdana" w:eastAsia="Verdana" w:hAnsi="Verdana" w:cs="Verdana"/>
-        </w:rPr>
-        <w:t xml:space="preserve"> de </w:t>
-      </w:r>
-      <w:proofErr w:type="spellStart"/>
-      <w:r>
-        <w:rPr>
-          <w:rFonts w:ascii="Verdana" w:eastAsia="Verdana" w:hAnsi="Verdana" w:cs="Verdana"/>
-        </w:rPr>
-        <w:t>configuración</w:t>
-      </w:r>
-      <w:proofErr w:type="spellEnd"/>
-      <w:r>
-        <w:rPr>
-          <w:rFonts w:ascii="Verdana" w:eastAsia="Verdana" w:hAnsi="Verdana" w:cs="Verdana"/>
-        </w:rPr>
-        <w:t xml:space="preserve">, el </w:t>
-      </w:r>
-      <w:proofErr w:type="spellStart"/>
-      <w:r>
-        <w:rPr>
-          <w:rFonts w:ascii="Verdana" w:eastAsia="Verdana" w:hAnsi="Verdana" w:cs="Verdana"/>
-        </w:rPr>
-        <w:t>cual</w:t>
-      </w:r>
-      <w:proofErr w:type="spellEnd"/>
-      <w:r>
-        <w:rPr>
-          <w:rFonts w:ascii="Verdana" w:eastAsia="Verdana" w:hAnsi="Verdana" w:cs="Verdana"/>
-        </w:rPr>
-        <w:t xml:space="preserve"> </w:t>
-      </w:r>
-      <w:proofErr w:type="spellStart"/>
-      <w:r>
-        <w:rPr>
-          <w:rFonts w:ascii="Verdana" w:eastAsia="Verdana" w:hAnsi="Verdana" w:cs="Verdana"/>
-        </w:rPr>
-        <w:t>es</w:t>
-      </w:r>
-      <w:proofErr w:type="spellEnd"/>
-      <w:r>
-        <w:rPr>
-          <w:rFonts w:ascii="Verdana" w:eastAsia="Verdana" w:hAnsi="Verdana" w:cs="Verdana"/>
-        </w:rPr>
-        <w:t xml:space="preserve"> la </w:t>
-      </w:r>
-      <w:proofErr w:type="spellStart"/>
-      <w:r>
-        <w:rPr>
-          <w:rFonts w:ascii="Verdana" w:eastAsia="Verdana" w:hAnsi="Verdana" w:cs="Verdana"/>
-        </w:rPr>
-        <w:t>siguiente</w:t>
-      </w:r>
-      <w:proofErr w:type="spellEnd"/>
-      <w:r>
-        <w:rPr>
-          <w:rFonts w:ascii="Verdana" w:eastAsia="Verdana" w:hAnsi="Verdana" w:cs="Verdana"/>
-        </w:rPr>
-        <w:t>:</w:t>
+          <w:lang w:val="es-PE"/>
+        </w:rPr>
+      </w:pPr>
+      <w:r>
+        <w:rPr>
+          <w:rFonts w:ascii="Verdana" w:eastAsia="Verdana" w:hAnsi="Verdana" w:cs="Verdana"/>
+          <w:lang w:val="es-PE"/>
+        </w:rPr>
+        <w:t>La nomenclatura a seguir ha sido acordada por los miembros del equipo de configuración, el cual es la siguiente:</w:t>
       </w:r>
     </w:p>
     <w:p>
@@ -6825,6 +8126,9 @@
         </w:tabs>
         <w:ind w:left="0"/>
         <w:jc w:val="both"/>
+        <w:rPr>
+          <w:lang w:val="es-PE"/>
+        </w:rPr>
       </w:pPr>
     </w:p>
     <w:tbl>
@@ -7225,14 +8529,243 @@
               <w:rPr>
                 <w:rFonts w:ascii="Verdana" w:eastAsia="Verdana" w:hAnsi="Verdana" w:cs="Verdana"/>
               </w:rPr>
-              <w:t>{Nombre del archivo}v{Versión}.{Revisió</w:t>
+              <w:t>{Nombre del archivo}v{Versión}.{Revisión}{Carácter de actualización}</w:t>
+            </w:r>
+            <w:r>
+              <w:rPr>
+                <w:rFonts w:ascii="Verdana" w:eastAsia="Verdana" w:hAnsi="Verdana" w:cs="Verdana"/>
+                <w:vertAlign w:val="superscript"/>
+              </w:rPr>
+              <w:t>*</w:t>
+            </w:r>
+          </w:p>
+          <w:p>
+            <w:pPr>
+              <w:tabs>
+                <w:tab w:val="left" w:pos="709"/>
+              </w:tabs>
+              <w:rPr>
+                <w:rFonts w:ascii="Verdana" w:eastAsia="Verdana" w:hAnsi="Verdana" w:cs="Verdana"/>
+              </w:rPr>
+            </w:pPr>
+          </w:p>
+          <w:p>
+            <w:pPr>
+              <w:tabs>
+                <w:tab w:val="left" w:pos="709"/>
+              </w:tabs>
+              <w:rPr>
+                <w:rFonts w:ascii="Verdana" w:eastAsia="Verdana" w:hAnsi="Verdana" w:cs="Verdana"/>
+                <w:vertAlign w:val="superscript"/>
+              </w:rPr>
+            </w:pPr>
+            <w:r>
+              <w:rPr>
+                <w:rFonts w:ascii="Verdana" w:eastAsia="Verdana" w:hAnsi="Verdana" w:cs="Verdana"/>
+                <w:vertAlign w:val="superscript"/>
+              </w:rPr>
+              <w:t>*</w:t>
+            </w:r>
+            <w:r>
+              <w:rPr>
+                <w:rFonts w:ascii="Verdana" w:eastAsia="Verdana" w:hAnsi="Verdana" w:cs="Verdana"/>
+                <w:vertAlign w:val="superscript"/>
+              </w:rPr>
+              <w:t>El carácter de actualización seguirá el orden alfabético de acuerdo al número de veces que ha sido actualizado.</w:t>
+            </w:r>
+          </w:p>
+        </w:tc>
+        <w:tc>
+          <w:tcPr>
+            <w:tcW w:w="3509" w:type="dxa"/>
+          </w:tcPr>
+          <w:p>
+            <w:pPr>
+              <w:tabs>
+                <w:tab w:val="left" w:pos="709"/>
+              </w:tabs>
+              <w:jc w:val="both"/>
+              <w:rPr>
+                <w:rFonts w:ascii="Verdana" w:eastAsia="Verdana" w:hAnsi="Verdana" w:cs="Verdana"/>
+              </w:rPr>
+            </w:pPr>
+            <w:r>
+              <w:rPr>
+                <w:rFonts w:ascii="Verdana" w:eastAsia="Verdana" w:hAnsi="Verdana" w:cs="Verdana"/>
+              </w:rPr>
+              <w:t xml:space="preserve">Para el componente </w:t>
+            </w:r>
+            <w:proofErr w:type="spellStart"/>
+            <w:r>
+              <w:rPr>
+                <w:rFonts w:ascii="Verdana" w:eastAsia="Verdana" w:hAnsi="Verdana" w:cs="Verdana"/>
+              </w:rPr>
+              <w:t>Bootstrap</w:t>
+            </w:r>
+            <w:proofErr w:type="spellEnd"/>
+            <w:r>
+              <w:rPr>
+                <w:rFonts w:ascii="Verdana" w:eastAsia="Verdana" w:hAnsi="Verdana" w:cs="Verdana"/>
+              </w:rPr>
+              <w:t xml:space="preserve"> c</w:t>
+            </w:r>
+            <w:bookmarkStart w:id="16" w:name="_GoBack"/>
+            <w:bookmarkEnd w:id="16"/>
+            <w:r>
+              <w:rPr>
+                <w:rFonts w:ascii="Verdana" w:eastAsia="Verdana" w:hAnsi="Verdana" w:cs="Verdana"/>
+              </w:rPr>
+              <w:t>on versión 3 con 6 revisiones y 2 actualizaciones de bugs, la nomenclatura seria: Bootstrapv3.6b</w:t>
+            </w:r>
+          </w:p>
+        </w:tc>
+      </w:tr>
+      <w:tr>
+        <w:tc>
+          <w:tcPr>
+            <w:tcW w:w="3227" w:type="dxa"/>
+            <w:gridSpan w:val="2"/>
+          </w:tcPr>
+          <w:p>
+            <w:pPr>
+              <w:tabs>
+                <w:tab w:val="left" w:pos="709"/>
+              </w:tabs>
+              <w:jc w:val="both"/>
+              <w:rPr>
+                <w:rFonts w:ascii="Verdana" w:eastAsia="Verdana" w:hAnsi="Verdana" w:cs="Verdana"/>
+              </w:rPr>
+            </w:pPr>
+            <w:r>
+              <w:rPr>
+                <w:rFonts w:ascii="Verdana" w:eastAsia="Verdana" w:hAnsi="Verdana" w:cs="Verdana"/>
+              </w:rPr>
+              <w:t>Ítem fuente</w:t>
+            </w:r>
+          </w:p>
+        </w:tc>
+        <w:tc>
+          <w:tcPr>
+            <w:tcW w:w="3118" w:type="dxa"/>
+          </w:tcPr>
+          <w:p>
+            <w:pPr>
+              <w:tabs>
+                <w:tab w:val="left" w:pos="709"/>
+              </w:tabs>
+              <w:jc w:val="both"/>
+              <w:rPr>
+                <w:rFonts w:ascii="Verdana" w:eastAsia="Verdana" w:hAnsi="Verdana" w:cs="Verdana"/>
+              </w:rPr>
+            </w:pPr>
+            <w:r>
+              <w:rPr>
+                <w:rFonts w:ascii="Verdana" w:eastAsia="Verdana" w:hAnsi="Verdana" w:cs="Verdana"/>
+              </w:rPr>
+              <w:t>{Nombre del ítem}</w:t>
+            </w:r>
+          </w:p>
+        </w:tc>
+        <w:tc>
+          <w:tcPr>
+            <w:tcW w:w="3509" w:type="dxa"/>
+          </w:tcPr>
+          <w:p>
+            <w:pPr>
+              <w:tabs>
+                <w:tab w:val="left" w:pos="709"/>
+              </w:tabs>
+              <w:jc w:val="both"/>
+              <w:rPr>
+                <w:rFonts w:ascii="Verdana" w:eastAsia="Verdana" w:hAnsi="Verdana" w:cs="Verdana"/>
+              </w:rPr>
+            </w:pPr>
+            <w:r>
+              <w:rPr>
+                <w:rFonts w:ascii="Verdana" w:eastAsia="Verdana" w:hAnsi="Verdana" w:cs="Verdana"/>
+              </w:rPr>
+              <w:t xml:space="preserve">Para el controlador </w:t>
+            </w:r>
+            <w:proofErr w:type="spellStart"/>
+            <w:r>
+              <w:rPr>
+                <w:rFonts w:ascii="Verdana" w:eastAsia="Verdana" w:hAnsi="Verdana" w:cs="Verdana"/>
+              </w:rPr>
+              <w:t>UsuarioController</w:t>
+            </w:r>
+            <w:proofErr w:type="spellEnd"/>
+            <w:r>
+              <w:rPr>
+                <w:rFonts w:ascii="Verdana" w:eastAsia="Verdana" w:hAnsi="Verdana" w:cs="Verdana"/>
+              </w:rPr>
+              <w:t xml:space="preserve">, la nomenclatura será: </w:t>
+            </w:r>
+            <w:proofErr w:type="spellStart"/>
+            <w:r>
+              <w:rPr>
+                <w:rFonts w:ascii="Verdana" w:eastAsia="Verdana" w:hAnsi="Verdana" w:cs="Verdana"/>
+              </w:rPr>
+              <w:t>UsuarioController</w:t>
+            </w:r>
+            <w:proofErr w:type="spellEnd"/>
+            <w:r>
+              <w:rPr>
+                <w:rFonts w:ascii="Verdana" w:eastAsia="Verdana" w:hAnsi="Verdana" w:cs="Verdana"/>
+              </w:rPr>
+              <w:t xml:space="preserve">  </w:t>
+            </w:r>
+          </w:p>
+        </w:tc>
+      </w:tr>
+      <w:tr>
+        <w:tc>
+          <w:tcPr>
+            <w:tcW w:w="3227" w:type="dxa"/>
+            <w:gridSpan w:val="2"/>
+          </w:tcPr>
+          <w:p>
+            <w:pPr>
+              <w:tabs>
+                <w:tab w:val="left" w:pos="709"/>
+              </w:tabs>
+              <w:jc w:val="both"/>
+              <w:rPr>
+                <w:rFonts w:ascii="Verdana" w:eastAsia="Verdana" w:hAnsi="Verdana" w:cs="Verdana"/>
+              </w:rPr>
+            </w:pPr>
+            <w:r>
+              <w:rPr>
+                <w:rFonts w:ascii="Verdana" w:eastAsia="Verdana" w:hAnsi="Verdana" w:cs="Verdana"/>
+              </w:rPr>
+              <w:t>Ítem de soporte</w:t>
+            </w:r>
+          </w:p>
+        </w:tc>
+        <w:tc>
+          <w:tcPr>
+            <w:tcW w:w="3118" w:type="dxa"/>
+          </w:tcPr>
+          <w:p>
+            <w:pPr>
+              <w:tabs>
+                <w:tab w:val="left" w:pos="709"/>
+              </w:tabs>
+              <w:rPr>
+                <w:rFonts w:ascii="Verdana" w:eastAsia="Verdana" w:hAnsi="Verdana" w:cs="Verdana"/>
+              </w:rPr>
+            </w:pPr>
+            <w:r>
+              <w:rPr>
+                <w:rFonts w:ascii="Verdana" w:eastAsia="Verdana" w:hAnsi="Verdana" w:cs="Verdana"/>
+              </w:rPr>
+              <w:t xml:space="preserve">{Nombre del </w:t>
             </w:r>
             <w:r>
               <w:rPr>
                 <w:rFonts w:ascii="Verdana" w:eastAsia="Verdana" w:hAnsi="Verdana" w:cs="Verdana"/>
               </w:rPr>
               <w:lastRenderedPageBreak/>
-              <w:t>n}{Carácter de actualización}</w:t>
+              <w:t>ítem}v{Versión}.{Revisión}{Carácter de actualización}</w:t>
             </w:r>
             <w:r>
               <w:rPr>
@@ -7247,35 +8780,11 @@
               <w:tabs>
                 <w:tab w:val="left" w:pos="709"/>
               </w:tabs>
-              <w:rPr>
-                <w:rFonts w:ascii="Verdana" w:eastAsia="Verdana" w:hAnsi="Verdana" w:cs="Verdana"/>
-              </w:rPr>
-            </w:pPr>
-          </w:p>
-          <w:p>
-            <w:pPr>
-              <w:tabs>
-                <w:tab w:val="left" w:pos="709"/>
-              </w:tabs>
-              <w:rPr>
-                <w:rFonts w:ascii="Verdana" w:eastAsia="Verdana" w:hAnsi="Verdana" w:cs="Verdana"/>
-                <w:vertAlign w:val="superscript"/>
-              </w:rPr>
-            </w:pPr>
-            <w:r>
-              <w:rPr>
-                <w:rFonts w:ascii="Verdana" w:eastAsia="Verdana" w:hAnsi="Verdana" w:cs="Verdana"/>
-                <w:vertAlign w:val="superscript"/>
-              </w:rPr>
-              <w:t>*</w:t>
-            </w:r>
-            <w:r>
-              <w:rPr>
-                <w:rFonts w:ascii="Verdana" w:eastAsia="Verdana" w:hAnsi="Verdana" w:cs="Verdana"/>
-                <w:vertAlign w:val="superscript"/>
-              </w:rPr>
-              <w:t>El carácter de actualización seguirá el orden alfabético de acuerdo al número de veces que ha sido actualizado.</w:t>
-            </w:r>
+              <w:jc w:val="both"/>
+              <w:rPr>
+                <w:rFonts w:ascii="Verdana" w:eastAsia="Verdana" w:hAnsi="Verdana" w:cs="Verdana"/>
+              </w:rPr>
+            </w:pPr>
           </w:p>
         </w:tc>
         <w:tc>
@@ -7311,212 +8820,14 @@
               <w:rPr>
                 <w:rFonts w:ascii="Verdana" w:eastAsia="Verdana" w:hAnsi="Verdana" w:cs="Verdana"/>
               </w:rPr>
-              <w:t xml:space="preserve"> con versión 3 con 6 revisiones y </w:t>
+              <w:t xml:space="preserve"> </w:t>
             </w:r>
             <w:r>
               <w:rPr>
                 <w:rFonts w:ascii="Verdana" w:eastAsia="Verdana" w:hAnsi="Verdana" w:cs="Verdana"/>
               </w:rPr>
               <w:lastRenderedPageBreak/>
-              <w:t>2 actualizaciones de bugs, la nomenclatura seria: Bootstrapv3.6b</w:t>
-            </w:r>
-          </w:p>
-        </w:tc>
-      </w:tr>
-      <w:tr>
-        <w:tc>
-          <w:tcPr>
-            <w:tcW w:w="3227" w:type="dxa"/>
-            <w:gridSpan w:val="2"/>
-          </w:tcPr>
-          <w:p>
-            <w:pPr>
-              <w:tabs>
-                <w:tab w:val="left" w:pos="709"/>
-              </w:tabs>
-              <w:jc w:val="both"/>
-              <w:rPr>
-                <w:rFonts w:ascii="Verdana" w:eastAsia="Verdana" w:hAnsi="Verdana" w:cs="Verdana"/>
-              </w:rPr>
-            </w:pPr>
-            <w:r>
-              <w:rPr>
-                <w:rFonts w:ascii="Verdana" w:eastAsia="Verdana" w:hAnsi="Verdana" w:cs="Verdana"/>
-              </w:rPr>
-              <w:lastRenderedPageBreak/>
-              <w:t>Ítem fuente</w:t>
-            </w:r>
-          </w:p>
-        </w:tc>
-        <w:tc>
-          <w:tcPr>
-            <w:tcW w:w="3118" w:type="dxa"/>
-          </w:tcPr>
-          <w:p>
-            <w:pPr>
-              <w:tabs>
-                <w:tab w:val="left" w:pos="709"/>
-              </w:tabs>
-              <w:jc w:val="both"/>
-              <w:rPr>
-                <w:rFonts w:ascii="Verdana" w:eastAsia="Verdana" w:hAnsi="Verdana" w:cs="Verdana"/>
-              </w:rPr>
-            </w:pPr>
-            <w:r>
-              <w:rPr>
-                <w:rFonts w:ascii="Verdana" w:eastAsia="Verdana" w:hAnsi="Verdana" w:cs="Verdana"/>
-              </w:rPr>
-              <w:t>{Nombre del ítem}</w:t>
-            </w:r>
-          </w:p>
-        </w:tc>
-        <w:tc>
-          <w:tcPr>
-            <w:tcW w:w="3509" w:type="dxa"/>
-          </w:tcPr>
-          <w:p>
-            <w:pPr>
-              <w:tabs>
-                <w:tab w:val="left" w:pos="709"/>
-              </w:tabs>
-              <w:jc w:val="both"/>
-              <w:rPr>
-                <w:rFonts w:ascii="Verdana" w:eastAsia="Verdana" w:hAnsi="Verdana" w:cs="Verdana"/>
-              </w:rPr>
-            </w:pPr>
-            <w:r>
-              <w:rPr>
-                <w:rFonts w:ascii="Verdana" w:eastAsia="Verdana" w:hAnsi="Verdana" w:cs="Verdana"/>
-              </w:rPr>
-              <w:t xml:space="preserve">Para el controlador </w:t>
-            </w:r>
-            <w:proofErr w:type="spellStart"/>
-            <w:r>
-              <w:rPr>
-                <w:rFonts w:ascii="Verdana" w:eastAsia="Verdana" w:hAnsi="Verdana" w:cs="Verdana"/>
-              </w:rPr>
-              <w:t>UsuarioController</w:t>
-            </w:r>
-            <w:proofErr w:type="spellEnd"/>
-            <w:r>
-              <w:rPr>
-                <w:rFonts w:ascii="Verdana" w:eastAsia="Verdana" w:hAnsi="Verdana" w:cs="Verdana"/>
-              </w:rPr>
-              <w:t xml:space="preserve">, la nomenclatura será: </w:t>
-            </w:r>
-            <w:proofErr w:type="spellStart"/>
-            <w:r>
-              <w:rPr>
-                <w:rFonts w:ascii="Verdana" w:eastAsia="Verdana" w:hAnsi="Verdana" w:cs="Verdana"/>
-              </w:rPr>
-              <w:t>UsuarioController</w:t>
-            </w:r>
-            <w:proofErr w:type="spellEnd"/>
-            <w:r>
-              <w:rPr>
-                <w:rFonts w:ascii="Verdana" w:eastAsia="Verdana" w:hAnsi="Verdana" w:cs="Verdana"/>
-              </w:rPr>
-              <w:t xml:space="preserve">  </w:t>
-            </w:r>
-          </w:p>
-        </w:tc>
-      </w:tr>
-      <w:tr>
-        <w:tc>
-          <w:tcPr>
-            <w:tcW w:w="3227" w:type="dxa"/>
-            <w:gridSpan w:val="2"/>
-          </w:tcPr>
-          <w:p>
-            <w:pPr>
-              <w:tabs>
-                <w:tab w:val="left" w:pos="709"/>
-              </w:tabs>
-              <w:jc w:val="both"/>
-              <w:rPr>
-                <w:rFonts w:ascii="Verdana" w:eastAsia="Verdana" w:hAnsi="Verdana" w:cs="Verdana"/>
-              </w:rPr>
-            </w:pPr>
-            <w:r>
-              <w:rPr>
-                <w:rFonts w:ascii="Verdana" w:eastAsia="Verdana" w:hAnsi="Verdana" w:cs="Verdana"/>
-              </w:rPr>
-              <w:t>Ítem de soporte</w:t>
-            </w:r>
-          </w:p>
-        </w:tc>
-        <w:tc>
-          <w:tcPr>
-            <w:tcW w:w="3118" w:type="dxa"/>
-          </w:tcPr>
-          <w:p>
-            <w:pPr>
-              <w:tabs>
-                <w:tab w:val="left" w:pos="709"/>
-              </w:tabs>
-              <w:rPr>
-                <w:rFonts w:ascii="Verdana" w:eastAsia="Verdana" w:hAnsi="Verdana" w:cs="Verdana"/>
-              </w:rPr>
-            </w:pPr>
-            <w:r>
-              <w:rPr>
-                <w:rFonts w:ascii="Verdana" w:eastAsia="Verdana" w:hAnsi="Verdana" w:cs="Verdana"/>
-              </w:rPr>
-              <w:t>{Nombre del ítem}v{Versión}.{Revisión}{Carácter de actualización}</w:t>
-            </w:r>
-            <w:r>
-              <w:rPr>
-                <w:rFonts w:ascii="Verdana" w:eastAsia="Verdana" w:hAnsi="Verdana" w:cs="Verdana"/>
-                <w:vertAlign w:val="superscript"/>
-              </w:rPr>
-              <w:t>*</w:t>
-            </w:r>
-          </w:p>
-          <w:p>
-            <w:pPr>
-              <w:tabs>
-                <w:tab w:val="left" w:pos="709"/>
-              </w:tabs>
-              <w:jc w:val="both"/>
-              <w:rPr>
-                <w:rFonts w:ascii="Verdana" w:eastAsia="Verdana" w:hAnsi="Verdana" w:cs="Verdana"/>
-              </w:rPr>
-            </w:pPr>
-          </w:p>
-        </w:tc>
-        <w:tc>
-          <w:tcPr>
-            <w:tcW w:w="3509" w:type="dxa"/>
-          </w:tcPr>
-          <w:p>
-            <w:pPr>
-              <w:tabs>
-                <w:tab w:val="left" w:pos="709"/>
-              </w:tabs>
-              <w:jc w:val="both"/>
-              <w:rPr>
-                <w:rFonts w:ascii="Verdana" w:eastAsia="Verdana" w:hAnsi="Verdana" w:cs="Verdana"/>
-              </w:rPr>
-            </w:pPr>
-            <w:r>
-              <w:rPr>
-                <w:rFonts w:ascii="Verdana" w:eastAsia="Verdana" w:hAnsi="Verdana" w:cs="Verdana"/>
-              </w:rPr>
-              <w:t xml:space="preserve">Para el componente </w:t>
-            </w:r>
-            <w:proofErr w:type="spellStart"/>
-            <w:r>
-              <w:rPr>
-                <w:rFonts w:ascii="Verdana" w:eastAsia="Verdana" w:hAnsi="Verdana" w:cs="Verdana"/>
-              </w:rPr>
-              <w:t>Bootstrap</w:t>
-            </w:r>
-            <w:proofErr w:type="spellEnd"/>
-            <w:r>
-              <w:rPr>
-                <w:rFonts w:ascii="Verdana" w:eastAsia="Verdana" w:hAnsi="Verdana" w:cs="Verdana"/>
-              </w:rPr>
-              <w:t xml:space="preserve"> con versión 3 con 6 revisiones y 2 actualizaciones de bugs, la nomenclatura seria: Bootstrapv3.6b</w:t>
+              <w:t>con versión 3 con 6 revisiones y 2 actualizaciones de bugs, la nomenclatura seria: Bootstrapv3.6b</w:t>
             </w:r>
           </w:p>
         </w:tc>
@@ -7535,13 +8846,12 @@
         </w:rPr>
       </w:pPr>
       <w:r>
+        <w:lastRenderedPageBreak/>
         <w:t xml:space="preserve">Tabla </w:t>
       </w:r>
       <w:r>
         <w:t>3</w:t>
       </w:r>
-      <w:bookmarkStart w:id="16" w:name="_GoBack"/>
-      <w:bookmarkEnd w:id="16"/>
       <w:r>
         <w:t>Nomenclatura para cada ítem de configuración</w:t>
       </w:r>
@@ -7556,139 +8866,15 @@
         <w:jc w:val="both"/>
         <w:rPr>
           <w:rFonts w:ascii="Verdana" w:eastAsia="Verdana" w:hAnsi="Verdana" w:cs="Verdana"/>
-        </w:rPr>
-      </w:pPr>
-      <w:r>
-        <w:rPr>
-          <w:rFonts w:ascii="Verdana" w:eastAsia="Verdana" w:hAnsi="Verdana" w:cs="Verdana"/>
-        </w:rPr>
-        <w:t xml:space="preserve">Se </w:t>
-      </w:r>
-      <w:proofErr w:type="spellStart"/>
-      <w:r>
-        <w:rPr>
-          <w:rFonts w:ascii="Verdana" w:eastAsia="Verdana" w:hAnsi="Verdana" w:cs="Verdana"/>
-        </w:rPr>
-        <w:t>aplica</w:t>
-      </w:r>
-      <w:proofErr w:type="spellEnd"/>
-      <w:r>
-        <w:rPr>
-          <w:rFonts w:ascii="Verdana" w:eastAsia="Verdana" w:hAnsi="Verdana" w:cs="Verdana"/>
-        </w:rPr>
-        <w:t xml:space="preserve"> la </w:t>
-      </w:r>
-      <w:proofErr w:type="spellStart"/>
-      <w:r>
-        <w:rPr>
-          <w:rFonts w:ascii="Verdana" w:eastAsia="Verdana" w:hAnsi="Verdana" w:cs="Verdana"/>
-        </w:rPr>
-        <w:t>nomenclatura</w:t>
-      </w:r>
-      <w:proofErr w:type="spellEnd"/>
-      <w:r>
-        <w:rPr>
-          <w:rFonts w:ascii="Verdana" w:eastAsia="Verdana" w:hAnsi="Verdana" w:cs="Verdana"/>
-        </w:rPr>
-        <w:t xml:space="preserve">, </w:t>
-      </w:r>
-      <w:proofErr w:type="spellStart"/>
-      <w:r>
-        <w:rPr>
-          <w:rFonts w:ascii="Verdana" w:eastAsia="Verdana" w:hAnsi="Verdana" w:cs="Verdana"/>
-        </w:rPr>
-        <w:t>indicada</w:t>
-      </w:r>
-      <w:proofErr w:type="spellEnd"/>
-      <w:r>
-        <w:rPr>
-          <w:rFonts w:ascii="Verdana" w:eastAsia="Verdana" w:hAnsi="Verdana" w:cs="Verdana"/>
-        </w:rPr>
-        <w:t xml:space="preserve"> </w:t>
-      </w:r>
-      <w:proofErr w:type="spellStart"/>
-      <w:r>
-        <w:rPr>
-          <w:rFonts w:ascii="Verdana" w:eastAsia="Verdana" w:hAnsi="Verdana" w:cs="Verdana"/>
-        </w:rPr>
-        <w:t>arriba</w:t>
-      </w:r>
-      <w:proofErr w:type="spellEnd"/>
-      <w:r>
-        <w:rPr>
-          <w:rFonts w:ascii="Verdana" w:eastAsia="Verdana" w:hAnsi="Verdana" w:cs="Verdana"/>
-        </w:rPr>
-        <w:t xml:space="preserve">, </w:t>
-      </w:r>
-      <w:proofErr w:type="spellStart"/>
-      <w:r>
-        <w:rPr>
-          <w:rFonts w:ascii="Verdana" w:eastAsia="Verdana" w:hAnsi="Verdana" w:cs="Verdana"/>
-        </w:rPr>
-        <w:t>para</w:t>
-      </w:r>
-      <w:proofErr w:type="spellEnd"/>
-      <w:r>
-        <w:rPr>
-          <w:rFonts w:ascii="Verdana" w:eastAsia="Verdana" w:hAnsi="Verdana" w:cs="Verdana"/>
-        </w:rPr>
-        <w:t xml:space="preserve"> </w:t>
-      </w:r>
-      <w:proofErr w:type="spellStart"/>
-      <w:r>
-        <w:rPr>
-          <w:rFonts w:ascii="Verdana" w:eastAsia="Verdana" w:hAnsi="Verdana" w:cs="Verdana"/>
-        </w:rPr>
-        <w:t>cada</w:t>
-      </w:r>
-      <w:proofErr w:type="spellEnd"/>
-      <w:r>
-        <w:rPr>
-          <w:rFonts w:ascii="Verdana" w:eastAsia="Verdana" w:hAnsi="Verdana" w:cs="Verdana"/>
-        </w:rPr>
-        <w:t xml:space="preserve"> </w:t>
-      </w:r>
-      <w:proofErr w:type="spellStart"/>
-      <w:r>
-        <w:rPr>
-          <w:rFonts w:ascii="Verdana" w:eastAsia="Verdana" w:hAnsi="Verdana" w:cs="Verdana"/>
-        </w:rPr>
-        <w:t>entregable</w:t>
-      </w:r>
-      <w:proofErr w:type="spellEnd"/>
-      <w:r>
-        <w:rPr>
-          <w:rFonts w:ascii="Verdana" w:eastAsia="Verdana" w:hAnsi="Verdana" w:cs="Verdana"/>
-        </w:rPr>
-        <w:t xml:space="preserve"> en el </w:t>
-      </w:r>
-      <w:proofErr w:type="spellStart"/>
-      <w:r>
-        <w:rPr>
-          <w:rFonts w:ascii="Verdana" w:eastAsia="Verdana" w:hAnsi="Verdana" w:cs="Verdana"/>
-        </w:rPr>
-        <w:t>modelo</w:t>
-      </w:r>
-      <w:proofErr w:type="spellEnd"/>
-      <w:r>
-        <w:rPr>
-          <w:rFonts w:ascii="Verdana" w:eastAsia="Verdana" w:hAnsi="Verdana" w:cs="Verdana"/>
-        </w:rPr>
-        <w:t xml:space="preserve"> de </w:t>
-      </w:r>
-      <w:proofErr w:type="spellStart"/>
-      <w:r>
-        <w:rPr>
-          <w:rFonts w:ascii="Verdana" w:eastAsia="Verdana" w:hAnsi="Verdana" w:cs="Verdana"/>
-        </w:rPr>
-        <w:t>proceso</w:t>
-      </w:r>
-      <w:proofErr w:type="spellEnd"/>
-      <w:r>
-        <w:rPr>
-          <w:rFonts w:ascii="Verdana" w:eastAsia="Verdana" w:hAnsi="Verdana" w:cs="Verdana"/>
-        </w:rPr>
-        <w:t>:</w:t>
+          <w:lang w:val="es-PE"/>
+        </w:rPr>
+      </w:pPr>
+      <w:r>
+        <w:rPr>
+          <w:rFonts w:ascii="Verdana" w:eastAsia="Verdana" w:hAnsi="Verdana" w:cs="Verdana"/>
+          <w:lang w:val="es-PE"/>
+        </w:rPr>
+        <w:t>Se aplica la nomenclatura, indicada arriba, para cada entregable en el modelo de proceso:</w:t>
       </w:r>
     </w:p>
     <w:p>
@@ -7699,6 +8885,9 @@
         </w:tabs>
         <w:ind w:left="0"/>
         <w:jc w:val="both"/>
+        <w:rPr>
+          <w:lang w:val="es-PE"/>
+        </w:rPr>
       </w:pPr>
     </w:p>
     <w:tbl>
@@ -9583,7 +10772,14 @@
         <w:rPr>
           <w:rFonts w:ascii="Verdana" w:eastAsia="Verdana" w:hAnsi="Verdana" w:cs="Verdana"/>
         </w:rPr>
-        <w:t>&lt;se indican los procedimientos que serán seguidos para realizar cambios en las líneas base, desde la solicitud del cambio hasta su aprobación, describiendo los documentos que serán generados en las distintas instancias del procedimiento de cambios y adjuntando el formato que tendrán dichos documentos. &gt;</w:t>
+        <w:t xml:space="preserve">&lt;se indican los procedimientos que serán seguidos para realizar cambios en las líneas </w:t>
+      </w:r>
+      <w:r>
+        <w:rPr>
+          <w:rFonts w:ascii="Verdana" w:eastAsia="Verdana" w:hAnsi="Verdana" w:cs="Verdana"/>
+        </w:rPr>
+        <w:lastRenderedPageBreak/>
+        <w:t>base, desde la solicitud del cambio hasta su aprobación, describiendo los documentos que serán generados en las distintas instancias del procedimiento de cambios y adjuntando el formato que tendrán dichos documentos. &gt;</w:t>
       </w:r>
       <w:r>
         <w:rPr>
@@ -10122,7 +11318,7 @@
             </wp:inline>
           </w:drawing>
         </mc:Choice>
-        <mc:Fallback xmlns:sl="http://schemas.openxmlformats.org/schemaLibrary/2006/main" xmlns:a="http://schemas.openxmlformats.org/drawingml/2006/main" xmlns:pic="http://schemas.openxmlformats.org/drawingml/2006/picture" xmlns:c="http://schemas.openxmlformats.org/drawingml/2006/chart" xmlns:lc="http://schemas.openxmlformats.org/drawingml/2006/lockedCanvas" xmlns:dgm="http://schemas.openxmlformats.org/drawingml/2006/diagram">
+        <mc:Fallback xmlns:dgm="http://schemas.openxmlformats.org/drawingml/2006/diagram" xmlns:lc="http://schemas.openxmlformats.org/drawingml/2006/lockedCanvas" xmlns:c="http://schemas.openxmlformats.org/drawingml/2006/chart" xmlns:pic="http://schemas.openxmlformats.org/drawingml/2006/picture" xmlns:a="http://schemas.openxmlformats.org/drawingml/2006/main" xmlns:sl="http://schemas.openxmlformats.org/schemaLibrary/2006/main">
           <w:drawing>
             <wp:inline distB="0" distT="0" distL="114300" distR="114300">
               <wp:extent cx="6121400" cy="12700"/>
@@ -10196,7 +11392,7 @@
       <w:rPr>
         <w:noProof/>
       </w:rPr>
-      <w:t>8</w:t>
+      <w:t>9</w:t>
     </w:r>
     <w:r>
       <w:fldChar w:fldCharType="end"/>
@@ -10222,7 +11418,7 @@
       <w:rPr>
         <w:noProof/>
       </w:rPr>
-      <w:t>10</w:t>
+      <w:t>11</w:t>
     </w:r>
     <w:r>
       <w:fldChar w:fldCharType="end"/>
@@ -10713,6 +11909,92 @@
     </w:lvl>
   </w:abstractNum>
   <w:abstractNum w:abstractNumId="4">
+    <w:nsid w:val="0EEA6ACA"/>
+    <w:multiLevelType w:val="hybridMultilevel"/>
+    <w:tmpl w:val="16A059FE"/>
+    <w:lvl w:ilvl="0" w:tplc="280A000F">
+      <w:start w:val="1"/>
+      <w:numFmt w:val="decimal"/>
+      <w:lvlText w:val="%1."/>
+      <w:lvlJc w:val="left"/>
+      <w:pPr>
+        <w:ind w:left="720" w:hanging="360"/>
+      </w:pPr>
+    </w:lvl>
+    <w:lvl w:ilvl="1" w:tplc="280A0019" w:tentative="1">
+      <w:start w:val="1"/>
+      <w:numFmt w:val="lowerLetter"/>
+      <w:lvlText w:val="%2."/>
+      <w:lvlJc w:val="left"/>
+      <w:pPr>
+        <w:ind w:left="1440" w:hanging="360"/>
+      </w:pPr>
+    </w:lvl>
+    <w:lvl w:ilvl="2" w:tplc="280A001B" w:tentative="1">
+      <w:start w:val="1"/>
+      <w:numFmt w:val="lowerRoman"/>
+      <w:lvlText w:val="%3."/>
+      <w:lvlJc w:val="right"/>
+      <w:pPr>
+        <w:ind w:left="2160" w:hanging="180"/>
+      </w:pPr>
+    </w:lvl>
+    <w:lvl w:ilvl="3" w:tplc="280A000F" w:tentative="1">
+      <w:start w:val="1"/>
+      <w:numFmt w:val="decimal"/>
+      <w:lvlText w:val="%4."/>
+      <w:lvlJc w:val="left"/>
+      <w:pPr>
+        <w:ind w:left="2880" w:hanging="360"/>
+      </w:pPr>
+    </w:lvl>
+    <w:lvl w:ilvl="4" w:tplc="280A0019" w:tentative="1">
+      <w:start w:val="1"/>
+      <w:numFmt w:val="lowerLetter"/>
+      <w:lvlText w:val="%5."/>
+      <w:lvlJc w:val="left"/>
+      <w:pPr>
+        <w:ind w:left="3600" w:hanging="360"/>
+      </w:pPr>
+    </w:lvl>
+    <w:lvl w:ilvl="5" w:tplc="280A001B" w:tentative="1">
+      <w:start w:val="1"/>
+      <w:numFmt w:val="lowerRoman"/>
+      <w:lvlText w:val="%6."/>
+      <w:lvlJc w:val="right"/>
+      <w:pPr>
+        <w:ind w:left="4320" w:hanging="180"/>
+      </w:pPr>
+    </w:lvl>
+    <w:lvl w:ilvl="6" w:tplc="280A000F" w:tentative="1">
+      <w:start w:val="1"/>
+      <w:numFmt w:val="decimal"/>
+      <w:lvlText w:val="%7."/>
+      <w:lvlJc w:val="left"/>
+      <w:pPr>
+        <w:ind w:left="5040" w:hanging="360"/>
+      </w:pPr>
+    </w:lvl>
+    <w:lvl w:ilvl="7" w:tplc="280A0019" w:tentative="1">
+      <w:start w:val="1"/>
+      <w:numFmt w:val="lowerLetter"/>
+      <w:lvlText w:val="%8."/>
+      <w:lvlJc w:val="left"/>
+      <w:pPr>
+        <w:ind w:left="5760" w:hanging="360"/>
+      </w:pPr>
+    </w:lvl>
+    <w:lvl w:ilvl="8" w:tplc="280A001B" w:tentative="1">
+      <w:start w:val="1"/>
+      <w:numFmt w:val="lowerRoman"/>
+      <w:lvlText w:val="%9."/>
+      <w:lvlJc w:val="right"/>
+      <w:pPr>
+        <w:ind w:left="6480" w:hanging="180"/>
+      </w:pPr>
+    </w:lvl>
+  </w:abstractNum>
+  <w:abstractNum w:abstractNumId="5">
     <w:nsid w:val="1744465A"/>
     <w:multiLevelType w:val="hybridMultilevel"/>
     <w:tmpl w:val="45C0448E"/>
@@ -10825,7 +12107,7 @@
       </w:rPr>
     </w:lvl>
   </w:abstractNum>
-  <w:abstractNum w:abstractNumId="5">
+  <w:abstractNum w:abstractNumId="6">
     <w:nsid w:val="1EFF641C"/>
     <w:multiLevelType w:val="multilevel"/>
     <w:tmpl w:val="99A025BA"/>
@@ -10947,7 +12229,7 @@
       </w:rPr>
     </w:lvl>
   </w:abstractNum>
-  <w:abstractNum w:abstractNumId="6">
+  <w:abstractNum w:abstractNumId="7">
     <w:nsid w:val="2E9378CC"/>
     <w:multiLevelType w:val="multilevel"/>
     <w:tmpl w:val="DDF0C246"/>
@@ -11060,7 +12342,7 @@
       </w:rPr>
     </w:lvl>
   </w:abstractNum>
-  <w:abstractNum w:abstractNumId="7">
+  <w:abstractNum w:abstractNumId="8">
     <w:nsid w:val="55EC0605"/>
     <w:multiLevelType w:val="multilevel"/>
     <w:tmpl w:val="3618A646"/>
@@ -11182,7 +12464,7 @@
       </w:rPr>
     </w:lvl>
   </w:abstractNum>
-  <w:abstractNum w:abstractNumId="8">
+  <w:abstractNum w:abstractNumId="9">
     <w:nsid w:val="57FF0F21"/>
     <w:multiLevelType w:val="multilevel"/>
     <w:tmpl w:val="201C150E"/>
@@ -11295,7 +12577,7 @@
       </w:rPr>
     </w:lvl>
   </w:abstractNum>
-  <w:abstractNum w:abstractNumId="9">
+  <w:abstractNum w:abstractNumId="10">
     <w:nsid w:val="656C1C25"/>
     <w:multiLevelType w:val="multilevel"/>
     <w:tmpl w:val="F652744A"/>
@@ -11421,31 +12703,34 @@
     <w:abstractNumId w:val="3"/>
   </w:num>
   <w:num w:numId="2">
-    <w:abstractNumId w:val="9"/>
+    <w:abstractNumId w:val="10"/>
   </w:num>
   <w:num w:numId="3">
-    <w:abstractNumId w:val="7"/>
+    <w:abstractNumId w:val="8"/>
   </w:num>
   <w:num w:numId="4">
-    <w:abstractNumId w:val="5"/>
+    <w:abstractNumId w:val="6"/>
   </w:num>
   <w:num w:numId="5">
     <w:abstractNumId w:val="1"/>
   </w:num>
   <w:num w:numId="6">
-    <w:abstractNumId w:val="4"/>
+    <w:abstractNumId w:val="5"/>
   </w:num>
   <w:num w:numId="7">
     <w:abstractNumId w:val="2"/>
   </w:num>
   <w:num w:numId="8">
-    <w:abstractNumId w:val="8"/>
+    <w:abstractNumId w:val="9"/>
   </w:num>
   <w:num w:numId="9">
     <w:abstractNumId w:val="0"/>
   </w:num>
   <w:num w:numId="10">
-    <w:abstractNumId w:val="6"/>
+    <w:abstractNumId w:val="7"/>
+  </w:num>
+  <w:num w:numId="11">
+    <w:abstractNumId w:val="4"/>
   </w:num>
 </w:numbering>
 </file>
@@ -11844,7 +13129,6 @@
     <w:uiPriority w:val="59"/>
     <w:rsid w:val="00ED62D6"/>
     <w:tblPr>
-      <w:tblInd w:w="0" w:type="dxa"/>
       <w:tblBorders>
         <w:top w:val="single" w:sz="4" w:space="0" w:color="auto"/>
         <w:left w:val="single" w:sz="4" w:space="0" w:color="auto"/>
@@ -11853,12 +13137,6 @@
         <w:insideH w:val="single" w:sz="4" w:space="0" w:color="auto"/>
         <w:insideV w:val="single" w:sz="4" w:space="0" w:color="auto"/>
       </w:tblBorders>
-      <w:tblCellMar>
-        <w:top w:w="0" w:type="dxa"/>
-        <w:left w:w="108" w:type="dxa"/>
-        <w:bottom w:w="0" w:type="dxa"/>
-        <w:right w:w="108" w:type="dxa"/>
-      </w:tblCellMar>
     </w:tblPr>
   </w:style>
   <w:style w:type="paragraph" w:styleId="Epgrafe">
@@ -11879,6 +13157,88 @@
       <w:sz w:val="18"/>
       <w:szCs w:val="18"/>
     </w:rPr>
+  </w:style>
+  <w:style w:type="table" w:styleId="Listaclara-nfasis1">
+    <w:name w:val="Light List Accent 1"/>
+    <w:basedOn w:val="Tablanormal"/>
+    <w:uiPriority w:val="61"/>
+    <w:rsid w:val="006554D2"/>
+    <w:tblPr>
+      <w:tblStyleRowBandSize w:val="1"/>
+      <w:tblStyleColBandSize w:val="1"/>
+      <w:tblBorders>
+        <w:top w:val="single" w:sz="8" w:space="0" w:color="4F81BD" w:themeColor="accent1"/>
+        <w:left w:val="single" w:sz="8" w:space="0" w:color="4F81BD" w:themeColor="accent1"/>
+        <w:bottom w:val="single" w:sz="8" w:space="0" w:color="4F81BD" w:themeColor="accent1"/>
+        <w:right w:val="single" w:sz="8" w:space="0" w:color="4F81BD" w:themeColor="accent1"/>
+      </w:tblBorders>
+    </w:tblPr>
+    <w:tblStylePr w:type="firstRow">
+      <w:pPr>
+        <w:spacing w:before="0" w:after="0" w:line="240" w:lineRule="auto"/>
+      </w:pPr>
+      <w:rPr>
+        <w:b/>
+        <w:bCs/>
+        <w:color w:val="FFFFFF" w:themeColor="background1"/>
+      </w:rPr>
+      <w:tblPr/>
+      <w:tcPr>
+        <w:shd w:val="clear" w:color="auto" w:fill="4F81BD" w:themeFill="accent1"/>
+      </w:tcPr>
+    </w:tblStylePr>
+    <w:tblStylePr w:type="lastRow">
+      <w:pPr>
+        <w:spacing w:before="0" w:after="0" w:line="240" w:lineRule="auto"/>
+      </w:pPr>
+      <w:rPr>
+        <w:b/>
+        <w:bCs/>
+      </w:rPr>
+      <w:tblPr/>
+      <w:tcPr>
+        <w:tcBorders>
+          <w:top w:val="double" w:sz="6" w:space="0" w:color="4F81BD" w:themeColor="accent1"/>
+          <w:left w:val="single" w:sz="8" w:space="0" w:color="4F81BD" w:themeColor="accent1"/>
+          <w:bottom w:val="single" w:sz="8" w:space="0" w:color="4F81BD" w:themeColor="accent1"/>
+          <w:right w:val="single" w:sz="8" w:space="0" w:color="4F81BD" w:themeColor="accent1"/>
+        </w:tcBorders>
+      </w:tcPr>
+    </w:tblStylePr>
+    <w:tblStylePr w:type="firstCol">
+      <w:rPr>
+        <w:b/>
+        <w:bCs/>
+      </w:rPr>
+    </w:tblStylePr>
+    <w:tblStylePr w:type="lastCol">
+      <w:rPr>
+        <w:b/>
+        <w:bCs/>
+      </w:rPr>
+    </w:tblStylePr>
+    <w:tblStylePr w:type="band1Vert">
+      <w:tblPr/>
+      <w:tcPr>
+        <w:tcBorders>
+          <w:top w:val="single" w:sz="8" w:space="0" w:color="4F81BD" w:themeColor="accent1"/>
+          <w:left w:val="single" w:sz="8" w:space="0" w:color="4F81BD" w:themeColor="accent1"/>
+          <w:bottom w:val="single" w:sz="8" w:space="0" w:color="4F81BD" w:themeColor="accent1"/>
+          <w:right w:val="single" w:sz="8" w:space="0" w:color="4F81BD" w:themeColor="accent1"/>
+        </w:tcBorders>
+      </w:tcPr>
+    </w:tblStylePr>
+    <w:tblStylePr w:type="band1Horz">
+      <w:tblPr/>
+      <w:tcPr>
+        <w:tcBorders>
+          <w:top w:val="single" w:sz="8" w:space="0" w:color="4F81BD" w:themeColor="accent1"/>
+          <w:left w:val="single" w:sz="8" w:space="0" w:color="4F81BD" w:themeColor="accent1"/>
+          <w:bottom w:val="single" w:sz="8" w:space="0" w:color="4F81BD" w:themeColor="accent1"/>
+          <w:right w:val="single" w:sz="8" w:space="0" w:color="4F81BD" w:themeColor="accent1"/>
+        </w:tcBorders>
+      </w:tcPr>
+    </w:tblStylePr>
   </w:style>
 </w:styles>
 </file>
@@ -12277,7 +13637,6 @@
     <w:uiPriority w:val="59"/>
     <w:rsid w:val="00ED62D6"/>
     <w:tblPr>
-      <w:tblInd w:w="0" w:type="dxa"/>
       <w:tblBorders>
         <w:top w:val="single" w:sz="4" w:space="0" w:color="auto"/>
         <w:left w:val="single" w:sz="4" w:space="0" w:color="auto"/>
@@ -12286,12 +13645,6 @@
         <w:insideH w:val="single" w:sz="4" w:space="0" w:color="auto"/>
         <w:insideV w:val="single" w:sz="4" w:space="0" w:color="auto"/>
       </w:tblBorders>
-      <w:tblCellMar>
-        <w:top w:w="0" w:type="dxa"/>
-        <w:left w:w="108" w:type="dxa"/>
-        <w:bottom w:w="0" w:type="dxa"/>
-        <w:right w:w="108" w:type="dxa"/>
-      </w:tblCellMar>
     </w:tblPr>
   </w:style>
   <w:style w:type="paragraph" w:styleId="Epgrafe">
@@ -12312,6 +13665,88 @@
       <w:sz w:val="18"/>
       <w:szCs w:val="18"/>
     </w:rPr>
+  </w:style>
+  <w:style w:type="table" w:styleId="Listaclara-nfasis1">
+    <w:name w:val="Light List Accent 1"/>
+    <w:basedOn w:val="Tablanormal"/>
+    <w:uiPriority w:val="61"/>
+    <w:rsid w:val="006554D2"/>
+    <w:tblPr>
+      <w:tblStyleRowBandSize w:val="1"/>
+      <w:tblStyleColBandSize w:val="1"/>
+      <w:tblBorders>
+        <w:top w:val="single" w:sz="8" w:space="0" w:color="4F81BD" w:themeColor="accent1"/>
+        <w:left w:val="single" w:sz="8" w:space="0" w:color="4F81BD" w:themeColor="accent1"/>
+        <w:bottom w:val="single" w:sz="8" w:space="0" w:color="4F81BD" w:themeColor="accent1"/>
+        <w:right w:val="single" w:sz="8" w:space="0" w:color="4F81BD" w:themeColor="accent1"/>
+      </w:tblBorders>
+    </w:tblPr>
+    <w:tblStylePr w:type="firstRow">
+      <w:pPr>
+        <w:spacing w:before="0" w:after="0" w:line="240" w:lineRule="auto"/>
+      </w:pPr>
+      <w:rPr>
+        <w:b/>
+        <w:bCs/>
+        <w:color w:val="FFFFFF" w:themeColor="background1"/>
+      </w:rPr>
+      <w:tblPr/>
+      <w:tcPr>
+        <w:shd w:val="clear" w:color="auto" w:fill="4F81BD" w:themeFill="accent1"/>
+      </w:tcPr>
+    </w:tblStylePr>
+    <w:tblStylePr w:type="lastRow">
+      <w:pPr>
+        <w:spacing w:before="0" w:after="0" w:line="240" w:lineRule="auto"/>
+      </w:pPr>
+      <w:rPr>
+        <w:b/>
+        <w:bCs/>
+      </w:rPr>
+      <w:tblPr/>
+      <w:tcPr>
+        <w:tcBorders>
+          <w:top w:val="double" w:sz="6" w:space="0" w:color="4F81BD" w:themeColor="accent1"/>
+          <w:left w:val="single" w:sz="8" w:space="0" w:color="4F81BD" w:themeColor="accent1"/>
+          <w:bottom w:val="single" w:sz="8" w:space="0" w:color="4F81BD" w:themeColor="accent1"/>
+          <w:right w:val="single" w:sz="8" w:space="0" w:color="4F81BD" w:themeColor="accent1"/>
+        </w:tcBorders>
+      </w:tcPr>
+    </w:tblStylePr>
+    <w:tblStylePr w:type="firstCol">
+      <w:rPr>
+        <w:b/>
+        <w:bCs/>
+      </w:rPr>
+    </w:tblStylePr>
+    <w:tblStylePr w:type="lastCol">
+      <w:rPr>
+        <w:b/>
+        <w:bCs/>
+      </w:rPr>
+    </w:tblStylePr>
+    <w:tblStylePr w:type="band1Vert">
+      <w:tblPr/>
+      <w:tcPr>
+        <w:tcBorders>
+          <w:top w:val="single" w:sz="8" w:space="0" w:color="4F81BD" w:themeColor="accent1"/>
+          <w:left w:val="single" w:sz="8" w:space="0" w:color="4F81BD" w:themeColor="accent1"/>
+          <w:bottom w:val="single" w:sz="8" w:space="0" w:color="4F81BD" w:themeColor="accent1"/>
+          <w:right w:val="single" w:sz="8" w:space="0" w:color="4F81BD" w:themeColor="accent1"/>
+        </w:tcBorders>
+      </w:tcPr>
+    </w:tblStylePr>
+    <w:tblStylePr w:type="band1Horz">
+      <w:tblPr/>
+      <w:tcPr>
+        <w:tcBorders>
+          <w:top w:val="single" w:sz="8" w:space="0" w:color="4F81BD" w:themeColor="accent1"/>
+          <w:left w:val="single" w:sz="8" w:space="0" w:color="4F81BD" w:themeColor="accent1"/>
+          <w:bottom w:val="single" w:sz="8" w:space="0" w:color="4F81BD" w:themeColor="accent1"/>
+          <w:right w:val="single" w:sz="8" w:space="0" w:color="4F81BD" w:themeColor="accent1"/>
+        </w:tcBorders>
+      </w:tcPr>
+    </w:tblStylePr>
   </w:style>
 </w:styles>
 </file>

</xml_diff>

<commit_message>
Merge With Marquina - Cronograma
</commit_message>
<xml_diff>
--- a/Documentacion General/FISUM-PGC.docx
+++ b/Documentacion General/FISUM-PGC.docx
@@ -1791,15 +1791,7 @@
         <w:rPr>
           <w:rFonts w:ascii="Verdana" w:hAnsi="Verdana" w:cs="Arial"/>
         </w:rPr>
-        <w:t>SCRUM</w:t>
-      </w:r>
-      <w:bookmarkStart w:id="6" w:name="_GoBack"/>
-      <w:bookmarkEnd w:id="6"/>
-      <w:r>
-        <w:rPr>
-          <w:rFonts w:ascii="Verdana" w:hAnsi="Verdana" w:cs="Arial"/>
-        </w:rPr>
-        <w:t xml:space="preserve">: metodología ágil que ayudará a desarrollar de manera iterativa y eficaz cada proyecto que se realice. </w:t>
+        <w:t xml:space="preserve">SCRUM: metodología ágil que ayudará a desarrollar de manera iterativa y eficaz cada proyecto que se realice. </w:t>
       </w:r>
     </w:p>
     <w:p>
@@ -1854,8 +1846,8 @@
       <w:pPr>
         <w:jc w:val="both"/>
       </w:pPr>
-      <w:bookmarkStart w:id="7" w:name="h.3dy6vkm" w:colFirst="0" w:colLast="0"/>
-      <w:bookmarkEnd w:id="7"/>
+      <w:bookmarkStart w:id="6" w:name="h.3dy6vkm" w:colFirst="0" w:colLast="0"/>
+      <w:bookmarkEnd w:id="6"/>
     </w:p>
     <w:p>
       <w:pPr>
@@ -1894,8 +1886,8 @@
         <w:ind w:left="284"/>
         <w:jc w:val="both"/>
       </w:pPr>
-      <w:bookmarkStart w:id="8" w:name="h.1t3h5sf" w:colFirst="0" w:colLast="0"/>
-      <w:bookmarkEnd w:id="8"/>
+      <w:bookmarkStart w:id="7" w:name="h.1t3h5sf" w:colFirst="0" w:colLast="0"/>
+      <w:bookmarkEnd w:id="7"/>
     </w:p>
     <w:p>
       <w:pPr>
@@ -1928,8 +1920,8 @@
           <w:rFonts w:ascii="Verdana" w:eastAsia="Verdana" w:hAnsi="Verdana" w:cs="Verdana"/>
         </w:rPr>
       </w:pPr>
-      <w:bookmarkStart w:id="9" w:name="h.4d34og8" w:colFirst="0" w:colLast="0"/>
-      <w:bookmarkEnd w:id="9"/>
+      <w:bookmarkStart w:id="8" w:name="h.4d34og8" w:colFirst="0" w:colLast="0"/>
+      <w:bookmarkEnd w:id="8"/>
       <w:r>
         <w:rPr>
           <w:rFonts w:ascii="Verdana" w:eastAsia="Verdana" w:hAnsi="Verdana" w:cs="Verdana"/>
@@ -2616,8 +2608,8 @@
           <w:rFonts w:ascii="Verdana" w:eastAsia="Verdana" w:hAnsi="Verdana" w:cs="Verdana"/>
         </w:rPr>
       </w:pPr>
-      <w:bookmarkStart w:id="10" w:name="h.2s8eyo1" w:colFirst="0" w:colLast="0"/>
-      <w:bookmarkEnd w:id="10"/>
+      <w:bookmarkStart w:id="9" w:name="h.2s8eyo1" w:colFirst="0" w:colLast="0"/>
+      <w:bookmarkEnd w:id="9"/>
       <w:r>
         <w:rPr>
           <w:rFonts w:ascii="Verdana" w:eastAsia="Verdana" w:hAnsi="Verdana" w:cs="Verdana"/>
@@ -3328,8 +3320,8 @@
       </w:r>
     </w:p>
     <w:p>
-      <w:bookmarkStart w:id="11" w:name="h.17dp8vu" w:colFirst="0" w:colLast="0"/>
-      <w:bookmarkEnd w:id="11"/>
+      <w:bookmarkStart w:id="10" w:name="h.17dp8vu" w:colFirst="0" w:colLast="0"/>
+      <w:bookmarkEnd w:id="10"/>
     </w:p>
     <w:p>
       <w:pPr>
@@ -3585,41 +3577,80 @@
     <w:p>
       <w:pPr>
         <w:ind w:firstLine="720"/>
-      </w:pPr>
-      <w:bookmarkStart w:id="12" w:name="h.3rdcrjn" w:colFirst="0" w:colLast="0"/>
-      <w:bookmarkEnd w:id="12"/>
+        <w:rPr>
+          <w:rFonts w:ascii="Verdana" w:hAnsi="Verdana"/>
+          <w:b/>
+        </w:rPr>
+      </w:pPr>
+      <w:bookmarkStart w:id="11" w:name="h.3rdcrjn" w:colFirst="0" w:colLast="0"/>
+      <w:bookmarkEnd w:id="11"/>
       <w:r>
         <w:rPr>
+          <w:rFonts w:ascii="Verdana" w:hAnsi="Verdana"/>
           <w:b/>
         </w:rPr>
         <w:t>Herramientas:</w:t>
       </w:r>
       <w:r>
+        <w:rPr>
+          <w:rFonts w:ascii="Verdana" w:hAnsi="Verdana"/>
+          <w:b/>
+        </w:rPr>
         <w:tab/>
         <w:t xml:space="preserve"> </w:t>
       </w:r>
       <w:r>
+        <w:rPr>
+          <w:rFonts w:ascii="Verdana" w:hAnsi="Verdana"/>
+          <w:b/>
+        </w:rPr>
         <w:tab/>
       </w:r>
       <w:r>
+        <w:rPr>
+          <w:rFonts w:ascii="Verdana" w:hAnsi="Verdana"/>
+          <w:b/>
+        </w:rPr>
         <w:tab/>
       </w:r>
       <w:r>
+        <w:rPr>
+          <w:rFonts w:ascii="Verdana" w:hAnsi="Verdana"/>
+          <w:b/>
+        </w:rPr>
         <w:tab/>
         <w:t xml:space="preserve"> </w:t>
       </w:r>
       <w:r>
+        <w:rPr>
+          <w:rFonts w:ascii="Verdana" w:hAnsi="Verdana"/>
+          <w:b/>
+        </w:rPr>
         <w:tab/>
       </w:r>
       <w:r>
+        <w:rPr>
+          <w:rFonts w:ascii="Verdana" w:hAnsi="Verdana"/>
+          <w:b/>
+        </w:rPr>
         <w:tab/>
         <w:t xml:space="preserve"> </w:t>
       </w:r>
       <w:r>
+        <w:rPr>
+          <w:rFonts w:ascii="Verdana" w:hAnsi="Verdana"/>
+          <w:b/>
+        </w:rPr>
         <w:tab/>
       </w:r>
     </w:p>
-    <w:p/>
+    <w:p>
+      <w:pPr>
+        <w:rPr>
+          <w:rFonts w:ascii="Verdana" w:hAnsi="Verdana"/>
+        </w:rPr>
+      </w:pPr>
+    </w:p>
     <w:p>
       <w:pPr>
         <w:widowControl/>
@@ -3630,96 +3661,129 @@
         <w:spacing w:line="276" w:lineRule="auto"/>
         <w:ind w:hanging="360"/>
         <w:contextualSpacing/>
+        <w:rPr>
+          <w:rFonts w:ascii="Verdana" w:hAnsi="Verdana"/>
+        </w:rPr>
       </w:pPr>
       <w:r>
-        <w:t xml:space="preserve">GIT: Es un software de </w:t>
+        <w:rPr>
+          <w:rFonts w:ascii="Verdana" w:hAnsi="Verdana"/>
+          <w:b/>
+        </w:rPr>
+        <w:t>GIT</w:t>
+      </w:r>
+      <w:r>
+        <w:rPr>
+          <w:rFonts w:ascii="Verdana" w:hAnsi="Verdana"/>
+        </w:rPr>
+        <w:t xml:space="preserve">: Es un software de </w:t>
       </w:r>
       <w:hyperlink r:id="rId12">
         <w:r>
           <w:rPr>
-            <w:color w:val="1155CC"/>
-            <w:u w:val="single"/>
+            <w:rFonts w:ascii="Verdana" w:hAnsi="Verdana"/>
           </w:rPr>
           <w:t>control de versiones</w:t>
         </w:r>
       </w:hyperlink>
       <w:r>
+        <w:rPr>
+          <w:rFonts w:ascii="Verdana" w:hAnsi="Verdana"/>
+        </w:rPr>
         <w:t xml:space="preserve"> diseñado por </w:t>
       </w:r>
       <w:hyperlink r:id="rId13">
         <w:r>
           <w:rPr>
-            <w:color w:val="1155CC"/>
-            <w:u w:val="single"/>
+            <w:rFonts w:ascii="Verdana" w:hAnsi="Verdana"/>
           </w:rPr>
           <w:t>Linus Torvalds</w:t>
         </w:r>
       </w:hyperlink>
       <w:r>
+        <w:rPr>
+          <w:rFonts w:ascii="Verdana" w:hAnsi="Verdana"/>
+        </w:rPr>
         <w:t xml:space="preserve">, pensando en la eficiencia y la confiabilidad del mantenimiento de versiones de aplicaciones cuando éstas tienen un gran número de archivos de </w:t>
       </w:r>
       <w:hyperlink r:id="rId14">
         <w:r>
           <w:rPr>
-            <w:color w:val="1155CC"/>
-            <w:u w:val="single"/>
+            <w:rFonts w:ascii="Verdana" w:hAnsi="Verdana"/>
           </w:rPr>
           <w:t>código fuente</w:t>
         </w:r>
       </w:hyperlink>
       <w:r>
+        <w:rPr>
+          <w:rFonts w:ascii="Verdana" w:hAnsi="Verdana"/>
+        </w:rPr>
         <w:t xml:space="preserve">. Al principio, Git se pensó como un motor de bajo nivel sobre el cual otros pudieran escribir la interfaz de usuario o </w:t>
       </w:r>
       <w:hyperlink r:id="rId15">
         <w:r>
           <w:rPr>
-            <w:color w:val="1155CC"/>
-            <w:u w:val="single"/>
+            <w:rFonts w:ascii="Verdana" w:hAnsi="Verdana"/>
           </w:rPr>
           <w:t>front end</w:t>
         </w:r>
       </w:hyperlink>
       <w:r>
+        <w:rPr>
+          <w:rFonts w:ascii="Verdana" w:hAnsi="Verdana"/>
+        </w:rPr>
         <w:t xml:space="preserve"> como </w:t>
       </w:r>
       <w:hyperlink r:id="rId16">
         <w:r>
           <w:rPr>
-            <w:color w:val="1155CC"/>
-            <w:u w:val="single"/>
+            <w:rFonts w:ascii="Verdana" w:hAnsi="Verdana"/>
           </w:rPr>
           <w:t>Cogito</w:t>
         </w:r>
       </w:hyperlink>
       <w:r>
+        <w:rPr>
+          <w:rFonts w:ascii="Verdana" w:hAnsi="Verdana"/>
+        </w:rPr>
         <w:t xml:space="preserve"> o </w:t>
       </w:r>
       <w:hyperlink r:id="rId17">
         <w:r>
           <w:rPr>
-            <w:color w:val="1155CC"/>
-            <w:u w:val="single"/>
+            <w:rFonts w:ascii="Verdana" w:hAnsi="Verdana"/>
           </w:rPr>
           <w:t>StGIT</w:t>
         </w:r>
       </w:hyperlink>
       <w:r>
+        <w:rPr>
+          <w:rFonts w:ascii="Verdana" w:hAnsi="Verdana"/>
+        </w:rPr>
         <w:t xml:space="preserve">. </w:t>
       </w:r>
       <w:hyperlink r:id="rId18" w:anchor="cite_note-3">
         <w:r>
           <w:rPr>
-            <w:color w:val="1155CC"/>
-            <w:u w:val="single"/>
+            <w:rFonts w:ascii="Verdana" w:hAnsi="Verdana"/>
           </w:rPr>
           <w:t>3</w:t>
         </w:r>
       </w:hyperlink>
       <w:r>
+        <w:rPr>
+          <w:rFonts w:ascii="Verdana" w:hAnsi="Verdana"/>
+        </w:rPr>
         <w:t xml:space="preserve"> Sin embargo, Git se ha convertido desde entonces en un sistema de control de versiones con funcionalidad plena. </w:t>
       </w:r>
     </w:p>
-    <w:p/>
+    <w:p>
+      <w:pPr>
+        <w:rPr>
+          <w:rFonts w:ascii="Verdana" w:hAnsi="Verdana"/>
+        </w:rPr>
+      </w:pPr>
+    </w:p>
     <w:p>
       <w:pPr>
         <w:widowControl/>
@@ -3730,21 +3794,31 @@
         <w:spacing w:line="276" w:lineRule="auto"/>
         <w:ind w:hanging="360"/>
         <w:contextualSpacing/>
+        <w:rPr>
+          <w:rFonts w:ascii="Verdana" w:hAnsi="Verdana"/>
+        </w:rPr>
       </w:pPr>
       <w:r>
-        <w:t xml:space="preserve">Github: </w:t>
+        <w:rPr>
+          <w:rFonts w:ascii="Verdana" w:hAnsi="Verdana"/>
+          <w:b/>
+        </w:rPr>
+        <w:t>Github</w:t>
       </w:r>
       <w:r>
         <w:rPr>
-          <w:color w:val="222222"/>
-          <w:sz w:val="24"/>
-          <w:szCs w:val="24"/>
-          <w:highlight w:val="white"/>
-        </w:rPr>
-        <w:t>Es una plataforma de desarrollo colaborativo de software para alojar proyectos utilizando el sistema de control de versiones Git. El código se almacena de forma pública, aunque también se puede hacer de forma privada, creando una cuenta de pago.</w:t>
+          <w:rFonts w:ascii="Verdana" w:hAnsi="Verdana"/>
+        </w:rPr>
+        <w:t>: Es una plataforma de desarrollo colaborativo de software para alojar proyectos utilizando el sistema de control de versiones Git. El código se almacena de forma pública, aunque también se puede hacer de forma privada, creando una cuenta de pago.</w:t>
       </w:r>
     </w:p>
-    <w:p/>
+    <w:p>
+      <w:pPr>
+        <w:rPr>
+          <w:rFonts w:ascii="Verdana" w:hAnsi="Verdana"/>
+        </w:rPr>
+      </w:pPr>
+    </w:p>
     <w:p>
       <w:pPr>
         <w:widowControl/>
@@ -3755,219 +3829,262 @@
         <w:spacing w:line="276" w:lineRule="auto"/>
         <w:ind w:hanging="360"/>
         <w:contextualSpacing/>
+        <w:rPr>
+          <w:rFonts w:ascii="Verdana" w:hAnsi="Verdana"/>
+        </w:rPr>
       </w:pPr>
       <w:r>
         <w:rPr>
+          <w:rFonts w:ascii="Verdana" w:hAnsi="Verdana"/>
           <w:b/>
-          <w:color w:val="252525"/>
-          <w:sz w:val="21"/>
-          <w:szCs w:val="21"/>
-          <w:highlight w:val="white"/>
         </w:rPr>
         <w:t>Jenkins</w:t>
       </w:r>
       <w:r>
+        <w:rPr>
+          <w:rFonts w:ascii="Verdana" w:hAnsi="Verdana"/>
+        </w:rPr>
         <w:t xml:space="preserve">: Es un software de </w:t>
       </w:r>
       <w:hyperlink r:id="rId19">
         <w:r>
           <w:rPr>
-            <w:color w:val="1155CC"/>
-            <w:u w:val="single"/>
+            <w:rFonts w:ascii="Verdana" w:hAnsi="Verdana"/>
           </w:rPr>
           <w:t>Integración continua</w:t>
         </w:r>
       </w:hyperlink>
       <w:r>
+        <w:rPr>
+          <w:rFonts w:ascii="Verdana" w:hAnsi="Verdana"/>
+        </w:rPr>
         <w:t xml:space="preserve"> </w:t>
       </w:r>
       <w:hyperlink r:id="rId20">
         <w:r>
           <w:rPr>
-            <w:color w:val="1155CC"/>
-            <w:u w:val="single"/>
+            <w:rFonts w:ascii="Verdana" w:hAnsi="Verdana"/>
           </w:rPr>
           <w:t>open source</w:t>
         </w:r>
       </w:hyperlink>
       <w:r>
+        <w:rPr>
+          <w:rFonts w:ascii="Verdana" w:hAnsi="Verdana"/>
+        </w:rPr>
         <w:t xml:space="preserve"> escrito en </w:t>
       </w:r>
       <w:hyperlink r:id="rId21">
         <w:r>
           <w:rPr>
-            <w:color w:val="1155CC"/>
-            <w:u w:val="single"/>
+            <w:rFonts w:ascii="Verdana" w:hAnsi="Verdana"/>
           </w:rPr>
           <w:t>Java</w:t>
         </w:r>
       </w:hyperlink>
       <w:r>
+        <w:rPr>
+          <w:rFonts w:ascii="Verdana" w:hAnsi="Verdana"/>
+        </w:rPr>
         <w:t xml:space="preserve">. Está basado en el proyecto </w:t>
       </w:r>
       <w:hyperlink r:id="rId22">
         <w:r>
           <w:rPr>
-            <w:color w:val="1155CC"/>
-            <w:u w:val="single"/>
+            <w:rFonts w:ascii="Verdana" w:hAnsi="Verdana"/>
           </w:rPr>
           <w:t>Hudson</w:t>
         </w:r>
       </w:hyperlink>
       <w:r>
+        <w:rPr>
+          <w:rFonts w:ascii="Verdana" w:hAnsi="Verdana"/>
+        </w:rPr>
         <w:t xml:space="preserve"> y es, dependiendo de la visión, un </w:t>
       </w:r>
       <w:hyperlink r:id="rId23">
         <w:r>
           <w:rPr>
-            <w:color w:val="1155CC"/>
-            <w:u w:val="single"/>
+            <w:rFonts w:ascii="Verdana" w:hAnsi="Verdana"/>
           </w:rPr>
           <w:t>fork</w:t>
         </w:r>
       </w:hyperlink>
       <w:r>
+        <w:rPr>
+          <w:rFonts w:ascii="Verdana" w:hAnsi="Verdana"/>
+        </w:rPr>
         <w:t xml:space="preserve"> del proyecto o simplemente un cambio de nombre.</w:t>
       </w:r>
     </w:p>
-    <w:p/>
+    <w:p>
+      <w:pPr>
+        <w:rPr>
+          <w:rFonts w:ascii="Verdana" w:hAnsi="Verdana"/>
+        </w:rPr>
+      </w:pPr>
+    </w:p>
     <w:p>
       <w:pPr>
         <w:ind w:left="720"/>
+        <w:rPr>
+          <w:rFonts w:ascii="Verdana" w:hAnsi="Verdana"/>
+        </w:rPr>
       </w:pPr>
       <w:r>
+        <w:rPr>
+          <w:rFonts w:ascii="Verdana" w:hAnsi="Verdana"/>
+        </w:rPr>
         <w:t xml:space="preserve">Jenkins proporciona integración continua para el desarrollo de software. Es un sistema corriendo en un servidor que es un contenedor de servlets, como </w:t>
       </w:r>
       <w:hyperlink r:id="rId24">
         <w:r>
           <w:rPr>
-            <w:color w:val="1155CC"/>
-            <w:u w:val="single"/>
+            <w:rFonts w:ascii="Verdana" w:hAnsi="Verdana"/>
           </w:rPr>
           <w:t>Apache Tomcat</w:t>
         </w:r>
       </w:hyperlink>
       <w:r>
+        <w:rPr>
+          <w:rFonts w:ascii="Verdana" w:hAnsi="Verdana"/>
+        </w:rPr>
         <w:t xml:space="preserve">. Soporta herramientas de </w:t>
       </w:r>
       <w:hyperlink r:id="rId25">
         <w:r>
           <w:rPr>
-            <w:color w:val="1155CC"/>
-            <w:u w:val="single"/>
+            <w:rFonts w:ascii="Verdana" w:hAnsi="Verdana"/>
           </w:rPr>
           <w:t>control de versiones</w:t>
         </w:r>
       </w:hyperlink>
       <w:r>
+        <w:rPr>
+          <w:rFonts w:ascii="Verdana" w:hAnsi="Verdana"/>
+        </w:rPr>
         <w:t xml:space="preserve"> como </w:t>
       </w:r>
       <w:hyperlink r:id="rId26">
         <w:r>
           <w:rPr>
-            <w:color w:val="1155CC"/>
-            <w:u w:val="single"/>
+            <w:rFonts w:ascii="Verdana" w:hAnsi="Verdana"/>
           </w:rPr>
           <w:t>CVS</w:t>
         </w:r>
       </w:hyperlink>
       <w:r>
+        <w:rPr>
+          <w:rFonts w:ascii="Verdana" w:hAnsi="Verdana"/>
+        </w:rPr>
         <w:t xml:space="preserve">, </w:t>
       </w:r>
       <w:hyperlink r:id="rId27">
         <w:r>
           <w:rPr>
-            <w:color w:val="1155CC"/>
-            <w:u w:val="single"/>
+            <w:rFonts w:ascii="Verdana" w:hAnsi="Verdana"/>
           </w:rPr>
           <w:t>Subversion</w:t>
         </w:r>
       </w:hyperlink>
       <w:r>
+        <w:rPr>
+          <w:rFonts w:ascii="Verdana" w:hAnsi="Verdana"/>
+        </w:rPr>
         <w:t xml:space="preserve">, </w:t>
       </w:r>
       <w:hyperlink r:id="rId28">
         <w:r>
           <w:rPr>
-            <w:color w:val="1155CC"/>
-            <w:u w:val="single"/>
+            <w:rFonts w:ascii="Verdana" w:hAnsi="Verdana"/>
           </w:rPr>
           <w:t>Git</w:t>
         </w:r>
       </w:hyperlink>
       <w:r>
+        <w:rPr>
+          <w:rFonts w:ascii="Verdana" w:hAnsi="Verdana"/>
+        </w:rPr>
         <w:t xml:space="preserve">, </w:t>
       </w:r>
       <w:hyperlink r:id="rId29">
         <w:r>
           <w:rPr>
-            <w:color w:val="1155CC"/>
-            <w:u w:val="single"/>
+            <w:rFonts w:ascii="Verdana" w:hAnsi="Verdana"/>
           </w:rPr>
           <w:t>Mercurial</w:t>
         </w:r>
       </w:hyperlink>
       <w:r>
+        <w:rPr>
+          <w:rFonts w:ascii="Verdana" w:hAnsi="Verdana"/>
+        </w:rPr>
         <w:t xml:space="preserve">, </w:t>
       </w:r>
       <w:hyperlink r:id="rId30">
         <w:r>
           <w:rPr>
-            <w:color w:val="1155CC"/>
-            <w:u w:val="single"/>
+            <w:rFonts w:ascii="Verdana" w:hAnsi="Verdana"/>
           </w:rPr>
           <w:t>Perforce</w:t>
         </w:r>
       </w:hyperlink>
       <w:r>
+        <w:rPr>
+          <w:rFonts w:ascii="Verdana" w:hAnsi="Verdana"/>
+        </w:rPr>
         <w:t xml:space="preserve"> y </w:t>
       </w:r>
       <w:hyperlink r:id="rId31">
         <w:r>
           <w:rPr>
-            <w:color w:val="1155CC"/>
-            <w:u w:val="single"/>
+            <w:rFonts w:ascii="Verdana" w:hAnsi="Verdana"/>
           </w:rPr>
           <w:t>Clearcase</w:t>
         </w:r>
       </w:hyperlink>
       <w:r>
+        <w:rPr>
+          <w:rFonts w:ascii="Verdana" w:hAnsi="Verdana"/>
+        </w:rPr>
         <w:t xml:space="preserve"> y puede ejecutar proyectos basados en </w:t>
       </w:r>
       <w:hyperlink r:id="rId32">
         <w:r>
           <w:rPr>
-            <w:color w:val="1155CC"/>
-            <w:u w:val="single"/>
+            <w:rFonts w:ascii="Verdana" w:hAnsi="Verdana"/>
           </w:rPr>
-          <w:t xml:space="preserve">Apache </w:t>
-        </w:r>
-        <w:r>
-          <w:rPr>
-            <w:color w:val="1155CC"/>
-            <w:u w:val="single"/>
-          </w:rPr>
-          <w:lastRenderedPageBreak/>
-          <w:t>Ant</w:t>
+          <w:t>Apache Ant</w:t>
         </w:r>
       </w:hyperlink>
       <w:r>
+        <w:rPr>
+          <w:rFonts w:ascii="Verdana" w:hAnsi="Verdana"/>
+        </w:rPr>
         <w:t xml:space="preserve"> y </w:t>
       </w:r>
       <w:hyperlink r:id="rId33">
         <w:r>
           <w:rPr>
-            <w:color w:val="1155CC"/>
-            <w:u w:val="single"/>
+            <w:rFonts w:ascii="Verdana" w:hAnsi="Verdana"/>
           </w:rPr>
           <w:t>Apache Maven</w:t>
         </w:r>
       </w:hyperlink>
       <w:r>
+        <w:rPr>
+          <w:rFonts w:ascii="Verdana" w:hAnsi="Verdana"/>
+        </w:rPr>
         <w:t>, así como scripts de shell y programas batch de Windows</w:t>
       </w:r>
     </w:p>
-    <w:p/>
+    <w:p>
+      <w:pPr>
+        <w:rPr>
+          <w:rFonts w:ascii="Verdana" w:hAnsi="Verdana"/>
+        </w:rPr>
+      </w:pPr>
+    </w:p>
     <w:p>
       <w:pPr>
         <w:widowControl/>
@@ -3978,201 +4095,316 @@
         <w:spacing w:line="276" w:lineRule="auto"/>
         <w:ind w:hanging="360"/>
         <w:contextualSpacing/>
+        <w:rPr>
+          <w:rFonts w:ascii="Verdana" w:hAnsi="Verdana"/>
+        </w:rPr>
       </w:pPr>
       <w:r>
-        <w:t xml:space="preserve">AWS:Amazon Web Services (AWS abreviado) es una colección de servicios de </w:t>
+        <w:rPr>
+          <w:rFonts w:ascii="Verdana" w:hAnsi="Verdana"/>
+          <w:b/>
+        </w:rPr>
+        <w:t>AWS</w:t>
+      </w:r>
+      <w:r>
+        <w:rPr>
+          <w:rFonts w:ascii="Verdana" w:hAnsi="Verdana"/>
+        </w:rPr>
+        <w:t xml:space="preserve">:Amazon Web Services (AWS abreviado) es una colección de servicios de </w:t>
       </w:r>
       <w:hyperlink r:id="rId34">
         <w:r>
           <w:rPr>
-            <w:color w:val="1155CC"/>
-            <w:u w:val="single"/>
+            <w:rFonts w:ascii="Verdana" w:hAnsi="Verdana"/>
           </w:rPr>
           <w:t>computación en la nube</w:t>
         </w:r>
       </w:hyperlink>
       <w:r>
+        <w:rPr>
+          <w:rFonts w:ascii="Verdana" w:hAnsi="Verdana"/>
+        </w:rPr>
         <w:t xml:space="preserve"> (también llamados </w:t>
       </w:r>
       <w:hyperlink r:id="rId35">
         <w:r>
           <w:rPr>
-            <w:color w:val="1155CC"/>
-            <w:u w:val="single"/>
+            <w:rFonts w:ascii="Verdana" w:hAnsi="Verdana"/>
           </w:rPr>
           <w:t>servicios web</w:t>
         </w:r>
       </w:hyperlink>
       <w:r>
+        <w:rPr>
+          <w:rFonts w:ascii="Verdana" w:hAnsi="Verdana"/>
+        </w:rPr>
         <w:t xml:space="preserve">) que en conjunto forman una plataforma de </w:t>
       </w:r>
       <w:hyperlink r:id="rId36">
         <w:r>
           <w:rPr>
-            <w:color w:val="1155CC"/>
-            <w:u w:val="single"/>
+            <w:rFonts w:ascii="Verdana" w:hAnsi="Verdana"/>
           </w:rPr>
           <w:t>computación en la nube</w:t>
         </w:r>
       </w:hyperlink>
       <w:r>
+        <w:rPr>
+          <w:rFonts w:ascii="Verdana" w:hAnsi="Verdana"/>
+        </w:rPr>
         <w:t xml:space="preserve">, ofrecidas a través de Internet por </w:t>
       </w:r>
       <w:hyperlink r:id="rId37">
         <w:r>
           <w:rPr>
-            <w:color w:val="1155CC"/>
-            <w:u w:val="single"/>
+            <w:rFonts w:ascii="Verdana" w:hAnsi="Verdana"/>
           </w:rPr>
           <w:t>Amazon.com</w:t>
         </w:r>
       </w:hyperlink>
       <w:r>
+        <w:rPr>
+          <w:rFonts w:ascii="Verdana" w:hAnsi="Verdana"/>
+        </w:rPr>
         <w:t xml:space="preserve">. Es usado en aplicaciones populares como </w:t>
       </w:r>
       <w:hyperlink r:id="rId38">
         <w:r>
           <w:rPr>
-            <w:color w:val="1155CC"/>
-            <w:u w:val="single"/>
+            <w:rFonts w:ascii="Verdana" w:hAnsi="Verdana"/>
           </w:rPr>
           <w:t>Dropbox</w:t>
         </w:r>
       </w:hyperlink>
       <w:r>
+        <w:rPr>
+          <w:rFonts w:ascii="Verdana" w:hAnsi="Verdana"/>
+        </w:rPr>
         <w:t xml:space="preserve">, </w:t>
       </w:r>
       <w:hyperlink r:id="rId39">
         <w:r>
           <w:rPr>
-            <w:color w:val="1155CC"/>
-            <w:u w:val="single"/>
+            <w:rFonts w:ascii="Verdana" w:hAnsi="Verdana"/>
           </w:rPr>
           <w:t>Foursquare</w:t>
         </w:r>
       </w:hyperlink>
       <w:r>
+        <w:rPr>
+          <w:rFonts w:ascii="Verdana" w:hAnsi="Verdana"/>
+        </w:rPr>
         <w:t xml:space="preserve">, </w:t>
       </w:r>
       <w:hyperlink r:id="rId40">
         <w:r>
           <w:rPr>
-            <w:color w:val="1155CC"/>
-            <w:u w:val="single"/>
+            <w:rFonts w:ascii="Verdana" w:hAnsi="Verdana"/>
           </w:rPr>
           <w:t>HootSuite</w:t>
         </w:r>
       </w:hyperlink>
       <w:r>
+        <w:rPr>
+          <w:rFonts w:ascii="Verdana" w:hAnsi="Verdana"/>
+        </w:rPr>
         <w:t xml:space="preserve">. Es una de las ofertas internacionales más importantes de la computación en la nube y compite directamente contra servicios como </w:t>
       </w:r>
       <w:hyperlink r:id="rId41">
         <w:r>
           <w:rPr>
-            <w:color w:val="1155CC"/>
-            <w:u w:val="single"/>
+            <w:rFonts w:ascii="Verdana" w:hAnsi="Verdana"/>
           </w:rPr>
           <w:t>Microsoft Azure</w:t>
         </w:r>
       </w:hyperlink>
       <w:r>
+        <w:rPr>
+          <w:rFonts w:ascii="Verdana" w:hAnsi="Verdana"/>
+        </w:rPr>
         <w:t xml:space="preserve"> y </w:t>
       </w:r>
       <w:hyperlink r:id="rId42">
         <w:r>
           <w:rPr>
-            <w:color w:val="1155CC"/>
-            <w:u w:val="single"/>
+            <w:rFonts w:ascii="Verdana" w:hAnsi="Verdana"/>
           </w:rPr>
           <w:t>Google Cloud Platform</w:t>
         </w:r>
       </w:hyperlink>
       <w:r>
+        <w:rPr>
+          <w:rFonts w:ascii="Verdana" w:hAnsi="Verdana"/>
+        </w:rPr>
         <w:t>. Es considerado como un pionero en este campo.</w:t>
       </w:r>
     </w:p>
     <w:p>
+      <w:pPr>
+        <w:rPr>
+          <w:rFonts w:ascii="Verdana" w:hAnsi="Verdana"/>
+        </w:rPr>
+      </w:pPr>
       <w:r>
+        <w:rPr>
+          <w:rFonts w:ascii="Verdana" w:hAnsi="Verdana"/>
+        </w:rPr>
         <w:tab/>
       </w:r>
       <w:r>
+        <w:rPr>
+          <w:rFonts w:ascii="Verdana" w:hAnsi="Verdana"/>
+        </w:rPr>
         <w:tab/>
       </w:r>
     </w:p>
     <w:p>
+      <w:pPr>
+        <w:rPr>
+          <w:rFonts w:ascii="Verdana" w:hAnsi="Verdana"/>
+        </w:rPr>
+      </w:pPr>
       <w:r>
         <w:rPr>
+          <w:rFonts w:ascii="Verdana" w:hAnsi="Verdana"/>
           <w:b/>
         </w:rPr>
-        <w:t>Entornos:</w:t>
-      </w:r>
-    </w:p>
-    <w:p/>
-    <w:p>
-      <w:pPr>
-        <w:ind w:left="720"/>
-      </w:pPr>
-      <w:r>
-        <w:rPr>
-          <w:b/>
-        </w:rPr>
-        <w:t>Desarrollo:</w:t>
+        <w:t>Entornos</w:t>
       </w:r>
       <w:r>
-        <w:t xml:space="preserve"> Entorno orientado exclusivamente al desarrollo y diseño de</w:t>
+        <w:rPr>
+          <w:rFonts w:ascii="Verdana" w:hAnsi="Verdana"/>
+        </w:rPr>
+        <w:t>:</w:t>
       </w:r>
     </w:p>
     <w:p>
       <w:pPr>
+        <w:rPr>
+          <w:rFonts w:ascii="Verdana" w:hAnsi="Verdana"/>
+        </w:rPr>
+      </w:pPr>
+    </w:p>
+    <w:p>
+      <w:pPr>
         <w:ind w:left="720"/>
+        <w:rPr>
+          <w:rFonts w:ascii="Verdana" w:hAnsi="Verdana"/>
+        </w:rPr>
       </w:pPr>
       <w:r>
+        <w:rPr>
+          <w:rFonts w:ascii="Verdana" w:hAnsi="Verdana"/>
+          <w:b/>
+        </w:rPr>
+        <w:t>Desarrollo</w:t>
+      </w:r>
+      <w:r>
+        <w:rPr>
+          <w:rFonts w:ascii="Verdana" w:hAnsi="Verdana"/>
+        </w:rPr>
+        <w:t>: Entorno orientado exclusivamente al desarrollo y diseño de</w:t>
+      </w:r>
+    </w:p>
+    <w:p>
+      <w:pPr>
+        <w:ind w:left="720"/>
+        <w:rPr>
+          <w:rFonts w:ascii="Verdana" w:hAnsi="Verdana"/>
+        </w:rPr>
+      </w:pPr>
+      <w:r>
+        <w:rPr>
+          <w:rFonts w:ascii="Verdana" w:hAnsi="Verdana"/>
+        </w:rPr>
         <w:t>nuevas clases de proceso. Al estar ubicado en instalaciones independientes de las de Producción, se garantiza su independencia hasta que sean comprobados en el Entorno de Pruebas antes de sincronizarlos con el de Producción.</w:t>
       </w:r>
     </w:p>
-    <w:p/>
+    <w:p>
+      <w:pPr>
+        <w:rPr>
+          <w:rFonts w:ascii="Verdana" w:hAnsi="Verdana"/>
+        </w:rPr>
+      </w:pPr>
+    </w:p>
     <w:p>
       <w:pPr>
         <w:ind w:left="720"/>
+        <w:rPr>
+          <w:rFonts w:ascii="Verdana" w:hAnsi="Verdana"/>
+        </w:rPr>
       </w:pPr>
       <w:r>
         <w:rPr>
+          <w:rFonts w:ascii="Verdana" w:hAnsi="Verdana"/>
           <w:b/>
         </w:rPr>
         <w:t>Pruebas</w:t>
       </w:r>
       <w:r>
+        <w:rPr>
+          <w:rFonts w:ascii="Verdana" w:hAnsi="Verdana"/>
+        </w:rPr>
         <w:t>. Entorno donde se comprueban y certifican los nuevos desarrollos antes de pasarlos al Entorno de Producción.</w:t>
       </w:r>
     </w:p>
     <w:p>
       <w:pPr>
         <w:ind w:left="720"/>
+        <w:rPr>
+          <w:rFonts w:ascii="Verdana" w:hAnsi="Verdana"/>
+        </w:rPr>
       </w:pPr>
     </w:p>
     <w:p>
       <w:pPr>
         <w:ind w:left="720"/>
+        <w:rPr>
+          <w:rFonts w:ascii="Verdana" w:hAnsi="Verdana"/>
+        </w:rPr>
       </w:pPr>
       <w:r>
         <w:rPr>
+          <w:rFonts w:ascii="Verdana" w:hAnsi="Verdana"/>
           <w:b/>
         </w:rPr>
-        <w:t>Producción.</w:t>
+        <w:t>Producción</w:t>
       </w:r>
       <w:r>
-        <w:t xml:space="preserve"> Es en este entorno donde los usuarios trabajan diariamente en los procesos BPM introduciendo y consultando los datos reales de la organización.</w:t>
+        <w:rPr>
+          <w:rFonts w:ascii="Verdana" w:hAnsi="Verdana"/>
+        </w:rPr>
+        <w:t>. Es en este entorno donde los usuarios trabajan diariamente en los procesos BPM introduciendo y consultando los datos reales de la organización.</w:t>
       </w:r>
     </w:p>
-    <w:p/>
-    <w:p>
+    <w:p>
+      <w:pPr>
+        <w:rPr>
+          <w:rFonts w:ascii="Verdana" w:hAnsi="Verdana"/>
+        </w:rPr>
+      </w:pPr>
+    </w:p>
+    <w:p>
+      <w:pPr>
+        <w:rPr>
+          <w:rFonts w:ascii="Verdana" w:hAnsi="Verdana"/>
+          <w:b/>
+        </w:rPr>
+      </w:pPr>
+      <w:bookmarkStart w:id="12" w:name="_GoBack"/>
       <w:r>
         <w:rPr>
+          <w:rFonts w:ascii="Verdana" w:hAnsi="Verdana"/>
           <w:b/>
         </w:rPr>
         <w:t>Arquitectura</w:t>
       </w:r>
+      <w:bookmarkEnd w:id="12"/>
       <w:r>
+        <w:rPr>
+          <w:rFonts w:ascii="Verdana" w:hAnsi="Verdana"/>
+          <w:b/>
+        </w:rPr>
         <w:tab/>
       </w:r>
     </w:p>
@@ -4221,6 +4453,21 @@
     <w:p/>
     <w:p>
       <w:pPr>
+        <w:rPr>
+          <w:rFonts w:ascii="Verdana" w:eastAsia="Verdana" w:hAnsi="Verdana" w:cs="Verdana"/>
+          <w:b/>
+        </w:rPr>
+      </w:pPr>
+      <w:r>
+        <w:rPr>
+          <w:rFonts w:ascii="Verdana" w:eastAsia="Verdana" w:hAnsi="Verdana" w:cs="Verdana"/>
+          <w:b/>
+        </w:rPr>
+        <w:br w:type="page"/>
+      </w:r>
+    </w:p>
+    <w:p>
+      <w:pPr>
         <w:numPr>
           <w:ilvl w:val="1"/>
           <w:numId w:val="2"/>
@@ -4234,9 +4481,3293 @@
           <w:rFonts w:ascii="Verdana" w:eastAsia="Verdana" w:hAnsi="Verdana" w:cs="Verdana"/>
           <w:b/>
         </w:rPr>
+        <w:lastRenderedPageBreak/>
         <w:t>Calendario o cronograma</w:t>
       </w:r>
     </w:p>
+    <w:p>
+      <w:pPr>
+        <w:tabs>
+          <w:tab w:val="left" w:pos="567"/>
+        </w:tabs>
+      </w:pPr>
+    </w:p>
+    <w:tbl>
+      <w:tblPr>
+        <w:tblStyle w:val="Tablaconcuadrcula"/>
+        <w:tblW w:w="10779" w:type="dxa"/>
+        <w:jc w:val="center"/>
+        <w:tblLook w:val="04A0" w:firstRow="1" w:lastRow="0" w:firstColumn="1" w:lastColumn="0" w:noHBand="0" w:noVBand="1"/>
+      </w:tblPr>
+      <w:tblGrid>
+        <w:gridCol w:w="3892"/>
+        <w:gridCol w:w="1042"/>
+        <w:gridCol w:w="3139"/>
+        <w:gridCol w:w="2706"/>
+      </w:tblGrid>
+      <w:tr>
+        <w:trPr>
+          <w:trHeight w:val="540"/>
+          <w:jc w:val="center"/>
+        </w:trPr>
+        <w:tc>
+          <w:tcPr>
+            <w:tcW w:w="3892" w:type="dxa"/>
+            <w:shd w:val="clear" w:color="auto" w:fill="FFFFFF" w:themeFill="background1"/>
+            <w:vAlign w:val="center"/>
+          </w:tcPr>
+          <w:p>
+            <w:pPr>
+              <w:jc w:val="center"/>
+              <w:rPr>
+                <w:rFonts w:asciiTheme="minorHAnsi" w:hAnsiTheme="minorHAnsi"/>
+                <w:b/>
+                <w:sz w:val="22"/>
+                <w:szCs w:val="22"/>
+              </w:rPr>
+            </w:pPr>
+            <w:r>
+              <w:rPr>
+                <w:rFonts w:asciiTheme="minorHAnsi" w:hAnsiTheme="minorHAnsi" w:cs="Arial"/>
+                <w:b/>
+                <w:bCs/>
+                <w:sz w:val="22"/>
+                <w:szCs w:val="22"/>
+              </w:rPr>
+              <w:t>HITO O EVENTO  SIGNIFICATIVO</w:t>
+            </w:r>
+          </w:p>
+        </w:tc>
+        <w:tc>
+          <w:tcPr>
+            <w:tcW w:w="1042" w:type="dxa"/>
+            <w:shd w:val="clear" w:color="auto" w:fill="FFFFFF" w:themeFill="background1"/>
+            <w:vAlign w:val="center"/>
+          </w:tcPr>
+          <w:p>
+            <w:pPr>
+              <w:jc w:val="center"/>
+              <w:rPr>
+                <w:rFonts w:asciiTheme="minorHAnsi" w:hAnsiTheme="minorHAnsi"/>
+                <w:b/>
+                <w:sz w:val="22"/>
+                <w:szCs w:val="22"/>
+              </w:rPr>
+            </w:pPr>
+            <w:r>
+              <w:rPr>
+                <w:rFonts w:asciiTheme="minorHAnsi" w:hAnsiTheme="minorHAnsi"/>
+                <w:b/>
+                <w:sz w:val="22"/>
+                <w:szCs w:val="22"/>
+              </w:rPr>
+              <w:t>Duración</w:t>
+            </w:r>
+          </w:p>
+        </w:tc>
+        <w:tc>
+          <w:tcPr>
+            <w:tcW w:w="3139" w:type="dxa"/>
+            <w:shd w:val="clear" w:color="auto" w:fill="FFFFFF" w:themeFill="background1"/>
+            <w:vAlign w:val="center"/>
+          </w:tcPr>
+          <w:p>
+            <w:pPr>
+              <w:widowControl/>
+              <w:jc w:val="center"/>
+              <w:rPr>
+                <w:rFonts w:asciiTheme="minorHAnsi" w:hAnsiTheme="minorHAnsi" w:cs="Arial"/>
+                <w:b/>
+                <w:bCs/>
+                <w:sz w:val="22"/>
+                <w:szCs w:val="22"/>
+              </w:rPr>
+            </w:pPr>
+            <w:r>
+              <w:rPr>
+                <w:rFonts w:asciiTheme="minorHAnsi" w:hAnsiTheme="minorHAnsi" w:cs="Arial"/>
+                <w:b/>
+                <w:bCs/>
+                <w:sz w:val="22"/>
+                <w:szCs w:val="22"/>
+              </w:rPr>
+              <w:t>FECHA PROGRAMADA</w:t>
+            </w:r>
+          </w:p>
+        </w:tc>
+        <w:tc>
+          <w:tcPr>
+            <w:tcW w:w="2706" w:type="dxa"/>
+            <w:shd w:val="clear" w:color="auto" w:fill="FFFFFF" w:themeFill="background1"/>
+            <w:vAlign w:val="center"/>
+          </w:tcPr>
+          <w:p>
+            <w:pPr>
+              <w:jc w:val="center"/>
+              <w:rPr>
+                <w:rFonts w:asciiTheme="minorHAnsi" w:hAnsiTheme="minorHAnsi"/>
+                <w:b/>
+                <w:sz w:val="22"/>
+                <w:szCs w:val="22"/>
+              </w:rPr>
+            </w:pPr>
+            <w:r>
+              <w:rPr>
+                <w:rFonts w:asciiTheme="minorHAnsi" w:hAnsiTheme="minorHAnsi"/>
+                <w:b/>
+                <w:sz w:val="22"/>
+                <w:szCs w:val="22"/>
+              </w:rPr>
+              <w:t>Responsable</w:t>
+            </w:r>
+          </w:p>
+        </w:tc>
+      </w:tr>
+      <w:tr>
+        <w:trPr>
+          <w:trHeight w:val="290"/>
+          <w:jc w:val="center"/>
+        </w:trPr>
+        <w:tc>
+          <w:tcPr>
+            <w:tcW w:w="3892" w:type="dxa"/>
+            <w:vAlign w:val="center"/>
+          </w:tcPr>
+          <w:p>
+            <w:pPr>
+              <w:jc w:val="center"/>
+              <w:rPr>
+                <w:rFonts w:asciiTheme="minorHAnsi" w:hAnsiTheme="minorHAnsi"/>
+                <w:b/>
+                <w:sz w:val="22"/>
+                <w:szCs w:val="22"/>
+              </w:rPr>
+            </w:pPr>
+          </w:p>
+        </w:tc>
+        <w:tc>
+          <w:tcPr>
+            <w:tcW w:w="1042" w:type="dxa"/>
+            <w:vAlign w:val="center"/>
+          </w:tcPr>
+          <w:p>
+            <w:pPr>
+              <w:jc w:val="center"/>
+              <w:rPr>
+                <w:rFonts w:asciiTheme="minorHAnsi" w:hAnsiTheme="minorHAnsi"/>
+                <w:b/>
+                <w:sz w:val="22"/>
+                <w:szCs w:val="22"/>
+              </w:rPr>
+            </w:pPr>
+            <w:r>
+              <w:rPr>
+                <w:rFonts w:asciiTheme="minorHAnsi" w:hAnsiTheme="minorHAnsi"/>
+                <w:b/>
+                <w:sz w:val="22"/>
+                <w:szCs w:val="22"/>
+              </w:rPr>
+              <w:t>35 días</w:t>
+            </w:r>
+          </w:p>
+        </w:tc>
+        <w:tc>
+          <w:tcPr>
+            <w:tcW w:w="3139" w:type="dxa"/>
+            <w:vAlign w:val="center"/>
+          </w:tcPr>
+          <w:p>
+            <w:pPr>
+              <w:jc w:val="center"/>
+              <w:rPr>
+                <w:rFonts w:asciiTheme="minorHAnsi" w:hAnsiTheme="minorHAnsi"/>
+                <w:b/>
+                <w:sz w:val="22"/>
+                <w:szCs w:val="22"/>
+              </w:rPr>
+            </w:pPr>
+            <w:r>
+              <w:rPr>
+                <w:rFonts w:asciiTheme="minorHAnsi" w:hAnsiTheme="minorHAnsi"/>
+                <w:b/>
+                <w:sz w:val="22"/>
+                <w:szCs w:val="22"/>
+              </w:rPr>
+              <w:t>28/03/2016 al 17/06/2016</w:t>
+            </w:r>
+          </w:p>
+        </w:tc>
+        <w:tc>
+          <w:tcPr>
+            <w:tcW w:w="2706" w:type="dxa"/>
+            <w:vAlign w:val="center"/>
+          </w:tcPr>
+          <w:p>
+            <w:pPr>
+              <w:jc w:val="center"/>
+              <w:rPr>
+                <w:rFonts w:asciiTheme="minorHAnsi" w:hAnsiTheme="minorHAnsi"/>
+                <w:b/>
+                <w:sz w:val="22"/>
+                <w:szCs w:val="22"/>
+              </w:rPr>
+            </w:pPr>
+          </w:p>
+        </w:tc>
+      </w:tr>
+      <w:tr>
+        <w:trPr>
+          <w:trHeight w:val="337"/>
+          <w:jc w:val="center"/>
+        </w:trPr>
+        <w:tc>
+          <w:tcPr>
+            <w:tcW w:w="3892" w:type="dxa"/>
+            <w:vAlign w:val="center"/>
+          </w:tcPr>
+          <w:p>
+            <w:pPr>
+              <w:spacing w:beforeLines="20" w:before="48" w:afterLines="20" w:after="48"/>
+              <w:rPr>
+                <w:rFonts w:asciiTheme="minorHAnsi" w:hAnsiTheme="minorHAnsi"/>
+                <w:b/>
+                <w:sz w:val="22"/>
+                <w:szCs w:val="22"/>
+              </w:rPr>
+            </w:pPr>
+            <w:r>
+              <w:rPr>
+                <w:rFonts w:asciiTheme="minorHAnsi" w:hAnsiTheme="minorHAnsi"/>
+                <w:b/>
+                <w:sz w:val="22"/>
+                <w:szCs w:val="22"/>
+              </w:rPr>
+              <w:t>Introducción</w:t>
+            </w:r>
+          </w:p>
+        </w:tc>
+        <w:tc>
+          <w:tcPr>
+            <w:tcW w:w="1042" w:type="dxa"/>
+            <w:vAlign w:val="center"/>
+          </w:tcPr>
+          <w:p>
+            <w:pPr>
+              <w:spacing w:beforeLines="20" w:before="48" w:afterLines="20" w:after="48"/>
+              <w:jc w:val="center"/>
+              <w:rPr>
+                <w:rFonts w:asciiTheme="minorHAnsi" w:hAnsiTheme="minorHAnsi"/>
+                <w:b/>
+                <w:sz w:val="22"/>
+                <w:szCs w:val="22"/>
+              </w:rPr>
+            </w:pPr>
+            <w:r>
+              <w:rPr>
+                <w:rFonts w:asciiTheme="minorHAnsi" w:hAnsiTheme="minorHAnsi"/>
+                <w:b/>
+                <w:sz w:val="22"/>
+                <w:szCs w:val="22"/>
+              </w:rPr>
+              <w:t>4 días</w:t>
+            </w:r>
+          </w:p>
+        </w:tc>
+        <w:tc>
+          <w:tcPr>
+            <w:tcW w:w="3139" w:type="dxa"/>
+            <w:vAlign w:val="center"/>
+          </w:tcPr>
+          <w:p>
+            <w:pPr>
+              <w:spacing w:beforeLines="20" w:before="48" w:afterLines="20" w:after="48"/>
+              <w:jc w:val="center"/>
+              <w:rPr>
+                <w:rFonts w:asciiTheme="minorHAnsi" w:hAnsiTheme="minorHAnsi"/>
+                <w:b/>
+                <w:sz w:val="22"/>
+                <w:szCs w:val="22"/>
+              </w:rPr>
+            </w:pPr>
+            <w:r>
+              <w:rPr>
+                <w:rFonts w:asciiTheme="minorHAnsi" w:hAnsiTheme="minorHAnsi"/>
+                <w:b/>
+                <w:sz w:val="22"/>
+                <w:szCs w:val="22"/>
+              </w:rPr>
+              <w:t>28/03/2016 al 31/03/2016</w:t>
+            </w:r>
+          </w:p>
+        </w:tc>
+        <w:tc>
+          <w:tcPr>
+            <w:tcW w:w="2706" w:type="dxa"/>
+            <w:vAlign w:val="center"/>
+          </w:tcPr>
+          <w:p>
+            <w:pPr>
+              <w:spacing w:beforeLines="20" w:before="48" w:afterLines="20" w:after="48"/>
+              <w:jc w:val="center"/>
+              <w:rPr>
+                <w:rFonts w:asciiTheme="minorHAnsi" w:hAnsiTheme="minorHAnsi"/>
+                <w:sz w:val="22"/>
+                <w:szCs w:val="22"/>
+              </w:rPr>
+            </w:pPr>
+          </w:p>
+        </w:tc>
+      </w:tr>
+      <w:tr>
+        <w:trPr>
+          <w:trHeight w:val="375"/>
+          <w:jc w:val="center"/>
+        </w:trPr>
+        <w:tc>
+          <w:tcPr>
+            <w:tcW w:w="3892" w:type="dxa"/>
+            <w:vAlign w:val="center"/>
+          </w:tcPr>
+          <w:p>
+            <w:pPr>
+              <w:spacing w:beforeLines="20" w:before="48" w:afterLines="20" w:after="48"/>
+              <w:ind w:left="212"/>
+              <w:rPr>
+                <w:rFonts w:asciiTheme="minorHAnsi" w:hAnsiTheme="minorHAnsi"/>
+                <w:sz w:val="22"/>
+                <w:szCs w:val="22"/>
+              </w:rPr>
+            </w:pPr>
+            <w:r>
+              <w:rPr>
+                <w:rFonts w:asciiTheme="minorHAnsi" w:hAnsiTheme="minorHAnsi"/>
+                <w:sz w:val="22"/>
+                <w:szCs w:val="22"/>
+              </w:rPr>
+              <w:t>Definir el estado actual</w:t>
+            </w:r>
+          </w:p>
+        </w:tc>
+        <w:tc>
+          <w:tcPr>
+            <w:tcW w:w="1042" w:type="dxa"/>
+            <w:vAlign w:val="center"/>
+          </w:tcPr>
+          <w:p>
+            <w:pPr>
+              <w:spacing w:beforeLines="20" w:before="48" w:afterLines="20" w:after="48"/>
+              <w:jc w:val="center"/>
+              <w:rPr>
+                <w:rFonts w:asciiTheme="minorHAnsi" w:hAnsiTheme="minorHAnsi"/>
+                <w:sz w:val="22"/>
+                <w:szCs w:val="22"/>
+              </w:rPr>
+            </w:pPr>
+            <w:r>
+              <w:rPr>
+                <w:rFonts w:asciiTheme="minorHAnsi" w:hAnsiTheme="minorHAnsi"/>
+                <w:sz w:val="22"/>
+                <w:szCs w:val="22"/>
+              </w:rPr>
+              <w:t>1 día</w:t>
+            </w:r>
+          </w:p>
+        </w:tc>
+        <w:tc>
+          <w:tcPr>
+            <w:tcW w:w="3139" w:type="dxa"/>
+            <w:vAlign w:val="center"/>
+          </w:tcPr>
+          <w:p>
+            <w:pPr>
+              <w:spacing w:beforeLines="20" w:before="48" w:afterLines="20" w:after="48"/>
+              <w:jc w:val="center"/>
+              <w:rPr>
+                <w:rFonts w:asciiTheme="minorHAnsi" w:hAnsiTheme="minorHAnsi"/>
+                <w:sz w:val="22"/>
+                <w:szCs w:val="22"/>
+              </w:rPr>
+            </w:pPr>
+            <w:r>
+              <w:rPr>
+                <w:rFonts w:asciiTheme="minorHAnsi" w:hAnsiTheme="minorHAnsi"/>
+                <w:sz w:val="22"/>
+                <w:szCs w:val="22"/>
+              </w:rPr>
+              <w:t xml:space="preserve">28/03/2016 </w:t>
+            </w:r>
+          </w:p>
+        </w:tc>
+        <w:tc>
+          <w:tcPr>
+            <w:tcW w:w="2706" w:type="dxa"/>
+            <w:vAlign w:val="center"/>
+          </w:tcPr>
+          <w:p>
+            <w:pPr>
+              <w:spacing w:beforeLines="20" w:before="48" w:afterLines="20" w:after="48"/>
+              <w:jc w:val="center"/>
+              <w:rPr>
+                <w:rFonts w:asciiTheme="minorHAnsi" w:hAnsiTheme="minorHAnsi"/>
+                <w:sz w:val="22"/>
+                <w:szCs w:val="22"/>
+              </w:rPr>
+            </w:pPr>
+            <w:r>
+              <w:rPr>
+                <w:rFonts w:asciiTheme="minorHAnsi" w:hAnsiTheme="minorHAnsi"/>
+                <w:sz w:val="22"/>
+                <w:szCs w:val="22"/>
+              </w:rPr>
+              <w:t>Gestor de la Configuración</w:t>
+            </w:r>
+          </w:p>
+        </w:tc>
+      </w:tr>
+      <w:tr>
+        <w:trPr>
+          <w:trHeight w:val="337"/>
+          <w:jc w:val="center"/>
+        </w:trPr>
+        <w:tc>
+          <w:tcPr>
+            <w:tcW w:w="3892" w:type="dxa"/>
+            <w:vAlign w:val="center"/>
+          </w:tcPr>
+          <w:p>
+            <w:pPr>
+              <w:spacing w:beforeLines="20" w:before="48" w:afterLines="20" w:after="48"/>
+              <w:ind w:left="212"/>
+              <w:rPr>
+                <w:rFonts w:asciiTheme="minorHAnsi" w:hAnsiTheme="minorHAnsi"/>
+                <w:sz w:val="22"/>
+                <w:szCs w:val="22"/>
+              </w:rPr>
+            </w:pPr>
+            <w:r>
+              <w:rPr>
+                <w:rFonts w:asciiTheme="minorHAnsi" w:hAnsiTheme="minorHAnsi"/>
+                <w:sz w:val="22"/>
+                <w:szCs w:val="22"/>
+              </w:rPr>
+              <w:t>Definir el propósito</w:t>
+            </w:r>
+          </w:p>
+        </w:tc>
+        <w:tc>
+          <w:tcPr>
+            <w:tcW w:w="1042" w:type="dxa"/>
+            <w:vAlign w:val="center"/>
+          </w:tcPr>
+          <w:p>
+            <w:pPr>
+              <w:spacing w:beforeLines="20" w:before="48" w:afterLines="20" w:after="48"/>
+              <w:jc w:val="center"/>
+              <w:rPr>
+                <w:rFonts w:asciiTheme="minorHAnsi" w:hAnsiTheme="minorHAnsi"/>
+                <w:sz w:val="22"/>
+                <w:szCs w:val="22"/>
+              </w:rPr>
+            </w:pPr>
+            <w:r>
+              <w:rPr>
+                <w:rFonts w:asciiTheme="minorHAnsi" w:hAnsiTheme="minorHAnsi"/>
+                <w:sz w:val="22"/>
+                <w:szCs w:val="22"/>
+              </w:rPr>
+              <w:t>1 día</w:t>
+            </w:r>
+          </w:p>
+        </w:tc>
+        <w:tc>
+          <w:tcPr>
+            <w:tcW w:w="3139" w:type="dxa"/>
+            <w:vAlign w:val="center"/>
+          </w:tcPr>
+          <w:p>
+            <w:pPr>
+              <w:spacing w:beforeLines="20" w:before="48" w:afterLines="20" w:after="48"/>
+              <w:jc w:val="center"/>
+              <w:rPr>
+                <w:rFonts w:asciiTheme="minorHAnsi" w:hAnsiTheme="minorHAnsi"/>
+                <w:sz w:val="22"/>
+                <w:szCs w:val="22"/>
+              </w:rPr>
+            </w:pPr>
+            <w:r>
+              <w:rPr>
+                <w:rFonts w:asciiTheme="minorHAnsi" w:hAnsiTheme="minorHAnsi"/>
+                <w:sz w:val="22"/>
+                <w:szCs w:val="22"/>
+              </w:rPr>
+              <w:t>29/03/2016</w:t>
+            </w:r>
+          </w:p>
+        </w:tc>
+        <w:tc>
+          <w:tcPr>
+            <w:tcW w:w="2706" w:type="dxa"/>
+            <w:vAlign w:val="center"/>
+          </w:tcPr>
+          <w:p>
+            <w:pPr>
+              <w:spacing w:beforeLines="20" w:before="48" w:afterLines="20" w:after="48"/>
+              <w:jc w:val="center"/>
+              <w:rPr>
+                <w:rFonts w:asciiTheme="minorHAnsi" w:hAnsiTheme="minorHAnsi"/>
+                <w:sz w:val="22"/>
+                <w:szCs w:val="22"/>
+              </w:rPr>
+            </w:pPr>
+            <w:r>
+              <w:rPr>
+                <w:rFonts w:asciiTheme="minorHAnsi" w:hAnsiTheme="minorHAnsi"/>
+                <w:sz w:val="22"/>
+                <w:szCs w:val="22"/>
+              </w:rPr>
+              <w:t>Gestor de la Configuración</w:t>
+            </w:r>
+          </w:p>
+        </w:tc>
+      </w:tr>
+      <w:tr>
+        <w:trPr>
+          <w:trHeight w:val="337"/>
+          <w:jc w:val="center"/>
+        </w:trPr>
+        <w:tc>
+          <w:tcPr>
+            <w:tcW w:w="3892" w:type="dxa"/>
+            <w:vAlign w:val="center"/>
+          </w:tcPr>
+          <w:p>
+            <w:pPr>
+              <w:spacing w:beforeLines="20" w:before="48" w:afterLines="20" w:after="48"/>
+              <w:ind w:left="212"/>
+              <w:rPr>
+                <w:rFonts w:asciiTheme="minorHAnsi" w:hAnsiTheme="minorHAnsi"/>
+                <w:sz w:val="22"/>
+                <w:szCs w:val="22"/>
+              </w:rPr>
+            </w:pPr>
+            <w:r>
+              <w:rPr>
+                <w:rFonts w:asciiTheme="minorHAnsi" w:hAnsiTheme="minorHAnsi"/>
+                <w:sz w:val="22"/>
+                <w:szCs w:val="22"/>
+              </w:rPr>
+              <w:t>Definir el alcance</w:t>
+            </w:r>
+          </w:p>
+        </w:tc>
+        <w:tc>
+          <w:tcPr>
+            <w:tcW w:w="1042" w:type="dxa"/>
+            <w:vAlign w:val="center"/>
+          </w:tcPr>
+          <w:p>
+            <w:pPr>
+              <w:spacing w:beforeLines="20" w:before="48" w:afterLines="20" w:after="48"/>
+              <w:jc w:val="center"/>
+              <w:rPr>
+                <w:rFonts w:asciiTheme="minorHAnsi" w:hAnsiTheme="minorHAnsi"/>
+                <w:sz w:val="22"/>
+                <w:szCs w:val="22"/>
+              </w:rPr>
+            </w:pPr>
+            <w:r>
+              <w:rPr>
+                <w:rFonts w:asciiTheme="minorHAnsi" w:hAnsiTheme="minorHAnsi"/>
+                <w:sz w:val="22"/>
+                <w:szCs w:val="22"/>
+              </w:rPr>
+              <w:t>1 día</w:t>
+            </w:r>
+          </w:p>
+        </w:tc>
+        <w:tc>
+          <w:tcPr>
+            <w:tcW w:w="3139" w:type="dxa"/>
+            <w:vAlign w:val="center"/>
+          </w:tcPr>
+          <w:p>
+            <w:pPr>
+              <w:spacing w:beforeLines="20" w:before="48" w:afterLines="20" w:after="48"/>
+              <w:jc w:val="center"/>
+              <w:rPr>
+                <w:rFonts w:asciiTheme="minorHAnsi" w:hAnsiTheme="minorHAnsi"/>
+                <w:sz w:val="22"/>
+                <w:szCs w:val="22"/>
+              </w:rPr>
+            </w:pPr>
+            <w:r>
+              <w:rPr>
+                <w:rFonts w:asciiTheme="minorHAnsi" w:hAnsiTheme="minorHAnsi"/>
+                <w:sz w:val="22"/>
+                <w:szCs w:val="22"/>
+              </w:rPr>
+              <w:t>30/03/2016</w:t>
+            </w:r>
+          </w:p>
+        </w:tc>
+        <w:tc>
+          <w:tcPr>
+            <w:tcW w:w="2706" w:type="dxa"/>
+            <w:vAlign w:val="center"/>
+          </w:tcPr>
+          <w:p>
+            <w:pPr>
+              <w:spacing w:beforeLines="20" w:before="48" w:afterLines="20" w:after="48"/>
+              <w:jc w:val="center"/>
+              <w:rPr>
+                <w:rFonts w:asciiTheme="minorHAnsi" w:hAnsiTheme="minorHAnsi"/>
+                <w:sz w:val="22"/>
+                <w:szCs w:val="22"/>
+              </w:rPr>
+            </w:pPr>
+            <w:r>
+              <w:rPr>
+                <w:rFonts w:asciiTheme="minorHAnsi" w:hAnsiTheme="minorHAnsi"/>
+                <w:sz w:val="22"/>
+                <w:szCs w:val="22"/>
+              </w:rPr>
+              <w:t>Gestor de la Configuración</w:t>
+            </w:r>
+          </w:p>
+        </w:tc>
+      </w:tr>
+      <w:tr>
+        <w:trPr>
+          <w:trHeight w:val="337"/>
+          <w:jc w:val="center"/>
+        </w:trPr>
+        <w:tc>
+          <w:tcPr>
+            <w:tcW w:w="3892" w:type="dxa"/>
+            <w:vAlign w:val="center"/>
+          </w:tcPr>
+          <w:p>
+            <w:pPr>
+              <w:spacing w:beforeLines="20" w:before="48" w:afterLines="20" w:after="48"/>
+              <w:ind w:left="212"/>
+              <w:rPr>
+                <w:rFonts w:asciiTheme="minorHAnsi" w:hAnsiTheme="minorHAnsi"/>
+                <w:sz w:val="22"/>
+                <w:szCs w:val="22"/>
+              </w:rPr>
+            </w:pPr>
+            <w:r>
+              <w:rPr>
+                <w:rFonts w:asciiTheme="minorHAnsi" w:hAnsiTheme="minorHAnsi"/>
+                <w:sz w:val="22"/>
+                <w:szCs w:val="22"/>
+              </w:rPr>
+              <w:t xml:space="preserve">Definir los términos utilizados </w:t>
+            </w:r>
+          </w:p>
+        </w:tc>
+        <w:tc>
+          <w:tcPr>
+            <w:tcW w:w="1042" w:type="dxa"/>
+            <w:vAlign w:val="center"/>
+          </w:tcPr>
+          <w:p>
+            <w:pPr>
+              <w:spacing w:beforeLines="20" w:before="48" w:afterLines="20" w:after="48"/>
+              <w:jc w:val="center"/>
+              <w:rPr>
+                <w:rFonts w:asciiTheme="minorHAnsi" w:hAnsiTheme="minorHAnsi"/>
+                <w:sz w:val="22"/>
+                <w:szCs w:val="22"/>
+              </w:rPr>
+            </w:pPr>
+            <w:r>
+              <w:rPr>
+                <w:rFonts w:asciiTheme="minorHAnsi" w:hAnsiTheme="minorHAnsi"/>
+                <w:sz w:val="22"/>
+                <w:szCs w:val="22"/>
+              </w:rPr>
+              <w:t>1 día</w:t>
+            </w:r>
+          </w:p>
+        </w:tc>
+        <w:tc>
+          <w:tcPr>
+            <w:tcW w:w="3139" w:type="dxa"/>
+            <w:vAlign w:val="center"/>
+          </w:tcPr>
+          <w:p>
+            <w:pPr>
+              <w:spacing w:beforeLines="20" w:before="48" w:afterLines="20" w:after="48"/>
+              <w:jc w:val="center"/>
+              <w:rPr>
+                <w:rFonts w:asciiTheme="minorHAnsi" w:hAnsiTheme="minorHAnsi"/>
+                <w:sz w:val="22"/>
+                <w:szCs w:val="22"/>
+              </w:rPr>
+            </w:pPr>
+            <w:r>
+              <w:rPr>
+                <w:rFonts w:asciiTheme="minorHAnsi" w:hAnsiTheme="minorHAnsi"/>
+                <w:sz w:val="22"/>
+                <w:szCs w:val="22"/>
+              </w:rPr>
+              <w:t>31/03/2016</w:t>
+            </w:r>
+          </w:p>
+        </w:tc>
+        <w:tc>
+          <w:tcPr>
+            <w:tcW w:w="2706" w:type="dxa"/>
+            <w:vAlign w:val="center"/>
+          </w:tcPr>
+          <w:p>
+            <w:pPr>
+              <w:spacing w:beforeLines="20" w:before="48" w:afterLines="20" w:after="48"/>
+              <w:jc w:val="center"/>
+              <w:rPr>
+                <w:rFonts w:asciiTheme="minorHAnsi" w:hAnsiTheme="minorHAnsi"/>
+                <w:sz w:val="22"/>
+                <w:szCs w:val="22"/>
+              </w:rPr>
+            </w:pPr>
+            <w:r>
+              <w:rPr>
+                <w:rFonts w:asciiTheme="minorHAnsi" w:hAnsiTheme="minorHAnsi"/>
+                <w:sz w:val="22"/>
+                <w:szCs w:val="22"/>
+              </w:rPr>
+              <w:t>Gestor de la Configuración</w:t>
+            </w:r>
+          </w:p>
+        </w:tc>
+      </w:tr>
+      <w:tr>
+        <w:trPr>
+          <w:trHeight w:val="590"/>
+          <w:jc w:val="center"/>
+        </w:trPr>
+        <w:tc>
+          <w:tcPr>
+            <w:tcW w:w="3892" w:type="dxa"/>
+            <w:vAlign w:val="center"/>
+          </w:tcPr>
+          <w:p>
+            <w:pPr>
+              <w:spacing w:beforeLines="20" w:before="48" w:afterLines="20" w:after="48"/>
+              <w:rPr>
+                <w:rFonts w:asciiTheme="minorHAnsi" w:hAnsiTheme="minorHAnsi"/>
+                <w:b/>
+                <w:sz w:val="22"/>
+                <w:szCs w:val="22"/>
+              </w:rPr>
+            </w:pPr>
+            <w:r>
+              <w:rPr>
+                <w:rFonts w:asciiTheme="minorHAnsi" w:hAnsiTheme="minorHAnsi"/>
+                <w:b/>
+                <w:sz w:val="22"/>
+                <w:szCs w:val="22"/>
+              </w:rPr>
+              <w:t>Gestión del Proceso de Gestión de la Configuración</w:t>
+            </w:r>
+          </w:p>
+        </w:tc>
+        <w:tc>
+          <w:tcPr>
+            <w:tcW w:w="1042" w:type="dxa"/>
+            <w:vAlign w:val="center"/>
+          </w:tcPr>
+          <w:p>
+            <w:pPr>
+              <w:spacing w:beforeLines="20" w:before="48" w:afterLines="20" w:after="48"/>
+              <w:jc w:val="center"/>
+              <w:rPr>
+                <w:rFonts w:asciiTheme="minorHAnsi" w:hAnsiTheme="minorHAnsi"/>
+                <w:b/>
+                <w:sz w:val="22"/>
+                <w:szCs w:val="22"/>
+              </w:rPr>
+            </w:pPr>
+            <w:r>
+              <w:rPr>
+                <w:rFonts w:asciiTheme="minorHAnsi" w:hAnsiTheme="minorHAnsi"/>
+                <w:b/>
+                <w:sz w:val="22"/>
+                <w:szCs w:val="22"/>
+              </w:rPr>
+              <w:t>6 días</w:t>
+            </w:r>
+          </w:p>
+        </w:tc>
+        <w:tc>
+          <w:tcPr>
+            <w:tcW w:w="3139" w:type="dxa"/>
+            <w:vAlign w:val="center"/>
+          </w:tcPr>
+          <w:p>
+            <w:pPr>
+              <w:spacing w:beforeLines="20" w:before="48" w:afterLines="20" w:after="48"/>
+              <w:jc w:val="center"/>
+              <w:rPr>
+                <w:rFonts w:asciiTheme="minorHAnsi" w:hAnsiTheme="minorHAnsi"/>
+                <w:b/>
+                <w:sz w:val="22"/>
+                <w:szCs w:val="22"/>
+              </w:rPr>
+            </w:pPr>
+            <w:r>
+              <w:rPr>
+                <w:rFonts w:asciiTheme="minorHAnsi" w:hAnsiTheme="minorHAnsi"/>
+                <w:b/>
+                <w:sz w:val="22"/>
+                <w:szCs w:val="22"/>
+              </w:rPr>
+              <w:t>02/05/2016 al 07/05/2016</w:t>
+            </w:r>
+          </w:p>
+        </w:tc>
+        <w:tc>
+          <w:tcPr>
+            <w:tcW w:w="2706" w:type="dxa"/>
+            <w:vAlign w:val="center"/>
+          </w:tcPr>
+          <w:p>
+            <w:pPr>
+              <w:spacing w:beforeLines="20" w:before="48" w:afterLines="20" w:after="48"/>
+              <w:jc w:val="center"/>
+              <w:rPr>
+                <w:rFonts w:asciiTheme="minorHAnsi" w:hAnsiTheme="minorHAnsi"/>
+                <w:sz w:val="22"/>
+                <w:szCs w:val="22"/>
+              </w:rPr>
+            </w:pPr>
+          </w:p>
+        </w:tc>
+      </w:tr>
+      <w:tr>
+        <w:trPr>
+          <w:trHeight w:val="337"/>
+          <w:jc w:val="center"/>
+        </w:trPr>
+        <w:tc>
+          <w:tcPr>
+            <w:tcW w:w="3892" w:type="dxa"/>
+            <w:vAlign w:val="center"/>
+          </w:tcPr>
+          <w:p>
+            <w:pPr>
+              <w:spacing w:beforeLines="20" w:before="48" w:afterLines="20" w:after="48"/>
+              <w:ind w:left="212"/>
+              <w:rPr>
+                <w:rFonts w:asciiTheme="minorHAnsi" w:hAnsiTheme="minorHAnsi"/>
+                <w:sz w:val="22"/>
+                <w:szCs w:val="22"/>
+              </w:rPr>
+            </w:pPr>
+            <w:r>
+              <w:rPr>
+                <w:rFonts w:asciiTheme="minorHAnsi" w:hAnsiTheme="minorHAnsi"/>
+                <w:sz w:val="22"/>
+                <w:szCs w:val="22"/>
+              </w:rPr>
+              <w:t>Definir el organigrama</w:t>
+            </w:r>
+          </w:p>
+        </w:tc>
+        <w:tc>
+          <w:tcPr>
+            <w:tcW w:w="1042" w:type="dxa"/>
+            <w:vAlign w:val="center"/>
+          </w:tcPr>
+          <w:p>
+            <w:pPr>
+              <w:spacing w:beforeLines="20" w:before="48" w:afterLines="20" w:after="48"/>
+              <w:jc w:val="center"/>
+              <w:rPr>
+                <w:rFonts w:asciiTheme="minorHAnsi" w:hAnsiTheme="minorHAnsi"/>
+                <w:sz w:val="22"/>
+                <w:szCs w:val="22"/>
+              </w:rPr>
+            </w:pPr>
+            <w:r>
+              <w:rPr>
+                <w:rFonts w:asciiTheme="minorHAnsi" w:hAnsiTheme="minorHAnsi"/>
+                <w:sz w:val="22"/>
+                <w:szCs w:val="22"/>
+              </w:rPr>
+              <w:t>1 día</w:t>
+            </w:r>
+          </w:p>
+        </w:tc>
+        <w:tc>
+          <w:tcPr>
+            <w:tcW w:w="3139" w:type="dxa"/>
+            <w:vAlign w:val="center"/>
+          </w:tcPr>
+          <w:p>
+            <w:pPr>
+              <w:spacing w:beforeLines="20" w:before="48" w:afterLines="20" w:after="48"/>
+              <w:jc w:val="center"/>
+              <w:rPr>
+                <w:rFonts w:asciiTheme="minorHAnsi" w:hAnsiTheme="minorHAnsi"/>
+                <w:sz w:val="22"/>
+                <w:szCs w:val="22"/>
+              </w:rPr>
+            </w:pPr>
+            <w:r>
+              <w:rPr>
+                <w:rFonts w:asciiTheme="minorHAnsi" w:hAnsiTheme="minorHAnsi"/>
+                <w:sz w:val="22"/>
+                <w:szCs w:val="22"/>
+              </w:rPr>
+              <w:t>02/05/2016</w:t>
+            </w:r>
+          </w:p>
+        </w:tc>
+        <w:tc>
+          <w:tcPr>
+            <w:tcW w:w="2706" w:type="dxa"/>
+            <w:vAlign w:val="center"/>
+          </w:tcPr>
+          <w:p>
+            <w:pPr>
+              <w:spacing w:beforeLines="20" w:before="48" w:afterLines="20" w:after="48"/>
+              <w:jc w:val="center"/>
+              <w:rPr>
+                <w:rFonts w:asciiTheme="minorHAnsi" w:hAnsiTheme="minorHAnsi"/>
+                <w:sz w:val="22"/>
+                <w:szCs w:val="22"/>
+              </w:rPr>
+            </w:pPr>
+            <w:r>
+              <w:rPr>
+                <w:rFonts w:asciiTheme="minorHAnsi" w:hAnsiTheme="minorHAnsi"/>
+                <w:sz w:val="22"/>
+                <w:szCs w:val="22"/>
+              </w:rPr>
+              <w:t>Gestor de la Configuración</w:t>
+            </w:r>
+          </w:p>
+        </w:tc>
+      </w:tr>
+      <w:tr>
+        <w:trPr>
+          <w:trHeight w:val="320"/>
+          <w:jc w:val="center"/>
+        </w:trPr>
+        <w:tc>
+          <w:tcPr>
+            <w:tcW w:w="3892" w:type="dxa"/>
+            <w:vAlign w:val="center"/>
+          </w:tcPr>
+          <w:p>
+            <w:pPr>
+              <w:spacing w:beforeLines="20" w:before="48" w:afterLines="20" w:after="48"/>
+              <w:ind w:left="212"/>
+              <w:rPr>
+                <w:rFonts w:asciiTheme="minorHAnsi" w:hAnsiTheme="minorHAnsi"/>
+                <w:sz w:val="22"/>
+                <w:szCs w:val="22"/>
+              </w:rPr>
+            </w:pPr>
+            <w:r>
+              <w:rPr>
+                <w:rFonts w:asciiTheme="minorHAnsi" w:hAnsiTheme="minorHAnsi"/>
+                <w:sz w:val="22"/>
+                <w:szCs w:val="22"/>
+              </w:rPr>
+              <w:t>Definir los roles y responsabilidades</w:t>
+            </w:r>
+          </w:p>
+        </w:tc>
+        <w:tc>
+          <w:tcPr>
+            <w:tcW w:w="1042" w:type="dxa"/>
+            <w:vAlign w:val="center"/>
+          </w:tcPr>
+          <w:p>
+            <w:pPr>
+              <w:spacing w:beforeLines="20" w:before="48" w:afterLines="20" w:after="48"/>
+              <w:jc w:val="center"/>
+              <w:rPr>
+                <w:rFonts w:asciiTheme="minorHAnsi" w:hAnsiTheme="minorHAnsi"/>
+                <w:sz w:val="22"/>
+                <w:szCs w:val="22"/>
+              </w:rPr>
+            </w:pPr>
+            <w:r>
+              <w:rPr>
+                <w:rFonts w:asciiTheme="minorHAnsi" w:hAnsiTheme="minorHAnsi"/>
+                <w:sz w:val="22"/>
+                <w:szCs w:val="22"/>
+              </w:rPr>
+              <w:t>1 día</w:t>
+            </w:r>
+          </w:p>
+        </w:tc>
+        <w:tc>
+          <w:tcPr>
+            <w:tcW w:w="3139" w:type="dxa"/>
+            <w:vAlign w:val="center"/>
+          </w:tcPr>
+          <w:p>
+            <w:pPr>
+              <w:spacing w:beforeLines="20" w:before="48" w:afterLines="20" w:after="48"/>
+              <w:jc w:val="center"/>
+              <w:rPr>
+                <w:rFonts w:asciiTheme="minorHAnsi" w:hAnsiTheme="minorHAnsi"/>
+                <w:sz w:val="22"/>
+                <w:szCs w:val="22"/>
+              </w:rPr>
+            </w:pPr>
+            <w:r>
+              <w:rPr>
+                <w:rFonts w:asciiTheme="minorHAnsi" w:hAnsiTheme="minorHAnsi"/>
+                <w:sz w:val="22"/>
+                <w:szCs w:val="22"/>
+              </w:rPr>
+              <w:t>03/05/2016</w:t>
+            </w:r>
+          </w:p>
+        </w:tc>
+        <w:tc>
+          <w:tcPr>
+            <w:tcW w:w="2706" w:type="dxa"/>
+            <w:vAlign w:val="center"/>
+          </w:tcPr>
+          <w:p>
+            <w:pPr>
+              <w:spacing w:beforeLines="20" w:before="48" w:afterLines="20" w:after="48"/>
+              <w:jc w:val="center"/>
+              <w:rPr>
+                <w:rFonts w:asciiTheme="minorHAnsi" w:hAnsiTheme="minorHAnsi"/>
+                <w:sz w:val="22"/>
+                <w:szCs w:val="22"/>
+              </w:rPr>
+            </w:pPr>
+            <w:r>
+              <w:rPr>
+                <w:rFonts w:asciiTheme="minorHAnsi" w:hAnsiTheme="minorHAnsi"/>
+                <w:sz w:val="22"/>
+                <w:szCs w:val="22"/>
+              </w:rPr>
+              <w:t>Gestor de la Configuración</w:t>
+            </w:r>
+          </w:p>
+        </w:tc>
+      </w:tr>
+      <w:tr>
+        <w:trPr>
+          <w:trHeight w:val="590"/>
+          <w:jc w:val="center"/>
+        </w:trPr>
+        <w:tc>
+          <w:tcPr>
+            <w:tcW w:w="3892" w:type="dxa"/>
+            <w:vAlign w:val="center"/>
+          </w:tcPr>
+          <w:p>
+            <w:pPr>
+              <w:spacing w:beforeLines="20" w:before="48" w:afterLines="20" w:after="48"/>
+              <w:ind w:left="212"/>
+              <w:rPr>
+                <w:rFonts w:asciiTheme="minorHAnsi" w:hAnsiTheme="minorHAnsi"/>
+                <w:sz w:val="22"/>
+                <w:szCs w:val="22"/>
+              </w:rPr>
+            </w:pPr>
+            <w:r>
+              <w:rPr>
+                <w:rFonts w:asciiTheme="minorHAnsi" w:hAnsiTheme="minorHAnsi"/>
+                <w:sz w:val="22"/>
+                <w:szCs w:val="22"/>
+              </w:rPr>
+              <w:t>Definir las políticas y procedimientos aplicables</w:t>
+            </w:r>
+          </w:p>
+        </w:tc>
+        <w:tc>
+          <w:tcPr>
+            <w:tcW w:w="1042" w:type="dxa"/>
+            <w:vAlign w:val="center"/>
+          </w:tcPr>
+          <w:p>
+            <w:pPr>
+              <w:spacing w:beforeLines="20" w:before="48" w:afterLines="20" w:after="48"/>
+              <w:jc w:val="center"/>
+              <w:rPr>
+                <w:rFonts w:asciiTheme="minorHAnsi" w:hAnsiTheme="minorHAnsi"/>
+                <w:sz w:val="22"/>
+                <w:szCs w:val="22"/>
+              </w:rPr>
+            </w:pPr>
+            <w:r>
+              <w:rPr>
+                <w:rFonts w:asciiTheme="minorHAnsi" w:hAnsiTheme="minorHAnsi"/>
+                <w:sz w:val="22"/>
+                <w:szCs w:val="22"/>
+              </w:rPr>
+              <w:t>1 día</w:t>
+            </w:r>
+          </w:p>
+        </w:tc>
+        <w:tc>
+          <w:tcPr>
+            <w:tcW w:w="3139" w:type="dxa"/>
+            <w:vAlign w:val="center"/>
+          </w:tcPr>
+          <w:p>
+            <w:pPr>
+              <w:spacing w:beforeLines="20" w:before="48" w:afterLines="20" w:after="48"/>
+              <w:jc w:val="center"/>
+              <w:rPr>
+                <w:rFonts w:asciiTheme="minorHAnsi" w:hAnsiTheme="minorHAnsi"/>
+                <w:sz w:val="22"/>
+                <w:szCs w:val="22"/>
+              </w:rPr>
+            </w:pPr>
+            <w:r>
+              <w:rPr>
+                <w:rFonts w:asciiTheme="minorHAnsi" w:hAnsiTheme="minorHAnsi"/>
+                <w:sz w:val="22"/>
+                <w:szCs w:val="22"/>
+              </w:rPr>
+              <w:t>04/05/2016</w:t>
+            </w:r>
+          </w:p>
+        </w:tc>
+        <w:tc>
+          <w:tcPr>
+            <w:tcW w:w="2706" w:type="dxa"/>
+            <w:vAlign w:val="center"/>
+          </w:tcPr>
+          <w:p>
+            <w:pPr>
+              <w:spacing w:beforeLines="20" w:before="48" w:afterLines="20" w:after="48"/>
+              <w:jc w:val="center"/>
+              <w:rPr>
+                <w:rFonts w:asciiTheme="minorHAnsi" w:hAnsiTheme="minorHAnsi"/>
+                <w:sz w:val="22"/>
+                <w:szCs w:val="22"/>
+              </w:rPr>
+            </w:pPr>
+            <w:r>
+              <w:rPr>
+                <w:rFonts w:asciiTheme="minorHAnsi" w:hAnsiTheme="minorHAnsi"/>
+                <w:sz w:val="22"/>
+                <w:szCs w:val="22"/>
+              </w:rPr>
+              <w:t>Gestor de la Configuración</w:t>
+            </w:r>
+          </w:p>
+        </w:tc>
+      </w:tr>
+      <w:tr>
+        <w:trPr>
+          <w:trHeight w:val="590"/>
+          <w:jc w:val="center"/>
+        </w:trPr>
+        <w:tc>
+          <w:tcPr>
+            <w:tcW w:w="3892" w:type="dxa"/>
+            <w:vAlign w:val="center"/>
+          </w:tcPr>
+          <w:p>
+            <w:pPr>
+              <w:spacing w:beforeLines="20" w:before="48" w:afterLines="20" w:after="48"/>
+              <w:ind w:left="212"/>
+              <w:rPr>
+                <w:rFonts w:asciiTheme="minorHAnsi" w:hAnsiTheme="minorHAnsi"/>
+                <w:sz w:val="22"/>
+                <w:szCs w:val="22"/>
+              </w:rPr>
+            </w:pPr>
+            <w:r>
+              <w:rPr>
+                <w:rFonts w:asciiTheme="minorHAnsi" w:hAnsiTheme="minorHAnsi"/>
+                <w:sz w:val="22"/>
+                <w:szCs w:val="22"/>
+              </w:rPr>
+              <w:t>Definir la herramienta, entorno e infraestructura</w:t>
+            </w:r>
+          </w:p>
+        </w:tc>
+        <w:tc>
+          <w:tcPr>
+            <w:tcW w:w="1042" w:type="dxa"/>
+            <w:vAlign w:val="center"/>
+          </w:tcPr>
+          <w:p>
+            <w:pPr>
+              <w:spacing w:beforeLines="20" w:before="48" w:afterLines="20" w:after="48"/>
+              <w:jc w:val="center"/>
+              <w:rPr>
+                <w:rFonts w:asciiTheme="minorHAnsi" w:hAnsiTheme="minorHAnsi"/>
+                <w:sz w:val="22"/>
+                <w:szCs w:val="22"/>
+              </w:rPr>
+            </w:pPr>
+            <w:r>
+              <w:rPr>
+                <w:rFonts w:asciiTheme="minorHAnsi" w:hAnsiTheme="minorHAnsi"/>
+                <w:sz w:val="22"/>
+                <w:szCs w:val="22"/>
+              </w:rPr>
+              <w:t>1 día</w:t>
+            </w:r>
+          </w:p>
+        </w:tc>
+        <w:tc>
+          <w:tcPr>
+            <w:tcW w:w="3139" w:type="dxa"/>
+            <w:vAlign w:val="center"/>
+          </w:tcPr>
+          <w:p>
+            <w:pPr>
+              <w:spacing w:beforeLines="20" w:before="48" w:afterLines="20" w:after="48"/>
+              <w:jc w:val="center"/>
+              <w:rPr>
+                <w:rFonts w:asciiTheme="minorHAnsi" w:hAnsiTheme="minorHAnsi"/>
+                <w:sz w:val="22"/>
+                <w:szCs w:val="22"/>
+              </w:rPr>
+            </w:pPr>
+            <w:r>
+              <w:rPr>
+                <w:rFonts w:asciiTheme="minorHAnsi" w:hAnsiTheme="minorHAnsi"/>
+                <w:sz w:val="22"/>
+                <w:szCs w:val="22"/>
+              </w:rPr>
+              <w:t>05/05/2016</w:t>
+            </w:r>
+          </w:p>
+        </w:tc>
+        <w:tc>
+          <w:tcPr>
+            <w:tcW w:w="2706" w:type="dxa"/>
+            <w:vAlign w:val="center"/>
+          </w:tcPr>
+          <w:p>
+            <w:pPr>
+              <w:spacing w:beforeLines="20" w:before="48" w:afterLines="20" w:after="48"/>
+              <w:jc w:val="center"/>
+              <w:rPr>
+                <w:rFonts w:asciiTheme="minorHAnsi" w:hAnsiTheme="minorHAnsi"/>
+                <w:sz w:val="22"/>
+                <w:szCs w:val="22"/>
+              </w:rPr>
+            </w:pPr>
+            <w:r>
+              <w:rPr>
+                <w:rFonts w:asciiTheme="minorHAnsi" w:hAnsiTheme="minorHAnsi"/>
+                <w:sz w:val="22"/>
+                <w:szCs w:val="22"/>
+              </w:rPr>
+              <w:t>Gestor de la Configuración</w:t>
+            </w:r>
+          </w:p>
+        </w:tc>
+      </w:tr>
+      <w:tr>
+        <w:trPr>
+          <w:trHeight w:val="337"/>
+          <w:jc w:val="center"/>
+        </w:trPr>
+        <w:tc>
+          <w:tcPr>
+            <w:tcW w:w="3892" w:type="dxa"/>
+            <w:vAlign w:val="center"/>
+          </w:tcPr>
+          <w:p>
+            <w:pPr>
+              <w:spacing w:beforeLines="20" w:before="48" w:afterLines="20" w:after="48"/>
+              <w:ind w:left="212"/>
+              <w:rPr>
+                <w:rFonts w:asciiTheme="minorHAnsi" w:hAnsiTheme="minorHAnsi"/>
+                <w:sz w:val="22"/>
+                <w:szCs w:val="22"/>
+              </w:rPr>
+            </w:pPr>
+            <w:r>
+              <w:rPr>
+                <w:rFonts w:asciiTheme="minorHAnsi" w:hAnsiTheme="minorHAnsi"/>
+                <w:sz w:val="22"/>
+                <w:szCs w:val="22"/>
+              </w:rPr>
+              <w:t>Elaboración del cronograma</w:t>
+            </w:r>
+          </w:p>
+        </w:tc>
+        <w:tc>
+          <w:tcPr>
+            <w:tcW w:w="1042" w:type="dxa"/>
+            <w:vAlign w:val="center"/>
+          </w:tcPr>
+          <w:p>
+            <w:pPr>
+              <w:spacing w:beforeLines="20" w:before="48" w:afterLines="20" w:after="48"/>
+              <w:jc w:val="center"/>
+              <w:rPr>
+                <w:rFonts w:asciiTheme="minorHAnsi" w:hAnsiTheme="minorHAnsi"/>
+                <w:sz w:val="22"/>
+                <w:szCs w:val="22"/>
+              </w:rPr>
+            </w:pPr>
+            <w:r>
+              <w:rPr>
+                <w:rFonts w:asciiTheme="minorHAnsi" w:hAnsiTheme="minorHAnsi"/>
+                <w:sz w:val="22"/>
+                <w:szCs w:val="22"/>
+              </w:rPr>
+              <w:t>2 día</w:t>
+            </w:r>
+          </w:p>
+        </w:tc>
+        <w:tc>
+          <w:tcPr>
+            <w:tcW w:w="3139" w:type="dxa"/>
+            <w:vAlign w:val="center"/>
+          </w:tcPr>
+          <w:p>
+            <w:pPr>
+              <w:spacing w:beforeLines="20" w:before="48" w:afterLines="20" w:after="48"/>
+              <w:jc w:val="center"/>
+              <w:rPr>
+                <w:rFonts w:asciiTheme="minorHAnsi" w:hAnsiTheme="minorHAnsi"/>
+                <w:sz w:val="22"/>
+                <w:szCs w:val="22"/>
+              </w:rPr>
+            </w:pPr>
+            <w:r>
+              <w:rPr>
+                <w:rFonts w:asciiTheme="minorHAnsi" w:hAnsiTheme="minorHAnsi"/>
+                <w:sz w:val="22"/>
+                <w:szCs w:val="22"/>
+              </w:rPr>
+              <w:t>06/05/2016 al 07/05/2016</w:t>
+            </w:r>
+          </w:p>
+        </w:tc>
+        <w:tc>
+          <w:tcPr>
+            <w:tcW w:w="2706" w:type="dxa"/>
+            <w:vAlign w:val="center"/>
+          </w:tcPr>
+          <w:p>
+            <w:pPr>
+              <w:spacing w:beforeLines="20" w:before="48" w:afterLines="20" w:after="48"/>
+              <w:jc w:val="center"/>
+              <w:rPr>
+                <w:rFonts w:asciiTheme="minorHAnsi" w:hAnsiTheme="minorHAnsi"/>
+                <w:sz w:val="22"/>
+                <w:szCs w:val="22"/>
+              </w:rPr>
+            </w:pPr>
+            <w:r>
+              <w:rPr>
+                <w:rFonts w:asciiTheme="minorHAnsi" w:hAnsiTheme="minorHAnsi"/>
+                <w:sz w:val="22"/>
+                <w:szCs w:val="22"/>
+              </w:rPr>
+              <w:t>Gestor de la Configuración</w:t>
+            </w:r>
+          </w:p>
+        </w:tc>
+      </w:tr>
+      <w:tr>
+        <w:trPr>
+          <w:trHeight w:val="337"/>
+          <w:jc w:val="center"/>
+        </w:trPr>
+        <w:tc>
+          <w:tcPr>
+            <w:tcW w:w="3892" w:type="dxa"/>
+            <w:vAlign w:val="center"/>
+          </w:tcPr>
+          <w:p>
+            <w:pPr>
+              <w:spacing w:beforeLines="20" w:before="48" w:afterLines="20" w:after="48"/>
+              <w:rPr>
+                <w:rFonts w:asciiTheme="minorHAnsi" w:hAnsiTheme="minorHAnsi"/>
+                <w:b/>
+                <w:sz w:val="22"/>
+                <w:szCs w:val="22"/>
+              </w:rPr>
+            </w:pPr>
+            <w:r>
+              <w:rPr>
+                <w:rFonts w:asciiTheme="minorHAnsi" w:hAnsiTheme="minorHAnsi"/>
+                <w:b/>
+                <w:sz w:val="22"/>
+                <w:szCs w:val="22"/>
+              </w:rPr>
+              <w:t>Actividades de Gestión de la Configuración</w:t>
+            </w:r>
+          </w:p>
+        </w:tc>
+        <w:tc>
+          <w:tcPr>
+            <w:tcW w:w="1042" w:type="dxa"/>
+            <w:vAlign w:val="center"/>
+          </w:tcPr>
+          <w:p>
+            <w:pPr>
+              <w:spacing w:beforeLines="20" w:before="48" w:afterLines="20" w:after="48"/>
+              <w:jc w:val="center"/>
+              <w:rPr>
+                <w:rFonts w:asciiTheme="minorHAnsi" w:hAnsiTheme="minorHAnsi"/>
+                <w:b/>
+                <w:sz w:val="22"/>
+                <w:szCs w:val="22"/>
+              </w:rPr>
+            </w:pPr>
+            <w:r>
+              <w:rPr>
+                <w:rFonts w:asciiTheme="minorHAnsi" w:hAnsiTheme="minorHAnsi"/>
+                <w:b/>
+                <w:sz w:val="22"/>
+                <w:szCs w:val="22"/>
+              </w:rPr>
+              <w:t>25 días</w:t>
+            </w:r>
+          </w:p>
+        </w:tc>
+        <w:tc>
+          <w:tcPr>
+            <w:tcW w:w="3139" w:type="dxa"/>
+            <w:vAlign w:val="center"/>
+          </w:tcPr>
+          <w:p>
+            <w:pPr>
+              <w:spacing w:beforeLines="20" w:before="48" w:afterLines="20" w:after="48"/>
+              <w:jc w:val="center"/>
+              <w:rPr>
+                <w:rFonts w:asciiTheme="minorHAnsi" w:hAnsiTheme="minorHAnsi"/>
+                <w:sz w:val="22"/>
+                <w:szCs w:val="22"/>
+              </w:rPr>
+            </w:pPr>
+          </w:p>
+        </w:tc>
+        <w:tc>
+          <w:tcPr>
+            <w:tcW w:w="2706" w:type="dxa"/>
+            <w:vAlign w:val="center"/>
+          </w:tcPr>
+          <w:p>
+            <w:pPr>
+              <w:spacing w:beforeLines="20" w:before="48" w:afterLines="20" w:after="48"/>
+              <w:jc w:val="center"/>
+              <w:rPr>
+                <w:rFonts w:asciiTheme="minorHAnsi" w:hAnsiTheme="minorHAnsi"/>
+                <w:sz w:val="22"/>
+                <w:szCs w:val="22"/>
+              </w:rPr>
+            </w:pPr>
+          </w:p>
+        </w:tc>
+      </w:tr>
+      <w:tr>
+        <w:trPr>
+          <w:trHeight w:val="573"/>
+          <w:jc w:val="center"/>
+        </w:trPr>
+        <w:tc>
+          <w:tcPr>
+            <w:tcW w:w="3892" w:type="dxa"/>
+            <w:vAlign w:val="center"/>
+          </w:tcPr>
+          <w:p>
+            <w:pPr>
+              <w:spacing w:beforeLines="20" w:before="48" w:afterLines="20" w:after="48"/>
+              <w:ind w:left="212"/>
+              <w:rPr>
+                <w:rFonts w:asciiTheme="minorHAnsi" w:hAnsiTheme="minorHAnsi"/>
+                <w:b/>
+                <w:sz w:val="22"/>
+                <w:szCs w:val="22"/>
+              </w:rPr>
+            </w:pPr>
+            <w:r>
+              <w:rPr>
+                <w:rFonts w:asciiTheme="minorHAnsi" w:hAnsiTheme="minorHAnsi"/>
+                <w:b/>
+                <w:sz w:val="22"/>
+                <w:szCs w:val="22"/>
+              </w:rPr>
+              <w:t>Identificación de Elementos de Configuración</w:t>
+            </w:r>
+          </w:p>
+        </w:tc>
+        <w:tc>
+          <w:tcPr>
+            <w:tcW w:w="1042" w:type="dxa"/>
+            <w:vAlign w:val="center"/>
+          </w:tcPr>
+          <w:p>
+            <w:pPr>
+              <w:spacing w:beforeLines="20" w:before="48" w:afterLines="20" w:after="48"/>
+              <w:jc w:val="center"/>
+              <w:rPr>
+                <w:rFonts w:asciiTheme="minorHAnsi" w:hAnsiTheme="minorHAnsi"/>
+                <w:b/>
+                <w:sz w:val="22"/>
+                <w:szCs w:val="22"/>
+              </w:rPr>
+            </w:pPr>
+            <w:r>
+              <w:rPr>
+                <w:rFonts w:asciiTheme="minorHAnsi" w:hAnsiTheme="minorHAnsi"/>
+                <w:b/>
+                <w:sz w:val="22"/>
+                <w:szCs w:val="22"/>
+              </w:rPr>
+              <w:t>6 días</w:t>
+            </w:r>
+          </w:p>
+        </w:tc>
+        <w:tc>
+          <w:tcPr>
+            <w:tcW w:w="3139" w:type="dxa"/>
+            <w:vAlign w:val="center"/>
+          </w:tcPr>
+          <w:p>
+            <w:pPr>
+              <w:spacing w:beforeLines="20" w:before="48" w:afterLines="20" w:after="48"/>
+              <w:jc w:val="center"/>
+              <w:rPr>
+                <w:rFonts w:asciiTheme="minorHAnsi" w:hAnsiTheme="minorHAnsi"/>
+                <w:b/>
+                <w:sz w:val="22"/>
+                <w:szCs w:val="22"/>
+              </w:rPr>
+            </w:pPr>
+            <w:r>
+              <w:rPr>
+                <w:rFonts w:asciiTheme="minorHAnsi" w:hAnsiTheme="minorHAnsi"/>
+                <w:b/>
+                <w:sz w:val="22"/>
+                <w:szCs w:val="22"/>
+              </w:rPr>
+              <w:t>09/05/2016 al 14/05/2016</w:t>
+            </w:r>
+          </w:p>
+        </w:tc>
+        <w:tc>
+          <w:tcPr>
+            <w:tcW w:w="2706" w:type="dxa"/>
+            <w:vAlign w:val="center"/>
+          </w:tcPr>
+          <w:p>
+            <w:pPr>
+              <w:spacing w:beforeLines="20" w:before="48" w:afterLines="20" w:after="48"/>
+              <w:jc w:val="center"/>
+              <w:rPr>
+                <w:rFonts w:asciiTheme="minorHAnsi" w:hAnsiTheme="minorHAnsi"/>
+                <w:sz w:val="22"/>
+                <w:szCs w:val="22"/>
+              </w:rPr>
+            </w:pPr>
+          </w:p>
+        </w:tc>
+      </w:tr>
+      <w:tr>
+        <w:trPr>
+          <w:trHeight w:val="337"/>
+          <w:jc w:val="center"/>
+        </w:trPr>
+        <w:tc>
+          <w:tcPr>
+            <w:tcW w:w="3892" w:type="dxa"/>
+            <w:vAlign w:val="center"/>
+          </w:tcPr>
+          <w:p>
+            <w:pPr>
+              <w:spacing w:beforeLines="20" w:before="48" w:afterLines="20" w:after="48"/>
+              <w:ind w:left="353"/>
+              <w:rPr>
+                <w:rFonts w:asciiTheme="minorHAnsi" w:hAnsiTheme="minorHAnsi"/>
+                <w:sz w:val="22"/>
+                <w:szCs w:val="22"/>
+              </w:rPr>
+            </w:pPr>
+            <w:r>
+              <w:rPr>
+                <w:rFonts w:asciiTheme="minorHAnsi" w:hAnsiTheme="minorHAnsi"/>
+                <w:sz w:val="22"/>
+                <w:szCs w:val="22"/>
+              </w:rPr>
+              <w:t>Identificar elementos de configuración</w:t>
+            </w:r>
+          </w:p>
+        </w:tc>
+        <w:tc>
+          <w:tcPr>
+            <w:tcW w:w="1042" w:type="dxa"/>
+            <w:vAlign w:val="center"/>
+          </w:tcPr>
+          <w:p>
+            <w:pPr>
+              <w:spacing w:beforeLines="20" w:before="48" w:afterLines="20" w:after="48"/>
+              <w:jc w:val="center"/>
+              <w:rPr>
+                <w:rFonts w:asciiTheme="minorHAnsi" w:hAnsiTheme="minorHAnsi"/>
+                <w:sz w:val="22"/>
+                <w:szCs w:val="22"/>
+              </w:rPr>
+            </w:pPr>
+            <w:r>
+              <w:rPr>
+                <w:rFonts w:asciiTheme="minorHAnsi" w:hAnsiTheme="minorHAnsi"/>
+                <w:sz w:val="22"/>
+                <w:szCs w:val="22"/>
+              </w:rPr>
+              <w:t>3 día</w:t>
+            </w:r>
+          </w:p>
+        </w:tc>
+        <w:tc>
+          <w:tcPr>
+            <w:tcW w:w="3139" w:type="dxa"/>
+            <w:vAlign w:val="center"/>
+          </w:tcPr>
+          <w:p>
+            <w:pPr>
+              <w:spacing w:beforeLines="20" w:before="48" w:afterLines="20" w:after="48"/>
+              <w:jc w:val="center"/>
+              <w:rPr>
+                <w:rFonts w:asciiTheme="minorHAnsi" w:hAnsiTheme="minorHAnsi"/>
+                <w:sz w:val="22"/>
+                <w:szCs w:val="22"/>
+              </w:rPr>
+            </w:pPr>
+            <w:r>
+              <w:rPr>
+                <w:rFonts w:asciiTheme="minorHAnsi" w:hAnsiTheme="minorHAnsi"/>
+                <w:sz w:val="22"/>
+                <w:szCs w:val="22"/>
+              </w:rPr>
+              <w:t>09/05/2016 al 11/05/2016</w:t>
+            </w:r>
+          </w:p>
+        </w:tc>
+        <w:tc>
+          <w:tcPr>
+            <w:tcW w:w="2706" w:type="dxa"/>
+            <w:vAlign w:val="center"/>
+          </w:tcPr>
+          <w:p>
+            <w:pPr>
+              <w:spacing w:beforeLines="20" w:before="48" w:afterLines="20" w:after="48"/>
+              <w:jc w:val="center"/>
+              <w:rPr>
+                <w:rFonts w:asciiTheme="minorHAnsi" w:hAnsiTheme="minorHAnsi"/>
+                <w:sz w:val="22"/>
+                <w:szCs w:val="22"/>
+              </w:rPr>
+            </w:pPr>
+            <w:r>
+              <w:rPr>
+                <w:rFonts w:asciiTheme="minorHAnsi" w:hAnsiTheme="minorHAnsi"/>
+                <w:sz w:val="22"/>
+                <w:szCs w:val="22"/>
+              </w:rPr>
+              <w:t>Bibliotecario</w:t>
+            </w:r>
+          </w:p>
+        </w:tc>
+      </w:tr>
+      <w:tr>
+        <w:trPr>
+          <w:trHeight w:val="337"/>
+          <w:jc w:val="center"/>
+        </w:trPr>
+        <w:tc>
+          <w:tcPr>
+            <w:tcW w:w="3892" w:type="dxa"/>
+            <w:vAlign w:val="center"/>
+          </w:tcPr>
+          <w:p>
+            <w:pPr>
+              <w:spacing w:beforeLines="20" w:before="48" w:afterLines="20" w:after="48"/>
+              <w:ind w:left="353"/>
+              <w:rPr>
+                <w:rFonts w:asciiTheme="minorHAnsi" w:hAnsiTheme="minorHAnsi"/>
+                <w:sz w:val="22"/>
+                <w:szCs w:val="22"/>
+              </w:rPr>
+            </w:pPr>
+            <w:r>
+              <w:rPr>
+                <w:rFonts w:asciiTheme="minorHAnsi" w:hAnsiTheme="minorHAnsi"/>
+                <w:sz w:val="22"/>
+                <w:szCs w:val="22"/>
+              </w:rPr>
+              <w:t>Definir la nomenclatura de la identificación</w:t>
+            </w:r>
+          </w:p>
+        </w:tc>
+        <w:tc>
+          <w:tcPr>
+            <w:tcW w:w="1042" w:type="dxa"/>
+            <w:vAlign w:val="center"/>
+          </w:tcPr>
+          <w:p>
+            <w:pPr>
+              <w:spacing w:beforeLines="20" w:before="48" w:afterLines="20" w:after="48"/>
+              <w:jc w:val="center"/>
+              <w:rPr>
+                <w:rFonts w:asciiTheme="minorHAnsi" w:hAnsiTheme="minorHAnsi"/>
+                <w:sz w:val="22"/>
+                <w:szCs w:val="22"/>
+              </w:rPr>
+            </w:pPr>
+            <w:r>
+              <w:rPr>
+                <w:rFonts w:asciiTheme="minorHAnsi" w:hAnsiTheme="minorHAnsi"/>
+                <w:sz w:val="22"/>
+                <w:szCs w:val="22"/>
+              </w:rPr>
+              <w:t>1 día</w:t>
+            </w:r>
+          </w:p>
+        </w:tc>
+        <w:tc>
+          <w:tcPr>
+            <w:tcW w:w="3139" w:type="dxa"/>
+            <w:vAlign w:val="center"/>
+          </w:tcPr>
+          <w:p>
+            <w:pPr>
+              <w:spacing w:beforeLines="20" w:before="48" w:afterLines="20" w:after="48"/>
+              <w:jc w:val="center"/>
+              <w:rPr>
+                <w:rFonts w:asciiTheme="minorHAnsi" w:hAnsiTheme="minorHAnsi"/>
+                <w:sz w:val="22"/>
+                <w:szCs w:val="22"/>
+              </w:rPr>
+            </w:pPr>
+            <w:r>
+              <w:rPr>
+                <w:rFonts w:asciiTheme="minorHAnsi" w:hAnsiTheme="minorHAnsi"/>
+                <w:sz w:val="22"/>
+                <w:szCs w:val="22"/>
+              </w:rPr>
+              <w:t>12/05/2016</w:t>
+            </w:r>
+          </w:p>
+        </w:tc>
+        <w:tc>
+          <w:tcPr>
+            <w:tcW w:w="2706" w:type="dxa"/>
+            <w:vAlign w:val="center"/>
+          </w:tcPr>
+          <w:p>
+            <w:pPr>
+              <w:spacing w:beforeLines="20" w:before="48" w:afterLines="20" w:after="48"/>
+              <w:jc w:val="center"/>
+              <w:rPr>
+                <w:rFonts w:asciiTheme="minorHAnsi" w:hAnsiTheme="minorHAnsi"/>
+                <w:sz w:val="22"/>
+                <w:szCs w:val="22"/>
+              </w:rPr>
+            </w:pPr>
+            <w:r>
+              <w:rPr>
+                <w:rFonts w:asciiTheme="minorHAnsi" w:hAnsiTheme="minorHAnsi"/>
+                <w:sz w:val="22"/>
+                <w:szCs w:val="22"/>
+              </w:rPr>
+              <w:t>Bibliotecario</w:t>
+            </w:r>
+          </w:p>
+        </w:tc>
+      </w:tr>
+      <w:tr>
+        <w:trPr>
+          <w:trHeight w:val="337"/>
+          <w:jc w:val="center"/>
+        </w:trPr>
+        <w:tc>
+          <w:tcPr>
+            <w:tcW w:w="3892" w:type="dxa"/>
+            <w:vAlign w:val="center"/>
+          </w:tcPr>
+          <w:p>
+            <w:pPr>
+              <w:spacing w:beforeLines="20" w:before="48" w:afterLines="20" w:after="48"/>
+              <w:ind w:left="353"/>
+              <w:rPr>
+                <w:rFonts w:asciiTheme="minorHAnsi" w:hAnsiTheme="minorHAnsi"/>
+                <w:sz w:val="22"/>
+                <w:szCs w:val="22"/>
+              </w:rPr>
+            </w:pPr>
+            <w:r>
+              <w:rPr>
+                <w:rFonts w:asciiTheme="minorHAnsi" w:hAnsiTheme="minorHAnsi"/>
+                <w:sz w:val="22"/>
+                <w:szCs w:val="22"/>
+              </w:rPr>
+              <w:t>Elaborar lista de ítems con nomenclatura</w:t>
+            </w:r>
+          </w:p>
+        </w:tc>
+        <w:tc>
+          <w:tcPr>
+            <w:tcW w:w="1042" w:type="dxa"/>
+            <w:vAlign w:val="center"/>
+          </w:tcPr>
+          <w:p>
+            <w:pPr>
+              <w:spacing w:beforeLines="20" w:before="48" w:afterLines="20" w:after="48"/>
+              <w:jc w:val="center"/>
+              <w:rPr>
+                <w:rFonts w:asciiTheme="minorHAnsi" w:hAnsiTheme="minorHAnsi"/>
+                <w:sz w:val="22"/>
+                <w:szCs w:val="22"/>
+              </w:rPr>
+            </w:pPr>
+            <w:r>
+              <w:rPr>
+                <w:rFonts w:asciiTheme="minorHAnsi" w:hAnsiTheme="minorHAnsi"/>
+                <w:sz w:val="22"/>
+                <w:szCs w:val="22"/>
+              </w:rPr>
+              <w:t>2 día</w:t>
+            </w:r>
+          </w:p>
+        </w:tc>
+        <w:tc>
+          <w:tcPr>
+            <w:tcW w:w="3139" w:type="dxa"/>
+            <w:vAlign w:val="center"/>
+          </w:tcPr>
+          <w:p>
+            <w:pPr>
+              <w:spacing w:beforeLines="20" w:before="48" w:afterLines="20" w:after="48"/>
+              <w:jc w:val="center"/>
+              <w:rPr>
+                <w:rFonts w:asciiTheme="minorHAnsi" w:hAnsiTheme="minorHAnsi"/>
+                <w:sz w:val="22"/>
+                <w:szCs w:val="22"/>
+              </w:rPr>
+            </w:pPr>
+            <w:r>
+              <w:rPr>
+                <w:rFonts w:asciiTheme="minorHAnsi" w:hAnsiTheme="minorHAnsi"/>
+                <w:sz w:val="22"/>
+                <w:szCs w:val="22"/>
+              </w:rPr>
+              <w:t>13/05/2016 al 14/05/2016</w:t>
+            </w:r>
+          </w:p>
+        </w:tc>
+        <w:tc>
+          <w:tcPr>
+            <w:tcW w:w="2706" w:type="dxa"/>
+            <w:vAlign w:val="center"/>
+          </w:tcPr>
+          <w:p>
+            <w:pPr>
+              <w:spacing w:beforeLines="20" w:before="48" w:afterLines="20" w:after="48"/>
+              <w:jc w:val="center"/>
+              <w:rPr>
+                <w:rFonts w:asciiTheme="minorHAnsi" w:hAnsiTheme="minorHAnsi"/>
+                <w:sz w:val="22"/>
+                <w:szCs w:val="22"/>
+              </w:rPr>
+            </w:pPr>
+            <w:r>
+              <w:rPr>
+                <w:rFonts w:asciiTheme="minorHAnsi" w:hAnsiTheme="minorHAnsi"/>
+                <w:sz w:val="22"/>
+                <w:szCs w:val="22"/>
+              </w:rPr>
+              <w:t>Bibliotecario</w:t>
+            </w:r>
+          </w:p>
+        </w:tc>
+      </w:tr>
+      <w:tr>
+        <w:trPr>
+          <w:trHeight w:val="573"/>
+          <w:jc w:val="center"/>
+        </w:trPr>
+        <w:tc>
+          <w:tcPr>
+            <w:tcW w:w="3892" w:type="dxa"/>
+            <w:vAlign w:val="center"/>
+          </w:tcPr>
+          <w:p>
+            <w:pPr>
+              <w:spacing w:beforeLines="20" w:before="48" w:afterLines="20" w:after="48"/>
+              <w:ind w:left="212"/>
+              <w:rPr>
+                <w:rFonts w:asciiTheme="minorHAnsi" w:hAnsiTheme="minorHAnsi"/>
+                <w:b/>
+                <w:sz w:val="22"/>
+                <w:szCs w:val="22"/>
+              </w:rPr>
+            </w:pPr>
+            <w:r>
+              <w:rPr>
+                <w:rFonts w:asciiTheme="minorHAnsi" w:hAnsiTheme="minorHAnsi"/>
+                <w:b/>
+                <w:sz w:val="22"/>
+                <w:szCs w:val="22"/>
+              </w:rPr>
+              <w:t>Mantenimiento y Control de la Gestión de la Configuración</w:t>
+            </w:r>
+          </w:p>
+        </w:tc>
+        <w:tc>
+          <w:tcPr>
+            <w:tcW w:w="1042" w:type="dxa"/>
+            <w:vAlign w:val="center"/>
+          </w:tcPr>
+          <w:p>
+            <w:pPr>
+              <w:spacing w:beforeLines="20" w:before="48" w:afterLines="20" w:after="48"/>
+              <w:jc w:val="center"/>
+              <w:rPr>
+                <w:rFonts w:asciiTheme="minorHAnsi" w:hAnsiTheme="minorHAnsi"/>
+                <w:b/>
+                <w:sz w:val="22"/>
+                <w:szCs w:val="22"/>
+              </w:rPr>
+            </w:pPr>
+            <w:r>
+              <w:rPr>
+                <w:rFonts w:asciiTheme="minorHAnsi" w:hAnsiTheme="minorHAnsi"/>
+                <w:b/>
+                <w:sz w:val="22"/>
+                <w:szCs w:val="22"/>
+              </w:rPr>
+              <w:t>5 días</w:t>
+            </w:r>
+          </w:p>
+        </w:tc>
+        <w:tc>
+          <w:tcPr>
+            <w:tcW w:w="3139" w:type="dxa"/>
+            <w:vAlign w:val="center"/>
+          </w:tcPr>
+          <w:p>
+            <w:pPr>
+              <w:spacing w:beforeLines="20" w:before="48" w:afterLines="20" w:after="48"/>
+              <w:jc w:val="center"/>
+              <w:rPr>
+                <w:rFonts w:asciiTheme="minorHAnsi" w:hAnsiTheme="minorHAnsi"/>
+                <w:b/>
+                <w:sz w:val="22"/>
+                <w:szCs w:val="22"/>
+              </w:rPr>
+            </w:pPr>
+            <w:r>
+              <w:rPr>
+                <w:rFonts w:asciiTheme="minorHAnsi" w:hAnsiTheme="minorHAnsi"/>
+                <w:b/>
+                <w:sz w:val="22"/>
+                <w:szCs w:val="22"/>
+              </w:rPr>
+              <w:t>23/05/2016 al 27/05/2016</w:t>
+            </w:r>
+          </w:p>
+        </w:tc>
+        <w:tc>
+          <w:tcPr>
+            <w:tcW w:w="2706" w:type="dxa"/>
+            <w:vAlign w:val="center"/>
+          </w:tcPr>
+          <w:p>
+            <w:pPr>
+              <w:spacing w:beforeLines="20" w:before="48" w:afterLines="20" w:after="48"/>
+              <w:jc w:val="center"/>
+              <w:rPr>
+                <w:rFonts w:asciiTheme="minorHAnsi" w:hAnsiTheme="minorHAnsi"/>
+                <w:sz w:val="22"/>
+                <w:szCs w:val="22"/>
+              </w:rPr>
+            </w:pPr>
+          </w:p>
+        </w:tc>
+      </w:tr>
+      <w:tr>
+        <w:trPr>
+          <w:trHeight w:val="337"/>
+          <w:jc w:val="center"/>
+        </w:trPr>
+        <w:tc>
+          <w:tcPr>
+            <w:tcW w:w="3892" w:type="dxa"/>
+            <w:vAlign w:val="center"/>
+          </w:tcPr>
+          <w:p>
+            <w:pPr>
+              <w:spacing w:beforeLines="20" w:before="48" w:afterLines="20" w:after="48"/>
+              <w:ind w:left="353"/>
+              <w:rPr>
+                <w:rFonts w:asciiTheme="minorHAnsi" w:hAnsiTheme="minorHAnsi"/>
+                <w:sz w:val="22"/>
+                <w:szCs w:val="22"/>
+              </w:rPr>
+            </w:pPr>
+            <w:r>
+              <w:rPr>
+                <w:rFonts w:asciiTheme="minorHAnsi" w:hAnsiTheme="minorHAnsi"/>
+                <w:sz w:val="22"/>
+                <w:szCs w:val="22"/>
+              </w:rPr>
+              <w:t>Elaborar definición de Líneas Base</w:t>
+            </w:r>
+          </w:p>
+        </w:tc>
+        <w:tc>
+          <w:tcPr>
+            <w:tcW w:w="1042" w:type="dxa"/>
+            <w:vAlign w:val="center"/>
+          </w:tcPr>
+          <w:p>
+            <w:pPr>
+              <w:spacing w:beforeLines="20" w:before="48" w:afterLines="20" w:after="48"/>
+              <w:jc w:val="center"/>
+              <w:rPr>
+                <w:rFonts w:asciiTheme="minorHAnsi" w:hAnsiTheme="minorHAnsi"/>
+                <w:sz w:val="22"/>
+                <w:szCs w:val="22"/>
+              </w:rPr>
+            </w:pPr>
+            <w:r>
+              <w:rPr>
+                <w:rFonts w:asciiTheme="minorHAnsi" w:hAnsiTheme="minorHAnsi"/>
+                <w:sz w:val="22"/>
+                <w:szCs w:val="22"/>
+              </w:rPr>
+              <w:t>2 día</w:t>
+            </w:r>
+          </w:p>
+        </w:tc>
+        <w:tc>
+          <w:tcPr>
+            <w:tcW w:w="3139" w:type="dxa"/>
+            <w:vAlign w:val="center"/>
+          </w:tcPr>
+          <w:p>
+            <w:pPr>
+              <w:spacing w:beforeLines="20" w:before="48" w:afterLines="20" w:after="48"/>
+              <w:jc w:val="center"/>
+              <w:rPr>
+                <w:rFonts w:asciiTheme="minorHAnsi" w:hAnsiTheme="minorHAnsi"/>
+                <w:sz w:val="22"/>
+                <w:szCs w:val="22"/>
+              </w:rPr>
+            </w:pPr>
+            <w:r>
+              <w:rPr>
+                <w:rFonts w:asciiTheme="minorHAnsi" w:hAnsiTheme="minorHAnsi"/>
+                <w:sz w:val="22"/>
+                <w:szCs w:val="22"/>
+              </w:rPr>
+              <w:t>23/05/2016 al 24/05/2016</w:t>
+            </w:r>
+          </w:p>
+        </w:tc>
+        <w:tc>
+          <w:tcPr>
+            <w:tcW w:w="2706" w:type="dxa"/>
+            <w:vAlign w:val="center"/>
+          </w:tcPr>
+          <w:p>
+            <w:pPr>
+              <w:spacing w:beforeLines="20" w:before="48" w:afterLines="20" w:after="48"/>
+              <w:jc w:val="center"/>
+              <w:rPr>
+                <w:rFonts w:asciiTheme="minorHAnsi" w:hAnsiTheme="minorHAnsi"/>
+                <w:sz w:val="22"/>
+                <w:szCs w:val="22"/>
+              </w:rPr>
+            </w:pPr>
+            <w:r>
+              <w:rPr>
+                <w:rFonts w:asciiTheme="minorHAnsi" w:hAnsiTheme="minorHAnsi"/>
+                <w:sz w:val="22"/>
+                <w:szCs w:val="22"/>
+              </w:rPr>
+              <w:t>Gestor de la Configuración</w:t>
+            </w:r>
+          </w:p>
+        </w:tc>
+      </w:tr>
+      <w:tr>
+        <w:trPr>
+          <w:trHeight w:val="590"/>
+          <w:jc w:val="center"/>
+        </w:trPr>
+        <w:tc>
+          <w:tcPr>
+            <w:tcW w:w="3892" w:type="dxa"/>
+            <w:vAlign w:val="center"/>
+          </w:tcPr>
+          <w:p>
+            <w:pPr>
+              <w:spacing w:beforeLines="20" w:before="48" w:afterLines="20" w:after="48"/>
+              <w:ind w:left="353"/>
+              <w:rPr>
+                <w:rFonts w:asciiTheme="minorHAnsi" w:hAnsiTheme="minorHAnsi"/>
+                <w:sz w:val="22"/>
+                <w:szCs w:val="22"/>
+              </w:rPr>
+            </w:pPr>
+            <w:r>
+              <w:rPr>
+                <w:rFonts w:asciiTheme="minorHAnsi" w:hAnsiTheme="minorHAnsi"/>
+                <w:sz w:val="22"/>
+                <w:szCs w:val="22"/>
+              </w:rPr>
+              <w:t>Elaborar la definición del formato de solicitud de cambio</w:t>
+            </w:r>
+          </w:p>
+        </w:tc>
+        <w:tc>
+          <w:tcPr>
+            <w:tcW w:w="1042" w:type="dxa"/>
+            <w:vAlign w:val="center"/>
+          </w:tcPr>
+          <w:p>
+            <w:pPr>
+              <w:spacing w:beforeLines="20" w:before="48" w:afterLines="20" w:after="48"/>
+              <w:jc w:val="center"/>
+              <w:rPr>
+                <w:rFonts w:asciiTheme="minorHAnsi" w:hAnsiTheme="minorHAnsi"/>
+                <w:sz w:val="22"/>
+                <w:szCs w:val="22"/>
+              </w:rPr>
+            </w:pPr>
+            <w:r>
+              <w:rPr>
+                <w:rFonts w:asciiTheme="minorHAnsi" w:hAnsiTheme="minorHAnsi"/>
+                <w:sz w:val="22"/>
+                <w:szCs w:val="22"/>
+              </w:rPr>
+              <w:t>1 día</w:t>
+            </w:r>
+          </w:p>
+        </w:tc>
+        <w:tc>
+          <w:tcPr>
+            <w:tcW w:w="3139" w:type="dxa"/>
+            <w:vAlign w:val="center"/>
+          </w:tcPr>
+          <w:p>
+            <w:pPr>
+              <w:spacing w:beforeLines="20" w:before="48" w:afterLines="20" w:after="48"/>
+              <w:jc w:val="center"/>
+              <w:rPr>
+                <w:rFonts w:asciiTheme="minorHAnsi" w:hAnsiTheme="minorHAnsi"/>
+                <w:sz w:val="22"/>
+                <w:szCs w:val="22"/>
+              </w:rPr>
+            </w:pPr>
+            <w:r>
+              <w:rPr>
+                <w:rFonts w:asciiTheme="minorHAnsi" w:hAnsiTheme="minorHAnsi"/>
+                <w:sz w:val="22"/>
+                <w:szCs w:val="22"/>
+              </w:rPr>
+              <w:t>25/05/2016</w:t>
+            </w:r>
+          </w:p>
+        </w:tc>
+        <w:tc>
+          <w:tcPr>
+            <w:tcW w:w="2706" w:type="dxa"/>
+            <w:vAlign w:val="center"/>
+          </w:tcPr>
+          <w:p>
+            <w:pPr>
+              <w:spacing w:beforeLines="20" w:before="48" w:afterLines="20" w:after="48"/>
+              <w:jc w:val="center"/>
+              <w:rPr>
+                <w:rFonts w:asciiTheme="minorHAnsi" w:hAnsiTheme="minorHAnsi"/>
+                <w:sz w:val="22"/>
+                <w:szCs w:val="22"/>
+              </w:rPr>
+            </w:pPr>
+            <w:r>
+              <w:rPr>
+                <w:rFonts w:ascii="Verdana" w:hAnsi="Verdana"/>
+              </w:rPr>
+              <w:t>Comité de Control de Cambios</w:t>
+            </w:r>
+          </w:p>
+        </w:tc>
+      </w:tr>
+      <w:tr>
+        <w:trPr>
+          <w:trHeight w:val="354"/>
+          <w:jc w:val="center"/>
+        </w:trPr>
+        <w:tc>
+          <w:tcPr>
+            <w:tcW w:w="3892" w:type="dxa"/>
+            <w:vAlign w:val="center"/>
+          </w:tcPr>
+          <w:p>
+            <w:pPr>
+              <w:spacing w:beforeLines="20" w:before="48" w:afterLines="20" w:after="48"/>
+              <w:ind w:left="353"/>
+              <w:rPr>
+                <w:rFonts w:asciiTheme="minorHAnsi" w:hAnsiTheme="minorHAnsi"/>
+                <w:sz w:val="22"/>
+                <w:szCs w:val="22"/>
+              </w:rPr>
+            </w:pPr>
+            <w:r>
+              <w:rPr>
+                <w:rFonts w:asciiTheme="minorHAnsi" w:hAnsiTheme="minorHAnsi"/>
+                <w:sz w:val="22"/>
+                <w:szCs w:val="22"/>
+              </w:rPr>
+              <w:t>Elaborar Plan de Gestión de Cambios</w:t>
+            </w:r>
+          </w:p>
+        </w:tc>
+        <w:tc>
+          <w:tcPr>
+            <w:tcW w:w="1042" w:type="dxa"/>
+            <w:vAlign w:val="center"/>
+          </w:tcPr>
+          <w:p>
+            <w:pPr>
+              <w:spacing w:beforeLines="20" w:before="48" w:afterLines="20" w:after="48"/>
+              <w:jc w:val="center"/>
+              <w:rPr>
+                <w:rFonts w:asciiTheme="minorHAnsi" w:hAnsiTheme="minorHAnsi"/>
+                <w:sz w:val="22"/>
+                <w:szCs w:val="22"/>
+              </w:rPr>
+            </w:pPr>
+            <w:r>
+              <w:rPr>
+                <w:rFonts w:asciiTheme="minorHAnsi" w:hAnsiTheme="minorHAnsi"/>
+                <w:sz w:val="22"/>
+                <w:szCs w:val="22"/>
+              </w:rPr>
+              <w:t>2 día</w:t>
+            </w:r>
+          </w:p>
+        </w:tc>
+        <w:tc>
+          <w:tcPr>
+            <w:tcW w:w="3139" w:type="dxa"/>
+            <w:vAlign w:val="center"/>
+          </w:tcPr>
+          <w:p>
+            <w:pPr>
+              <w:spacing w:beforeLines="20" w:before="48" w:afterLines="20" w:after="48"/>
+              <w:jc w:val="center"/>
+              <w:rPr>
+                <w:rFonts w:asciiTheme="minorHAnsi" w:hAnsiTheme="minorHAnsi"/>
+                <w:sz w:val="22"/>
+                <w:szCs w:val="22"/>
+              </w:rPr>
+            </w:pPr>
+            <w:r>
+              <w:rPr>
+                <w:rFonts w:asciiTheme="minorHAnsi" w:hAnsiTheme="minorHAnsi"/>
+                <w:sz w:val="22"/>
+                <w:szCs w:val="22"/>
+              </w:rPr>
+              <w:t>26/05/2016 al 27/06/2016</w:t>
+            </w:r>
+          </w:p>
+        </w:tc>
+        <w:tc>
+          <w:tcPr>
+            <w:tcW w:w="2706" w:type="dxa"/>
+            <w:vAlign w:val="center"/>
+          </w:tcPr>
+          <w:p>
+            <w:pPr>
+              <w:spacing w:beforeLines="20" w:before="48" w:afterLines="20" w:after="48"/>
+              <w:jc w:val="center"/>
+              <w:rPr>
+                <w:rFonts w:asciiTheme="minorHAnsi" w:hAnsiTheme="minorHAnsi"/>
+                <w:sz w:val="22"/>
+                <w:szCs w:val="22"/>
+              </w:rPr>
+            </w:pPr>
+            <w:r>
+              <w:rPr>
+                <w:rFonts w:ascii="Verdana" w:hAnsi="Verdana"/>
+              </w:rPr>
+              <w:t>Comité de Control de Cambios</w:t>
+            </w:r>
+          </w:p>
+        </w:tc>
+      </w:tr>
+      <w:tr>
+        <w:trPr>
+          <w:trHeight w:val="337"/>
+          <w:jc w:val="center"/>
+        </w:trPr>
+        <w:tc>
+          <w:tcPr>
+            <w:tcW w:w="3892" w:type="dxa"/>
+            <w:vAlign w:val="center"/>
+          </w:tcPr>
+          <w:p>
+            <w:pPr>
+              <w:spacing w:beforeLines="20" w:before="48" w:afterLines="20" w:after="48"/>
+              <w:ind w:left="212"/>
+              <w:rPr>
+                <w:rFonts w:asciiTheme="minorHAnsi" w:hAnsiTheme="minorHAnsi"/>
+                <w:b/>
+                <w:sz w:val="22"/>
+                <w:szCs w:val="22"/>
+              </w:rPr>
+            </w:pPr>
+            <w:r>
+              <w:rPr>
+                <w:rFonts w:asciiTheme="minorHAnsi" w:hAnsiTheme="minorHAnsi"/>
+                <w:b/>
+                <w:sz w:val="22"/>
+                <w:szCs w:val="22"/>
+              </w:rPr>
+              <w:t>Informe de Estado de la Configuración</w:t>
+            </w:r>
+          </w:p>
+        </w:tc>
+        <w:tc>
+          <w:tcPr>
+            <w:tcW w:w="1042" w:type="dxa"/>
+            <w:vAlign w:val="center"/>
+          </w:tcPr>
+          <w:p>
+            <w:pPr>
+              <w:spacing w:beforeLines="20" w:before="48" w:afterLines="20" w:after="48"/>
+              <w:jc w:val="center"/>
+              <w:rPr>
+                <w:rFonts w:asciiTheme="minorHAnsi" w:hAnsiTheme="minorHAnsi"/>
+                <w:b/>
+                <w:sz w:val="22"/>
+                <w:szCs w:val="22"/>
+              </w:rPr>
+            </w:pPr>
+            <w:r>
+              <w:rPr>
+                <w:rFonts w:asciiTheme="minorHAnsi" w:hAnsiTheme="minorHAnsi"/>
+                <w:b/>
+                <w:sz w:val="22"/>
+                <w:szCs w:val="22"/>
+              </w:rPr>
+              <w:t>4 días</w:t>
+            </w:r>
+          </w:p>
+        </w:tc>
+        <w:tc>
+          <w:tcPr>
+            <w:tcW w:w="3139" w:type="dxa"/>
+            <w:vAlign w:val="center"/>
+          </w:tcPr>
+          <w:p>
+            <w:pPr>
+              <w:spacing w:beforeLines="20" w:before="48" w:afterLines="20" w:after="48"/>
+              <w:jc w:val="center"/>
+              <w:rPr>
+                <w:rFonts w:asciiTheme="minorHAnsi" w:hAnsiTheme="minorHAnsi"/>
+                <w:b/>
+                <w:sz w:val="22"/>
+                <w:szCs w:val="22"/>
+              </w:rPr>
+            </w:pPr>
+            <w:r>
+              <w:rPr>
+                <w:rFonts w:asciiTheme="minorHAnsi" w:hAnsiTheme="minorHAnsi"/>
+                <w:b/>
+                <w:sz w:val="22"/>
+                <w:szCs w:val="22"/>
+              </w:rPr>
+              <w:t>31/05/2016 al 03/06/2016</w:t>
+            </w:r>
+          </w:p>
+        </w:tc>
+        <w:tc>
+          <w:tcPr>
+            <w:tcW w:w="2706" w:type="dxa"/>
+            <w:vAlign w:val="center"/>
+          </w:tcPr>
+          <w:p>
+            <w:pPr>
+              <w:spacing w:beforeLines="20" w:before="48" w:afterLines="20" w:after="48"/>
+              <w:jc w:val="center"/>
+              <w:rPr>
+                <w:rFonts w:asciiTheme="minorHAnsi" w:hAnsiTheme="minorHAnsi"/>
+                <w:sz w:val="22"/>
+                <w:szCs w:val="22"/>
+              </w:rPr>
+            </w:pPr>
+          </w:p>
+        </w:tc>
+      </w:tr>
+      <w:tr>
+        <w:trPr>
+          <w:trHeight w:val="523"/>
+          <w:jc w:val="center"/>
+        </w:trPr>
+        <w:tc>
+          <w:tcPr>
+            <w:tcW w:w="3892" w:type="dxa"/>
+            <w:vAlign w:val="center"/>
+          </w:tcPr>
+          <w:p>
+            <w:pPr>
+              <w:spacing w:before="20" w:after="20"/>
+              <w:ind w:left="352"/>
+              <w:rPr>
+                <w:rFonts w:asciiTheme="minorHAnsi" w:hAnsiTheme="minorHAnsi"/>
+                <w:sz w:val="22"/>
+                <w:szCs w:val="22"/>
+              </w:rPr>
+            </w:pPr>
+            <w:r>
+              <w:rPr>
+                <w:rFonts w:asciiTheme="minorHAnsi" w:hAnsiTheme="minorHAnsi"/>
+                <w:sz w:val="22"/>
+                <w:szCs w:val="22"/>
+              </w:rPr>
+              <w:t>Elaborar la Definición de reportes para el Estado</w:t>
+            </w:r>
+          </w:p>
+        </w:tc>
+        <w:tc>
+          <w:tcPr>
+            <w:tcW w:w="1042" w:type="dxa"/>
+            <w:vAlign w:val="center"/>
+          </w:tcPr>
+          <w:p>
+            <w:pPr>
+              <w:spacing w:before="20" w:after="20" w:line="360" w:lineRule="auto"/>
+              <w:jc w:val="center"/>
+              <w:rPr>
+                <w:rFonts w:asciiTheme="minorHAnsi" w:hAnsiTheme="minorHAnsi"/>
+                <w:sz w:val="22"/>
+                <w:szCs w:val="22"/>
+              </w:rPr>
+            </w:pPr>
+            <w:r>
+              <w:rPr>
+                <w:rFonts w:asciiTheme="minorHAnsi" w:hAnsiTheme="minorHAnsi"/>
+                <w:sz w:val="22"/>
+                <w:szCs w:val="22"/>
+              </w:rPr>
+              <w:t>2 días</w:t>
+            </w:r>
+          </w:p>
+        </w:tc>
+        <w:tc>
+          <w:tcPr>
+            <w:tcW w:w="3139" w:type="dxa"/>
+            <w:vAlign w:val="center"/>
+          </w:tcPr>
+          <w:p>
+            <w:pPr>
+              <w:spacing w:before="20" w:after="20" w:line="360" w:lineRule="auto"/>
+              <w:jc w:val="center"/>
+              <w:rPr>
+                <w:rFonts w:asciiTheme="minorHAnsi" w:hAnsiTheme="minorHAnsi"/>
+                <w:sz w:val="22"/>
+                <w:szCs w:val="22"/>
+              </w:rPr>
+            </w:pPr>
+            <w:r>
+              <w:rPr>
+                <w:rFonts w:asciiTheme="minorHAnsi" w:hAnsiTheme="minorHAnsi"/>
+                <w:sz w:val="22"/>
+                <w:szCs w:val="22"/>
+              </w:rPr>
+              <w:t>31/05/2016 al 01/06/2016</w:t>
+            </w:r>
+          </w:p>
+        </w:tc>
+        <w:tc>
+          <w:tcPr>
+            <w:tcW w:w="2706" w:type="dxa"/>
+            <w:vAlign w:val="center"/>
+          </w:tcPr>
+          <w:p>
+            <w:pPr>
+              <w:spacing w:beforeLines="20" w:before="48" w:afterLines="20" w:after="48"/>
+              <w:jc w:val="center"/>
+              <w:rPr>
+                <w:rFonts w:asciiTheme="minorHAnsi" w:hAnsiTheme="minorHAnsi"/>
+                <w:sz w:val="22"/>
+                <w:szCs w:val="22"/>
+              </w:rPr>
+            </w:pPr>
+            <w:r>
+              <w:rPr>
+                <w:rFonts w:asciiTheme="minorHAnsi" w:hAnsiTheme="minorHAnsi"/>
+                <w:sz w:val="22"/>
+                <w:szCs w:val="22"/>
+              </w:rPr>
+              <w:t>Gestor de la Configuración</w:t>
+            </w:r>
+          </w:p>
+        </w:tc>
+      </w:tr>
+      <w:tr>
+        <w:trPr>
+          <w:trHeight w:val="590"/>
+          <w:jc w:val="center"/>
+        </w:trPr>
+        <w:tc>
+          <w:tcPr>
+            <w:tcW w:w="3892" w:type="dxa"/>
+            <w:vAlign w:val="center"/>
+          </w:tcPr>
+          <w:p>
+            <w:pPr>
+              <w:spacing w:beforeLines="20" w:before="48" w:afterLines="20" w:after="48"/>
+              <w:ind w:left="353"/>
+              <w:rPr>
+                <w:rFonts w:asciiTheme="minorHAnsi" w:hAnsiTheme="minorHAnsi"/>
+                <w:sz w:val="22"/>
+                <w:szCs w:val="22"/>
+              </w:rPr>
+            </w:pPr>
+            <w:r>
+              <w:rPr>
+                <w:rFonts w:asciiTheme="minorHAnsi" w:hAnsiTheme="minorHAnsi"/>
+                <w:sz w:val="22"/>
+                <w:szCs w:val="22"/>
+              </w:rPr>
+              <w:t>Mantener y actualizar el estado de los elementos de la configuración</w:t>
+            </w:r>
+          </w:p>
+        </w:tc>
+        <w:tc>
+          <w:tcPr>
+            <w:tcW w:w="1042" w:type="dxa"/>
+            <w:vAlign w:val="center"/>
+          </w:tcPr>
+          <w:p>
+            <w:pPr>
+              <w:spacing w:beforeLines="20" w:before="48" w:afterLines="20" w:after="48"/>
+              <w:jc w:val="center"/>
+              <w:rPr>
+                <w:rFonts w:asciiTheme="minorHAnsi" w:hAnsiTheme="minorHAnsi"/>
+                <w:sz w:val="22"/>
+                <w:szCs w:val="22"/>
+              </w:rPr>
+            </w:pPr>
+            <w:r>
+              <w:rPr>
+                <w:rFonts w:asciiTheme="minorHAnsi" w:hAnsiTheme="minorHAnsi"/>
+                <w:sz w:val="22"/>
+                <w:szCs w:val="22"/>
+              </w:rPr>
+              <w:t>2 días</w:t>
+            </w:r>
+          </w:p>
+        </w:tc>
+        <w:tc>
+          <w:tcPr>
+            <w:tcW w:w="3139" w:type="dxa"/>
+            <w:vAlign w:val="center"/>
+          </w:tcPr>
+          <w:p>
+            <w:pPr>
+              <w:spacing w:beforeLines="20" w:before="48" w:afterLines="20" w:after="48"/>
+              <w:jc w:val="center"/>
+              <w:rPr>
+                <w:rFonts w:asciiTheme="minorHAnsi" w:hAnsiTheme="minorHAnsi"/>
+                <w:sz w:val="22"/>
+                <w:szCs w:val="22"/>
+              </w:rPr>
+            </w:pPr>
+            <w:r>
+              <w:rPr>
+                <w:rFonts w:asciiTheme="minorHAnsi" w:hAnsiTheme="minorHAnsi"/>
+                <w:sz w:val="22"/>
+                <w:szCs w:val="22"/>
+              </w:rPr>
+              <w:t>02/06/2016 al 03/06/2016</w:t>
+            </w:r>
+          </w:p>
+        </w:tc>
+        <w:tc>
+          <w:tcPr>
+            <w:tcW w:w="2706" w:type="dxa"/>
+            <w:vAlign w:val="center"/>
+          </w:tcPr>
+          <w:p>
+            <w:pPr>
+              <w:spacing w:beforeLines="20" w:before="48" w:afterLines="20" w:after="48"/>
+              <w:jc w:val="center"/>
+              <w:rPr>
+                <w:rFonts w:asciiTheme="minorHAnsi" w:hAnsiTheme="minorHAnsi"/>
+                <w:sz w:val="22"/>
+                <w:szCs w:val="22"/>
+              </w:rPr>
+            </w:pPr>
+            <w:r>
+              <w:rPr>
+                <w:rFonts w:asciiTheme="minorHAnsi" w:hAnsiTheme="minorHAnsi"/>
+                <w:sz w:val="22"/>
+                <w:szCs w:val="22"/>
+              </w:rPr>
+              <w:t>Gestor de la Configuración</w:t>
+            </w:r>
+          </w:p>
+        </w:tc>
+      </w:tr>
+      <w:tr>
+        <w:trPr>
+          <w:trHeight w:val="337"/>
+          <w:jc w:val="center"/>
+        </w:trPr>
+        <w:tc>
+          <w:tcPr>
+            <w:tcW w:w="3892" w:type="dxa"/>
+            <w:vAlign w:val="center"/>
+          </w:tcPr>
+          <w:p>
+            <w:pPr>
+              <w:spacing w:beforeLines="20" w:before="48" w:afterLines="20" w:after="48"/>
+              <w:ind w:left="212"/>
+              <w:rPr>
+                <w:rFonts w:asciiTheme="minorHAnsi" w:hAnsiTheme="minorHAnsi"/>
+                <w:b/>
+                <w:sz w:val="22"/>
+                <w:szCs w:val="22"/>
+              </w:rPr>
+            </w:pPr>
+            <w:r>
+              <w:rPr>
+                <w:rFonts w:asciiTheme="minorHAnsi" w:hAnsiTheme="minorHAnsi"/>
+                <w:b/>
+                <w:sz w:val="22"/>
+                <w:szCs w:val="22"/>
+              </w:rPr>
+              <w:t>Verificación y Auditoría</w:t>
+            </w:r>
+          </w:p>
+        </w:tc>
+        <w:tc>
+          <w:tcPr>
+            <w:tcW w:w="1042" w:type="dxa"/>
+            <w:vAlign w:val="center"/>
+          </w:tcPr>
+          <w:p>
+            <w:pPr>
+              <w:spacing w:beforeLines="20" w:before="48" w:afterLines="20" w:after="48"/>
+              <w:jc w:val="center"/>
+              <w:rPr>
+                <w:rFonts w:asciiTheme="minorHAnsi" w:hAnsiTheme="minorHAnsi"/>
+                <w:b/>
+                <w:sz w:val="22"/>
+                <w:szCs w:val="22"/>
+              </w:rPr>
+            </w:pPr>
+            <w:r>
+              <w:rPr>
+                <w:rFonts w:asciiTheme="minorHAnsi" w:hAnsiTheme="minorHAnsi"/>
+                <w:b/>
+                <w:sz w:val="22"/>
+                <w:szCs w:val="22"/>
+              </w:rPr>
+              <w:t>5 días</w:t>
+            </w:r>
+          </w:p>
+        </w:tc>
+        <w:tc>
+          <w:tcPr>
+            <w:tcW w:w="3139" w:type="dxa"/>
+            <w:vAlign w:val="center"/>
+          </w:tcPr>
+          <w:p>
+            <w:pPr>
+              <w:spacing w:beforeLines="20" w:before="48" w:afterLines="20" w:after="48"/>
+              <w:jc w:val="center"/>
+              <w:rPr>
+                <w:rFonts w:asciiTheme="minorHAnsi" w:hAnsiTheme="minorHAnsi"/>
+                <w:b/>
+                <w:sz w:val="22"/>
+                <w:szCs w:val="22"/>
+              </w:rPr>
+            </w:pPr>
+            <w:r>
+              <w:rPr>
+                <w:rFonts w:asciiTheme="minorHAnsi" w:hAnsiTheme="minorHAnsi"/>
+                <w:b/>
+                <w:sz w:val="22"/>
+                <w:szCs w:val="22"/>
+              </w:rPr>
+              <w:t>06/06/2016 al 10/06/2016</w:t>
+            </w:r>
+          </w:p>
+        </w:tc>
+        <w:tc>
+          <w:tcPr>
+            <w:tcW w:w="2706" w:type="dxa"/>
+            <w:vAlign w:val="center"/>
+          </w:tcPr>
+          <w:p>
+            <w:pPr>
+              <w:spacing w:beforeLines="20" w:before="48" w:afterLines="20" w:after="48"/>
+              <w:jc w:val="center"/>
+              <w:rPr>
+                <w:rFonts w:asciiTheme="minorHAnsi" w:hAnsiTheme="minorHAnsi"/>
+                <w:sz w:val="22"/>
+                <w:szCs w:val="22"/>
+              </w:rPr>
+            </w:pPr>
+          </w:p>
+        </w:tc>
+      </w:tr>
+      <w:tr>
+        <w:trPr>
+          <w:trHeight w:val="573"/>
+          <w:jc w:val="center"/>
+        </w:trPr>
+        <w:tc>
+          <w:tcPr>
+            <w:tcW w:w="3892" w:type="dxa"/>
+            <w:vAlign w:val="center"/>
+          </w:tcPr>
+          <w:p>
+            <w:pPr>
+              <w:spacing w:beforeLines="20" w:before="48" w:afterLines="20" w:after="48"/>
+              <w:ind w:left="353"/>
+              <w:rPr>
+                <w:rFonts w:asciiTheme="minorHAnsi" w:hAnsiTheme="minorHAnsi"/>
+                <w:sz w:val="22"/>
+                <w:szCs w:val="22"/>
+              </w:rPr>
+            </w:pPr>
+            <w:r>
+              <w:rPr>
+                <w:rFonts w:asciiTheme="minorHAnsi" w:hAnsiTheme="minorHAnsi"/>
+                <w:sz w:val="22"/>
+                <w:szCs w:val="22"/>
+              </w:rPr>
+              <w:t xml:space="preserve">Elaborar informe de auditoría de </w:t>
+            </w:r>
+            <w:r>
+              <w:rPr>
+                <w:rFonts w:asciiTheme="minorHAnsi" w:hAnsiTheme="minorHAnsi"/>
+                <w:sz w:val="22"/>
+                <w:szCs w:val="22"/>
+              </w:rPr>
+              <w:lastRenderedPageBreak/>
+              <w:t>Gestión de la Configuración</w:t>
+            </w:r>
+          </w:p>
+        </w:tc>
+        <w:tc>
+          <w:tcPr>
+            <w:tcW w:w="1042" w:type="dxa"/>
+            <w:vAlign w:val="center"/>
+          </w:tcPr>
+          <w:p>
+            <w:pPr>
+              <w:spacing w:beforeLines="20" w:before="48" w:afterLines="20" w:after="48"/>
+              <w:jc w:val="center"/>
+              <w:rPr>
+                <w:rFonts w:asciiTheme="minorHAnsi" w:hAnsiTheme="minorHAnsi"/>
+                <w:sz w:val="22"/>
+                <w:szCs w:val="22"/>
+              </w:rPr>
+            </w:pPr>
+            <w:r>
+              <w:rPr>
+                <w:rFonts w:asciiTheme="minorHAnsi" w:hAnsiTheme="minorHAnsi"/>
+                <w:sz w:val="22"/>
+                <w:szCs w:val="22"/>
+              </w:rPr>
+              <w:lastRenderedPageBreak/>
+              <w:t>5 días</w:t>
+            </w:r>
+          </w:p>
+        </w:tc>
+        <w:tc>
+          <w:tcPr>
+            <w:tcW w:w="3139" w:type="dxa"/>
+            <w:vAlign w:val="center"/>
+          </w:tcPr>
+          <w:p>
+            <w:pPr>
+              <w:spacing w:beforeLines="20" w:before="48" w:afterLines="20" w:after="48"/>
+              <w:jc w:val="center"/>
+              <w:rPr>
+                <w:rFonts w:asciiTheme="minorHAnsi" w:hAnsiTheme="minorHAnsi"/>
+                <w:sz w:val="22"/>
+                <w:szCs w:val="22"/>
+              </w:rPr>
+            </w:pPr>
+            <w:r>
+              <w:rPr>
+                <w:rFonts w:asciiTheme="minorHAnsi" w:hAnsiTheme="minorHAnsi"/>
+                <w:sz w:val="22"/>
+                <w:szCs w:val="22"/>
+              </w:rPr>
+              <w:t>06/06/2016 al 10/06/2016</w:t>
+            </w:r>
+          </w:p>
+        </w:tc>
+        <w:tc>
+          <w:tcPr>
+            <w:tcW w:w="2706" w:type="dxa"/>
+            <w:vAlign w:val="center"/>
+          </w:tcPr>
+          <w:p>
+            <w:pPr>
+              <w:spacing w:beforeLines="20" w:before="48" w:afterLines="20" w:after="48"/>
+              <w:jc w:val="center"/>
+              <w:rPr>
+                <w:rFonts w:asciiTheme="minorHAnsi" w:hAnsiTheme="minorHAnsi"/>
+                <w:sz w:val="22"/>
+                <w:szCs w:val="22"/>
+              </w:rPr>
+            </w:pPr>
+            <w:r>
+              <w:rPr>
+                <w:rFonts w:asciiTheme="minorHAnsi" w:hAnsiTheme="minorHAnsi"/>
+                <w:sz w:val="22"/>
+                <w:szCs w:val="22"/>
+              </w:rPr>
+              <w:t>Auditor</w:t>
+            </w:r>
+          </w:p>
+        </w:tc>
+      </w:tr>
+      <w:tr>
+        <w:trPr>
+          <w:trHeight w:val="337"/>
+          <w:jc w:val="center"/>
+        </w:trPr>
+        <w:tc>
+          <w:tcPr>
+            <w:tcW w:w="3892" w:type="dxa"/>
+            <w:vAlign w:val="center"/>
+          </w:tcPr>
+          <w:p>
+            <w:pPr>
+              <w:spacing w:beforeLines="20" w:before="48" w:afterLines="20" w:after="48"/>
+              <w:ind w:left="212"/>
+              <w:rPr>
+                <w:rFonts w:asciiTheme="minorHAnsi" w:hAnsiTheme="minorHAnsi"/>
+                <w:b/>
+                <w:sz w:val="22"/>
+                <w:szCs w:val="22"/>
+              </w:rPr>
+            </w:pPr>
+            <w:r>
+              <w:rPr>
+                <w:rFonts w:asciiTheme="minorHAnsi" w:hAnsiTheme="minorHAnsi"/>
+                <w:b/>
+                <w:sz w:val="22"/>
+                <w:szCs w:val="22"/>
+              </w:rPr>
+              <w:lastRenderedPageBreak/>
+              <w:t>Gestión de Versiones</w:t>
+            </w:r>
+          </w:p>
+        </w:tc>
+        <w:tc>
+          <w:tcPr>
+            <w:tcW w:w="1042" w:type="dxa"/>
+            <w:vAlign w:val="center"/>
+          </w:tcPr>
+          <w:p>
+            <w:pPr>
+              <w:spacing w:beforeLines="20" w:before="48" w:afterLines="20" w:after="48"/>
+              <w:jc w:val="center"/>
+              <w:rPr>
+                <w:rFonts w:asciiTheme="minorHAnsi" w:hAnsiTheme="minorHAnsi"/>
+                <w:b/>
+                <w:sz w:val="22"/>
+                <w:szCs w:val="22"/>
+              </w:rPr>
+            </w:pPr>
+            <w:r>
+              <w:rPr>
+                <w:rFonts w:asciiTheme="minorHAnsi" w:hAnsiTheme="minorHAnsi"/>
+                <w:b/>
+                <w:sz w:val="22"/>
+                <w:szCs w:val="22"/>
+              </w:rPr>
+              <w:t>5 días</w:t>
+            </w:r>
+          </w:p>
+        </w:tc>
+        <w:tc>
+          <w:tcPr>
+            <w:tcW w:w="3139" w:type="dxa"/>
+            <w:vAlign w:val="center"/>
+          </w:tcPr>
+          <w:p>
+            <w:pPr>
+              <w:spacing w:beforeLines="20" w:before="48" w:afterLines="20" w:after="48"/>
+              <w:jc w:val="center"/>
+              <w:rPr>
+                <w:rFonts w:asciiTheme="minorHAnsi" w:hAnsiTheme="minorHAnsi"/>
+                <w:b/>
+                <w:sz w:val="22"/>
+                <w:szCs w:val="22"/>
+              </w:rPr>
+            </w:pPr>
+            <w:r>
+              <w:rPr>
+                <w:rFonts w:asciiTheme="minorHAnsi" w:hAnsiTheme="minorHAnsi"/>
+                <w:b/>
+                <w:sz w:val="22"/>
+                <w:szCs w:val="22"/>
+              </w:rPr>
+              <w:t>13/06/2016 al 17/06/2016</w:t>
+            </w:r>
+          </w:p>
+        </w:tc>
+        <w:tc>
+          <w:tcPr>
+            <w:tcW w:w="2706" w:type="dxa"/>
+            <w:vAlign w:val="center"/>
+          </w:tcPr>
+          <w:p>
+            <w:pPr>
+              <w:spacing w:beforeLines="20" w:before="48" w:afterLines="20" w:after="48"/>
+              <w:jc w:val="center"/>
+              <w:rPr>
+                <w:rFonts w:asciiTheme="minorHAnsi" w:hAnsiTheme="minorHAnsi"/>
+                <w:sz w:val="22"/>
+                <w:szCs w:val="22"/>
+              </w:rPr>
+            </w:pPr>
+          </w:p>
+        </w:tc>
+      </w:tr>
+      <w:tr>
+        <w:trPr>
+          <w:trHeight w:val="590"/>
+          <w:jc w:val="center"/>
+        </w:trPr>
+        <w:tc>
+          <w:tcPr>
+            <w:tcW w:w="3892" w:type="dxa"/>
+            <w:vAlign w:val="center"/>
+          </w:tcPr>
+          <w:p>
+            <w:pPr>
+              <w:spacing w:beforeLines="20" w:before="48" w:afterLines="20" w:after="48"/>
+              <w:ind w:left="353"/>
+              <w:rPr>
+                <w:rFonts w:asciiTheme="minorHAnsi" w:hAnsiTheme="minorHAnsi"/>
+                <w:sz w:val="22"/>
+                <w:szCs w:val="22"/>
+              </w:rPr>
+            </w:pPr>
+            <w:r>
+              <w:rPr>
+                <w:rFonts w:asciiTheme="minorHAnsi" w:hAnsiTheme="minorHAnsi"/>
+                <w:sz w:val="22"/>
+                <w:szCs w:val="22"/>
+              </w:rPr>
+              <w:t>Elaborar la Configuración del Paquete de Liberación</w:t>
+            </w:r>
+          </w:p>
+        </w:tc>
+        <w:tc>
+          <w:tcPr>
+            <w:tcW w:w="1042" w:type="dxa"/>
+            <w:vAlign w:val="center"/>
+          </w:tcPr>
+          <w:p>
+            <w:pPr>
+              <w:spacing w:beforeLines="20" w:before="48" w:afterLines="20" w:after="48"/>
+              <w:jc w:val="center"/>
+              <w:rPr>
+                <w:rFonts w:asciiTheme="minorHAnsi" w:hAnsiTheme="minorHAnsi"/>
+                <w:sz w:val="22"/>
+                <w:szCs w:val="22"/>
+              </w:rPr>
+            </w:pPr>
+            <w:r>
+              <w:rPr>
+                <w:rFonts w:asciiTheme="minorHAnsi" w:hAnsiTheme="minorHAnsi"/>
+                <w:sz w:val="22"/>
+                <w:szCs w:val="22"/>
+              </w:rPr>
+              <w:t>1 día</w:t>
+            </w:r>
+          </w:p>
+        </w:tc>
+        <w:tc>
+          <w:tcPr>
+            <w:tcW w:w="3139" w:type="dxa"/>
+            <w:vAlign w:val="center"/>
+          </w:tcPr>
+          <w:p>
+            <w:pPr>
+              <w:spacing w:beforeLines="20" w:before="48" w:afterLines="20" w:after="48"/>
+              <w:jc w:val="center"/>
+              <w:rPr>
+                <w:rFonts w:asciiTheme="minorHAnsi" w:hAnsiTheme="minorHAnsi"/>
+                <w:sz w:val="22"/>
+                <w:szCs w:val="22"/>
+              </w:rPr>
+            </w:pPr>
+            <w:r>
+              <w:rPr>
+                <w:rFonts w:asciiTheme="minorHAnsi" w:hAnsiTheme="minorHAnsi"/>
+                <w:sz w:val="22"/>
+                <w:szCs w:val="22"/>
+              </w:rPr>
+              <w:t>13/06/2016</w:t>
+            </w:r>
+          </w:p>
+        </w:tc>
+        <w:tc>
+          <w:tcPr>
+            <w:tcW w:w="2706" w:type="dxa"/>
+            <w:vAlign w:val="center"/>
+          </w:tcPr>
+          <w:p>
+            <w:pPr>
+              <w:spacing w:beforeLines="20" w:before="48" w:afterLines="20" w:after="48"/>
+              <w:jc w:val="center"/>
+              <w:rPr>
+                <w:rFonts w:asciiTheme="minorHAnsi" w:hAnsiTheme="minorHAnsi"/>
+                <w:sz w:val="22"/>
+                <w:szCs w:val="22"/>
+              </w:rPr>
+            </w:pPr>
+            <w:r>
+              <w:rPr>
+                <w:rFonts w:asciiTheme="minorHAnsi" w:hAnsiTheme="minorHAnsi"/>
+                <w:sz w:val="22"/>
+                <w:szCs w:val="22"/>
+              </w:rPr>
+              <w:t>Bibliotecario</w:t>
+            </w:r>
+          </w:p>
+        </w:tc>
+      </w:tr>
+      <w:tr>
+        <w:trPr>
+          <w:trHeight w:val="354"/>
+          <w:jc w:val="center"/>
+        </w:trPr>
+        <w:tc>
+          <w:tcPr>
+            <w:tcW w:w="3892" w:type="dxa"/>
+            <w:vAlign w:val="center"/>
+          </w:tcPr>
+          <w:p>
+            <w:pPr>
+              <w:spacing w:beforeLines="20" w:before="48" w:afterLines="20" w:after="48"/>
+              <w:ind w:left="353"/>
+              <w:rPr>
+                <w:rFonts w:asciiTheme="minorHAnsi" w:hAnsiTheme="minorHAnsi"/>
+                <w:sz w:val="22"/>
+                <w:szCs w:val="22"/>
+              </w:rPr>
+            </w:pPr>
+            <w:r>
+              <w:rPr>
+                <w:rFonts w:asciiTheme="minorHAnsi" w:hAnsiTheme="minorHAnsi"/>
+                <w:sz w:val="22"/>
+                <w:szCs w:val="22"/>
+              </w:rPr>
+              <w:t>Mantener la librería actualizada</w:t>
+            </w:r>
+          </w:p>
+        </w:tc>
+        <w:tc>
+          <w:tcPr>
+            <w:tcW w:w="1042" w:type="dxa"/>
+            <w:vAlign w:val="center"/>
+          </w:tcPr>
+          <w:p>
+            <w:pPr>
+              <w:spacing w:beforeLines="20" w:before="48" w:afterLines="20" w:after="48"/>
+              <w:jc w:val="center"/>
+              <w:rPr>
+                <w:rFonts w:asciiTheme="minorHAnsi" w:hAnsiTheme="minorHAnsi"/>
+                <w:sz w:val="22"/>
+                <w:szCs w:val="22"/>
+              </w:rPr>
+            </w:pPr>
+            <w:r>
+              <w:rPr>
+                <w:rFonts w:asciiTheme="minorHAnsi" w:hAnsiTheme="minorHAnsi"/>
+                <w:sz w:val="22"/>
+                <w:szCs w:val="22"/>
+              </w:rPr>
+              <w:t>2 día</w:t>
+            </w:r>
+          </w:p>
+        </w:tc>
+        <w:tc>
+          <w:tcPr>
+            <w:tcW w:w="3139" w:type="dxa"/>
+            <w:vAlign w:val="center"/>
+          </w:tcPr>
+          <w:p>
+            <w:pPr>
+              <w:spacing w:beforeLines="20" w:before="48" w:afterLines="20" w:after="48"/>
+              <w:jc w:val="center"/>
+              <w:rPr>
+                <w:rFonts w:asciiTheme="minorHAnsi" w:hAnsiTheme="minorHAnsi"/>
+                <w:sz w:val="22"/>
+                <w:szCs w:val="22"/>
+              </w:rPr>
+            </w:pPr>
+            <w:r>
+              <w:rPr>
+                <w:rFonts w:asciiTheme="minorHAnsi" w:hAnsiTheme="minorHAnsi"/>
+                <w:sz w:val="22"/>
+                <w:szCs w:val="22"/>
+              </w:rPr>
+              <w:t>14/06/2016 al 15/06/2016</w:t>
+            </w:r>
+          </w:p>
+        </w:tc>
+        <w:tc>
+          <w:tcPr>
+            <w:tcW w:w="2706" w:type="dxa"/>
+            <w:vAlign w:val="center"/>
+          </w:tcPr>
+          <w:p>
+            <w:pPr>
+              <w:spacing w:beforeLines="20" w:before="48" w:afterLines="20" w:after="48"/>
+              <w:jc w:val="center"/>
+              <w:rPr>
+                <w:rFonts w:asciiTheme="minorHAnsi" w:hAnsiTheme="minorHAnsi"/>
+                <w:sz w:val="22"/>
+                <w:szCs w:val="22"/>
+              </w:rPr>
+            </w:pPr>
+            <w:r>
+              <w:rPr>
+                <w:rFonts w:asciiTheme="minorHAnsi" w:hAnsiTheme="minorHAnsi"/>
+                <w:sz w:val="22"/>
+                <w:szCs w:val="22"/>
+              </w:rPr>
+              <w:t>Bibliotecario</w:t>
+            </w:r>
+          </w:p>
+        </w:tc>
+      </w:tr>
+      <w:tr>
+        <w:trPr>
+          <w:trHeight w:val="371"/>
+          <w:jc w:val="center"/>
+        </w:trPr>
+        <w:tc>
+          <w:tcPr>
+            <w:tcW w:w="3892" w:type="dxa"/>
+            <w:vAlign w:val="center"/>
+          </w:tcPr>
+          <w:p>
+            <w:pPr>
+              <w:spacing w:beforeLines="20" w:before="48" w:afterLines="20" w:after="48"/>
+              <w:ind w:left="353"/>
+              <w:rPr>
+                <w:rFonts w:asciiTheme="minorHAnsi" w:hAnsiTheme="minorHAnsi"/>
+                <w:sz w:val="22"/>
+                <w:szCs w:val="22"/>
+              </w:rPr>
+            </w:pPr>
+            <w:r>
+              <w:rPr>
+                <w:rFonts w:asciiTheme="minorHAnsi" w:hAnsiTheme="minorHAnsi"/>
+                <w:sz w:val="22"/>
+                <w:szCs w:val="22"/>
+              </w:rPr>
+              <w:t>Elaborar el Documento de Liberación</w:t>
+            </w:r>
+          </w:p>
+        </w:tc>
+        <w:tc>
+          <w:tcPr>
+            <w:tcW w:w="1042" w:type="dxa"/>
+            <w:vAlign w:val="center"/>
+          </w:tcPr>
+          <w:p>
+            <w:pPr>
+              <w:spacing w:beforeLines="20" w:before="48" w:afterLines="20" w:after="48"/>
+              <w:jc w:val="center"/>
+              <w:rPr>
+                <w:rFonts w:asciiTheme="minorHAnsi" w:hAnsiTheme="minorHAnsi"/>
+                <w:sz w:val="22"/>
+                <w:szCs w:val="22"/>
+              </w:rPr>
+            </w:pPr>
+            <w:r>
+              <w:rPr>
+                <w:rFonts w:asciiTheme="minorHAnsi" w:hAnsiTheme="minorHAnsi"/>
+                <w:sz w:val="22"/>
+                <w:szCs w:val="22"/>
+              </w:rPr>
+              <w:t>2 días</w:t>
+            </w:r>
+          </w:p>
+        </w:tc>
+        <w:tc>
+          <w:tcPr>
+            <w:tcW w:w="3139" w:type="dxa"/>
+            <w:vAlign w:val="center"/>
+          </w:tcPr>
+          <w:p>
+            <w:pPr>
+              <w:spacing w:beforeLines="20" w:before="48" w:afterLines="20" w:after="48"/>
+              <w:jc w:val="center"/>
+              <w:rPr>
+                <w:rFonts w:asciiTheme="minorHAnsi" w:hAnsiTheme="minorHAnsi"/>
+                <w:sz w:val="22"/>
+                <w:szCs w:val="22"/>
+              </w:rPr>
+            </w:pPr>
+            <w:r>
+              <w:rPr>
+                <w:rFonts w:asciiTheme="minorHAnsi" w:hAnsiTheme="minorHAnsi"/>
+                <w:sz w:val="22"/>
+                <w:szCs w:val="22"/>
+              </w:rPr>
+              <w:t>16/06/2016 al 17/06/2016</w:t>
+            </w:r>
+          </w:p>
+        </w:tc>
+        <w:tc>
+          <w:tcPr>
+            <w:tcW w:w="2706" w:type="dxa"/>
+            <w:vAlign w:val="center"/>
+          </w:tcPr>
+          <w:p>
+            <w:pPr>
+              <w:spacing w:beforeLines="20" w:before="48" w:afterLines="20" w:after="48"/>
+              <w:jc w:val="center"/>
+              <w:rPr>
+                <w:rFonts w:asciiTheme="minorHAnsi" w:hAnsiTheme="minorHAnsi"/>
+                <w:sz w:val="22"/>
+                <w:szCs w:val="22"/>
+              </w:rPr>
+            </w:pPr>
+            <w:r>
+              <w:rPr>
+                <w:rFonts w:asciiTheme="minorHAnsi" w:hAnsiTheme="minorHAnsi"/>
+                <w:sz w:val="22"/>
+                <w:szCs w:val="22"/>
+              </w:rPr>
+              <w:t>Bibliotecario</w:t>
+            </w:r>
+          </w:p>
+        </w:tc>
+      </w:tr>
+    </w:tbl>
     <w:p/>
     <w:p>
       <w:bookmarkStart w:id="13" w:name="h.26in1rg" w:colFirst="0" w:colLast="0"/>
@@ -4552,7 +8083,6 @@
               <w:rPr>
                 <w:rFonts w:ascii="Verdana" w:eastAsia="Verdana" w:hAnsi="Verdana" w:cs="Verdana"/>
               </w:rPr>
-              <w:lastRenderedPageBreak/>
               <w:t>E</w:t>
             </w:r>
           </w:p>
@@ -6619,7 +10149,15 @@
           <w:rFonts w:ascii="Verdana" w:eastAsia="Verdana" w:hAnsi="Verdana" w:cs="Verdana"/>
           <w:lang w:val="es-ES"/>
         </w:rPr>
-        <w:t>La nomenclatura a seguir ha sido acordada por los miembros del equipo de configuración, el cual es la siguiente:</w:t>
+        <w:t xml:space="preserve">La nomenclatura a seguir ha sido acordada por los miembros del equipo de </w:t>
+      </w:r>
+      <w:r>
+        <w:rPr>
+          <w:rFonts w:ascii="Verdana" w:eastAsia="Verdana" w:hAnsi="Verdana" w:cs="Verdana"/>
+          <w:lang w:val="es-ES"/>
+        </w:rPr>
+        <w:lastRenderedPageBreak/>
+        <w:t>configuración, el cual es la siguiente:</w:t>
       </w:r>
     </w:p>
     <w:p>
@@ -8111,6 +11649,7 @@
               <w:rPr>
                 <w:rFonts w:ascii="Verdana" w:eastAsia="Verdana" w:hAnsi="Verdana" w:cs="Verdana"/>
               </w:rPr>
+              <w:lastRenderedPageBreak/>
               <w:t>SISLAB_ECUCL</w:t>
             </w:r>
           </w:p>
@@ -9371,6 +12910,7 @@
         <w:rPr>
           <w:rFonts w:ascii="Verdana" w:eastAsia="Verdana" w:hAnsi="Verdana" w:cs="Verdana"/>
         </w:rPr>
+        <w:lastRenderedPageBreak/>
         <w:tab/>
         <w:t>&lt; se describen las auditorías que serán realizadas sobre los items de configuración para determinar que los mismos son consistentes. Se debe incluir la información indicada en el &gt;</w:t>
       </w:r>
@@ -9508,7 +13048,7 @@
         </mc:Choice>
         <mc:Fallback>
           <w:pict>
-            <v:shapetype w14:anchorId="16AFCBFC" id="_x0000_t32" coordsize="21600,21600" o:spt="32" o:oned="t" path="m,l21600,21600e" filled="f">
+            <v:shapetype w14:anchorId="3E73FB1B" id="_x0000_t32" coordsize="21600,21600" o:spt="32" o:oned="t" path="m,l21600,21600e" filled="f">
               <v:path arrowok="t" fillok="f" o:connecttype="none"/>
               <o:lock v:ext="edit" shapetype="t"/>
             </v:shapetype>
@@ -9558,7 +13098,7 @@
       <w:rPr>
         <w:noProof/>
       </w:rPr>
-      <w:t>3</w:t>
+      <w:t>7</w:t>
     </w:r>
     <w:r>
       <w:fldChar w:fldCharType="end"/>
@@ -9584,7 +13124,7 @@
       <w:rPr>
         <w:noProof/>
       </w:rPr>
-      <w:t>11</w:t>
+      <w:t>13</w:t>
     </w:r>
     <w:r>
       <w:fldChar w:fldCharType="end"/>

</xml_diff>

<commit_message>
Actualizado introduccion de control de configuracion y intro de lineas base
</commit_message>
<xml_diff>
--- a/Documentacion General/FISUM-PGC.docx
+++ b/Documentacion General/FISUM-PGC.docx
@@ -1,6 +1,6 @@
 
 <file path=word/document.xml><?xml version="1.0" encoding="utf-8"?>
-<w:document xmlns:wpc="http://schemas.microsoft.com/office/word/2010/wordprocessingCanvas" xmlns:mc="http://schemas.openxmlformats.org/markup-compatibility/2006" xmlns:o="urn:schemas-microsoft-com:office:office" xmlns:r="http://schemas.openxmlformats.org/officeDocument/2006/relationships" xmlns:m="http://schemas.openxmlformats.org/officeDocument/2006/math" xmlns:v="urn:schemas-microsoft-com:vml" xmlns:wp14="http://schemas.microsoft.com/office/word/2010/wordprocessingDrawing" xmlns:wp="http://schemas.openxmlformats.org/drawingml/2006/wordprocessingDrawing" xmlns:w10="urn:schemas-microsoft-com:office:word" xmlns:w="http://schemas.openxmlformats.org/wordprocessingml/2006/main" xmlns:w14="http://schemas.microsoft.com/office/word/2010/wordml" xmlns:w15="http://schemas.microsoft.com/office/word/2012/wordml" xmlns:wpg="http://schemas.microsoft.com/office/word/2010/wordprocessingGroup" xmlns:wpi="http://schemas.microsoft.com/office/word/2010/wordprocessingInk" xmlns:wne="http://schemas.microsoft.com/office/word/2006/wordml" xmlns:wps="http://schemas.microsoft.com/office/word/2010/wordprocessingShape" mc:Ignorable="w14 w15 wp14">
+<w:document xmlns:wpc="http://schemas.microsoft.com/office/word/2010/wordprocessingCanvas" xmlns:mc="http://schemas.openxmlformats.org/markup-compatibility/2006" xmlns:o="urn:schemas-microsoft-com:office:office" xmlns:r="http://schemas.openxmlformats.org/officeDocument/2006/relationships" xmlns:m="http://schemas.openxmlformats.org/officeDocument/2006/math" xmlns:v="urn:schemas-microsoft-com:vml" xmlns:wp14="http://schemas.microsoft.com/office/word/2010/wordprocessingDrawing" xmlns:wp="http://schemas.openxmlformats.org/drawingml/2006/wordprocessingDrawing" xmlns:w10="urn:schemas-microsoft-com:office:word" xmlns:w="http://schemas.openxmlformats.org/wordprocessingml/2006/main" xmlns:w14="http://schemas.microsoft.com/office/word/2010/wordml" xmlns:wpg="http://schemas.microsoft.com/office/word/2010/wordprocessingGroup" xmlns:wpi="http://schemas.microsoft.com/office/word/2010/wordprocessingInk" xmlns:wne="http://schemas.microsoft.com/office/word/2006/wordml" xmlns:wps="http://schemas.microsoft.com/office/word/2010/wordprocessingShape" mc:Ignorable="w14 wp14">
   <w:background w:color="FFFFFF"/>
   <w:body>
     <w:p>
@@ -10,10 +10,14 @@
           <w:tab w:val="right" w:pos="8640"/>
         </w:tabs>
         <w:jc w:val="both"/>
-      </w:pPr>
-      <w:r>
-        <w:rPr>
-          <w:rFonts w:ascii="Verdana" w:eastAsia="Verdana" w:hAnsi="Verdana" w:cs="Verdana"/>
+        <w:rPr>
+          <w:lang w:val="en-US"/>
+        </w:rPr>
+      </w:pPr>
+      <w:r>
+        <w:rPr>
+          <w:rFonts w:ascii="Verdana" w:eastAsia="Verdana" w:hAnsi="Verdana" w:cs="Verdana"/>
+          <w:lang w:val="en-US"/>
         </w:rPr>
         <w:t xml:space="preserve"> </w:t>
       </w:r>
@@ -25,6 +29,9 @@
           <w:tab w:val="right" w:pos="8640"/>
         </w:tabs>
         <w:jc w:val="both"/>
+        <w:rPr>
+          <w:lang w:val="en-US"/>
+        </w:rPr>
       </w:pPr>
     </w:p>
     <w:p>
@@ -34,6 +41,9 @@
           <w:tab w:val="right" w:pos="8640"/>
         </w:tabs>
         <w:jc w:val="both"/>
+        <w:rPr>
+          <w:lang w:val="en-US"/>
+        </w:rPr>
       </w:pPr>
     </w:p>
     <w:p>
@@ -43,6 +53,9 @@
           <w:tab w:val="right" w:pos="8640"/>
         </w:tabs>
         <w:jc w:val="both"/>
+        <w:rPr>
+          <w:lang w:val="en-US"/>
+        </w:rPr>
       </w:pPr>
     </w:p>
     <w:p>
@@ -52,6 +65,9 @@
           <w:tab w:val="right" w:pos="8640"/>
         </w:tabs>
         <w:jc w:val="both"/>
+        <w:rPr>
+          <w:lang w:val="en-US"/>
+        </w:rPr>
       </w:pPr>
     </w:p>
     <w:p>
@@ -61,6 +77,9 @@
           <w:tab w:val="right" w:pos="8640"/>
         </w:tabs>
         <w:jc w:val="both"/>
+        <w:rPr>
+          <w:lang w:val="en-US"/>
+        </w:rPr>
       </w:pPr>
     </w:p>
     <w:p>
@@ -70,6 +89,9 @@
           <w:tab w:val="right" w:pos="8640"/>
         </w:tabs>
         <w:jc w:val="both"/>
+        <w:rPr>
+          <w:lang w:val="en-US"/>
+        </w:rPr>
       </w:pPr>
     </w:p>
     <w:p>
@@ -79,6 +101,9 @@
           <w:tab w:val="right" w:pos="8640"/>
         </w:tabs>
         <w:jc w:val="both"/>
+        <w:rPr>
+          <w:lang w:val="en-US"/>
+        </w:rPr>
       </w:pPr>
     </w:p>
     <w:p>
@@ -88,6 +113,9 @@
           <w:tab w:val="right" w:pos="8640"/>
         </w:tabs>
         <w:jc w:val="both"/>
+        <w:rPr>
+          <w:lang w:val="en-US"/>
+        </w:rPr>
       </w:pPr>
     </w:p>
     <w:p>
@@ -97,6 +125,9 @@
           <w:tab w:val="right" w:pos="8640"/>
         </w:tabs>
         <w:jc w:val="both"/>
+        <w:rPr>
+          <w:lang w:val="en-US"/>
+        </w:rPr>
       </w:pPr>
     </w:p>
     <w:p>
@@ -106,6 +137,9 @@
           <w:tab w:val="right" w:pos="8640"/>
         </w:tabs>
         <w:jc w:val="both"/>
+        <w:rPr>
+          <w:lang w:val="en-US"/>
+        </w:rPr>
       </w:pPr>
     </w:p>
     <w:p>
@@ -115,6 +149,9 @@
           <w:tab w:val="right" w:pos="8640"/>
         </w:tabs>
         <w:jc w:val="both"/>
+        <w:rPr>
+          <w:lang w:val="en-US"/>
+        </w:rPr>
       </w:pPr>
     </w:p>
     <w:p>
@@ -124,6 +161,9 @@
           <w:tab w:val="right" w:pos="8640"/>
         </w:tabs>
         <w:jc w:val="both"/>
+        <w:rPr>
+          <w:lang w:val="en-US"/>
+        </w:rPr>
       </w:pPr>
     </w:p>
     <w:p>
@@ -133,6 +173,9 @@
           <w:tab w:val="right" w:pos="8640"/>
         </w:tabs>
         <w:jc w:val="both"/>
+        <w:rPr>
+          <w:lang w:val="en-US"/>
+        </w:rPr>
       </w:pPr>
     </w:p>
     <w:p>
@@ -142,6 +185,9 @@
           <w:tab w:val="right" w:pos="8640"/>
         </w:tabs>
         <w:jc w:val="both"/>
+        <w:rPr>
+          <w:lang w:val="en-US"/>
+        </w:rPr>
       </w:pPr>
     </w:p>
     <w:p>
@@ -151,6 +197,9 @@
           <w:tab w:val="right" w:pos="8640"/>
         </w:tabs>
         <w:jc w:val="both"/>
+        <w:rPr>
+          <w:lang w:val="en-US"/>
+        </w:rPr>
       </w:pPr>
     </w:p>
     <w:p>
@@ -160,6 +209,9 @@
           <w:tab w:val="right" w:pos="8640"/>
         </w:tabs>
         <w:jc w:val="both"/>
+        <w:rPr>
+          <w:lang w:val="en-US"/>
+        </w:rPr>
       </w:pPr>
     </w:p>
     <w:p>
@@ -169,6 +221,9 @@
           <w:tab w:val="right" w:pos="8640"/>
         </w:tabs>
         <w:jc w:val="both"/>
+        <w:rPr>
+          <w:lang w:val="en-US"/>
+        </w:rPr>
       </w:pPr>
     </w:p>
     <w:p>
@@ -178,6 +233,9 @@
           <w:tab w:val="right" w:pos="8640"/>
         </w:tabs>
         <w:jc w:val="both"/>
+        <w:rPr>
+          <w:lang w:val="en-US"/>
+        </w:rPr>
       </w:pPr>
     </w:p>
     <w:p>
@@ -187,6 +245,9 @@
           <w:tab w:val="right" w:pos="8640"/>
         </w:tabs>
         <w:jc w:val="both"/>
+        <w:rPr>
+          <w:lang w:val="en-US"/>
+        </w:rPr>
       </w:pPr>
     </w:p>
     <w:p>
@@ -196,6 +257,9 @@
           <w:tab w:val="right" w:pos="8640"/>
         </w:tabs>
         <w:jc w:val="both"/>
+        <w:rPr>
+          <w:lang w:val="en-US"/>
+        </w:rPr>
       </w:pPr>
     </w:p>
     <w:p>
@@ -205,6 +269,9 @@
           <w:tab w:val="right" w:pos="8640"/>
         </w:tabs>
         <w:jc w:val="both"/>
+        <w:rPr>
+          <w:lang w:val="en-US"/>
+        </w:rPr>
       </w:pPr>
     </w:p>
     <w:p>
@@ -1906,7 +1973,35 @@
           <w:rFonts w:ascii="Verdana" w:eastAsia="Verdana" w:hAnsi="Verdana" w:cs="Verdana"/>
         </w:rPr>
         <w:tab/>
-        <w:t>-</w:t>
+      </w:r>
+      <w:r>
+        <w:rPr>
+          <w:rFonts w:ascii="Verdana" w:eastAsia="Verdana" w:hAnsi="Verdana" w:cs="Verdana"/>
+          <w:lang w:val="en-US"/>
+        </w:rPr>
+        <w:t xml:space="preserve">[1] </w:t>
+      </w:r>
+      <w:proofErr w:type="spellStart"/>
+      <w:r>
+        <w:rPr>
+          <w:rFonts w:ascii="Verdana" w:eastAsia="Verdana" w:hAnsi="Verdana" w:cs="Verdana"/>
+          <w:lang w:val="en-US"/>
+        </w:rPr>
+        <w:t>Sommerville</w:t>
+      </w:r>
+      <w:proofErr w:type="spellEnd"/>
+      <w:r>
+        <w:rPr>
+          <w:rFonts w:ascii="Verdana" w:eastAsia="Verdana" w:hAnsi="Verdana" w:cs="Verdana"/>
+          <w:lang w:val="en-US"/>
+        </w:rPr>
+        <w:t xml:space="preserve">, I. Software engineering, 11end. </w:t>
+      </w:r>
+      <w:r>
+        <w:rPr>
+          <w:rFonts w:ascii="Verdana" w:eastAsia="Verdana" w:hAnsi="Verdana" w:cs="Verdana"/>
+        </w:rPr>
+        <w:t>(2011)</w:t>
       </w:r>
     </w:p>
     <w:p>
@@ -2258,7 +2353,7 @@
             <wp:cNvGraphicFramePr/>
             <a:graphic xmlns:a="http://schemas.openxmlformats.org/drawingml/2006/main">
               <a:graphicData uri="http://schemas.openxmlformats.org/drawingml/2006/chart">
-                <c:chart xmlns:c="http://schemas.openxmlformats.org/drawingml/2006/chart" xmlns:r="http://schemas.openxmlformats.org/officeDocument/2006/relationships" r:id="rId7"/>
+                <c:chart xmlns:c="http://schemas.openxmlformats.org/drawingml/2006/chart" xmlns:r="http://schemas.openxmlformats.org/officeDocument/2006/relationships" r:id="rId8"/>
               </a:graphicData>
             </a:graphic>
           </wp:inline>
@@ -2267,7 +2362,7 @@
     </w:p>
     <w:p>
       <w:pPr>
-        <w:pStyle w:val="Descripcin"/>
+        <w:pStyle w:val="Epgrafe"/>
         <w:ind w:left="2160" w:firstLine="720"/>
         <w:rPr>
           <w:rFonts w:ascii="Verdana" w:eastAsia="Verdana" w:hAnsi="Verdana" w:cs="Verdana"/>
@@ -2338,7 +2433,7 @@
             <wp:cNvGraphicFramePr/>
             <a:graphic xmlns:a="http://schemas.openxmlformats.org/drawingml/2006/main">
               <a:graphicData uri="http://schemas.openxmlformats.org/drawingml/2006/chart">
-                <c:chart xmlns:c="http://schemas.openxmlformats.org/drawingml/2006/chart" xmlns:r="http://schemas.openxmlformats.org/officeDocument/2006/relationships" r:id="rId8"/>
+                <c:chart xmlns:c="http://schemas.openxmlformats.org/drawingml/2006/chart" xmlns:r="http://schemas.openxmlformats.org/officeDocument/2006/relationships" r:id="rId9"/>
               </a:graphicData>
             </a:graphic>
           </wp:inline>
@@ -2347,7 +2442,7 @@
     </w:p>
     <w:p>
       <w:pPr>
-        <w:pStyle w:val="Descripcin"/>
+        <w:pStyle w:val="Epgrafe"/>
         <w:ind w:left="2160" w:firstLine="720"/>
         <w:rPr>
           <w:rFonts w:ascii="Verdana" w:eastAsia="Verdana" w:hAnsi="Verdana" w:cs="Verdana"/>
@@ -2417,7 +2512,7 @@
             <wp:cNvGraphicFramePr/>
             <a:graphic xmlns:a="http://schemas.openxmlformats.org/drawingml/2006/main">
               <a:graphicData uri="http://schemas.openxmlformats.org/drawingml/2006/chart">
-                <c:chart xmlns:c="http://schemas.openxmlformats.org/drawingml/2006/chart" xmlns:r="http://schemas.openxmlformats.org/officeDocument/2006/relationships" r:id="rId9"/>
+                <c:chart xmlns:c="http://schemas.openxmlformats.org/drawingml/2006/chart" xmlns:r="http://schemas.openxmlformats.org/officeDocument/2006/relationships" r:id="rId10"/>
               </a:graphicData>
             </a:graphic>
           </wp:inline>
@@ -2426,7 +2521,7 @@
     </w:p>
     <w:p>
       <w:pPr>
-        <w:pStyle w:val="Descripcin"/>
+        <w:pStyle w:val="Epgrafe"/>
         <w:ind w:left="2160" w:firstLine="720"/>
         <w:rPr>
           <w:rFonts w:ascii="Verdana" w:eastAsia="Verdana" w:hAnsi="Verdana" w:cs="Verdana"/>
@@ -2529,7 +2624,7 @@
             <wp:cNvGraphicFramePr/>
             <a:graphic xmlns:a="http://schemas.openxmlformats.org/drawingml/2006/main">
               <a:graphicData uri="http://schemas.openxmlformats.org/drawingml/2006/chart">
-                <c:chart xmlns:c="http://schemas.openxmlformats.org/drawingml/2006/chart" xmlns:r="http://schemas.openxmlformats.org/officeDocument/2006/relationships" r:id="rId10"/>
+                <c:chart xmlns:c="http://schemas.openxmlformats.org/drawingml/2006/chart" xmlns:r="http://schemas.openxmlformats.org/officeDocument/2006/relationships" r:id="rId11"/>
               </a:graphicData>
             </a:graphic>
           </wp:inline>
@@ -2538,7 +2633,7 @@
     </w:p>
     <w:p>
       <w:pPr>
-        <w:pStyle w:val="Descripcin"/>
+        <w:pStyle w:val="Epgrafe"/>
         <w:ind w:left="2160" w:firstLine="720"/>
         <w:rPr>
           <w:rFonts w:ascii="Verdana" w:hAnsi="Verdana"/>
@@ -2600,7 +2695,7 @@
                     </pic:cNvPicPr>
                   </pic:nvPicPr>
                   <pic:blipFill>
-                    <a:blip r:embed="rId11"/>
+                    <a:blip r:embed="rId12"/>
                     <a:stretch>
                       <a:fillRect/>
                     </a:stretch>
@@ -3307,7 +3402,7 @@
     </w:tbl>
     <w:p>
       <w:pPr>
-        <w:pStyle w:val="Descripcin"/>
+        <w:pStyle w:val="Epgrafe"/>
         <w:ind w:left="2160" w:firstLine="720"/>
         <w:rPr>
           <w:rFonts w:ascii="Verdana" w:hAnsi="Verdana"/>
@@ -4112,21 +4207,7 @@
         <w:rPr>
           <w:rFonts w:ascii="Verdana" w:hAnsi="Verdana"/>
         </w:rPr>
-        <w:t xml:space="preserve"> (AWS abreviado) es una colección de servicios de computación en la nube (también llamados servicios web) que en conjunto forman una plataforma de computación en la nube, ofrecidas a través de Internet por Amazon.com. Es usado en aplicaciones populares como </w:t>
-      </w:r>
-      <w:proofErr w:type="spellStart"/>
-      <w:r>
-        <w:rPr>
-          <w:rFonts w:ascii="Verdana" w:hAnsi="Verdana"/>
-        </w:rPr>
-        <w:t>Dropbox</w:t>
-      </w:r>
-      <w:proofErr w:type="spellEnd"/>
-      <w:r>
-        <w:rPr>
-          <w:rFonts w:ascii="Verdana" w:hAnsi="Verdana"/>
-        </w:rPr>
-        <w:t xml:space="preserve">, </w:t>
+        <w:t xml:space="preserve"> (AWS abreviado) es una colección de servicios de computación en la nube (también llamados servicios web) que en conjunto forman una plataforma de computación en la nube, ofrecidas a través de Internet por Amazon.com. Es usado en aplicaciones populares como Dropbox, </w:t>
       </w:r>
       <w:proofErr w:type="spellStart"/>
       <w:r>
@@ -4376,7 +4457,7 @@
                     </pic:cNvPicPr>
                   </pic:nvPicPr>
                   <pic:blipFill>
-                    <a:blip r:embed="rId12"/>
+                    <a:blip r:embed="rId13"/>
                     <a:stretch>
                       <a:fillRect/>
                     </a:stretch>
@@ -4437,7 +4518,7 @@
     </w:p>
     <w:tbl>
       <w:tblPr>
-        <w:tblStyle w:val="Tabladecuadrcula5oscura-nfasis1"/>
+        <w:tblStyle w:val="GridTable5DarkAccent1"/>
         <w:tblW w:w="10779" w:type="dxa"/>
         <w:tblInd w:w="-5" w:type="dxa"/>
         <w:tblCellMar>
@@ -8422,7 +8503,7 @@
     </w:p>
     <w:tbl>
       <w:tblPr>
-        <w:tblStyle w:val="Tabladecuadrcula5oscura-nfasis1"/>
+        <w:tblStyle w:val="GridTable5DarkAccent1"/>
         <w:tblW w:w="9037" w:type="dxa"/>
         <w:tblInd w:w="-5" w:type="dxa"/>
         <w:tblCellMar>
@@ -12261,7 +12342,7 @@
     </w:p>
     <w:tbl>
       <w:tblPr>
-        <w:tblStyle w:val="Tabladecuadrcula5oscura-nfasis1"/>
+        <w:tblStyle w:val="GridTable5DarkAccent1"/>
         <w:tblW w:w="9461" w:type="dxa"/>
         <w:tblInd w:w="-5" w:type="dxa"/>
         <w:tblCellMar>
@@ -13075,7 +13156,7 @@
     </w:tbl>
     <w:p>
       <w:pPr>
-        <w:pStyle w:val="Descripcin"/>
+        <w:pStyle w:val="Epgrafe"/>
         <w:ind w:left="2160" w:firstLine="720"/>
       </w:pPr>
       <w:r>
@@ -13136,7 +13217,7 @@
     </w:p>
     <w:tbl>
       <w:tblPr>
-        <w:tblStyle w:val="Tabladecuadrcula5oscura-nfasis1"/>
+        <w:tblStyle w:val="GridTable5DarkAccent1"/>
         <w:tblW w:w="9145" w:type="dxa"/>
         <w:tblInd w:w="-5" w:type="dxa"/>
         <w:tblCellMar>
@@ -15115,7 +15196,25 @@
                 <w:sz w:val="22"/>
                 <w:szCs w:val="22"/>
               </w:rPr>
-              <w:t xml:space="preserve">Gestor de base de datos relacional MySQL </w:t>
+              <w:t xml:space="preserve">Gestor de base de datos relacional </w:t>
+            </w:r>
+            <w:proofErr w:type="spellStart"/>
+            <w:r>
+              <w:rPr>
+                <w:rFonts w:ascii="Arial" w:hAnsi="Arial" w:cs="Arial"/>
+                <w:sz w:val="22"/>
+                <w:szCs w:val="22"/>
+              </w:rPr>
+              <w:t>MySQL</w:t>
+            </w:r>
+            <w:proofErr w:type="spellEnd"/>
+            <w:r>
+              <w:rPr>
+                <w:rFonts w:ascii="Arial" w:hAnsi="Arial" w:cs="Arial"/>
+                <w:sz w:val="22"/>
+                <w:szCs w:val="22"/>
+              </w:rPr>
+              <w:t xml:space="preserve"> </w:t>
             </w:r>
             <w:proofErr w:type="spellStart"/>
             <w:r>
@@ -16045,7 +16144,7 @@
     </w:tbl>
     <w:p>
       <w:pPr>
-        <w:pStyle w:val="Descripcin"/>
+        <w:pStyle w:val="Epgrafe"/>
         <w:ind w:left="2160" w:firstLine="720"/>
       </w:pPr>
       <w:r>
@@ -16116,20 +16215,28 @@
         <w:rPr>
           <w:rFonts w:ascii="Verdana" w:eastAsia="Verdana" w:hAnsi="Verdana" w:cs="Verdana"/>
         </w:rPr>
-        <w:t>En esta etapa describiremos como será gestionado el sistema, definiremos hitos y/o eventos, dichos elementos serán controlados por la línea</w:t>
-      </w:r>
-      <w:r>
-        <w:rPr>
-          <w:rFonts w:ascii="Verdana" w:eastAsia="Verdana" w:hAnsi="Verdana" w:cs="Verdana"/>
-        </w:rPr>
-        <w:t xml:space="preserve"> base, ya que el cambio es un hecho </w:t>
+        <w:t xml:space="preserve">En esta etapa describiremos como será gestionado los cambios al sistema, definiremos hitos y/o eventos, dichos elementos serán controlados por la línea base, ya que el cambio es un hecho </w:t>
       </w:r>
       <w:r>
         <w:rPr>
           <w:rFonts w:ascii="Verdana" w:eastAsia="Verdana" w:hAnsi="Verdana" w:cs="Verdana"/>
           <w:lang w:val="es-ES"/>
         </w:rPr>
-        <w:t>vital en el desarrollo del software:</w:t>
+        <w:t>vital en el desarrollo del software</w:t>
+      </w:r>
+      <w:r>
+        <w:rPr>
+          <w:rFonts w:ascii="Verdana" w:eastAsia="Verdana" w:hAnsi="Verdana" w:cs="Verdana"/>
+          <w:lang w:val="es-ES"/>
+        </w:rPr>
+        <w:t>, este pudiendo darse por los siguientes motivos</w:t>
+      </w:r>
+      <w:r>
+        <w:rPr>
+          <w:rFonts w:ascii="Verdana" w:eastAsia="Verdana" w:hAnsi="Verdana" w:cs="Verdana"/>
+          <w:lang w:val="es-ES"/>
+        </w:rPr>
+        <w:t>:</w:t>
       </w:r>
     </w:p>
     <w:p>
@@ -16179,7 +16286,21 @@
           <w:rFonts w:ascii="Verdana" w:eastAsia="Verdana" w:hAnsi="Verdana" w:cs="Verdana"/>
           <w:lang w:val="es-ES"/>
         </w:rPr>
-        <w:t>El equipo de desarrollo desea modificar el enfoque técnico.</w:t>
+        <w:t>El equipo de desarrollo</w:t>
+      </w:r>
+      <w:r>
+        <w:rPr>
+          <w:rFonts w:ascii="Verdana" w:eastAsia="Verdana" w:hAnsi="Verdana" w:cs="Verdana"/>
+          <w:lang w:val="es-ES"/>
+        </w:rPr>
+        <w:t>, el cliente o un usuario encuentra una falla (bug) que desea que sea solucionada</w:t>
+      </w:r>
+      <w:r>
+        <w:rPr>
+          <w:rFonts w:ascii="Verdana" w:eastAsia="Verdana" w:hAnsi="Verdana" w:cs="Verdana"/>
+          <w:lang w:val="es-ES"/>
+        </w:rPr>
+        <w:t>.</w:t>
       </w:r>
     </w:p>
     <w:p>
@@ -16205,7 +16326,7 @@
           <w:rFonts w:ascii="Verdana" w:eastAsia="Verdana" w:hAnsi="Verdana" w:cs="Verdana"/>
           <w:lang w:val="es-ES"/>
         </w:rPr>
-        <w:t>Los gestores desean modificar el enfoque del proyecto.</w:t>
+        <w:t>El usuario buscar actualizar el sistema debido a las nuevas versiones de los componentes (la plataforma, librerías, entre otros) que forman el sistema [1].</w:t>
       </w:r>
     </w:p>
     <w:p>
@@ -16227,6 +16348,19 @@
         <w:lastRenderedPageBreak/>
         <w:t>La causa de estas modificaciones se debe a que, a medida que transcurre el tiempo, se adquieren más conocimientos, este conocimiento adicional es la fuerza motriz de la mayoría de cambios.</w:t>
       </w:r>
+    </w:p>
+    <w:p>
+      <w:pPr>
+        <w:tabs>
+          <w:tab w:val="left" w:pos="567"/>
+          <w:tab w:val="left" w:pos="709"/>
+        </w:tabs>
+        <w:ind w:left="567"/>
+        <w:jc w:val="both"/>
+        <w:rPr>
+          <w:rFonts w:ascii="Verdana" w:eastAsia="Verdana" w:hAnsi="Verdana" w:cs="Verdana"/>
+        </w:rPr>
+      </w:pPr>
     </w:p>
     <w:p>
       <w:pPr>
@@ -16245,7 +16379,7 @@
         <w:rPr>
           <w:rFonts w:ascii="Verdana" w:eastAsia="Verdana" w:hAnsi="Verdana" w:cs="Verdana"/>
         </w:rPr>
-        <w:t>El objetivo de este proceso de Control de configuración es estar apto ante cualquier cambio que podría producirse en cualquier momento. Además es una actividad de garantía de calidad de software que se aplica en todas las fases del proceso de ingeniería de software.</w:t>
+        <w:t>El objetivo de este proceso de Control de configuración es estar apto ante cualquier cambio que podría producirse en cualquier momento del ciclo de vida del software. Siendo esta una actividad que garantiza la calidad de software en todas las fases del proceso de ingeniería de software.</w:t>
       </w:r>
     </w:p>
     <w:p>
@@ -16287,7 +16421,7 @@
         <w:rPr>
           <w:rFonts w:ascii="Verdana" w:eastAsia="Verdana" w:hAnsi="Verdana" w:cs="Verdana"/>
         </w:rPr>
-        <w:t>Este elemento del Control de configuración nos ayudara a definir y estipular los hitos que sean necesarios, para de esta manera llevar un control de entrega.</w:t>
+        <w:t>Una línea base es un artefacto del Control de configuración que nos ayuda a definir y estipular los hitos que sean necesarios, para de esta manera llevar un control de entrega.</w:t>
       </w:r>
     </w:p>
     <w:p>
@@ -16323,6 +16457,8 @@
           <w:rFonts w:ascii="Verdana" w:eastAsia="Verdana" w:hAnsi="Verdana" w:cs="Verdana"/>
         </w:rPr>
       </w:pPr>
+      <w:bookmarkStart w:id="18" w:name="_GoBack"/>
+      <w:bookmarkEnd w:id="18"/>
       <w:r>
         <w:rPr>
           <w:noProof/>
@@ -16343,7 +16479,7 @@
                     <pic:cNvPicPr/>
                   </pic:nvPicPr>
                   <pic:blipFill>
-                    <a:blip r:embed="rId13">
+                    <a:blip r:embed="rId14">
                       <a:grayscl/>
                     </a:blip>
                     <a:stretch>
@@ -17358,19 +17494,7 @@
               <w:rPr>
                 <w:rFonts w:ascii="Verdana" w:eastAsia="Verdana" w:hAnsi="Verdana" w:cs="Verdana"/>
               </w:rPr>
-              <w:t xml:space="preserve">-Documento de Lista de requisitos – </w:t>
-            </w:r>
-            <w:r>
-              <w:rPr>
-                <w:rFonts w:ascii="Verdana" w:eastAsia="Verdana" w:hAnsi="Verdana" w:cs="Verdana"/>
-              </w:rPr>
-              <w:t>Segunda</w:t>
-            </w:r>
-            <w:r>
-              <w:rPr>
-                <w:rFonts w:ascii="Verdana" w:eastAsia="Verdana" w:hAnsi="Verdana" w:cs="Verdana"/>
-              </w:rPr>
-              <w:t xml:space="preserve"> Iteración.</w:t>
+              <w:t>-Documento de Lista de requisitos – Segunda Iteración.</w:t>
             </w:r>
           </w:p>
         </w:tc>
@@ -18091,6 +18215,25 @@
           <w:rFonts w:ascii="Verdana" w:eastAsia="Verdana" w:hAnsi="Verdana" w:cs="Verdana"/>
         </w:rPr>
       </w:pPr>
+      <w:r>
+        <w:rPr>
+          <w:rFonts w:ascii="Verdana" w:eastAsia="Verdana" w:hAnsi="Verdana" w:cs="Verdana"/>
+        </w:rPr>
+        <w:lastRenderedPageBreak/>
+        <w:fldChar w:fldCharType="begin"/>
+      </w:r>
+      <w:r>
+        <w:rPr>
+          <w:rFonts w:ascii="Verdana" w:eastAsia="Verdana" w:hAnsi="Verdana" w:cs="Verdana"/>
+        </w:rPr>
+        <w:instrText xml:space="preserve"> LINK Word.Document.12 "C:\\Users\\MARICIELO\\Downloads\\Solicitud de cambio.docx" "" \a \p \f 0 </w:instrText>
+      </w:r>
+      <w:r>
+        <w:rPr>
+          <w:rFonts w:ascii="Verdana" w:eastAsia="Verdana" w:hAnsi="Verdana" w:cs="Verdana"/>
+        </w:rPr>
+        <w:fldChar w:fldCharType="separate"/>
+      </w:r>
       <w:r>
         <w:rPr>
           <w:rFonts w:ascii="Verdana" w:eastAsia="Verdana" w:hAnsi="Verdana" w:cs="Verdana"/>
@@ -18115,39 +18258,57 @@
             <v:path o:extrusionok="f" gradientshapeok="t" o:connecttype="rect"/>
             <o:lock v:ext="edit" aspectratio="t"/>
           </v:shapetype>
-          <v:shape id="_x0000_i1025" type="#_x0000_t75" style="width:77.25pt;height:49.5pt" o:ole="">
-            <v:imagedata r:id="rId14" o:title=""/>
+          <v:shape id="_x0000_i1025" type="#_x0000_t75" style="width:77.25pt;height:49.5pt">
+            <v:imagedata r:id="rId15" o:title=""/>
           </v:shape>
-          <o:OLEObject Type="Link" ProgID="Word.Document.12" ShapeID="_x0000_i1025" DrawAspect="Icon" r:id="rId15" UpdateMode="Always">
-            <o:LinkType>EnhancedMetaFile</o:LinkType>
-            <o:LockedField>false</o:LockedField>
-            <o:FieldCodes>\f 0</o:FieldCodes>
-          </o:OLEObject>
         </w:object>
       </w:r>
       <w:r>
         <w:rPr>
           <w:rFonts w:ascii="Verdana" w:eastAsia="Verdana" w:hAnsi="Verdana" w:cs="Verdana"/>
         </w:rPr>
+        <w:fldChar w:fldCharType="end"/>
+      </w:r>
+      <w:r>
+        <w:rPr>
+          <w:rFonts w:ascii="Verdana" w:eastAsia="Verdana" w:hAnsi="Verdana" w:cs="Verdana"/>
+        </w:rPr>
         <w:t xml:space="preserve"> </w:t>
       </w:r>
       <w:r>
         <w:rPr>
           <w:rFonts w:ascii="Verdana" w:eastAsia="Verdana" w:hAnsi="Verdana" w:cs="Verdana"/>
         </w:rPr>
+        <w:fldChar w:fldCharType="begin"/>
+      </w:r>
+      <w:r>
+        <w:rPr>
+          <w:rFonts w:ascii="Verdana" w:eastAsia="Verdana" w:hAnsi="Verdana" w:cs="Verdana"/>
+        </w:rPr>
+        <w:instrText xml:space="preserve"> LINK Word.Document.12 "C:\\Users\\MARICIELO\\Downloads\\Acta de Implantación.docx" "" \a \p \f 0 </w:instrText>
+      </w:r>
+      <w:r>
+        <w:rPr>
+          <w:rFonts w:ascii="Verdana" w:eastAsia="Verdana" w:hAnsi="Verdana" w:cs="Verdana"/>
+        </w:rPr>
+        <w:fldChar w:fldCharType="separate"/>
+      </w:r>
+      <w:r>
+        <w:rPr>
+          <w:rFonts w:ascii="Verdana" w:eastAsia="Verdana" w:hAnsi="Verdana" w:cs="Verdana"/>
+        </w:rPr>
         <w:object w:dxaOrig="1543" w:dyaOrig="991">
-          <v:shape id="_x0000_i1026" type="#_x0000_t75" style="width:77.25pt;height:49.5pt" o:ole="">
+          <v:shape id="_x0000_i1026" type="#_x0000_t75" style="width:77.25pt;height:49.5pt">
             <v:imagedata r:id="rId16" o:title=""/>
           </v:shape>
-          <o:OLEObject Type="Link" ProgID="Word.Document.12" ShapeID="_x0000_i1026" DrawAspect="Icon" r:id="rId17" UpdateMode="Always">
-            <o:LinkType>EnhancedMetaFile</o:LinkType>
-            <o:LockedField>false</o:LockedField>
-            <o:FieldCodes>\f 0</o:FieldCodes>
-          </o:OLEObject>
         </w:object>
       </w:r>
-      <w:bookmarkStart w:id="18" w:name="_GoBack"/>
-      <w:bookmarkEnd w:id="18"/>
+      <w:r>
+        <w:rPr>
+          <w:rFonts w:ascii="Verdana" w:eastAsia="Verdana" w:hAnsi="Verdana" w:cs="Verdana"/>
+        </w:rPr>
+        <w:fldChar w:fldCharType="end"/>
+      </w:r>
     </w:p>
     <w:p>
       <w:pPr>
@@ -18646,7 +18807,7 @@
       </w:pPr>
     </w:p>
     <w:sectPr>
-      <w:footerReference w:type="default" r:id="rId18"/>
+      <w:footerReference w:type="default" r:id="rId17"/>
       <w:pgSz w:w="11906" w:h="16838"/>
       <w:pgMar w:top="1134" w:right="1134" w:bottom="1134" w:left="1134" w:header="0" w:footer="720" w:gutter="0"/>
       <w:pgNumType w:start="1"/>
@@ -18659,7 +18820,7 @@
 </file>
 
 <file path=word/endnotes.xml><?xml version="1.0" encoding="utf-8"?>
-<w:endnotes xmlns:wpc="http://schemas.microsoft.com/office/word/2010/wordprocessingCanvas" xmlns:mc="http://schemas.openxmlformats.org/markup-compatibility/2006" xmlns:o="urn:schemas-microsoft-com:office:office" xmlns:r="http://schemas.openxmlformats.org/officeDocument/2006/relationships" xmlns:m="http://schemas.openxmlformats.org/officeDocument/2006/math" xmlns:v="urn:schemas-microsoft-com:vml" xmlns:wp14="http://schemas.microsoft.com/office/word/2010/wordprocessingDrawing" xmlns:wp="http://schemas.openxmlformats.org/drawingml/2006/wordprocessingDrawing" xmlns:w10="urn:schemas-microsoft-com:office:word" xmlns:w="http://schemas.openxmlformats.org/wordprocessingml/2006/main" xmlns:w14="http://schemas.microsoft.com/office/word/2010/wordml" xmlns:w15="http://schemas.microsoft.com/office/word/2012/wordml" xmlns:wpg="http://schemas.microsoft.com/office/word/2010/wordprocessingGroup" xmlns:wpi="http://schemas.microsoft.com/office/word/2010/wordprocessingInk" xmlns:wne="http://schemas.microsoft.com/office/word/2006/wordml" xmlns:wps="http://schemas.microsoft.com/office/word/2010/wordprocessingShape" mc:Ignorable="w14 w15 wp14">
+<w:endnotes xmlns:wpc="http://schemas.microsoft.com/office/word/2010/wordprocessingCanvas" xmlns:mc="http://schemas.openxmlformats.org/markup-compatibility/2006" xmlns:o="urn:schemas-microsoft-com:office:office" xmlns:r="http://schemas.openxmlformats.org/officeDocument/2006/relationships" xmlns:m="http://schemas.openxmlformats.org/officeDocument/2006/math" xmlns:v="urn:schemas-microsoft-com:vml" xmlns:wp14="http://schemas.microsoft.com/office/word/2010/wordprocessingDrawing" xmlns:wp="http://schemas.openxmlformats.org/drawingml/2006/wordprocessingDrawing" xmlns:w10="urn:schemas-microsoft-com:office:word" xmlns:w="http://schemas.openxmlformats.org/wordprocessingml/2006/main" xmlns:w14="http://schemas.microsoft.com/office/word/2010/wordml" xmlns:wpg="http://schemas.microsoft.com/office/word/2010/wordprocessingGroup" xmlns:wpi="http://schemas.microsoft.com/office/word/2010/wordprocessingInk" xmlns:wne="http://schemas.microsoft.com/office/word/2006/wordml" xmlns:wps="http://schemas.microsoft.com/office/word/2010/wordprocessingShape" mc:Ignorable="w14 wp14">
   <w:endnote w:type="separator" w:id="-1">
     <w:p>
       <w:r>
@@ -18678,7 +18839,7 @@
 </file>
 
 <file path=word/footer1.xml><?xml version="1.0" encoding="utf-8"?>
-<w:ftr xmlns:wpc="http://schemas.microsoft.com/office/word/2010/wordprocessingCanvas" xmlns:mc="http://schemas.openxmlformats.org/markup-compatibility/2006" xmlns:o="urn:schemas-microsoft-com:office:office" xmlns:r="http://schemas.openxmlformats.org/officeDocument/2006/relationships" xmlns:m="http://schemas.openxmlformats.org/officeDocument/2006/math" xmlns:v="urn:schemas-microsoft-com:vml" xmlns:wp14="http://schemas.microsoft.com/office/word/2010/wordprocessingDrawing" xmlns:wp="http://schemas.openxmlformats.org/drawingml/2006/wordprocessingDrawing" xmlns:w10="urn:schemas-microsoft-com:office:word" xmlns:w="http://schemas.openxmlformats.org/wordprocessingml/2006/main" xmlns:w14="http://schemas.microsoft.com/office/word/2010/wordml" xmlns:w15="http://schemas.microsoft.com/office/word/2012/wordml" xmlns:wpg="http://schemas.microsoft.com/office/word/2010/wordprocessingGroup" xmlns:wpi="http://schemas.microsoft.com/office/word/2010/wordprocessingInk" xmlns:wne="http://schemas.microsoft.com/office/word/2006/wordml" xmlns:wps="http://schemas.microsoft.com/office/word/2010/wordprocessingShape" mc:Ignorable="w14 w15 wp14">
+<w:ftr xmlns:wpc="http://schemas.microsoft.com/office/word/2010/wordprocessingCanvas" xmlns:mc="http://schemas.openxmlformats.org/markup-compatibility/2006" xmlns:o="urn:schemas-microsoft-com:office:office" xmlns:r="http://schemas.openxmlformats.org/officeDocument/2006/relationships" xmlns:m="http://schemas.openxmlformats.org/officeDocument/2006/math" xmlns:v="urn:schemas-microsoft-com:vml" xmlns:wp14="http://schemas.microsoft.com/office/word/2010/wordprocessingDrawing" xmlns:wp="http://schemas.openxmlformats.org/drawingml/2006/wordprocessingDrawing" xmlns:w10="urn:schemas-microsoft-com:office:word" xmlns:w="http://schemas.openxmlformats.org/wordprocessingml/2006/main" xmlns:w14="http://schemas.microsoft.com/office/word/2010/wordml" xmlns:wpg="http://schemas.microsoft.com/office/word/2010/wordprocessingGroup" xmlns:wpi="http://schemas.microsoft.com/office/word/2010/wordprocessingInk" xmlns:wne="http://schemas.microsoft.com/office/word/2006/wordml" xmlns:wps="http://schemas.microsoft.com/office/word/2010/wordprocessingShape" mc:Ignorable="w14 wp14">
   <w:p>
     <w:pPr>
       <w:tabs>
@@ -18751,7 +18912,7 @@
             </wp:inline>
           </w:drawing>
         </mc:Choice>
-        <mc:Fallback>
+        <mc:Fallback xmlns:w15="http://schemas.microsoft.com/office/word/2012/wordml">
           <w:pict>
             <v:shape w14:anchorId="59216AAD" id="Freeform 7" o:spid="_x0000_s1026" style="width:482.1pt;height:1.1pt;visibility:visible;mso-wrap-style:square;mso-left-percent:-10001;mso-top-percent:-10001;mso-position-horizontal:absolute;mso-position-horizontal-relative:char;mso-position-vertical:absolute;mso-position-vertical-relative:line;mso-left-percent:-10001;mso-top-percent:-10001;v-text-anchor:top" coordsize="21600,21600" o:gfxdata="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" path="m,l21600,21600e" filled="f" strokeweight=".26mm">
               <v:stroke joinstyle="miter"/>
@@ -18805,7 +18966,7 @@
       <w:rPr>
         <w:noProof/>
       </w:rPr>
-      <w:t>16</w:t>
+      <w:t>14</w:t>
     </w:r>
     <w:r>
       <w:fldChar w:fldCharType="end"/>
@@ -18846,7 +19007,7 @@
 </file>
 
 <file path=word/footnotes.xml><?xml version="1.0" encoding="utf-8"?>
-<w:footnotes xmlns:wpc="http://schemas.microsoft.com/office/word/2010/wordprocessingCanvas" xmlns:mc="http://schemas.openxmlformats.org/markup-compatibility/2006" xmlns:o="urn:schemas-microsoft-com:office:office" xmlns:r="http://schemas.openxmlformats.org/officeDocument/2006/relationships" xmlns:m="http://schemas.openxmlformats.org/officeDocument/2006/math" xmlns:v="urn:schemas-microsoft-com:vml" xmlns:wp14="http://schemas.microsoft.com/office/word/2010/wordprocessingDrawing" xmlns:wp="http://schemas.openxmlformats.org/drawingml/2006/wordprocessingDrawing" xmlns:w10="urn:schemas-microsoft-com:office:word" xmlns:w="http://schemas.openxmlformats.org/wordprocessingml/2006/main" xmlns:w14="http://schemas.microsoft.com/office/word/2010/wordml" xmlns:w15="http://schemas.microsoft.com/office/word/2012/wordml" xmlns:wpg="http://schemas.microsoft.com/office/word/2010/wordprocessingGroup" xmlns:wpi="http://schemas.microsoft.com/office/word/2010/wordprocessingInk" xmlns:wne="http://schemas.microsoft.com/office/word/2006/wordml" xmlns:wps="http://schemas.microsoft.com/office/word/2010/wordprocessingShape" mc:Ignorable="w14 w15 wp14">
+<w:footnotes xmlns:wpc="http://schemas.microsoft.com/office/word/2010/wordprocessingCanvas" xmlns:mc="http://schemas.openxmlformats.org/markup-compatibility/2006" xmlns:o="urn:schemas-microsoft-com:office:office" xmlns:r="http://schemas.openxmlformats.org/officeDocument/2006/relationships" xmlns:m="http://schemas.openxmlformats.org/officeDocument/2006/math" xmlns:v="urn:schemas-microsoft-com:vml" xmlns:wp14="http://schemas.microsoft.com/office/word/2010/wordprocessingDrawing" xmlns:wp="http://schemas.openxmlformats.org/drawingml/2006/wordprocessingDrawing" xmlns:w10="urn:schemas-microsoft-com:office:word" xmlns:w="http://schemas.openxmlformats.org/wordprocessingml/2006/main" xmlns:w14="http://schemas.microsoft.com/office/word/2010/wordml" xmlns:wpg="http://schemas.microsoft.com/office/word/2010/wordprocessingGroup" xmlns:wpi="http://schemas.microsoft.com/office/word/2010/wordprocessingInk" xmlns:wne="http://schemas.microsoft.com/office/word/2006/wordml" xmlns:wps="http://schemas.microsoft.com/office/word/2010/wordprocessingShape" mc:Ignorable="w14 wp14">
   <w:footnote w:type="separator" w:id="-1">
     <w:p>
       <w:r>
@@ -18865,7 +19026,7 @@
 </file>
 
 <file path=word/numbering.xml><?xml version="1.0" encoding="utf-8"?>
-<w:numbering xmlns:wpc="http://schemas.microsoft.com/office/word/2010/wordprocessingCanvas" xmlns:mc="http://schemas.openxmlformats.org/markup-compatibility/2006" xmlns:o="urn:schemas-microsoft-com:office:office" xmlns:r="http://schemas.openxmlformats.org/officeDocument/2006/relationships" xmlns:m="http://schemas.openxmlformats.org/officeDocument/2006/math" xmlns:v="urn:schemas-microsoft-com:vml" xmlns:wp14="http://schemas.microsoft.com/office/word/2010/wordprocessingDrawing" xmlns:wp="http://schemas.openxmlformats.org/drawingml/2006/wordprocessingDrawing" xmlns:w10="urn:schemas-microsoft-com:office:word" xmlns:w="http://schemas.openxmlformats.org/wordprocessingml/2006/main" xmlns:w14="http://schemas.microsoft.com/office/word/2010/wordml" xmlns:w15="http://schemas.microsoft.com/office/word/2012/wordml" xmlns:wpg="http://schemas.microsoft.com/office/word/2010/wordprocessingGroup" xmlns:wpi="http://schemas.microsoft.com/office/word/2010/wordprocessingInk" xmlns:wne="http://schemas.microsoft.com/office/word/2006/wordml" xmlns:wps="http://schemas.microsoft.com/office/word/2010/wordprocessingShape" mc:Ignorable="w14 w15 wp14">
+<w:numbering xmlns:wpc="http://schemas.microsoft.com/office/word/2010/wordprocessingCanvas" xmlns:mc="http://schemas.openxmlformats.org/markup-compatibility/2006" xmlns:o="urn:schemas-microsoft-com:office:office" xmlns:r="http://schemas.openxmlformats.org/officeDocument/2006/relationships" xmlns:m="http://schemas.openxmlformats.org/officeDocument/2006/math" xmlns:v="urn:schemas-microsoft-com:vml" xmlns:wp14="http://schemas.microsoft.com/office/word/2010/wordprocessingDrawing" xmlns:wp="http://schemas.openxmlformats.org/drawingml/2006/wordprocessingDrawing" xmlns:w10="urn:schemas-microsoft-com:office:word" xmlns:w="http://schemas.openxmlformats.org/wordprocessingml/2006/main" xmlns:w14="http://schemas.microsoft.com/office/word/2010/wordml" xmlns:wpg="http://schemas.microsoft.com/office/word/2010/wordprocessingGroup" xmlns:wpi="http://schemas.microsoft.com/office/word/2010/wordprocessingInk" xmlns:wne="http://schemas.microsoft.com/office/word/2006/wordml" xmlns:wps="http://schemas.microsoft.com/office/word/2010/wordprocessingShape" mc:Ignorable="w14 wp14">
   <w:abstractNum w:abstractNumId="0">
     <w:nsid w:val="006557D3"/>
     <w:multiLevelType w:val="multilevel"/>
@@ -20172,7 +20333,7 @@
 </file>
 
 <file path=word/styles.xml><?xml version="1.0" encoding="utf-8"?>
-<w:styles xmlns:mc="http://schemas.openxmlformats.org/markup-compatibility/2006" xmlns:r="http://schemas.openxmlformats.org/officeDocument/2006/relationships" xmlns:w="http://schemas.openxmlformats.org/wordprocessingml/2006/main" xmlns:w14="http://schemas.microsoft.com/office/word/2010/wordml" xmlns:w15="http://schemas.microsoft.com/office/word/2012/wordml" mc:Ignorable="w14 w15">
+<w:styles xmlns:mc="http://schemas.openxmlformats.org/markup-compatibility/2006" xmlns:r="http://schemas.openxmlformats.org/officeDocument/2006/relationships" xmlns:w="http://schemas.openxmlformats.org/wordprocessingml/2006/main" xmlns:w14="http://schemas.microsoft.com/office/word/2010/wordml" mc:Ignorable="w14">
   <w:docDefaults>
     <w:rPrDefault>
       <w:rPr>
@@ -20183,378 +20344,144 @@
     </w:rPrDefault>
     <w:pPrDefault/>
   </w:docDefaults>
-  <w:latentStyles w:defLockedState="0" w:defUIPriority="99" w:defSemiHidden="0" w:defUnhideWhenUsed="0" w:defQFormat="0" w:count="371">
-    <w:lsdException w:name="Normal" w:uiPriority="0" w:qFormat="1"/>
-    <w:lsdException w:name="heading 1" w:uiPriority="9" w:qFormat="1"/>
-    <w:lsdException w:name="heading 2" w:semiHidden="1" w:uiPriority="9" w:unhideWhenUsed="1" w:qFormat="1"/>
-    <w:lsdException w:name="heading 3" w:semiHidden="1" w:uiPriority="9" w:unhideWhenUsed="1" w:qFormat="1"/>
-    <w:lsdException w:name="heading 4" w:semiHidden="1" w:uiPriority="9" w:unhideWhenUsed="1" w:qFormat="1"/>
-    <w:lsdException w:name="heading 5" w:semiHidden="1" w:uiPriority="9" w:unhideWhenUsed="1" w:qFormat="1"/>
-    <w:lsdException w:name="heading 6" w:semiHidden="1" w:uiPriority="9" w:unhideWhenUsed="1" w:qFormat="1"/>
-    <w:lsdException w:name="heading 7" w:semiHidden="1" w:uiPriority="9" w:unhideWhenUsed="1" w:qFormat="1"/>
-    <w:lsdException w:name="heading 8" w:semiHidden="1" w:uiPriority="9" w:unhideWhenUsed="1" w:qFormat="1"/>
-    <w:lsdException w:name="heading 9" w:semiHidden="1" w:uiPriority="9" w:unhideWhenUsed="1" w:qFormat="1"/>
-    <w:lsdException w:name="index 1" w:semiHidden="1" w:unhideWhenUsed="1"/>
-    <w:lsdException w:name="index 2" w:semiHidden="1" w:unhideWhenUsed="1"/>
-    <w:lsdException w:name="index 3" w:semiHidden="1" w:unhideWhenUsed="1"/>
-    <w:lsdException w:name="index 4" w:semiHidden="1" w:unhideWhenUsed="1"/>
-    <w:lsdException w:name="index 5" w:semiHidden="1" w:unhideWhenUsed="1"/>
-    <w:lsdException w:name="index 6" w:semiHidden="1" w:unhideWhenUsed="1"/>
-    <w:lsdException w:name="index 7" w:semiHidden="1" w:unhideWhenUsed="1"/>
-    <w:lsdException w:name="index 8" w:semiHidden="1" w:unhideWhenUsed="1"/>
-    <w:lsdException w:name="index 9" w:semiHidden="1" w:unhideWhenUsed="1"/>
-    <w:lsdException w:name="toc 1" w:semiHidden="1" w:uiPriority="39" w:unhideWhenUsed="1"/>
-    <w:lsdException w:name="toc 2" w:semiHidden="1" w:uiPriority="39" w:unhideWhenUsed="1"/>
-    <w:lsdException w:name="toc 3" w:semiHidden="1" w:uiPriority="39" w:unhideWhenUsed="1"/>
-    <w:lsdException w:name="toc 4" w:semiHidden="1" w:uiPriority="39" w:unhideWhenUsed="1"/>
-    <w:lsdException w:name="toc 5" w:semiHidden="1" w:uiPriority="39" w:unhideWhenUsed="1"/>
-    <w:lsdException w:name="toc 6" w:semiHidden="1" w:uiPriority="39" w:unhideWhenUsed="1"/>
-    <w:lsdException w:name="toc 7" w:semiHidden="1" w:uiPriority="39" w:unhideWhenUsed="1"/>
-    <w:lsdException w:name="toc 8" w:semiHidden="1" w:uiPriority="39" w:unhideWhenUsed="1"/>
-    <w:lsdException w:name="toc 9" w:semiHidden="1" w:uiPriority="39" w:unhideWhenUsed="1"/>
-    <w:lsdException w:name="Normal Indent" w:semiHidden="1" w:unhideWhenUsed="1"/>
-    <w:lsdException w:name="footnote text" w:semiHidden="1" w:unhideWhenUsed="1"/>
-    <w:lsdException w:name="annotation text" w:semiHidden="1" w:unhideWhenUsed="1"/>
-    <w:lsdException w:name="header" w:semiHidden="1" w:unhideWhenUsed="1"/>
-    <w:lsdException w:name="footer" w:semiHidden="1" w:unhideWhenUsed="1"/>
-    <w:lsdException w:name="index heading" w:semiHidden="1" w:unhideWhenUsed="1"/>
-    <w:lsdException w:name="caption" w:semiHidden="1" w:uiPriority="35" w:unhideWhenUsed="1" w:qFormat="1"/>
-    <w:lsdException w:name="table of figures" w:semiHidden="1" w:unhideWhenUsed="1"/>
-    <w:lsdException w:name="envelope address" w:semiHidden="1" w:unhideWhenUsed="1"/>
-    <w:lsdException w:name="envelope return" w:semiHidden="1" w:unhideWhenUsed="1"/>
-    <w:lsdException w:name="footnote reference" w:semiHidden="1" w:unhideWhenUsed="1"/>
-    <w:lsdException w:name="annotation reference" w:semiHidden="1" w:unhideWhenUsed="1"/>
-    <w:lsdException w:name="line number" w:semiHidden="1" w:unhideWhenUsed="1"/>
-    <w:lsdException w:name="page number" w:semiHidden="1" w:unhideWhenUsed="1"/>
-    <w:lsdException w:name="endnote reference" w:semiHidden="1" w:unhideWhenUsed="1"/>
-    <w:lsdException w:name="endnote text" w:semiHidden="1" w:unhideWhenUsed="1"/>
-    <w:lsdException w:name="table of authorities" w:semiHidden="1" w:unhideWhenUsed="1"/>
-    <w:lsdException w:name="macro" w:semiHidden="1" w:unhideWhenUsed="1"/>
-    <w:lsdException w:name="toa heading" w:semiHidden="1" w:unhideWhenUsed="1"/>
-    <w:lsdException w:name="List" w:semiHidden="1" w:unhideWhenUsed="1"/>
-    <w:lsdException w:name="List Bullet" w:semiHidden="1" w:unhideWhenUsed="1"/>
-    <w:lsdException w:name="List Number" w:semiHidden="1" w:unhideWhenUsed="1"/>
-    <w:lsdException w:name="List 2" w:semiHidden="1" w:unhideWhenUsed="1"/>
-    <w:lsdException w:name="List 3" w:semiHidden="1" w:unhideWhenUsed="1"/>
-    <w:lsdException w:name="List 4" w:semiHidden="1" w:unhideWhenUsed="1"/>
-    <w:lsdException w:name="List 5" w:semiHidden="1" w:unhideWhenUsed="1"/>
-    <w:lsdException w:name="List Bullet 2" w:semiHidden="1" w:unhideWhenUsed="1"/>
-    <w:lsdException w:name="List Bullet 3" w:semiHidden="1" w:unhideWhenUsed="1"/>
-    <w:lsdException w:name="List Bullet 4" w:semiHidden="1" w:unhideWhenUsed="1"/>
-    <w:lsdException w:name="List Bullet 5" w:semiHidden="1" w:unhideWhenUsed="1"/>
-    <w:lsdException w:name="List Number 2" w:semiHidden="1" w:unhideWhenUsed="1"/>
-    <w:lsdException w:name="List Number 3" w:semiHidden="1" w:unhideWhenUsed="1"/>
-    <w:lsdException w:name="List Number 4" w:semiHidden="1" w:unhideWhenUsed="1"/>
-    <w:lsdException w:name="List Number 5" w:semiHidden="1" w:unhideWhenUsed="1"/>
-    <w:lsdException w:name="Title" w:uiPriority="10" w:qFormat="1"/>
-    <w:lsdException w:name="Closing" w:semiHidden="1" w:unhideWhenUsed="1"/>
-    <w:lsdException w:name="Signature" w:semiHidden="1" w:unhideWhenUsed="1"/>
-    <w:lsdException w:name="Default Paragraph Font" w:semiHidden="1" w:uiPriority="1" w:unhideWhenUsed="1"/>
-    <w:lsdException w:name="Body Text" w:semiHidden="1" w:unhideWhenUsed="1"/>
-    <w:lsdException w:name="Body Text Indent" w:semiHidden="1" w:unhideWhenUsed="1"/>
-    <w:lsdException w:name="List Continue" w:semiHidden="1" w:unhideWhenUsed="1"/>
-    <w:lsdException w:name="List Continue 2" w:semiHidden="1" w:unhideWhenUsed="1"/>
-    <w:lsdException w:name="List Continue 3" w:semiHidden="1" w:unhideWhenUsed="1"/>
-    <w:lsdException w:name="List Continue 4" w:semiHidden="1" w:unhideWhenUsed="1"/>
-    <w:lsdException w:name="List Continue 5" w:semiHidden="1" w:unhideWhenUsed="1"/>
-    <w:lsdException w:name="Message Header" w:semiHidden="1" w:unhideWhenUsed="1"/>
-    <w:lsdException w:name="Subtitle" w:uiPriority="11" w:qFormat="1"/>
-    <w:lsdException w:name="Salutation" w:semiHidden="1" w:unhideWhenUsed="1"/>
-    <w:lsdException w:name="Date" w:semiHidden="1" w:unhideWhenUsed="1"/>
-    <w:lsdException w:name="Body Text First Indent" w:semiHidden="1" w:unhideWhenUsed="1"/>
-    <w:lsdException w:name="Body Text First Indent 2" w:semiHidden="1" w:unhideWhenUsed="1"/>
-    <w:lsdException w:name="Note Heading" w:semiHidden="1" w:unhideWhenUsed="1"/>
-    <w:lsdException w:name="Body Text 2" w:semiHidden="1" w:unhideWhenUsed="1"/>
-    <w:lsdException w:name="Body Text 3" w:semiHidden="1" w:unhideWhenUsed="1"/>
-    <w:lsdException w:name="Body Text Indent 2" w:semiHidden="1" w:unhideWhenUsed="1"/>
-    <w:lsdException w:name="Body Text Indent 3" w:semiHidden="1" w:unhideWhenUsed="1"/>
-    <w:lsdException w:name="Block Text" w:semiHidden="1" w:unhideWhenUsed="1"/>
-    <w:lsdException w:name="Hyperlink" w:semiHidden="1" w:unhideWhenUsed="1"/>
-    <w:lsdException w:name="FollowedHyperlink" w:semiHidden="1" w:unhideWhenUsed="1"/>
-    <w:lsdException w:name="Strong" w:uiPriority="22" w:qFormat="1"/>
-    <w:lsdException w:name="Emphasis" w:uiPriority="20" w:qFormat="1"/>
-    <w:lsdException w:name="Document Map" w:semiHidden="1" w:unhideWhenUsed="1"/>
-    <w:lsdException w:name="Plain Text" w:semiHidden="1" w:unhideWhenUsed="1"/>
-    <w:lsdException w:name="E-mail Signature" w:semiHidden="1" w:unhideWhenUsed="1"/>
-    <w:lsdException w:name="HTML Top of Form" w:semiHidden="1" w:unhideWhenUsed="1"/>
-    <w:lsdException w:name="HTML Bottom of Form" w:semiHidden="1" w:unhideWhenUsed="1"/>
-    <w:lsdException w:name="Normal (Web)" w:semiHidden="1" w:unhideWhenUsed="1"/>
-    <w:lsdException w:name="HTML Acronym" w:semiHidden="1" w:unhideWhenUsed="1"/>
-    <w:lsdException w:name="HTML Address" w:semiHidden="1" w:unhideWhenUsed="1"/>
-    <w:lsdException w:name="HTML Cite" w:semiHidden="1" w:unhideWhenUsed="1"/>
-    <w:lsdException w:name="HTML Code" w:semiHidden="1" w:unhideWhenUsed="1"/>
-    <w:lsdException w:name="HTML Definition" w:semiHidden="1" w:unhideWhenUsed="1"/>
-    <w:lsdException w:name="HTML Keyboard" w:semiHidden="1" w:unhideWhenUsed="1"/>
-    <w:lsdException w:name="HTML Preformatted" w:semiHidden="1" w:unhideWhenUsed="1"/>
-    <w:lsdException w:name="HTML Sample" w:semiHidden="1" w:unhideWhenUsed="1"/>
-    <w:lsdException w:name="HTML Typewriter" w:semiHidden="1" w:unhideWhenUsed="1"/>
-    <w:lsdException w:name="HTML Variable" w:semiHidden="1" w:unhideWhenUsed="1"/>
-    <w:lsdException w:name="Normal Table" w:semiHidden="1" w:unhideWhenUsed="1"/>
-    <w:lsdException w:name="annotation subject" w:semiHidden="1" w:unhideWhenUsed="1"/>
-    <w:lsdException w:name="No List" w:semiHidden="1" w:unhideWhenUsed="1"/>
-    <w:lsdException w:name="Outline List 1" w:semiHidden="1" w:unhideWhenUsed="1"/>
-    <w:lsdException w:name="Outline List 2" w:semiHidden="1" w:unhideWhenUsed="1"/>
-    <w:lsdException w:name="Outline List 3" w:semiHidden="1" w:unhideWhenUsed="1"/>
-    <w:lsdException w:name="Table Simple 1" w:semiHidden="1" w:unhideWhenUsed="1"/>
-    <w:lsdException w:name="Table Simple 2" w:semiHidden="1" w:unhideWhenUsed="1"/>
-    <w:lsdException w:name="Table Simple 3" w:semiHidden="1" w:unhideWhenUsed="1"/>
-    <w:lsdException w:name="Table Classic 1" w:semiHidden="1" w:unhideWhenUsed="1"/>
-    <w:lsdException w:name="Table Classic 2" w:semiHidden="1" w:unhideWhenUsed="1"/>
-    <w:lsdException w:name="Table Classic 3" w:semiHidden="1" w:unhideWhenUsed="1"/>
-    <w:lsdException w:name="Table Classic 4" w:semiHidden="1" w:unhideWhenUsed="1"/>
-    <w:lsdException w:name="Table Colorful 1" w:semiHidden="1" w:unhideWhenUsed="1"/>
-    <w:lsdException w:name="Table Colorful 2" w:semiHidden="1" w:unhideWhenUsed="1"/>
-    <w:lsdException w:name="Table Colorful 3" w:semiHidden="1" w:unhideWhenUsed="1"/>
-    <w:lsdException w:name="Table Columns 1" w:semiHidden="1" w:unhideWhenUsed="1"/>
-    <w:lsdException w:name="Table Columns 2" w:semiHidden="1" w:unhideWhenUsed="1"/>
-    <w:lsdException w:name="Table Columns 3" w:semiHidden="1" w:unhideWhenUsed="1"/>
-    <w:lsdException w:name="Table Columns 4" w:semiHidden="1" w:unhideWhenUsed="1"/>
-    <w:lsdException w:name="Table Columns 5" w:semiHidden="1" w:unhideWhenUsed="1"/>
-    <w:lsdException w:name="Table Grid 1" w:semiHidden="1" w:unhideWhenUsed="1"/>
-    <w:lsdException w:name="Table Grid 2" w:semiHidden="1" w:unhideWhenUsed="1"/>
-    <w:lsdException w:name="Table Grid 3" w:semiHidden="1" w:unhideWhenUsed="1"/>
-    <w:lsdException w:name="Table Grid 4" w:semiHidden="1" w:unhideWhenUsed="1"/>
-    <w:lsdException w:name="Table Grid 5" w:semiHidden="1" w:unhideWhenUsed="1"/>
-    <w:lsdException w:name="Table Grid 6" w:semiHidden="1" w:unhideWhenUsed="1"/>
-    <w:lsdException w:name="Table Grid 7" w:semiHidden="1" w:unhideWhenUsed="1"/>
-    <w:lsdException w:name="Table Grid 8" w:semiHidden="1" w:unhideWhenUsed="1"/>
-    <w:lsdException w:name="Table List 1" w:semiHidden="1" w:unhideWhenUsed="1"/>
-    <w:lsdException w:name="Table List 2" w:semiHidden="1" w:unhideWhenUsed="1"/>
-    <w:lsdException w:name="Table List 3" w:semiHidden="1" w:unhideWhenUsed="1"/>
-    <w:lsdException w:name="Table List 4" w:semiHidden="1" w:unhideWhenUsed="1"/>
-    <w:lsdException w:name="Table List 5" w:semiHidden="1" w:unhideWhenUsed="1"/>
-    <w:lsdException w:name="Table List 6" w:semiHidden="1" w:unhideWhenUsed="1"/>
-    <w:lsdException w:name="Table List 7" w:semiHidden="1" w:unhideWhenUsed="1"/>
-    <w:lsdException w:name="Table List 8" w:semiHidden="1" w:unhideWhenUsed="1"/>
-    <w:lsdException w:name="Table 3D effects 1" w:semiHidden="1" w:unhideWhenUsed="1"/>
-    <w:lsdException w:name="Table 3D effects 2" w:semiHidden="1" w:unhideWhenUsed="1"/>
-    <w:lsdException w:name="Table 3D effects 3" w:semiHidden="1" w:unhideWhenUsed="1"/>
-    <w:lsdException w:name="Table Contemporary" w:semiHidden="1" w:unhideWhenUsed="1"/>
-    <w:lsdException w:name="Table Elegant" w:semiHidden="1" w:unhideWhenUsed="1"/>
-    <w:lsdException w:name="Table Professional" w:semiHidden="1" w:unhideWhenUsed="1"/>
-    <w:lsdException w:name="Table Subtle 1" w:semiHidden="1" w:unhideWhenUsed="1"/>
-    <w:lsdException w:name="Table Subtle 2" w:semiHidden="1" w:unhideWhenUsed="1"/>
-    <w:lsdException w:name="Table Web 1" w:semiHidden="1" w:unhideWhenUsed="1"/>
-    <w:lsdException w:name="Table Web 2" w:semiHidden="1" w:unhideWhenUsed="1"/>
-    <w:lsdException w:name="Table Web 3" w:semiHidden="1" w:unhideWhenUsed="1"/>
-    <w:lsdException w:name="Balloon Text" w:semiHidden="1" w:unhideWhenUsed="1"/>
-    <w:lsdException w:name="Table Grid" w:uiPriority="59"/>
-    <w:lsdException w:name="Table Theme" w:semiHidden="1" w:unhideWhenUsed="1"/>
-    <w:lsdException w:name="Placeholder Text" w:semiHidden="1"/>
-    <w:lsdException w:name="No Spacing" w:uiPriority="1" w:qFormat="1"/>
-    <w:lsdException w:name="Light Shading" w:uiPriority="60"/>
-    <w:lsdException w:name="Light List" w:uiPriority="61"/>
-    <w:lsdException w:name="Light Grid" w:uiPriority="62"/>
-    <w:lsdException w:name="Medium Shading 1" w:uiPriority="63"/>
-    <w:lsdException w:name="Medium Shading 2" w:uiPriority="64"/>
-    <w:lsdException w:name="Medium List 1" w:uiPriority="65"/>
-    <w:lsdException w:name="Medium List 2" w:uiPriority="66"/>
-    <w:lsdException w:name="Medium Grid 1" w:uiPriority="67"/>
-    <w:lsdException w:name="Medium Grid 2" w:uiPriority="68"/>
-    <w:lsdException w:name="Medium Grid 3" w:uiPriority="69"/>
-    <w:lsdException w:name="Dark List" w:uiPriority="70"/>
-    <w:lsdException w:name="Colorful Shading" w:uiPriority="71"/>
-    <w:lsdException w:name="Colorful List" w:uiPriority="72"/>
-    <w:lsdException w:name="Colorful Grid" w:uiPriority="73"/>
-    <w:lsdException w:name="Light Shading Accent 1" w:uiPriority="60"/>
-    <w:lsdException w:name="Light List Accent 1" w:uiPriority="61"/>
-    <w:lsdException w:name="Light Grid Accent 1" w:uiPriority="62"/>
-    <w:lsdException w:name="Medium Shading 1 Accent 1" w:uiPriority="63"/>
-    <w:lsdException w:name="Medium Shading 2 Accent 1" w:uiPriority="64"/>
-    <w:lsdException w:name="Medium List 1 Accent 1" w:uiPriority="65"/>
-    <w:lsdException w:name="Revision" w:semiHidden="1"/>
-    <w:lsdException w:name="List Paragraph" w:uiPriority="34" w:qFormat="1"/>
-    <w:lsdException w:name="Quote" w:uiPriority="29" w:qFormat="1"/>
-    <w:lsdException w:name="Intense Quote" w:uiPriority="30" w:qFormat="1"/>
-    <w:lsdException w:name="Medium List 2 Accent 1" w:uiPriority="66"/>
-    <w:lsdException w:name="Medium Grid 1 Accent 1" w:uiPriority="67"/>
-    <w:lsdException w:name="Medium Grid 2 Accent 1" w:uiPriority="68"/>
-    <w:lsdException w:name="Medium Grid 3 Accent 1" w:uiPriority="69"/>
-    <w:lsdException w:name="Dark List Accent 1" w:uiPriority="70"/>
-    <w:lsdException w:name="Colorful Shading Accent 1" w:uiPriority="71"/>
-    <w:lsdException w:name="Colorful List Accent 1" w:uiPriority="72"/>
-    <w:lsdException w:name="Colorful Grid Accent 1" w:uiPriority="73"/>
-    <w:lsdException w:name="Light Shading Accent 2" w:uiPriority="60"/>
-    <w:lsdException w:name="Light List Accent 2" w:uiPriority="61"/>
-    <w:lsdException w:name="Light Grid Accent 2" w:uiPriority="62"/>
-    <w:lsdException w:name="Medium Shading 1 Accent 2" w:uiPriority="63"/>
-    <w:lsdException w:name="Medium Shading 2 Accent 2" w:uiPriority="64"/>
-    <w:lsdException w:name="Medium List 1 Accent 2" w:uiPriority="65"/>
-    <w:lsdException w:name="Medium List 2 Accent 2" w:uiPriority="66"/>
-    <w:lsdException w:name="Medium Grid 1 Accent 2" w:uiPriority="67"/>
-    <w:lsdException w:name="Medium Grid 2 Accent 2" w:uiPriority="68"/>
-    <w:lsdException w:name="Medium Grid 3 Accent 2" w:uiPriority="69"/>
-    <w:lsdException w:name="Dark List Accent 2" w:uiPriority="70"/>
-    <w:lsdException w:name="Colorful Shading Accent 2" w:uiPriority="71"/>
-    <w:lsdException w:name="Colorful List Accent 2" w:uiPriority="72"/>
-    <w:lsdException w:name="Colorful Grid Accent 2" w:uiPriority="73"/>
-    <w:lsdException w:name="Light Shading Accent 3" w:uiPriority="60"/>
-    <w:lsdException w:name="Light List Accent 3" w:uiPriority="61"/>
-    <w:lsdException w:name="Light Grid Accent 3" w:uiPriority="62"/>
-    <w:lsdException w:name="Medium Shading 1 Accent 3" w:uiPriority="63"/>
-    <w:lsdException w:name="Medium Shading 2 Accent 3" w:uiPriority="64"/>
-    <w:lsdException w:name="Medium List 1 Accent 3" w:uiPriority="65"/>
-    <w:lsdException w:name="Medium List 2 Accent 3" w:uiPriority="66"/>
-    <w:lsdException w:name="Medium Grid 1 Accent 3" w:uiPriority="67"/>
-    <w:lsdException w:name="Medium Grid 2 Accent 3" w:uiPriority="68"/>
-    <w:lsdException w:name="Medium Grid 3 Accent 3" w:uiPriority="69"/>
-    <w:lsdException w:name="Dark List Accent 3" w:uiPriority="70"/>
-    <w:lsdException w:name="Colorful Shading Accent 3" w:uiPriority="71"/>
-    <w:lsdException w:name="Colorful List Accent 3" w:uiPriority="72"/>
-    <w:lsdException w:name="Colorful Grid Accent 3" w:uiPriority="73"/>
-    <w:lsdException w:name="Light Shading Accent 4" w:uiPriority="60"/>
-    <w:lsdException w:name="Light List Accent 4" w:uiPriority="61"/>
-    <w:lsdException w:name="Light Grid Accent 4" w:uiPriority="62"/>
-    <w:lsdException w:name="Medium Shading 1 Accent 4" w:uiPriority="63"/>
-    <w:lsdException w:name="Medium Shading 2 Accent 4" w:uiPriority="64"/>
-    <w:lsdException w:name="Medium List 1 Accent 4" w:uiPriority="65"/>
-    <w:lsdException w:name="Medium List 2 Accent 4" w:uiPriority="66"/>
-    <w:lsdException w:name="Medium Grid 1 Accent 4" w:uiPriority="67"/>
-    <w:lsdException w:name="Medium Grid 2 Accent 4" w:uiPriority="68"/>
-    <w:lsdException w:name="Medium Grid 3 Accent 4" w:uiPriority="69"/>
-    <w:lsdException w:name="Dark List Accent 4" w:uiPriority="70"/>
-    <w:lsdException w:name="Colorful Shading Accent 4" w:uiPriority="71"/>
-    <w:lsdException w:name="Colorful List Accent 4" w:uiPriority="72"/>
-    <w:lsdException w:name="Colorful Grid Accent 4" w:uiPriority="73"/>
-    <w:lsdException w:name="Light Shading Accent 5" w:uiPriority="60"/>
-    <w:lsdException w:name="Light List Accent 5" w:uiPriority="61"/>
-    <w:lsdException w:name="Light Grid Accent 5" w:uiPriority="62"/>
-    <w:lsdException w:name="Medium Shading 1 Accent 5" w:uiPriority="63"/>
-    <w:lsdException w:name="Medium Shading 2 Accent 5" w:uiPriority="64"/>
-    <w:lsdException w:name="Medium List 1 Accent 5" w:uiPriority="65"/>
-    <w:lsdException w:name="Medium List 2 Accent 5" w:uiPriority="66"/>
-    <w:lsdException w:name="Medium Grid 1 Accent 5" w:uiPriority="67"/>
-    <w:lsdException w:name="Medium Grid 2 Accent 5" w:uiPriority="68"/>
-    <w:lsdException w:name="Medium Grid 3 Accent 5" w:uiPriority="69"/>
-    <w:lsdException w:name="Dark List Accent 5" w:uiPriority="70"/>
-    <w:lsdException w:name="Colorful Shading Accent 5" w:uiPriority="71"/>
-    <w:lsdException w:name="Colorful List Accent 5" w:uiPriority="72"/>
-    <w:lsdException w:name="Colorful Grid Accent 5" w:uiPriority="73"/>
-    <w:lsdException w:name="Light Shading Accent 6" w:uiPriority="60"/>
-    <w:lsdException w:name="Light List Accent 6" w:uiPriority="61"/>
-    <w:lsdException w:name="Light Grid Accent 6" w:uiPriority="62"/>
-    <w:lsdException w:name="Medium Shading 1 Accent 6" w:uiPriority="63"/>
-    <w:lsdException w:name="Medium Shading 2 Accent 6" w:uiPriority="64"/>
-    <w:lsdException w:name="Medium List 1 Accent 6" w:uiPriority="65"/>
-    <w:lsdException w:name="Medium List 2 Accent 6" w:uiPriority="66"/>
-    <w:lsdException w:name="Medium Grid 1 Accent 6" w:uiPriority="67"/>
-    <w:lsdException w:name="Medium Grid 2 Accent 6" w:uiPriority="68"/>
-    <w:lsdException w:name="Medium Grid 3 Accent 6" w:uiPriority="69"/>
-    <w:lsdException w:name="Dark List Accent 6" w:uiPriority="70"/>
-    <w:lsdException w:name="Colorful Shading Accent 6" w:uiPriority="71"/>
-    <w:lsdException w:name="Colorful List Accent 6" w:uiPriority="72"/>
-    <w:lsdException w:name="Colorful Grid Accent 6" w:uiPriority="73"/>
-    <w:lsdException w:name="Subtle Emphasis" w:uiPriority="19" w:qFormat="1"/>
-    <w:lsdException w:name="Intense Emphasis" w:uiPriority="21" w:qFormat="1"/>
-    <w:lsdException w:name="Subtle Reference" w:uiPriority="31" w:qFormat="1"/>
-    <w:lsdException w:name="Intense Reference" w:uiPriority="32" w:qFormat="1"/>
-    <w:lsdException w:name="Book Title" w:uiPriority="33" w:qFormat="1"/>
-    <w:lsdException w:name="Bibliography" w:semiHidden="1" w:uiPriority="37" w:unhideWhenUsed="1"/>
-    <w:lsdException w:name="TOC Heading" w:semiHidden="1" w:uiPriority="39" w:unhideWhenUsed="1" w:qFormat="1"/>
-    <w:lsdException w:name="Plain Table 1" w:uiPriority="41"/>
-    <w:lsdException w:name="Plain Table 2" w:uiPriority="42"/>
-    <w:lsdException w:name="Plain Table 3" w:uiPriority="43"/>
-    <w:lsdException w:name="Plain Table 4" w:uiPriority="44"/>
-    <w:lsdException w:name="Plain Table 5" w:uiPriority="45"/>
-    <w:lsdException w:name="Grid Table Light" w:uiPriority="40"/>
-    <w:lsdException w:name="Grid Table 1 Light" w:uiPriority="46"/>
-    <w:lsdException w:name="Grid Table 2" w:uiPriority="47"/>
-    <w:lsdException w:name="Grid Table 3" w:uiPriority="48"/>
-    <w:lsdException w:name="Grid Table 4" w:uiPriority="49"/>
-    <w:lsdException w:name="Grid Table 5 Dark" w:uiPriority="50"/>
-    <w:lsdException w:name="Grid Table 6 Colorful" w:uiPriority="51"/>
-    <w:lsdException w:name="Grid Table 7 Colorful" w:uiPriority="52"/>
-    <w:lsdException w:name="Grid Table 1 Light Accent 1" w:uiPriority="46"/>
-    <w:lsdException w:name="Grid Table 2 Accent 1" w:uiPriority="47"/>
-    <w:lsdException w:name="Grid Table 3 Accent 1" w:uiPriority="48"/>
-    <w:lsdException w:name="Grid Table 4 Accent 1" w:uiPriority="49"/>
-    <w:lsdException w:name="Grid Table 5 Dark Accent 1" w:uiPriority="50"/>
-    <w:lsdException w:name="Grid Table 6 Colorful Accent 1" w:uiPriority="51"/>
-    <w:lsdException w:name="Grid Table 7 Colorful Accent 1" w:uiPriority="52"/>
-    <w:lsdException w:name="Grid Table 1 Light Accent 2" w:uiPriority="46"/>
-    <w:lsdException w:name="Grid Table 2 Accent 2" w:uiPriority="47"/>
-    <w:lsdException w:name="Grid Table 3 Accent 2" w:uiPriority="48"/>
-    <w:lsdException w:name="Grid Table 4 Accent 2" w:uiPriority="49"/>
-    <w:lsdException w:name="Grid Table 5 Dark Accent 2" w:uiPriority="50"/>
-    <w:lsdException w:name="Grid Table 6 Colorful Accent 2" w:uiPriority="51"/>
-    <w:lsdException w:name="Grid Table 7 Colorful Accent 2" w:uiPriority="52"/>
-    <w:lsdException w:name="Grid Table 1 Light Accent 3" w:uiPriority="46"/>
-    <w:lsdException w:name="Grid Table 2 Accent 3" w:uiPriority="47"/>
-    <w:lsdException w:name="Grid Table 3 Accent 3" w:uiPriority="48"/>
-    <w:lsdException w:name="Grid Table 4 Accent 3" w:uiPriority="49"/>
-    <w:lsdException w:name="Grid Table 5 Dark Accent 3" w:uiPriority="50"/>
-    <w:lsdException w:name="Grid Table 6 Colorful Accent 3" w:uiPriority="51"/>
-    <w:lsdException w:name="Grid Table 7 Colorful Accent 3" w:uiPriority="52"/>
-    <w:lsdException w:name="Grid Table 1 Light Accent 4" w:uiPriority="46"/>
-    <w:lsdException w:name="Grid Table 2 Accent 4" w:uiPriority="47"/>
-    <w:lsdException w:name="Grid Table 3 Accent 4" w:uiPriority="48"/>
-    <w:lsdException w:name="Grid Table 4 Accent 4" w:uiPriority="49"/>
-    <w:lsdException w:name="Grid Table 5 Dark Accent 4" w:uiPriority="50"/>
-    <w:lsdException w:name="Grid Table 6 Colorful Accent 4" w:uiPriority="51"/>
-    <w:lsdException w:name="Grid Table 7 Colorful Accent 4" w:uiPriority="52"/>
-    <w:lsdException w:name="Grid Table 1 Light Accent 5" w:uiPriority="46"/>
-    <w:lsdException w:name="Grid Table 2 Accent 5" w:uiPriority="47"/>
-    <w:lsdException w:name="Grid Table 3 Accent 5" w:uiPriority="48"/>
-    <w:lsdException w:name="Grid Table 4 Accent 5" w:uiPriority="49"/>
-    <w:lsdException w:name="Grid Table 5 Dark Accent 5" w:uiPriority="50"/>
-    <w:lsdException w:name="Grid Table 6 Colorful Accent 5" w:uiPriority="51"/>
-    <w:lsdException w:name="Grid Table 7 Colorful Accent 5" w:uiPriority="52"/>
-    <w:lsdException w:name="Grid Table 1 Light Accent 6" w:uiPriority="46"/>
-    <w:lsdException w:name="Grid Table 2 Accent 6" w:uiPriority="47"/>
-    <w:lsdException w:name="Grid Table 3 Accent 6" w:uiPriority="48"/>
-    <w:lsdException w:name="Grid Table 4 Accent 6" w:uiPriority="49"/>
-    <w:lsdException w:name="Grid Table 5 Dark Accent 6" w:uiPriority="50"/>
-    <w:lsdException w:name="Grid Table 6 Colorful Accent 6" w:uiPriority="51"/>
-    <w:lsdException w:name="Grid Table 7 Colorful Accent 6" w:uiPriority="52"/>
-    <w:lsdException w:name="List Table 1 Light" w:uiPriority="46"/>
-    <w:lsdException w:name="List Table 2" w:uiPriority="47"/>
-    <w:lsdException w:name="List Table 3" w:uiPriority="48"/>
-    <w:lsdException w:name="List Table 4" w:uiPriority="49"/>
-    <w:lsdException w:name="List Table 5 Dark" w:uiPriority="50"/>
-    <w:lsdException w:name="List Table 6 Colorful" w:uiPriority="51"/>
-    <w:lsdException w:name="List Table 7 Colorful" w:uiPriority="52"/>
-    <w:lsdException w:name="List Table 1 Light Accent 1" w:uiPriority="46"/>
-    <w:lsdException w:name="List Table 2 Accent 1" w:uiPriority="47"/>
-    <w:lsdException w:name="List Table 3 Accent 1" w:uiPriority="48"/>
-    <w:lsdException w:name="List Table 4 Accent 1" w:uiPriority="49"/>
-    <w:lsdException w:name="List Table 5 Dark Accent 1" w:uiPriority="50"/>
-    <w:lsdException w:name="List Table 6 Colorful Accent 1" w:uiPriority="51"/>
-    <w:lsdException w:name="List Table 7 Colorful Accent 1" w:uiPriority="52"/>
-    <w:lsdException w:name="List Table 1 Light Accent 2" w:uiPriority="46"/>
-    <w:lsdException w:name="List Table 2 Accent 2" w:uiPriority="47"/>
-    <w:lsdException w:name="List Table 3 Accent 2" w:uiPriority="48"/>
-    <w:lsdException w:name="List Table 4 Accent 2" w:uiPriority="49"/>
-    <w:lsdException w:name="List Table 5 Dark Accent 2" w:uiPriority="50"/>
-    <w:lsdException w:name="List Table 6 Colorful Accent 2" w:uiPriority="51"/>
-    <w:lsdException w:name="List Table 7 Colorful Accent 2" w:uiPriority="52"/>
-    <w:lsdException w:name="List Table 1 Light Accent 3" w:uiPriority="46"/>
-    <w:lsdException w:name="List Table 2 Accent 3" w:uiPriority="47"/>
-    <w:lsdException w:name="List Table 3 Accent 3" w:uiPriority="48"/>
-    <w:lsdException w:name="List Table 4 Accent 3" w:uiPriority="49"/>
-    <w:lsdException w:name="List Table 5 Dark Accent 3" w:uiPriority="50"/>
-    <w:lsdException w:name="List Table 6 Colorful Accent 3" w:uiPriority="51"/>
-    <w:lsdException w:name="List Table 7 Colorful Accent 3" w:uiPriority="52"/>
-    <w:lsdException w:name="List Table 1 Light Accent 4" w:uiPriority="46"/>
-    <w:lsdException w:name="List Table 2 Accent 4" w:uiPriority="47"/>
-    <w:lsdException w:name="List Table 3 Accent 4" w:uiPriority="48"/>
-    <w:lsdException w:name="List Table 4 Accent 4" w:uiPriority="49"/>
-    <w:lsdException w:name="List Table 5 Dark Accent 4" w:uiPriority="50"/>
-    <w:lsdException w:name="List Table 6 Colorful Accent 4" w:uiPriority="51"/>
-    <w:lsdException w:name="List Table 7 Colorful Accent 4" w:uiPriority="52"/>
-    <w:lsdException w:name="List Table 1 Light Accent 5" w:uiPriority="46"/>
-    <w:lsdException w:name="List Table 2 Accent 5" w:uiPriority="47"/>
-    <w:lsdException w:name="List Table 3 Accent 5" w:uiPriority="48"/>
-    <w:lsdException w:name="List Table 4 Accent 5" w:uiPriority="49"/>
-    <w:lsdException w:name="List Table 5 Dark Accent 5" w:uiPriority="50"/>
-    <w:lsdException w:name="List Table 6 Colorful Accent 5" w:uiPriority="51"/>
-    <w:lsdException w:name="List Table 7 Colorful Accent 5" w:uiPriority="52"/>
-    <w:lsdException w:name="List Table 1 Light Accent 6" w:uiPriority="46"/>
-    <w:lsdException w:name="List Table 2 Accent 6" w:uiPriority="47"/>
-    <w:lsdException w:name="List Table 3 Accent 6" w:uiPriority="48"/>
-    <w:lsdException w:name="List Table 4 Accent 6" w:uiPriority="49"/>
-    <w:lsdException w:name="List Table 5 Dark Accent 6" w:uiPriority="50"/>
-    <w:lsdException w:name="List Table 6 Colorful Accent 6" w:uiPriority="51"/>
-    <w:lsdException w:name="List Table 7 Colorful Accent 6" w:uiPriority="52"/>
+  <w:latentStyles w:defLockedState="0" w:defUIPriority="99" w:defSemiHidden="1" w:defUnhideWhenUsed="1" w:defQFormat="0" w:count="267">
+    <w:lsdException w:name="Normal" w:semiHidden="0" w:uiPriority="0" w:unhideWhenUsed="0" w:qFormat="1"/>
+    <w:lsdException w:name="heading 1" w:semiHidden="0" w:uiPriority="9" w:unhideWhenUsed="0" w:qFormat="1"/>
+    <w:lsdException w:name="heading 2" w:uiPriority="9" w:qFormat="1"/>
+    <w:lsdException w:name="heading 3" w:uiPriority="9" w:qFormat="1"/>
+    <w:lsdException w:name="heading 4" w:uiPriority="9" w:qFormat="1"/>
+    <w:lsdException w:name="heading 5" w:uiPriority="9" w:qFormat="1"/>
+    <w:lsdException w:name="heading 6" w:uiPriority="9" w:qFormat="1"/>
+    <w:lsdException w:name="heading 7" w:uiPriority="9" w:qFormat="1"/>
+    <w:lsdException w:name="heading 8" w:uiPriority="9" w:qFormat="1"/>
+    <w:lsdException w:name="heading 9" w:uiPriority="9" w:qFormat="1"/>
+    <w:lsdException w:name="toc 1" w:uiPriority="39"/>
+    <w:lsdException w:name="toc 2" w:uiPriority="39"/>
+    <w:lsdException w:name="toc 3" w:uiPriority="39"/>
+    <w:lsdException w:name="toc 4" w:uiPriority="39"/>
+    <w:lsdException w:name="toc 5" w:uiPriority="39"/>
+    <w:lsdException w:name="toc 6" w:uiPriority="39"/>
+    <w:lsdException w:name="toc 7" w:uiPriority="39"/>
+    <w:lsdException w:name="toc 8" w:uiPriority="39"/>
+    <w:lsdException w:name="toc 9" w:uiPriority="39"/>
+    <w:lsdException w:name="caption" w:uiPriority="35" w:qFormat="1"/>
+    <w:lsdException w:name="Title" w:semiHidden="0" w:uiPriority="10" w:unhideWhenUsed="0" w:qFormat="1"/>
+    <w:lsdException w:name="Default Paragraph Font" w:uiPriority="1"/>
+    <w:lsdException w:name="Subtitle" w:semiHidden="0" w:uiPriority="11" w:unhideWhenUsed="0" w:qFormat="1"/>
+    <w:lsdException w:name="Strong" w:semiHidden="0" w:uiPriority="22" w:unhideWhenUsed="0" w:qFormat="1"/>
+    <w:lsdException w:name="Emphasis" w:semiHidden="0" w:uiPriority="20" w:unhideWhenUsed="0" w:qFormat="1"/>
+    <w:lsdException w:name="Table Grid" w:semiHidden="0" w:uiPriority="59" w:unhideWhenUsed="0"/>
+    <w:lsdException w:name="Placeholder Text" w:unhideWhenUsed="0"/>
+    <w:lsdException w:name="No Spacing" w:semiHidden="0" w:uiPriority="1" w:unhideWhenUsed="0" w:qFormat="1"/>
+    <w:lsdException w:name="Light Shading" w:semiHidden="0" w:uiPriority="60" w:unhideWhenUsed="0"/>
+    <w:lsdException w:name="Light List" w:semiHidden="0" w:uiPriority="61" w:unhideWhenUsed="0"/>
+    <w:lsdException w:name="Light Grid" w:semiHidden="0" w:uiPriority="62" w:unhideWhenUsed="0"/>
+    <w:lsdException w:name="Medium Shading 1" w:semiHidden="0" w:uiPriority="63" w:unhideWhenUsed="0"/>
+    <w:lsdException w:name="Medium Shading 2" w:semiHidden="0" w:uiPriority="64" w:unhideWhenUsed="0"/>
+    <w:lsdException w:name="Medium List 1" w:semiHidden="0" w:uiPriority="65" w:unhideWhenUsed="0"/>
+    <w:lsdException w:name="Medium List 2" w:semiHidden="0" w:uiPriority="66" w:unhideWhenUsed="0"/>
+    <w:lsdException w:name="Medium Grid 1" w:semiHidden="0" w:uiPriority="67" w:unhideWhenUsed="0"/>
+    <w:lsdException w:name="Medium Grid 2" w:semiHidden="0" w:uiPriority="68" w:unhideWhenUsed="0"/>
+    <w:lsdException w:name="Medium Grid 3" w:semiHidden="0" w:uiPriority="69" w:unhideWhenUsed="0"/>
+    <w:lsdException w:name="Dark List" w:semiHidden="0" w:uiPriority="70" w:unhideWhenUsed="0"/>
+    <w:lsdException w:name="Colorful Shading" w:semiHidden="0" w:uiPriority="71" w:unhideWhenUsed="0"/>
+    <w:lsdException w:name="Colorful List" w:semiHidden="0" w:uiPriority="72" w:unhideWhenUsed="0"/>
+    <w:lsdException w:name="Colorful Grid" w:semiHidden="0" w:uiPriority="73" w:unhideWhenUsed="0"/>
+    <w:lsdException w:name="Light Shading Accent 1" w:semiHidden="0" w:uiPriority="60" w:unhideWhenUsed="0"/>
+    <w:lsdException w:name="Light List Accent 1" w:semiHidden="0" w:uiPriority="61" w:unhideWhenUsed="0"/>
+    <w:lsdException w:name="Light Grid Accent 1" w:semiHidden="0" w:uiPriority="62" w:unhideWhenUsed="0"/>
+    <w:lsdException w:name="Medium Shading 1 Accent 1" w:semiHidden="0" w:uiPriority="63" w:unhideWhenUsed="0"/>
+    <w:lsdException w:name="Medium Shading 2 Accent 1" w:semiHidden="0" w:uiPriority="64" w:unhideWhenUsed="0"/>
+    <w:lsdException w:name="Medium List 1 Accent 1" w:semiHidden="0" w:uiPriority="65" w:unhideWhenUsed="0"/>
+    <w:lsdException w:name="Revision" w:unhideWhenUsed="0"/>
+    <w:lsdException w:name="List Paragraph" w:semiHidden="0" w:uiPriority="34" w:unhideWhenUsed="0" w:qFormat="1"/>
+    <w:lsdException w:name="Quote" w:semiHidden="0" w:uiPriority="29" w:unhideWhenUsed="0" w:qFormat="1"/>
+    <w:lsdException w:name="Intense Quote" w:semiHidden="0" w:uiPriority="30" w:unhideWhenUsed="0" w:qFormat="1"/>
+    <w:lsdException w:name="Medium List 2 Accent 1" w:semiHidden="0" w:uiPriority="66" w:unhideWhenUsed="0"/>
+    <w:lsdException w:name="Medium Grid 1 Accent 1" w:semiHidden="0" w:uiPriority="67" w:unhideWhenUsed="0"/>
+    <w:lsdException w:name="Medium Grid 2 Accent 1" w:semiHidden="0" w:uiPriority="68" w:unhideWhenUsed="0"/>
+    <w:lsdException w:name="Medium Grid 3 Accent 1" w:semiHidden="0" w:uiPriority="69" w:unhideWhenUsed="0"/>
+    <w:lsdException w:name="Dark List Accent 1" w:semiHidden="0" w:uiPriority="70" w:unhideWhenUsed="0"/>
+    <w:lsdException w:name="Colorful Shading Accent 1" w:semiHidden="0" w:uiPriority="71" w:unhideWhenUsed="0"/>
+    <w:lsdException w:name="Colorful List Accent 1" w:semiHidden="0" w:uiPriority="72" w:unhideWhenUsed="0"/>
+    <w:lsdException w:name="Colorful Grid Accent 1" w:semiHidden="0" w:uiPriority="73" w:unhideWhenUsed="0"/>
+    <w:lsdException w:name="Light Shading Accent 2" w:semiHidden="0" w:uiPriority="60" w:unhideWhenUsed="0"/>
+    <w:lsdException w:name="Light List Accent 2" w:semiHidden="0" w:uiPriority="61" w:unhideWhenUsed="0"/>
+    <w:lsdException w:name="Light Grid Accent 2" w:semiHidden="0" w:uiPriority="62" w:unhideWhenUsed="0"/>
+    <w:lsdException w:name="Medium Shading 1 Accent 2" w:semiHidden="0" w:uiPriority="63" w:unhideWhenUsed="0"/>
+    <w:lsdException w:name="Medium Shading 2 Accent 2" w:semiHidden="0" w:uiPriority="64" w:unhideWhenUsed="0"/>
+    <w:lsdException w:name="Medium List 1 Accent 2" w:semiHidden="0" w:uiPriority="65" w:unhideWhenUsed="0"/>
+    <w:lsdException w:name="Medium List 2 Accent 2" w:semiHidden="0" w:uiPriority="66" w:unhideWhenUsed="0"/>
+    <w:lsdException w:name="Medium Grid 1 Accent 2" w:semiHidden="0" w:uiPriority="67" w:unhideWhenUsed="0"/>
+    <w:lsdException w:name="Medium Grid 2 Accent 2" w:semiHidden="0" w:uiPriority="68" w:unhideWhenUsed="0"/>
+    <w:lsdException w:name="Medium Grid 3 Accent 2" w:semiHidden="0" w:uiPriority="69" w:unhideWhenUsed="0"/>
+    <w:lsdException w:name="Dark List Accent 2" w:semiHidden="0" w:uiPriority="70" w:unhideWhenUsed="0"/>
+    <w:lsdException w:name="Colorful Shading Accent 2" w:semiHidden="0" w:uiPriority="71" w:unhideWhenUsed="0"/>
+    <w:lsdException w:name="Colorful List Accent 2" w:semiHidden="0" w:uiPriority="72" w:unhideWhenUsed="0"/>
+    <w:lsdException w:name="Colorful Grid Accent 2" w:semiHidden="0" w:uiPriority="73" w:unhideWhenUsed="0"/>
+    <w:lsdException w:name="Light Shading Accent 3" w:semiHidden="0" w:uiPriority="60" w:unhideWhenUsed="0"/>
+    <w:lsdException w:name="Light List Accent 3" w:semiHidden="0" w:uiPriority="61" w:unhideWhenUsed="0"/>
+    <w:lsdException w:name="Light Grid Accent 3" w:semiHidden="0" w:uiPriority="62" w:unhideWhenUsed="0"/>
+    <w:lsdException w:name="Medium Shading 1 Accent 3" w:semiHidden="0" w:uiPriority="63" w:unhideWhenUsed="0"/>
+    <w:lsdException w:name="Medium Shading 2 Accent 3" w:semiHidden="0" w:uiPriority="64" w:unhideWhenUsed="0"/>
+    <w:lsdException w:name="Medium List 1 Accent 3" w:semiHidden="0" w:uiPriority="65" w:unhideWhenUsed="0"/>
+    <w:lsdException w:name="Medium List 2 Accent 3" w:semiHidden="0" w:uiPriority="66" w:unhideWhenUsed="0"/>
+    <w:lsdException w:name="Medium Grid 1 Accent 3" w:semiHidden="0" w:uiPriority="67" w:unhideWhenUsed="0"/>
+    <w:lsdException w:name="Medium Grid 2 Accent 3" w:semiHidden="0" w:uiPriority="68" w:unhideWhenUsed="0"/>
+    <w:lsdException w:name="Medium Grid 3 Accent 3" w:semiHidden="0" w:uiPriority="69" w:unhideWhenUsed="0"/>
+    <w:lsdException w:name="Dark List Accent 3" w:semiHidden="0" w:uiPriority="70" w:unhideWhenUsed="0"/>
+    <w:lsdException w:name="Colorful Shading Accent 3" w:semiHidden="0" w:uiPriority="71" w:unhideWhenUsed="0"/>
+    <w:lsdException w:name="Colorful List Accent 3" w:semiHidden="0" w:uiPriority="72" w:unhideWhenUsed="0"/>
+    <w:lsdException w:name="Colorful Grid Accent 3" w:semiHidden="0" w:uiPriority="73" w:unhideWhenUsed="0"/>
+    <w:lsdException w:name="Light Shading Accent 4" w:semiHidden="0" w:uiPriority="60" w:unhideWhenUsed="0"/>
+    <w:lsdException w:name="Light List Accent 4" w:semiHidden="0" w:uiPriority="61" w:unhideWhenUsed="0"/>
+    <w:lsdException w:name="Light Grid Accent 4" w:semiHidden="0" w:uiPriority="62" w:unhideWhenUsed="0"/>
+    <w:lsdException w:name="Medium Shading 1 Accent 4" w:semiHidden="0" w:uiPriority="63" w:unhideWhenUsed="0"/>
+    <w:lsdException w:name="Medium Shading 2 Accent 4" w:semiHidden="0" w:uiPriority="64" w:unhideWhenUsed="0"/>
+    <w:lsdException w:name="Medium List 1 Accent 4" w:semiHidden="0" w:uiPriority="65" w:unhideWhenUsed="0"/>
+    <w:lsdException w:name="Medium List 2 Accent 4" w:semiHidden="0" w:uiPriority="66" w:unhideWhenUsed="0"/>
+    <w:lsdException w:name="Medium Grid 1 Accent 4" w:semiHidden="0" w:uiPriority="67" w:unhideWhenUsed="0"/>
+    <w:lsdException w:name="Medium Grid 2 Accent 4" w:semiHidden="0" w:uiPriority="68" w:unhideWhenUsed="0"/>
+    <w:lsdException w:name="Medium Grid 3 Accent 4" w:semiHidden="0" w:uiPriority="69" w:unhideWhenUsed="0"/>
+    <w:lsdException w:name="Dark List Accent 4" w:semiHidden="0" w:uiPriority="70" w:unhideWhenUsed="0"/>
+    <w:lsdException w:name="Colorful Shading Accent 4" w:semiHidden="0" w:uiPriority="71" w:unhideWhenUsed="0"/>
+    <w:lsdException w:name="Colorful List Accent 4" w:semiHidden="0" w:uiPriority="72" w:unhideWhenUsed="0"/>
+    <w:lsdException w:name="Colorful Grid Accent 4" w:semiHidden="0" w:uiPriority="73" w:unhideWhenUsed="0"/>
+    <w:lsdException w:name="Light Shading Accent 5" w:semiHidden="0" w:uiPriority="60" w:unhideWhenUsed="0"/>
+    <w:lsdException w:name="Light List Accent 5" w:semiHidden="0" w:uiPriority="61" w:unhideWhenUsed="0"/>
+    <w:lsdException w:name="Light Grid Accent 5" w:semiHidden="0" w:uiPriority="62" w:unhideWhenUsed="0"/>
+    <w:lsdException w:name="Medium Shading 1 Accent 5" w:semiHidden="0" w:uiPriority="63" w:unhideWhenUsed="0"/>
+    <w:lsdException w:name="Medium Shading 2 Accent 5" w:semiHidden="0" w:uiPriority="64" w:unhideWhenUsed="0"/>
+    <w:lsdException w:name="Medium List 1 Accent 5" w:semiHidden="0" w:uiPriority="65" w:unhideWhenUsed="0"/>
+    <w:lsdException w:name="Medium List 2 Accent 5" w:semiHidden="0" w:uiPriority="66" w:unhideWhenUsed="0"/>
+    <w:lsdException w:name="Medium Grid 1 Accent 5" w:semiHidden="0" w:uiPriority="67" w:unhideWhenUsed="0"/>
+    <w:lsdException w:name="Medium Grid 2 Accent 5" w:semiHidden="0" w:uiPriority="68" w:unhideWhenUsed="0"/>
+    <w:lsdException w:name="Medium Grid 3 Accent 5" w:semiHidden="0" w:uiPriority="69" w:unhideWhenUsed="0"/>
+    <w:lsdException w:name="Dark List Accent 5" w:semiHidden="0" w:uiPriority="70" w:unhideWhenUsed="0"/>
+    <w:lsdException w:name="Colorful Shading Accent 5" w:semiHidden="0" w:uiPriority="71" w:unhideWhenUsed="0"/>
+    <w:lsdException w:name="Colorful List Accent 5" w:semiHidden="0" w:uiPriority="72" w:unhideWhenUsed="0"/>
+    <w:lsdException w:name="Colorful Grid Accent 5" w:semiHidden="0" w:uiPriority="73" w:unhideWhenUsed="0"/>
+    <w:lsdException w:name="Light Shading Accent 6" w:semiHidden="0" w:uiPriority="60" w:unhideWhenUsed="0"/>
+    <w:lsdException w:name="Light List Accent 6" w:semiHidden="0" w:uiPriority="61" w:unhideWhenUsed="0"/>
+    <w:lsdException w:name="Light Grid Accent 6" w:semiHidden="0" w:uiPriority="62" w:unhideWhenUsed="0"/>
+    <w:lsdException w:name="Medium Shading 1 Accent 6" w:semiHidden="0" w:uiPriority="63" w:unhideWhenUsed="0"/>
+    <w:lsdException w:name="Medium Shading 2 Accent 6" w:semiHidden="0" w:uiPriority="64" w:unhideWhenUsed="0"/>
+    <w:lsdException w:name="Medium List 1 Accent 6" w:semiHidden="0" w:uiPriority="65" w:unhideWhenUsed="0"/>
+    <w:lsdException w:name="Medium List 2 Accent 6" w:semiHidden="0" w:uiPriority="66" w:unhideWhenUsed="0"/>
+    <w:lsdException w:name="Medium Grid 1 Accent 6" w:semiHidden="0" w:uiPriority="67" w:unhideWhenUsed="0"/>
+    <w:lsdException w:name="Medium Grid 2 Accent 6" w:semiHidden="0" w:uiPriority="68" w:unhideWhenUsed="0"/>
+    <w:lsdException w:name="Medium Grid 3 Accent 6" w:semiHidden="0" w:uiPriority="69" w:unhideWhenUsed="0"/>
+    <w:lsdException w:name="Dark List Accent 6" w:semiHidden="0" w:uiPriority="70" w:unhideWhenUsed="0"/>
+    <w:lsdException w:name="Colorful Shading Accent 6" w:semiHidden="0" w:uiPriority="71" w:unhideWhenUsed="0"/>
+    <w:lsdException w:name="Colorful List Accent 6" w:semiHidden="0" w:uiPriority="72" w:unhideWhenUsed="0"/>
+    <w:lsdException w:name="Colorful Grid Accent 6" w:semiHidden="0" w:uiPriority="73" w:unhideWhenUsed="0"/>
+    <w:lsdException w:name="Subtle Emphasis" w:semiHidden="0" w:uiPriority="19" w:unhideWhenUsed="0" w:qFormat="1"/>
+    <w:lsdException w:name="Intense Emphasis" w:semiHidden="0" w:uiPriority="21" w:unhideWhenUsed="0" w:qFormat="1"/>
+    <w:lsdException w:name="Subtle Reference" w:semiHidden="0" w:uiPriority="31" w:unhideWhenUsed="0" w:qFormat="1"/>
+    <w:lsdException w:name="Intense Reference" w:semiHidden="0" w:uiPriority="32" w:unhideWhenUsed="0" w:qFormat="1"/>
+    <w:lsdException w:name="Book Title" w:semiHidden="0" w:uiPriority="33" w:unhideWhenUsed="0" w:qFormat="1"/>
+    <w:lsdException w:name="Bibliography" w:uiPriority="37"/>
+    <w:lsdException w:name="TOC Heading" w:uiPriority="39" w:qFormat="1"/>
   </w:latentStyles>
   <w:style w:type="paragraph" w:default="1" w:styleId="Normal">
     <w:name w:val="Normal"/>
@@ -20879,8 +20806,8 @@
       <w:rFonts w:cs="FreeSans"/>
     </w:rPr>
   </w:style>
-  <w:style w:type="paragraph" w:customStyle="1" w:styleId="Ttulo">
-    <w:name w:val="Título"/>
+  <w:style w:type="paragraph" w:customStyle="1" w:styleId="Ttulo1">
+    <w:name w:val="Título1"/>
     <w:basedOn w:val="Normal"/>
     <w:next w:val="Normal"/>
     <w:pPr>
@@ -20959,7 +20886,7 @@
       <w:szCs w:val="16"/>
     </w:rPr>
   </w:style>
-  <w:style w:type="paragraph" w:styleId="Descripcin">
+  <w:style w:type="paragraph" w:styleId="Epgrafe">
     <w:name w:val="caption"/>
     <w:basedOn w:val="Normal"/>
     <w:next w:val="Normal"/>
@@ -20999,7 +20926,6 @@
     <w:uiPriority w:val="59"/>
     <w:rsid w:val="00ED62D6"/>
     <w:tblPr>
-      <w:tblInd w:w="0" w:type="dxa"/>
       <w:tblBorders>
         <w:top w:val="single" w:sz="4" w:space="0" w:color="auto"/>
         <w:left w:val="single" w:sz="4" w:space="0" w:color="auto"/>
@@ -21008,12 +20934,6 @@
         <w:insideH w:val="single" w:sz="4" w:space="0" w:color="auto"/>
         <w:insideV w:val="single" w:sz="4" w:space="0" w:color="auto"/>
       </w:tblBorders>
-      <w:tblCellMar>
-        <w:top w:w="0" w:type="dxa"/>
-        <w:left w:w="108" w:type="dxa"/>
-        <w:bottom w:w="0" w:type="dxa"/>
-        <w:right w:w="108" w:type="dxa"/>
-      </w:tblCellMar>
     </w:tblPr>
   </w:style>
   <w:style w:type="table" w:styleId="Listaclara-nfasis1">
@@ -21024,19 +20944,12 @@
     <w:tblPr>
       <w:tblStyleRowBandSize w:val="1"/>
       <w:tblStyleColBandSize w:val="1"/>
-      <w:tblInd w:w="0" w:type="dxa"/>
       <w:tblBorders>
         <w:top w:val="single" w:sz="8" w:space="0" w:color="4F81BD" w:themeColor="accent1"/>
         <w:left w:val="single" w:sz="8" w:space="0" w:color="4F81BD" w:themeColor="accent1"/>
         <w:bottom w:val="single" w:sz="8" w:space="0" w:color="4F81BD" w:themeColor="accent1"/>
         <w:right w:val="single" w:sz="8" w:space="0" w:color="4F81BD" w:themeColor="accent1"/>
       </w:tblBorders>
-      <w:tblCellMar>
-        <w:top w:w="0" w:type="dxa"/>
-        <w:left w:w="108" w:type="dxa"/>
-        <w:bottom w:w="0" w:type="dxa"/>
-        <w:right w:w="108" w:type="dxa"/>
-      </w:tblCellMar>
     </w:tblPr>
     <w:tblStylePr w:type="firstRow">
       <w:pPr>
@@ -21105,7 +21018,7 @@
       </w:tcPr>
     </w:tblStylePr>
   </w:style>
-  <w:style w:type="table" w:styleId="Tabladecuadrcula1clara-nfasis1">
+  <w:style w:type="table" w:customStyle="1" w:styleId="GridTable1LightAccent1">
     <w:name w:val="Grid Table 1 Light Accent 1"/>
     <w:basedOn w:val="Tablanormal"/>
     <w:uiPriority w:val="46"/>
@@ -21113,7 +21026,6 @@
     <w:tblPr>
       <w:tblStyleRowBandSize w:val="1"/>
       <w:tblStyleColBandSize w:val="1"/>
-      <w:tblInd w:w="0" w:type="dxa"/>
       <w:tblBorders>
         <w:top w:val="single" w:sz="4" w:space="0" w:color="B8CCE4" w:themeColor="accent1" w:themeTint="66"/>
         <w:left w:val="single" w:sz="4" w:space="0" w:color="B8CCE4" w:themeColor="accent1" w:themeTint="66"/>
@@ -21122,12 +21034,6 @@
         <w:insideH w:val="single" w:sz="4" w:space="0" w:color="B8CCE4" w:themeColor="accent1" w:themeTint="66"/>
         <w:insideV w:val="single" w:sz="4" w:space="0" w:color="B8CCE4" w:themeColor="accent1" w:themeTint="66"/>
       </w:tblBorders>
-      <w:tblCellMar>
-        <w:top w:w="0" w:type="dxa"/>
-        <w:left w:w="108" w:type="dxa"/>
-        <w:bottom w:w="0" w:type="dxa"/>
-        <w:right w:w="108" w:type="dxa"/>
-      </w:tblCellMar>
     </w:tblPr>
     <w:tblStylePr w:type="firstRow">
       <w:rPr>
@@ -21166,7 +21072,7 @@
       </w:rPr>
     </w:tblStylePr>
   </w:style>
-  <w:style w:type="table" w:styleId="Tabladecuadrcula3-nfasis1">
+  <w:style w:type="table" w:customStyle="1" w:styleId="GridTable3Accent1">
     <w:name w:val="Grid Table 3 Accent 1"/>
     <w:basedOn w:val="Tablanormal"/>
     <w:uiPriority w:val="48"/>
@@ -21174,7 +21080,6 @@
     <w:tblPr>
       <w:tblStyleRowBandSize w:val="1"/>
       <w:tblStyleColBandSize w:val="1"/>
-      <w:tblInd w:w="0" w:type="dxa"/>
       <w:tblBorders>
         <w:top w:val="single" w:sz="4" w:space="0" w:color="95B3D7" w:themeColor="accent1" w:themeTint="99"/>
         <w:left w:val="single" w:sz="4" w:space="0" w:color="95B3D7" w:themeColor="accent1" w:themeTint="99"/>
@@ -21183,12 +21088,6 @@
         <w:insideH w:val="single" w:sz="4" w:space="0" w:color="95B3D7" w:themeColor="accent1" w:themeTint="99"/>
         <w:insideV w:val="single" w:sz="4" w:space="0" w:color="95B3D7" w:themeColor="accent1" w:themeTint="99"/>
       </w:tblBorders>
-      <w:tblCellMar>
-        <w:top w:w="0" w:type="dxa"/>
-        <w:left w:w="108" w:type="dxa"/>
-        <w:bottom w:w="0" w:type="dxa"/>
-        <w:right w:w="108" w:type="dxa"/>
-      </w:tblCellMar>
     </w:tblPr>
     <w:tblStylePr w:type="firstRow">
       <w:rPr>
@@ -21304,7 +21203,7 @@
       </w:tcPr>
     </w:tblStylePr>
   </w:style>
-  <w:style w:type="table" w:styleId="Tabladecuadrcula4-nfasis1">
+  <w:style w:type="table" w:customStyle="1" w:styleId="GridTable4Accent1">
     <w:name w:val="Grid Table 4 Accent 1"/>
     <w:basedOn w:val="Tablanormal"/>
     <w:uiPriority w:val="49"/>
@@ -21312,7 +21211,6 @@
     <w:tblPr>
       <w:tblStyleRowBandSize w:val="1"/>
       <w:tblStyleColBandSize w:val="1"/>
-      <w:tblInd w:w="0" w:type="dxa"/>
       <w:tblBorders>
         <w:top w:val="single" w:sz="4" w:space="0" w:color="95B3D7" w:themeColor="accent1" w:themeTint="99"/>
         <w:left w:val="single" w:sz="4" w:space="0" w:color="95B3D7" w:themeColor="accent1" w:themeTint="99"/>
@@ -21321,12 +21219,6 @@
         <w:insideH w:val="single" w:sz="4" w:space="0" w:color="95B3D7" w:themeColor="accent1" w:themeTint="99"/>
         <w:insideV w:val="single" w:sz="4" w:space="0" w:color="95B3D7" w:themeColor="accent1" w:themeTint="99"/>
       </w:tblBorders>
-      <w:tblCellMar>
-        <w:top w:w="0" w:type="dxa"/>
-        <w:left w:w="108" w:type="dxa"/>
-        <w:bottom w:w="0" w:type="dxa"/>
-        <w:right w:w="108" w:type="dxa"/>
-      </w:tblCellMar>
     </w:tblPr>
     <w:tblStylePr w:type="firstRow">
       <w:rPr>
@@ -21384,7 +21276,7 @@
       </w:tcPr>
     </w:tblStylePr>
   </w:style>
-  <w:style w:type="table" w:styleId="Tabladecuadrcula5oscura-nfasis1">
+  <w:style w:type="table" w:customStyle="1" w:styleId="GridTable5DarkAccent1">
     <w:name w:val="Grid Table 5 Dark Accent 1"/>
     <w:basedOn w:val="Tablanormal"/>
     <w:uiPriority w:val="50"/>
@@ -21392,7 +21284,6 @@
     <w:tblPr>
       <w:tblStyleRowBandSize w:val="1"/>
       <w:tblStyleColBandSize w:val="1"/>
-      <w:tblInd w:w="0" w:type="dxa"/>
       <w:tblBorders>
         <w:top w:val="single" w:sz="4" w:space="0" w:color="FFFFFF" w:themeColor="background1"/>
         <w:left w:val="single" w:sz="4" w:space="0" w:color="FFFFFF" w:themeColor="background1"/>
@@ -21401,12 +21292,1056 @@
         <w:insideH w:val="single" w:sz="4" w:space="0" w:color="FFFFFF" w:themeColor="background1"/>
         <w:insideV w:val="single" w:sz="4" w:space="0" w:color="FFFFFF" w:themeColor="background1"/>
       </w:tblBorders>
+    </w:tblPr>
+    <w:tcPr>
+      <w:shd w:val="clear" w:color="auto" w:fill="DBE5F1" w:themeFill="accent1" w:themeFillTint="33"/>
+    </w:tcPr>
+    <w:tblStylePr w:type="firstRow">
+      <w:rPr>
+        <w:b/>
+        <w:bCs/>
+        <w:color w:val="FFFFFF" w:themeColor="background1"/>
+      </w:rPr>
+      <w:tblPr/>
+      <w:tcPr>
+        <w:tcBorders>
+          <w:top w:val="single" w:sz="4" w:space="0" w:color="FFFFFF" w:themeColor="background1"/>
+          <w:left w:val="single" w:sz="4" w:space="0" w:color="FFFFFF" w:themeColor="background1"/>
+          <w:right w:val="single" w:sz="4" w:space="0" w:color="FFFFFF" w:themeColor="background1"/>
+          <w:insideH w:val="nil"/>
+          <w:insideV w:val="nil"/>
+        </w:tcBorders>
+        <w:shd w:val="clear" w:color="auto" w:fill="4F81BD" w:themeFill="accent1"/>
+      </w:tcPr>
+    </w:tblStylePr>
+    <w:tblStylePr w:type="lastRow">
+      <w:rPr>
+        <w:b/>
+        <w:bCs/>
+        <w:color w:val="FFFFFF" w:themeColor="background1"/>
+      </w:rPr>
+      <w:tblPr/>
+      <w:tcPr>
+        <w:tcBorders>
+          <w:left w:val="single" w:sz="4" w:space="0" w:color="FFFFFF" w:themeColor="background1"/>
+          <w:bottom w:val="single" w:sz="4" w:space="0" w:color="FFFFFF" w:themeColor="background1"/>
+          <w:right w:val="single" w:sz="4" w:space="0" w:color="FFFFFF" w:themeColor="background1"/>
+          <w:insideH w:val="nil"/>
+          <w:insideV w:val="nil"/>
+        </w:tcBorders>
+        <w:shd w:val="clear" w:color="auto" w:fill="4F81BD" w:themeFill="accent1"/>
+      </w:tcPr>
+    </w:tblStylePr>
+    <w:tblStylePr w:type="firstCol">
+      <w:rPr>
+        <w:b/>
+        <w:bCs/>
+        <w:color w:val="FFFFFF" w:themeColor="background1"/>
+      </w:rPr>
+      <w:tblPr/>
+      <w:tcPr>
+        <w:tcBorders>
+          <w:top w:val="single" w:sz="4" w:space="0" w:color="FFFFFF" w:themeColor="background1"/>
+          <w:left w:val="single" w:sz="4" w:space="0" w:color="FFFFFF" w:themeColor="background1"/>
+          <w:bottom w:val="single" w:sz="4" w:space="0" w:color="FFFFFF" w:themeColor="background1"/>
+          <w:insideV w:val="nil"/>
+        </w:tcBorders>
+        <w:shd w:val="clear" w:color="auto" w:fill="4F81BD" w:themeFill="accent1"/>
+      </w:tcPr>
+    </w:tblStylePr>
+    <w:tblStylePr w:type="lastCol">
+      <w:rPr>
+        <w:b/>
+        <w:bCs/>
+        <w:color w:val="FFFFFF" w:themeColor="background1"/>
+      </w:rPr>
+      <w:tblPr/>
+      <w:tcPr>
+        <w:tcBorders>
+          <w:top w:val="single" w:sz="4" w:space="0" w:color="FFFFFF" w:themeColor="background1"/>
+          <w:bottom w:val="single" w:sz="4" w:space="0" w:color="FFFFFF" w:themeColor="background1"/>
+          <w:right w:val="single" w:sz="4" w:space="0" w:color="FFFFFF" w:themeColor="background1"/>
+          <w:insideV w:val="nil"/>
+        </w:tcBorders>
+        <w:shd w:val="clear" w:color="auto" w:fill="4F81BD" w:themeFill="accent1"/>
+      </w:tcPr>
+    </w:tblStylePr>
+    <w:tblStylePr w:type="band1Vert">
+      <w:tblPr/>
+      <w:tcPr>
+        <w:shd w:val="clear" w:color="auto" w:fill="B8CCE4" w:themeFill="accent1" w:themeFillTint="66"/>
+      </w:tcPr>
+    </w:tblStylePr>
+    <w:tblStylePr w:type="band1Horz">
+      <w:tblPr/>
+      <w:tcPr>
+        <w:shd w:val="clear" w:color="auto" w:fill="B8CCE4" w:themeFill="accent1" w:themeFillTint="66"/>
+      </w:tcPr>
+    </w:tblStylePr>
+  </w:style>
+</w:styles>
+</file>
+
+<file path=word/stylesWithEffects.xml><?xml version="1.0" encoding="utf-8"?>
+<w:styles xmlns:wpc="http://schemas.microsoft.com/office/word/2010/wordprocessingCanvas" xmlns:mc="http://schemas.openxmlformats.org/markup-compatibility/2006" xmlns:o="urn:schemas-microsoft-com:office:office" xmlns:r="http://schemas.openxmlformats.org/officeDocument/2006/relationships" xmlns:m="http://schemas.openxmlformats.org/officeDocument/2006/math" xmlns:v="urn:schemas-microsoft-com:vml" xmlns:wp14="http://schemas.microsoft.com/office/word/2010/wordprocessingDrawing" xmlns:wp="http://schemas.openxmlformats.org/drawingml/2006/wordprocessingDrawing" xmlns:w10="urn:schemas-microsoft-com:office:word" xmlns:w="http://schemas.openxmlformats.org/wordprocessingml/2006/main" xmlns:w14="http://schemas.microsoft.com/office/word/2010/wordml" xmlns:wpg="http://schemas.microsoft.com/office/word/2010/wordprocessingGroup" xmlns:wpi="http://schemas.microsoft.com/office/word/2010/wordprocessingInk" xmlns:wne="http://schemas.microsoft.com/office/word/2006/wordml" xmlns:wps="http://schemas.microsoft.com/office/word/2010/wordprocessingShape" mc:Ignorable="w14 wp14">
+  <w:docDefaults>
+    <w:rPrDefault>
+      <w:rPr>
+        <w:rFonts w:ascii="Times New Roman" w:eastAsia="Times New Roman" w:hAnsi="Times New Roman" w:cs="Times New Roman"/>
+        <w:color w:val="000000"/>
+        <w:lang w:val="es-PE" w:eastAsia="es-PE" w:bidi="ar-SA"/>
+      </w:rPr>
+    </w:rPrDefault>
+    <w:pPrDefault/>
+  </w:docDefaults>
+  <w:latentStyles w:defLockedState="0" w:defUIPriority="99" w:defSemiHidden="1" w:defUnhideWhenUsed="1" w:defQFormat="0" w:count="267">
+    <w:lsdException w:name="Normal" w:semiHidden="0" w:uiPriority="0" w:unhideWhenUsed="0" w:qFormat="1"/>
+    <w:lsdException w:name="heading 1" w:semiHidden="0" w:uiPriority="9" w:unhideWhenUsed="0" w:qFormat="1"/>
+    <w:lsdException w:name="heading 2" w:uiPriority="9" w:qFormat="1"/>
+    <w:lsdException w:name="heading 3" w:uiPriority="9" w:qFormat="1"/>
+    <w:lsdException w:name="heading 4" w:uiPriority="9" w:qFormat="1"/>
+    <w:lsdException w:name="heading 5" w:uiPriority="9" w:qFormat="1"/>
+    <w:lsdException w:name="heading 6" w:uiPriority="9" w:qFormat="1"/>
+    <w:lsdException w:name="heading 7" w:uiPriority="9" w:qFormat="1"/>
+    <w:lsdException w:name="heading 8" w:uiPriority="9" w:qFormat="1"/>
+    <w:lsdException w:name="heading 9" w:uiPriority="9" w:qFormat="1"/>
+    <w:lsdException w:name="toc 1" w:uiPriority="39"/>
+    <w:lsdException w:name="toc 2" w:uiPriority="39"/>
+    <w:lsdException w:name="toc 3" w:uiPriority="39"/>
+    <w:lsdException w:name="toc 4" w:uiPriority="39"/>
+    <w:lsdException w:name="toc 5" w:uiPriority="39"/>
+    <w:lsdException w:name="toc 6" w:uiPriority="39"/>
+    <w:lsdException w:name="toc 7" w:uiPriority="39"/>
+    <w:lsdException w:name="toc 8" w:uiPriority="39"/>
+    <w:lsdException w:name="toc 9" w:uiPriority="39"/>
+    <w:lsdException w:name="caption" w:uiPriority="35" w:qFormat="1"/>
+    <w:lsdException w:name="Title" w:semiHidden="0" w:uiPriority="10" w:unhideWhenUsed="0" w:qFormat="1"/>
+    <w:lsdException w:name="Default Paragraph Font" w:uiPriority="1"/>
+    <w:lsdException w:name="Subtitle" w:semiHidden="0" w:uiPriority="11" w:unhideWhenUsed="0" w:qFormat="1"/>
+    <w:lsdException w:name="Strong" w:semiHidden="0" w:uiPriority="22" w:unhideWhenUsed="0" w:qFormat="1"/>
+    <w:lsdException w:name="Emphasis" w:semiHidden="0" w:uiPriority="20" w:unhideWhenUsed="0" w:qFormat="1"/>
+    <w:lsdException w:name="Table Grid" w:semiHidden="0" w:uiPriority="59" w:unhideWhenUsed="0"/>
+    <w:lsdException w:name="Placeholder Text" w:unhideWhenUsed="0"/>
+    <w:lsdException w:name="No Spacing" w:semiHidden="0" w:uiPriority="1" w:unhideWhenUsed="0" w:qFormat="1"/>
+    <w:lsdException w:name="Light Shading" w:semiHidden="0" w:uiPriority="60" w:unhideWhenUsed="0"/>
+    <w:lsdException w:name="Light List" w:semiHidden="0" w:uiPriority="61" w:unhideWhenUsed="0"/>
+    <w:lsdException w:name="Light Grid" w:semiHidden="0" w:uiPriority="62" w:unhideWhenUsed="0"/>
+    <w:lsdException w:name="Medium Shading 1" w:semiHidden="0" w:uiPriority="63" w:unhideWhenUsed="0"/>
+    <w:lsdException w:name="Medium Shading 2" w:semiHidden="0" w:uiPriority="64" w:unhideWhenUsed="0"/>
+    <w:lsdException w:name="Medium List 1" w:semiHidden="0" w:uiPriority="65" w:unhideWhenUsed="0"/>
+    <w:lsdException w:name="Medium List 2" w:semiHidden="0" w:uiPriority="66" w:unhideWhenUsed="0"/>
+    <w:lsdException w:name="Medium Grid 1" w:semiHidden="0" w:uiPriority="67" w:unhideWhenUsed="0"/>
+    <w:lsdException w:name="Medium Grid 2" w:semiHidden="0" w:uiPriority="68" w:unhideWhenUsed="0"/>
+    <w:lsdException w:name="Medium Grid 3" w:semiHidden="0" w:uiPriority="69" w:unhideWhenUsed="0"/>
+    <w:lsdException w:name="Dark List" w:semiHidden="0" w:uiPriority="70" w:unhideWhenUsed="0"/>
+    <w:lsdException w:name="Colorful Shading" w:semiHidden="0" w:uiPriority="71" w:unhideWhenUsed="0"/>
+    <w:lsdException w:name="Colorful List" w:semiHidden="0" w:uiPriority="72" w:unhideWhenUsed="0"/>
+    <w:lsdException w:name="Colorful Grid" w:semiHidden="0" w:uiPriority="73" w:unhideWhenUsed="0"/>
+    <w:lsdException w:name="Light Shading Accent 1" w:semiHidden="0" w:uiPriority="60" w:unhideWhenUsed="0"/>
+    <w:lsdException w:name="Light List Accent 1" w:semiHidden="0" w:uiPriority="61" w:unhideWhenUsed="0"/>
+    <w:lsdException w:name="Light Grid Accent 1" w:semiHidden="0" w:uiPriority="62" w:unhideWhenUsed="0"/>
+    <w:lsdException w:name="Medium Shading 1 Accent 1" w:semiHidden="0" w:uiPriority="63" w:unhideWhenUsed="0"/>
+    <w:lsdException w:name="Medium Shading 2 Accent 1" w:semiHidden="0" w:uiPriority="64" w:unhideWhenUsed="0"/>
+    <w:lsdException w:name="Medium List 1 Accent 1" w:semiHidden="0" w:uiPriority="65" w:unhideWhenUsed="0"/>
+    <w:lsdException w:name="Revision" w:unhideWhenUsed="0"/>
+    <w:lsdException w:name="List Paragraph" w:semiHidden="0" w:uiPriority="34" w:unhideWhenUsed="0" w:qFormat="1"/>
+    <w:lsdException w:name="Quote" w:semiHidden="0" w:uiPriority="29" w:unhideWhenUsed="0" w:qFormat="1"/>
+    <w:lsdException w:name="Intense Quote" w:semiHidden="0" w:uiPriority="30" w:unhideWhenUsed="0" w:qFormat="1"/>
+    <w:lsdException w:name="Medium List 2 Accent 1" w:semiHidden="0" w:uiPriority="66" w:unhideWhenUsed="0"/>
+    <w:lsdException w:name="Medium Grid 1 Accent 1" w:semiHidden="0" w:uiPriority="67" w:unhideWhenUsed="0"/>
+    <w:lsdException w:name="Medium Grid 2 Accent 1" w:semiHidden="0" w:uiPriority="68" w:unhideWhenUsed="0"/>
+    <w:lsdException w:name="Medium Grid 3 Accent 1" w:semiHidden="0" w:uiPriority="69" w:unhideWhenUsed="0"/>
+    <w:lsdException w:name="Dark List Accent 1" w:semiHidden="0" w:uiPriority="70" w:unhideWhenUsed="0"/>
+    <w:lsdException w:name="Colorful Shading Accent 1" w:semiHidden="0" w:uiPriority="71" w:unhideWhenUsed="0"/>
+    <w:lsdException w:name="Colorful List Accent 1" w:semiHidden="0" w:uiPriority="72" w:unhideWhenUsed="0"/>
+    <w:lsdException w:name="Colorful Grid Accent 1" w:semiHidden="0" w:uiPriority="73" w:unhideWhenUsed="0"/>
+    <w:lsdException w:name="Light Shading Accent 2" w:semiHidden="0" w:uiPriority="60" w:unhideWhenUsed="0"/>
+    <w:lsdException w:name="Light List Accent 2" w:semiHidden="0" w:uiPriority="61" w:unhideWhenUsed="0"/>
+    <w:lsdException w:name="Light Grid Accent 2" w:semiHidden="0" w:uiPriority="62" w:unhideWhenUsed="0"/>
+    <w:lsdException w:name="Medium Shading 1 Accent 2" w:semiHidden="0" w:uiPriority="63" w:unhideWhenUsed="0"/>
+    <w:lsdException w:name="Medium Shading 2 Accent 2" w:semiHidden="0" w:uiPriority="64" w:unhideWhenUsed="0"/>
+    <w:lsdException w:name="Medium List 1 Accent 2" w:semiHidden="0" w:uiPriority="65" w:unhideWhenUsed="0"/>
+    <w:lsdException w:name="Medium List 2 Accent 2" w:semiHidden="0" w:uiPriority="66" w:unhideWhenUsed="0"/>
+    <w:lsdException w:name="Medium Grid 1 Accent 2" w:semiHidden="0" w:uiPriority="67" w:unhideWhenUsed="0"/>
+    <w:lsdException w:name="Medium Grid 2 Accent 2" w:semiHidden="0" w:uiPriority="68" w:unhideWhenUsed="0"/>
+    <w:lsdException w:name="Medium Grid 3 Accent 2" w:semiHidden="0" w:uiPriority="69" w:unhideWhenUsed="0"/>
+    <w:lsdException w:name="Dark List Accent 2" w:semiHidden="0" w:uiPriority="70" w:unhideWhenUsed="0"/>
+    <w:lsdException w:name="Colorful Shading Accent 2" w:semiHidden="0" w:uiPriority="71" w:unhideWhenUsed="0"/>
+    <w:lsdException w:name="Colorful List Accent 2" w:semiHidden="0" w:uiPriority="72" w:unhideWhenUsed="0"/>
+    <w:lsdException w:name="Colorful Grid Accent 2" w:semiHidden="0" w:uiPriority="73" w:unhideWhenUsed="0"/>
+    <w:lsdException w:name="Light Shading Accent 3" w:semiHidden="0" w:uiPriority="60" w:unhideWhenUsed="0"/>
+    <w:lsdException w:name="Light List Accent 3" w:semiHidden="0" w:uiPriority="61" w:unhideWhenUsed="0"/>
+    <w:lsdException w:name="Light Grid Accent 3" w:semiHidden="0" w:uiPriority="62" w:unhideWhenUsed="0"/>
+    <w:lsdException w:name="Medium Shading 1 Accent 3" w:semiHidden="0" w:uiPriority="63" w:unhideWhenUsed="0"/>
+    <w:lsdException w:name="Medium Shading 2 Accent 3" w:semiHidden="0" w:uiPriority="64" w:unhideWhenUsed="0"/>
+    <w:lsdException w:name="Medium List 1 Accent 3" w:semiHidden="0" w:uiPriority="65" w:unhideWhenUsed="0"/>
+    <w:lsdException w:name="Medium List 2 Accent 3" w:semiHidden="0" w:uiPriority="66" w:unhideWhenUsed="0"/>
+    <w:lsdException w:name="Medium Grid 1 Accent 3" w:semiHidden="0" w:uiPriority="67" w:unhideWhenUsed="0"/>
+    <w:lsdException w:name="Medium Grid 2 Accent 3" w:semiHidden="0" w:uiPriority="68" w:unhideWhenUsed="0"/>
+    <w:lsdException w:name="Medium Grid 3 Accent 3" w:semiHidden="0" w:uiPriority="69" w:unhideWhenUsed="0"/>
+    <w:lsdException w:name="Dark List Accent 3" w:semiHidden="0" w:uiPriority="70" w:unhideWhenUsed="0"/>
+    <w:lsdException w:name="Colorful Shading Accent 3" w:semiHidden="0" w:uiPriority="71" w:unhideWhenUsed="0"/>
+    <w:lsdException w:name="Colorful List Accent 3" w:semiHidden="0" w:uiPriority="72" w:unhideWhenUsed="0"/>
+    <w:lsdException w:name="Colorful Grid Accent 3" w:semiHidden="0" w:uiPriority="73" w:unhideWhenUsed="0"/>
+    <w:lsdException w:name="Light Shading Accent 4" w:semiHidden="0" w:uiPriority="60" w:unhideWhenUsed="0"/>
+    <w:lsdException w:name="Light List Accent 4" w:semiHidden="0" w:uiPriority="61" w:unhideWhenUsed="0"/>
+    <w:lsdException w:name="Light Grid Accent 4" w:semiHidden="0" w:uiPriority="62" w:unhideWhenUsed="0"/>
+    <w:lsdException w:name="Medium Shading 1 Accent 4" w:semiHidden="0" w:uiPriority="63" w:unhideWhenUsed="0"/>
+    <w:lsdException w:name="Medium Shading 2 Accent 4" w:semiHidden="0" w:uiPriority="64" w:unhideWhenUsed="0"/>
+    <w:lsdException w:name="Medium List 1 Accent 4" w:semiHidden="0" w:uiPriority="65" w:unhideWhenUsed="0"/>
+    <w:lsdException w:name="Medium List 2 Accent 4" w:semiHidden="0" w:uiPriority="66" w:unhideWhenUsed="0"/>
+    <w:lsdException w:name="Medium Grid 1 Accent 4" w:semiHidden="0" w:uiPriority="67" w:unhideWhenUsed="0"/>
+    <w:lsdException w:name="Medium Grid 2 Accent 4" w:semiHidden="0" w:uiPriority="68" w:unhideWhenUsed="0"/>
+    <w:lsdException w:name="Medium Grid 3 Accent 4" w:semiHidden="0" w:uiPriority="69" w:unhideWhenUsed="0"/>
+    <w:lsdException w:name="Dark List Accent 4" w:semiHidden="0" w:uiPriority="70" w:unhideWhenUsed="0"/>
+    <w:lsdException w:name="Colorful Shading Accent 4" w:semiHidden="0" w:uiPriority="71" w:unhideWhenUsed="0"/>
+    <w:lsdException w:name="Colorful List Accent 4" w:semiHidden="0" w:uiPriority="72" w:unhideWhenUsed="0"/>
+    <w:lsdException w:name="Colorful Grid Accent 4" w:semiHidden="0" w:uiPriority="73" w:unhideWhenUsed="0"/>
+    <w:lsdException w:name="Light Shading Accent 5" w:semiHidden="0" w:uiPriority="60" w:unhideWhenUsed="0"/>
+    <w:lsdException w:name="Light List Accent 5" w:semiHidden="0" w:uiPriority="61" w:unhideWhenUsed="0"/>
+    <w:lsdException w:name="Light Grid Accent 5" w:semiHidden="0" w:uiPriority="62" w:unhideWhenUsed="0"/>
+    <w:lsdException w:name="Medium Shading 1 Accent 5" w:semiHidden="0" w:uiPriority="63" w:unhideWhenUsed="0"/>
+    <w:lsdException w:name="Medium Shading 2 Accent 5" w:semiHidden="0" w:uiPriority="64" w:unhideWhenUsed="0"/>
+    <w:lsdException w:name="Medium List 1 Accent 5" w:semiHidden="0" w:uiPriority="65" w:unhideWhenUsed="0"/>
+    <w:lsdException w:name="Medium List 2 Accent 5" w:semiHidden="0" w:uiPriority="66" w:unhideWhenUsed="0"/>
+    <w:lsdException w:name="Medium Grid 1 Accent 5" w:semiHidden="0" w:uiPriority="67" w:unhideWhenUsed="0"/>
+    <w:lsdException w:name="Medium Grid 2 Accent 5" w:semiHidden="0" w:uiPriority="68" w:unhideWhenUsed="0"/>
+    <w:lsdException w:name="Medium Grid 3 Accent 5" w:semiHidden="0" w:uiPriority="69" w:unhideWhenUsed="0"/>
+    <w:lsdException w:name="Dark List Accent 5" w:semiHidden="0" w:uiPriority="70" w:unhideWhenUsed="0"/>
+    <w:lsdException w:name="Colorful Shading Accent 5" w:semiHidden="0" w:uiPriority="71" w:unhideWhenUsed="0"/>
+    <w:lsdException w:name="Colorful List Accent 5" w:semiHidden="0" w:uiPriority="72" w:unhideWhenUsed="0"/>
+    <w:lsdException w:name="Colorful Grid Accent 5" w:semiHidden="0" w:uiPriority="73" w:unhideWhenUsed="0"/>
+    <w:lsdException w:name="Light Shading Accent 6" w:semiHidden="0" w:uiPriority="60" w:unhideWhenUsed="0"/>
+    <w:lsdException w:name="Light List Accent 6" w:semiHidden="0" w:uiPriority="61" w:unhideWhenUsed="0"/>
+    <w:lsdException w:name="Light Grid Accent 6" w:semiHidden="0" w:uiPriority="62" w:unhideWhenUsed="0"/>
+    <w:lsdException w:name="Medium Shading 1 Accent 6" w:semiHidden="0" w:uiPriority="63" w:unhideWhenUsed="0"/>
+    <w:lsdException w:name="Medium Shading 2 Accent 6" w:semiHidden="0" w:uiPriority="64" w:unhideWhenUsed="0"/>
+    <w:lsdException w:name="Medium List 1 Accent 6" w:semiHidden="0" w:uiPriority="65" w:unhideWhenUsed="0"/>
+    <w:lsdException w:name="Medium List 2 Accent 6" w:semiHidden="0" w:uiPriority="66" w:unhideWhenUsed="0"/>
+    <w:lsdException w:name="Medium Grid 1 Accent 6" w:semiHidden="0" w:uiPriority="67" w:unhideWhenUsed="0"/>
+    <w:lsdException w:name="Medium Grid 2 Accent 6" w:semiHidden="0" w:uiPriority="68" w:unhideWhenUsed="0"/>
+    <w:lsdException w:name="Medium Grid 3 Accent 6" w:semiHidden="0" w:uiPriority="69" w:unhideWhenUsed="0"/>
+    <w:lsdException w:name="Dark List Accent 6" w:semiHidden="0" w:uiPriority="70" w:unhideWhenUsed="0"/>
+    <w:lsdException w:name="Colorful Shading Accent 6" w:semiHidden="0" w:uiPriority="71" w:unhideWhenUsed="0"/>
+    <w:lsdException w:name="Colorful List Accent 6" w:semiHidden="0" w:uiPriority="72" w:unhideWhenUsed="0"/>
+    <w:lsdException w:name="Colorful Grid Accent 6" w:semiHidden="0" w:uiPriority="73" w:unhideWhenUsed="0"/>
+    <w:lsdException w:name="Subtle Emphasis" w:semiHidden="0" w:uiPriority="19" w:unhideWhenUsed="0" w:qFormat="1"/>
+    <w:lsdException w:name="Intense Emphasis" w:semiHidden="0" w:uiPriority="21" w:unhideWhenUsed="0" w:qFormat="1"/>
+    <w:lsdException w:name="Subtle Reference" w:semiHidden="0" w:uiPriority="31" w:unhideWhenUsed="0" w:qFormat="1"/>
+    <w:lsdException w:name="Intense Reference" w:semiHidden="0" w:uiPriority="32" w:unhideWhenUsed="0" w:qFormat="1"/>
+    <w:lsdException w:name="Book Title" w:semiHidden="0" w:uiPriority="33" w:unhideWhenUsed="0" w:qFormat="1"/>
+    <w:lsdException w:name="Bibliography" w:uiPriority="37"/>
+    <w:lsdException w:name="TOC Heading" w:uiPriority="39" w:qFormat="1"/>
+  </w:latentStyles>
+  <w:style w:type="paragraph" w:default="1" w:styleId="Normal">
+    <w:name w:val="Normal"/>
+    <w:qFormat/>
+  </w:style>
+  <w:style w:type="character" w:default="1" w:styleId="Fuentedeprrafopredeter">
+    <w:name w:val="Default Paragraph Font"/>
+    <w:uiPriority w:val="1"/>
+    <w:semiHidden/>
+    <w:unhideWhenUsed/>
+  </w:style>
+  <w:style w:type="table" w:default="1" w:styleId="Tablanormal">
+    <w:name w:val="Normal Table"/>
+    <w:uiPriority w:val="99"/>
+    <w:semiHidden/>
+    <w:unhideWhenUsed/>
+    <w:tblPr>
+      <w:tblInd w:w="0" w:type="dxa"/>
       <w:tblCellMar>
         <w:top w:w="0" w:type="dxa"/>
         <w:left w:w="108" w:type="dxa"/>
         <w:bottom w:w="0" w:type="dxa"/>
         <w:right w:w="108" w:type="dxa"/>
       </w:tblCellMar>
+    </w:tblPr>
+  </w:style>
+  <w:style w:type="numbering" w:default="1" w:styleId="Sinlista">
+    <w:name w:val="No List"/>
+    <w:uiPriority w:val="99"/>
+    <w:semiHidden/>
+    <w:unhideWhenUsed/>
+  </w:style>
+  <w:style w:type="paragraph" w:customStyle="1" w:styleId="Encabezado1">
+    <w:name w:val="Encabezado 1"/>
+    <w:basedOn w:val="Normal"/>
+    <w:next w:val="Normal"/>
+    <w:pPr>
+      <w:keepNext/>
+      <w:keepLines/>
+      <w:spacing w:before="480" w:after="120"/>
+      <w:contextualSpacing/>
+      <w:outlineLvl w:val="0"/>
+    </w:pPr>
+    <w:rPr>
+      <w:b/>
+      <w:sz w:val="48"/>
+      <w:szCs w:val="48"/>
+    </w:rPr>
+  </w:style>
+  <w:style w:type="paragraph" w:customStyle="1" w:styleId="Encabezado2">
+    <w:name w:val="Encabezado 2"/>
+    <w:basedOn w:val="Normal"/>
+    <w:next w:val="Normal"/>
+    <w:pPr>
+      <w:keepNext/>
+      <w:keepLines/>
+      <w:spacing w:before="360" w:after="80"/>
+      <w:contextualSpacing/>
+      <w:outlineLvl w:val="1"/>
+    </w:pPr>
+    <w:rPr>
+      <w:b/>
+      <w:sz w:val="36"/>
+      <w:szCs w:val="36"/>
+    </w:rPr>
+  </w:style>
+  <w:style w:type="paragraph" w:customStyle="1" w:styleId="Encabezado3">
+    <w:name w:val="Encabezado 3"/>
+    <w:basedOn w:val="Normal"/>
+    <w:next w:val="Normal"/>
+    <w:pPr>
+      <w:keepNext/>
+      <w:keepLines/>
+      <w:spacing w:before="280" w:after="80"/>
+      <w:contextualSpacing/>
+      <w:outlineLvl w:val="2"/>
+    </w:pPr>
+    <w:rPr>
+      <w:b/>
+      <w:sz w:val="28"/>
+      <w:szCs w:val="28"/>
+    </w:rPr>
+  </w:style>
+  <w:style w:type="paragraph" w:customStyle="1" w:styleId="Encabezado4">
+    <w:name w:val="Encabezado 4"/>
+    <w:basedOn w:val="Normal"/>
+    <w:next w:val="Normal"/>
+    <w:pPr>
+      <w:keepNext/>
+      <w:keepLines/>
+      <w:spacing w:before="240" w:after="40"/>
+      <w:contextualSpacing/>
+      <w:outlineLvl w:val="3"/>
+    </w:pPr>
+    <w:rPr>
+      <w:b/>
+      <w:sz w:val="24"/>
+      <w:szCs w:val="24"/>
+    </w:rPr>
+  </w:style>
+  <w:style w:type="paragraph" w:customStyle="1" w:styleId="Encabezado5">
+    <w:name w:val="Encabezado 5"/>
+    <w:basedOn w:val="Normal"/>
+    <w:next w:val="Normal"/>
+    <w:pPr>
+      <w:keepNext/>
+      <w:keepLines/>
+      <w:spacing w:before="220" w:after="40"/>
+      <w:contextualSpacing/>
+      <w:outlineLvl w:val="4"/>
+    </w:pPr>
+    <w:rPr>
+      <w:b/>
+      <w:sz w:val="22"/>
+      <w:szCs w:val="22"/>
+    </w:rPr>
+  </w:style>
+  <w:style w:type="paragraph" w:customStyle="1" w:styleId="Encabezado6">
+    <w:name w:val="Encabezado 6"/>
+    <w:basedOn w:val="Normal"/>
+    <w:next w:val="Normal"/>
+    <w:pPr>
+      <w:keepNext/>
+      <w:keepLines/>
+      <w:spacing w:before="200" w:after="40"/>
+      <w:contextualSpacing/>
+      <w:outlineLvl w:val="5"/>
+    </w:pPr>
+    <w:rPr>
+      <w:b/>
+    </w:rPr>
+  </w:style>
+  <w:style w:type="character" w:customStyle="1" w:styleId="TextodegloboCar">
+    <w:name w:val="Texto de globo Car"/>
+    <w:basedOn w:val="Fuentedeprrafopredeter"/>
+    <w:link w:val="Textodeglobo"/>
+    <w:uiPriority w:val="99"/>
+    <w:semiHidden/>
+    <w:qFormat/>
+    <w:rsid w:val="00A61FDE"/>
+    <w:rPr>
+      <w:rFonts w:ascii="Tahoma" w:hAnsi="Tahoma" w:cs="Tahoma"/>
+      <w:sz w:val="16"/>
+      <w:szCs w:val="16"/>
+    </w:rPr>
+  </w:style>
+  <w:style w:type="character" w:customStyle="1" w:styleId="ListLabel1">
+    <w:name w:val="ListLabel 1"/>
+    <w:qFormat/>
+    <w:rPr>
+      <w:position w:val="0"/>
+      <w:sz w:val="20"/>
+      <w:vertAlign w:val="baseline"/>
+    </w:rPr>
+  </w:style>
+  <w:style w:type="character" w:customStyle="1" w:styleId="ListLabel2">
+    <w:name w:val="ListLabel 2"/>
+    <w:qFormat/>
+    <w:rPr>
+      <w:rFonts w:eastAsia="Arial" w:cs="Arial"/>
+      <w:position w:val="0"/>
+      <w:sz w:val="20"/>
+      <w:vertAlign w:val="baseline"/>
+    </w:rPr>
+  </w:style>
+  <w:style w:type="character" w:customStyle="1" w:styleId="ListLabel3">
+    <w:name w:val="ListLabel 3"/>
+    <w:qFormat/>
+    <w:rPr>
+      <w:rFonts w:ascii="Verdana" w:eastAsia="Verdana" w:hAnsi="Verdana" w:cs="Verdana"/>
+    </w:rPr>
+  </w:style>
+  <w:style w:type="character" w:customStyle="1" w:styleId="ListLabel4">
+    <w:name w:val="ListLabel 4"/>
+    <w:qFormat/>
+    <w:rPr>
+      <w:rFonts w:cs="Courier New"/>
+    </w:rPr>
+  </w:style>
+  <w:style w:type="character" w:customStyle="1" w:styleId="ListLabel5">
+    <w:name w:val="ListLabel 5"/>
+    <w:qFormat/>
+    <w:rPr>
+      <w:rFonts w:ascii="Verdana" w:hAnsi="Verdana"/>
+      <w:b/>
+      <w:u w:val="none"/>
+    </w:rPr>
+  </w:style>
+  <w:style w:type="character" w:customStyle="1" w:styleId="EnlacedeInternet">
+    <w:name w:val="Enlace de Internet"/>
+    <w:rPr>
+      <w:color w:val="000080"/>
+      <w:u w:val="single"/>
+    </w:rPr>
+  </w:style>
+  <w:style w:type="character" w:customStyle="1" w:styleId="ListLabel6">
+    <w:name w:val="ListLabel 6"/>
+    <w:qFormat/>
+    <w:rPr>
+      <w:position w:val="0"/>
+      <w:sz w:val="20"/>
+      <w:vertAlign w:val="baseline"/>
+    </w:rPr>
+  </w:style>
+  <w:style w:type="character" w:customStyle="1" w:styleId="ListLabel7">
+    <w:name w:val="ListLabel 7"/>
+    <w:qFormat/>
+    <w:rPr>
+      <w:rFonts w:eastAsia="Arial" w:cs="Arial"/>
+      <w:position w:val="0"/>
+      <w:sz w:val="20"/>
+      <w:vertAlign w:val="baseline"/>
+    </w:rPr>
+  </w:style>
+  <w:style w:type="character" w:customStyle="1" w:styleId="ListLabel8">
+    <w:name w:val="ListLabel 8"/>
+    <w:qFormat/>
+    <w:rPr>
+      <w:rFonts w:ascii="Verdana" w:hAnsi="Verdana" w:cs="Verdana"/>
+    </w:rPr>
+  </w:style>
+  <w:style w:type="character" w:customStyle="1" w:styleId="ListLabel9">
+    <w:name w:val="ListLabel 9"/>
+    <w:qFormat/>
+    <w:rPr>
+      <w:rFonts w:cs="Courier New"/>
+    </w:rPr>
+  </w:style>
+  <w:style w:type="character" w:customStyle="1" w:styleId="ListLabel10">
+    <w:name w:val="ListLabel 10"/>
+    <w:qFormat/>
+    <w:rPr>
+      <w:rFonts w:cs="Wingdings"/>
+    </w:rPr>
+  </w:style>
+  <w:style w:type="character" w:customStyle="1" w:styleId="ListLabel11">
+    <w:name w:val="ListLabel 11"/>
+    <w:qFormat/>
+    <w:rPr>
+      <w:rFonts w:ascii="Verdana" w:hAnsi="Verdana" w:cs="Symbol"/>
+    </w:rPr>
+  </w:style>
+  <w:style w:type="character" w:customStyle="1" w:styleId="ListLabel12">
+    <w:name w:val="ListLabel 12"/>
+    <w:qFormat/>
+    <w:rPr>
+      <w:rFonts w:ascii="Verdana" w:hAnsi="Verdana" w:cs="Wingdings"/>
+      <w:b/>
+      <w:u w:val="none"/>
+    </w:rPr>
+  </w:style>
+  <w:style w:type="character" w:customStyle="1" w:styleId="ListLabel13">
+    <w:name w:val="ListLabel 13"/>
+    <w:qFormat/>
+    <w:rPr>
+      <w:rFonts w:cs="Wingdings 2"/>
+      <w:b/>
+      <w:u w:val="none"/>
+    </w:rPr>
+  </w:style>
+  <w:style w:type="character" w:customStyle="1" w:styleId="ListLabel14">
+    <w:name w:val="ListLabel 14"/>
+    <w:qFormat/>
+    <w:rPr>
+      <w:rFonts w:cs="OpenSymbol"/>
+      <w:b/>
+      <w:u w:val="none"/>
+    </w:rPr>
+  </w:style>
+  <w:style w:type="paragraph" w:customStyle="1" w:styleId="Encabezado10">
+    <w:name w:val="Encabezado1"/>
+    <w:basedOn w:val="Normal"/>
+    <w:next w:val="Cuerpodetexto"/>
+    <w:qFormat/>
+    <w:pPr>
+      <w:keepNext/>
+      <w:spacing w:before="240" w:after="120"/>
+    </w:pPr>
+    <w:rPr>
+      <w:rFonts w:ascii="Liberation Sans" w:eastAsia="Droid Sans Fallback" w:hAnsi="Liberation Sans" w:cs="FreeSans"/>
+      <w:sz w:val="28"/>
+      <w:szCs w:val="28"/>
+    </w:rPr>
+  </w:style>
+  <w:style w:type="paragraph" w:customStyle="1" w:styleId="Cuerpodetexto">
+    <w:name w:val="Cuerpo de texto"/>
+    <w:basedOn w:val="Normal"/>
+    <w:pPr>
+      <w:spacing w:after="140" w:line="288" w:lineRule="auto"/>
+    </w:pPr>
+  </w:style>
+  <w:style w:type="paragraph" w:customStyle="1" w:styleId="Lista1">
+    <w:name w:val="Lista1"/>
+    <w:basedOn w:val="Cuerpodetexto"/>
+    <w:rPr>
+      <w:rFonts w:cs="FreeSans"/>
+    </w:rPr>
+  </w:style>
+  <w:style w:type="paragraph" w:customStyle="1" w:styleId="Leyenda">
+    <w:name w:val="Leyenda"/>
+    <w:basedOn w:val="Normal"/>
+    <w:pPr>
+      <w:suppressLineNumbers/>
+      <w:spacing w:before="120" w:after="120"/>
+    </w:pPr>
+    <w:rPr>
+      <w:rFonts w:cs="FreeSans"/>
+      <w:i/>
+      <w:iCs/>
+      <w:sz w:val="24"/>
+      <w:szCs w:val="24"/>
+    </w:rPr>
+  </w:style>
+  <w:style w:type="paragraph" w:customStyle="1" w:styleId="ndice">
+    <w:name w:val="Índice"/>
+    <w:basedOn w:val="Normal"/>
+    <w:qFormat/>
+    <w:pPr>
+      <w:suppressLineNumbers/>
+    </w:pPr>
+    <w:rPr>
+      <w:rFonts w:cs="FreeSans"/>
+    </w:rPr>
+  </w:style>
+  <w:style w:type="paragraph" w:customStyle="1" w:styleId="Ttulo1">
+    <w:name w:val="Título1"/>
+    <w:basedOn w:val="Normal"/>
+    <w:next w:val="Normal"/>
+    <w:pPr>
+      <w:keepNext/>
+      <w:keepLines/>
+      <w:spacing w:before="480" w:after="120"/>
+      <w:contextualSpacing/>
+    </w:pPr>
+    <w:rPr>
+      <w:b/>
+      <w:sz w:val="72"/>
+      <w:szCs w:val="72"/>
+    </w:rPr>
+  </w:style>
+  <w:style w:type="paragraph" w:customStyle="1" w:styleId="Subttulo1">
+    <w:name w:val="Subtítulo1"/>
+    <w:basedOn w:val="Normal"/>
+    <w:next w:val="Normal"/>
+    <w:pPr>
+      <w:keepNext/>
+      <w:keepLines/>
+      <w:spacing w:before="360" w:after="80"/>
+      <w:contextualSpacing/>
+    </w:pPr>
+    <w:rPr>
+      <w:rFonts w:ascii="Georgia" w:eastAsia="Georgia" w:hAnsi="Georgia" w:cs="Georgia"/>
+      <w:i/>
+      <w:color w:val="666666"/>
+      <w:sz w:val="48"/>
+      <w:szCs w:val="48"/>
+    </w:rPr>
+  </w:style>
+  <w:style w:type="paragraph" w:styleId="Prrafodelista">
+    <w:name w:val="List Paragraph"/>
+    <w:basedOn w:val="Normal"/>
+    <w:uiPriority w:val="34"/>
+    <w:qFormat/>
+    <w:rsid w:val="006407A0"/>
+    <w:pPr>
+      <w:ind w:left="720"/>
+      <w:contextualSpacing/>
+    </w:pPr>
+    <w:rPr>
+      <w:lang w:val="en-US" w:eastAsia="en-US"/>
+    </w:rPr>
+  </w:style>
+  <w:style w:type="paragraph" w:styleId="NormalWeb">
+    <w:name w:val="Normal (Web)"/>
+    <w:basedOn w:val="Normal"/>
+    <w:uiPriority w:val="99"/>
+    <w:unhideWhenUsed/>
+    <w:qFormat/>
+    <w:rsid w:val="006407A0"/>
+    <w:pPr>
+      <w:spacing w:beforeAutospacing="1" w:afterAutospacing="1"/>
+    </w:pPr>
+    <w:rPr>
+      <w:color w:val="00000A"/>
+      <w:sz w:val="24"/>
+      <w:szCs w:val="24"/>
+      <w:lang w:val="en-US" w:eastAsia="en-US"/>
+    </w:rPr>
+  </w:style>
+  <w:style w:type="paragraph" w:styleId="Textodeglobo">
+    <w:name w:val="Balloon Text"/>
+    <w:basedOn w:val="Normal"/>
+    <w:link w:val="TextodegloboCar"/>
+    <w:uiPriority w:val="99"/>
+    <w:semiHidden/>
+    <w:unhideWhenUsed/>
+    <w:qFormat/>
+    <w:rsid w:val="00A61FDE"/>
+    <w:rPr>
+      <w:rFonts w:ascii="Tahoma" w:hAnsi="Tahoma" w:cs="Tahoma"/>
+      <w:sz w:val="16"/>
+      <w:szCs w:val="16"/>
+    </w:rPr>
+  </w:style>
+  <w:style w:type="paragraph" w:styleId="Epgrafe">
+    <w:name w:val="caption"/>
+    <w:basedOn w:val="Normal"/>
+    <w:next w:val="Normal"/>
+    <w:uiPriority w:val="35"/>
+    <w:unhideWhenUsed/>
+    <w:qFormat/>
+    <w:rsid w:val="00ED62D6"/>
+    <w:pPr>
+      <w:spacing w:after="200"/>
+    </w:pPr>
+    <w:rPr>
+      <w:b/>
+      <w:bCs/>
+      <w:color w:val="4F81BD" w:themeColor="accent1"/>
+      <w:sz w:val="18"/>
+      <w:szCs w:val="18"/>
+    </w:rPr>
+  </w:style>
+  <w:style w:type="paragraph" w:customStyle="1" w:styleId="Piedepgina1">
+    <w:name w:val="Pie de página1"/>
+    <w:basedOn w:val="Normal"/>
+  </w:style>
+  <w:style w:type="table" w:customStyle="1" w:styleId="TableNormal1">
+    <w:name w:val="Table Normal1"/>
+    <w:tblPr>
+      <w:tblCellMar>
+        <w:top w:w="0" w:type="dxa"/>
+        <w:left w:w="0" w:type="dxa"/>
+        <w:bottom w:w="0" w:type="dxa"/>
+        <w:right w:w="0" w:type="dxa"/>
+      </w:tblCellMar>
+    </w:tblPr>
+  </w:style>
+  <w:style w:type="table" w:styleId="Tablaconcuadrcula">
+    <w:name w:val="Table Grid"/>
+    <w:basedOn w:val="Tablanormal"/>
+    <w:uiPriority w:val="59"/>
+    <w:rsid w:val="00ED62D6"/>
+    <w:tblPr>
+      <w:tblBorders>
+        <w:top w:val="single" w:sz="4" w:space="0" w:color="auto"/>
+        <w:left w:val="single" w:sz="4" w:space="0" w:color="auto"/>
+        <w:bottom w:val="single" w:sz="4" w:space="0" w:color="auto"/>
+        <w:right w:val="single" w:sz="4" w:space="0" w:color="auto"/>
+        <w:insideH w:val="single" w:sz="4" w:space="0" w:color="auto"/>
+        <w:insideV w:val="single" w:sz="4" w:space="0" w:color="auto"/>
+      </w:tblBorders>
+    </w:tblPr>
+  </w:style>
+  <w:style w:type="table" w:styleId="Listaclara-nfasis1">
+    <w:name w:val="Light List Accent 1"/>
+    <w:basedOn w:val="Tablanormal"/>
+    <w:uiPriority w:val="61"/>
+    <w:rsid w:val="00344D6C"/>
+    <w:tblPr>
+      <w:tblStyleRowBandSize w:val="1"/>
+      <w:tblStyleColBandSize w:val="1"/>
+      <w:tblBorders>
+        <w:top w:val="single" w:sz="8" w:space="0" w:color="4F81BD" w:themeColor="accent1"/>
+        <w:left w:val="single" w:sz="8" w:space="0" w:color="4F81BD" w:themeColor="accent1"/>
+        <w:bottom w:val="single" w:sz="8" w:space="0" w:color="4F81BD" w:themeColor="accent1"/>
+        <w:right w:val="single" w:sz="8" w:space="0" w:color="4F81BD" w:themeColor="accent1"/>
+      </w:tblBorders>
+    </w:tblPr>
+    <w:tblStylePr w:type="firstRow">
+      <w:pPr>
+        <w:spacing w:before="0" w:after="0" w:line="240" w:lineRule="auto"/>
+      </w:pPr>
+      <w:rPr>
+        <w:b/>
+        <w:bCs/>
+        <w:color w:val="FFFFFF" w:themeColor="background1"/>
+      </w:rPr>
+      <w:tblPr/>
+      <w:tcPr>
+        <w:shd w:val="clear" w:color="auto" w:fill="4F81BD" w:themeFill="accent1"/>
+      </w:tcPr>
+    </w:tblStylePr>
+    <w:tblStylePr w:type="lastRow">
+      <w:pPr>
+        <w:spacing w:before="0" w:after="0" w:line="240" w:lineRule="auto"/>
+      </w:pPr>
+      <w:rPr>
+        <w:b/>
+        <w:bCs/>
+      </w:rPr>
+      <w:tblPr/>
+      <w:tcPr>
+        <w:tcBorders>
+          <w:top w:val="double" w:sz="6" w:space="0" w:color="4F81BD" w:themeColor="accent1"/>
+          <w:left w:val="single" w:sz="8" w:space="0" w:color="4F81BD" w:themeColor="accent1"/>
+          <w:bottom w:val="single" w:sz="8" w:space="0" w:color="4F81BD" w:themeColor="accent1"/>
+          <w:right w:val="single" w:sz="8" w:space="0" w:color="4F81BD" w:themeColor="accent1"/>
+        </w:tcBorders>
+      </w:tcPr>
+    </w:tblStylePr>
+    <w:tblStylePr w:type="firstCol">
+      <w:rPr>
+        <w:b/>
+        <w:bCs/>
+      </w:rPr>
+    </w:tblStylePr>
+    <w:tblStylePr w:type="lastCol">
+      <w:rPr>
+        <w:b/>
+        <w:bCs/>
+      </w:rPr>
+    </w:tblStylePr>
+    <w:tblStylePr w:type="band1Vert">
+      <w:tblPr/>
+      <w:tcPr>
+        <w:tcBorders>
+          <w:top w:val="single" w:sz="8" w:space="0" w:color="4F81BD" w:themeColor="accent1"/>
+          <w:left w:val="single" w:sz="8" w:space="0" w:color="4F81BD" w:themeColor="accent1"/>
+          <w:bottom w:val="single" w:sz="8" w:space="0" w:color="4F81BD" w:themeColor="accent1"/>
+          <w:right w:val="single" w:sz="8" w:space="0" w:color="4F81BD" w:themeColor="accent1"/>
+        </w:tcBorders>
+      </w:tcPr>
+    </w:tblStylePr>
+    <w:tblStylePr w:type="band1Horz">
+      <w:tblPr/>
+      <w:tcPr>
+        <w:tcBorders>
+          <w:top w:val="single" w:sz="8" w:space="0" w:color="4F81BD" w:themeColor="accent1"/>
+          <w:left w:val="single" w:sz="8" w:space="0" w:color="4F81BD" w:themeColor="accent1"/>
+          <w:bottom w:val="single" w:sz="8" w:space="0" w:color="4F81BD" w:themeColor="accent1"/>
+          <w:right w:val="single" w:sz="8" w:space="0" w:color="4F81BD" w:themeColor="accent1"/>
+        </w:tcBorders>
+      </w:tcPr>
+    </w:tblStylePr>
+  </w:style>
+  <w:style w:type="table" w:customStyle="1" w:styleId="GridTable1LightAccent1">
+    <w:name w:val="Grid Table 1 Light Accent 1"/>
+    <w:basedOn w:val="Tablanormal"/>
+    <w:uiPriority w:val="46"/>
+    <w:rsid w:val="00711BEC"/>
+    <w:tblPr>
+      <w:tblStyleRowBandSize w:val="1"/>
+      <w:tblStyleColBandSize w:val="1"/>
+      <w:tblBorders>
+        <w:top w:val="single" w:sz="4" w:space="0" w:color="B8CCE4" w:themeColor="accent1" w:themeTint="66"/>
+        <w:left w:val="single" w:sz="4" w:space="0" w:color="B8CCE4" w:themeColor="accent1" w:themeTint="66"/>
+        <w:bottom w:val="single" w:sz="4" w:space="0" w:color="B8CCE4" w:themeColor="accent1" w:themeTint="66"/>
+        <w:right w:val="single" w:sz="4" w:space="0" w:color="B8CCE4" w:themeColor="accent1" w:themeTint="66"/>
+        <w:insideH w:val="single" w:sz="4" w:space="0" w:color="B8CCE4" w:themeColor="accent1" w:themeTint="66"/>
+        <w:insideV w:val="single" w:sz="4" w:space="0" w:color="B8CCE4" w:themeColor="accent1" w:themeTint="66"/>
+      </w:tblBorders>
+    </w:tblPr>
+    <w:tblStylePr w:type="firstRow">
+      <w:rPr>
+        <w:b/>
+        <w:bCs/>
+      </w:rPr>
+      <w:tblPr/>
+      <w:tcPr>
+        <w:tcBorders>
+          <w:bottom w:val="single" w:sz="12" w:space="0" w:color="4F81BD" w:themeColor="accent1"/>
+        </w:tcBorders>
+      </w:tcPr>
+    </w:tblStylePr>
+    <w:tblStylePr w:type="lastRow">
+      <w:rPr>
+        <w:b/>
+        <w:bCs/>
+      </w:rPr>
+      <w:tblPr/>
+      <w:tcPr>
+        <w:tcBorders>
+          <w:top w:val="double" w:sz="2" w:space="0" w:color="4F81BD" w:themeColor="accent1"/>
+        </w:tcBorders>
+      </w:tcPr>
+    </w:tblStylePr>
+    <w:tblStylePr w:type="firstCol">
+      <w:rPr>
+        <w:b/>
+        <w:bCs/>
+      </w:rPr>
+    </w:tblStylePr>
+    <w:tblStylePr w:type="lastCol">
+      <w:rPr>
+        <w:b/>
+        <w:bCs/>
+      </w:rPr>
+    </w:tblStylePr>
+  </w:style>
+  <w:style w:type="table" w:customStyle="1" w:styleId="GridTable3Accent1">
+    <w:name w:val="Grid Table 3 Accent 1"/>
+    <w:basedOn w:val="Tablanormal"/>
+    <w:uiPriority w:val="48"/>
+    <w:rsid w:val="00711BEC"/>
+    <w:tblPr>
+      <w:tblStyleRowBandSize w:val="1"/>
+      <w:tblStyleColBandSize w:val="1"/>
+      <w:tblBorders>
+        <w:top w:val="single" w:sz="4" w:space="0" w:color="95B3D7" w:themeColor="accent1" w:themeTint="99"/>
+        <w:left w:val="single" w:sz="4" w:space="0" w:color="95B3D7" w:themeColor="accent1" w:themeTint="99"/>
+        <w:bottom w:val="single" w:sz="4" w:space="0" w:color="95B3D7" w:themeColor="accent1" w:themeTint="99"/>
+        <w:right w:val="single" w:sz="4" w:space="0" w:color="95B3D7" w:themeColor="accent1" w:themeTint="99"/>
+        <w:insideH w:val="single" w:sz="4" w:space="0" w:color="95B3D7" w:themeColor="accent1" w:themeTint="99"/>
+        <w:insideV w:val="single" w:sz="4" w:space="0" w:color="95B3D7" w:themeColor="accent1" w:themeTint="99"/>
+      </w:tblBorders>
+    </w:tblPr>
+    <w:tblStylePr w:type="firstRow">
+      <w:rPr>
+        <w:b/>
+        <w:bCs/>
+      </w:rPr>
+      <w:tblPr/>
+      <w:tcPr>
+        <w:tcBorders>
+          <w:top w:val="nil"/>
+          <w:left w:val="nil"/>
+          <w:right w:val="nil"/>
+          <w:insideH w:val="nil"/>
+          <w:insideV w:val="nil"/>
+        </w:tcBorders>
+        <w:shd w:val="clear" w:color="auto" w:fill="FFFFFF" w:themeFill="background1"/>
+      </w:tcPr>
+    </w:tblStylePr>
+    <w:tblStylePr w:type="lastRow">
+      <w:rPr>
+        <w:b/>
+        <w:bCs/>
+      </w:rPr>
+      <w:tblPr/>
+      <w:tcPr>
+        <w:tcBorders>
+          <w:left w:val="nil"/>
+          <w:bottom w:val="nil"/>
+          <w:right w:val="nil"/>
+          <w:insideH w:val="nil"/>
+          <w:insideV w:val="nil"/>
+        </w:tcBorders>
+        <w:shd w:val="clear" w:color="auto" w:fill="FFFFFF" w:themeFill="background1"/>
+      </w:tcPr>
+    </w:tblStylePr>
+    <w:tblStylePr w:type="firstCol">
+      <w:pPr>
+        <w:jc w:val="right"/>
+      </w:pPr>
+      <w:rPr>
+        <w:i/>
+      </w:rPr>
+      <w:tblPr/>
+      <w:tcPr>
+        <w:tcBorders>
+          <w:top w:val="nil"/>
+          <w:left w:val="nil"/>
+          <w:bottom w:val="nil"/>
+          <w:insideH w:val="nil"/>
+          <w:insideV w:val="nil"/>
+        </w:tcBorders>
+        <w:shd w:val="clear" w:color="auto" w:fill="FFFFFF" w:themeFill="background1"/>
+      </w:tcPr>
+    </w:tblStylePr>
+    <w:tblStylePr w:type="lastCol">
+      <w:rPr>
+        <w:i/>
+      </w:rPr>
+      <w:tblPr/>
+      <w:tcPr>
+        <w:tcBorders>
+          <w:top w:val="nil"/>
+          <w:bottom w:val="nil"/>
+          <w:right w:val="nil"/>
+          <w:insideH w:val="nil"/>
+          <w:insideV w:val="nil"/>
+        </w:tcBorders>
+        <w:shd w:val="clear" w:color="auto" w:fill="FFFFFF" w:themeFill="background1"/>
+      </w:tcPr>
+    </w:tblStylePr>
+    <w:tblStylePr w:type="band1Vert">
+      <w:tblPr/>
+      <w:tcPr>
+        <w:shd w:val="clear" w:color="auto" w:fill="DBE5F1" w:themeFill="accent1" w:themeFillTint="33"/>
+      </w:tcPr>
+    </w:tblStylePr>
+    <w:tblStylePr w:type="band1Horz">
+      <w:tblPr/>
+      <w:tcPr>
+        <w:shd w:val="clear" w:color="auto" w:fill="DBE5F1" w:themeFill="accent1" w:themeFillTint="33"/>
+      </w:tcPr>
+    </w:tblStylePr>
+    <w:tblStylePr w:type="neCell">
+      <w:tblPr/>
+      <w:tcPr>
+        <w:tcBorders>
+          <w:bottom w:val="single" w:sz="4" w:space="0" w:color="4F81BD" w:themeColor="accent1"/>
+        </w:tcBorders>
+      </w:tcPr>
+    </w:tblStylePr>
+    <w:tblStylePr w:type="nwCell">
+      <w:tblPr/>
+      <w:tcPr>
+        <w:tcBorders>
+          <w:bottom w:val="single" w:sz="4" w:space="0" w:color="4F81BD" w:themeColor="accent1"/>
+        </w:tcBorders>
+      </w:tcPr>
+    </w:tblStylePr>
+    <w:tblStylePr w:type="seCell">
+      <w:tblPr/>
+      <w:tcPr>
+        <w:tcBorders>
+          <w:top w:val="single" w:sz="4" w:space="0" w:color="4F81BD" w:themeColor="accent1"/>
+        </w:tcBorders>
+      </w:tcPr>
+    </w:tblStylePr>
+    <w:tblStylePr w:type="swCell">
+      <w:tblPr/>
+      <w:tcPr>
+        <w:tcBorders>
+          <w:top w:val="single" w:sz="4" w:space="0" w:color="4F81BD" w:themeColor="accent1"/>
+        </w:tcBorders>
+      </w:tcPr>
+    </w:tblStylePr>
+  </w:style>
+  <w:style w:type="table" w:customStyle="1" w:styleId="GridTable4Accent1">
+    <w:name w:val="Grid Table 4 Accent 1"/>
+    <w:basedOn w:val="Tablanormal"/>
+    <w:uiPriority w:val="49"/>
+    <w:rsid w:val="00711BEC"/>
+    <w:tblPr>
+      <w:tblStyleRowBandSize w:val="1"/>
+      <w:tblStyleColBandSize w:val="1"/>
+      <w:tblBorders>
+        <w:top w:val="single" w:sz="4" w:space="0" w:color="95B3D7" w:themeColor="accent1" w:themeTint="99"/>
+        <w:left w:val="single" w:sz="4" w:space="0" w:color="95B3D7" w:themeColor="accent1" w:themeTint="99"/>
+        <w:bottom w:val="single" w:sz="4" w:space="0" w:color="95B3D7" w:themeColor="accent1" w:themeTint="99"/>
+        <w:right w:val="single" w:sz="4" w:space="0" w:color="95B3D7" w:themeColor="accent1" w:themeTint="99"/>
+        <w:insideH w:val="single" w:sz="4" w:space="0" w:color="95B3D7" w:themeColor="accent1" w:themeTint="99"/>
+        <w:insideV w:val="single" w:sz="4" w:space="0" w:color="95B3D7" w:themeColor="accent1" w:themeTint="99"/>
+      </w:tblBorders>
+    </w:tblPr>
+    <w:tblStylePr w:type="firstRow">
+      <w:rPr>
+        <w:b/>
+        <w:bCs/>
+        <w:color w:val="FFFFFF" w:themeColor="background1"/>
+      </w:rPr>
+      <w:tblPr/>
+      <w:tcPr>
+        <w:tcBorders>
+          <w:top w:val="single" w:sz="4" w:space="0" w:color="4F81BD" w:themeColor="accent1"/>
+          <w:left w:val="single" w:sz="4" w:space="0" w:color="4F81BD" w:themeColor="accent1"/>
+          <w:bottom w:val="single" w:sz="4" w:space="0" w:color="4F81BD" w:themeColor="accent1"/>
+          <w:right w:val="single" w:sz="4" w:space="0" w:color="4F81BD" w:themeColor="accent1"/>
+          <w:insideH w:val="nil"/>
+          <w:insideV w:val="nil"/>
+        </w:tcBorders>
+        <w:shd w:val="clear" w:color="auto" w:fill="4F81BD" w:themeFill="accent1"/>
+      </w:tcPr>
+    </w:tblStylePr>
+    <w:tblStylePr w:type="lastRow">
+      <w:rPr>
+        <w:b/>
+        <w:bCs/>
+      </w:rPr>
+      <w:tblPr/>
+      <w:tcPr>
+        <w:tcBorders>
+          <w:top w:val="double" w:sz="4" w:space="0" w:color="4F81BD" w:themeColor="accent1"/>
+        </w:tcBorders>
+      </w:tcPr>
+    </w:tblStylePr>
+    <w:tblStylePr w:type="firstCol">
+      <w:rPr>
+        <w:b/>
+        <w:bCs/>
+      </w:rPr>
+    </w:tblStylePr>
+    <w:tblStylePr w:type="lastCol">
+      <w:rPr>
+        <w:b/>
+        <w:bCs/>
+      </w:rPr>
+    </w:tblStylePr>
+    <w:tblStylePr w:type="band1Vert">
+      <w:tblPr/>
+      <w:tcPr>
+        <w:shd w:val="clear" w:color="auto" w:fill="DBE5F1" w:themeFill="accent1" w:themeFillTint="33"/>
+      </w:tcPr>
+    </w:tblStylePr>
+    <w:tblStylePr w:type="band1Horz">
+      <w:tblPr/>
+      <w:tcPr>
+        <w:shd w:val="clear" w:color="auto" w:fill="DBE5F1" w:themeFill="accent1" w:themeFillTint="33"/>
+      </w:tcPr>
+    </w:tblStylePr>
+  </w:style>
+  <w:style w:type="table" w:customStyle="1" w:styleId="GridTable5DarkAccent1">
+    <w:name w:val="Grid Table 5 Dark Accent 1"/>
+    <w:basedOn w:val="Tablanormal"/>
+    <w:uiPriority w:val="50"/>
+    <w:rsid w:val="00711BEC"/>
+    <w:tblPr>
+      <w:tblStyleRowBandSize w:val="1"/>
+      <w:tblStyleColBandSize w:val="1"/>
+      <w:tblBorders>
+        <w:top w:val="single" w:sz="4" w:space="0" w:color="FFFFFF" w:themeColor="background1"/>
+        <w:left w:val="single" w:sz="4" w:space="0" w:color="FFFFFF" w:themeColor="background1"/>
+        <w:bottom w:val="single" w:sz="4" w:space="0" w:color="FFFFFF" w:themeColor="background1"/>
+        <w:right w:val="single" w:sz="4" w:space="0" w:color="FFFFFF" w:themeColor="background1"/>
+        <w:insideH w:val="single" w:sz="4" w:space="0" w:color="FFFFFF" w:themeColor="background1"/>
+        <w:insideV w:val="single" w:sz="4" w:space="0" w:color="FFFFFF" w:themeColor="background1"/>
+      </w:tblBorders>
     </w:tblPr>
     <w:tcPr>
       <w:shd w:val="clear" w:color="auto" w:fill="DBE5F1" w:themeFill="accent1" w:themeFillTint="33"/>
@@ -21500,7 +22435,7 @@
 <file path=word/charts/chart1.xml><?xml version="1.0" encoding="utf-8"?>
 <c:chartSpace xmlns:c="http://schemas.openxmlformats.org/drawingml/2006/chart" xmlns:a="http://schemas.openxmlformats.org/drawingml/2006/main" xmlns:r="http://schemas.openxmlformats.org/officeDocument/2006/relationships">
   <c:date1904 val="1"/>
-  <c:lang val="es-ES"/>
+  <c:lang val="es-PE"/>
   <c:roundedCorners val="0"/>
   <c:style val="2"/>
   <c:chart>
@@ -21827,7 +22762,7 @@
 <file path=word/charts/chart2.xml><?xml version="1.0" encoding="utf-8"?>
 <c:chartSpace xmlns:c="http://schemas.openxmlformats.org/drawingml/2006/chart" xmlns:a="http://schemas.openxmlformats.org/drawingml/2006/main" xmlns:r="http://schemas.openxmlformats.org/officeDocument/2006/relationships">
   <c:date1904 val="1"/>
-  <c:lang val="es-ES"/>
+  <c:lang val="es-PE"/>
   <c:roundedCorners val="0"/>
   <c:style val="2"/>
   <c:chart>
@@ -22128,7 +23063,7 @@
 <file path=word/charts/chart3.xml><?xml version="1.0" encoding="utf-8"?>
 <c:chartSpace xmlns:c="http://schemas.openxmlformats.org/drawingml/2006/chart" xmlns:a="http://schemas.openxmlformats.org/drawingml/2006/main" xmlns:r="http://schemas.openxmlformats.org/officeDocument/2006/relationships">
   <c:date1904 val="1"/>
-  <c:lang val="es-ES"/>
+  <c:lang val="es-PE"/>
   <c:roundedCorners val="0"/>
   <c:style val="2"/>
   <c:chart>
@@ -22413,7 +23348,7 @@
 <file path=word/charts/chart4.xml><?xml version="1.0" encoding="utf-8"?>
 <c:chartSpace xmlns:c="http://schemas.openxmlformats.org/drawingml/2006/chart" xmlns:a="http://schemas.openxmlformats.org/drawingml/2006/main" xmlns:r="http://schemas.openxmlformats.org/officeDocument/2006/relationships">
   <c:date1904 val="1"/>
-  <c:lang val="es-ES"/>
+  <c:lang val="es-PE"/>
   <c:roundedCorners val="0"/>
   <c:style val="2"/>
   <c:chart>

</xml_diff>

<commit_message>
Agregado introduccion a estructura de librerias
</commit_message>
<xml_diff>
--- a/Documentacion General/FISUM-PGC.docx
+++ b/Documentacion General/FISUM-PGC.docx
@@ -662,7 +662,23 @@
             <w:rFonts w:ascii="Verdana" w:eastAsia="Verdana" w:hAnsi="Verdana" w:cs="Verdana"/>
             <w:color w:val="0000FF"/>
           </w:rPr>
-          <w:t>Referencias</w:t>
+          <w:t>Re</w:t>
+        </w:r>
+        <w:r>
+          <w:rPr>
+            <w:rStyle w:val="EnlacedeInternet"/>
+            <w:rFonts w:ascii="Verdana" w:eastAsia="Verdana" w:hAnsi="Verdana" w:cs="Verdana"/>
+            <w:color w:val="0000FF"/>
+          </w:rPr>
+          <w:t>f</w:t>
+        </w:r>
+        <w:r>
+          <w:rPr>
+            <w:rStyle w:val="EnlacedeInternet"/>
+            <w:rFonts w:ascii="Verdana" w:eastAsia="Verdana" w:hAnsi="Verdana" w:cs="Verdana"/>
+            <w:color w:val="0000FF"/>
+          </w:rPr>
+          <w:t>erencias</w:t>
         </w:r>
       </w:hyperlink>
       <w:hyperlink w:anchor="h.tyjcwt">
@@ -1967,10 +1983,15 @@
           <w:tab w:val="left" w:pos="567"/>
         </w:tabs>
         <w:jc w:val="both"/>
-      </w:pPr>
-      <w:r>
-        <w:rPr>
-          <w:rFonts w:ascii="Verdana" w:eastAsia="Verdana" w:hAnsi="Verdana" w:cs="Verdana"/>
+        <w:rPr>
+          <w:rFonts w:ascii="Verdana" w:eastAsia="Verdana" w:hAnsi="Verdana" w:cs="Verdana"/>
+          <w:lang w:val="en-US"/>
+        </w:rPr>
+      </w:pPr>
+      <w:r>
+        <w:rPr>
+          <w:rFonts w:ascii="Verdana" w:eastAsia="Verdana" w:hAnsi="Verdana" w:cs="Verdana"/>
+          <w:lang w:val="en-US"/>
         </w:rPr>
         <w:tab/>
       </w:r>
@@ -2000,9 +2021,85 @@
       <w:r>
         <w:rPr>
           <w:rFonts w:ascii="Verdana" w:eastAsia="Verdana" w:hAnsi="Verdana" w:cs="Verdana"/>
+          <w:lang w:val="en-US"/>
         </w:rPr>
         <w:t>(2011)</w:t>
       </w:r>
+    </w:p>
+    <w:p>
+      <w:pPr>
+        <w:tabs>
+          <w:tab w:val="left" w:pos="567"/>
+        </w:tabs>
+        <w:ind w:left="567"/>
+        <w:jc w:val="both"/>
+        <w:rPr>
+          <w:rFonts w:ascii="Verdana" w:eastAsia="Verdana" w:hAnsi="Verdana" w:cs="Verdana"/>
+          <w:lang w:val="en-US"/>
+        </w:rPr>
+      </w:pPr>
+      <w:r>
+        <w:rPr>
+          <w:rFonts w:ascii="Verdana" w:eastAsia="Verdana" w:hAnsi="Verdana" w:cs="Verdana"/>
+          <w:lang w:val="en-US"/>
+        </w:rPr>
+        <w:t xml:space="preserve">[2] </w:t>
+      </w:r>
+      <w:r>
+        <w:rPr>
+          <w:rFonts w:ascii="Verdana" w:eastAsia="Verdana" w:hAnsi="Verdana" w:cs="Verdana"/>
+          <w:lang w:val="en-US"/>
+        </w:rPr>
+        <w:t>Hass, G. (2003).</w:t>
+      </w:r>
+      <w:r>
+        <w:rPr>
+          <w:rFonts w:ascii="Verdana" w:eastAsia="Verdana" w:hAnsi="Verdana" w:cs="Verdana"/>
+          <w:lang w:val="en-US"/>
+        </w:rPr>
+        <w:t> </w:t>
+      </w:r>
+      <w:proofErr w:type="gramStart"/>
+      <w:r>
+        <w:rPr>
+          <w:rFonts w:ascii="Verdana" w:eastAsia="Verdana" w:hAnsi="Verdana" w:cs="Verdana"/>
+          <w:lang w:val="en-US"/>
+        </w:rPr>
+        <w:t>Configuration management principles and practice.</w:t>
+      </w:r>
+      <w:proofErr w:type="gramEnd"/>
+      <w:r>
+        <w:rPr>
+          <w:rFonts w:ascii="Verdana" w:eastAsia="Verdana" w:hAnsi="Verdana" w:cs="Verdana"/>
+          <w:lang w:val="en-US"/>
+        </w:rPr>
+        <w:t xml:space="preserve"> Addison-Wesley </w:t>
+      </w:r>
+      <w:proofErr w:type="spellStart"/>
+      <w:r>
+        <w:rPr>
+          <w:rFonts w:ascii="Verdana" w:eastAsia="Verdana" w:hAnsi="Verdana" w:cs="Verdana"/>
+          <w:lang w:val="en-US"/>
+        </w:rPr>
+        <w:t>Longman</w:t>
+      </w:r>
+      <w:proofErr w:type="spellEnd"/>
+      <w:r>
+        <w:rPr>
+          <w:rFonts w:ascii="Verdana" w:eastAsia="Verdana" w:hAnsi="Verdana" w:cs="Verdana"/>
+          <w:lang w:val="en-US"/>
+        </w:rPr>
+        <w:t xml:space="preserve"> Publishing Co., </w:t>
+      </w:r>
+      <w:proofErr w:type="gramStart"/>
+      <w:r>
+        <w:rPr>
+          <w:rFonts w:ascii="Verdana" w:eastAsia="Verdana" w:hAnsi="Verdana" w:cs="Verdana"/>
+          <w:lang w:val="en-US"/>
+        </w:rPr>
+        <w:t>Inc..</w:t>
+      </w:r>
+      <w:proofErr w:type="gramEnd"/>
     </w:p>
     <w:p>
       <w:pPr>
@@ -16457,8 +16554,6 @@
           <w:rFonts w:ascii="Verdana" w:eastAsia="Verdana" w:hAnsi="Verdana" w:cs="Verdana"/>
         </w:rPr>
       </w:pPr>
-      <w:bookmarkStart w:id="18" w:name="_GoBack"/>
-      <w:bookmarkEnd w:id="18"/>
       <w:r>
         <w:rPr>
           <w:noProof/>
@@ -18118,6 +18213,24 @@
           <w:rFonts w:ascii="Verdana" w:eastAsia="Verdana" w:hAnsi="Verdana" w:cs="Verdana"/>
         </w:rPr>
       </w:pPr>
+      <w:r>
+        <w:rPr>
+          <w:rFonts w:ascii="Verdana" w:eastAsia="Verdana" w:hAnsi="Verdana" w:cs="Verdana"/>
+        </w:rPr>
+        <w:t xml:space="preserve">Una de los principales objetivos de la </w:t>
+      </w:r>
+      <w:r>
+        <w:rPr>
+          <w:rFonts w:ascii="Verdana" w:eastAsia="Verdana" w:hAnsi="Verdana" w:cs="Verdana"/>
+        </w:rPr>
+        <w:t xml:space="preserve">gestión de la configuración </w:t>
+      </w:r>
+      <w:r>
+        <w:rPr>
+          <w:rFonts w:ascii="Verdana" w:eastAsia="Verdana" w:hAnsi="Verdana" w:cs="Verdana"/>
+        </w:rPr>
+        <w:t xml:space="preserve">como es asegurar que el almacenamiento de un ítem no desaparecerá o será dañado, que este pueda ser encontrado en cualquier momento y entregado en la condición en la que se espera que este, y ese registro debe ser mantenido para indicar a quien se le ha dado un ítem o una copia de ella [2]. </w:t>
+      </w:r>
     </w:p>
     <w:p>
       <w:pPr>
@@ -18130,6 +18243,184 @@
         <w:jc w:val="both"/>
         <w:rPr>
           <w:rFonts w:ascii="Verdana" w:eastAsia="Verdana" w:hAnsi="Verdana" w:cs="Verdana"/>
+        </w:rPr>
+      </w:pPr>
+      <w:r>
+        <w:rPr>
+          <w:rFonts w:ascii="Verdana" w:eastAsia="Verdana" w:hAnsi="Verdana" w:cs="Verdana"/>
+        </w:rPr>
+        <w:t xml:space="preserve">El almacenamiento es físico. Los ítems </w:t>
+      </w:r>
+      <w:r>
+        <w:rPr>
+          <w:rFonts w:ascii="Verdana" w:eastAsia="Verdana" w:hAnsi="Verdana" w:cs="Verdana"/>
+        </w:rPr>
+        <w:t xml:space="preserve">que </w:t>
+      </w:r>
+      <w:r>
+        <w:rPr>
+          <w:rFonts w:ascii="Verdana" w:eastAsia="Verdana" w:hAnsi="Verdana" w:cs="Verdana"/>
+        </w:rPr>
+        <w:t xml:space="preserve">son almacenados </w:t>
+      </w:r>
+      <w:r>
+        <w:rPr>
+          <w:rFonts w:ascii="Verdana" w:eastAsia="Verdana" w:hAnsi="Verdana" w:cs="Verdana"/>
+        </w:rPr>
+        <w:t>están físicamente presentes en un lugar específico. A este lugar se le conoce como librerías.</w:t>
+      </w:r>
+    </w:p>
+    <w:p>
+      <w:pPr>
+        <w:rPr>
+          <w:rFonts w:ascii="Verdana" w:eastAsia="Verdana" w:hAnsi="Verdana" w:cs="Verdana"/>
+        </w:rPr>
+      </w:pPr>
+      <w:r>
+        <w:rPr>
+          <w:rFonts w:ascii="Verdana" w:eastAsia="Verdana" w:hAnsi="Verdana" w:cs="Verdana"/>
+        </w:rPr>
+        <w:br w:type="page"/>
+      </w:r>
+    </w:p>
+    <w:p>
+      <w:pPr>
+        <w:tabs>
+          <w:tab w:val="left" w:pos="567"/>
+          <w:tab w:val="left" w:pos="709"/>
+        </w:tabs>
+        <w:spacing w:after="240"/>
+        <w:ind w:left="567"/>
+        <w:jc w:val="both"/>
+        <w:rPr>
+          <w:rFonts w:ascii="Verdana" w:eastAsia="Verdana" w:hAnsi="Verdana" w:cs="Verdana"/>
+        </w:rPr>
+      </w:pPr>
+      <w:r>
+        <w:rPr>
+          <w:rFonts w:ascii="Verdana" w:eastAsia="Verdana" w:hAnsi="Verdana" w:cs="Verdana"/>
+        </w:rPr>
+        <w:lastRenderedPageBreak/>
+        <w:t>Las librerías para cada proyecto de FISUM</w:t>
+      </w:r>
+      <w:r>
+        <w:rPr>
+          <w:rFonts w:ascii="Verdana" w:eastAsia="Verdana" w:hAnsi="Verdana" w:cs="Verdana"/>
+        </w:rPr>
+        <w:t xml:space="preserve"> están divididas de la siguiente forma:</w:t>
+      </w:r>
+    </w:p>
+    <w:p>
+      <w:pPr>
+        <w:tabs>
+          <w:tab w:val="left" w:pos="567"/>
+          <w:tab w:val="left" w:pos="709"/>
+        </w:tabs>
+        <w:spacing w:after="240"/>
+        <w:ind w:left="567"/>
+        <w:jc w:val="both"/>
+        <w:rPr>
+          <w:rFonts w:ascii="Verdana" w:eastAsia="Verdana" w:hAnsi="Verdana" w:cs="Verdana"/>
+        </w:rPr>
+      </w:pPr>
+      <w:r>
+        <w:rPr>
+          <w:noProof/>
+        </w:rPr>
+        <w:drawing>
+          <wp:inline distT="0" distB="0" distL="0" distR="0" wp14:anchorId="6DBE7F8A" wp14:editId="02D280C6">
+            <wp:extent cx="1743075" cy="952500"/>
+            <wp:effectExtent l="0" t="0" r="9525" b="0"/>
+            <wp:docPr id="9" name="Imagen 9"/>
+            <wp:cNvGraphicFramePr>
+              <a:graphicFrameLocks xmlns:a="http://schemas.openxmlformats.org/drawingml/2006/main" noChangeAspect="1"/>
+            </wp:cNvGraphicFramePr>
+            <a:graphic xmlns:a="http://schemas.openxmlformats.org/drawingml/2006/main">
+              <a:graphicData uri="http://schemas.openxmlformats.org/drawingml/2006/picture">
+                <pic:pic xmlns:pic="http://schemas.openxmlformats.org/drawingml/2006/picture">
+                  <pic:nvPicPr>
+                    <pic:cNvPr id="0" name=""/>
+                    <pic:cNvPicPr/>
+                  </pic:nvPicPr>
+                  <pic:blipFill>
+                    <a:blip r:embed="rId15"/>
+                    <a:stretch>
+                      <a:fillRect/>
+                    </a:stretch>
+                  </pic:blipFill>
+                  <pic:spPr>
+                    <a:xfrm>
+                      <a:off x="0" y="0"/>
+                      <a:ext cx="1743075" cy="952500"/>
+                    </a:xfrm>
+                    <a:prstGeom prst="rect">
+                      <a:avLst/>
+                    </a:prstGeom>
+                  </pic:spPr>
+                </pic:pic>
+              </a:graphicData>
+            </a:graphic>
+          </wp:inline>
+        </w:drawing>
+      </w:r>
+    </w:p>
+    <w:p>
+      <w:pPr>
+        <w:tabs>
+          <w:tab w:val="left" w:pos="567"/>
+          <w:tab w:val="left" w:pos="709"/>
+        </w:tabs>
+        <w:spacing w:after="240"/>
+        <w:ind w:left="567"/>
+        <w:jc w:val="both"/>
+        <w:rPr>
+          <w:rFonts w:ascii="Verdana" w:eastAsia="Verdana" w:hAnsi="Verdana" w:cs="Verdana"/>
+        </w:rPr>
+      </w:pPr>
+      <w:bookmarkStart w:id="18" w:name="_GoBack"/>
+      <w:bookmarkEnd w:id="18"/>
+    </w:p>
+    <w:p>
+      <w:pPr>
+        <w:tabs>
+          <w:tab w:val="left" w:pos="567"/>
+          <w:tab w:val="left" w:pos="709"/>
+        </w:tabs>
+        <w:spacing w:after="240"/>
+        <w:ind w:left="567"/>
+        <w:jc w:val="both"/>
+        <w:rPr>
+          <w:rFonts w:ascii="Verdana" w:eastAsia="Verdana" w:hAnsi="Verdana" w:cs="Verdana"/>
+          <w:lang w:val="en-US"/>
+        </w:rPr>
+      </w:pPr>
+    </w:p>
+    <w:p>
+      <w:pPr>
+        <w:tabs>
+          <w:tab w:val="left" w:pos="567"/>
+          <w:tab w:val="left" w:pos="709"/>
+        </w:tabs>
+        <w:spacing w:after="240"/>
+        <w:ind w:left="567"/>
+        <w:jc w:val="both"/>
+        <w:rPr>
+          <w:rFonts w:ascii="Verdana" w:eastAsia="Verdana" w:hAnsi="Verdana" w:cs="Verdana"/>
+          <w:lang w:val="en-US"/>
+        </w:rPr>
+      </w:pPr>
+    </w:p>
+    <w:p>
+      <w:pPr>
+        <w:tabs>
+          <w:tab w:val="left" w:pos="567"/>
+          <w:tab w:val="left" w:pos="709"/>
+        </w:tabs>
+        <w:spacing w:after="240"/>
+        <w:ind w:left="567"/>
+        <w:jc w:val="both"/>
+        <w:rPr>
+          <w:rFonts w:ascii="Verdana" w:eastAsia="Verdana" w:hAnsi="Verdana" w:cs="Verdana"/>
           <w:b/>
         </w:rPr>
       </w:pPr>
@@ -18219,7 +18510,6 @@
         <w:rPr>
           <w:rFonts w:ascii="Verdana" w:eastAsia="Verdana" w:hAnsi="Verdana" w:cs="Verdana"/>
         </w:rPr>
-        <w:lastRenderedPageBreak/>
         <w:fldChar w:fldCharType="begin"/>
       </w:r>
       <w:r>
@@ -18238,7 +18528,7 @@
         <w:rPr>
           <w:rFonts w:ascii="Verdana" w:eastAsia="Verdana" w:hAnsi="Verdana" w:cs="Verdana"/>
         </w:rPr>
-        <w:object w:dxaOrig="1543" w:dyaOrig="991">
+        <w:object w:dxaOrig="1323" w:dyaOrig="849">
           <v:shapetype id="_x0000_t75" coordsize="21600,21600" o:spt="75" o:preferrelative="t" path="m@4@5l@4@11@9@11@9@5xe" filled="f" stroked="f">
             <v:stroke joinstyle="miter"/>
             <v:formulas>
@@ -18259,7 +18549,7 @@
             <o:lock v:ext="edit" aspectratio="t"/>
           </v:shapetype>
           <v:shape id="_x0000_i1025" type="#_x0000_t75" style="width:77.25pt;height:49.5pt">
-            <v:imagedata r:id="rId15" o:title=""/>
+            <v:imagedata r:id="rId16" o:title=""/>
           </v:shape>
         </w:object>
       </w:r>
@@ -18297,9 +18587,9 @@
         <w:rPr>
           <w:rFonts w:ascii="Verdana" w:eastAsia="Verdana" w:hAnsi="Verdana" w:cs="Verdana"/>
         </w:rPr>
-        <w:object w:dxaOrig="1543" w:dyaOrig="991">
+        <w:object w:dxaOrig="1545" w:dyaOrig="990">
           <v:shape id="_x0000_i1026" type="#_x0000_t75" style="width:77.25pt;height:49.5pt">
-            <v:imagedata r:id="rId16" o:title=""/>
+            <v:imagedata r:id="rId17" o:title=""/>
           </v:shape>
         </w:object>
       </w:r>
@@ -18708,6 +18998,7 @@
         <w:rPr>
           <w:rFonts w:ascii="Verdana" w:eastAsia="Verdana" w:hAnsi="Verdana" w:cs="Verdana"/>
         </w:rPr>
+        <w:lastRenderedPageBreak/>
         <w:tab/>
         <w:t xml:space="preserve">&lt; </w:t>
       </w:r>
@@ -18807,7 +19098,7 @@
       </w:pPr>
     </w:p>
     <w:sectPr>
-      <w:footerReference w:type="default" r:id="rId17"/>
+      <w:footerReference w:type="default" r:id="rId18"/>
       <w:pgSz w:w="11906" w:h="16838"/>
       <w:pgMar w:top="1134" w:right="1134" w:bottom="1134" w:left="1134" w:header="0" w:footer="720" w:gutter="0"/>
       <w:pgNumType w:start="1"/>
@@ -18966,7 +19257,7 @@
       <w:rPr>
         <w:noProof/>
       </w:rPr>
-      <w:t>14</w:t>
+      <w:t>15</w:t>
     </w:r>
     <w:r>
       <w:fldChar w:fldCharType="end"/>
@@ -18997,7 +19288,7 @@
       <w:rPr>
         <w:noProof/>
       </w:rPr>
-      <w:t>16</w:t>
+      <w:t>17</w:t>
     </w:r>
     <w:r>
       <w:fldChar w:fldCharType="end"/>
@@ -21379,6 +21670,11 @@
       </w:tcPr>
     </w:tblStylePr>
   </w:style>
+  <w:style w:type="character" w:customStyle="1" w:styleId="apple-converted-space">
+    <w:name w:val="apple-converted-space"/>
+    <w:basedOn w:val="Fuentedeprrafopredeter"/>
+    <w:rsid w:val="005B0E59"/>
+  </w:style>
 </w:styles>
 </file>
 
@@ -22428,6 +22724,11 @@
         <w:shd w:val="clear" w:color="auto" w:fill="B8CCE4" w:themeFill="accent1" w:themeFillTint="66"/>
       </w:tcPr>
     </w:tblStylePr>
+  </w:style>
+  <w:style w:type="character" w:customStyle="1" w:styleId="apple-converted-space">
+    <w:name w:val="apple-converted-space"/>
+    <w:basedOn w:val="Fuentedeprrafopredeter"/>
+    <w:rsid w:val="005B0E59"/>
   </w:style>
 </w:styles>
 </file>

</xml_diff>

<commit_message>
Agregado definicion de cada libreria en estructura de librerias
</commit_message>
<xml_diff>
--- a/Documentacion General/FISUM-PGC.docx
+++ b/Documentacion General/FISUM-PGC.docx
@@ -662,23 +662,7 @@
             <w:rFonts w:ascii="Verdana" w:eastAsia="Verdana" w:hAnsi="Verdana" w:cs="Verdana"/>
             <w:color w:val="0000FF"/>
           </w:rPr>
-          <w:t>Re</w:t>
-        </w:r>
-        <w:r>
-          <w:rPr>
-            <w:rStyle w:val="EnlacedeInternet"/>
-            <w:rFonts w:ascii="Verdana" w:eastAsia="Verdana" w:hAnsi="Verdana" w:cs="Verdana"/>
-            <w:color w:val="0000FF"/>
-          </w:rPr>
-          <w:t>f</w:t>
-        </w:r>
-        <w:r>
-          <w:rPr>
-            <w:rStyle w:val="EnlacedeInternet"/>
-            <w:rFonts w:ascii="Verdana" w:eastAsia="Verdana" w:hAnsi="Verdana" w:cs="Verdana"/>
-            <w:color w:val="0000FF"/>
-          </w:rPr>
-          <w:t>erencias</w:t>
+          <w:t>Referencias</w:t>
         </w:r>
       </w:hyperlink>
       <w:hyperlink w:anchor="h.tyjcwt">
@@ -2050,46 +2034,23 @@
           <w:rFonts w:ascii="Verdana" w:eastAsia="Verdana" w:hAnsi="Verdana" w:cs="Verdana"/>
           <w:lang w:val="en-US"/>
         </w:rPr>
-        <w:t>Hass, G. (2003).</w:t>
-      </w:r>
+        <w:t>Hass, G. (2003). </w:t>
+      </w:r>
+      <w:proofErr w:type="gramStart"/>
       <w:r>
         <w:rPr>
           <w:rFonts w:ascii="Verdana" w:eastAsia="Verdana" w:hAnsi="Verdana" w:cs="Verdana"/>
           <w:lang w:val="en-US"/>
         </w:rPr>
-        <w:t> </w:t>
-      </w:r>
-      <w:proofErr w:type="gramStart"/>
+        <w:t>Configuration management principles and practice.</w:t>
+      </w:r>
+      <w:proofErr w:type="gramEnd"/>
       <w:r>
         <w:rPr>
           <w:rFonts w:ascii="Verdana" w:eastAsia="Verdana" w:hAnsi="Verdana" w:cs="Verdana"/>
           <w:lang w:val="en-US"/>
         </w:rPr>
-        <w:t>Configuration management principles and practice.</w:t>
-      </w:r>
-      <w:proofErr w:type="gramEnd"/>
-      <w:r>
-        <w:rPr>
-          <w:rFonts w:ascii="Verdana" w:eastAsia="Verdana" w:hAnsi="Verdana" w:cs="Verdana"/>
-          <w:lang w:val="en-US"/>
-        </w:rPr>
-        <w:t xml:space="preserve"> Addison-Wesley </w:t>
-      </w:r>
-      <w:proofErr w:type="spellStart"/>
-      <w:r>
-        <w:rPr>
-          <w:rFonts w:ascii="Verdana" w:eastAsia="Verdana" w:hAnsi="Verdana" w:cs="Verdana"/>
-          <w:lang w:val="en-US"/>
-        </w:rPr>
-        <w:t>Longman</w:t>
-      </w:r>
-      <w:proofErr w:type="spellEnd"/>
-      <w:r>
-        <w:rPr>
-          <w:rFonts w:ascii="Verdana" w:eastAsia="Verdana" w:hAnsi="Verdana" w:cs="Verdana"/>
-          <w:lang w:val="en-US"/>
-        </w:rPr>
-        <w:t xml:space="preserve"> Publishing Co., </w:t>
+        <w:t xml:space="preserve"> Addison-Wesley Longman Publishing Co., </w:t>
       </w:r>
       <w:proofErr w:type="gramStart"/>
       <w:r>
@@ -18217,19 +18178,7 @@
         <w:rPr>
           <w:rFonts w:ascii="Verdana" w:eastAsia="Verdana" w:hAnsi="Verdana" w:cs="Verdana"/>
         </w:rPr>
-        <w:t xml:space="preserve">Una de los principales objetivos de la </w:t>
-      </w:r>
-      <w:r>
-        <w:rPr>
-          <w:rFonts w:ascii="Verdana" w:eastAsia="Verdana" w:hAnsi="Verdana" w:cs="Verdana"/>
-        </w:rPr>
-        <w:t xml:space="preserve">gestión de la configuración </w:t>
-      </w:r>
-      <w:r>
-        <w:rPr>
-          <w:rFonts w:ascii="Verdana" w:eastAsia="Verdana" w:hAnsi="Verdana" w:cs="Verdana"/>
-        </w:rPr>
-        <w:t xml:space="preserve">como es asegurar que el almacenamiento de un ítem no desaparecerá o será dañado, que este pueda ser encontrado en cualquier momento y entregado en la condición en la que se espera que este, y ese registro debe ser mantenido para indicar a quien se le ha dado un ítem o una copia de ella [2]. </w:t>
+        <w:t xml:space="preserve">Una de los principales objetivos de la gestión de la configuración como es asegurar que el almacenamiento de un ítem no desaparecerá o será dañado, que este pueda ser encontrado en cualquier momento y entregado en la condición en la que se espera que este, y ese registro debe ser mantenido para indicar a quien se le ha dado un ítem o una copia de ella [2]. </w:t>
       </w:r>
     </w:p>
     <w:p>
@@ -18377,23 +18326,2005 @@
           <w:rFonts w:ascii="Verdana" w:eastAsia="Verdana" w:hAnsi="Verdana" w:cs="Verdana"/>
         </w:rPr>
       </w:pPr>
-      <w:bookmarkStart w:id="18" w:name="_GoBack"/>
-      <w:bookmarkEnd w:id="18"/>
-    </w:p>
-    <w:p>
-      <w:pPr>
+    </w:p>
+    <w:p>
+      <w:pPr>
+        <w:pStyle w:val="Prrafodelista"/>
+        <w:numPr>
+          <w:ilvl w:val="0"/>
+          <w:numId w:val="11"/>
+        </w:numPr>
         <w:tabs>
           <w:tab w:val="left" w:pos="567"/>
           <w:tab w:val="left" w:pos="709"/>
         </w:tabs>
         <w:spacing w:after="240"/>
-        <w:ind w:left="567"/>
         <w:jc w:val="both"/>
         <w:rPr>
           <w:rFonts w:ascii="Verdana" w:eastAsia="Verdana" w:hAnsi="Verdana" w:cs="Verdana"/>
-          <w:lang w:val="en-US"/>
-        </w:rPr>
-      </w:pPr>
+        </w:rPr>
+      </w:pPr>
+      <w:proofErr w:type="spellStart"/>
+      <w:r>
+        <w:rPr>
+          <w:rFonts w:ascii="Verdana" w:eastAsia="Verdana" w:hAnsi="Verdana" w:cs="Verdana"/>
+        </w:rPr>
+        <w:t>Librería</w:t>
+      </w:r>
+      <w:proofErr w:type="spellEnd"/>
+      <w:r>
+        <w:rPr>
+          <w:rFonts w:ascii="Verdana" w:eastAsia="Verdana" w:hAnsi="Verdana" w:cs="Verdana"/>
+        </w:rPr>
+        <w:t xml:space="preserve"> </w:t>
+      </w:r>
+      <w:proofErr w:type="spellStart"/>
+      <w:r>
+        <w:rPr>
+          <w:rFonts w:ascii="Verdana" w:eastAsia="Verdana" w:hAnsi="Verdana" w:cs="Verdana"/>
+        </w:rPr>
+        <w:t>Clientes</w:t>
+      </w:r>
+      <w:proofErr w:type="spellEnd"/>
+    </w:p>
+    <w:p>
+      <w:pPr>
+        <w:spacing w:after="240"/>
+        <w:ind w:left="927"/>
+        <w:rPr>
+          <w:rFonts w:ascii="Verdana" w:eastAsia="Verdana" w:hAnsi="Verdana" w:cs="Verdana"/>
+        </w:rPr>
+      </w:pPr>
+      <w:r>
+        <w:rPr>
+          <w:rFonts w:ascii="Verdana" w:eastAsia="Verdana" w:hAnsi="Verdana" w:cs="Verdana"/>
+        </w:rPr>
+        <w:t>Librería donde se almacena la información en la que el cliente / usuario puede colaborar con cierta información, por ejemplo: los requisitos necesarios del cambio a realizar, detalles de interfaz, conocimientos básicos del sistema, etc.</w:t>
+      </w:r>
+    </w:p>
+    <w:p>
+      <w:pPr>
+        <w:ind w:left="927"/>
+        <w:rPr>
+          <w:rFonts w:ascii="Verdana" w:eastAsia="Verdana" w:hAnsi="Verdana" w:cs="Verdana"/>
+          <w:b/>
+        </w:rPr>
+      </w:pPr>
+      <w:r>
+        <w:rPr>
+          <w:rFonts w:ascii="Verdana" w:eastAsia="Verdana" w:hAnsi="Verdana" w:cs="Verdana"/>
+          <w:b/>
+        </w:rPr>
+        <w:t>Responsable</w:t>
+      </w:r>
+    </w:p>
+    <w:p>
+      <w:pPr>
+        <w:spacing w:after="240"/>
+        <w:ind w:left="927"/>
+        <w:rPr>
+          <w:rFonts w:ascii="Verdana" w:eastAsia="Verdana" w:hAnsi="Verdana" w:cs="Verdana"/>
+        </w:rPr>
+      </w:pPr>
+      <w:r>
+        <w:rPr>
+          <w:rFonts w:ascii="Verdana" w:eastAsia="Verdana" w:hAnsi="Verdana" w:cs="Verdana"/>
+        </w:rPr>
+        <w:t>Bibliotecario</w:t>
+      </w:r>
+    </w:p>
+    <w:p>
+      <w:pPr>
+        <w:ind w:left="927"/>
+        <w:rPr>
+          <w:rFonts w:ascii="Verdana" w:eastAsia="Verdana" w:hAnsi="Verdana" w:cs="Verdana"/>
+          <w:b/>
+        </w:rPr>
+      </w:pPr>
+      <w:r>
+        <w:rPr>
+          <w:rFonts w:ascii="Verdana" w:eastAsia="Verdana" w:hAnsi="Verdana" w:cs="Verdana"/>
+          <w:b/>
+        </w:rPr>
+        <w:t>Actividades</w:t>
+      </w:r>
+    </w:p>
+    <w:p>
+      <w:pPr>
+        <w:spacing w:after="240"/>
+        <w:ind w:left="927"/>
+        <w:rPr>
+          <w:rFonts w:ascii="Verdana" w:eastAsia="Verdana" w:hAnsi="Verdana" w:cs="Verdana"/>
+        </w:rPr>
+      </w:pPr>
+      <w:r>
+        <w:rPr>
+          <w:rFonts w:ascii="Verdana" w:eastAsia="Verdana" w:hAnsi="Verdana" w:cs="Verdana"/>
+        </w:rPr>
+        <w:t>Brindar acceso a los clientes a los ítems de configuración.</w:t>
+      </w:r>
+    </w:p>
+    <w:p>
+      <w:pPr>
+        <w:ind w:left="927"/>
+        <w:rPr>
+          <w:rFonts w:ascii="Verdana" w:eastAsia="Verdana" w:hAnsi="Verdana" w:cs="Verdana"/>
+        </w:rPr>
+      </w:pPr>
+      <w:r>
+        <w:rPr>
+          <w:rFonts w:ascii="Verdana" w:eastAsia="Verdana" w:hAnsi="Verdana" w:cs="Verdana"/>
+        </w:rPr>
+        <w:t>• Lee</w:t>
+      </w:r>
+      <w:r>
+        <w:rPr>
+          <w:rFonts w:ascii="Verdana" w:eastAsia="Verdana" w:hAnsi="Verdana" w:cs="Verdana"/>
+        </w:rPr>
+        <w:t>r</w:t>
+      </w:r>
+    </w:p>
+    <w:p>
+      <w:pPr>
+        <w:ind w:left="927"/>
+        <w:rPr>
+          <w:rFonts w:ascii="Verdana" w:eastAsia="Verdana" w:hAnsi="Verdana" w:cs="Verdana"/>
+        </w:rPr>
+      </w:pPr>
+      <w:r>
+        <w:rPr>
+          <w:rFonts w:ascii="Verdana" w:eastAsia="Verdana" w:hAnsi="Verdana" w:cs="Verdana"/>
+        </w:rPr>
+        <w:t>• Escribir</w:t>
+      </w:r>
+    </w:p>
+    <w:p>
+      <w:pPr>
+        <w:ind w:left="927"/>
+        <w:rPr>
+          <w:rFonts w:ascii="Verdana" w:eastAsia="Verdana" w:hAnsi="Verdana" w:cs="Verdana"/>
+        </w:rPr>
+      </w:pPr>
+      <w:r>
+        <w:rPr>
+          <w:rFonts w:ascii="Verdana" w:eastAsia="Verdana" w:hAnsi="Verdana" w:cs="Verdana"/>
+        </w:rPr>
+        <w:t>• Ejecutar</w:t>
+      </w:r>
+    </w:p>
+    <w:p>
+      <w:pPr>
+        <w:spacing w:after="240"/>
+        <w:ind w:left="927"/>
+        <w:rPr>
+          <w:rFonts w:ascii="Verdana" w:eastAsia="Verdana" w:hAnsi="Verdana" w:cs="Verdana"/>
+        </w:rPr>
+      </w:pPr>
+      <w:r>
+        <w:rPr>
+          <w:rFonts w:ascii="Verdana" w:eastAsia="Verdana" w:hAnsi="Verdana" w:cs="Verdana"/>
+        </w:rPr>
+        <w:t>• Eliminar</w:t>
+      </w:r>
+    </w:p>
+    <w:p>
+      <w:pPr>
+        <w:ind w:left="927"/>
+        <w:rPr>
+          <w:rFonts w:ascii="Verdana" w:eastAsia="Verdana" w:hAnsi="Verdana" w:cs="Verdana"/>
+          <w:b/>
+        </w:rPr>
+      </w:pPr>
+      <w:r>
+        <w:rPr>
+          <w:rFonts w:ascii="Verdana" w:eastAsia="Verdana" w:hAnsi="Verdana" w:cs="Verdana"/>
+          <w:b/>
+        </w:rPr>
+        <w:t>Contenido</w:t>
+      </w:r>
+    </w:p>
+    <w:p>
+      <w:pPr>
+        <w:pStyle w:val="Prrafodelista"/>
+        <w:numPr>
+          <w:ilvl w:val="0"/>
+          <w:numId w:val="12"/>
+        </w:numPr>
+        <w:rPr>
+          <w:rFonts w:ascii="Verdana" w:eastAsia="Verdana" w:hAnsi="Verdana" w:cs="Verdana"/>
+        </w:rPr>
+      </w:pPr>
+      <w:r>
+        <w:rPr>
+          <w:rFonts w:ascii="Verdana" w:eastAsia="Verdana" w:hAnsi="Verdana" w:cs="Verdana"/>
+        </w:rPr>
+        <w:t xml:space="preserve">Plan de </w:t>
+      </w:r>
+      <w:proofErr w:type="spellStart"/>
+      <w:r>
+        <w:rPr>
+          <w:rFonts w:ascii="Verdana" w:eastAsia="Verdana" w:hAnsi="Verdana" w:cs="Verdana"/>
+        </w:rPr>
+        <w:t>proyecto</w:t>
+      </w:r>
+      <w:proofErr w:type="spellEnd"/>
+      <w:r>
+        <w:rPr>
+          <w:rFonts w:ascii="Verdana" w:eastAsia="Verdana" w:hAnsi="Verdana" w:cs="Verdana"/>
+        </w:rPr>
+        <w:t>.</w:t>
+      </w:r>
+    </w:p>
+    <w:p>
+      <w:pPr>
+        <w:pStyle w:val="Prrafodelista"/>
+        <w:numPr>
+          <w:ilvl w:val="0"/>
+          <w:numId w:val="12"/>
+        </w:numPr>
+        <w:rPr>
+          <w:rFonts w:ascii="Verdana" w:eastAsia="Verdana" w:hAnsi="Verdana" w:cs="Verdana"/>
+        </w:rPr>
+      </w:pPr>
+      <w:proofErr w:type="spellStart"/>
+      <w:r>
+        <w:rPr>
+          <w:rFonts w:ascii="Verdana" w:eastAsia="Verdana" w:hAnsi="Verdana" w:cs="Verdana"/>
+        </w:rPr>
+        <w:t>Cronograma</w:t>
+      </w:r>
+      <w:proofErr w:type="spellEnd"/>
+      <w:r>
+        <w:rPr>
+          <w:rFonts w:ascii="Verdana" w:eastAsia="Verdana" w:hAnsi="Verdana" w:cs="Verdana"/>
+        </w:rPr>
+        <w:t xml:space="preserve"> de </w:t>
+      </w:r>
+      <w:proofErr w:type="spellStart"/>
+      <w:r>
+        <w:rPr>
+          <w:rFonts w:ascii="Verdana" w:eastAsia="Verdana" w:hAnsi="Verdana" w:cs="Verdana"/>
+        </w:rPr>
+        <w:t>proyecto</w:t>
+      </w:r>
+      <w:proofErr w:type="spellEnd"/>
+      <w:r>
+        <w:rPr>
+          <w:rFonts w:ascii="Verdana" w:eastAsia="Verdana" w:hAnsi="Verdana" w:cs="Verdana"/>
+        </w:rPr>
+        <w:t>.</w:t>
+      </w:r>
+    </w:p>
+    <w:p>
+      <w:pPr>
+        <w:pStyle w:val="Prrafodelista"/>
+        <w:numPr>
+          <w:ilvl w:val="0"/>
+          <w:numId w:val="12"/>
+        </w:numPr>
+        <w:rPr>
+          <w:rFonts w:ascii="Verdana" w:eastAsia="Verdana" w:hAnsi="Verdana" w:cs="Verdana"/>
+        </w:rPr>
+      </w:pPr>
+      <w:proofErr w:type="spellStart"/>
+      <w:r>
+        <w:rPr>
+          <w:rFonts w:ascii="Verdana" w:eastAsia="Verdana" w:hAnsi="Verdana" w:cs="Verdana"/>
+        </w:rPr>
+        <w:t>Lista</w:t>
+      </w:r>
+      <w:proofErr w:type="spellEnd"/>
+      <w:r>
+        <w:rPr>
+          <w:rFonts w:ascii="Verdana" w:eastAsia="Verdana" w:hAnsi="Verdana" w:cs="Verdana"/>
+        </w:rPr>
+        <w:t xml:space="preserve"> de </w:t>
+      </w:r>
+      <w:proofErr w:type="spellStart"/>
+      <w:r>
+        <w:rPr>
+          <w:rFonts w:ascii="Verdana" w:eastAsia="Verdana" w:hAnsi="Verdana" w:cs="Verdana"/>
+        </w:rPr>
+        <w:t>requisitos</w:t>
+      </w:r>
+      <w:proofErr w:type="spellEnd"/>
+      <w:r>
+        <w:rPr>
+          <w:rFonts w:ascii="Verdana" w:eastAsia="Verdana" w:hAnsi="Verdana" w:cs="Verdana"/>
+        </w:rPr>
+        <w:t>.</w:t>
+      </w:r>
+    </w:p>
+    <w:p>
+      <w:pPr>
+        <w:pStyle w:val="Prrafodelista"/>
+        <w:numPr>
+          <w:ilvl w:val="0"/>
+          <w:numId w:val="12"/>
+        </w:numPr>
+        <w:rPr>
+          <w:rFonts w:ascii="Verdana" w:eastAsia="Verdana" w:hAnsi="Verdana" w:cs="Verdana"/>
+        </w:rPr>
+      </w:pPr>
+      <w:proofErr w:type="spellStart"/>
+      <w:r>
+        <w:rPr>
+          <w:rFonts w:ascii="Verdana" w:eastAsia="Verdana" w:hAnsi="Verdana" w:cs="Verdana"/>
+        </w:rPr>
+        <w:t>Documento</w:t>
+      </w:r>
+      <w:proofErr w:type="spellEnd"/>
+      <w:r>
+        <w:rPr>
+          <w:rFonts w:ascii="Verdana" w:eastAsia="Verdana" w:hAnsi="Verdana" w:cs="Verdana"/>
+        </w:rPr>
+        <w:t xml:space="preserve"> de </w:t>
+      </w:r>
+      <w:proofErr w:type="spellStart"/>
+      <w:r>
+        <w:rPr>
+          <w:rFonts w:ascii="Verdana" w:eastAsia="Verdana" w:hAnsi="Verdana" w:cs="Verdana"/>
+        </w:rPr>
+        <w:t>negocio</w:t>
+      </w:r>
+      <w:proofErr w:type="spellEnd"/>
+      <w:r>
+        <w:rPr>
+          <w:rFonts w:ascii="Verdana" w:eastAsia="Verdana" w:hAnsi="Verdana" w:cs="Verdana"/>
+        </w:rPr>
+        <w:t>.</w:t>
+      </w:r>
+    </w:p>
+    <w:p>
+      <w:pPr>
+        <w:pStyle w:val="Prrafodelista"/>
+        <w:numPr>
+          <w:ilvl w:val="0"/>
+          <w:numId w:val="12"/>
+        </w:numPr>
+        <w:rPr>
+          <w:rFonts w:ascii="Verdana" w:eastAsia="Verdana" w:hAnsi="Verdana" w:cs="Verdana"/>
+        </w:rPr>
+      </w:pPr>
+      <w:proofErr w:type="spellStart"/>
+      <w:r>
+        <w:rPr>
+          <w:rFonts w:ascii="Verdana" w:eastAsia="Verdana" w:hAnsi="Verdana" w:cs="Verdana"/>
+        </w:rPr>
+        <w:t>Documento</w:t>
+      </w:r>
+      <w:proofErr w:type="spellEnd"/>
+      <w:r>
+        <w:rPr>
+          <w:rFonts w:ascii="Verdana" w:eastAsia="Verdana" w:hAnsi="Verdana" w:cs="Verdana"/>
+        </w:rPr>
+        <w:t xml:space="preserve"> de </w:t>
+      </w:r>
+      <w:proofErr w:type="spellStart"/>
+      <w:r>
+        <w:rPr>
+          <w:rFonts w:ascii="Verdana" w:eastAsia="Verdana" w:hAnsi="Verdana" w:cs="Verdana"/>
+        </w:rPr>
+        <w:t>análisis</w:t>
+      </w:r>
+      <w:proofErr w:type="spellEnd"/>
+      <w:r>
+        <w:rPr>
+          <w:rFonts w:ascii="Verdana" w:eastAsia="Verdana" w:hAnsi="Verdana" w:cs="Verdana"/>
+        </w:rPr>
+        <w:t>.</w:t>
+      </w:r>
+    </w:p>
+    <w:p>
+      <w:pPr>
+        <w:pStyle w:val="Prrafodelista"/>
+        <w:numPr>
+          <w:ilvl w:val="0"/>
+          <w:numId w:val="12"/>
+        </w:numPr>
+        <w:spacing w:after="240"/>
+        <w:rPr>
+          <w:rFonts w:ascii="Verdana" w:eastAsia="Verdana" w:hAnsi="Verdana" w:cs="Verdana"/>
+        </w:rPr>
+      </w:pPr>
+      <w:proofErr w:type="spellStart"/>
+      <w:r>
+        <w:rPr>
+          <w:rFonts w:ascii="Verdana" w:eastAsia="Verdana" w:hAnsi="Verdana" w:cs="Verdana"/>
+        </w:rPr>
+        <w:t>Documento</w:t>
+      </w:r>
+      <w:proofErr w:type="spellEnd"/>
+      <w:r>
+        <w:rPr>
+          <w:rFonts w:ascii="Verdana" w:eastAsia="Verdana" w:hAnsi="Verdana" w:cs="Verdana"/>
+        </w:rPr>
+        <w:t xml:space="preserve"> de </w:t>
+      </w:r>
+      <w:proofErr w:type="spellStart"/>
+      <w:r>
+        <w:rPr>
+          <w:rFonts w:ascii="Verdana" w:eastAsia="Verdana" w:hAnsi="Verdana" w:cs="Verdana"/>
+        </w:rPr>
+        <w:t>diseño</w:t>
+      </w:r>
+      <w:proofErr w:type="spellEnd"/>
+      <w:r>
+        <w:rPr>
+          <w:rFonts w:ascii="Verdana" w:eastAsia="Verdana" w:hAnsi="Verdana" w:cs="Verdana"/>
+        </w:rPr>
+        <w:t>.</w:t>
+      </w:r>
+    </w:p>
+    <w:p>
+      <w:pPr>
+        <w:pStyle w:val="Prrafodelista"/>
+        <w:tabs>
+          <w:tab w:val="left" w:pos="567"/>
+          <w:tab w:val="left" w:pos="709"/>
+        </w:tabs>
+        <w:spacing w:after="240"/>
+        <w:ind w:left="1647"/>
+        <w:jc w:val="both"/>
+        <w:rPr>
+          <w:rFonts w:ascii="Verdana" w:eastAsia="Verdana" w:hAnsi="Verdana" w:cs="Verdana"/>
+        </w:rPr>
+      </w:pPr>
+    </w:p>
+    <w:p>
+      <w:pPr>
+        <w:pStyle w:val="Prrafodelista"/>
+        <w:numPr>
+          <w:ilvl w:val="0"/>
+          <w:numId w:val="11"/>
+        </w:numPr>
+        <w:tabs>
+          <w:tab w:val="left" w:pos="567"/>
+          <w:tab w:val="left" w:pos="709"/>
+        </w:tabs>
+        <w:spacing w:after="240"/>
+        <w:jc w:val="both"/>
+        <w:rPr>
+          <w:rFonts w:ascii="Verdana" w:eastAsia="Verdana" w:hAnsi="Verdana" w:cs="Verdana"/>
+        </w:rPr>
+      </w:pPr>
+      <w:proofErr w:type="spellStart"/>
+      <w:r>
+        <w:rPr>
+          <w:rFonts w:ascii="Verdana" w:eastAsia="Verdana" w:hAnsi="Verdana" w:cs="Verdana"/>
+        </w:rPr>
+        <w:t>Librería</w:t>
+      </w:r>
+      <w:proofErr w:type="spellEnd"/>
+      <w:r>
+        <w:rPr>
+          <w:rFonts w:ascii="Verdana" w:eastAsia="Verdana" w:hAnsi="Verdana" w:cs="Verdana"/>
+        </w:rPr>
+        <w:t xml:space="preserve"> De </w:t>
+      </w:r>
+      <w:proofErr w:type="spellStart"/>
+      <w:r>
+        <w:rPr>
+          <w:rFonts w:ascii="Verdana" w:eastAsia="Verdana" w:hAnsi="Verdana" w:cs="Verdana"/>
+        </w:rPr>
+        <w:t>Trabajo</w:t>
+      </w:r>
+      <w:proofErr w:type="spellEnd"/>
+    </w:p>
+    <w:p>
+      <w:pPr>
+        <w:spacing w:after="240"/>
+        <w:ind w:left="927"/>
+        <w:jc w:val="both"/>
+        <w:rPr>
+          <w:rFonts w:ascii="Verdana" w:eastAsia="Verdana" w:hAnsi="Verdana" w:cs="Verdana"/>
+        </w:rPr>
+      </w:pPr>
+      <w:r>
+        <w:rPr>
+          <w:rFonts w:ascii="Verdana" w:eastAsia="Verdana" w:hAnsi="Verdana" w:cs="Verdana"/>
+        </w:rPr>
+        <w:t xml:space="preserve">Librería </w:t>
+      </w:r>
+      <w:r>
+        <w:rPr>
+          <w:rFonts w:ascii="Verdana" w:eastAsia="Verdana" w:hAnsi="Verdana" w:cs="Verdana"/>
+        </w:rPr>
+        <w:t>donde se almacenan los documentos que están relacionados al desarrollo del control de cambio. Se distribuye en las etapas del proyecto.</w:t>
+      </w:r>
+    </w:p>
+    <w:p>
+      <w:pPr>
+        <w:spacing w:after="240"/>
+        <w:ind w:left="927"/>
+        <w:jc w:val="both"/>
+        <w:rPr>
+          <w:rFonts w:ascii="Verdana" w:eastAsia="Verdana" w:hAnsi="Verdana" w:cs="Verdana"/>
+        </w:rPr>
+      </w:pPr>
+      <w:r>
+        <w:rPr>
+          <w:noProof/>
+        </w:rPr>
+        <w:drawing>
+          <wp:inline distT="0" distB="0" distL="0" distR="0" wp14:anchorId="4D5EC39D" wp14:editId="47832D62">
+            <wp:extent cx="1295400" cy="1609725"/>
+            <wp:effectExtent l="0" t="0" r="0" b="9525"/>
+            <wp:docPr id="10" name="Imagen 10"/>
+            <wp:cNvGraphicFramePr>
+              <a:graphicFrameLocks xmlns:a="http://schemas.openxmlformats.org/drawingml/2006/main" noChangeAspect="1"/>
+            </wp:cNvGraphicFramePr>
+            <a:graphic xmlns:a="http://schemas.openxmlformats.org/drawingml/2006/main">
+              <a:graphicData uri="http://schemas.openxmlformats.org/drawingml/2006/picture">
+                <pic:pic xmlns:pic="http://schemas.openxmlformats.org/drawingml/2006/picture">
+                  <pic:nvPicPr>
+                    <pic:cNvPr id="1" name=""/>
+                    <pic:cNvPicPr/>
+                  </pic:nvPicPr>
+                  <pic:blipFill>
+                    <a:blip r:embed="rId16"/>
+                    <a:stretch>
+                      <a:fillRect/>
+                    </a:stretch>
+                  </pic:blipFill>
+                  <pic:spPr>
+                    <a:xfrm>
+                      <a:off x="0" y="0"/>
+                      <a:ext cx="1295400" cy="1609725"/>
+                    </a:xfrm>
+                    <a:prstGeom prst="rect">
+                      <a:avLst/>
+                    </a:prstGeom>
+                  </pic:spPr>
+                </pic:pic>
+              </a:graphicData>
+            </a:graphic>
+          </wp:inline>
+        </w:drawing>
+      </w:r>
+    </w:p>
+    <w:p>
+      <w:pPr>
+        <w:ind w:left="927"/>
+        <w:rPr>
+          <w:rFonts w:ascii="Verdana" w:eastAsia="Verdana" w:hAnsi="Verdana" w:cs="Verdana"/>
+          <w:b/>
+        </w:rPr>
+      </w:pPr>
+      <w:r>
+        <w:rPr>
+          <w:rFonts w:ascii="Verdana" w:eastAsia="Verdana" w:hAnsi="Verdana" w:cs="Verdana"/>
+          <w:b/>
+        </w:rPr>
+        <w:t>Responsable</w:t>
+      </w:r>
+    </w:p>
+    <w:p>
+      <w:pPr>
+        <w:spacing w:after="240"/>
+        <w:ind w:left="927"/>
+        <w:rPr>
+          <w:rFonts w:ascii="Verdana" w:eastAsia="Verdana" w:hAnsi="Verdana" w:cs="Verdana"/>
+        </w:rPr>
+      </w:pPr>
+      <w:r>
+        <w:rPr>
+          <w:rFonts w:ascii="Verdana" w:eastAsia="Verdana" w:hAnsi="Verdana" w:cs="Verdana"/>
+        </w:rPr>
+        <w:t>Arquitecto de Software</w:t>
+      </w:r>
+    </w:p>
+    <w:p>
+      <w:pPr>
+        <w:ind w:left="927"/>
+        <w:rPr>
+          <w:rFonts w:ascii="Verdana" w:eastAsia="Verdana" w:hAnsi="Verdana" w:cs="Verdana"/>
+          <w:b/>
+        </w:rPr>
+      </w:pPr>
+      <w:r>
+        <w:rPr>
+          <w:rFonts w:ascii="Verdana" w:eastAsia="Verdana" w:hAnsi="Verdana" w:cs="Verdana"/>
+          <w:b/>
+        </w:rPr>
+        <w:t>Actividades</w:t>
+      </w:r>
+    </w:p>
+    <w:p>
+      <w:pPr>
+        <w:spacing w:after="240"/>
+        <w:ind w:left="927"/>
+        <w:rPr>
+          <w:rFonts w:ascii="Verdana" w:eastAsia="Verdana" w:hAnsi="Verdana" w:cs="Verdana"/>
+        </w:rPr>
+      </w:pPr>
+      <w:proofErr w:type="spellStart"/>
+      <w:r>
+        <w:rPr>
+          <w:rFonts w:ascii="Verdana" w:eastAsia="Verdana" w:hAnsi="Verdana" w:cs="Verdana"/>
+        </w:rPr>
+        <w:t>Check</w:t>
+      </w:r>
+      <w:proofErr w:type="spellEnd"/>
+      <w:r>
+        <w:rPr>
+          <w:rFonts w:ascii="Verdana" w:eastAsia="Verdana" w:hAnsi="Verdana" w:cs="Verdana"/>
+        </w:rPr>
+        <w:t xml:space="preserve"> i</w:t>
+      </w:r>
+      <w:bookmarkStart w:id="18" w:name="_GoBack"/>
+      <w:bookmarkEnd w:id="18"/>
+      <w:r>
+        <w:rPr>
+          <w:rFonts w:ascii="Verdana" w:eastAsia="Verdana" w:hAnsi="Verdana" w:cs="Verdana"/>
+        </w:rPr>
+        <w:t xml:space="preserve">n y </w:t>
+      </w:r>
+      <w:proofErr w:type="spellStart"/>
+      <w:r>
+        <w:rPr>
+          <w:rFonts w:ascii="Verdana" w:eastAsia="Verdana" w:hAnsi="Verdana" w:cs="Verdana"/>
+        </w:rPr>
+        <w:t>Check</w:t>
+      </w:r>
+      <w:proofErr w:type="spellEnd"/>
+      <w:r>
+        <w:rPr>
+          <w:rFonts w:ascii="Verdana" w:eastAsia="Verdana" w:hAnsi="Verdana" w:cs="Verdana"/>
+        </w:rPr>
+        <w:t xml:space="preserve"> </w:t>
+      </w:r>
+      <w:proofErr w:type="spellStart"/>
+      <w:r>
+        <w:rPr>
+          <w:rFonts w:ascii="Verdana" w:eastAsia="Verdana" w:hAnsi="Verdana" w:cs="Verdana"/>
+        </w:rPr>
+        <w:t>out</w:t>
+      </w:r>
+      <w:proofErr w:type="spellEnd"/>
+      <w:r>
+        <w:rPr>
+          <w:rFonts w:ascii="Verdana" w:eastAsia="Verdana" w:hAnsi="Verdana" w:cs="Verdana"/>
+        </w:rPr>
+        <w:t xml:space="preserve"> de ítems pertenecientes a la librería.</w:t>
+      </w:r>
+    </w:p>
+    <w:p>
+      <w:pPr>
+        <w:ind w:left="927"/>
+        <w:rPr>
+          <w:rFonts w:ascii="Verdana" w:eastAsia="Verdana" w:hAnsi="Verdana" w:cs="Verdana"/>
+        </w:rPr>
+      </w:pPr>
+      <w:r>
+        <w:rPr>
+          <w:rFonts w:ascii="Verdana" w:eastAsia="Verdana" w:hAnsi="Verdana" w:cs="Verdana"/>
+        </w:rPr>
+        <w:t>Arquitecto:</w:t>
+      </w:r>
+    </w:p>
+    <w:p>
+      <w:pPr>
+        <w:ind w:left="927"/>
+        <w:rPr>
+          <w:rFonts w:ascii="Verdana" w:eastAsia="Verdana" w:hAnsi="Verdana" w:cs="Verdana"/>
+        </w:rPr>
+      </w:pPr>
+      <w:r>
+        <w:rPr>
+          <w:rFonts w:ascii="Verdana" w:eastAsia="Verdana" w:hAnsi="Verdana" w:cs="Verdana"/>
+        </w:rPr>
+        <w:lastRenderedPageBreak/>
+        <w:t>• Lee</w:t>
+      </w:r>
+      <w:r>
+        <w:rPr>
+          <w:rFonts w:ascii="Verdana" w:eastAsia="Verdana" w:hAnsi="Verdana" w:cs="Verdana"/>
+        </w:rPr>
+        <w:t>r</w:t>
+      </w:r>
+    </w:p>
+    <w:p>
+      <w:pPr>
+        <w:ind w:left="927"/>
+        <w:rPr>
+          <w:rFonts w:ascii="Verdana" w:eastAsia="Verdana" w:hAnsi="Verdana" w:cs="Verdana"/>
+        </w:rPr>
+      </w:pPr>
+      <w:r>
+        <w:rPr>
+          <w:rFonts w:ascii="Verdana" w:eastAsia="Verdana" w:hAnsi="Verdana" w:cs="Verdana"/>
+        </w:rPr>
+        <w:t>• Escribir</w:t>
+      </w:r>
+    </w:p>
+    <w:p>
+      <w:pPr>
+        <w:ind w:left="927"/>
+        <w:rPr>
+          <w:rFonts w:ascii="Verdana" w:eastAsia="Verdana" w:hAnsi="Verdana" w:cs="Verdana"/>
+        </w:rPr>
+      </w:pPr>
+      <w:r>
+        <w:rPr>
+          <w:rFonts w:ascii="Verdana" w:eastAsia="Verdana" w:hAnsi="Verdana" w:cs="Verdana"/>
+        </w:rPr>
+        <w:t>• Ejecutar</w:t>
+      </w:r>
+    </w:p>
+    <w:p>
+      <w:pPr>
+        <w:spacing w:after="240"/>
+        <w:ind w:left="927"/>
+        <w:rPr>
+          <w:rFonts w:ascii="Verdana" w:eastAsia="Verdana" w:hAnsi="Verdana" w:cs="Verdana"/>
+        </w:rPr>
+      </w:pPr>
+      <w:r>
+        <w:rPr>
+          <w:rFonts w:ascii="Verdana" w:eastAsia="Verdana" w:hAnsi="Verdana" w:cs="Verdana"/>
+        </w:rPr>
+        <w:t>• Eliminar</w:t>
+      </w:r>
+    </w:p>
+    <w:p>
+      <w:pPr>
+        <w:ind w:left="927"/>
+        <w:rPr>
+          <w:rFonts w:ascii="Verdana" w:eastAsia="Verdana" w:hAnsi="Verdana" w:cs="Verdana"/>
+        </w:rPr>
+      </w:pPr>
+      <w:r>
+        <w:rPr>
+          <w:rFonts w:ascii="Verdana" w:eastAsia="Verdana" w:hAnsi="Verdana" w:cs="Verdana"/>
+        </w:rPr>
+        <w:t>Desarrollador:</w:t>
+      </w:r>
+    </w:p>
+    <w:p>
+      <w:pPr>
+        <w:ind w:left="927"/>
+        <w:rPr>
+          <w:rFonts w:ascii="Verdana" w:eastAsia="Verdana" w:hAnsi="Verdana" w:cs="Verdana"/>
+        </w:rPr>
+      </w:pPr>
+      <w:r>
+        <w:rPr>
+          <w:rFonts w:ascii="Verdana" w:eastAsia="Verdana" w:hAnsi="Verdana" w:cs="Verdana"/>
+        </w:rPr>
+        <w:t>• Lee</w:t>
+      </w:r>
+      <w:r>
+        <w:rPr>
+          <w:rFonts w:ascii="Verdana" w:eastAsia="Verdana" w:hAnsi="Verdana" w:cs="Verdana"/>
+        </w:rPr>
+        <w:t>r</w:t>
+      </w:r>
+    </w:p>
+    <w:p>
+      <w:pPr>
+        <w:ind w:left="927"/>
+        <w:rPr>
+          <w:rFonts w:ascii="Verdana" w:eastAsia="Verdana" w:hAnsi="Verdana" w:cs="Verdana"/>
+        </w:rPr>
+      </w:pPr>
+      <w:r>
+        <w:rPr>
+          <w:rFonts w:ascii="Verdana" w:eastAsia="Verdana" w:hAnsi="Verdana" w:cs="Verdana"/>
+        </w:rPr>
+        <w:t>• Escribir</w:t>
+      </w:r>
+    </w:p>
+    <w:p>
+      <w:pPr>
+        <w:spacing w:after="240"/>
+        <w:ind w:left="927"/>
+        <w:rPr>
+          <w:rFonts w:ascii="Verdana" w:eastAsia="Verdana" w:hAnsi="Verdana" w:cs="Verdana"/>
+        </w:rPr>
+      </w:pPr>
+      <w:r>
+        <w:rPr>
+          <w:rFonts w:ascii="Verdana" w:eastAsia="Verdana" w:hAnsi="Verdana" w:cs="Verdana"/>
+        </w:rPr>
+        <w:t>• Ejecutar</w:t>
+      </w:r>
+    </w:p>
+    <w:p>
+      <w:pPr>
+        <w:ind w:left="927"/>
+        <w:rPr>
+          <w:rFonts w:ascii="Verdana" w:eastAsia="Verdana" w:hAnsi="Verdana" w:cs="Verdana"/>
+          <w:b/>
+        </w:rPr>
+      </w:pPr>
+      <w:r>
+        <w:rPr>
+          <w:rFonts w:ascii="Verdana" w:eastAsia="Verdana" w:hAnsi="Verdana" w:cs="Verdana"/>
+          <w:b/>
+        </w:rPr>
+        <w:t>Contenido</w:t>
+      </w:r>
+    </w:p>
+    <w:p>
+      <w:pPr>
+        <w:pStyle w:val="Prrafodelista"/>
+        <w:numPr>
+          <w:ilvl w:val="0"/>
+          <w:numId w:val="12"/>
+        </w:numPr>
+        <w:rPr>
+          <w:rFonts w:ascii="Verdana" w:eastAsia="Verdana" w:hAnsi="Verdana" w:cs="Verdana"/>
+        </w:rPr>
+      </w:pPr>
+      <w:proofErr w:type="spellStart"/>
+      <w:r>
+        <w:rPr>
+          <w:rFonts w:ascii="Verdana" w:eastAsia="Verdana" w:hAnsi="Verdana" w:cs="Verdana"/>
+        </w:rPr>
+        <w:t>Especificación</w:t>
+      </w:r>
+      <w:proofErr w:type="spellEnd"/>
+      <w:r>
+        <w:rPr>
+          <w:rFonts w:ascii="Verdana" w:eastAsia="Verdana" w:hAnsi="Verdana" w:cs="Verdana"/>
+        </w:rPr>
+        <w:t xml:space="preserve"> de </w:t>
+      </w:r>
+      <w:proofErr w:type="spellStart"/>
+      <w:r>
+        <w:rPr>
+          <w:rFonts w:ascii="Verdana" w:eastAsia="Verdana" w:hAnsi="Verdana" w:cs="Verdana"/>
+        </w:rPr>
+        <w:t>casos</w:t>
+      </w:r>
+      <w:proofErr w:type="spellEnd"/>
+      <w:r>
+        <w:rPr>
+          <w:rFonts w:ascii="Verdana" w:eastAsia="Verdana" w:hAnsi="Verdana" w:cs="Verdana"/>
+        </w:rPr>
+        <w:t xml:space="preserve"> de </w:t>
+      </w:r>
+      <w:proofErr w:type="spellStart"/>
+      <w:proofErr w:type="gramStart"/>
+      <w:r>
+        <w:rPr>
+          <w:rFonts w:ascii="Verdana" w:eastAsia="Verdana" w:hAnsi="Verdana" w:cs="Verdana"/>
+        </w:rPr>
+        <w:t>uso</w:t>
+      </w:r>
+      <w:proofErr w:type="spellEnd"/>
+      <w:proofErr w:type="gramEnd"/>
+      <w:r>
+        <w:rPr>
+          <w:rFonts w:ascii="Verdana" w:eastAsia="Verdana" w:hAnsi="Verdana" w:cs="Verdana"/>
+        </w:rPr>
+        <w:t xml:space="preserve"> </w:t>
+      </w:r>
+      <w:proofErr w:type="spellStart"/>
+      <w:r>
+        <w:rPr>
+          <w:rFonts w:ascii="Verdana" w:eastAsia="Verdana" w:hAnsi="Verdana" w:cs="Verdana"/>
+        </w:rPr>
+        <w:t>Mantenimiento</w:t>
+      </w:r>
+      <w:proofErr w:type="spellEnd"/>
+      <w:r>
+        <w:rPr>
+          <w:rFonts w:ascii="Verdana" w:eastAsia="Verdana" w:hAnsi="Verdana" w:cs="Verdana"/>
+        </w:rPr>
+        <w:t xml:space="preserve"> de </w:t>
+      </w:r>
+      <w:proofErr w:type="spellStart"/>
+      <w:r>
+        <w:rPr>
+          <w:rFonts w:ascii="Verdana" w:eastAsia="Verdana" w:hAnsi="Verdana" w:cs="Verdana"/>
+        </w:rPr>
+        <w:t>Laboratorio</w:t>
+      </w:r>
+      <w:proofErr w:type="spellEnd"/>
+      <w:r>
+        <w:rPr>
+          <w:rFonts w:ascii="Verdana" w:eastAsia="Verdana" w:hAnsi="Verdana" w:cs="Verdana"/>
+        </w:rPr>
+        <w:t>.</w:t>
+      </w:r>
+    </w:p>
+    <w:p>
+      <w:pPr>
+        <w:pStyle w:val="Prrafodelista"/>
+        <w:numPr>
+          <w:ilvl w:val="0"/>
+          <w:numId w:val="12"/>
+        </w:numPr>
+        <w:rPr>
+          <w:rFonts w:ascii="Verdana" w:eastAsia="Verdana" w:hAnsi="Verdana" w:cs="Verdana"/>
+        </w:rPr>
+      </w:pPr>
+      <w:proofErr w:type="spellStart"/>
+      <w:r>
+        <w:rPr>
+          <w:rFonts w:ascii="Verdana" w:eastAsia="Verdana" w:hAnsi="Verdana" w:cs="Verdana"/>
+        </w:rPr>
+        <w:t>Especificación</w:t>
+      </w:r>
+      <w:proofErr w:type="spellEnd"/>
+      <w:r>
+        <w:rPr>
+          <w:rFonts w:ascii="Verdana" w:eastAsia="Verdana" w:hAnsi="Verdana" w:cs="Verdana"/>
+        </w:rPr>
+        <w:t xml:space="preserve"> de </w:t>
+      </w:r>
+      <w:proofErr w:type="spellStart"/>
+      <w:r>
+        <w:rPr>
+          <w:rFonts w:ascii="Verdana" w:eastAsia="Verdana" w:hAnsi="Verdana" w:cs="Verdana"/>
+        </w:rPr>
+        <w:t>casos</w:t>
+      </w:r>
+      <w:proofErr w:type="spellEnd"/>
+      <w:r>
+        <w:rPr>
+          <w:rFonts w:ascii="Verdana" w:eastAsia="Verdana" w:hAnsi="Verdana" w:cs="Verdana"/>
+        </w:rPr>
+        <w:t xml:space="preserve"> de </w:t>
+      </w:r>
+      <w:proofErr w:type="spellStart"/>
+      <w:proofErr w:type="gramStart"/>
+      <w:r>
+        <w:rPr>
+          <w:rFonts w:ascii="Verdana" w:eastAsia="Verdana" w:hAnsi="Verdana" w:cs="Verdana"/>
+        </w:rPr>
+        <w:t>uso</w:t>
+      </w:r>
+      <w:proofErr w:type="spellEnd"/>
+      <w:proofErr w:type="gramEnd"/>
+      <w:r>
+        <w:rPr>
+          <w:rFonts w:ascii="Verdana" w:eastAsia="Verdana" w:hAnsi="Verdana" w:cs="Verdana"/>
+        </w:rPr>
+        <w:t xml:space="preserve"> </w:t>
+      </w:r>
+      <w:proofErr w:type="spellStart"/>
+      <w:r>
+        <w:rPr>
+          <w:rFonts w:ascii="Verdana" w:eastAsia="Verdana" w:hAnsi="Verdana" w:cs="Verdana"/>
+        </w:rPr>
+        <w:t>Abastecimiento</w:t>
+      </w:r>
+      <w:proofErr w:type="spellEnd"/>
+      <w:r>
+        <w:rPr>
+          <w:rFonts w:ascii="Verdana" w:eastAsia="Verdana" w:hAnsi="Verdana" w:cs="Verdana"/>
+        </w:rPr>
+        <w:t xml:space="preserve"> de </w:t>
+      </w:r>
+      <w:proofErr w:type="spellStart"/>
+      <w:r>
+        <w:rPr>
+          <w:rFonts w:ascii="Verdana" w:eastAsia="Verdana" w:hAnsi="Verdana" w:cs="Verdana"/>
+        </w:rPr>
+        <w:t>componentes</w:t>
+      </w:r>
+      <w:proofErr w:type="spellEnd"/>
+      <w:r>
+        <w:rPr>
+          <w:rFonts w:ascii="Verdana" w:eastAsia="Verdana" w:hAnsi="Verdana" w:cs="Verdana"/>
+        </w:rPr>
+        <w:t>.</w:t>
+      </w:r>
+    </w:p>
+    <w:p>
+      <w:pPr>
+        <w:pStyle w:val="Prrafodelista"/>
+        <w:numPr>
+          <w:ilvl w:val="0"/>
+          <w:numId w:val="12"/>
+        </w:numPr>
+        <w:rPr>
+          <w:rFonts w:ascii="Verdana" w:eastAsia="Verdana" w:hAnsi="Verdana" w:cs="Verdana"/>
+        </w:rPr>
+      </w:pPr>
+      <w:proofErr w:type="spellStart"/>
+      <w:r>
+        <w:rPr>
+          <w:rFonts w:ascii="Verdana" w:eastAsia="Verdana" w:hAnsi="Verdana" w:cs="Verdana"/>
+        </w:rPr>
+        <w:t>Especificación</w:t>
+      </w:r>
+      <w:proofErr w:type="spellEnd"/>
+      <w:r>
+        <w:rPr>
+          <w:rFonts w:ascii="Verdana" w:eastAsia="Verdana" w:hAnsi="Verdana" w:cs="Verdana"/>
+        </w:rPr>
+        <w:t xml:space="preserve"> de </w:t>
+      </w:r>
+      <w:proofErr w:type="spellStart"/>
+      <w:r>
+        <w:rPr>
+          <w:rFonts w:ascii="Verdana" w:eastAsia="Verdana" w:hAnsi="Verdana" w:cs="Verdana"/>
+        </w:rPr>
+        <w:t>casos</w:t>
+      </w:r>
+      <w:proofErr w:type="spellEnd"/>
+      <w:r>
+        <w:rPr>
+          <w:rFonts w:ascii="Verdana" w:eastAsia="Verdana" w:hAnsi="Verdana" w:cs="Verdana"/>
+        </w:rPr>
+        <w:t xml:space="preserve"> de </w:t>
+      </w:r>
+      <w:proofErr w:type="spellStart"/>
+      <w:proofErr w:type="gramStart"/>
+      <w:r>
+        <w:rPr>
+          <w:rFonts w:ascii="Verdana" w:eastAsia="Verdana" w:hAnsi="Verdana" w:cs="Verdana"/>
+        </w:rPr>
+        <w:t>uso</w:t>
+      </w:r>
+      <w:proofErr w:type="spellEnd"/>
+      <w:proofErr w:type="gramEnd"/>
+      <w:r>
+        <w:rPr>
+          <w:rFonts w:ascii="Verdana" w:eastAsia="Verdana" w:hAnsi="Verdana" w:cs="Verdana"/>
+        </w:rPr>
+        <w:t xml:space="preserve"> </w:t>
+      </w:r>
+      <w:proofErr w:type="spellStart"/>
+      <w:r>
+        <w:rPr>
+          <w:rFonts w:ascii="Verdana" w:eastAsia="Verdana" w:hAnsi="Verdana" w:cs="Verdana"/>
+        </w:rPr>
+        <w:t>Apertura</w:t>
+      </w:r>
+      <w:proofErr w:type="spellEnd"/>
+      <w:r>
+        <w:rPr>
+          <w:rFonts w:ascii="Verdana" w:eastAsia="Verdana" w:hAnsi="Verdana" w:cs="Verdana"/>
+        </w:rPr>
+        <w:t xml:space="preserve"> de </w:t>
+      </w:r>
+      <w:proofErr w:type="spellStart"/>
+      <w:r>
+        <w:rPr>
+          <w:rFonts w:ascii="Verdana" w:eastAsia="Verdana" w:hAnsi="Verdana" w:cs="Verdana"/>
+        </w:rPr>
+        <w:t>Laboratorio</w:t>
+      </w:r>
+      <w:proofErr w:type="spellEnd"/>
+      <w:r>
+        <w:rPr>
+          <w:rFonts w:ascii="Verdana" w:eastAsia="Verdana" w:hAnsi="Verdana" w:cs="Verdana"/>
+        </w:rPr>
+        <w:t>.</w:t>
+      </w:r>
+    </w:p>
+    <w:p>
+      <w:pPr>
+        <w:pStyle w:val="Prrafodelista"/>
+        <w:numPr>
+          <w:ilvl w:val="0"/>
+          <w:numId w:val="12"/>
+        </w:numPr>
+        <w:rPr>
+          <w:rFonts w:ascii="Verdana" w:eastAsia="Verdana" w:hAnsi="Verdana" w:cs="Verdana"/>
+        </w:rPr>
+      </w:pPr>
+      <w:proofErr w:type="spellStart"/>
+      <w:r>
+        <w:rPr>
+          <w:rFonts w:ascii="Verdana" w:eastAsia="Verdana" w:hAnsi="Verdana" w:cs="Verdana"/>
+        </w:rPr>
+        <w:t>Especificación</w:t>
+      </w:r>
+      <w:proofErr w:type="spellEnd"/>
+      <w:r>
+        <w:rPr>
+          <w:rFonts w:ascii="Verdana" w:eastAsia="Verdana" w:hAnsi="Verdana" w:cs="Verdana"/>
+        </w:rPr>
+        <w:t xml:space="preserve"> de </w:t>
+      </w:r>
+      <w:proofErr w:type="spellStart"/>
+      <w:r>
+        <w:rPr>
+          <w:rFonts w:ascii="Verdana" w:eastAsia="Verdana" w:hAnsi="Verdana" w:cs="Verdana"/>
+        </w:rPr>
+        <w:t>casos</w:t>
+      </w:r>
+      <w:proofErr w:type="spellEnd"/>
+      <w:r>
+        <w:rPr>
+          <w:rFonts w:ascii="Verdana" w:eastAsia="Verdana" w:hAnsi="Verdana" w:cs="Verdana"/>
+        </w:rPr>
+        <w:t xml:space="preserve"> de </w:t>
+      </w:r>
+      <w:proofErr w:type="spellStart"/>
+      <w:r>
+        <w:rPr>
+          <w:rFonts w:ascii="Verdana" w:eastAsia="Verdana" w:hAnsi="Verdana" w:cs="Verdana"/>
+        </w:rPr>
+        <w:t>prueba</w:t>
+      </w:r>
+      <w:proofErr w:type="spellEnd"/>
+      <w:r>
+        <w:rPr>
+          <w:rFonts w:ascii="Verdana" w:eastAsia="Verdana" w:hAnsi="Verdana" w:cs="Verdana"/>
+        </w:rPr>
+        <w:t>.</w:t>
+      </w:r>
+    </w:p>
+    <w:p>
+      <w:pPr>
+        <w:pStyle w:val="Prrafodelista"/>
+        <w:numPr>
+          <w:ilvl w:val="0"/>
+          <w:numId w:val="12"/>
+        </w:numPr>
+        <w:rPr>
+          <w:rFonts w:ascii="Verdana" w:eastAsia="Verdana" w:hAnsi="Verdana" w:cs="Verdana"/>
+        </w:rPr>
+      </w:pPr>
+      <w:proofErr w:type="spellStart"/>
+      <w:r>
+        <w:rPr>
+          <w:rFonts w:ascii="Verdana" w:eastAsia="Verdana" w:hAnsi="Verdana" w:cs="Verdana"/>
+        </w:rPr>
+        <w:t>Documento</w:t>
+      </w:r>
+      <w:proofErr w:type="spellEnd"/>
+      <w:r>
+        <w:rPr>
+          <w:rFonts w:ascii="Verdana" w:eastAsia="Verdana" w:hAnsi="Verdana" w:cs="Verdana"/>
+        </w:rPr>
+        <w:t xml:space="preserve"> de </w:t>
+      </w:r>
+      <w:proofErr w:type="spellStart"/>
+      <w:r>
+        <w:rPr>
+          <w:rFonts w:ascii="Verdana" w:eastAsia="Verdana" w:hAnsi="Verdana" w:cs="Verdana"/>
+        </w:rPr>
+        <w:t>análisis</w:t>
+      </w:r>
+      <w:proofErr w:type="spellEnd"/>
+      <w:r>
+        <w:rPr>
+          <w:rFonts w:ascii="Verdana" w:eastAsia="Verdana" w:hAnsi="Verdana" w:cs="Verdana"/>
+        </w:rPr>
+        <w:t>.</w:t>
+      </w:r>
+    </w:p>
+    <w:p>
+      <w:pPr>
+        <w:pStyle w:val="Prrafodelista"/>
+        <w:numPr>
+          <w:ilvl w:val="0"/>
+          <w:numId w:val="12"/>
+        </w:numPr>
+        <w:rPr>
+          <w:rFonts w:ascii="Verdana" w:eastAsia="Verdana" w:hAnsi="Verdana" w:cs="Verdana"/>
+        </w:rPr>
+      </w:pPr>
+      <w:proofErr w:type="spellStart"/>
+      <w:r>
+        <w:rPr>
+          <w:rFonts w:ascii="Verdana" w:eastAsia="Verdana" w:hAnsi="Verdana" w:cs="Verdana"/>
+        </w:rPr>
+        <w:t>Documento</w:t>
+      </w:r>
+      <w:proofErr w:type="spellEnd"/>
+      <w:r>
+        <w:rPr>
+          <w:rFonts w:ascii="Verdana" w:eastAsia="Verdana" w:hAnsi="Verdana" w:cs="Verdana"/>
+        </w:rPr>
+        <w:t xml:space="preserve"> de </w:t>
+      </w:r>
+      <w:proofErr w:type="spellStart"/>
+      <w:r>
+        <w:rPr>
+          <w:rFonts w:ascii="Verdana" w:eastAsia="Verdana" w:hAnsi="Verdana" w:cs="Verdana"/>
+        </w:rPr>
+        <w:t>diseño</w:t>
+      </w:r>
+      <w:proofErr w:type="spellEnd"/>
+      <w:r>
+        <w:rPr>
+          <w:rFonts w:ascii="Verdana" w:eastAsia="Verdana" w:hAnsi="Verdana" w:cs="Verdana"/>
+        </w:rPr>
+        <w:t>.</w:t>
+      </w:r>
+    </w:p>
+    <w:p>
+      <w:pPr>
+        <w:pStyle w:val="Prrafodelista"/>
+        <w:numPr>
+          <w:ilvl w:val="0"/>
+          <w:numId w:val="12"/>
+        </w:numPr>
+        <w:rPr>
+          <w:rFonts w:ascii="Verdana" w:eastAsia="Verdana" w:hAnsi="Verdana" w:cs="Verdana"/>
+        </w:rPr>
+      </w:pPr>
+      <w:proofErr w:type="spellStart"/>
+      <w:r>
+        <w:rPr>
+          <w:rFonts w:ascii="Verdana" w:eastAsia="Verdana" w:hAnsi="Verdana" w:cs="Verdana"/>
+        </w:rPr>
+        <w:t>Documento</w:t>
+      </w:r>
+      <w:proofErr w:type="spellEnd"/>
+      <w:r>
+        <w:rPr>
+          <w:rFonts w:ascii="Verdana" w:eastAsia="Verdana" w:hAnsi="Verdana" w:cs="Verdana"/>
+        </w:rPr>
+        <w:t xml:space="preserve"> de </w:t>
+      </w:r>
+      <w:proofErr w:type="spellStart"/>
+      <w:r>
+        <w:rPr>
+          <w:rFonts w:ascii="Verdana" w:eastAsia="Verdana" w:hAnsi="Verdana" w:cs="Verdana"/>
+        </w:rPr>
+        <w:t>arquitectura</w:t>
+      </w:r>
+      <w:proofErr w:type="spellEnd"/>
+      <w:r>
+        <w:rPr>
+          <w:rFonts w:ascii="Verdana" w:eastAsia="Verdana" w:hAnsi="Verdana" w:cs="Verdana"/>
+        </w:rPr>
+        <w:t xml:space="preserve"> de Software</w:t>
+      </w:r>
+    </w:p>
+    <w:p>
+      <w:pPr>
+        <w:pStyle w:val="Prrafodelista"/>
+        <w:numPr>
+          <w:ilvl w:val="0"/>
+          <w:numId w:val="12"/>
+        </w:numPr>
+        <w:rPr>
+          <w:rFonts w:ascii="Verdana" w:eastAsia="Verdana" w:hAnsi="Verdana" w:cs="Verdana"/>
+        </w:rPr>
+      </w:pPr>
+      <w:proofErr w:type="spellStart"/>
+      <w:r>
+        <w:rPr>
+          <w:rFonts w:ascii="Verdana" w:eastAsia="Verdana" w:hAnsi="Verdana" w:cs="Verdana"/>
+        </w:rPr>
+        <w:t>Código</w:t>
+      </w:r>
+      <w:proofErr w:type="spellEnd"/>
+      <w:r>
+        <w:rPr>
+          <w:rFonts w:ascii="Verdana" w:eastAsia="Verdana" w:hAnsi="Verdana" w:cs="Verdana"/>
+        </w:rPr>
+        <w:t xml:space="preserve"> Fuente.</w:t>
+      </w:r>
+    </w:p>
+    <w:p>
+      <w:pPr>
+        <w:pStyle w:val="Prrafodelista"/>
+        <w:numPr>
+          <w:ilvl w:val="0"/>
+          <w:numId w:val="12"/>
+        </w:numPr>
+        <w:rPr>
+          <w:rFonts w:ascii="Verdana" w:eastAsia="Verdana" w:hAnsi="Verdana" w:cs="Verdana"/>
+        </w:rPr>
+      </w:pPr>
+      <w:r>
+        <w:rPr>
+          <w:rFonts w:ascii="Verdana" w:eastAsia="Verdana" w:hAnsi="Verdana" w:cs="Verdana"/>
+        </w:rPr>
+        <w:t>Spring Framework.</w:t>
+      </w:r>
+    </w:p>
+    <w:p>
+      <w:pPr>
+        <w:pStyle w:val="Prrafodelista"/>
+        <w:numPr>
+          <w:ilvl w:val="0"/>
+          <w:numId w:val="12"/>
+        </w:numPr>
+        <w:rPr>
+          <w:rFonts w:ascii="Verdana" w:eastAsia="Verdana" w:hAnsi="Verdana" w:cs="Verdana"/>
+        </w:rPr>
+      </w:pPr>
+      <w:r>
+        <w:rPr>
+          <w:rFonts w:ascii="Verdana" w:eastAsia="Verdana" w:hAnsi="Verdana" w:cs="Verdana"/>
+        </w:rPr>
+        <w:t xml:space="preserve">Script de </w:t>
+      </w:r>
+      <w:proofErr w:type="spellStart"/>
+      <w:r>
+        <w:rPr>
+          <w:rFonts w:ascii="Verdana" w:eastAsia="Verdana" w:hAnsi="Verdana" w:cs="Verdana"/>
+        </w:rPr>
+        <w:t>generación</w:t>
+      </w:r>
+      <w:proofErr w:type="spellEnd"/>
+      <w:r>
+        <w:rPr>
+          <w:rFonts w:ascii="Verdana" w:eastAsia="Verdana" w:hAnsi="Verdana" w:cs="Verdana"/>
+        </w:rPr>
+        <w:t xml:space="preserve"> de base de </w:t>
+      </w:r>
+      <w:proofErr w:type="spellStart"/>
+      <w:r>
+        <w:rPr>
+          <w:rFonts w:ascii="Verdana" w:eastAsia="Verdana" w:hAnsi="Verdana" w:cs="Verdana"/>
+        </w:rPr>
+        <w:t>datos</w:t>
+      </w:r>
+      <w:proofErr w:type="spellEnd"/>
+      <w:r>
+        <w:rPr>
+          <w:rFonts w:ascii="Verdana" w:eastAsia="Verdana" w:hAnsi="Verdana" w:cs="Verdana"/>
+        </w:rPr>
+        <w:t>.</w:t>
+      </w:r>
+    </w:p>
+    <w:p>
+      <w:pPr>
+        <w:pStyle w:val="Prrafodelista"/>
+        <w:numPr>
+          <w:ilvl w:val="0"/>
+          <w:numId w:val="12"/>
+        </w:numPr>
+        <w:rPr>
+          <w:rFonts w:ascii="Verdana" w:eastAsia="Verdana" w:hAnsi="Verdana" w:cs="Verdana"/>
+        </w:rPr>
+      </w:pPr>
+      <w:proofErr w:type="spellStart"/>
+      <w:r>
+        <w:rPr>
+          <w:rFonts w:ascii="Verdana" w:eastAsia="Verdana" w:hAnsi="Verdana" w:cs="Verdana"/>
+        </w:rPr>
+        <w:t>Documento</w:t>
+      </w:r>
+      <w:proofErr w:type="spellEnd"/>
+      <w:r>
+        <w:rPr>
+          <w:rFonts w:ascii="Verdana" w:eastAsia="Verdana" w:hAnsi="Verdana" w:cs="Verdana"/>
+        </w:rPr>
+        <w:t xml:space="preserve"> de </w:t>
+      </w:r>
+      <w:proofErr w:type="spellStart"/>
+      <w:r>
+        <w:rPr>
+          <w:rFonts w:ascii="Verdana" w:eastAsia="Verdana" w:hAnsi="Verdana" w:cs="Verdana"/>
+        </w:rPr>
+        <w:t>despliegue</w:t>
+      </w:r>
+      <w:proofErr w:type="spellEnd"/>
+      <w:r>
+        <w:rPr>
+          <w:rFonts w:ascii="Verdana" w:eastAsia="Verdana" w:hAnsi="Verdana" w:cs="Verdana"/>
+        </w:rPr>
+        <w:t>.</w:t>
+      </w:r>
+    </w:p>
+    <w:p>
+      <w:pPr>
+        <w:pStyle w:val="Prrafodelista"/>
+        <w:numPr>
+          <w:ilvl w:val="0"/>
+          <w:numId w:val="11"/>
+        </w:numPr>
+        <w:tabs>
+          <w:tab w:val="left" w:pos="567"/>
+          <w:tab w:val="left" w:pos="709"/>
+        </w:tabs>
+        <w:spacing w:before="240" w:after="240"/>
+        <w:jc w:val="both"/>
+        <w:rPr>
+          <w:rFonts w:ascii="Verdana" w:eastAsia="Verdana" w:hAnsi="Verdana" w:cs="Verdana"/>
+        </w:rPr>
+      </w:pPr>
+      <w:proofErr w:type="spellStart"/>
+      <w:r>
+        <w:rPr>
+          <w:rFonts w:ascii="Verdana" w:eastAsia="Verdana" w:hAnsi="Verdana" w:cs="Verdana"/>
+        </w:rPr>
+        <w:t>Librería</w:t>
+      </w:r>
+      <w:proofErr w:type="spellEnd"/>
+      <w:r>
+        <w:rPr>
+          <w:rFonts w:ascii="Verdana" w:eastAsia="Verdana" w:hAnsi="Verdana" w:cs="Verdana"/>
+        </w:rPr>
+        <w:t xml:space="preserve"> QA</w:t>
+      </w:r>
+    </w:p>
+    <w:p>
+      <w:pPr>
+        <w:spacing w:after="240"/>
+        <w:ind w:left="927"/>
+        <w:jc w:val="both"/>
+        <w:rPr>
+          <w:rFonts w:ascii="Verdana" w:eastAsia="Verdana" w:hAnsi="Verdana"/>
+        </w:rPr>
+      </w:pPr>
+      <w:r>
+        <w:rPr>
+          <w:rFonts w:ascii="Verdana" w:eastAsia="Verdana" w:hAnsi="Verdana"/>
+        </w:rPr>
+        <w:t>En esta librería de colocaran los documentos relacionados a la Calidad que presente el software, y sea en una etapa productiva o en un ambiente de calidad.</w:t>
+      </w:r>
+    </w:p>
+    <w:p>
+      <w:pPr>
+        <w:spacing w:after="240"/>
+        <w:ind w:left="927"/>
+        <w:jc w:val="both"/>
+        <w:rPr>
+          <w:rFonts w:ascii="Verdana" w:eastAsia="Verdana" w:hAnsi="Verdana"/>
+        </w:rPr>
+      </w:pPr>
+      <w:r>
+        <w:rPr>
+          <w:rFonts w:ascii="Verdana" w:eastAsia="Verdana" w:hAnsi="Verdana"/>
+        </w:rPr>
+        <w:t>Al probar el software en un ambiente de calidad se ejecutarán casos de prueba más específicos y rigurosos, los defectos que se muestren quedaran registrados, al finalizar los casos de prueba el personal de Calidad enviará los defectos totales y se corregirá el componente defectuoso para nuevamente subir a Calidad. En caso no se encontraran defectos el componente de software será subido a producción con la firma y autorización del Gerente de Proyecto, Gerente de Configuración y del Comité de Control de Cambios.</w:t>
+      </w:r>
+    </w:p>
+    <w:p>
+      <w:pPr>
+        <w:ind w:left="927"/>
+        <w:rPr>
+          <w:rFonts w:ascii="Verdana" w:eastAsia="Verdana" w:hAnsi="Verdana" w:cs="Verdana"/>
+          <w:b/>
+        </w:rPr>
+      </w:pPr>
+      <w:r>
+        <w:rPr>
+          <w:rFonts w:ascii="Verdana" w:eastAsia="Verdana" w:hAnsi="Verdana" w:cs="Verdana"/>
+          <w:b/>
+        </w:rPr>
+        <w:t>Responsable</w:t>
+      </w:r>
+    </w:p>
+    <w:p>
+      <w:pPr>
+        <w:spacing w:after="240"/>
+        <w:ind w:left="927"/>
+        <w:rPr>
+          <w:rFonts w:ascii="Verdana" w:eastAsia="Verdana" w:hAnsi="Verdana" w:cs="Verdana"/>
+        </w:rPr>
+      </w:pPr>
+      <w:r>
+        <w:rPr>
+          <w:rFonts w:ascii="Verdana" w:eastAsia="Verdana" w:hAnsi="Verdana" w:cs="Verdana"/>
+        </w:rPr>
+        <w:t>Comité de Control de Cambios y Personal de QA.</w:t>
+      </w:r>
+    </w:p>
+    <w:p>
+      <w:pPr>
+        <w:ind w:left="927"/>
+        <w:rPr>
+          <w:rFonts w:ascii="Verdana" w:eastAsia="Verdana" w:hAnsi="Verdana" w:cs="Verdana"/>
+          <w:b/>
+        </w:rPr>
+      </w:pPr>
+      <w:r>
+        <w:rPr>
+          <w:rFonts w:ascii="Verdana" w:eastAsia="Verdana" w:hAnsi="Verdana" w:cs="Verdana"/>
+          <w:b/>
+        </w:rPr>
+        <w:t>Actividades</w:t>
+      </w:r>
+    </w:p>
+    <w:p>
+      <w:pPr>
+        <w:spacing w:after="240"/>
+        <w:ind w:left="927"/>
+        <w:rPr>
+          <w:rFonts w:ascii="Verdana" w:eastAsia="Verdana" w:hAnsi="Verdana" w:cs="Verdana"/>
+        </w:rPr>
+      </w:pPr>
+      <w:r>
+        <w:rPr>
+          <w:rFonts w:ascii="Verdana" w:eastAsia="Verdana" w:hAnsi="Verdana" w:cs="Verdana"/>
+        </w:rPr>
+        <w:t>Crear nuevos casos de prueba y documentarlos en la librería, los defectos también deben documentarse respectivamente.</w:t>
+      </w:r>
+    </w:p>
+    <w:p>
+      <w:pPr>
+        <w:ind w:left="927"/>
+        <w:rPr>
+          <w:rFonts w:ascii="Verdana" w:eastAsia="Verdana" w:hAnsi="Verdana" w:cs="Verdana"/>
+        </w:rPr>
+      </w:pPr>
+      <w:r>
+        <w:rPr>
+          <w:rFonts w:ascii="Verdana" w:eastAsia="Verdana" w:hAnsi="Verdana" w:cs="Verdana"/>
+        </w:rPr>
+        <w:t>Personal de QA:</w:t>
+      </w:r>
+    </w:p>
+    <w:p>
+      <w:pPr>
+        <w:ind w:left="927"/>
+        <w:rPr>
+          <w:rFonts w:ascii="Verdana" w:eastAsia="Verdana" w:hAnsi="Verdana" w:cs="Verdana"/>
+        </w:rPr>
+      </w:pPr>
+      <w:r>
+        <w:rPr>
+          <w:rFonts w:ascii="Verdana" w:eastAsia="Verdana" w:hAnsi="Verdana" w:cs="Verdana"/>
+        </w:rPr>
+        <w:t>• Lee</w:t>
+      </w:r>
+      <w:r>
+        <w:rPr>
+          <w:rFonts w:ascii="Verdana" w:eastAsia="Verdana" w:hAnsi="Verdana" w:cs="Verdana"/>
+        </w:rPr>
+        <w:t>r</w:t>
+      </w:r>
+    </w:p>
+    <w:p>
+      <w:pPr>
+        <w:ind w:left="927"/>
+        <w:rPr>
+          <w:rFonts w:ascii="Verdana" w:eastAsia="Verdana" w:hAnsi="Verdana" w:cs="Verdana"/>
+        </w:rPr>
+      </w:pPr>
+      <w:r>
+        <w:rPr>
+          <w:rFonts w:ascii="Verdana" w:eastAsia="Verdana" w:hAnsi="Verdana" w:cs="Verdana"/>
+        </w:rPr>
+        <w:t>• Escribir</w:t>
+      </w:r>
+    </w:p>
+    <w:p>
+      <w:pPr>
+        <w:ind w:left="927"/>
+        <w:rPr>
+          <w:rFonts w:ascii="Verdana" w:eastAsia="Verdana" w:hAnsi="Verdana" w:cs="Verdana"/>
+        </w:rPr>
+      </w:pPr>
+      <w:r>
+        <w:rPr>
+          <w:rFonts w:ascii="Verdana" w:eastAsia="Verdana" w:hAnsi="Verdana" w:cs="Verdana"/>
+        </w:rPr>
+        <w:t>• Ejecutar</w:t>
+      </w:r>
+    </w:p>
+    <w:p>
+      <w:pPr>
+        <w:spacing w:after="240"/>
+        <w:ind w:left="927"/>
+        <w:rPr>
+          <w:rFonts w:ascii="Verdana" w:eastAsia="Verdana" w:hAnsi="Verdana" w:cs="Verdana"/>
+        </w:rPr>
+      </w:pPr>
+      <w:r>
+        <w:rPr>
+          <w:rFonts w:ascii="Verdana" w:eastAsia="Verdana" w:hAnsi="Verdana" w:cs="Verdana"/>
+        </w:rPr>
+        <w:t>• Eliminar</w:t>
+      </w:r>
+    </w:p>
+    <w:p>
+      <w:pPr>
+        <w:ind w:left="927"/>
+        <w:rPr>
+          <w:rFonts w:ascii="Verdana" w:eastAsia="Verdana" w:hAnsi="Verdana" w:cs="Verdana"/>
+        </w:rPr>
+      </w:pPr>
+      <w:r>
+        <w:rPr>
+          <w:rFonts w:ascii="Verdana" w:eastAsia="Verdana" w:hAnsi="Verdana" w:cs="Verdana"/>
+        </w:rPr>
+        <w:t>Desarrollador:</w:t>
+      </w:r>
+    </w:p>
+    <w:p>
+      <w:pPr>
+        <w:ind w:left="927"/>
+        <w:rPr>
+          <w:rFonts w:ascii="Verdana" w:eastAsia="Verdana" w:hAnsi="Verdana" w:cs="Verdana"/>
+        </w:rPr>
+      </w:pPr>
+      <w:r>
+        <w:rPr>
+          <w:rFonts w:ascii="Verdana" w:eastAsia="Verdana" w:hAnsi="Verdana" w:cs="Verdana"/>
+        </w:rPr>
+        <w:t>• Lee</w:t>
+      </w:r>
+      <w:r>
+        <w:rPr>
+          <w:rFonts w:ascii="Verdana" w:eastAsia="Verdana" w:hAnsi="Verdana" w:cs="Verdana"/>
+        </w:rPr>
+        <w:t>r</w:t>
+      </w:r>
+    </w:p>
+    <w:p>
+      <w:pPr>
+        <w:ind w:left="927"/>
+        <w:rPr>
+          <w:rFonts w:ascii="Verdana" w:eastAsia="Verdana" w:hAnsi="Verdana" w:cs="Verdana"/>
+        </w:rPr>
+      </w:pPr>
+      <w:r>
+        <w:rPr>
+          <w:rFonts w:ascii="Verdana" w:eastAsia="Verdana" w:hAnsi="Verdana" w:cs="Verdana"/>
+        </w:rPr>
+        <w:t>• Escribir</w:t>
+      </w:r>
+    </w:p>
+    <w:p>
+      <w:pPr>
+        <w:spacing w:after="240"/>
+        <w:ind w:left="927"/>
+        <w:rPr>
+          <w:rFonts w:ascii="Verdana" w:eastAsia="Verdana" w:hAnsi="Verdana" w:cs="Verdana"/>
+        </w:rPr>
+      </w:pPr>
+      <w:r>
+        <w:rPr>
+          <w:rFonts w:ascii="Verdana" w:eastAsia="Verdana" w:hAnsi="Verdana" w:cs="Verdana"/>
+        </w:rPr>
+        <w:t>• Ejecutar</w:t>
+      </w:r>
+    </w:p>
+    <w:p>
+      <w:pPr>
+        <w:ind w:left="927"/>
+        <w:rPr>
+          <w:rFonts w:ascii="Verdana" w:eastAsia="Verdana" w:hAnsi="Verdana" w:cs="Verdana"/>
+          <w:b/>
+        </w:rPr>
+      </w:pPr>
+      <w:r>
+        <w:rPr>
+          <w:rFonts w:ascii="Verdana" w:eastAsia="Verdana" w:hAnsi="Verdana" w:cs="Verdana"/>
+          <w:b/>
+        </w:rPr>
+        <w:t>Contenido</w:t>
+      </w:r>
+    </w:p>
+    <w:p>
+      <w:pPr>
+        <w:pStyle w:val="Prrafodelista"/>
+        <w:numPr>
+          <w:ilvl w:val="0"/>
+          <w:numId w:val="12"/>
+        </w:numPr>
+        <w:rPr>
+          <w:rFonts w:ascii="Verdana" w:eastAsia="Verdana" w:hAnsi="Verdana" w:cs="Verdana"/>
+        </w:rPr>
+      </w:pPr>
+      <w:proofErr w:type="spellStart"/>
+      <w:r>
+        <w:rPr>
+          <w:rFonts w:ascii="Verdana" w:eastAsia="Verdana" w:hAnsi="Verdana" w:cs="Verdana"/>
+        </w:rPr>
+        <w:t>Especificación</w:t>
+      </w:r>
+      <w:proofErr w:type="spellEnd"/>
+      <w:r>
+        <w:rPr>
+          <w:rFonts w:ascii="Verdana" w:eastAsia="Verdana" w:hAnsi="Verdana" w:cs="Verdana"/>
+        </w:rPr>
+        <w:t xml:space="preserve"> de </w:t>
+      </w:r>
+      <w:proofErr w:type="spellStart"/>
+      <w:r>
+        <w:rPr>
+          <w:rFonts w:ascii="Verdana" w:eastAsia="Verdana" w:hAnsi="Verdana" w:cs="Verdana"/>
+        </w:rPr>
+        <w:t>Casos</w:t>
+      </w:r>
+      <w:proofErr w:type="spellEnd"/>
+      <w:r>
+        <w:rPr>
+          <w:rFonts w:ascii="Verdana" w:eastAsia="Verdana" w:hAnsi="Verdana" w:cs="Verdana"/>
+        </w:rPr>
+        <w:t xml:space="preserve"> de </w:t>
+      </w:r>
+      <w:proofErr w:type="spellStart"/>
+      <w:r>
+        <w:rPr>
+          <w:rFonts w:ascii="Verdana" w:eastAsia="Verdana" w:hAnsi="Verdana" w:cs="Verdana"/>
+        </w:rPr>
+        <w:t>Prueba</w:t>
+      </w:r>
+      <w:proofErr w:type="spellEnd"/>
+      <w:r>
+        <w:rPr>
+          <w:rFonts w:ascii="Verdana" w:eastAsia="Verdana" w:hAnsi="Verdana" w:cs="Verdana"/>
+        </w:rPr>
+        <w:t xml:space="preserve"> - QA</w:t>
+      </w:r>
+    </w:p>
+    <w:p>
+      <w:pPr>
+        <w:pStyle w:val="Prrafodelista"/>
+        <w:numPr>
+          <w:ilvl w:val="0"/>
+          <w:numId w:val="12"/>
+        </w:numPr>
+        <w:spacing w:after="240"/>
+        <w:rPr>
+          <w:rFonts w:ascii="Verdana" w:eastAsia="Verdana" w:hAnsi="Verdana" w:cs="Verdana"/>
+        </w:rPr>
+      </w:pPr>
+      <w:proofErr w:type="spellStart"/>
+      <w:r>
+        <w:rPr>
+          <w:rFonts w:ascii="Verdana" w:eastAsia="Verdana" w:hAnsi="Verdana" w:cs="Verdana"/>
+        </w:rPr>
+        <w:t>Documento</w:t>
+      </w:r>
+      <w:proofErr w:type="spellEnd"/>
+      <w:r>
+        <w:rPr>
+          <w:rFonts w:ascii="Verdana" w:eastAsia="Verdana" w:hAnsi="Verdana" w:cs="Verdana"/>
+        </w:rPr>
+        <w:t xml:space="preserve"> de </w:t>
+      </w:r>
+      <w:proofErr w:type="spellStart"/>
+      <w:r>
+        <w:rPr>
+          <w:rFonts w:ascii="Verdana" w:eastAsia="Verdana" w:hAnsi="Verdana" w:cs="Verdana"/>
+        </w:rPr>
+        <w:t>Caso</w:t>
+      </w:r>
+      <w:proofErr w:type="spellEnd"/>
+      <w:r>
+        <w:rPr>
+          <w:rFonts w:ascii="Verdana" w:eastAsia="Verdana" w:hAnsi="Verdana" w:cs="Verdana"/>
+        </w:rPr>
+        <w:t xml:space="preserve"> 1.</w:t>
+      </w:r>
+    </w:p>
+    <w:p>
+      <w:pPr>
+        <w:pStyle w:val="Prrafodelista"/>
+        <w:numPr>
+          <w:ilvl w:val="0"/>
+          <w:numId w:val="12"/>
+        </w:numPr>
+        <w:spacing w:after="240"/>
+        <w:rPr>
+          <w:rFonts w:ascii="Verdana" w:eastAsia="Verdana" w:hAnsi="Verdana" w:cs="Verdana"/>
+        </w:rPr>
+      </w:pPr>
+      <w:proofErr w:type="spellStart"/>
+      <w:r>
+        <w:rPr>
+          <w:rFonts w:ascii="Verdana" w:eastAsia="Verdana" w:hAnsi="Verdana" w:cs="Verdana"/>
+        </w:rPr>
+        <w:t>Documento</w:t>
+      </w:r>
+      <w:proofErr w:type="spellEnd"/>
+      <w:r>
+        <w:rPr>
+          <w:rFonts w:ascii="Verdana" w:eastAsia="Verdana" w:hAnsi="Verdana" w:cs="Verdana"/>
+        </w:rPr>
+        <w:t xml:space="preserve"> de </w:t>
+      </w:r>
+      <w:proofErr w:type="spellStart"/>
+      <w:r>
+        <w:rPr>
+          <w:rFonts w:ascii="Verdana" w:eastAsia="Verdana" w:hAnsi="Verdana" w:cs="Verdana"/>
+        </w:rPr>
+        <w:t>Caso</w:t>
+      </w:r>
+      <w:proofErr w:type="spellEnd"/>
+      <w:r>
+        <w:rPr>
+          <w:rFonts w:ascii="Verdana" w:eastAsia="Verdana" w:hAnsi="Verdana" w:cs="Verdana"/>
+        </w:rPr>
+        <w:t xml:space="preserve"> 2.</w:t>
+      </w:r>
+    </w:p>
+    <w:p>
+      <w:pPr>
+        <w:pStyle w:val="Prrafodelista"/>
+        <w:numPr>
+          <w:ilvl w:val="0"/>
+          <w:numId w:val="12"/>
+        </w:numPr>
+        <w:spacing w:after="240"/>
+        <w:rPr>
+          <w:rFonts w:ascii="Verdana" w:eastAsia="Verdana" w:hAnsi="Verdana" w:cs="Verdana"/>
+        </w:rPr>
+      </w:pPr>
+      <w:proofErr w:type="spellStart"/>
+      <w:r>
+        <w:rPr>
+          <w:rFonts w:ascii="Verdana" w:eastAsia="Verdana" w:hAnsi="Verdana" w:cs="Verdana"/>
+        </w:rPr>
+        <w:t>Documento</w:t>
+      </w:r>
+      <w:proofErr w:type="spellEnd"/>
+      <w:r>
+        <w:rPr>
+          <w:rFonts w:ascii="Verdana" w:eastAsia="Verdana" w:hAnsi="Verdana" w:cs="Verdana"/>
+        </w:rPr>
+        <w:t xml:space="preserve"> de </w:t>
+      </w:r>
+      <w:proofErr w:type="spellStart"/>
+      <w:r>
+        <w:rPr>
+          <w:rFonts w:ascii="Verdana" w:eastAsia="Verdana" w:hAnsi="Verdana" w:cs="Verdana"/>
+        </w:rPr>
+        <w:t>Caso</w:t>
+      </w:r>
+      <w:proofErr w:type="spellEnd"/>
+      <w:r>
+        <w:rPr>
+          <w:rFonts w:ascii="Verdana" w:eastAsia="Verdana" w:hAnsi="Verdana" w:cs="Verdana"/>
+        </w:rPr>
+        <w:t xml:space="preserve"> 3.</w:t>
+      </w:r>
+    </w:p>
+    <w:p>
+      <w:pPr>
+        <w:pStyle w:val="Prrafodelista"/>
+        <w:numPr>
+          <w:ilvl w:val="0"/>
+          <w:numId w:val="12"/>
+        </w:numPr>
+        <w:spacing w:after="240"/>
+        <w:rPr>
+          <w:rFonts w:ascii="Verdana" w:eastAsia="Verdana" w:hAnsi="Verdana" w:cs="Verdana"/>
+        </w:rPr>
+      </w:pPr>
+      <w:proofErr w:type="spellStart"/>
+      <w:r>
+        <w:rPr>
+          <w:rFonts w:ascii="Verdana" w:eastAsia="Verdana" w:hAnsi="Verdana" w:cs="Verdana"/>
+        </w:rPr>
+        <w:t>Documento</w:t>
+      </w:r>
+      <w:proofErr w:type="spellEnd"/>
+      <w:r>
+        <w:rPr>
+          <w:rFonts w:ascii="Verdana" w:eastAsia="Verdana" w:hAnsi="Verdana" w:cs="Verdana"/>
+        </w:rPr>
+        <w:t xml:space="preserve"> de </w:t>
+      </w:r>
+      <w:proofErr w:type="spellStart"/>
+      <w:r>
+        <w:rPr>
+          <w:rFonts w:ascii="Verdana" w:eastAsia="Verdana" w:hAnsi="Verdana" w:cs="Verdana"/>
+        </w:rPr>
+        <w:t>Caso</w:t>
+      </w:r>
+      <w:proofErr w:type="spellEnd"/>
+      <w:r>
+        <w:rPr>
+          <w:rFonts w:ascii="Verdana" w:eastAsia="Verdana" w:hAnsi="Verdana" w:cs="Verdana"/>
+        </w:rPr>
+        <w:t xml:space="preserve"> 4.</w:t>
+      </w:r>
+    </w:p>
+    <w:p>
+      <w:pPr>
+        <w:pStyle w:val="Prrafodelista"/>
+        <w:numPr>
+          <w:ilvl w:val="0"/>
+          <w:numId w:val="12"/>
+        </w:numPr>
+        <w:spacing w:after="240"/>
+        <w:rPr>
+          <w:rFonts w:ascii="Verdana" w:eastAsia="Verdana" w:hAnsi="Verdana" w:cs="Verdana"/>
+        </w:rPr>
+      </w:pPr>
+      <w:proofErr w:type="spellStart"/>
+      <w:r>
+        <w:rPr>
+          <w:rFonts w:ascii="Verdana" w:eastAsia="Verdana" w:hAnsi="Verdana" w:cs="Verdana"/>
+        </w:rPr>
+        <w:t>Defecto</w:t>
+      </w:r>
+      <w:proofErr w:type="spellEnd"/>
+      <w:r>
+        <w:rPr>
+          <w:rFonts w:ascii="Verdana" w:eastAsia="Verdana" w:hAnsi="Verdana" w:cs="Verdana"/>
+        </w:rPr>
+        <w:t xml:space="preserve"> de </w:t>
+      </w:r>
+      <w:proofErr w:type="spellStart"/>
+      <w:r>
+        <w:rPr>
+          <w:rFonts w:ascii="Verdana" w:eastAsia="Verdana" w:hAnsi="Verdana" w:cs="Verdana"/>
+        </w:rPr>
+        <w:t>Caso</w:t>
+      </w:r>
+      <w:proofErr w:type="spellEnd"/>
+      <w:r>
+        <w:rPr>
+          <w:rFonts w:ascii="Verdana" w:eastAsia="Verdana" w:hAnsi="Verdana" w:cs="Verdana"/>
+        </w:rPr>
+        <w:t xml:space="preserve"> 1.</w:t>
+      </w:r>
+    </w:p>
+    <w:p>
+      <w:pPr>
+        <w:pStyle w:val="Prrafodelista"/>
+        <w:numPr>
+          <w:ilvl w:val="0"/>
+          <w:numId w:val="12"/>
+        </w:numPr>
+        <w:spacing w:after="240"/>
+        <w:rPr>
+          <w:rFonts w:ascii="Verdana" w:eastAsia="Verdana" w:hAnsi="Verdana" w:cs="Verdana"/>
+        </w:rPr>
+      </w:pPr>
+      <w:proofErr w:type="spellStart"/>
+      <w:r>
+        <w:rPr>
+          <w:rFonts w:ascii="Verdana" w:eastAsia="Verdana" w:hAnsi="Verdana" w:cs="Verdana"/>
+        </w:rPr>
+        <w:lastRenderedPageBreak/>
+        <w:t>Defecto</w:t>
+      </w:r>
+      <w:proofErr w:type="spellEnd"/>
+      <w:r>
+        <w:rPr>
+          <w:rFonts w:ascii="Verdana" w:eastAsia="Verdana" w:hAnsi="Verdana" w:cs="Verdana"/>
+        </w:rPr>
+        <w:t xml:space="preserve"> de </w:t>
+      </w:r>
+      <w:proofErr w:type="spellStart"/>
+      <w:r>
+        <w:rPr>
+          <w:rFonts w:ascii="Verdana" w:eastAsia="Verdana" w:hAnsi="Verdana" w:cs="Verdana"/>
+        </w:rPr>
+        <w:t>Caso</w:t>
+      </w:r>
+      <w:proofErr w:type="spellEnd"/>
+      <w:r>
+        <w:rPr>
+          <w:rFonts w:ascii="Verdana" w:eastAsia="Verdana" w:hAnsi="Verdana" w:cs="Verdana"/>
+        </w:rPr>
+        <w:t xml:space="preserve"> 2.</w:t>
+      </w:r>
+    </w:p>
+    <w:p>
+      <w:pPr>
+        <w:pStyle w:val="Prrafodelista"/>
+        <w:numPr>
+          <w:ilvl w:val="0"/>
+          <w:numId w:val="12"/>
+        </w:numPr>
+        <w:spacing w:after="240"/>
+        <w:rPr>
+          <w:rFonts w:ascii="Verdana" w:eastAsia="Verdana" w:hAnsi="Verdana" w:cs="Verdana"/>
+        </w:rPr>
+      </w:pPr>
+      <w:proofErr w:type="spellStart"/>
+      <w:r>
+        <w:rPr>
+          <w:rFonts w:ascii="Verdana" w:eastAsia="Verdana" w:hAnsi="Verdana" w:cs="Verdana"/>
+        </w:rPr>
+        <w:t>Hoja</w:t>
+      </w:r>
+      <w:proofErr w:type="spellEnd"/>
+      <w:r>
+        <w:rPr>
+          <w:rFonts w:ascii="Verdana" w:eastAsia="Verdana" w:hAnsi="Verdana" w:cs="Verdana"/>
+        </w:rPr>
+        <w:t xml:space="preserve"> de </w:t>
+      </w:r>
+      <w:proofErr w:type="spellStart"/>
+      <w:r>
+        <w:rPr>
+          <w:rFonts w:ascii="Verdana" w:eastAsia="Verdana" w:hAnsi="Verdana" w:cs="Verdana"/>
+        </w:rPr>
+        <w:t>Pase</w:t>
+      </w:r>
+      <w:proofErr w:type="spellEnd"/>
+      <w:r>
+        <w:rPr>
+          <w:rFonts w:ascii="Verdana" w:eastAsia="Verdana" w:hAnsi="Verdana" w:cs="Verdana"/>
+        </w:rPr>
+        <w:t xml:space="preserve"> a producción.</w:t>
+      </w:r>
     </w:p>
     <w:p>
       <w:pPr>
@@ -18549,7 +20480,7 @@
             <o:lock v:ext="edit" aspectratio="t"/>
           </v:shapetype>
           <v:shape id="_x0000_i1025" type="#_x0000_t75" style="width:77.25pt;height:49.5pt">
-            <v:imagedata r:id="rId16" o:title=""/>
+            <v:imagedata r:id="rId17" o:title=""/>
           </v:shape>
         </w:object>
       </w:r>
@@ -18587,9 +20518,9 @@
         <w:rPr>
           <w:rFonts w:ascii="Verdana" w:eastAsia="Verdana" w:hAnsi="Verdana" w:cs="Verdana"/>
         </w:rPr>
-        <w:object w:dxaOrig="1545" w:dyaOrig="990">
+        <w:object w:dxaOrig="1323" w:dyaOrig="849">
           <v:shape id="_x0000_i1026" type="#_x0000_t75" style="width:77.25pt;height:49.5pt">
-            <v:imagedata r:id="rId17" o:title=""/>
+            <v:imagedata r:id="rId18" o:title=""/>
           </v:shape>
         </w:object>
       </w:r>
@@ -18998,7 +20929,6 @@
         <w:rPr>
           <w:rFonts w:ascii="Verdana" w:eastAsia="Verdana" w:hAnsi="Verdana" w:cs="Verdana"/>
         </w:rPr>
-        <w:lastRenderedPageBreak/>
         <w:tab/>
         <w:t xml:space="preserve">&lt; </w:t>
       </w:r>
@@ -19098,7 +21028,7 @@
       </w:pPr>
     </w:p>
     <w:sectPr>
-      <w:footerReference w:type="default" r:id="rId18"/>
+      <w:footerReference w:type="default" r:id="rId19"/>
       <w:pgSz w:w="11906" w:h="16838"/>
       <w:pgMar w:top="1134" w:right="1134" w:bottom="1134" w:left="1134" w:header="0" w:footer="720" w:gutter="0"/>
       <w:pgNumType w:start="1"/>
@@ -19257,7 +21187,7 @@
       <w:rPr>
         <w:noProof/>
       </w:rPr>
-      <w:t>15</w:t>
+      <w:t>17</w:t>
     </w:r>
     <w:r>
       <w:fldChar w:fldCharType="end"/>
@@ -19288,7 +21218,7 @@
       <w:rPr>
         <w:noProof/>
       </w:rPr>
-      <w:t>17</w:t>
+      <w:t>18</w:t>
     </w:r>
     <w:r>
       <w:fldChar w:fldCharType="end"/>
@@ -20338,6 +22268,119 @@
     </w:lvl>
   </w:abstractNum>
   <w:abstractNum w:abstractNumId="8">
+    <w:nsid w:val="662320AC"/>
+    <w:multiLevelType w:val="hybridMultilevel"/>
+    <w:tmpl w:val="276CA326"/>
+    <w:lvl w:ilvl="0" w:tplc="280A0009">
+      <w:start w:val="1"/>
+      <w:numFmt w:val="bullet"/>
+      <w:lvlText w:val=""/>
+      <w:lvlJc w:val="left"/>
+      <w:pPr>
+        <w:ind w:left="927" w:hanging="360"/>
+      </w:pPr>
+      <w:rPr>
+        <w:rFonts w:ascii="Wingdings" w:hAnsi="Wingdings" w:hint="default"/>
+      </w:rPr>
+    </w:lvl>
+    <w:lvl w:ilvl="1" w:tplc="280A0003" w:tentative="1">
+      <w:start w:val="1"/>
+      <w:numFmt w:val="bullet"/>
+      <w:lvlText w:val="o"/>
+      <w:lvlJc w:val="left"/>
+      <w:pPr>
+        <w:ind w:left="1647" w:hanging="360"/>
+      </w:pPr>
+      <w:rPr>
+        <w:rFonts w:ascii="Courier New" w:hAnsi="Courier New" w:cs="Courier New" w:hint="default"/>
+      </w:rPr>
+    </w:lvl>
+    <w:lvl w:ilvl="2" w:tplc="280A0005" w:tentative="1">
+      <w:start w:val="1"/>
+      <w:numFmt w:val="bullet"/>
+      <w:lvlText w:val=""/>
+      <w:lvlJc w:val="left"/>
+      <w:pPr>
+        <w:ind w:left="2367" w:hanging="360"/>
+      </w:pPr>
+      <w:rPr>
+        <w:rFonts w:ascii="Wingdings" w:hAnsi="Wingdings" w:hint="default"/>
+      </w:rPr>
+    </w:lvl>
+    <w:lvl w:ilvl="3" w:tplc="280A0001" w:tentative="1">
+      <w:start w:val="1"/>
+      <w:numFmt w:val="bullet"/>
+      <w:lvlText w:val=""/>
+      <w:lvlJc w:val="left"/>
+      <w:pPr>
+        <w:ind w:left="3087" w:hanging="360"/>
+      </w:pPr>
+      <w:rPr>
+        <w:rFonts w:ascii="Symbol" w:hAnsi="Symbol" w:hint="default"/>
+      </w:rPr>
+    </w:lvl>
+    <w:lvl w:ilvl="4" w:tplc="280A0003" w:tentative="1">
+      <w:start w:val="1"/>
+      <w:numFmt w:val="bullet"/>
+      <w:lvlText w:val="o"/>
+      <w:lvlJc w:val="left"/>
+      <w:pPr>
+        <w:ind w:left="3807" w:hanging="360"/>
+      </w:pPr>
+      <w:rPr>
+        <w:rFonts w:ascii="Courier New" w:hAnsi="Courier New" w:cs="Courier New" w:hint="default"/>
+      </w:rPr>
+    </w:lvl>
+    <w:lvl w:ilvl="5" w:tplc="280A0005" w:tentative="1">
+      <w:start w:val="1"/>
+      <w:numFmt w:val="bullet"/>
+      <w:lvlText w:val=""/>
+      <w:lvlJc w:val="left"/>
+      <w:pPr>
+        <w:ind w:left="4527" w:hanging="360"/>
+      </w:pPr>
+      <w:rPr>
+        <w:rFonts w:ascii="Wingdings" w:hAnsi="Wingdings" w:hint="default"/>
+      </w:rPr>
+    </w:lvl>
+    <w:lvl w:ilvl="6" w:tplc="280A0001" w:tentative="1">
+      <w:start w:val="1"/>
+      <w:numFmt w:val="bullet"/>
+      <w:lvlText w:val=""/>
+      <w:lvlJc w:val="left"/>
+      <w:pPr>
+        <w:ind w:left="5247" w:hanging="360"/>
+      </w:pPr>
+      <w:rPr>
+        <w:rFonts w:ascii="Symbol" w:hAnsi="Symbol" w:hint="default"/>
+      </w:rPr>
+    </w:lvl>
+    <w:lvl w:ilvl="7" w:tplc="280A0003" w:tentative="1">
+      <w:start w:val="1"/>
+      <w:numFmt w:val="bullet"/>
+      <w:lvlText w:val="o"/>
+      <w:lvlJc w:val="left"/>
+      <w:pPr>
+        <w:ind w:left="5967" w:hanging="360"/>
+      </w:pPr>
+      <w:rPr>
+        <w:rFonts w:ascii="Courier New" w:hAnsi="Courier New" w:cs="Courier New" w:hint="default"/>
+      </w:rPr>
+    </w:lvl>
+    <w:lvl w:ilvl="8" w:tplc="280A0005" w:tentative="1">
+      <w:start w:val="1"/>
+      <w:numFmt w:val="bullet"/>
+      <w:lvlText w:val=""/>
+      <w:lvlJc w:val="left"/>
+      <w:pPr>
+        <w:ind w:left="6687" w:hanging="360"/>
+      </w:pPr>
+      <w:rPr>
+        <w:rFonts w:ascii="Wingdings" w:hAnsi="Wingdings" w:hint="default"/>
+      </w:rPr>
+    </w:lvl>
+  </w:abstractNum>
+  <w:abstractNum w:abstractNumId="9">
     <w:nsid w:val="6CAC5DA0"/>
     <w:multiLevelType w:val="multilevel"/>
     <w:tmpl w:val="2E66799E"/>
@@ -20459,7 +22502,7 @@
       </w:pPr>
     </w:lvl>
   </w:abstractNum>
-  <w:abstractNum w:abstractNumId="9">
+  <w:abstractNum w:abstractNumId="10">
     <w:nsid w:val="71407598"/>
     <w:multiLevelType w:val="multilevel"/>
     <w:tmpl w:val="5148B100"/>
@@ -20587,6 +22630,119 @@
         <w:rFonts w:ascii="OpenSymbol" w:hAnsi="OpenSymbol" w:cs="OpenSymbol" w:hint="default"/>
         <w:b/>
         <w:u w:val="none"/>
+      </w:rPr>
+    </w:lvl>
+  </w:abstractNum>
+  <w:abstractNum w:abstractNumId="11">
+    <w:nsid w:val="7F483CF8"/>
+    <w:multiLevelType w:val="hybridMultilevel"/>
+    <w:tmpl w:val="96CA6E54"/>
+    <w:lvl w:ilvl="0" w:tplc="280A0001">
+      <w:start w:val="1"/>
+      <w:numFmt w:val="bullet"/>
+      <w:lvlText w:val=""/>
+      <w:lvlJc w:val="left"/>
+      <w:pPr>
+        <w:ind w:left="1647" w:hanging="360"/>
+      </w:pPr>
+      <w:rPr>
+        <w:rFonts w:ascii="Symbol" w:hAnsi="Symbol" w:hint="default"/>
+      </w:rPr>
+    </w:lvl>
+    <w:lvl w:ilvl="1" w:tplc="280A0003" w:tentative="1">
+      <w:start w:val="1"/>
+      <w:numFmt w:val="bullet"/>
+      <w:lvlText w:val="o"/>
+      <w:lvlJc w:val="left"/>
+      <w:pPr>
+        <w:ind w:left="2367" w:hanging="360"/>
+      </w:pPr>
+      <w:rPr>
+        <w:rFonts w:ascii="Courier New" w:hAnsi="Courier New" w:cs="Courier New" w:hint="default"/>
+      </w:rPr>
+    </w:lvl>
+    <w:lvl w:ilvl="2" w:tplc="280A0005" w:tentative="1">
+      <w:start w:val="1"/>
+      <w:numFmt w:val="bullet"/>
+      <w:lvlText w:val=""/>
+      <w:lvlJc w:val="left"/>
+      <w:pPr>
+        <w:ind w:left="3087" w:hanging="360"/>
+      </w:pPr>
+      <w:rPr>
+        <w:rFonts w:ascii="Wingdings" w:hAnsi="Wingdings" w:hint="default"/>
+      </w:rPr>
+    </w:lvl>
+    <w:lvl w:ilvl="3" w:tplc="280A0001" w:tentative="1">
+      <w:start w:val="1"/>
+      <w:numFmt w:val="bullet"/>
+      <w:lvlText w:val=""/>
+      <w:lvlJc w:val="left"/>
+      <w:pPr>
+        <w:ind w:left="3807" w:hanging="360"/>
+      </w:pPr>
+      <w:rPr>
+        <w:rFonts w:ascii="Symbol" w:hAnsi="Symbol" w:hint="default"/>
+      </w:rPr>
+    </w:lvl>
+    <w:lvl w:ilvl="4" w:tplc="280A0003" w:tentative="1">
+      <w:start w:val="1"/>
+      <w:numFmt w:val="bullet"/>
+      <w:lvlText w:val="o"/>
+      <w:lvlJc w:val="left"/>
+      <w:pPr>
+        <w:ind w:left="4527" w:hanging="360"/>
+      </w:pPr>
+      <w:rPr>
+        <w:rFonts w:ascii="Courier New" w:hAnsi="Courier New" w:cs="Courier New" w:hint="default"/>
+      </w:rPr>
+    </w:lvl>
+    <w:lvl w:ilvl="5" w:tplc="280A0005" w:tentative="1">
+      <w:start w:val="1"/>
+      <w:numFmt w:val="bullet"/>
+      <w:lvlText w:val=""/>
+      <w:lvlJc w:val="left"/>
+      <w:pPr>
+        <w:ind w:left="5247" w:hanging="360"/>
+      </w:pPr>
+      <w:rPr>
+        <w:rFonts w:ascii="Wingdings" w:hAnsi="Wingdings" w:hint="default"/>
+      </w:rPr>
+    </w:lvl>
+    <w:lvl w:ilvl="6" w:tplc="280A0001" w:tentative="1">
+      <w:start w:val="1"/>
+      <w:numFmt w:val="bullet"/>
+      <w:lvlText w:val=""/>
+      <w:lvlJc w:val="left"/>
+      <w:pPr>
+        <w:ind w:left="5967" w:hanging="360"/>
+      </w:pPr>
+      <w:rPr>
+        <w:rFonts w:ascii="Symbol" w:hAnsi="Symbol" w:hint="default"/>
+      </w:rPr>
+    </w:lvl>
+    <w:lvl w:ilvl="7" w:tplc="280A0003" w:tentative="1">
+      <w:start w:val="1"/>
+      <w:numFmt w:val="bullet"/>
+      <w:lvlText w:val="o"/>
+      <w:lvlJc w:val="left"/>
+      <w:pPr>
+        <w:ind w:left="6687" w:hanging="360"/>
+      </w:pPr>
+      <w:rPr>
+        <w:rFonts w:ascii="Courier New" w:hAnsi="Courier New" w:cs="Courier New" w:hint="default"/>
+      </w:rPr>
+    </w:lvl>
+    <w:lvl w:ilvl="8" w:tplc="280A0005" w:tentative="1">
+      <w:start w:val="1"/>
+      <w:numFmt w:val="bullet"/>
+      <w:lvlText w:val=""/>
+      <w:lvlJc w:val="left"/>
+      <w:pPr>
+        <w:ind w:left="7407" w:hanging="360"/>
+      </w:pPr>
+      <w:rPr>
+        <w:rFonts w:ascii="Wingdings" w:hAnsi="Wingdings" w:hint="default"/>
       </w:rPr>
     </w:lvl>
   </w:abstractNum>
@@ -20609,16 +22765,22 @@
     <w:abstractNumId w:val="7"/>
   </w:num>
   <w:num w:numId="7">
-    <w:abstractNumId w:val="9"/>
+    <w:abstractNumId w:val="10"/>
   </w:num>
   <w:num w:numId="8">
     <w:abstractNumId w:val="0"/>
   </w:num>
   <w:num w:numId="9">
-    <w:abstractNumId w:val="8"/>
+    <w:abstractNumId w:val="9"/>
   </w:num>
   <w:num w:numId="10">
     <w:abstractNumId w:val="1"/>
+  </w:num>
+  <w:num w:numId="11">
+    <w:abstractNumId w:val="8"/>
+  </w:num>
+  <w:num w:numId="12">
+    <w:abstractNumId w:val="11"/>
   </w:num>
 </w:numbering>
 </file>

</xml_diff>

<commit_message>
Actualizado introduccion de control de conf. y lineas base, agregado rotulos a tablas y figuras
</commit_message>
<xml_diff>
--- a/Documentacion General/FISUM-PGC.docx
+++ b/Documentacion General/FISUM-PGC.docx
@@ -1158,16 +1158,14 @@
           </w:rPr>
           <w:t xml:space="preserve">Nomenclatura de los </w:t>
         </w:r>
-        <w:proofErr w:type="spellStart"/>
         <w:r>
           <w:rPr>
             <w:rStyle w:val="EnlacedeInternet"/>
             <w:rFonts w:ascii="Verdana" w:eastAsia="Verdana" w:hAnsi="Verdana" w:cs="Verdana"/>
             <w:color w:val="0000FF"/>
           </w:rPr>
-          <w:t>items</w:t>
+          <w:t>ítems</w:t>
         </w:r>
-        <w:proofErr w:type="spellEnd"/>
         <w:r>
           <w:rPr>
             <w:rStyle w:val="EnlacedeInternet"/>
@@ -1222,7 +1220,23 @@
             <w:rFonts w:ascii="Verdana" w:eastAsia="Verdana" w:hAnsi="Verdana" w:cs="Verdana"/>
             <w:color w:val="0000FF"/>
           </w:rPr>
-          <w:t>Control de configuración</w:t>
+          <w:t>Control de c</w:t>
+        </w:r>
+        <w:r>
+          <w:rPr>
+            <w:rStyle w:val="EnlacedeInternet"/>
+            <w:rFonts w:ascii="Verdana" w:eastAsia="Verdana" w:hAnsi="Verdana" w:cs="Verdana"/>
+            <w:color w:val="0000FF"/>
+          </w:rPr>
+          <w:t>o</w:t>
+        </w:r>
+        <w:r>
+          <w:rPr>
+            <w:rStyle w:val="EnlacedeInternet"/>
+            <w:rFonts w:ascii="Verdana" w:eastAsia="Verdana" w:hAnsi="Verdana" w:cs="Verdana"/>
+            <w:color w:val="0000FF"/>
+          </w:rPr>
+          <w:t>nfiguración</w:t>
         </w:r>
       </w:hyperlink>
       <w:hyperlink w:anchor="h.44sinio">
@@ -11115,8 +11129,18 @@
                 <w:sz w:val="22"/>
                 <w:szCs w:val="22"/>
               </w:rPr>
-              <w:t>Gestor de base de datos relacional MySQL</w:t>
-            </w:r>
+              <w:t xml:space="preserve">Gestor de base de datos relacional </w:t>
+            </w:r>
+            <w:proofErr w:type="spellStart"/>
+            <w:r>
+              <w:rPr>
+                <w:rFonts w:ascii="Arial" w:hAnsi="Arial" w:cs="Arial"/>
+                <w:sz w:val="22"/>
+                <w:szCs w:val="22"/>
+              </w:rPr>
+              <w:t>MySQL</w:t>
+            </w:r>
+            <w:proofErr w:type="spellEnd"/>
           </w:p>
         </w:tc>
         <w:tc>
@@ -16273,7 +16297,31 @@
         <w:rPr>
           <w:rFonts w:ascii="Verdana" w:eastAsia="Verdana" w:hAnsi="Verdana" w:cs="Verdana"/>
         </w:rPr>
-        <w:t xml:space="preserve">En esta etapa describiremos como será gestionado los cambios al sistema, definiremos hitos y/o eventos, dichos elementos serán controlados por la línea base, ya que el cambio es un hecho </w:t>
+        <w:t>En esta etapa describiremos como será ges</w:t>
+      </w:r>
+      <w:r>
+        <w:rPr>
+          <w:rFonts w:ascii="Verdana" w:eastAsia="Verdana" w:hAnsi="Verdana" w:cs="Verdana"/>
+        </w:rPr>
+        <w:t>tionado los cambios al sistema</w:t>
+      </w:r>
+      <w:r>
+        <w:rPr>
+          <w:rFonts w:ascii="Verdana" w:eastAsia="Verdana" w:hAnsi="Verdana" w:cs="Verdana"/>
+        </w:rPr>
+        <w:t xml:space="preserve">, </w:t>
+      </w:r>
+      <w:r>
+        <w:rPr>
+          <w:rFonts w:ascii="Verdana" w:eastAsia="Verdana" w:hAnsi="Verdana" w:cs="Verdana"/>
+        </w:rPr>
+        <w:t xml:space="preserve">dado </w:t>
+      </w:r>
+      <w:r>
+        <w:rPr>
+          <w:rFonts w:ascii="Verdana" w:eastAsia="Verdana" w:hAnsi="Verdana" w:cs="Verdana"/>
+        </w:rPr>
+        <w:t xml:space="preserve">que el cambio es un hecho </w:t>
       </w:r>
       <w:r>
         <w:rPr>
@@ -16287,7 +16335,42 @@
           <w:rFonts w:ascii="Verdana" w:eastAsia="Verdana" w:hAnsi="Verdana" w:cs="Verdana"/>
           <w:lang w:val="es-ES"/>
         </w:rPr>
-        <w:t>, este pudiendo darse por los siguientes motivos</w:t>
+        <w:t>.</w:t>
+      </w:r>
+      <w:r>
+        <w:rPr>
+          <w:rFonts w:ascii="Verdana" w:eastAsia="Verdana" w:hAnsi="Verdana" w:cs="Verdana"/>
+          <w:lang w:val="es-ES"/>
+        </w:rPr>
+        <w:t xml:space="preserve"> </w:t>
+      </w:r>
+      <w:r>
+        <w:rPr>
+          <w:rFonts w:ascii="Verdana" w:eastAsia="Verdana" w:hAnsi="Verdana" w:cs="Verdana"/>
+          <w:lang w:val="es-ES"/>
+        </w:rPr>
+        <w:t>Los cambios</w:t>
+      </w:r>
+      <w:r>
+        <w:rPr>
+          <w:rFonts w:ascii="Verdana" w:eastAsia="Verdana" w:hAnsi="Verdana" w:cs="Verdana"/>
+          <w:lang w:val="es-ES"/>
+        </w:rPr>
+        <w:t xml:space="preserve"> </w:t>
+      </w:r>
+      <w:r>
+        <w:rPr>
+          <w:rFonts w:ascii="Verdana" w:eastAsia="Verdana" w:hAnsi="Verdana" w:cs="Verdana"/>
+          <w:lang w:val="es-ES"/>
+        </w:rPr>
+        <w:t xml:space="preserve">pueden </w:t>
+      </w:r>
+      <w:r>
+        <w:rPr>
+          <w:rFonts w:ascii="Verdana" w:eastAsia="Verdana" w:hAnsi="Verdana" w:cs="Verdana"/>
+          <w:lang w:val="es-ES"/>
+        </w:rPr>
+        <w:t>darse por los siguientes motivos</w:t>
       </w:r>
       <w:r>
         <w:rPr>
@@ -16479,7 +16562,39 @@
         <w:rPr>
           <w:rFonts w:ascii="Verdana" w:eastAsia="Verdana" w:hAnsi="Verdana" w:cs="Verdana"/>
         </w:rPr>
-        <w:t>Una línea base es un artefacto del Control de configuración que nos ayuda a definir y estipular los hitos que sean necesarios, para de esta manera llevar un control de entrega.</w:t>
+        <w:t xml:space="preserve">Dado que los cambios suceden en cualquier momento en el ciclo de vida de software es necesario definir puntos de control, si estos no son definidos no se podría conocer </w:t>
+      </w:r>
+      <w:r>
+        <w:rPr>
+          <w:rFonts w:ascii="Verdana" w:eastAsia="Verdana" w:hAnsi="Verdana" w:cs="Verdana"/>
+        </w:rPr>
+        <w:t>cómo</w:t>
+      </w:r>
+      <w:r>
+        <w:rPr>
+          <w:rFonts w:ascii="Verdana" w:eastAsia="Verdana" w:hAnsi="Verdana" w:cs="Verdana"/>
+        </w:rPr>
+        <w:t xml:space="preserve"> se encuentra el software actual respecto a un periodo pasado (</w:t>
+      </w:r>
+      <w:proofErr w:type="spellStart"/>
+      <w:r>
+        <w:rPr>
+          <w:rFonts w:ascii="Verdana" w:eastAsia="Verdana" w:hAnsi="Verdana" w:cs="Verdana"/>
+        </w:rPr>
+        <w:t>e.g</w:t>
+      </w:r>
+      <w:proofErr w:type="spellEnd"/>
+      <w:r>
+        <w:rPr>
+          <w:rFonts w:ascii="Verdana" w:eastAsia="Verdana" w:hAnsi="Verdana" w:cs="Verdana"/>
+        </w:rPr>
+        <w:t>. hace un mes, hace 5 meses)</w:t>
+      </w:r>
+      <w:r>
+        <w:rPr>
+          <w:rFonts w:ascii="Verdana" w:eastAsia="Verdana" w:hAnsi="Verdana" w:cs="Verdana"/>
+        </w:rPr>
+        <w:t xml:space="preserve">, como se estuvo hace un periodo pasado, entre otros beneficios. </w:t>
       </w:r>
     </w:p>
     <w:p>
@@ -16499,7 +16614,49 @@
         <w:rPr>
           <w:rFonts w:ascii="Verdana" w:eastAsia="Verdana" w:hAnsi="Verdana" w:cs="Verdana"/>
         </w:rPr>
-        <w:t>Las líneas base de la Configuración del software se muestran en la siguiente figura:</w:t>
+        <w:t xml:space="preserve">Esta parte del proceso se encarga de definir esos puntos de control, que son conocidos como líneas base. </w:t>
+      </w:r>
+      <w:r>
+        <w:rPr>
+          <w:rFonts w:ascii="Verdana" w:eastAsia="Verdana" w:hAnsi="Verdana" w:cs="Verdana"/>
+        </w:rPr>
+        <w:t>Una línea base es un artefacto del Control de configuración que nos ayuda a definir y estipular los hitos que sean necesarios</w:t>
+      </w:r>
+      <w:r>
+        <w:rPr>
+          <w:rFonts w:ascii="Verdana" w:eastAsia="Verdana" w:hAnsi="Verdana" w:cs="Verdana"/>
+        </w:rPr>
+        <w:t xml:space="preserve"> en el ciclo de vida del software</w:t>
+      </w:r>
+      <w:r>
+        <w:rPr>
+          <w:rFonts w:ascii="Verdana" w:eastAsia="Verdana" w:hAnsi="Verdana" w:cs="Verdana"/>
+        </w:rPr>
+        <w:t xml:space="preserve"> para </w:t>
+      </w:r>
+      <w:r>
+        <w:rPr>
+          <w:rFonts w:ascii="Verdana" w:eastAsia="Verdana" w:hAnsi="Verdana" w:cs="Verdana"/>
+        </w:rPr>
+        <w:t xml:space="preserve">que </w:t>
+      </w:r>
+      <w:r>
+        <w:rPr>
+          <w:rFonts w:ascii="Verdana" w:eastAsia="Verdana" w:hAnsi="Verdana" w:cs="Verdana"/>
+        </w:rPr>
+        <w:t xml:space="preserve">de esta manera </w:t>
+      </w:r>
+      <w:r>
+        <w:rPr>
+          <w:rFonts w:ascii="Verdana" w:eastAsia="Verdana" w:hAnsi="Verdana" w:cs="Verdana"/>
+        </w:rPr>
+        <w:t xml:space="preserve">se pueda </w:t>
+      </w:r>
+      <w:r>
+        <w:rPr>
+          <w:rFonts w:ascii="Verdana" w:eastAsia="Verdana" w:hAnsi="Verdana" w:cs="Verdana"/>
+        </w:rPr>
+        <w:t>llevar un control.</w:t>
       </w:r>
     </w:p>
     <w:p>
@@ -16517,10 +16674,96 @@
       </w:pPr>
       <w:r>
         <w:rPr>
+          <w:rFonts w:ascii="Verdana" w:eastAsia="Verdana" w:hAnsi="Verdana" w:cs="Verdana"/>
+        </w:rPr>
+        <w:t xml:space="preserve">Cada línea base contiene un conjunto de ítems de configuración controlados por la misma. </w:t>
+      </w:r>
+      <w:r>
+        <w:rPr>
+          <w:rFonts w:ascii="Verdana" w:eastAsia="Verdana" w:hAnsi="Verdana" w:cs="Verdana"/>
+        </w:rPr>
+        <w:t xml:space="preserve">Las líneas base </w:t>
+      </w:r>
+      <w:r>
+        <w:rPr>
+          <w:rFonts w:ascii="Verdana" w:eastAsia="Verdana" w:hAnsi="Verdana" w:cs="Verdana"/>
+        </w:rPr>
+        <w:t xml:space="preserve">para cada proyecto de nuestra consultora se </w:t>
+      </w:r>
+      <w:r>
+        <w:rPr>
+          <w:rFonts w:ascii="Verdana" w:eastAsia="Verdana" w:hAnsi="Verdana" w:cs="Verdana"/>
+        </w:rPr>
+        <w:t>muestran en la</w:t>
+      </w:r>
+      <w:r>
+        <w:rPr>
+          <w:rFonts w:ascii="Verdana" w:eastAsia="Verdana" w:hAnsi="Verdana" w:cs="Verdana"/>
+        </w:rPr>
+        <w:t xml:space="preserve"> </w:t>
+      </w:r>
+      <w:r>
+        <w:rPr>
+          <w:rFonts w:ascii="Verdana" w:eastAsia="Verdana" w:hAnsi="Verdana" w:cs="Verdana"/>
+        </w:rPr>
+        <w:fldChar w:fldCharType="begin"/>
+      </w:r>
+      <w:r>
+        <w:rPr>
+          <w:rFonts w:ascii="Verdana" w:eastAsia="Verdana" w:hAnsi="Verdana" w:cs="Verdana"/>
+        </w:rPr>
+        <w:instrText xml:space="preserve"> REF _Ref454012186 \h </w:instrText>
+      </w:r>
+      <w:r>
+        <w:rPr>
+          <w:rFonts w:ascii="Verdana" w:eastAsia="Verdana" w:hAnsi="Verdana" w:cs="Verdana"/>
+        </w:rPr>
+      </w:r>
+      <w:r>
+        <w:rPr>
+          <w:rFonts w:ascii="Verdana" w:eastAsia="Verdana" w:hAnsi="Verdana" w:cs="Verdana"/>
+        </w:rPr>
+        <w:fldChar w:fldCharType="separate"/>
+      </w:r>
+      <w:r>
+        <w:t xml:space="preserve">Figura </w:t>
+      </w:r>
+      <w:r>
+        <w:rPr>
           <w:noProof/>
         </w:rPr>
+        <w:t>1</w:t>
+      </w:r>
+      <w:r>
+        <w:rPr>
+          <w:rFonts w:ascii="Verdana" w:eastAsia="Verdana" w:hAnsi="Verdana" w:cs="Verdana"/>
+        </w:rPr>
+        <w:fldChar w:fldCharType="end"/>
+      </w:r>
+      <w:r>
+        <w:rPr>
+          <w:rFonts w:ascii="Verdana" w:eastAsia="Verdana" w:hAnsi="Verdana" w:cs="Verdana"/>
+        </w:rPr>
+        <w:t>.</w:t>
+      </w:r>
+    </w:p>
+    <w:p>
+      <w:pPr>
+        <w:keepNext/>
+        <w:tabs>
+          <w:tab w:val="left" w:pos="567"/>
+          <w:tab w:val="left" w:pos="709"/>
+        </w:tabs>
+        <w:spacing w:after="240"/>
+        <w:ind w:left="567"/>
+        <w:jc w:val="center"/>
+      </w:pPr>
+      <w:r>
+        <w:rPr>
+          <w:noProof/>
+        </w:rPr>
         <w:drawing>
-          <wp:inline distT="0" distB="0" distL="0" distR="0" wp14:anchorId="12361532" wp14:editId="26B43B3D">
+          <wp:inline distT="0" distB="0" distL="0" distR="0" wp14:anchorId="2B293429" wp14:editId="66C2CB81">
             <wp:extent cx="5656560" cy="2209800"/>
             <wp:effectExtent l="0" t="0" r="1905" b="0"/>
             <wp:docPr id="8" name="Imagen 8"/>
@@ -16560,6 +16803,31 @@
     </w:p>
     <w:p>
       <w:pPr>
+        <w:pStyle w:val="Epgrafe"/>
+        <w:jc w:val="center"/>
+        <w:rPr>
+          <w:rFonts w:ascii="Verdana" w:eastAsia="Verdana" w:hAnsi="Verdana" w:cs="Verdana"/>
+        </w:rPr>
+      </w:pPr>
+      <w:bookmarkStart w:id="18" w:name="_Ref454012186"/>
+      <w:r>
+        <w:t xml:space="preserve">Figura </w:t>
+      </w:r>
+      <w:fldSimple w:instr=" SEQ Figura \* ARABIC ">
+        <w:r>
+          <w:rPr>
+            <w:noProof/>
+          </w:rPr>
+          <w:t>1</w:t>
+        </w:r>
+      </w:fldSimple>
+      <w:bookmarkEnd w:id="18"/>
+      <w:r>
+        <w:t xml:space="preserve"> Líneas base de cada proyecto de desarrollo de software</w:t>
+      </w:r>
+    </w:p>
+    <w:p>
+      <w:pPr>
         <w:tabs>
           <w:tab w:val="left" w:pos="567"/>
           <w:tab w:val="left" w:pos="709"/>
@@ -16575,7 +16843,13 @@
         <w:rPr>
           <w:rFonts w:ascii="Verdana" w:eastAsia="Verdana" w:hAnsi="Verdana" w:cs="Verdana"/>
         </w:rPr>
-        <w:t xml:space="preserve">Si los pasos sucesivos generan cambios en el documento después de una línea base, se requerirá una revisión formal y una justificación de todas las modificaciones del </w:t>
+        <w:t xml:space="preserve">Las actividades de desarrollo posteriores a la creación de una línea base muchas veces generan cambios en la misma, cuando esto suceda </w:t>
+      </w:r>
+      <w:r>
+        <w:rPr>
+          <w:rFonts w:ascii="Verdana" w:eastAsia="Verdana" w:hAnsi="Verdana" w:cs="Verdana"/>
+        </w:rPr>
+        <w:t xml:space="preserve">se requerirá una revisión formal y una justificación de todas las modificaciones del </w:t>
       </w:r>
       <w:r>
         <w:rPr>
@@ -16887,6 +17161,7 @@
         <w:rPr>
           <w:rFonts w:ascii="Verdana" w:eastAsia="Verdana" w:hAnsi="Verdana" w:cs="Verdana"/>
         </w:rPr>
+        <w:lastRenderedPageBreak/>
         <w:tab/>
       </w:r>
       <w:r>
@@ -17124,16 +17399,56 @@
         <w:spacing w:after="240"/>
         <w:ind w:left="567"/>
         <w:jc w:val="both"/>
-        <w:rPr>
-          <w:rFonts w:ascii="Verdana" w:eastAsia="Verdana" w:hAnsi="Verdana" w:cs="Verdana"/>
-        </w:rPr>
-      </w:pPr>
-      <w:r>
-        <w:rPr>
-          <w:rFonts w:ascii="Verdana" w:eastAsia="Verdana" w:hAnsi="Verdana" w:cs="Verdana"/>
-        </w:rPr>
-        <w:lastRenderedPageBreak/>
-        <w:t>La siguiente tabla muestra un esquema de las líneas base con sus respectivos entregables:</w:t>
+      </w:pPr>
+      <w:r>
+        <w:rPr>
+          <w:rFonts w:ascii="Verdana" w:eastAsia="Verdana" w:hAnsi="Verdana" w:cs="Verdana"/>
+        </w:rPr>
+        <w:t xml:space="preserve">Los ítems de configuración para cada línea base con sus respectivos hitos son mostrados en la </w:t>
+      </w:r>
+      <w:r>
+        <w:rPr>
+          <w:rFonts w:ascii="Verdana" w:eastAsia="Verdana" w:hAnsi="Verdana" w:cs="Verdana"/>
+        </w:rPr>
+        <w:fldChar w:fldCharType="begin"/>
+      </w:r>
+      <w:r>
+        <w:rPr>
+          <w:rFonts w:ascii="Verdana" w:eastAsia="Verdana" w:hAnsi="Verdana" w:cs="Verdana"/>
+        </w:rPr>
+        <w:instrText xml:space="preserve"> REF _Ref454012493 \h </w:instrText>
+      </w:r>
+      <w:r>
+        <w:rPr>
+          <w:rFonts w:ascii="Verdana" w:eastAsia="Verdana" w:hAnsi="Verdana" w:cs="Verdana"/>
+        </w:rPr>
+      </w:r>
+      <w:r>
+        <w:rPr>
+          <w:rFonts w:ascii="Verdana" w:eastAsia="Verdana" w:hAnsi="Verdana" w:cs="Verdana"/>
+        </w:rPr>
+        <w:fldChar w:fldCharType="separate"/>
+      </w:r>
+      <w:r>
+        <w:t xml:space="preserve">Tabla </w:t>
+      </w:r>
+      <w:r>
+        <w:rPr>
+          <w:noProof/>
+        </w:rPr>
+        <w:t>1</w:t>
+      </w:r>
+      <w:r>
+        <w:rPr>
+          <w:rFonts w:ascii="Verdana" w:eastAsia="Verdana" w:hAnsi="Verdana" w:cs="Verdana"/>
+        </w:rPr>
+        <w:fldChar w:fldCharType="end"/>
+      </w:r>
+      <w:r>
+        <w:rPr>
+          <w:rFonts w:ascii="Verdana" w:eastAsia="Verdana" w:hAnsi="Verdana" w:cs="Verdana"/>
+        </w:rPr>
+        <w:t>.</w:t>
       </w:r>
     </w:p>
     <w:tbl>
@@ -17214,7 +17529,13 @@
               <w:rPr>
                 <w:rFonts w:ascii="Verdana" w:eastAsia="Verdana" w:hAnsi="Verdana" w:cs="Verdana"/>
               </w:rPr>
-              <w:t>Items de Configuración</w:t>
+              <w:t>Ítems</w:t>
+            </w:r>
+            <w:r>
+              <w:rPr>
+                <w:rFonts w:ascii="Verdana" w:eastAsia="Verdana" w:hAnsi="Verdana" w:cs="Verdana"/>
+              </w:rPr>
+              <w:t xml:space="preserve"> de Configuración</w:t>
             </w:r>
           </w:p>
         </w:tc>
@@ -18107,6 +18428,7 @@
           </w:p>
           <w:p>
             <w:pPr>
+              <w:keepNext/>
               <w:tabs>
                 <w:tab w:val="left" w:pos="567"/>
                 <w:tab w:val="left" w:pos="709"/>
@@ -18128,16 +18450,52 @@
     </w:tbl>
     <w:p>
       <w:pPr>
-        <w:tabs>
-          <w:tab w:val="left" w:pos="567"/>
-          <w:tab w:val="left" w:pos="709"/>
-        </w:tabs>
-        <w:ind w:left="567"/>
-        <w:jc w:val="both"/>
-        <w:rPr>
-          <w:rFonts w:ascii="Verdana" w:eastAsia="Verdana" w:hAnsi="Verdana" w:cs="Verdana"/>
-        </w:rPr>
-      </w:pPr>
+        <w:pStyle w:val="Epgrafe"/>
+        <w:jc w:val="center"/>
+        <w:rPr>
+          <w:rFonts w:ascii="Verdana" w:eastAsia="Verdana" w:hAnsi="Verdana" w:cs="Verdana"/>
+        </w:rPr>
+      </w:pPr>
+      <w:bookmarkStart w:id="19" w:name="_Ref454012493"/>
+      <w:r>
+        <w:t xml:space="preserve">Tabla </w:t>
+      </w:r>
+      <w:fldSimple w:instr=" SEQ Tabla \* ARABIC ">
+        <w:r>
+          <w:rPr>
+            <w:noProof/>
+          </w:rPr>
+          <w:t>1</w:t>
+        </w:r>
+      </w:fldSimple>
+      <w:bookmarkEnd w:id="19"/>
+      <w:r>
+        <w:rPr>
+          <w:noProof/>
+        </w:rPr>
+        <w:t xml:space="preserve"> </w:t>
+      </w:r>
+      <w:r>
+        <w:rPr>
+          <w:noProof/>
+        </w:rPr>
+        <w:t>Líneas base con sus respectivos ítems de configuración y hitos</w:t>
+      </w:r>
+    </w:p>
+    <w:p>
+      <w:pPr>
+        <w:rPr>
+          <w:rFonts w:ascii="Verdana" w:eastAsia="Verdana" w:hAnsi="Verdana" w:cs="Verdana"/>
+          <w:b/>
+        </w:rPr>
+      </w:pPr>
+      <w:r>
+        <w:rPr>
+          <w:rFonts w:ascii="Verdana" w:eastAsia="Verdana" w:hAnsi="Verdana" w:cs="Verdana"/>
+          <w:b/>
+        </w:rPr>
+        <w:br w:type="page"/>
+      </w:r>
     </w:p>
     <w:p>
       <w:pPr>
@@ -18158,6 +18516,7 @@
           <w:rFonts w:ascii="Verdana" w:eastAsia="Verdana" w:hAnsi="Verdana" w:cs="Verdana"/>
           <w:b/>
         </w:rPr>
+        <w:lastRenderedPageBreak/>
         <w:t>Estructura de Librerías</w:t>
       </w:r>
     </w:p>
@@ -18178,7 +18537,31 @@
         <w:rPr>
           <w:rFonts w:ascii="Verdana" w:eastAsia="Verdana" w:hAnsi="Verdana" w:cs="Verdana"/>
         </w:rPr>
-        <w:t xml:space="preserve">Una de los principales objetivos de la gestión de la configuración como es asegurar que el almacenamiento de un ítem no desaparecerá o será dañado, que este pueda ser encontrado en cualquier momento y entregado en la condición en la que se espera que este, y ese registro debe ser mantenido para indicar a quien se le ha dado un ítem o una copia de ella [2]. </w:t>
+        <w:t xml:space="preserve">Una de los principales objetivos de la gestión de la configuración es asegurar que el almacenamiento de un ítem no desaparecerá o será dañado, </w:t>
+      </w:r>
+      <w:r>
+        <w:rPr>
+          <w:rFonts w:ascii="Verdana" w:eastAsia="Verdana" w:hAnsi="Verdana" w:cs="Verdana"/>
+        </w:rPr>
+        <w:t xml:space="preserve">además </w:t>
+      </w:r>
+      <w:r>
+        <w:rPr>
+          <w:rFonts w:ascii="Verdana" w:eastAsia="Verdana" w:hAnsi="Verdana" w:cs="Verdana"/>
+        </w:rPr>
+        <w:t xml:space="preserve">que este pueda ser encontrado en cualquier momento y entregado en la condición en la que se espera que este, y ese registro debe ser mantenido para indicar a quien se le ha </w:t>
+      </w:r>
+      <w:r>
+        <w:rPr>
+          <w:rFonts w:ascii="Verdana" w:eastAsia="Verdana" w:hAnsi="Verdana" w:cs="Verdana"/>
+        </w:rPr>
+        <w:t>entregado</w:t>
+      </w:r>
+      <w:r>
+        <w:rPr>
+          <w:rFonts w:ascii="Verdana" w:eastAsia="Verdana" w:hAnsi="Verdana" w:cs="Verdana"/>
+        </w:rPr>
+        <w:t xml:space="preserve"> un ítem o una copia de ella [2]. </w:t>
       </w:r>
     </w:p>
     <w:p>
@@ -18221,19 +18604,6 @@
     </w:p>
     <w:p>
       <w:pPr>
-        <w:rPr>
-          <w:rFonts w:ascii="Verdana" w:eastAsia="Verdana" w:hAnsi="Verdana" w:cs="Verdana"/>
-        </w:rPr>
-      </w:pPr>
-      <w:r>
-        <w:rPr>
-          <w:rFonts w:ascii="Verdana" w:eastAsia="Verdana" w:hAnsi="Verdana" w:cs="Verdana"/>
-        </w:rPr>
-        <w:br w:type="page"/>
-      </w:r>
-    </w:p>
-    <w:p>
-      <w:pPr>
         <w:tabs>
           <w:tab w:val="left" w:pos="567"/>
           <w:tab w:val="left" w:pos="709"/>
@@ -18249,35 +18619,100 @@
         <w:rPr>
           <w:rFonts w:ascii="Verdana" w:eastAsia="Verdana" w:hAnsi="Verdana" w:cs="Verdana"/>
         </w:rPr>
-        <w:lastRenderedPageBreak/>
         <w:t>Las librerías para cada proyecto de FISUM</w:t>
       </w:r>
       <w:r>
         <w:rPr>
           <w:rFonts w:ascii="Verdana" w:eastAsia="Verdana" w:hAnsi="Verdana" w:cs="Verdana"/>
         </w:rPr>
-        <w:t xml:space="preserve"> están divididas de la siguiente forma:</w:t>
-      </w:r>
-    </w:p>
-    <w:p>
-      <w:pPr>
+        <w:t xml:space="preserve"> están divididas</w:t>
+      </w:r>
+      <w:r>
+        <w:rPr>
+          <w:rFonts w:ascii="Verdana" w:eastAsia="Verdana" w:hAnsi="Verdana" w:cs="Verdana"/>
+        </w:rPr>
+        <w:t xml:space="preserve"> como se muestra en la</w:t>
+      </w:r>
+      <w:r>
+        <w:rPr>
+          <w:rFonts w:ascii="Verdana" w:eastAsia="Verdana" w:hAnsi="Verdana" w:cs="Verdana"/>
+        </w:rPr>
+        <w:t xml:space="preserve"> </w:t>
+      </w:r>
+      <w:r>
+        <w:rPr>
+          <w:noProof/>
+        </w:rPr>
+        <w:fldChar w:fldCharType="begin"/>
+      </w:r>
+      <w:r>
+        <w:instrText xml:space="preserve"> REF _Ref454012186 \h </w:instrText>
+      </w:r>
+      <w:r>
+        <w:rPr>
+          <w:noProof/>
+        </w:rPr>
+      </w:r>
+      <w:r>
+        <w:rPr>
+          <w:noProof/>
+        </w:rPr>
+        <w:fldChar w:fldCharType="separate"/>
+      </w:r>
+      <w:r>
+        <w:fldChar w:fldCharType="begin"/>
+      </w:r>
+      <w:r>
+        <w:rPr>
+          <w:noProof/>
+        </w:rPr>
+        <w:instrText xml:space="preserve"> REF _Ref454012234 \h </w:instrText>
+      </w:r>
+      <w:r>
+        <w:fldChar w:fldCharType="separate"/>
+      </w:r>
+      <w:r>
+        <w:t xml:space="preserve">Figura </w:t>
+      </w:r>
+      <w:r>
+        <w:rPr>
+          <w:noProof/>
+        </w:rPr>
+        <w:t>2</w:t>
+      </w:r>
+      <w:r>
+        <w:fldChar w:fldCharType="end"/>
+      </w:r>
+      <w:r>
+        <w:rPr>
+          <w:noProof/>
+        </w:rPr>
+        <w:fldChar w:fldCharType="end"/>
+      </w:r>
+      <w:r>
+        <w:rPr>
+          <w:rFonts w:ascii="Verdana" w:eastAsia="Verdana" w:hAnsi="Verdana" w:cs="Verdana"/>
+        </w:rPr>
+        <w:t>.</w:t>
+      </w:r>
+    </w:p>
+    <w:p>
+      <w:pPr>
+        <w:keepNext/>
         <w:tabs>
           <w:tab w:val="left" w:pos="567"/>
           <w:tab w:val="left" w:pos="709"/>
         </w:tabs>
         <w:spacing w:after="240"/>
         <w:ind w:left="567"/>
-        <w:jc w:val="both"/>
-        <w:rPr>
-          <w:rFonts w:ascii="Verdana" w:eastAsia="Verdana" w:hAnsi="Verdana" w:cs="Verdana"/>
-        </w:rPr>
+        <w:jc w:val="center"/>
       </w:pPr>
       <w:r>
         <w:rPr>
           <w:noProof/>
         </w:rPr>
         <w:drawing>
-          <wp:inline distT="0" distB="0" distL="0" distR="0" wp14:anchorId="6DBE7F8A" wp14:editId="02D280C6">
+          <wp:inline distT="0" distB="0" distL="0" distR="0" wp14:anchorId="4751BDA6" wp14:editId="25E56192">
             <wp:extent cx="1743075" cy="952500"/>
             <wp:effectExtent l="0" t="0" r="9525" b="0"/>
             <wp:docPr id="9" name="Imagen 9"/>
@@ -18315,6 +18750,31 @@
     </w:p>
     <w:p>
       <w:pPr>
+        <w:pStyle w:val="Epgrafe"/>
+        <w:jc w:val="center"/>
+      </w:pPr>
+      <w:bookmarkStart w:id="20" w:name="_Ref454012234"/>
+      <w:r>
+        <w:t xml:space="preserve">Figura </w:t>
+      </w:r>
+      <w:fldSimple w:instr=" SEQ Figura \* ARABIC ">
+        <w:r>
+          <w:rPr>
+            <w:noProof/>
+          </w:rPr>
+          <w:t>2</w:t>
+        </w:r>
+      </w:fldSimple>
+      <w:bookmarkEnd w:id="20"/>
+      <w:r>
+        <w:t xml:space="preserve"> </w:t>
+      </w:r>
+      <w:r>
+        <w:t>Estructura de las librerías para cada proyecto</w:t>
+      </w:r>
+    </w:p>
+    <w:p>
+      <w:pPr>
         <w:tabs>
           <w:tab w:val="left" w:pos="567"/>
           <w:tab w:val="left" w:pos="709"/>
@@ -18342,30 +18802,25 @@
         <w:jc w:val="both"/>
         <w:rPr>
           <w:rFonts w:ascii="Verdana" w:eastAsia="Verdana" w:hAnsi="Verdana" w:cs="Verdana"/>
-        </w:rPr>
-      </w:pPr>
-      <w:proofErr w:type="spellStart"/>
-      <w:r>
-        <w:rPr>
-          <w:rFonts w:ascii="Verdana" w:eastAsia="Verdana" w:hAnsi="Verdana" w:cs="Verdana"/>
-        </w:rPr>
-        <w:t>Librería</w:t>
-      </w:r>
-      <w:proofErr w:type="spellEnd"/>
-      <w:r>
-        <w:rPr>
-          <w:rFonts w:ascii="Verdana" w:eastAsia="Verdana" w:hAnsi="Verdana" w:cs="Verdana"/>
-        </w:rPr>
-        <w:t xml:space="preserve"> </w:t>
-      </w:r>
-      <w:proofErr w:type="spellStart"/>
-      <w:r>
-        <w:rPr>
-          <w:rFonts w:ascii="Verdana" w:eastAsia="Verdana" w:hAnsi="Verdana" w:cs="Verdana"/>
-        </w:rPr>
-        <w:t>Clientes</w:t>
-      </w:r>
-      <w:proofErr w:type="spellEnd"/>
+          <w:lang w:val="es-PE"/>
+        </w:rPr>
+      </w:pPr>
+      <w:r>
+        <w:rPr>
+          <w:rFonts w:ascii="Verdana" w:eastAsia="Verdana" w:hAnsi="Verdana" w:cs="Verdana"/>
+          <w:lang w:val="es-PE"/>
+        </w:rPr>
+        <w:t>Librería Clien</w:t>
+      </w:r>
+      <w:bookmarkStart w:id="21" w:name="_GoBack"/>
+      <w:bookmarkEnd w:id="21"/>
+      <w:r>
+        <w:rPr>
+          <w:rFonts w:ascii="Verdana" w:eastAsia="Verdana" w:hAnsi="Verdana" w:cs="Verdana"/>
+          <w:lang w:val="es-PE"/>
+        </w:rPr>
+        <w:t>tes</w:t>
+      </w:r>
     </w:p>
     <w:p>
       <w:pPr>
@@ -18379,7 +18834,13 @@
         <w:rPr>
           <w:rFonts w:ascii="Verdana" w:eastAsia="Verdana" w:hAnsi="Verdana" w:cs="Verdana"/>
         </w:rPr>
-        <w:t>Librería donde se almacena la información en la que el cliente / usuario puede colaborar con cierta información, por ejemplo: los requisitos necesarios del cambio a realizar, detalles de interfaz, conocimientos básicos del sistema, etc.</w:t>
+        <w:t>Librería donde se almacena la información en la que el cliente / usuario puede colaborar con cierta información, por ejemplo: los requisitos necesarios del cambio a realizar, detalles</w:t>
+      </w:r>
+      <w:r>
+        <w:rPr>
+          <w:rFonts w:ascii="Verdana" w:eastAsia="Verdana" w:hAnsi="Verdana" w:cs="Verdana"/>
+        </w:rPr>
+        <w:t xml:space="preserve"> de interfaz, conocimientos básicos del sistema, etc.</w:t>
       </w:r>
     </w:p>
     <w:p>
@@ -18846,6 +19307,7 @@
         <w:rPr>
           <w:noProof/>
         </w:rPr>
+        <w:lastRenderedPageBreak/>
         <w:drawing>
           <wp:inline distT="0" distB="0" distL="0" distR="0" wp14:anchorId="4D5EC39D" wp14:editId="47832D62">
             <wp:extent cx="1295400" cy="1609725"/>
@@ -18950,15 +19412,7 @@
         <w:rPr>
           <w:rFonts w:ascii="Verdana" w:eastAsia="Verdana" w:hAnsi="Verdana" w:cs="Verdana"/>
         </w:rPr>
-        <w:t xml:space="preserve"> i</w:t>
-      </w:r>
-      <w:bookmarkStart w:id="18" w:name="_GoBack"/>
-      <w:bookmarkEnd w:id="18"/>
-      <w:r>
-        <w:rPr>
-          <w:rFonts w:ascii="Verdana" w:eastAsia="Verdana" w:hAnsi="Verdana" w:cs="Verdana"/>
-        </w:rPr>
-        <w:t xml:space="preserve">n y </w:t>
+        <w:t xml:space="preserve"> in y </w:t>
       </w:r>
       <w:proofErr w:type="spellStart"/>
       <w:r>
@@ -19014,7 +19468,6 @@
         <w:rPr>
           <w:rFonts w:ascii="Verdana" w:eastAsia="Verdana" w:hAnsi="Verdana" w:cs="Verdana"/>
         </w:rPr>
-        <w:lastRenderedPageBreak/>
         <w:t>• Lee</w:t>
       </w:r>
       <w:r>
@@ -19839,6 +20292,7 @@
         <w:rPr>
           <w:rFonts w:ascii="Verdana" w:eastAsia="Verdana" w:hAnsi="Verdana" w:cs="Verdana"/>
         </w:rPr>
+        <w:lastRenderedPageBreak/>
         <w:t>Personal de QA:</w:t>
       </w:r>
     </w:p>
@@ -20260,7 +20714,6 @@
         <w:rPr>
           <w:rFonts w:ascii="Verdana" w:eastAsia="Verdana" w:hAnsi="Verdana" w:cs="Verdana"/>
         </w:rPr>
-        <w:lastRenderedPageBreak/>
         <w:t>Defecto</w:t>
       </w:r>
       <w:proofErr w:type="spellEnd"/>
@@ -20323,7 +20776,21 @@
         <w:rPr>
           <w:rFonts w:ascii="Verdana" w:eastAsia="Verdana" w:hAnsi="Verdana" w:cs="Verdana"/>
         </w:rPr>
-        <w:t xml:space="preserve"> a producción.</w:t>
+        <w:t xml:space="preserve"> a </w:t>
+      </w:r>
+      <w:proofErr w:type="spellStart"/>
+      <w:r>
+        <w:rPr>
+          <w:rFonts w:ascii="Verdana" w:eastAsia="Verdana" w:hAnsi="Verdana" w:cs="Verdana"/>
+        </w:rPr>
+        <w:t>producción</w:t>
+      </w:r>
+      <w:proofErr w:type="spellEnd"/>
+      <w:r>
+        <w:rPr>
+          <w:rFonts w:ascii="Verdana" w:eastAsia="Verdana" w:hAnsi="Verdana" w:cs="Verdana"/>
+        </w:rPr>
+        <w:t>.</w:t>
       </w:r>
     </w:p>
     <w:p>
@@ -20595,8 +21062,8 @@
         </w:tabs>
         <w:jc w:val="both"/>
       </w:pPr>
-      <w:bookmarkStart w:id="19" w:name="h.z337ya"/>
-      <w:bookmarkEnd w:id="19"/>
+      <w:bookmarkStart w:id="22" w:name="h.z337ya"/>
+      <w:bookmarkEnd w:id="22"/>
     </w:p>
     <w:p>
       <w:pPr>
@@ -20654,8 +21121,8 @@
         </w:tabs>
         <w:jc w:val="both"/>
       </w:pPr>
-      <w:bookmarkStart w:id="20" w:name="h.3j2qqm3"/>
-      <w:bookmarkEnd w:id="20"/>
+      <w:bookmarkStart w:id="23" w:name="h.3j2qqm3"/>
+      <w:bookmarkEnd w:id="23"/>
     </w:p>
     <w:p>
       <w:pPr>
@@ -20713,8 +21180,8 @@
         <w:ind w:left="709"/>
         <w:jc w:val="both"/>
       </w:pPr>
-      <w:bookmarkStart w:id="21" w:name="h.1y810tw"/>
-      <w:bookmarkEnd w:id="21"/>
+      <w:bookmarkStart w:id="24" w:name="h.1y810tw"/>
+      <w:bookmarkEnd w:id="24"/>
     </w:p>
     <w:p>
       <w:pPr>
@@ -20786,8 +21253,8 @@
         <w:ind w:left="709"/>
         <w:jc w:val="both"/>
       </w:pPr>
-      <w:bookmarkStart w:id="22" w:name="h.4i7ojhp"/>
-      <w:bookmarkEnd w:id="22"/>
+      <w:bookmarkStart w:id="25" w:name="h.4i7ojhp"/>
+      <w:bookmarkEnd w:id="25"/>
     </w:p>
     <w:p>
       <w:pPr>
@@ -20819,6 +21286,7 @@
         <w:rPr>
           <w:rFonts w:ascii="Verdana" w:eastAsia="Verdana" w:hAnsi="Verdana" w:cs="Verdana"/>
         </w:rPr>
+        <w:lastRenderedPageBreak/>
         <w:t xml:space="preserve">&lt; </w:t>
       </w:r>
       <w:proofErr w:type="gramStart"/>
@@ -20896,8 +21364,8 @@
         <w:ind w:left="709"/>
         <w:jc w:val="both"/>
       </w:pPr>
-      <w:bookmarkStart w:id="23" w:name="h.2xcytpi"/>
-      <w:bookmarkEnd w:id="23"/>
+      <w:bookmarkStart w:id="26" w:name="h.2xcytpi"/>
+      <w:bookmarkEnd w:id="26"/>
     </w:p>
     <w:p>
       <w:pPr>
@@ -20972,8 +21440,8 @@
       </w:pPr>
     </w:p>
     <w:p>
-      <w:bookmarkStart w:id="24" w:name="h.1ci93xb"/>
-      <w:bookmarkEnd w:id="24"/>
+      <w:bookmarkStart w:id="27" w:name="h.1ci93xb"/>
+      <w:bookmarkEnd w:id="27"/>
     </w:p>
     <w:p>
       <w:pPr>
@@ -21187,7 +21655,7 @@
       <w:rPr>
         <w:noProof/>
       </w:rPr>
-      <w:t>17</w:t>
+      <w:t>16</w:t>
     </w:r>
     <w:r>
       <w:fldChar w:fldCharType="end"/>
@@ -21218,7 +21686,7 @@
       <w:rPr>
         <w:noProof/>
       </w:rPr>
-      <w:t>18</w:t>
+      <w:t>19</w:t>
     </w:r>
     <w:r>
       <w:fldChar w:fldCharType="end"/>

</xml_diff>

<commit_message>
merge y agregado reportes de auditoria
</commit_message>
<xml_diff>
--- a/Documentacion General/FISUM-PGC.docx
+++ b/Documentacion General/FISUM-PGC.docx
@@ -1,6 +1,6 @@
 
 <file path=word/document.xml><?xml version="1.0" encoding="utf-8"?>
-<w:document xmlns:wpc="http://schemas.microsoft.com/office/word/2010/wordprocessingCanvas" xmlns:mc="http://schemas.openxmlformats.org/markup-compatibility/2006" xmlns:o="urn:schemas-microsoft-com:office:office" xmlns:r="http://schemas.openxmlformats.org/officeDocument/2006/relationships" xmlns:m="http://schemas.openxmlformats.org/officeDocument/2006/math" xmlns:v="urn:schemas-microsoft-com:vml" xmlns:wp14="http://schemas.microsoft.com/office/word/2010/wordprocessingDrawing" xmlns:wp="http://schemas.openxmlformats.org/drawingml/2006/wordprocessingDrawing" xmlns:w10="urn:schemas-microsoft-com:office:word" xmlns:w="http://schemas.openxmlformats.org/wordprocessingml/2006/main" xmlns:w14="http://schemas.microsoft.com/office/word/2010/wordml" xmlns:w15="http://schemas.microsoft.com/office/word/2012/wordml" xmlns:wpg="http://schemas.microsoft.com/office/word/2010/wordprocessingGroup" xmlns:wpi="http://schemas.microsoft.com/office/word/2010/wordprocessingInk" xmlns:wne="http://schemas.microsoft.com/office/word/2006/wordml" xmlns:wps="http://schemas.microsoft.com/office/word/2010/wordprocessingShape" mc:Ignorable="w14 w15 wp14">
+<w:document xmlns:wpc="http://schemas.microsoft.com/office/word/2010/wordprocessingCanvas" xmlns:mc="http://schemas.openxmlformats.org/markup-compatibility/2006" xmlns:o="urn:schemas-microsoft-com:office:office" xmlns:r="http://schemas.openxmlformats.org/officeDocument/2006/relationships" xmlns:m="http://schemas.openxmlformats.org/officeDocument/2006/math" xmlns:v="urn:schemas-microsoft-com:vml" xmlns:wp14="http://schemas.microsoft.com/office/word/2010/wordprocessingDrawing" xmlns:wp="http://schemas.openxmlformats.org/drawingml/2006/wordprocessingDrawing" xmlns:w10="urn:schemas-microsoft-com:office:word" xmlns:w="http://schemas.openxmlformats.org/wordprocessingml/2006/main" xmlns:w14="http://schemas.microsoft.com/office/word/2010/wordml" xmlns:wpg="http://schemas.microsoft.com/office/word/2010/wordprocessingGroup" xmlns:wpi="http://schemas.microsoft.com/office/word/2010/wordprocessingInk" xmlns:wne="http://schemas.microsoft.com/office/word/2006/wordml" xmlns:wps="http://schemas.microsoft.com/office/word/2010/wordprocessingShape" mc:Ignorable="w14 wp14">
   <w:background w:color="FFFFFF"/>
   <w:body>
     <w:p>
@@ -2375,7 +2375,7 @@
             <wp:cNvGraphicFramePr/>
             <a:graphic xmlns:a="http://schemas.openxmlformats.org/drawingml/2006/main">
               <a:graphicData uri="http://schemas.openxmlformats.org/drawingml/2006/chart">
-                <c:chart xmlns:c="http://schemas.openxmlformats.org/drawingml/2006/chart" xmlns:r="http://schemas.openxmlformats.org/officeDocument/2006/relationships" r:id="rId7"/>
+                <c:chart xmlns:c="http://schemas.openxmlformats.org/drawingml/2006/chart" xmlns:r="http://schemas.openxmlformats.org/officeDocument/2006/relationships" r:id="rId8"/>
               </a:graphicData>
             </a:graphic>
           </wp:inline>
@@ -2384,7 +2384,7 @@
     </w:p>
     <w:p>
       <w:pPr>
-        <w:pStyle w:val="Descripcin"/>
+        <w:pStyle w:val="Epgrafe"/>
         <w:ind w:left="2160" w:firstLine="720"/>
         <w:rPr>
           <w:rFonts w:ascii="Verdana" w:eastAsia="Verdana" w:hAnsi="Verdana" w:cs="Verdana"/>
@@ -2455,7 +2455,7 @@
             <wp:cNvGraphicFramePr/>
             <a:graphic xmlns:a="http://schemas.openxmlformats.org/drawingml/2006/main">
               <a:graphicData uri="http://schemas.openxmlformats.org/drawingml/2006/chart">
-                <c:chart xmlns:c="http://schemas.openxmlformats.org/drawingml/2006/chart" xmlns:r="http://schemas.openxmlformats.org/officeDocument/2006/relationships" r:id="rId8"/>
+                <c:chart xmlns:c="http://schemas.openxmlformats.org/drawingml/2006/chart" xmlns:r="http://schemas.openxmlformats.org/officeDocument/2006/relationships" r:id="rId9"/>
               </a:graphicData>
             </a:graphic>
           </wp:inline>
@@ -2464,7 +2464,7 @@
     </w:p>
     <w:p>
       <w:pPr>
-        <w:pStyle w:val="Descripcin"/>
+        <w:pStyle w:val="Epgrafe"/>
         <w:ind w:left="2160" w:firstLine="720"/>
         <w:rPr>
           <w:rFonts w:ascii="Verdana" w:eastAsia="Verdana" w:hAnsi="Verdana" w:cs="Verdana"/>
@@ -2534,7 +2534,7 @@
             <wp:cNvGraphicFramePr/>
             <a:graphic xmlns:a="http://schemas.openxmlformats.org/drawingml/2006/main">
               <a:graphicData uri="http://schemas.openxmlformats.org/drawingml/2006/chart">
-                <c:chart xmlns:c="http://schemas.openxmlformats.org/drawingml/2006/chart" xmlns:r="http://schemas.openxmlformats.org/officeDocument/2006/relationships" r:id="rId9"/>
+                <c:chart xmlns:c="http://schemas.openxmlformats.org/drawingml/2006/chart" xmlns:r="http://schemas.openxmlformats.org/officeDocument/2006/relationships" r:id="rId10"/>
               </a:graphicData>
             </a:graphic>
           </wp:inline>
@@ -2543,7 +2543,7 @@
     </w:p>
     <w:p>
       <w:pPr>
-        <w:pStyle w:val="Descripcin"/>
+        <w:pStyle w:val="Epgrafe"/>
         <w:ind w:left="2160" w:firstLine="720"/>
         <w:rPr>
           <w:rFonts w:ascii="Verdana" w:eastAsia="Verdana" w:hAnsi="Verdana" w:cs="Verdana"/>
@@ -2646,7 +2646,7 @@
             <wp:cNvGraphicFramePr/>
             <a:graphic xmlns:a="http://schemas.openxmlformats.org/drawingml/2006/main">
               <a:graphicData uri="http://schemas.openxmlformats.org/drawingml/2006/chart">
-                <c:chart xmlns:c="http://schemas.openxmlformats.org/drawingml/2006/chart" xmlns:r="http://schemas.openxmlformats.org/officeDocument/2006/relationships" r:id="rId10"/>
+                <c:chart xmlns:c="http://schemas.openxmlformats.org/drawingml/2006/chart" xmlns:r="http://schemas.openxmlformats.org/officeDocument/2006/relationships" r:id="rId11"/>
               </a:graphicData>
             </a:graphic>
           </wp:inline>
@@ -2655,7 +2655,7 @@
     </w:p>
     <w:p>
       <w:pPr>
-        <w:pStyle w:val="Descripcin"/>
+        <w:pStyle w:val="Epgrafe"/>
         <w:ind w:left="2160" w:firstLine="720"/>
         <w:rPr>
           <w:rFonts w:ascii="Verdana" w:hAnsi="Verdana"/>
@@ -2717,7 +2717,7 @@
                     </pic:cNvPicPr>
                   </pic:nvPicPr>
                   <pic:blipFill>
-                    <a:blip r:embed="rId11"/>
+                    <a:blip r:embed="rId12"/>
                     <a:stretch>
                       <a:fillRect/>
                     </a:stretch>
@@ -3424,7 +3424,7 @@
     </w:tbl>
     <w:p>
       <w:pPr>
-        <w:pStyle w:val="Descripcin"/>
+        <w:pStyle w:val="Epgrafe"/>
         <w:ind w:left="2160" w:firstLine="720"/>
         <w:rPr>
           <w:rFonts w:ascii="Verdana" w:hAnsi="Verdana"/>
@@ -4229,21 +4229,7 @@
         <w:rPr>
           <w:rFonts w:ascii="Verdana" w:hAnsi="Verdana"/>
         </w:rPr>
-        <w:t xml:space="preserve"> (AWS abreviado) es una colección de servicios de computación en la nube (también llamados servicios web) que en conjunto forman una plataforma de computación en la nube, ofrecidas a través de Internet por Amazon.com. Es usado en aplicaciones populares como </w:t>
-      </w:r>
-      <w:proofErr w:type="spellStart"/>
-      <w:r>
-        <w:rPr>
-          <w:rFonts w:ascii="Verdana" w:hAnsi="Verdana"/>
-        </w:rPr>
-        <w:t>Dropbox</w:t>
-      </w:r>
-      <w:proofErr w:type="spellEnd"/>
-      <w:r>
-        <w:rPr>
-          <w:rFonts w:ascii="Verdana" w:hAnsi="Verdana"/>
-        </w:rPr>
-        <w:t xml:space="preserve">, </w:t>
+        <w:t xml:space="preserve"> (AWS abreviado) es una colección de servicios de computación en la nube (también llamados servicios web) que en conjunto forman una plataforma de computación en la nube, ofrecidas a través de Internet por Amazon.com. Es usado en aplicaciones populares como Dropbox, </w:t>
       </w:r>
       <w:proofErr w:type="spellStart"/>
       <w:r>
@@ -4493,7 +4479,7 @@
                     </pic:cNvPicPr>
                   </pic:nvPicPr>
                   <pic:blipFill>
-                    <a:blip r:embed="rId12"/>
+                    <a:blip r:embed="rId13"/>
                     <a:stretch>
                       <a:fillRect/>
                     </a:stretch>
@@ -4721,7 +4707,6 @@
               <w:jc w:val="center"/>
               <w:rPr>
                 <w:rFonts w:ascii="Calibri" w:hAnsi="Calibri"/>
-                <w:color w:val="FFFFFF" w:themeColor="background1"/>
                 <w:sz w:val="22"/>
                 <w:szCs w:val="22"/>
               </w:rPr>
@@ -8578,7 +8563,6 @@
             <w:r>
               <w:rPr>
                 <w:rFonts w:ascii="Verdana" w:eastAsia="Verdana" w:hAnsi="Verdana" w:cs="Verdana"/>
-                <w:color w:val="FFFFFF" w:themeColor="background1"/>
               </w:rPr>
               <w:t>Tipo de ítem (E=Evolución</w:t>
             </w:r>
@@ -8595,7 +8579,6 @@
             <w:r>
               <w:rPr>
                 <w:rFonts w:ascii="Verdana" w:eastAsia="Verdana" w:hAnsi="Verdana" w:cs="Verdana"/>
-                <w:color w:val="FFFFFF" w:themeColor="background1"/>
               </w:rPr>
               <w:t>F=Fuente</w:t>
             </w:r>
@@ -8612,7 +8595,6 @@
             <w:r>
               <w:rPr>
                 <w:rFonts w:ascii="Verdana" w:eastAsia="Verdana" w:hAnsi="Verdana" w:cs="Verdana"/>
-                <w:color w:val="FFFFFF" w:themeColor="background1"/>
               </w:rPr>
               <w:t xml:space="preserve">S=Soporte) </w:t>
             </w:r>
@@ -8641,7 +8623,6 @@
             <w:r>
               <w:rPr>
                 <w:rFonts w:ascii="Verdana" w:eastAsia="Verdana" w:hAnsi="Verdana" w:cs="Verdana"/>
-                <w:color w:val="FFFFFF" w:themeColor="background1"/>
               </w:rPr>
               <w:t>Nombre del ítem</w:t>
             </w:r>
@@ -8670,7 +8651,6 @@
             <w:r>
               <w:rPr>
                 <w:rFonts w:ascii="Verdana" w:eastAsia="Verdana" w:hAnsi="Verdana" w:cs="Verdana"/>
-                <w:color w:val="FFFFFF" w:themeColor="background1"/>
               </w:rPr>
               <w:t xml:space="preserve">Fuente </w:t>
             </w:r>
@@ -8688,7 +8668,6 @@
             <w:r>
               <w:rPr>
                 <w:rFonts w:ascii="Verdana" w:eastAsia="Verdana" w:hAnsi="Verdana" w:cs="Verdana"/>
-                <w:color w:val="FFFFFF" w:themeColor="background1"/>
               </w:rPr>
               <w:t>(E= Empresa</w:t>
             </w:r>
@@ -8706,7 +8685,6 @@
             <w:r>
               <w:rPr>
                 <w:rFonts w:ascii="Verdana" w:eastAsia="Verdana" w:hAnsi="Verdana" w:cs="Verdana"/>
-                <w:color w:val="FFFFFF" w:themeColor="background1"/>
               </w:rPr>
               <w:t>P= Proyecto</w:t>
             </w:r>
@@ -8724,7 +8702,6 @@
             <w:r>
               <w:rPr>
                 <w:rFonts w:ascii="Verdana" w:eastAsia="Verdana" w:hAnsi="Verdana" w:cs="Verdana"/>
-                <w:color w:val="FFFFFF" w:themeColor="background1"/>
               </w:rPr>
               <w:t>C= Cliente</w:t>
             </w:r>
@@ -8742,7 +8719,6 @@
             <w:r>
               <w:rPr>
                 <w:rFonts w:ascii="Verdana" w:eastAsia="Verdana" w:hAnsi="Verdana" w:cs="Verdana"/>
-                <w:color w:val="FFFFFF" w:themeColor="background1"/>
               </w:rPr>
               <w:t>V=Proveedor)</w:t>
             </w:r>
@@ -8771,7 +8747,6 @@
             <w:r>
               <w:rPr>
                 <w:rFonts w:ascii="Verdana" w:eastAsia="Verdana" w:hAnsi="Verdana" w:cs="Verdana"/>
-                <w:color w:val="FFFFFF" w:themeColor="background1"/>
               </w:rPr>
               <w:t>Proyecto</w:t>
             </w:r>
@@ -8805,7 +8780,6 @@
             <w:r>
               <w:rPr>
                 <w:rFonts w:ascii="Verdana" w:eastAsia="Verdana" w:hAnsi="Verdana" w:cs="Verdana"/>
-                <w:color w:val="FFFFFF" w:themeColor="background1"/>
               </w:rPr>
               <w:t>E</w:t>
             </w:r>
@@ -8912,7 +8886,6 @@
             <w:r>
               <w:rPr>
                 <w:rFonts w:ascii="Verdana" w:eastAsia="Verdana" w:hAnsi="Verdana" w:cs="Verdana"/>
-                <w:color w:val="FFFFFF" w:themeColor="background1"/>
               </w:rPr>
               <w:t>E</w:t>
             </w:r>
@@ -9022,7 +8995,6 @@
             <w:r>
               <w:rPr>
                 <w:rFonts w:ascii="Verdana" w:eastAsia="Verdana" w:hAnsi="Verdana" w:cs="Verdana"/>
-                <w:color w:val="FFFFFF" w:themeColor="background1"/>
               </w:rPr>
               <w:t>E</w:t>
             </w:r>
@@ -9129,7 +9101,6 @@
             <w:r>
               <w:rPr>
                 <w:rFonts w:ascii="Verdana" w:eastAsia="Verdana" w:hAnsi="Verdana" w:cs="Verdana"/>
-                <w:color w:val="FFFFFF" w:themeColor="background1"/>
               </w:rPr>
               <w:t>E</w:t>
             </w:r>
@@ -9239,7 +9210,6 @@
             <w:r>
               <w:rPr>
                 <w:rFonts w:ascii="Verdana" w:eastAsia="Verdana" w:hAnsi="Verdana" w:cs="Verdana"/>
-                <w:color w:val="FFFFFF" w:themeColor="background1"/>
               </w:rPr>
               <w:t>E</w:t>
             </w:r>
@@ -9346,7 +9316,6 @@
             <w:r>
               <w:rPr>
                 <w:rFonts w:ascii="Verdana" w:eastAsia="Verdana" w:hAnsi="Verdana" w:cs="Verdana"/>
-                <w:color w:val="FFFFFF" w:themeColor="background1"/>
               </w:rPr>
               <w:t>E</w:t>
             </w:r>
@@ -9476,7 +9445,6 @@
             <w:r>
               <w:rPr>
                 <w:rFonts w:ascii="Verdana" w:eastAsia="Verdana" w:hAnsi="Verdana" w:cs="Verdana"/>
-                <w:color w:val="FFFFFF" w:themeColor="background1"/>
               </w:rPr>
               <w:lastRenderedPageBreak/>
               <w:t>E</w:t>
@@ -9602,7 +9570,6 @@
             <w:r>
               <w:rPr>
                 <w:rFonts w:ascii="Verdana" w:eastAsia="Verdana" w:hAnsi="Verdana" w:cs="Verdana"/>
-                <w:color w:val="FFFFFF" w:themeColor="background1"/>
               </w:rPr>
               <w:t>E</w:t>
             </w:r>
@@ -9730,7 +9697,6 @@
             <w:r>
               <w:rPr>
                 <w:rFonts w:ascii="Verdana" w:eastAsia="Verdana" w:hAnsi="Verdana" w:cs="Verdana"/>
-                <w:color w:val="FFFFFF" w:themeColor="background1"/>
               </w:rPr>
               <w:t>E</w:t>
             </w:r>
@@ -9855,7 +9821,6 @@
             <w:r>
               <w:rPr>
                 <w:rFonts w:ascii="Verdana" w:eastAsia="Verdana" w:hAnsi="Verdana" w:cs="Verdana"/>
-                <w:color w:val="FFFFFF" w:themeColor="background1"/>
               </w:rPr>
               <w:t>E</w:t>
             </w:r>
@@ -9983,7 +9948,6 @@
             <w:r>
               <w:rPr>
                 <w:rFonts w:ascii="Verdana" w:eastAsia="Verdana" w:hAnsi="Verdana" w:cs="Verdana"/>
-                <w:color w:val="FFFFFF" w:themeColor="background1"/>
               </w:rPr>
               <w:t>E</w:t>
             </w:r>
@@ -10108,7 +10072,6 @@
             <w:r>
               <w:rPr>
                 <w:rFonts w:ascii="Verdana" w:eastAsia="Verdana" w:hAnsi="Verdana" w:cs="Verdana"/>
-                <w:color w:val="FFFFFF" w:themeColor="background1"/>
               </w:rPr>
               <w:t>E</w:t>
             </w:r>
@@ -10218,7 +10181,6 @@
             <w:r>
               <w:rPr>
                 <w:rFonts w:ascii="Verdana" w:eastAsia="Verdana" w:hAnsi="Verdana" w:cs="Verdana"/>
-                <w:color w:val="FFFFFF" w:themeColor="background1"/>
               </w:rPr>
               <w:t>E</w:t>
             </w:r>
@@ -10325,7 +10287,6 @@
             <w:r>
               <w:rPr>
                 <w:rFonts w:ascii="Verdana" w:eastAsia="Verdana" w:hAnsi="Verdana" w:cs="Verdana"/>
-                <w:color w:val="FFFFFF" w:themeColor="background1"/>
               </w:rPr>
               <w:t>E</w:t>
             </w:r>
@@ -10435,7 +10396,6 @@
             <w:r>
               <w:rPr>
                 <w:rFonts w:ascii="Verdana" w:eastAsia="Verdana" w:hAnsi="Verdana" w:cs="Verdana"/>
-                <w:color w:val="FFFFFF" w:themeColor="background1"/>
               </w:rPr>
               <w:t>E</w:t>
             </w:r>
@@ -10542,7 +10502,6 @@
             <w:r>
               <w:rPr>
                 <w:rFonts w:ascii="Verdana" w:eastAsia="Verdana" w:hAnsi="Verdana" w:cs="Verdana"/>
-                <w:color w:val="FFFFFF" w:themeColor="background1"/>
               </w:rPr>
               <w:t>E</w:t>
             </w:r>
@@ -10663,7 +10622,6 @@
             <w:r>
               <w:rPr>
                 <w:rFonts w:ascii="Verdana" w:eastAsia="Verdana" w:hAnsi="Verdana" w:cs="Verdana"/>
-                <w:color w:val="FFFFFF" w:themeColor="background1"/>
               </w:rPr>
               <w:t>E</w:t>
             </w:r>
@@ -10770,7 +10728,6 @@
             <w:r>
               <w:rPr>
                 <w:rFonts w:ascii="Verdana" w:eastAsia="Verdana" w:hAnsi="Verdana" w:cs="Verdana"/>
-                <w:color w:val="FFFFFF" w:themeColor="background1"/>
               </w:rPr>
               <w:t>F</w:t>
             </w:r>
@@ -10880,7 +10837,6 @@
             <w:r>
               <w:rPr>
                 <w:rFonts w:ascii="Verdana" w:eastAsia="Verdana" w:hAnsi="Verdana" w:cs="Verdana"/>
-                <w:color w:val="FFFFFF" w:themeColor="background1"/>
               </w:rPr>
               <w:t>F</w:t>
             </w:r>
@@ -10987,7 +10943,6 @@
             <w:r>
               <w:rPr>
                 <w:rFonts w:ascii="Verdana" w:eastAsia="Verdana" w:hAnsi="Verdana" w:cs="Verdana"/>
-                <w:color w:val="FFFFFF" w:themeColor="background1"/>
               </w:rPr>
               <w:t>S</w:t>
             </w:r>
@@ -11097,7 +11052,6 @@
             <w:r>
               <w:rPr>
                 <w:rFonts w:ascii="Verdana" w:eastAsia="Verdana" w:hAnsi="Verdana" w:cs="Verdana"/>
-                <w:color w:val="FFFFFF" w:themeColor="background1"/>
               </w:rPr>
               <w:t>S</w:t>
             </w:r>
@@ -11215,7 +11169,6 @@
             <w:r>
               <w:rPr>
                 <w:rFonts w:ascii="Verdana" w:eastAsia="Verdana" w:hAnsi="Verdana" w:cs="Verdana"/>
-                <w:color w:val="FFFFFF" w:themeColor="background1"/>
               </w:rPr>
               <w:t>E</w:t>
             </w:r>
@@ -11325,7 +11278,6 @@
             <w:r>
               <w:rPr>
                 <w:rFonts w:ascii="Verdana" w:eastAsia="Verdana" w:hAnsi="Verdana" w:cs="Verdana"/>
-                <w:color w:val="FFFFFF" w:themeColor="background1"/>
               </w:rPr>
               <w:t>E</w:t>
             </w:r>
@@ -11432,7 +11384,6 @@
             <w:r>
               <w:rPr>
                 <w:rFonts w:ascii="Verdana" w:eastAsia="Verdana" w:hAnsi="Verdana" w:cs="Verdana"/>
-                <w:color w:val="FFFFFF" w:themeColor="background1"/>
               </w:rPr>
               <w:t>E</w:t>
             </w:r>
@@ -11542,7 +11493,6 @@
             <w:r>
               <w:rPr>
                 <w:rFonts w:ascii="Verdana" w:eastAsia="Verdana" w:hAnsi="Verdana" w:cs="Verdana"/>
-                <w:color w:val="FFFFFF" w:themeColor="background1"/>
               </w:rPr>
               <w:t>E</w:t>
             </w:r>
@@ -11649,7 +11599,6 @@
             <w:r>
               <w:rPr>
                 <w:rFonts w:ascii="Verdana" w:eastAsia="Verdana" w:hAnsi="Verdana" w:cs="Verdana"/>
-                <w:color w:val="FFFFFF" w:themeColor="background1"/>
               </w:rPr>
               <w:t>E</w:t>
             </w:r>
@@ -11759,7 +11708,6 @@
             <w:r>
               <w:rPr>
                 <w:rFonts w:ascii="Verdana" w:eastAsia="Verdana" w:hAnsi="Verdana" w:cs="Verdana"/>
-                <w:color w:val="FFFFFF" w:themeColor="background1"/>
               </w:rPr>
               <w:t>E</w:t>
             </w:r>
@@ -11866,7 +11814,6 @@
             <w:r>
               <w:rPr>
                 <w:rFonts w:ascii="Verdana" w:eastAsia="Verdana" w:hAnsi="Verdana" w:cs="Verdana"/>
-                <w:color w:val="FFFFFF" w:themeColor="background1"/>
               </w:rPr>
               <w:t>E</w:t>
             </w:r>
@@ -11976,7 +11923,6 @@
             <w:r>
               <w:rPr>
                 <w:rFonts w:ascii="Verdana" w:eastAsia="Verdana" w:hAnsi="Verdana" w:cs="Verdana"/>
-                <w:color w:val="FFFFFF" w:themeColor="background1"/>
               </w:rPr>
               <w:t>E</w:t>
             </w:r>
@@ -12083,7 +12029,6 @@
             <w:r>
               <w:rPr>
                 <w:rFonts w:ascii="Verdana" w:eastAsia="Verdana" w:hAnsi="Verdana" w:cs="Verdana"/>
-                <w:color w:val="FFFFFF" w:themeColor="background1"/>
               </w:rPr>
               <w:t>E</w:t>
             </w:r>
@@ -12193,7 +12138,6 @@
             <w:r>
               <w:rPr>
                 <w:rFonts w:ascii="Verdana" w:eastAsia="Verdana" w:hAnsi="Verdana" w:cs="Verdana"/>
-                <w:color w:val="FFFFFF" w:themeColor="background1"/>
               </w:rPr>
               <w:t>E</w:t>
             </w:r>
@@ -12470,7 +12414,6 @@
             <w:r>
               <w:rPr>
                 <w:rFonts w:ascii="Verdana" w:eastAsia="Verdana" w:hAnsi="Verdana" w:cs="Verdana"/>
-                <w:color w:val="FFFFFF" w:themeColor="background1"/>
               </w:rPr>
               <w:t>Tipo de ítem de configuración</w:t>
             </w:r>
@@ -12500,7 +12443,6 @@
             <w:r>
               <w:rPr>
                 <w:rFonts w:ascii="Verdana" w:eastAsia="Verdana" w:hAnsi="Verdana" w:cs="Verdana"/>
-                <w:color w:val="FFFFFF" w:themeColor="background1"/>
               </w:rPr>
               <w:t>Nomenclatura</w:t>
             </w:r>
@@ -12530,7 +12472,6 @@
             <w:r>
               <w:rPr>
                 <w:rFonts w:ascii="Verdana" w:eastAsia="Verdana" w:hAnsi="Verdana" w:cs="Verdana"/>
-                <w:color w:val="FFFFFF" w:themeColor="background1"/>
               </w:rPr>
               <w:t>Ejemplo</w:t>
             </w:r>
@@ -12566,7 +12507,6 @@
             <w:r>
               <w:rPr>
                 <w:rFonts w:ascii="Verdana" w:eastAsia="Verdana" w:hAnsi="Verdana" w:cs="Verdana"/>
-                <w:color w:val="FFFFFF" w:themeColor="background1"/>
               </w:rPr>
               <w:lastRenderedPageBreak/>
               <w:t>Ítem en evolución</w:t>
@@ -12672,7 +12612,6 @@
               <w:jc w:val="both"/>
               <w:rPr>
                 <w:rFonts w:ascii="Verdana" w:eastAsia="Verdana" w:hAnsi="Verdana" w:cs="Verdana"/>
-                <w:color w:val="FFFFFF" w:themeColor="background1"/>
               </w:rPr>
             </w:pPr>
           </w:p>
@@ -12779,7 +12718,6 @@
               <w:jc w:val="both"/>
               <w:rPr>
                 <w:rFonts w:ascii="Verdana" w:eastAsia="Verdana" w:hAnsi="Verdana" w:cs="Verdana"/>
-                <w:color w:val="FFFFFF" w:themeColor="background1"/>
               </w:rPr>
             </w:pPr>
           </w:p>
@@ -12883,7 +12821,6 @@
               <w:jc w:val="both"/>
               <w:rPr>
                 <w:rFonts w:ascii="Verdana" w:eastAsia="Verdana" w:hAnsi="Verdana" w:cs="Verdana"/>
-                <w:color w:val="FFFFFF" w:themeColor="background1"/>
               </w:rPr>
             </w:pPr>
           </w:p>
@@ -13046,7 +12983,6 @@
             <w:r>
               <w:rPr>
                 <w:rFonts w:ascii="Verdana" w:eastAsia="Verdana" w:hAnsi="Verdana" w:cs="Verdana"/>
-                <w:color w:val="FFFFFF" w:themeColor="background1"/>
               </w:rPr>
               <w:t>Ítem fuente</w:t>
             </w:r>
@@ -13159,7 +13095,6 @@
             <w:r>
               <w:rPr>
                 <w:rFonts w:ascii="Verdana" w:eastAsia="Verdana" w:hAnsi="Verdana" w:cs="Verdana"/>
-                <w:color w:val="FFFFFF" w:themeColor="background1"/>
               </w:rPr>
               <w:t>Ítem de soporte</w:t>
             </w:r>
@@ -13253,7 +13188,7 @@
     </w:tbl>
     <w:p>
       <w:pPr>
-        <w:pStyle w:val="Descripcin"/>
+        <w:pStyle w:val="Epgrafe"/>
         <w:ind w:left="2160" w:firstLine="720"/>
       </w:pPr>
       <w:r>
@@ -13351,7 +13286,6 @@
             <w:r>
               <w:rPr>
                 <w:rFonts w:ascii="Verdana" w:eastAsia="Verdana" w:hAnsi="Verdana" w:cs="Verdana"/>
-                <w:color w:val="FFFFFF" w:themeColor="background1"/>
               </w:rPr>
               <w:t xml:space="preserve">Nomenclatura </w:t>
             </w:r>
@@ -13380,7 +13314,6 @@
             <w:r>
               <w:rPr>
                 <w:rFonts w:ascii="Verdana" w:eastAsia="Verdana" w:hAnsi="Verdana" w:cs="Verdana"/>
-                <w:color w:val="FFFFFF" w:themeColor="background1"/>
               </w:rPr>
               <w:t>Entregable</w:t>
             </w:r>
@@ -13409,7 +13342,6 @@
             <w:r>
               <w:rPr>
                 <w:rFonts w:ascii="Verdana" w:eastAsia="Verdana" w:hAnsi="Verdana" w:cs="Verdana"/>
-                <w:color w:val="FFFFFF" w:themeColor="background1"/>
               </w:rPr>
               <w:t>Fase del proceso de desarrollo de software</w:t>
             </w:r>
@@ -13443,7 +13375,6 @@
             <w:r>
               <w:rPr>
                 <w:rFonts w:ascii="Verdana" w:eastAsia="Verdana" w:hAnsi="Verdana" w:cs="Verdana"/>
-                <w:color w:val="FFFFFF" w:themeColor="background1"/>
               </w:rPr>
               <w:t>SISLAB_PP</w:t>
             </w:r>
@@ -13526,7 +13457,6 @@
             <w:r>
               <w:rPr>
                 <w:rFonts w:ascii="Verdana" w:eastAsia="Verdana" w:hAnsi="Verdana" w:cs="Verdana"/>
-                <w:color w:val="FFFFFF" w:themeColor="background1"/>
               </w:rPr>
               <w:t>SISLAB_CP</w:t>
             </w:r>
@@ -13612,7 +13542,6 @@
             <w:r>
               <w:rPr>
                 <w:rFonts w:ascii="Verdana" w:eastAsia="Verdana" w:hAnsi="Verdana" w:cs="Verdana"/>
-                <w:color w:val="FFFFFF" w:themeColor="background1"/>
               </w:rPr>
               <w:t>SISLAB_DN</w:t>
             </w:r>
@@ -13695,7 +13624,6 @@
             <w:r>
               <w:rPr>
                 <w:rFonts w:ascii="Verdana" w:eastAsia="Verdana" w:hAnsi="Verdana" w:cs="Verdana"/>
-                <w:color w:val="FFFFFF" w:themeColor="background1"/>
               </w:rPr>
               <w:t>SISLAB_LR</w:t>
             </w:r>
@@ -13781,7 +13709,6 @@
             <w:r>
               <w:rPr>
                 <w:rFonts w:ascii="Verdana" w:eastAsia="Verdana" w:hAnsi="Verdana" w:cs="Verdana"/>
-                <w:color w:val="FFFFFF" w:themeColor="background1"/>
               </w:rPr>
               <w:t>SISLAB_ECUML</w:t>
             </w:r>
@@ -13864,7 +13791,6 @@
             <w:r>
               <w:rPr>
                 <w:rFonts w:ascii="Verdana" w:eastAsia="Verdana" w:hAnsi="Verdana" w:cs="Verdana"/>
-                <w:color w:val="FFFFFF" w:themeColor="background1"/>
               </w:rPr>
               <w:t>SISLAB_ECURL</w:t>
             </w:r>
@@ -13968,7 +13894,6 @@
             <w:r>
               <w:rPr>
                 <w:rFonts w:ascii="Verdana" w:eastAsia="Verdana" w:hAnsi="Verdana" w:cs="Verdana"/>
-                <w:color w:val="FFFFFF" w:themeColor="background1"/>
               </w:rPr>
               <w:lastRenderedPageBreak/>
               <w:t xml:space="preserve">SISLAB_ECUAC </w:t>
@@ -14070,7 +13995,6 @@
             <w:r>
               <w:rPr>
                 <w:rFonts w:ascii="Verdana" w:eastAsia="Verdana" w:hAnsi="Verdana" w:cs="Verdana"/>
-                <w:color w:val="FFFFFF" w:themeColor="background1"/>
               </w:rPr>
               <w:t>SISLAB_ECURLE</w:t>
             </w:r>
@@ -14174,7 +14098,6 @@
             <w:r>
               <w:rPr>
                 <w:rFonts w:ascii="Verdana" w:eastAsia="Verdana" w:hAnsi="Verdana" w:cs="Verdana"/>
-                <w:color w:val="FFFFFF" w:themeColor="background1"/>
               </w:rPr>
               <w:t>SISLAB_ECUAL</w:t>
             </w:r>
@@ -14275,7 +14198,6 @@
             <w:r>
               <w:rPr>
                 <w:rFonts w:ascii="Verdana" w:eastAsia="Verdana" w:hAnsi="Verdana" w:cs="Verdana"/>
-                <w:color w:val="FFFFFF" w:themeColor="background1"/>
               </w:rPr>
               <w:t>SISLAB_ECUCL</w:t>
             </w:r>
@@ -14379,7 +14301,6 @@
             <w:r>
               <w:rPr>
                 <w:rFonts w:ascii="Verdana" w:eastAsia="Verdana" w:hAnsi="Verdana" w:cs="Verdana"/>
-                <w:color w:val="FFFFFF" w:themeColor="background1"/>
               </w:rPr>
               <w:t>SISLAB_ECUALL</w:t>
             </w:r>
@@ -14480,7 +14401,6 @@
             <w:r>
               <w:rPr>
                 <w:rFonts w:ascii="Verdana" w:eastAsia="Verdana" w:hAnsi="Verdana" w:cs="Verdana"/>
-                <w:color w:val="FFFFFF" w:themeColor="background1"/>
               </w:rPr>
               <w:t>SISLAB_ECUSLL</w:t>
             </w:r>
@@ -14566,7 +14486,6 @@
             <w:r>
               <w:rPr>
                 <w:rFonts w:ascii="Verdana" w:eastAsia="Verdana" w:hAnsi="Verdana" w:cs="Verdana"/>
-                <w:color w:val="FFFFFF" w:themeColor="background1"/>
               </w:rPr>
               <w:t>SISLAB_DA</w:t>
             </w:r>
@@ -14649,7 +14568,6 @@
             <w:r>
               <w:rPr>
                 <w:rFonts w:ascii="Verdana" w:eastAsia="Verdana" w:hAnsi="Verdana" w:cs="Verdana"/>
-                <w:color w:val="FFFFFF" w:themeColor="background1"/>
               </w:rPr>
               <w:t>SISLAB_DD</w:t>
             </w:r>
@@ -14735,7 +14653,6 @@
             <w:r>
               <w:rPr>
                 <w:rFonts w:ascii="Verdana" w:eastAsia="Verdana" w:hAnsi="Verdana" w:cs="Verdana"/>
-                <w:color w:val="FFFFFF" w:themeColor="background1"/>
               </w:rPr>
               <w:t>SISLAB_ECP</w:t>
             </w:r>
@@ -14818,7 +14735,6 @@
             <w:r>
               <w:rPr>
                 <w:rFonts w:ascii="Verdana" w:eastAsia="Verdana" w:hAnsi="Verdana" w:cs="Verdana"/>
-                <w:color w:val="FFFFFF" w:themeColor="background1"/>
               </w:rPr>
               <w:t>SISLAB_DAS</w:t>
             </w:r>
@@ -14916,7 +14832,6 @@
             <w:r>
               <w:rPr>
                 <w:rFonts w:ascii="Verdana" w:eastAsia="Verdana" w:hAnsi="Verdana" w:cs="Verdana"/>
-                <w:color w:val="FFFFFF" w:themeColor="background1"/>
               </w:rPr>
               <w:t>SISLAB_DDS</w:t>
             </w:r>
@@ -14999,7 +14914,6 @@
             <w:r>
               <w:rPr>
                 <w:rFonts w:ascii="Verdana" w:eastAsia="Verdana" w:hAnsi="Verdana" w:cs="Verdana"/>
-                <w:color w:val="FFFFFF" w:themeColor="background1"/>
               </w:rPr>
               <w:t>SCRIPT</w:t>
             </w:r>
@@ -15085,7 +14999,6 @@
             <w:r>
               <w:rPr>
                 <w:rFonts w:ascii="Verdana" w:eastAsia="Verdana" w:hAnsi="Verdana" w:cs="Verdana"/>
-                <w:color w:val="FFFFFF" w:themeColor="background1"/>
               </w:rPr>
               <w:t>SOURCE</w:t>
             </w:r>
@@ -15187,7 +15100,6 @@
             <w:r>
               <w:rPr>
                 <w:rFonts w:ascii="Verdana" w:eastAsia="Verdana" w:hAnsi="Verdana" w:cs="Verdana"/>
-                <w:color w:val="FFFFFF" w:themeColor="background1"/>
               </w:rPr>
               <w:t>SpringFramework</w:t>
             </w:r>
@@ -15195,7 +15107,6 @@
             <w:r>
               <w:rPr>
                 <w:rFonts w:ascii="Verdana" w:eastAsia="Verdana" w:hAnsi="Verdana" w:cs="Verdana"/>
-                <w:color w:val="FFFFFF" w:themeColor="background1"/>
               </w:rPr>
               <w:t xml:space="preserve"> v4.2.6</w:t>
             </w:r>
@@ -15283,7 +15194,6 @@
             <w:r>
               <w:rPr>
                 <w:rFonts w:ascii="Verdana" w:eastAsia="Verdana" w:hAnsi="Verdana" w:cs="Verdana"/>
-                <w:color w:val="FFFFFF" w:themeColor="background1"/>
               </w:rPr>
               <w:t>MysqlCommunityServer</w:t>
             </w:r>
@@ -15291,7 +15201,6 @@
             <w:r>
               <w:rPr>
                 <w:rFonts w:ascii="Verdana" w:eastAsia="Verdana" w:hAnsi="Verdana" w:cs="Verdana"/>
-                <w:color w:val="FFFFFF" w:themeColor="background1"/>
               </w:rPr>
               <w:t xml:space="preserve"> v5.7.12</w:t>
             </w:r>
@@ -15411,7 +15320,6 @@
             <w:r>
               <w:rPr>
                 <w:rFonts w:ascii="Verdana" w:eastAsia="Verdana" w:hAnsi="Verdana" w:cs="Verdana"/>
-                <w:color w:val="FFFFFF" w:themeColor="background1"/>
               </w:rPr>
               <w:t>DSO_PP</w:t>
             </w:r>
@@ -15500,7 +15408,6 @@
             <w:r>
               <w:rPr>
                 <w:rFonts w:ascii="Verdana" w:eastAsia="Verdana" w:hAnsi="Verdana" w:cs="Verdana"/>
-                <w:color w:val="FFFFFF" w:themeColor="background1"/>
               </w:rPr>
               <w:t>DSO_CP</w:t>
             </w:r>
@@ -15590,7 +15497,6 @@
             <w:r>
               <w:rPr>
                 <w:rFonts w:ascii="Verdana" w:eastAsia="Verdana" w:hAnsi="Verdana" w:cs="Verdana"/>
-                <w:color w:val="FFFFFF" w:themeColor="background1"/>
               </w:rPr>
               <w:t>DSO_DN</w:t>
             </w:r>
@@ -15679,7 +15585,6 @@
             <w:r>
               <w:rPr>
                 <w:rFonts w:ascii="Verdana" w:eastAsia="Verdana" w:hAnsi="Verdana" w:cs="Verdana"/>
-                <w:color w:val="FFFFFF" w:themeColor="background1"/>
               </w:rPr>
               <w:t>DSO_LR</w:t>
             </w:r>
@@ -15767,7 +15672,6 @@
             <w:r>
               <w:rPr>
                 <w:rFonts w:ascii="Verdana" w:eastAsia="Verdana" w:hAnsi="Verdana" w:cs="Verdana"/>
-                <w:color w:val="FFFFFF" w:themeColor="background1"/>
               </w:rPr>
               <w:t>DSO_ECUMDE</w:t>
             </w:r>
@@ -15856,7 +15760,6 @@
             <w:r>
               <w:rPr>
                 <w:rFonts w:ascii="Verdana" w:eastAsia="Verdana" w:hAnsi="Verdana" w:cs="Verdana"/>
-                <w:color w:val="FFFFFF" w:themeColor="background1"/>
               </w:rPr>
               <w:t>DSO_ECUMDO</w:t>
             </w:r>
@@ -15944,7 +15847,6 @@
             <w:r>
               <w:rPr>
                 <w:rFonts w:ascii="Verdana" w:eastAsia="Verdana" w:hAnsi="Verdana" w:cs="Verdana"/>
-                <w:color w:val="FFFFFF" w:themeColor="background1"/>
               </w:rPr>
               <w:t>DSO_ECUGRPC</w:t>
             </w:r>
@@ -16033,7 +15935,6 @@
             <w:r>
               <w:rPr>
                 <w:rFonts w:ascii="Verdana" w:eastAsia="Verdana" w:hAnsi="Verdana" w:cs="Verdana"/>
-                <w:color w:val="FFFFFF" w:themeColor="background1"/>
               </w:rPr>
               <w:t>DSO_A</w:t>
             </w:r>
@@ -16121,7 +16022,6 @@
             <w:r>
               <w:rPr>
                 <w:rFonts w:ascii="Verdana" w:eastAsia="Verdana" w:hAnsi="Verdana" w:cs="Verdana"/>
-                <w:color w:val="FFFFFF" w:themeColor="background1"/>
               </w:rPr>
               <w:t>DSO_DD</w:t>
             </w:r>
@@ -16210,7 +16110,6 @@
             <w:r>
               <w:rPr>
                 <w:rFonts w:ascii="Verdana" w:eastAsia="Verdana" w:hAnsi="Verdana" w:cs="Verdana"/>
-                <w:color w:val="FFFFFF" w:themeColor="background1"/>
               </w:rPr>
               <w:t>DSO_ECP</w:t>
             </w:r>
@@ -16277,7 +16176,7 @@
     </w:tbl>
     <w:p>
       <w:pPr>
-        <w:pStyle w:val="Descripcin"/>
+        <w:pStyle w:val="Epgrafe"/>
         <w:ind w:left="2160" w:firstLine="720"/>
       </w:pPr>
       <w:r>
@@ -16584,7 +16483,7 @@
                     </pic:cNvPicPr>
                   </pic:nvPicPr>
                   <pic:blipFill>
-                    <a:blip r:embed="rId13">
+                    <a:blip r:embed="rId14">
                       <a:grayscl/>
                     </a:blip>
                     <a:stretch>
@@ -18343,7 +18242,7 @@
                     </pic:cNvPicPr>
                   </pic:nvPicPr>
                   <pic:blipFill>
-                    <a:blip r:embed="rId14"/>
+                    <a:blip r:embed="rId15"/>
                     <a:stretch>
                       <a:fillRect/>
                     </a:stretch>
@@ -18903,7 +18802,7 @@
                     </pic:cNvPicPr>
                   </pic:nvPicPr>
                   <pic:blipFill>
-                    <a:blip r:embed="rId15"/>
+                    <a:blip r:embed="rId16"/>
                     <a:stretch>
                       <a:fillRect/>
                     </a:stretch>
@@ -19390,21 +19289,7 @@
         <w:rPr>
           <w:rFonts w:ascii="Verdana" w:eastAsia="Verdana" w:hAnsi="Verdana" w:cs="Verdana"/>
         </w:rPr>
-        <w:t xml:space="preserve"> </w:t>
-      </w:r>
-      <w:proofErr w:type="spellStart"/>
-      <w:r>
-        <w:rPr>
-          <w:rFonts w:ascii="Verdana" w:eastAsia="Verdana" w:hAnsi="Verdana" w:cs="Verdana"/>
-        </w:rPr>
-        <w:t>Fuente</w:t>
-      </w:r>
-      <w:proofErr w:type="spellEnd"/>
-      <w:r>
-        <w:rPr>
-          <w:rFonts w:ascii="Verdana" w:eastAsia="Verdana" w:hAnsi="Verdana" w:cs="Verdana"/>
-        </w:rPr>
-        <w:t>.</w:t>
+        <w:t xml:space="preserve"> Fuente.</w:t>
       </w:r>
     </w:p>
     <w:p>
@@ -20135,6 +20020,9 @@
         <w:fldChar w:fldCharType="begin"/>
       </w:r>
       <w:r>
+        <w:rPr>
+          <w:lang w:val="es-PE"/>
+        </w:rPr>
         <w:instrText>LINK Word.Document.12 "C:\\Users\\MARICIELO\\Downloads\\Solicitud de cambio.docx" "" \a \p \f 0</w:instrText>
       </w:r>
       <w:r>
@@ -20145,6 +20033,7 @@
       <w:r>
         <w:rPr>
           <w:rFonts w:ascii="Verdana" w:eastAsia="Verdana" w:hAnsi="Verdana" w:cs="Verdana"/>
+          <w:lang w:val="es-PE"/>
         </w:rPr>
         <w:t xml:space="preserve"> </w:t>
       </w:r>
@@ -20162,6 +20051,7 @@
       <w:r>
         <w:rPr>
           <w:noProof/>
+          <w:lang w:val="es-PE" w:eastAsia="es-PE"/>
         </w:rPr>
         <w:drawing>
           <wp:inline distT="0" distB="0" distL="0" distR="0" wp14:anchorId="192A72EC" wp14:editId="17331B66">
@@ -20179,7 +20069,7 @@
                     <pic:cNvPicPr/>
                   </pic:nvPicPr>
                   <pic:blipFill>
-                    <a:blip r:embed="rId16"/>
+                    <a:blip r:embed="rId17"/>
                     <a:stretch>
                       <a:fillRect/>
                     </a:stretch>
@@ -20266,8 +20156,6 @@
         </w:rPr>
         <w:t>obra y la complejidad de implementar este cambio.</w:t>
       </w:r>
-      <w:bookmarkStart w:id="21" w:name="_GoBack"/>
-      <w:bookmarkEnd w:id="21"/>
     </w:p>
     <w:p>
       <w:pPr>
@@ -20277,8 +20165,8 @@
         </w:tabs>
         <w:jc w:val="both"/>
       </w:pPr>
-      <w:bookmarkStart w:id="22" w:name="h.3j2qqm3"/>
-      <w:bookmarkEnd w:id="22"/>
+      <w:bookmarkStart w:id="21" w:name="h.3j2qqm3"/>
+      <w:bookmarkEnd w:id="21"/>
     </w:p>
     <w:p>
       <w:pPr>
@@ -20336,8 +20224,8 @@
         <w:ind w:left="709"/>
         <w:jc w:val="both"/>
       </w:pPr>
-      <w:bookmarkStart w:id="23" w:name="h.1y810tw"/>
-      <w:bookmarkEnd w:id="23"/>
+      <w:bookmarkStart w:id="22" w:name="h.1y810tw"/>
+      <w:bookmarkEnd w:id="22"/>
     </w:p>
     <w:p>
       <w:pPr>
@@ -20409,8 +20297,8 @@
         <w:ind w:left="709"/>
         <w:jc w:val="both"/>
       </w:pPr>
-      <w:bookmarkStart w:id="24" w:name="h.4i7ojhp"/>
-      <w:bookmarkEnd w:id="24"/>
+      <w:bookmarkStart w:id="23" w:name="h.4i7ojhp"/>
+      <w:bookmarkEnd w:id="23"/>
     </w:p>
     <w:p>
       <w:pPr>
@@ -20441,8 +20329,8 @@
           <w:rFonts w:ascii="Verdana" w:eastAsia="Verdana" w:hAnsi="Verdana" w:cs="Verdana"/>
         </w:rPr>
       </w:pPr>
-      <w:bookmarkStart w:id="25" w:name="h.2xcytpi"/>
-      <w:bookmarkEnd w:id="25"/>
+      <w:bookmarkStart w:id="24" w:name="h.2xcytpi"/>
+      <w:bookmarkEnd w:id="24"/>
     </w:p>
     <w:p>
       <w:pPr>
@@ -20692,7 +20580,7 @@
     </w:p>
     <w:tbl>
       <w:tblPr>
-        <w:tblStyle w:val="Tabladecuadrcula5oscura-nfasis5"/>
+        <w:tblStyle w:val="GridTable5DarkAccent5"/>
         <w:tblW w:w="0" w:type="auto"/>
         <w:tblBorders>
           <w:top w:val="single" w:sz="4" w:space="0" w:color="auto"/>
@@ -20970,14 +20858,12 @@
                 <w:rFonts w:ascii="Verdana" w:eastAsia="Verdana" w:hAnsi="Verdana" w:cs="Verdana"/>
               </w:rPr>
             </w:pPr>
-            <w:proofErr w:type="spellStart"/>
             <w:r>
               <w:rPr>
                 <w:rFonts w:ascii="Verdana" w:eastAsia="Verdana" w:hAnsi="Verdana" w:cs="Verdana"/>
               </w:rPr>
               <w:t>Entradas</w:t>
             </w:r>
-            <w:proofErr w:type="spellEnd"/>
           </w:p>
         </w:tc>
         <w:tc>
@@ -21131,7 +21017,7 @@
     </w:p>
     <w:tbl>
       <w:tblPr>
-        <w:tblStyle w:val="Tabladecuadrcula5oscura-nfasis5"/>
+        <w:tblStyle w:val="GridTable5DarkAccent5"/>
         <w:tblW w:w="0" w:type="auto"/>
         <w:tblBorders>
           <w:top w:val="single" w:sz="4" w:space="0" w:color="auto"/>
@@ -21216,13 +21102,7 @@
               <w:rPr>
                 <w:rFonts w:ascii="Verdana" w:eastAsia="Verdana" w:hAnsi="Verdana" w:cs="Verdana"/>
               </w:rPr>
-              <w:t>RGC</w:t>
-            </w:r>
-            <w:r>
-              <w:rPr>
-                <w:rFonts w:ascii="Verdana" w:eastAsia="Verdana" w:hAnsi="Verdana" w:cs="Verdana"/>
-              </w:rPr>
-              <w:t>-00X</w:t>
+              <w:t>RGC-00X</w:t>
             </w:r>
           </w:p>
         </w:tc>
@@ -21415,14 +21295,12 @@
                 <w:rFonts w:ascii="Verdana" w:eastAsia="Verdana" w:hAnsi="Verdana" w:cs="Verdana"/>
               </w:rPr>
             </w:pPr>
-            <w:proofErr w:type="spellStart"/>
             <w:r>
               <w:rPr>
                 <w:rFonts w:ascii="Verdana" w:eastAsia="Verdana" w:hAnsi="Verdana" w:cs="Verdana"/>
               </w:rPr>
               <w:t>Entradas</w:t>
             </w:r>
-            <w:proofErr w:type="spellEnd"/>
           </w:p>
         </w:tc>
         <w:tc>
@@ -21554,7 +21432,7 @@
     </w:p>
     <w:tbl>
       <w:tblPr>
-        <w:tblStyle w:val="Tabladecuadrcula5oscura-nfasis5"/>
+        <w:tblStyle w:val="GridTable5DarkAccent5"/>
         <w:tblW w:w="0" w:type="auto"/>
         <w:tblBorders>
           <w:top w:val="single" w:sz="4" w:space="0" w:color="auto"/>
@@ -21639,13 +21517,7 @@
               <w:rPr>
                 <w:rFonts w:ascii="Verdana" w:eastAsia="Verdana" w:hAnsi="Verdana" w:cs="Verdana"/>
               </w:rPr>
-              <w:t>RJP</w:t>
-            </w:r>
-            <w:r>
-              <w:rPr>
-                <w:rFonts w:ascii="Verdana" w:eastAsia="Verdana" w:hAnsi="Verdana" w:cs="Verdana"/>
-              </w:rPr>
-              <w:t>-00X</w:t>
+              <w:t>RJP-00X</w:t>
             </w:r>
           </w:p>
         </w:tc>
@@ -21838,14 +21710,12 @@
                 <w:rFonts w:ascii="Verdana" w:eastAsia="Verdana" w:hAnsi="Verdana" w:cs="Verdana"/>
               </w:rPr>
             </w:pPr>
-            <w:proofErr w:type="spellStart"/>
             <w:r>
               <w:rPr>
                 <w:rFonts w:ascii="Verdana" w:eastAsia="Verdana" w:hAnsi="Verdana" w:cs="Verdana"/>
               </w:rPr>
               <w:t>Entradas</w:t>
             </w:r>
-            <w:proofErr w:type="spellEnd"/>
           </w:p>
         </w:tc>
         <w:tc>
@@ -21984,19 +21854,7 @@
         <w:rPr>
           <w:rFonts w:ascii="Verdana" w:eastAsia="Verdana" w:hAnsi="Verdana" w:cs="Verdana"/>
         </w:rPr>
-        <w:t>En el siguiente apartado se detallará la estructura de los reportes que serán generados y utilizados durante el transcurso de la gestión de la configuración de un proyecto dentro de FISUM</w:t>
-      </w:r>
-      <w:r>
-        <w:rPr>
-          <w:rFonts w:ascii="Verdana" w:eastAsia="Verdana" w:hAnsi="Verdana" w:cs="Verdana"/>
-        </w:rPr>
-        <w:t xml:space="preserve"> para los procesos de auditorías internas</w:t>
-      </w:r>
-      <w:r>
-        <w:rPr>
-          <w:rFonts w:ascii="Verdana" w:eastAsia="Verdana" w:hAnsi="Verdana" w:cs="Verdana"/>
-        </w:rPr>
-        <w:t>.</w:t>
+        <w:t>En el siguiente apartado se detallará la estructura de los reportes que serán generados y utilizados durante el transcurso de la gestión de la configuración de un proyecto dentro de FISUM para los procesos de auditorías internas.</w:t>
       </w:r>
     </w:p>
     <w:p>
@@ -22010,7 +21868,7 @@
     </w:p>
     <w:tbl>
       <w:tblPr>
-        <w:tblStyle w:val="Tabladecuadrcula5oscura-nfasis5"/>
+        <w:tblStyle w:val="GridTable5DarkAccent5"/>
         <w:tblW w:w="0" w:type="auto"/>
         <w:tblBorders>
           <w:top w:val="single" w:sz="4" w:space="0" w:color="auto"/>
@@ -22095,13 +21953,7 @@
               <w:rPr>
                 <w:rFonts w:ascii="Verdana" w:eastAsia="Verdana" w:hAnsi="Verdana" w:cs="Verdana"/>
               </w:rPr>
-              <w:t>RAD</w:t>
-            </w:r>
-            <w:r>
-              <w:rPr>
-                <w:rFonts w:ascii="Verdana" w:eastAsia="Verdana" w:hAnsi="Verdana" w:cs="Verdana"/>
-              </w:rPr>
-              <w:t>-00X</w:t>
+              <w:t>RAD-00X</w:t>
             </w:r>
           </w:p>
         </w:tc>
@@ -22309,14 +22161,12 @@
                 <w:rFonts w:ascii="Verdana" w:eastAsia="Verdana" w:hAnsi="Verdana" w:cs="Verdana"/>
               </w:rPr>
             </w:pPr>
-            <w:proofErr w:type="spellStart"/>
             <w:r>
               <w:rPr>
                 <w:rFonts w:ascii="Verdana" w:eastAsia="Verdana" w:hAnsi="Verdana" w:cs="Verdana"/>
               </w:rPr>
               <w:t>Entradas</w:t>
             </w:r>
-            <w:proofErr w:type="spellEnd"/>
           </w:p>
         </w:tc>
         <w:tc>
@@ -22407,9 +22257,471 @@
       </w:pPr>
     </w:p>
     <w:p>
-      <w:bookmarkStart w:id="26" w:name="h.1ci93xb"/>
-      <w:bookmarkEnd w:id="26"/>
-    </w:p>
+      <w:bookmarkStart w:id="25" w:name="h.1ci93xb"/>
+      <w:bookmarkEnd w:id="25"/>
+    </w:p>
+    <w:tbl>
+      <w:tblPr>
+        <w:tblStyle w:val="Tablaconcuadrcula"/>
+        <w:tblW w:w="0" w:type="auto"/>
+        <w:tblLook w:val="04A0" w:firstRow="1" w:lastRow="0" w:firstColumn="1" w:lastColumn="0" w:noHBand="0" w:noVBand="1"/>
+      </w:tblPr>
+      <w:tblGrid>
+        <w:gridCol w:w="2235"/>
+        <w:gridCol w:w="6743"/>
+      </w:tblGrid>
+      <w:tr>
+        <w:tc>
+          <w:tcPr>
+            <w:tcW w:w="2235" w:type="dxa"/>
+          </w:tcPr>
+          <w:p>
+            <w:bookmarkStart w:id="26" w:name="_GoBack"/>
+            <w:bookmarkEnd w:id="26"/>
+            <w:r>
+              <w:t>ID</w:t>
+            </w:r>
+            <w:r>
+              <w:t xml:space="preserve"> de reporte</w:t>
+            </w:r>
+          </w:p>
+        </w:tc>
+        <w:tc>
+          <w:tcPr>
+            <w:tcW w:w="6743" w:type="dxa"/>
+          </w:tcPr>
+          <w:p>
+            <w:r>
+              <w:t>RAC-001</w:t>
+            </w:r>
+          </w:p>
+        </w:tc>
+      </w:tr>
+      <w:tr>
+        <w:tc>
+          <w:tcPr>
+            <w:tcW w:w="2235" w:type="dxa"/>
+          </w:tcPr>
+          <w:p>
+            <w:r>
+              <w:t>Tipo de reporte</w:t>
+            </w:r>
+          </w:p>
+        </w:tc>
+        <w:tc>
+          <w:tcPr>
+            <w:tcW w:w="6743" w:type="dxa"/>
+          </w:tcPr>
+          <w:p>
+            <w:r>
+              <w:t>Auditoria de la configuración</w:t>
+            </w:r>
+          </w:p>
+        </w:tc>
+      </w:tr>
+      <w:tr>
+        <w:tc>
+          <w:tcPr>
+            <w:tcW w:w="2235" w:type="dxa"/>
+          </w:tcPr>
+          <w:p>
+            <w:r>
+              <w:t>Nombre del reporte</w:t>
+            </w:r>
+          </w:p>
+        </w:tc>
+        <w:tc>
+          <w:tcPr>
+            <w:tcW w:w="6743" w:type="dxa"/>
+          </w:tcPr>
+          <w:p>
+            <w:r>
+              <w:t>Lista de bugs de un proyecto en un periodo de tiempo</w:t>
+            </w:r>
+          </w:p>
+        </w:tc>
+      </w:tr>
+      <w:tr>
+        <w:tc>
+          <w:tcPr>
+            <w:tcW w:w="2235" w:type="dxa"/>
+          </w:tcPr>
+          <w:p>
+            <w:r>
+              <w:t>Propósito</w:t>
+            </w:r>
+          </w:p>
+        </w:tc>
+        <w:tc>
+          <w:tcPr>
+            <w:tcW w:w="6743" w:type="dxa"/>
+          </w:tcPr>
+          <w:p>
+            <w:r>
+              <w:t>Conocer el estado de la atención y revisión de los bugs en un proyecto de la compañía.</w:t>
+            </w:r>
+          </w:p>
+        </w:tc>
+      </w:tr>
+      <w:tr>
+        <w:tc>
+          <w:tcPr>
+            <w:tcW w:w="2235" w:type="dxa"/>
+          </w:tcPr>
+          <w:p>
+            <w:r>
+              <w:t>Parámetros de entrada</w:t>
+            </w:r>
+          </w:p>
+        </w:tc>
+        <w:tc>
+          <w:tcPr>
+            <w:tcW w:w="6743" w:type="dxa"/>
+          </w:tcPr>
+          <w:p>
+            <w:r>
+              <w:t>Periodo de tiempo(Rango de fechas)</w:t>
+            </w:r>
+          </w:p>
+        </w:tc>
+      </w:tr>
+      <w:tr>
+        <w:tc>
+          <w:tcPr>
+            <w:tcW w:w="2235" w:type="dxa"/>
+          </w:tcPr>
+          <w:p>
+            <w:r>
+              <w:t>Datos de salida</w:t>
+            </w:r>
+          </w:p>
+        </w:tc>
+        <w:tc>
+          <w:tcPr>
+            <w:tcW w:w="6743" w:type="dxa"/>
+          </w:tcPr>
+          <w:p>
+            <w:r>
+              <w:t>Nombre del proyecto</w:t>
+            </w:r>
+          </w:p>
+          <w:p>
+            <w:r>
+              <w:t>Periodo de tiempo de búsqueda</w:t>
+            </w:r>
+          </w:p>
+          <w:p>
+            <w:r>
+              <w:t>Lista de bugs del proyecto para el rango de fechas dado</w:t>
+            </w:r>
+          </w:p>
+          <w:p>
+            <w:pPr>
+              <w:pStyle w:val="Prrafodelista"/>
+              <w:numPr>
+                <w:ilvl w:val="0"/>
+                <w:numId w:val="16"/>
+              </w:numPr>
+            </w:pPr>
+            <w:proofErr w:type="spellStart"/>
+            <w:r>
+              <w:t>Código</w:t>
+            </w:r>
+            <w:proofErr w:type="spellEnd"/>
+            <w:r>
+              <w:t xml:space="preserve"> del bug</w:t>
+            </w:r>
+          </w:p>
+          <w:p>
+            <w:pPr>
+              <w:pStyle w:val="Prrafodelista"/>
+              <w:numPr>
+                <w:ilvl w:val="0"/>
+                <w:numId w:val="16"/>
+              </w:numPr>
+            </w:pPr>
+            <w:proofErr w:type="spellStart"/>
+            <w:r>
+              <w:t>Tipo</w:t>
+            </w:r>
+            <w:proofErr w:type="spellEnd"/>
+            <w:r>
+              <w:t xml:space="preserve"> de bug</w:t>
+            </w:r>
+          </w:p>
+          <w:p>
+            <w:pPr>
+              <w:pStyle w:val="Prrafodelista"/>
+              <w:numPr>
+                <w:ilvl w:val="0"/>
+                <w:numId w:val="16"/>
+              </w:numPr>
+            </w:pPr>
+            <w:proofErr w:type="spellStart"/>
+            <w:r>
+              <w:t>Descripción</w:t>
+            </w:r>
+            <w:proofErr w:type="spellEnd"/>
+            <w:r>
+              <w:t xml:space="preserve"> breve del bug</w:t>
+            </w:r>
+          </w:p>
+          <w:p>
+            <w:pPr>
+              <w:pStyle w:val="Prrafodelista"/>
+              <w:numPr>
+                <w:ilvl w:val="0"/>
+                <w:numId w:val="16"/>
+              </w:numPr>
+              <w:rPr>
+                <w:lang w:val="es-PE"/>
+              </w:rPr>
+            </w:pPr>
+            <w:r>
+              <w:rPr>
+                <w:lang w:val="es-PE"/>
+              </w:rPr>
+              <w:t>Estado del bug(Abierto, En progreso, En revisión, Resuelto)</w:t>
+            </w:r>
+          </w:p>
+          <w:p>
+            <w:pPr>
+              <w:pStyle w:val="Prrafodelista"/>
+              <w:rPr>
+                <w:lang w:val="es-PE"/>
+              </w:rPr>
+            </w:pPr>
+          </w:p>
+        </w:tc>
+      </w:tr>
+    </w:tbl>
+    <w:p/>
+    <w:p>
+      <w:r>
+        <w:br w:type="page"/>
+      </w:r>
+    </w:p>
+    <w:p/>
+    <w:tbl>
+      <w:tblPr>
+        <w:tblStyle w:val="Tablaconcuadrcula"/>
+        <w:tblW w:w="0" w:type="auto"/>
+        <w:tblLook w:val="04A0" w:firstRow="1" w:lastRow="0" w:firstColumn="1" w:lastColumn="0" w:noHBand="0" w:noVBand="1"/>
+      </w:tblPr>
+      <w:tblGrid>
+        <w:gridCol w:w="2235"/>
+        <w:gridCol w:w="6743"/>
+      </w:tblGrid>
+      <w:tr>
+        <w:tc>
+          <w:tcPr>
+            <w:tcW w:w="2235" w:type="dxa"/>
+          </w:tcPr>
+          <w:p>
+            <w:r>
+              <w:t>Código de reporte</w:t>
+            </w:r>
+          </w:p>
+        </w:tc>
+        <w:tc>
+          <w:tcPr>
+            <w:tcW w:w="6743" w:type="dxa"/>
+          </w:tcPr>
+          <w:p>
+            <w:r>
+              <w:t>RAC-002</w:t>
+            </w:r>
+          </w:p>
+        </w:tc>
+      </w:tr>
+      <w:tr>
+        <w:tc>
+          <w:tcPr>
+            <w:tcW w:w="2235" w:type="dxa"/>
+          </w:tcPr>
+          <w:p>
+            <w:r>
+              <w:t>Tipo de reporte</w:t>
+            </w:r>
+          </w:p>
+        </w:tc>
+        <w:tc>
+          <w:tcPr>
+            <w:tcW w:w="6743" w:type="dxa"/>
+          </w:tcPr>
+          <w:p>
+            <w:r>
+              <w:t>Auditoria de la configuración</w:t>
+            </w:r>
+          </w:p>
+        </w:tc>
+      </w:tr>
+      <w:tr>
+        <w:tc>
+          <w:tcPr>
+            <w:tcW w:w="2235" w:type="dxa"/>
+          </w:tcPr>
+          <w:p>
+            <w:r>
+              <w:t>Nombre del reporte</w:t>
+            </w:r>
+          </w:p>
+        </w:tc>
+        <w:tc>
+          <w:tcPr>
+            <w:tcW w:w="6743" w:type="dxa"/>
+          </w:tcPr>
+          <w:p>
+            <w:r>
+              <w:t>Lista de solicitudes de cambio aceptadas en la última línea base de un proyecto</w:t>
+            </w:r>
+          </w:p>
+        </w:tc>
+      </w:tr>
+      <w:tr>
+        <w:tc>
+          <w:tcPr>
+            <w:tcW w:w="2235" w:type="dxa"/>
+          </w:tcPr>
+          <w:p>
+            <w:r>
+              <w:t>Propósito</w:t>
+            </w:r>
+          </w:p>
+        </w:tc>
+        <w:tc>
+          <w:tcPr>
+            <w:tcW w:w="6743" w:type="dxa"/>
+          </w:tcPr>
+          <w:p>
+            <w:r>
+              <w:t>Identificar si el comité de control de cambios está aceptando adecuadamente solicitudes de cambio para la última línea base del proyecto</w:t>
+            </w:r>
+          </w:p>
+        </w:tc>
+      </w:tr>
+      <w:tr>
+        <w:tc>
+          <w:tcPr>
+            <w:tcW w:w="2235" w:type="dxa"/>
+          </w:tcPr>
+          <w:p>
+            <w:r>
+              <w:t>Parámetros de entrada</w:t>
+            </w:r>
+          </w:p>
+        </w:tc>
+        <w:tc>
+          <w:tcPr>
+            <w:tcW w:w="6743" w:type="dxa"/>
+          </w:tcPr>
+          <w:p>
+            <w:r>
+              <w:t>Código del proyecto</w:t>
+            </w:r>
+          </w:p>
+        </w:tc>
+      </w:tr>
+      <w:tr>
+        <w:tc>
+          <w:tcPr>
+            <w:tcW w:w="2235" w:type="dxa"/>
+          </w:tcPr>
+          <w:p>
+            <w:r>
+              <w:t>Datos de salida</w:t>
+            </w:r>
+          </w:p>
+        </w:tc>
+        <w:tc>
+          <w:tcPr>
+            <w:tcW w:w="6743" w:type="dxa"/>
+          </w:tcPr>
+          <w:p>
+            <w:r>
+              <w:t>Nombre del proyecto</w:t>
+            </w:r>
+          </w:p>
+          <w:p>
+            <w:r>
+              <w:t>Nombre de la última línea base</w:t>
+            </w:r>
+          </w:p>
+          <w:p>
+            <w:r>
+              <w:t>Listado de la última línea base bugs del proyecto para el rango de fechas dado</w:t>
+            </w:r>
+          </w:p>
+          <w:p>
+            <w:pPr>
+              <w:pStyle w:val="Prrafodelista"/>
+              <w:numPr>
+                <w:ilvl w:val="0"/>
+                <w:numId w:val="16"/>
+              </w:numPr>
+            </w:pPr>
+            <w:proofErr w:type="spellStart"/>
+            <w:r>
+              <w:t>Código</w:t>
+            </w:r>
+            <w:proofErr w:type="spellEnd"/>
+            <w:r>
+              <w:t xml:space="preserve"> del bug</w:t>
+            </w:r>
+          </w:p>
+          <w:p>
+            <w:pPr>
+              <w:pStyle w:val="Prrafodelista"/>
+              <w:numPr>
+                <w:ilvl w:val="0"/>
+                <w:numId w:val="16"/>
+              </w:numPr>
+            </w:pPr>
+            <w:proofErr w:type="spellStart"/>
+            <w:r>
+              <w:t>Tipo</w:t>
+            </w:r>
+            <w:proofErr w:type="spellEnd"/>
+            <w:r>
+              <w:t xml:space="preserve"> de bug</w:t>
+            </w:r>
+          </w:p>
+          <w:p>
+            <w:pPr>
+              <w:pStyle w:val="Prrafodelista"/>
+              <w:numPr>
+                <w:ilvl w:val="0"/>
+                <w:numId w:val="16"/>
+              </w:numPr>
+            </w:pPr>
+            <w:proofErr w:type="spellStart"/>
+            <w:r>
+              <w:t>Descripción</w:t>
+            </w:r>
+            <w:proofErr w:type="spellEnd"/>
+            <w:r>
+              <w:t xml:space="preserve"> breve del bug</w:t>
+            </w:r>
+          </w:p>
+          <w:p>
+            <w:pPr>
+              <w:pStyle w:val="Prrafodelista"/>
+              <w:numPr>
+                <w:ilvl w:val="0"/>
+                <w:numId w:val="16"/>
+              </w:numPr>
+            </w:pPr>
+            <w:proofErr w:type="spellStart"/>
+            <w:r>
+              <w:t>Prioridad</w:t>
+            </w:r>
+            <w:proofErr w:type="spellEnd"/>
+          </w:p>
+        </w:tc>
+      </w:tr>
+    </w:tbl>
+    <w:p/>
+    <w:p/>
     <w:p>
       <w:pPr>
         <w:numPr>
@@ -22478,7 +22790,7 @@
       </w:pPr>
     </w:p>
     <w:sectPr>
-      <w:footerReference w:type="default" r:id="rId17"/>
+      <w:footerReference w:type="default" r:id="rId18"/>
       <w:pgSz w:w="11906" w:h="16838"/>
       <w:pgMar w:top="1134" w:right="1134" w:bottom="1134" w:left="1134" w:header="0" w:footer="720" w:gutter="0"/>
       <w:pgNumType w:start="1"/>
@@ -22491,7 +22803,7 @@
 </file>
 
 <file path=word/endnotes.xml><?xml version="1.0" encoding="utf-8"?>
-<w:endnotes xmlns:wpc="http://schemas.microsoft.com/office/word/2010/wordprocessingCanvas" xmlns:mc="http://schemas.openxmlformats.org/markup-compatibility/2006" xmlns:o="urn:schemas-microsoft-com:office:office" xmlns:r="http://schemas.openxmlformats.org/officeDocument/2006/relationships" xmlns:m="http://schemas.openxmlformats.org/officeDocument/2006/math" xmlns:v="urn:schemas-microsoft-com:vml" xmlns:wp14="http://schemas.microsoft.com/office/word/2010/wordprocessingDrawing" xmlns:wp="http://schemas.openxmlformats.org/drawingml/2006/wordprocessingDrawing" xmlns:w10="urn:schemas-microsoft-com:office:word" xmlns:w="http://schemas.openxmlformats.org/wordprocessingml/2006/main" xmlns:w14="http://schemas.microsoft.com/office/word/2010/wordml" xmlns:w15="http://schemas.microsoft.com/office/word/2012/wordml" xmlns:wpg="http://schemas.microsoft.com/office/word/2010/wordprocessingGroup" xmlns:wpi="http://schemas.microsoft.com/office/word/2010/wordprocessingInk" xmlns:wne="http://schemas.microsoft.com/office/word/2006/wordml" xmlns:wps="http://schemas.microsoft.com/office/word/2010/wordprocessingShape" mc:Ignorable="w14 w15 wp14">
+<w:endnotes xmlns:wpc="http://schemas.microsoft.com/office/word/2010/wordprocessingCanvas" xmlns:mc="http://schemas.openxmlformats.org/markup-compatibility/2006" xmlns:o="urn:schemas-microsoft-com:office:office" xmlns:r="http://schemas.openxmlformats.org/officeDocument/2006/relationships" xmlns:m="http://schemas.openxmlformats.org/officeDocument/2006/math" xmlns:v="urn:schemas-microsoft-com:vml" xmlns:wp14="http://schemas.microsoft.com/office/word/2010/wordprocessingDrawing" xmlns:wp="http://schemas.openxmlformats.org/drawingml/2006/wordprocessingDrawing" xmlns:w10="urn:schemas-microsoft-com:office:word" xmlns:w="http://schemas.openxmlformats.org/wordprocessingml/2006/main" xmlns:w14="http://schemas.microsoft.com/office/word/2010/wordml" xmlns:wpg="http://schemas.microsoft.com/office/word/2010/wordprocessingGroup" xmlns:wpi="http://schemas.microsoft.com/office/word/2010/wordprocessingInk" xmlns:wne="http://schemas.microsoft.com/office/word/2006/wordml" xmlns:wps="http://schemas.microsoft.com/office/word/2010/wordprocessingShape" mc:Ignorable="w14 wp14">
   <w:endnote w:type="separator" w:id="-1">
     <w:p>
       <w:r>
@@ -22510,7 +22822,7 @@
 </file>
 
 <file path=word/footer1.xml><?xml version="1.0" encoding="utf-8"?>
-<w:ftr xmlns:wpc="http://schemas.microsoft.com/office/word/2010/wordprocessingCanvas" xmlns:mc="http://schemas.openxmlformats.org/markup-compatibility/2006" xmlns:o="urn:schemas-microsoft-com:office:office" xmlns:r="http://schemas.openxmlformats.org/officeDocument/2006/relationships" xmlns:m="http://schemas.openxmlformats.org/officeDocument/2006/math" xmlns:v="urn:schemas-microsoft-com:vml" xmlns:wp14="http://schemas.microsoft.com/office/word/2010/wordprocessingDrawing" xmlns:wp="http://schemas.openxmlformats.org/drawingml/2006/wordprocessingDrawing" xmlns:w10="urn:schemas-microsoft-com:office:word" xmlns:w="http://schemas.openxmlformats.org/wordprocessingml/2006/main" xmlns:w14="http://schemas.microsoft.com/office/word/2010/wordml" xmlns:w15="http://schemas.microsoft.com/office/word/2012/wordml" xmlns:wpg="http://schemas.microsoft.com/office/word/2010/wordprocessingGroup" xmlns:wpi="http://schemas.microsoft.com/office/word/2010/wordprocessingInk" xmlns:wne="http://schemas.microsoft.com/office/word/2006/wordml" xmlns:wps="http://schemas.microsoft.com/office/word/2010/wordprocessingShape" mc:Ignorable="w14 w15 wp14">
+<w:ftr xmlns:wpc="http://schemas.microsoft.com/office/word/2010/wordprocessingCanvas" xmlns:mc="http://schemas.openxmlformats.org/markup-compatibility/2006" xmlns:o="urn:schemas-microsoft-com:office:office" xmlns:r="http://schemas.openxmlformats.org/officeDocument/2006/relationships" xmlns:m="http://schemas.openxmlformats.org/officeDocument/2006/math" xmlns:v="urn:schemas-microsoft-com:vml" xmlns:wp14="http://schemas.microsoft.com/office/word/2010/wordprocessingDrawing" xmlns:wp="http://schemas.openxmlformats.org/drawingml/2006/wordprocessingDrawing" xmlns:w10="urn:schemas-microsoft-com:office:word" xmlns:w="http://schemas.openxmlformats.org/wordprocessingml/2006/main" xmlns:w14="http://schemas.microsoft.com/office/word/2010/wordml" xmlns:wpg="http://schemas.microsoft.com/office/word/2010/wordprocessingGroup" xmlns:wpi="http://schemas.microsoft.com/office/word/2010/wordprocessingInk" xmlns:wne="http://schemas.microsoft.com/office/word/2006/wordml" xmlns:wps="http://schemas.microsoft.com/office/word/2010/wordprocessingShape" mc:Ignorable="w14 wp14">
   <w:p>
     <w:pPr>
       <w:tabs>
@@ -22580,7 +22892,7 @@
             </wp:inline>
           </w:drawing>
         </mc:Choice>
-        <mc:Fallback>
+        <mc:Fallback xmlns:w15="http://schemas.microsoft.com/office/word/2012/wordml">
           <w:pict>
             <v:shape w14:anchorId="18B69953" id="Forma libre 12" o:spid="_x0000_s1026" style="width:482.15pt;height:1.15pt;visibility:visible;mso-wrap-style:square;mso-left-percent:-10001;mso-top-percent:-10001;mso-position-horizontal:absolute;mso-position-horizontal-relative:char;mso-position-vertical:absolute;mso-position-vertical-relative:line;mso-left-percent:-10001;mso-top-percent:-10001;v-text-anchor:top" coordsize="21600,21600" o:gfxdata="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" path="m,l21600,21600e" filled="f" stroked="f" strokeweight=".26mm">
               <v:stroke joinstyle="miter"/>
@@ -22634,7 +22946,7 @@
       <w:rPr>
         <w:noProof/>
       </w:rPr>
-      <w:t>20</w:t>
+      <w:t>19</w:t>
     </w:r>
     <w:r>
       <w:fldChar w:fldCharType="end"/>
@@ -22665,7 +22977,7 @@
       <w:rPr>
         <w:noProof/>
       </w:rPr>
-      <w:t>20</w:t>
+      <w:t>21</w:t>
     </w:r>
     <w:r>
       <w:fldChar w:fldCharType="end"/>
@@ -22675,7 +22987,7 @@
 </file>
 
 <file path=word/footnotes.xml><?xml version="1.0" encoding="utf-8"?>
-<w:footnotes xmlns:wpc="http://schemas.microsoft.com/office/word/2010/wordprocessingCanvas" xmlns:mc="http://schemas.openxmlformats.org/markup-compatibility/2006" xmlns:o="urn:schemas-microsoft-com:office:office" xmlns:r="http://schemas.openxmlformats.org/officeDocument/2006/relationships" xmlns:m="http://schemas.openxmlformats.org/officeDocument/2006/math" xmlns:v="urn:schemas-microsoft-com:vml" xmlns:wp14="http://schemas.microsoft.com/office/word/2010/wordprocessingDrawing" xmlns:wp="http://schemas.openxmlformats.org/drawingml/2006/wordprocessingDrawing" xmlns:w10="urn:schemas-microsoft-com:office:word" xmlns:w="http://schemas.openxmlformats.org/wordprocessingml/2006/main" xmlns:w14="http://schemas.microsoft.com/office/word/2010/wordml" xmlns:w15="http://schemas.microsoft.com/office/word/2012/wordml" xmlns:wpg="http://schemas.microsoft.com/office/word/2010/wordprocessingGroup" xmlns:wpi="http://schemas.microsoft.com/office/word/2010/wordprocessingInk" xmlns:wne="http://schemas.microsoft.com/office/word/2006/wordml" xmlns:wps="http://schemas.microsoft.com/office/word/2010/wordprocessingShape" mc:Ignorable="w14 w15 wp14">
+<w:footnotes xmlns:wpc="http://schemas.microsoft.com/office/word/2010/wordprocessingCanvas" xmlns:mc="http://schemas.openxmlformats.org/markup-compatibility/2006" xmlns:o="urn:schemas-microsoft-com:office:office" xmlns:r="http://schemas.openxmlformats.org/officeDocument/2006/relationships" xmlns:m="http://schemas.openxmlformats.org/officeDocument/2006/math" xmlns:v="urn:schemas-microsoft-com:vml" xmlns:wp14="http://schemas.microsoft.com/office/word/2010/wordprocessingDrawing" xmlns:wp="http://schemas.openxmlformats.org/drawingml/2006/wordprocessingDrawing" xmlns:w10="urn:schemas-microsoft-com:office:word" xmlns:w="http://schemas.openxmlformats.org/wordprocessingml/2006/main" xmlns:w14="http://schemas.microsoft.com/office/word/2010/wordml" xmlns:wpg="http://schemas.microsoft.com/office/word/2010/wordprocessingGroup" xmlns:wpi="http://schemas.microsoft.com/office/word/2010/wordprocessingInk" xmlns:wne="http://schemas.microsoft.com/office/word/2006/wordml" xmlns:wps="http://schemas.microsoft.com/office/word/2010/wordprocessingShape" mc:Ignorable="w14 wp14">
   <w:footnote w:type="separator" w:id="-1">
     <w:p>
       <w:r>
@@ -22694,7 +23006,7 @@
 </file>
 
 <file path=word/numbering.xml><?xml version="1.0" encoding="utf-8"?>
-<w:numbering xmlns:wpc="http://schemas.microsoft.com/office/word/2010/wordprocessingCanvas" xmlns:mc="http://schemas.openxmlformats.org/markup-compatibility/2006" xmlns:o="urn:schemas-microsoft-com:office:office" xmlns:r="http://schemas.openxmlformats.org/officeDocument/2006/relationships" xmlns:m="http://schemas.openxmlformats.org/officeDocument/2006/math" xmlns:v="urn:schemas-microsoft-com:vml" xmlns:wp14="http://schemas.microsoft.com/office/word/2010/wordprocessingDrawing" xmlns:wp="http://schemas.openxmlformats.org/drawingml/2006/wordprocessingDrawing" xmlns:w10="urn:schemas-microsoft-com:office:word" xmlns:w="http://schemas.openxmlformats.org/wordprocessingml/2006/main" xmlns:w14="http://schemas.microsoft.com/office/word/2010/wordml" xmlns:w15="http://schemas.microsoft.com/office/word/2012/wordml" xmlns:wpg="http://schemas.microsoft.com/office/word/2010/wordprocessingGroup" xmlns:wpi="http://schemas.microsoft.com/office/word/2010/wordprocessingInk" xmlns:wne="http://schemas.microsoft.com/office/word/2006/wordml" xmlns:wps="http://schemas.microsoft.com/office/word/2010/wordprocessingShape" mc:Ignorable="w14 w15 wp14">
+<w:numbering xmlns:wpc="http://schemas.microsoft.com/office/word/2010/wordprocessingCanvas" xmlns:mc="http://schemas.openxmlformats.org/markup-compatibility/2006" xmlns:o="urn:schemas-microsoft-com:office:office" xmlns:r="http://schemas.openxmlformats.org/officeDocument/2006/relationships" xmlns:m="http://schemas.openxmlformats.org/officeDocument/2006/math" xmlns:v="urn:schemas-microsoft-com:vml" xmlns:wp14="http://schemas.microsoft.com/office/word/2010/wordprocessingDrawing" xmlns:wp="http://schemas.openxmlformats.org/drawingml/2006/wordprocessingDrawing" xmlns:w10="urn:schemas-microsoft-com:office:word" xmlns:w="http://schemas.openxmlformats.org/wordprocessingml/2006/main" xmlns:w14="http://schemas.microsoft.com/office/word/2010/wordml" xmlns:wpg="http://schemas.microsoft.com/office/word/2010/wordprocessingGroup" xmlns:wpi="http://schemas.microsoft.com/office/word/2010/wordprocessingInk" xmlns:wne="http://schemas.microsoft.com/office/word/2006/wordml" xmlns:wps="http://schemas.microsoft.com/office/word/2010/wordprocessingShape" mc:Ignorable="w14 wp14">
   <w:abstractNum w:abstractNumId="0">
     <w:nsid w:val="03CD7B2D"/>
     <w:multiLevelType w:val="multilevel"/>
@@ -24346,6 +24658,119 @@
     </w:lvl>
   </w:abstractNum>
   <w:abstractNum w:abstractNumId="14">
+    <w:nsid w:val="79022444"/>
+    <w:multiLevelType w:val="hybridMultilevel"/>
+    <w:tmpl w:val="0F662228"/>
+    <w:lvl w:ilvl="0" w:tplc="280A0001">
+      <w:start w:val="1"/>
+      <w:numFmt w:val="bullet"/>
+      <w:lvlText w:val=""/>
+      <w:lvlJc w:val="left"/>
+      <w:pPr>
+        <w:ind w:left="720" w:hanging="360"/>
+      </w:pPr>
+      <w:rPr>
+        <w:rFonts w:ascii="Symbol" w:hAnsi="Symbol" w:hint="default"/>
+      </w:rPr>
+    </w:lvl>
+    <w:lvl w:ilvl="1" w:tplc="280A0003" w:tentative="1">
+      <w:start w:val="1"/>
+      <w:numFmt w:val="bullet"/>
+      <w:lvlText w:val="o"/>
+      <w:lvlJc w:val="left"/>
+      <w:pPr>
+        <w:ind w:left="1440" w:hanging="360"/>
+      </w:pPr>
+      <w:rPr>
+        <w:rFonts w:ascii="Courier New" w:hAnsi="Courier New" w:cs="Courier New" w:hint="default"/>
+      </w:rPr>
+    </w:lvl>
+    <w:lvl w:ilvl="2" w:tplc="280A0005" w:tentative="1">
+      <w:start w:val="1"/>
+      <w:numFmt w:val="bullet"/>
+      <w:lvlText w:val=""/>
+      <w:lvlJc w:val="left"/>
+      <w:pPr>
+        <w:ind w:left="2160" w:hanging="360"/>
+      </w:pPr>
+      <w:rPr>
+        <w:rFonts w:ascii="Wingdings" w:hAnsi="Wingdings" w:hint="default"/>
+      </w:rPr>
+    </w:lvl>
+    <w:lvl w:ilvl="3" w:tplc="280A0001" w:tentative="1">
+      <w:start w:val="1"/>
+      <w:numFmt w:val="bullet"/>
+      <w:lvlText w:val=""/>
+      <w:lvlJc w:val="left"/>
+      <w:pPr>
+        <w:ind w:left="2880" w:hanging="360"/>
+      </w:pPr>
+      <w:rPr>
+        <w:rFonts w:ascii="Symbol" w:hAnsi="Symbol" w:hint="default"/>
+      </w:rPr>
+    </w:lvl>
+    <w:lvl w:ilvl="4" w:tplc="280A0003" w:tentative="1">
+      <w:start w:val="1"/>
+      <w:numFmt w:val="bullet"/>
+      <w:lvlText w:val="o"/>
+      <w:lvlJc w:val="left"/>
+      <w:pPr>
+        <w:ind w:left="3600" w:hanging="360"/>
+      </w:pPr>
+      <w:rPr>
+        <w:rFonts w:ascii="Courier New" w:hAnsi="Courier New" w:cs="Courier New" w:hint="default"/>
+      </w:rPr>
+    </w:lvl>
+    <w:lvl w:ilvl="5" w:tplc="280A0005" w:tentative="1">
+      <w:start w:val="1"/>
+      <w:numFmt w:val="bullet"/>
+      <w:lvlText w:val=""/>
+      <w:lvlJc w:val="left"/>
+      <w:pPr>
+        <w:ind w:left="4320" w:hanging="360"/>
+      </w:pPr>
+      <w:rPr>
+        <w:rFonts w:ascii="Wingdings" w:hAnsi="Wingdings" w:hint="default"/>
+      </w:rPr>
+    </w:lvl>
+    <w:lvl w:ilvl="6" w:tplc="280A0001" w:tentative="1">
+      <w:start w:val="1"/>
+      <w:numFmt w:val="bullet"/>
+      <w:lvlText w:val=""/>
+      <w:lvlJc w:val="left"/>
+      <w:pPr>
+        <w:ind w:left="5040" w:hanging="360"/>
+      </w:pPr>
+      <w:rPr>
+        <w:rFonts w:ascii="Symbol" w:hAnsi="Symbol" w:hint="default"/>
+      </w:rPr>
+    </w:lvl>
+    <w:lvl w:ilvl="7" w:tplc="280A0003" w:tentative="1">
+      <w:start w:val="1"/>
+      <w:numFmt w:val="bullet"/>
+      <w:lvlText w:val="o"/>
+      <w:lvlJc w:val="left"/>
+      <w:pPr>
+        <w:ind w:left="5760" w:hanging="360"/>
+      </w:pPr>
+      <w:rPr>
+        <w:rFonts w:ascii="Courier New" w:hAnsi="Courier New" w:cs="Courier New" w:hint="default"/>
+      </w:rPr>
+    </w:lvl>
+    <w:lvl w:ilvl="8" w:tplc="280A0005" w:tentative="1">
+      <w:start w:val="1"/>
+      <w:numFmt w:val="bullet"/>
+      <w:lvlText w:val=""/>
+      <w:lvlJc w:val="left"/>
+      <w:pPr>
+        <w:ind w:left="6480" w:hanging="360"/>
+      </w:pPr>
+      <w:rPr>
+        <w:rFonts w:ascii="Wingdings" w:hAnsi="Wingdings" w:hint="default"/>
+      </w:rPr>
+    </w:lvl>
+  </w:abstractNum>
+  <w:abstractNum w:abstractNumId="15">
     <w:nsid w:val="796858C8"/>
     <w:multiLevelType w:val="multilevel"/>
     <w:tmpl w:val="62329CD0"/>
@@ -24498,7 +24923,7 @@
     <w:abstractNumId w:val="0"/>
   </w:num>
   <w:num w:numId="8">
-    <w:abstractNumId w:val="14"/>
+    <w:abstractNumId w:val="15"/>
   </w:num>
   <w:num w:numId="9">
     <w:abstractNumId w:val="8"/>
@@ -24521,11 +24946,14 @@
   <w:num w:numId="15">
     <w:abstractNumId w:val="4"/>
   </w:num>
+  <w:num w:numId="16">
+    <w:abstractNumId w:val="14"/>
+  </w:num>
 </w:numbering>
 </file>
 
 <file path=word/styles.xml><?xml version="1.0" encoding="utf-8"?>
-<w:styles xmlns:mc="http://schemas.openxmlformats.org/markup-compatibility/2006" xmlns:r="http://schemas.openxmlformats.org/officeDocument/2006/relationships" xmlns:w="http://schemas.openxmlformats.org/wordprocessingml/2006/main" xmlns:w14="http://schemas.microsoft.com/office/word/2010/wordml" xmlns:w15="http://schemas.microsoft.com/office/word/2012/wordml" mc:Ignorable="w14 w15">
+<w:styles xmlns:mc="http://schemas.openxmlformats.org/markup-compatibility/2006" xmlns:r="http://schemas.openxmlformats.org/officeDocument/2006/relationships" xmlns:w="http://schemas.openxmlformats.org/wordprocessingml/2006/main" xmlns:w14="http://schemas.microsoft.com/office/word/2010/wordml" mc:Ignorable="w14">
   <w:docDefaults>
     <w:rPrDefault>
       <w:rPr>
@@ -24536,378 +24964,144 @@
     </w:rPrDefault>
     <w:pPrDefault/>
   </w:docDefaults>
-  <w:latentStyles w:defLockedState="0" w:defUIPriority="99" w:defSemiHidden="0" w:defUnhideWhenUsed="0" w:defQFormat="0" w:count="371">
-    <w:lsdException w:name="Normal" w:uiPriority="0" w:qFormat="1"/>
-    <w:lsdException w:name="heading 1" w:uiPriority="9" w:qFormat="1"/>
-    <w:lsdException w:name="heading 2" w:semiHidden="1" w:uiPriority="9" w:unhideWhenUsed="1" w:qFormat="1"/>
-    <w:lsdException w:name="heading 3" w:semiHidden="1" w:uiPriority="9" w:unhideWhenUsed="1" w:qFormat="1"/>
-    <w:lsdException w:name="heading 4" w:semiHidden="1" w:uiPriority="9" w:unhideWhenUsed="1" w:qFormat="1"/>
-    <w:lsdException w:name="heading 5" w:semiHidden="1" w:uiPriority="9" w:unhideWhenUsed="1" w:qFormat="1"/>
-    <w:lsdException w:name="heading 6" w:semiHidden="1" w:uiPriority="9" w:unhideWhenUsed="1" w:qFormat="1"/>
-    <w:lsdException w:name="heading 7" w:semiHidden="1" w:uiPriority="9" w:unhideWhenUsed="1" w:qFormat="1"/>
-    <w:lsdException w:name="heading 8" w:semiHidden="1" w:uiPriority="9" w:unhideWhenUsed="1" w:qFormat="1"/>
-    <w:lsdException w:name="heading 9" w:semiHidden="1" w:uiPriority="9" w:unhideWhenUsed="1" w:qFormat="1"/>
-    <w:lsdException w:name="index 1" w:semiHidden="1" w:unhideWhenUsed="1"/>
-    <w:lsdException w:name="index 2" w:semiHidden="1" w:unhideWhenUsed="1"/>
-    <w:lsdException w:name="index 3" w:semiHidden="1" w:unhideWhenUsed="1"/>
-    <w:lsdException w:name="index 4" w:semiHidden="1" w:unhideWhenUsed="1"/>
-    <w:lsdException w:name="index 5" w:semiHidden="1" w:unhideWhenUsed="1"/>
-    <w:lsdException w:name="index 6" w:semiHidden="1" w:unhideWhenUsed="1"/>
-    <w:lsdException w:name="index 7" w:semiHidden="1" w:unhideWhenUsed="1"/>
-    <w:lsdException w:name="index 8" w:semiHidden="1" w:unhideWhenUsed="1"/>
-    <w:lsdException w:name="index 9" w:semiHidden="1" w:unhideWhenUsed="1"/>
-    <w:lsdException w:name="toc 1" w:semiHidden="1" w:uiPriority="39" w:unhideWhenUsed="1"/>
-    <w:lsdException w:name="toc 2" w:semiHidden="1" w:uiPriority="39" w:unhideWhenUsed="1"/>
-    <w:lsdException w:name="toc 3" w:semiHidden="1" w:uiPriority="39" w:unhideWhenUsed="1"/>
-    <w:lsdException w:name="toc 4" w:semiHidden="1" w:uiPriority="39" w:unhideWhenUsed="1"/>
-    <w:lsdException w:name="toc 5" w:semiHidden="1" w:uiPriority="39" w:unhideWhenUsed="1"/>
-    <w:lsdException w:name="toc 6" w:semiHidden="1" w:uiPriority="39" w:unhideWhenUsed="1"/>
-    <w:lsdException w:name="toc 7" w:semiHidden="1" w:uiPriority="39" w:unhideWhenUsed="1"/>
-    <w:lsdException w:name="toc 8" w:semiHidden="1" w:uiPriority="39" w:unhideWhenUsed="1"/>
-    <w:lsdException w:name="toc 9" w:semiHidden="1" w:uiPriority="39" w:unhideWhenUsed="1"/>
-    <w:lsdException w:name="Normal Indent" w:semiHidden="1" w:unhideWhenUsed="1"/>
-    <w:lsdException w:name="footnote text" w:semiHidden="1" w:unhideWhenUsed="1"/>
-    <w:lsdException w:name="annotation text" w:semiHidden="1" w:unhideWhenUsed="1"/>
-    <w:lsdException w:name="header" w:semiHidden="1" w:unhideWhenUsed="1"/>
-    <w:lsdException w:name="footer" w:semiHidden="1" w:unhideWhenUsed="1"/>
-    <w:lsdException w:name="index heading" w:semiHidden="1" w:unhideWhenUsed="1"/>
-    <w:lsdException w:name="caption" w:semiHidden="1" w:uiPriority="35" w:unhideWhenUsed="1" w:qFormat="1"/>
-    <w:lsdException w:name="table of figures" w:semiHidden="1" w:unhideWhenUsed="1"/>
-    <w:lsdException w:name="envelope address" w:semiHidden="1" w:unhideWhenUsed="1"/>
-    <w:lsdException w:name="envelope return" w:semiHidden="1" w:unhideWhenUsed="1"/>
-    <w:lsdException w:name="footnote reference" w:semiHidden="1" w:unhideWhenUsed="1"/>
-    <w:lsdException w:name="annotation reference" w:semiHidden="1" w:unhideWhenUsed="1"/>
-    <w:lsdException w:name="line number" w:semiHidden="1" w:unhideWhenUsed="1"/>
-    <w:lsdException w:name="page number" w:semiHidden="1" w:unhideWhenUsed="1"/>
-    <w:lsdException w:name="endnote reference" w:semiHidden="1" w:unhideWhenUsed="1"/>
-    <w:lsdException w:name="endnote text" w:semiHidden="1" w:unhideWhenUsed="1"/>
-    <w:lsdException w:name="table of authorities" w:semiHidden="1" w:unhideWhenUsed="1"/>
-    <w:lsdException w:name="macro" w:semiHidden="1" w:unhideWhenUsed="1"/>
-    <w:lsdException w:name="toa heading" w:semiHidden="1" w:unhideWhenUsed="1"/>
-    <w:lsdException w:name="List" w:semiHidden="1" w:unhideWhenUsed="1"/>
-    <w:lsdException w:name="List Bullet" w:semiHidden="1" w:unhideWhenUsed="1"/>
-    <w:lsdException w:name="List Number" w:semiHidden="1" w:unhideWhenUsed="1"/>
-    <w:lsdException w:name="List 2" w:semiHidden="1" w:unhideWhenUsed="1"/>
-    <w:lsdException w:name="List 3" w:semiHidden="1" w:unhideWhenUsed="1"/>
-    <w:lsdException w:name="List 4" w:semiHidden="1" w:unhideWhenUsed="1"/>
-    <w:lsdException w:name="List 5" w:semiHidden="1" w:unhideWhenUsed="1"/>
-    <w:lsdException w:name="List Bullet 2" w:semiHidden="1" w:unhideWhenUsed="1"/>
-    <w:lsdException w:name="List Bullet 3" w:semiHidden="1" w:unhideWhenUsed="1"/>
-    <w:lsdException w:name="List Bullet 4" w:semiHidden="1" w:unhideWhenUsed="1"/>
-    <w:lsdException w:name="List Bullet 5" w:semiHidden="1" w:unhideWhenUsed="1"/>
-    <w:lsdException w:name="List Number 2" w:semiHidden="1" w:unhideWhenUsed="1"/>
-    <w:lsdException w:name="List Number 3" w:semiHidden="1" w:unhideWhenUsed="1"/>
-    <w:lsdException w:name="List Number 4" w:semiHidden="1" w:unhideWhenUsed="1"/>
-    <w:lsdException w:name="List Number 5" w:semiHidden="1" w:unhideWhenUsed="1"/>
-    <w:lsdException w:name="Title" w:uiPriority="10" w:qFormat="1"/>
-    <w:lsdException w:name="Closing" w:semiHidden="1" w:unhideWhenUsed="1"/>
-    <w:lsdException w:name="Signature" w:semiHidden="1" w:unhideWhenUsed="1"/>
-    <w:lsdException w:name="Default Paragraph Font" w:semiHidden="1" w:uiPriority="1" w:unhideWhenUsed="1"/>
-    <w:lsdException w:name="Body Text" w:semiHidden="1" w:unhideWhenUsed="1"/>
-    <w:lsdException w:name="Body Text Indent" w:semiHidden="1" w:unhideWhenUsed="1"/>
-    <w:lsdException w:name="List Continue" w:semiHidden="1" w:unhideWhenUsed="1"/>
-    <w:lsdException w:name="List Continue 2" w:semiHidden="1" w:unhideWhenUsed="1"/>
-    <w:lsdException w:name="List Continue 3" w:semiHidden="1" w:unhideWhenUsed="1"/>
-    <w:lsdException w:name="List Continue 4" w:semiHidden="1" w:unhideWhenUsed="1"/>
-    <w:lsdException w:name="List Continue 5" w:semiHidden="1" w:unhideWhenUsed="1"/>
-    <w:lsdException w:name="Message Header" w:semiHidden="1" w:unhideWhenUsed="1"/>
-    <w:lsdException w:name="Subtitle" w:uiPriority="11" w:qFormat="1"/>
-    <w:lsdException w:name="Salutation" w:semiHidden="1" w:unhideWhenUsed="1"/>
-    <w:lsdException w:name="Date" w:semiHidden="1" w:unhideWhenUsed="1"/>
-    <w:lsdException w:name="Body Text First Indent" w:semiHidden="1" w:unhideWhenUsed="1"/>
-    <w:lsdException w:name="Body Text First Indent 2" w:semiHidden="1" w:unhideWhenUsed="1"/>
-    <w:lsdException w:name="Note Heading" w:semiHidden="1" w:unhideWhenUsed="1"/>
-    <w:lsdException w:name="Body Text 2" w:semiHidden="1" w:unhideWhenUsed="1"/>
-    <w:lsdException w:name="Body Text 3" w:semiHidden="1" w:unhideWhenUsed="1"/>
-    <w:lsdException w:name="Body Text Indent 2" w:semiHidden="1" w:unhideWhenUsed="1"/>
-    <w:lsdException w:name="Body Text Indent 3" w:semiHidden="1" w:unhideWhenUsed="1"/>
-    <w:lsdException w:name="Block Text" w:semiHidden="1" w:unhideWhenUsed="1"/>
-    <w:lsdException w:name="Hyperlink" w:semiHidden="1" w:unhideWhenUsed="1"/>
-    <w:lsdException w:name="FollowedHyperlink" w:semiHidden="1" w:unhideWhenUsed="1"/>
-    <w:lsdException w:name="Strong" w:uiPriority="22" w:qFormat="1"/>
-    <w:lsdException w:name="Emphasis" w:uiPriority="20" w:qFormat="1"/>
-    <w:lsdException w:name="Document Map" w:semiHidden="1" w:unhideWhenUsed="1"/>
-    <w:lsdException w:name="Plain Text" w:semiHidden="1" w:unhideWhenUsed="1"/>
-    <w:lsdException w:name="E-mail Signature" w:semiHidden="1" w:unhideWhenUsed="1"/>
-    <w:lsdException w:name="HTML Top of Form" w:semiHidden="1" w:unhideWhenUsed="1"/>
-    <w:lsdException w:name="HTML Bottom of Form" w:semiHidden="1" w:unhideWhenUsed="1"/>
-    <w:lsdException w:name="Normal (Web)" w:semiHidden="1" w:unhideWhenUsed="1"/>
-    <w:lsdException w:name="HTML Acronym" w:semiHidden="1" w:unhideWhenUsed="1"/>
-    <w:lsdException w:name="HTML Address" w:semiHidden="1" w:unhideWhenUsed="1"/>
-    <w:lsdException w:name="HTML Cite" w:semiHidden="1" w:unhideWhenUsed="1"/>
-    <w:lsdException w:name="HTML Code" w:semiHidden="1" w:unhideWhenUsed="1"/>
-    <w:lsdException w:name="HTML Definition" w:semiHidden="1" w:unhideWhenUsed="1"/>
-    <w:lsdException w:name="HTML Keyboard" w:semiHidden="1" w:unhideWhenUsed="1"/>
-    <w:lsdException w:name="HTML Preformatted" w:semiHidden="1" w:unhideWhenUsed="1"/>
-    <w:lsdException w:name="HTML Sample" w:semiHidden="1" w:unhideWhenUsed="1"/>
-    <w:lsdException w:name="HTML Typewriter" w:semiHidden="1" w:unhideWhenUsed="1"/>
-    <w:lsdException w:name="HTML Variable" w:semiHidden="1" w:unhideWhenUsed="1"/>
-    <w:lsdException w:name="Normal Table" w:semiHidden="1" w:unhideWhenUsed="1"/>
-    <w:lsdException w:name="annotation subject" w:semiHidden="1" w:unhideWhenUsed="1"/>
-    <w:lsdException w:name="No List" w:semiHidden="1" w:unhideWhenUsed="1"/>
-    <w:lsdException w:name="Outline List 1" w:semiHidden="1" w:unhideWhenUsed="1"/>
-    <w:lsdException w:name="Outline List 2" w:semiHidden="1" w:unhideWhenUsed="1"/>
-    <w:lsdException w:name="Outline List 3" w:semiHidden="1" w:unhideWhenUsed="1"/>
-    <w:lsdException w:name="Table Simple 1" w:semiHidden="1" w:unhideWhenUsed="1"/>
-    <w:lsdException w:name="Table Simple 2" w:semiHidden="1" w:unhideWhenUsed="1"/>
-    <w:lsdException w:name="Table Simple 3" w:semiHidden="1" w:unhideWhenUsed="1"/>
-    <w:lsdException w:name="Table Classic 1" w:semiHidden="1" w:unhideWhenUsed="1"/>
-    <w:lsdException w:name="Table Classic 2" w:semiHidden="1" w:unhideWhenUsed="1"/>
-    <w:lsdException w:name="Table Classic 3" w:semiHidden="1" w:unhideWhenUsed="1"/>
-    <w:lsdException w:name="Table Classic 4" w:semiHidden="1" w:unhideWhenUsed="1"/>
-    <w:lsdException w:name="Table Colorful 1" w:semiHidden="1" w:unhideWhenUsed="1"/>
-    <w:lsdException w:name="Table Colorful 2" w:semiHidden="1" w:unhideWhenUsed="1"/>
-    <w:lsdException w:name="Table Colorful 3" w:semiHidden="1" w:unhideWhenUsed="1"/>
-    <w:lsdException w:name="Table Columns 1" w:semiHidden="1" w:unhideWhenUsed="1"/>
-    <w:lsdException w:name="Table Columns 2" w:semiHidden="1" w:unhideWhenUsed="1"/>
-    <w:lsdException w:name="Table Columns 3" w:semiHidden="1" w:unhideWhenUsed="1"/>
-    <w:lsdException w:name="Table Columns 4" w:semiHidden="1" w:unhideWhenUsed="1"/>
-    <w:lsdException w:name="Table Columns 5" w:semiHidden="1" w:unhideWhenUsed="1"/>
-    <w:lsdException w:name="Table Grid 1" w:semiHidden="1" w:unhideWhenUsed="1"/>
-    <w:lsdException w:name="Table Grid 2" w:semiHidden="1" w:unhideWhenUsed="1"/>
-    <w:lsdException w:name="Table Grid 3" w:semiHidden="1" w:unhideWhenUsed="1"/>
-    <w:lsdException w:name="Table Grid 4" w:semiHidden="1" w:unhideWhenUsed="1"/>
-    <w:lsdException w:name="Table Grid 5" w:semiHidden="1" w:unhideWhenUsed="1"/>
-    <w:lsdException w:name="Table Grid 6" w:semiHidden="1" w:unhideWhenUsed="1"/>
-    <w:lsdException w:name="Table Grid 7" w:semiHidden="1" w:unhideWhenUsed="1"/>
-    <w:lsdException w:name="Table Grid 8" w:semiHidden="1" w:unhideWhenUsed="1"/>
-    <w:lsdException w:name="Table List 1" w:semiHidden="1" w:unhideWhenUsed="1"/>
-    <w:lsdException w:name="Table List 2" w:semiHidden="1" w:unhideWhenUsed="1"/>
-    <w:lsdException w:name="Table List 3" w:semiHidden="1" w:unhideWhenUsed="1"/>
-    <w:lsdException w:name="Table List 4" w:semiHidden="1" w:unhideWhenUsed="1"/>
-    <w:lsdException w:name="Table List 5" w:semiHidden="1" w:unhideWhenUsed="1"/>
-    <w:lsdException w:name="Table List 6" w:semiHidden="1" w:unhideWhenUsed="1"/>
-    <w:lsdException w:name="Table List 7" w:semiHidden="1" w:unhideWhenUsed="1"/>
-    <w:lsdException w:name="Table List 8" w:semiHidden="1" w:unhideWhenUsed="1"/>
-    <w:lsdException w:name="Table 3D effects 1" w:semiHidden="1" w:unhideWhenUsed="1"/>
-    <w:lsdException w:name="Table 3D effects 2" w:semiHidden="1" w:unhideWhenUsed="1"/>
-    <w:lsdException w:name="Table 3D effects 3" w:semiHidden="1" w:unhideWhenUsed="1"/>
-    <w:lsdException w:name="Table Contemporary" w:semiHidden="1" w:unhideWhenUsed="1"/>
-    <w:lsdException w:name="Table Elegant" w:semiHidden="1" w:unhideWhenUsed="1"/>
-    <w:lsdException w:name="Table Professional" w:semiHidden="1" w:unhideWhenUsed="1"/>
-    <w:lsdException w:name="Table Subtle 1" w:semiHidden="1" w:unhideWhenUsed="1"/>
-    <w:lsdException w:name="Table Subtle 2" w:semiHidden="1" w:unhideWhenUsed="1"/>
-    <w:lsdException w:name="Table Web 1" w:semiHidden="1" w:unhideWhenUsed="1"/>
-    <w:lsdException w:name="Table Web 2" w:semiHidden="1" w:unhideWhenUsed="1"/>
-    <w:lsdException w:name="Table Web 3" w:semiHidden="1" w:unhideWhenUsed="1"/>
-    <w:lsdException w:name="Balloon Text" w:semiHidden="1" w:unhideWhenUsed="1"/>
-    <w:lsdException w:name="Table Grid" w:uiPriority="59"/>
-    <w:lsdException w:name="Table Theme" w:semiHidden="1" w:unhideWhenUsed="1"/>
-    <w:lsdException w:name="Placeholder Text" w:semiHidden="1"/>
-    <w:lsdException w:name="No Spacing" w:uiPriority="1" w:qFormat="1"/>
-    <w:lsdException w:name="Light Shading" w:uiPriority="60"/>
-    <w:lsdException w:name="Light List" w:uiPriority="61"/>
-    <w:lsdException w:name="Light Grid" w:uiPriority="62"/>
-    <w:lsdException w:name="Medium Shading 1" w:uiPriority="63"/>
-    <w:lsdException w:name="Medium Shading 2" w:uiPriority="64"/>
-    <w:lsdException w:name="Medium List 1" w:uiPriority="65"/>
-    <w:lsdException w:name="Medium List 2" w:uiPriority="66"/>
-    <w:lsdException w:name="Medium Grid 1" w:uiPriority="67"/>
-    <w:lsdException w:name="Medium Grid 2" w:uiPriority="68"/>
-    <w:lsdException w:name="Medium Grid 3" w:uiPriority="69"/>
-    <w:lsdException w:name="Dark List" w:uiPriority="70"/>
-    <w:lsdException w:name="Colorful Shading" w:uiPriority="71"/>
-    <w:lsdException w:name="Colorful List" w:uiPriority="72"/>
-    <w:lsdException w:name="Colorful Grid" w:uiPriority="73"/>
-    <w:lsdException w:name="Light Shading Accent 1" w:uiPriority="60"/>
-    <w:lsdException w:name="Light List Accent 1" w:uiPriority="61"/>
-    <w:lsdException w:name="Light Grid Accent 1" w:uiPriority="62"/>
-    <w:lsdException w:name="Medium Shading 1 Accent 1" w:uiPriority="63"/>
-    <w:lsdException w:name="Medium Shading 2 Accent 1" w:uiPriority="64"/>
-    <w:lsdException w:name="Medium List 1 Accent 1" w:uiPriority="65"/>
-    <w:lsdException w:name="Revision" w:semiHidden="1"/>
-    <w:lsdException w:name="List Paragraph" w:uiPriority="34" w:qFormat="1"/>
-    <w:lsdException w:name="Quote" w:uiPriority="29" w:qFormat="1"/>
-    <w:lsdException w:name="Intense Quote" w:uiPriority="30" w:qFormat="1"/>
-    <w:lsdException w:name="Medium List 2 Accent 1" w:uiPriority="66"/>
-    <w:lsdException w:name="Medium Grid 1 Accent 1" w:uiPriority="67"/>
-    <w:lsdException w:name="Medium Grid 2 Accent 1" w:uiPriority="68"/>
-    <w:lsdException w:name="Medium Grid 3 Accent 1" w:uiPriority="69"/>
-    <w:lsdException w:name="Dark List Accent 1" w:uiPriority="70"/>
-    <w:lsdException w:name="Colorful Shading Accent 1" w:uiPriority="71"/>
-    <w:lsdException w:name="Colorful List Accent 1" w:uiPriority="72"/>
-    <w:lsdException w:name="Colorful Grid Accent 1" w:uiPriority="73"/>
-    <w:lsdException w:name="Light Shading Accent 2" w:uiPriority="60"/>
-    <w:lsdException w:name="Light List Accent 2" w:uiPriority="61"/>
-    <w:lsdException w:name="Light Grid Accent 2" w:uiPriority="62"/>
-    <w:lsdException w:name="Medium Shading 1 Accent 2" w:uiPriority="63"/>
-    <w:lsdException w:name="Medium Shading 2 Accent 2" w:uiPriority="64"/>
-    <w:lsdException w:name="Medium List 1 Accent 2" w:uiPriority="65"/>
-    <w:lsdException w:name="Medium List 2 Accent 2" w:uiPriority="66"/>
-    <w:lsdException w:name="Medium Grid 1 Accent 2" w:uiPriority="67"/>
-    <w:lsdException w:name="Medium Grid 2 Accent 2" w:uiPriority="68"/>
-    <w:lsdException w:name="Medium Grid 3 Accent 2" w:uiPriority="69"/>
-    <w:lsdException w:name="Dark List Accent 2" w:uiPriority="70"/>
-    <w:lsdException w:name="Colorful Shading Accent 2" w:uiPriority="71"/>
-    <w:lsdException w:name="Colorful List Accent 2" w:uiPriority="72"/>
-    <w:lsdException w:name="Colorful Grid Accent 2" w:uiPriority="73"/>
-    <w:lsdException w:name="Light Shading Accent 3" w:uiPriority="60"/>
-    <w:lsdException w:name="Light List Accent 3" w:uiPriority="61"/>
-    <w:lsdException w:name="Light Grid Accent 3" w:uiPriority="62"/>
-    <w:lsdException w:name="Medium Shading 1 Accent 3" w:uiPriority="63"/>
-    <w:lsdException w:name="Medium Shading 2 Accent 3" w:uiPriority="64"/>
-    <w:lsdException w:name="Medium List 1 Accent 3" w:uiPriority="65"/>
-    <w:lsdException w:name="Medium List 2 Accent 3" w:uiPriority="66"/>
-    <w:lsdException w:name="Medium Grid 1 Accent 3" w:uiPriority="67"/>
-    <w:lsdException w:name="Medium Grid 2 Accent 3" w:uiPriority="68"/>
-    <w:lsdException w:name="Medium Grid 3 Accent 3" w:uiPriority="69"/>
-    <w:lsdException w:name="Dark List Accent 3" w:uiPriority="70"/>
-    <w:lsdException w:name="Colorful Shading Accent 3" w:uiPriority="71"/>
-    <w:lsdException w:name="Colorful List Accent 3" w:uiPriority="72"/>
-    <w:lsdException w:name="Colorful Grid Accent 3" w:uiPriority="73"/>
-    <w:lsdException w:name="Light Shading Accent 4" w:uiPriority="60"/>
-    <w:lsdException w:name="Light List Accent 4" w:uiPriority="61"/>
-    <w:lsdException w:name="Light Grid Accent 4" w:uiPriority="62"/>
-    <w:lsdException w:name="Medium Shading 1 Accent 4" w:uiPriority="63"/>
-    <w:lsdException w:name="Medium Shading 2 Accent 4" w:uiPriority="64"/>
-    <w:lsdException w:name="Medium List 1 Accent 4" w:uiPriority="65"/>
-    <w:lsdException w:name="Medium List 2 Accent 4" w:uiPriority="66"/>
-    <w:lsdException w:name="Medium Grid 1 Accent 4" w:uiPriority="67"/>
-    <w:lsdException w:name="Medium Grid 2 Accent 4" w:uiPriority="68"/>
-    <w:lsdException w:name="Medium Grid 3 Accent 4" w:uiPriority="69"/>
-    <w:lsdException w:name="Dark List Accent 4" w:uiPriority="70"/>
-    <w:lsdException w:name="Colorful Shading Accent 4" w:uiPriority="71"/>
-    <w:lsdException w:name="Colorful List Accent 4" w:uiPriority="72"/>
-    <w:lsdException w:name="Colorful Grid Accent 4" w:uiPriority="73"/>
-    <w:lsdException w:name="Light Shading Accent 5" w:uiPriority="60"/>
-    <w:lsdException w:name="Light List Accent 5" w:uiPriority="61"/>
-    <w:lsdException w:name="Light Grid Accent 5" w:uiPriority="62"/>
-    <w:lsdException w:name="Medium Shading 1 Accent 5" w:uiPriority="63"/>
-    <w:lsdException w:name="Medium Shading 2 Accent 5" w:uiPriority="64"/>
-    <w:lsdException w:name="Medium List 1 Accent 5" w:uiPriority="65"/>
-    <w:lsdException w:name="Medium List 2 Accent 5" w:uiPriority="66"/>
-    <w:lsdException w:name="Medium Grid 1 Accent 5" w:uiPriority="67"/>
-    <w:lsdException w:name="Medium Grid 2 Accent 5" w:uiPriority="68"/>
-    <w:lsdException w:name="Medium Grid 3 Accent 5" w:uiPriority="69"/>
-    <w:lsdException w:name="Dark List Accent 5" w:uiPriority="70"/>
-    <w:lsdException w:name="Colorful Shading Accent 5" w:uiPriority="71"/>
-    <w:lsdException w:name="Colorful List Accent 5" w:uiPriority="72"/>
-    <w:lsdException w:name="Colorful Grid Accent 5" w:uiPriority="73"/>
-    <w:lsdException w:name="Light Shading Accent 6" w:uiPriority="60"/>
-    <w:lsdException w:name="Light List Accent 6" w:uiPriority="61"/>
-    <w:lsdException w:name="Light Grid Accent 6" w:uiPriority="62"/>
-    <w:lsdException w:name="Medium Shading 1 Accent 6" w:uiPriority="63"/>
-    <w:lsdException w:name="Medium Shading 2 Accent 6" w:uiPriority="64"/>
-    <w:lsdException w:name="Medium List 1 Accent 6" w:uiPriority="65"/>
-    <w:lsdException w:name="Medium List 2 Accent 6" w:uiPriority="66"/>
-    <w:lsdException w:name="Medium Grid 1 Accent 6" w:uiPriority="67"/>
-    <w:lsdException w:name="Medium Grid 2 Accent 6" w:uiPriority="68"/>
-    <w:lsdException w:name="Medium Grid 3 Accent 6" w:uiPriority="69"/>
-    <w:lsdException w:name="Dark List Accent 6" w:uiPriority="70"/>
-    <w:lsdException w:name="Colorful Shading Accent 6" w:uiPriority="71"/>
-    <w:lsdException w:name="Colorful List Accent 6" w:uiPriority="72"/>
-    <w:lsdException w:name="Colorful Grid Accent 6" w:uiPriority="73"/>
-    <w:lsdException w:name="Subtle Emphasis" w:uiPriority="19" w:qFormat="1"/>
-    <w:lsdException w:name="Intense Emphasis" w:uiPriority="21" w:qFormat="1"/>
-    <w:lsdException w:name="Subtle Reference" w:uiPriority="31" w:qFormat="1"/>
-    <w:lsdException w:name="Intense Reference" w:uiPriority="32" w:qFormat="1"/>
-    <w:lsdException w:name="Book Title" w:uiPriority="33" w:qFormat="1"/>
-    <w:lsdException w:name="Bibliography" w:semiHidden="1" w:uiPriority="37" w:unhideWhenUsed="1"/>
-    <w:lsdException w:name="TOC Heading" w:semiHidden="1" w:uiPriority="39" w:unhideWhenUsed="1" w:qFormat="1"/>
-    <w:lsdException w:name="Plain Table 1" w:uiPriority="41"/>
-    <w:lsdException w:name="Plain Table 2" w:uiPriority="42"/>
-    <w:lsdException w:name="Plain Table 3" w:uiPriority="43"/>
-    <w:lsdException w:name="Plain Table 4" w:uiPriority="44"/>
-    <w:lsdException w:name="Plain Table 5" w:uiPriority="45"/>
-    <w:lsdException w:name="Grid Table Light" w:uiPriority="40"/>
-    <w:lsdException w:name="Grid Table 1 Light" w:uiPriority="46"/>
-    <w:lsdException w:name="Grid Table 2" w:uiPriority="47"/>
-    <w:lsdException w:name="Grid Table 3" w:uiPriority="48"/>
-    <w:lsdException w:name="Grid Table 4" w:uiPriority="49"/>
-    <w:lsdException w:name="Grid Table 5 Dark" w:uiPriority="50"/>
-    <w:lsdException w:name="Grid Table 6 Colorful" w:uiPriority="51"/>
-    <w:lsdException w:name="Grid Table 7 Colorful" w:uiPriority="52"/>
-    <w:lsdException w:name="Grid Table 1 Light Accent 1" w:uiPriority="46"/>
-    <w:lsdException w:name="Grid Table 2 Accent 1" w:uiPriority="47"/>
-    <w:lsdException w:name="Grid Table 3 Accent 1" w:uiPriority="48"/>
-    <w:lsdException w:name="Grid Table 4 Accent 1" w:uiPriority="49"/>
-    <w:lsdException w:name="Grid Table 5 Dark Accent 1" w:uiPriority="50"/>
-    <w:lsdException w:name="Grid Table 6 Colorful Accent 1" w:uiPriority="51"/>
-    <w:lsdException w:name="Grid Table 7 Colorful Accent 1" w:uiPriority="52"/>
-    <w:lsdException w:name="Grid Table 1 Light Accent 2" w:uiPriority="46"/>
-    <w:lsdException w:name="Grid Table 2 Accent 2" w:uiPriority="47"/>
-    <w:lsdException w:name="Grid Table 3 Accent 2" w:uiPriority="48"/>
-    <w:lsdException w:name="Grid Table 4 Accent 2" w:uiPriority="49"/>
-    <w:lsdException w:name="Grid Table 5 Dark Accent 2" w:uiPriority="50"/>
-    <w:lsdException w:name="Grid Table 6 Colorful Accent 2" w:uiPriority="51"/>
-    <w:lsdException w:name="Grid Table 7 Colorful Accent 2" w:uiPriority="52"/>
-    <w:lsdException w:name="Grid Table 1 Light Accent 3" w:uiPriority="46"/>
-    <w:lsdException w:name="Grid Table 2 Accent 3" w:uiPriority="47"/>
-    <w:lsdException w:name="Grid Table 3 Accent 3" w:uiPriority="48"/>
-    <w:lsdException w:name="Grid Table 4 Accent 3" w:uiPriority="49"/>
-    <w:lsdException w:name="Grid Table 5 Dark Accent 3" w:uiPriority="50"/>
-    <w:lsdException w:name="Grid Table 6 Colorful Accent 3" w:uiPriority="51"/>
-    <w:lsdException w:name="Grid Table 7 Colorful Accent 3" w:uiPriority="52"/>
-    <w:lsdException w:name="Grid Table 1 Light Accent 4" w:uiPriority="46"/>
-    <w:lsdException w:name="Grid Table 2 Accent 4" w:uiPriority="47"/>
-    <w:lsdException w:name="Grid Table 3 Accent 4" w:uiPriority="48"/>
-    <w:lsdException w:name="Grid Table 4 Accent 4" w:uiPriority="49"/>
-    <w:lsdException w:name="Grid Table 5 Dark Accent 4" w:uiPriority="50"/>
-    <w:lsdException w:name="Grid Table 6 Colorful Accent 4" w:uiPriority="51"/>
-    <w:lsdException w:name="Grid Table 7 Colorful Accent 4" w:uiPriority="52"/>
-    <w:lsdException w:name="Grid Table 1 Light Accent 5" w:uiPriority="46"/>
-    <w:lsdException w:name="Grid Table 2 Accent 5" w:uiPriority="47"/>
-    <w:lsdException w:name="Grid Table 3 Accent 5" w:uiPriority="48"/>
-    <w:lsdException w:name="Grid Table 4 Accent 5" w:uiPriority="49"/>
-    <w:lsdException w:name="Grid Table 5 Dark Accent 5" w:uiPriority="50"/>
-    <w:lsdException w:name="Grid Table 6 Colorful Accent 5" w:uiPriority="51"/>
-    <w:lsdException w:name="Grid Table 7 Colorful Accent 5" w:uiPriority="52"/>
-    <w:lsdException w:name="Grid Table 1 Light Accent 6" w:uiPriority="46"/>
-    <w:lsdException w:name="Grid Table 2 Accent 6" w:uiPriority="47"/>
-    <w:lsdException w:name="Grid Table 3 Accent 6" w:uiPriority="48"/>
-    <w:lsdException w:name="Grid Table 4 Accent 6" w:uiPriority="49"/>
-    <w:lsdException w:name="Grid Table 5 Dark Accent 6" w:uiPriority="50"/>
-    <w:lsdException w:name="Grid Table 6 Colorful Accent 6" w:uiPriority="51"/>
-    <w:lsdException w:name="Grid Table 7 Colorful Accent 6" w:uiPriority="52"/>
-    <w:lsdException w:name="List Table 1 Light" w:uiPriority="46"/>
-    <w:lsdException w:name="List Table 2" w:uiPriority="47"/>
-    <w:lsdException w:name="List Table 3" w:uiPriority="48"/>
-    <w:lsdException w:name="List Table 4" w:uiPriority="49"/>
-    <w:lsdException w:name="List Table 5 Dark" w:uiPriority="50"/>
-    <w:lsdException w:name="List Table 6 Colorful" w:uiPriority="51"/>
-    <w:lsdException w:name="List Table 7 Colorful" w:uiPriority="52"/>
-    <w:lsdException w:name="List Table 1 Light Accent 1" w:uiPriority="46"/>
-    <w:lsdException w:name="List Table 2 Accent 1" w:uiPriority="47"/>
-    <w:lsdException w:name="List Table 3 Accent 1" w:uiPriority="48"/>
-    <w:lsdException w:name="List Table 4 Accent 1" w:uiPriority="49"/>
-    <w:lsdException w:name="List Table 5 Dark Accent 1" w:uiPriority="50"/>
-    <w:lsdException w:name="List Table 6 Colorful Accent 1" w:uiPriority="51"/>
-    <w:lsdException w:name="List Table 7 Colorful Accent 1" w:uiPriority="52"/>
-    <w:lsdException w:name="List Table 1 Light Accent 2" w:uiPriority="46"/>
-    <w:lsdException w:name="List Table 2 Accent 2" w:uiPriority="47"/>
-    <w:lsdException w:name="List Table 3 Accent 2" w:uiPriority="48"/>
-    <w:lsdException w:name="List Table 4 Accent 2" w:uiPriority="49"/>
-    <w:lsdException w:name="List Table 5 Dark Accent 2" w:uiPriority="50"/>
-    <w:lsdException w:name="List Table 6 Colorful Accent 2" w:uiPriority="51"/>
-    <w:lsdException w:name="List Table 7 Colorful Accent 2" w:uiPriority="52"/>
-    <w:lsdException w:name="List Table 1 Light Accent 3" w:uiPriority="46"/>
-    <w:lsdException w:name="List Table 2 Accent 3" w:uiPriority="47"/>
-    <w:lsdException w:name="List Table 3 Accent 3" w:uiPriority="48"/>
-    <w:lsdException w:name="List Table 4 Accent 3" w:uiPriority="49"/>
-    <w:lsdException w:name="List Table 5 Dark Accent 3" w:uiPriority="50"/>
-    <w:lsdException w:name="List Table 6 Colorful Accent 3" w:uiPriority="51"/>
-    <w:lsdException w:name="List Table 7 Colorful Accent 3" w:uiPriority="52"/>
-    <w:lsdException w:name="List Table 1 Light Accent 4" w:uiPriority="46"/>
-    <w:lsdException w:name="List Table 2 Accent 4" w:uiPriority="47"/>
-    <w:lsdException w:name="List Table 3 Accent 4" w:uiPriority="48"/>
-    <w:lsdException w:name="List Table 4 Accent 4" w:uiPriority="49"/>
-    <w:lsdException w:name="List Table 5 Dark Accent 4" w:uiPriority="50"/>
-    <w:lsdException w:name="List Table 6 Colorful Accent 4" w:uiPriority="51"/>
-    <w:lsdException w:name="List Table 7 Colorful Accent 4" w:uiPriority="52"/>
-    <w:lsdException w:name="List Table 1 Light Accent 5" w:uiPriority="46"/>
-    <w:lsdException w:name="List Table 2 Accent 5" w:uiPriority="47"/>
-    <w:lsdException w:name="List Table 3 Accent 5" w:uiPriority="48"/>
-    <w:lsdException w:name="List Table 4 Accent 5" w:uiPriority="49"/>
-    <w:lsdException w:name="List Table 5 Dark Accent 5" w:uiPriority="50"/>
-    <w:lsdException w:name="List Table 6 Colorful Accent 5" w:uiPriority="51"/>
-    <w:lsdException w:name="List Table 7 Colorful Accent 5" w:uiPriority="52"/>
-    <w:lsdException w:name="List Table 1 Light Accent 6" w:uiPriority="46"/>
-    <w:lsdException w:name="List Table 2 Accent 6" w:uiPriority="47"/>
-    <w:lsdException w:name="List Table 3 Accent 6" w:uiPriority="48"/>
-    <w:lsdException w:name="List Table 4 Accent 6" w:uiPriority="49"/>
-    <w:lsdException w:name="List Table 5 Dark Accent 6" w:uiPriority="50"/>
-    <w:lsdException w:name="List Table 6 Colorful Accent 6" w:uiPriority="51"/>
-    <w:lsdException w:name="List Table 7 Colorful Accent 6" w:uiPriority="52"/>
+  <w:latentStyles w:defLockedState="0" w:defUIPriority="99" w:defSemiHidden="1" w:defUnhideWhenUsed="1" w:defQFormat="0" w:count="267">
+    <w:lsdException w:name="Normal" w:semiHidden="0" w:uiPriority="0" w:unhideWhenUsed="0" w:qFormat="1"/>
+    <w:lsdException w:name="heading 1" w:semiHidden="0" w:uiPriority="9" w:unhideWhenUsed="0" w:qFormat="1"/>
+    <w:lsdException w:name="heading 2" w:uiPriority="9" w:qFormat="1"/>
+    <w:lsdException w:name="heading 3" w:uiPriority="9" w:qFormat="1"/>
+    <w:lsdException w:name="heading 4" w:uiPriority="9" w:qFormat="1"/>
+    <w:lsdException w:name="heading 5" w:uiPriority="9" w:qFormat="1"/>
+    <w:lsdException w:name="heading 6" w:uiPriority="9" w:qFormat="1"/>
+    <w:lsdException w:name="heading 7" w:uiPriority="9" w:qFormat="1"/>
+    <w:lsdException w:name="heading 8" w:uiPriority="9" w:qFormat="1"/>
+    <w:lsdException w:name="heading 9" w:uiPriority="9" w:qFormat="1"/>
+    <w:lsdException w:name="toc 1" w:uiPriority="39"/>
+    <w:lsdException w:name="toc 2" w:uiPriority="39"/>
+    <w:lsdException w:name="toc 3" w:uiPriority="39"/>
+    <w:lsdException w:name="toc 4" w:uiPriority="39"/>
+    <w:lsdException w:name="toc 5" w:uiPriority="39"/>
+    <w:lsdException w:name="toc 6" w:uiPriority="39"/>
+    <w:lsdException w:name="toc 7" w:uiPriority="39"/>
+    <w:lsdException w:name="toc 8" w:uiPriority="39"/>
+    <w:lsdException w:name="toc 9" w:uiPriority="39"/>
+    <w:lsdException w:name="caption" w:uiPriority="35" w:qFormat="1"/>
+    <w:lsdException w:name="Title" w:semiHidden="0" w:uiPriority="10" w:unhideWhenUsed="0" w:qFormat="1"/>
+    <w:lsdException w:name="Default Paragraph Font" w:uiPriority="1"/>
+    <w:lsdException w:name="Subtitle" w:semiHidden="0" w:uiPriority="11" w:unhideWhenUsed="0" w:qFormat="1"/>
+    <w:lsdException w:name="Strong" w:semiHidden="0" w:uiPriority="22" w:unhideWhenUsed="0" w:qFormat="1"/>
+    <w:lsdException w:name="Emphasis" w:semiHidden="0" w:uiPriority="20" w:unhideWhenUsed="0" w:qFormat="1"/>
+    <w:lsdException w:name="Table Grid" w:semiHidden="0" w:uiPriority="59" w:unhideWhenUsed="0"/>
+    <w:lsdException w:name="Placeholder Text" w:unhideWhenUsed="0"/>
+    <w:lsdException w:name="No Spacing" w:semiHidden="0" w:uiPriority="1" w:unhideWhenUsed="0" w:qFormat="1"/>
+    <w:lsdException w:name="Light Shading" w:semiHidden="0" w:uiPriority="60" w:unhideWhenUsed="0"/>
+    <w:lsdException w:name="Light List" w:semiHidden="0" w:uiPriority="61" w:unhideWhenUsed="0"/>
+    <w:lsdException w:name="Light Grid" w:semiHidden="0" w:uiPriority="62" w:unhideWhenUsed="0"/>
+    <w:lsdException w:name="Medium Shading 1" w:semiHidden="0" w:uiPriority="63" w:unhideWhenUsed="0"/>
+    <w:lsdException w:name="Medium Shading 2" w:semiHidden="0" w:uiPriority="64" w:unhideWhenUsed="0"/>
+    <w:lsdException w:name="Medium List 1" w:semiHidden="0" w:uiPriority="65" w:unhideWhenUsed="0"/>
+    <w:lsdException w:name="Medium List 2" w:semiHidden="0" w:uiPriority="66" w:unhideWhenUsed="0"/>
+    <w:lsdException w:name="Medium Grid 1" w:semiHidden="0" w:uiPriority="67" w:unhideWhenUsed="0"/>
+    <w:lsdException w:name="Medium Grid 2" w:semiHidden="0" w:uiPriority="68" w:unhideWhenUsed="0"/>
+    <w:lsdException w:name="Medium Grid 3" w:semiHidden="0" w:uiPriority="69" w:unhideWhenUsed="0"/>
+    <w:lsdException w:name="Dark List" w:semiHidden="0" w:uiPriority="70" w:unhideWhenUsed="0"/>
+    <w:lsdException w:name="Colorful Shading" w:semiHidden="0" w:uiPriority="71" w:unhideWhenUsed="0"/>
+    <w:lsdException w:name="Colorful List" w:semiHidden="0" w:uiPriority="72" w:unhideWhenUsed="0"/>
+    <w:lsdException w:name="Colorful Grid" w:semiHidden="0" w:uiPriority="73" w:unhideWhenUsed="0"/>
+    <w:lsdException w:name="Light Shading Accent 1" w:semiHidden="0" w:uiPriority="60" w:unhideWhenUsed="0"/>
+    <w:lsdException w:name="Light List Accent 1" w:semiHidden="0" w:uiPriority="61" w:unhideWhenUsed="0"/>
+    <w:lsdException w:name="Light Grid Accent 1" w:semiHidden="0" w:uiPriority="62" w:unhideWhenUsed="0"/>
+    <w:lsdException w:name="Medium Shading 1 Accent 1" w:semiHidden="0" w:uiPriority="63" w:unhideWhenUsed="0"/>
+    <w:lsdException w:name="Medium Shading 2 Accent 1" w:semiHidden="0" w:uiPriority="64" w:unhideWhenUsed="0"/>
+    <w:lsdException w:name="Medium List 1 Accent 1" w:semiHidden="0" w:uiPriority="65" w:unhideWhenUsed="0"/>
+    <w:lsdException w:name="Revision" w:unhideWhenUsed="0"/>
+    <w:lsdException w:name="List Paragraph" w:semiHidden="0" w:uiPriority="34" w:unhideWhenUsed="0" w:qFormat="1"/>
+    <w:lsdException w:name="Quote" w:semiHidden="0" w:uiPriority="29" w:unhideWhenUsed="0" w:qFormat="1"/>
+    <w:lsdException w:name="Intense Quote" w:semiHidden="0" w:uiPriority="30" w:unhideWhenUsed="0" w:qFormat="1"/>
+    <w:lsdException w:name="Medium List 2 Accent 1" w:semiHidden="0" w:uiPriority="66" w:unhideWhenUsed="0"/>
+    <w:lsdException w:name="Medium Grid 1 Accent 1" w:semiHidden="0" w:uiPriority="67" w:unhideWhenUsed="0"/>
+    <w:lsdException w:name="Medium Grid 2 Accent 1" w:semiHidden="0" w:uiPriority="68" w:unhideWhenUsed="0"/>
+    <w:lsdException w:name="Medium Grid 3 Accent 1" w:semiHidden="0" w:uiPriority="69" w:unhideWhenUsed="0"/>
+    <w:lsdException w:name="Dark List Accent 1" w:semiHidden="0" w:uiPriority="70" w:unhideWhenUsed="0"/>
+    <w:lsdException w:name="Colorful Shading Accent 1" w:semiHidden="0" w:uiPriority="71" w:unhideWhenUsed="0"/>
+    <w:lsdException w:name="Colorful List Accent 1" w:semiHidden="0" w:uiPriority="72" w:unhideWhenUsed="0"/>
+    <w:lsdException w:name="Colorful Grid Accent 1" w:semiHidden="0" w:uiPriority="73" w:unhideWhenUsed="0"/>
+    <w:lsdException w:name="Light Shading Accent 2" w:semiHidden="0" w:uiPriority="60" w:unhideWhenUsed="0"/>
+    <w:lsdException w:name="Light List Accent 2" w:semiHidden="0" w:uiPriority="61" w:unhideWhenUsed="0"/>
+    <w:lsdException w:name="Light Grid Accent 2" w:semiHidden="0" w:uiPriority="62" w:unhideWhenUsed="0"/>
+    <w:lsdException w:name="Medium Shading 1 Accent 2" w:semiHidden="0" w:uiPriority="63" w:unhideWhenUsed="0"/>
+    <w:lsdException w:name="Medium Shading 2 Accent 2" w:semiHidden="0" w:uiPriority="64" w:unhideWhenUsed="0"/>
+    <w:lsdException w:name="Medium List 1 Accent 2" w:semiHidden="0" w:uiPriority="65" w:unhideWhenUsed="0"/>
+    <w:lsdException w:name="Medium List 2 Accent 2" w:semiHidden="0" w:uiPriority="66" w:unhideWhenUsed="0"/>
+    <w:lsdException w:name="Medium Grid 1 Accent 2" w:semiHidden="0" w:uiPriority="67" w:unhideWhenUsed="0"/>
+    <w:lsdException w:name="Medium Grid 2 Accent 2" w:semiHidden="0" w:uiPriority="68" w:unhideWhenUsed="0"/>
+    <w:lsdException w:name="Medium Grid 3 Accent 2" w:semiHidden="0" w:uiPriority="69" w:unhideWhenUsed="0"/>
+    <w:lsdException w:name="Dark List Accent 2" w:semiHidden="0" w:uiPriority="70" w:unhideWhenUsed="0"/>
+    <w:lsdException w:name="Colorful Shading Accent 2" w:semiHidden="0" w:uiPriority="71" w:unhideWhenUsed="0"/>
+    <w:lsdException w:name="Colorful List Accent 2" w:semiHidden="0" w:uiPriority="72" w:unhideWhenUsed="0"/>
+    <w:lsdException w:name="Colorful Grid Accent 2" w:semiHidden="0" w:uiPriority="73" w:unhideWhenUsed="0"/>
+    <w:lsdException w:name="Light Shading Accent 3" w:semiHidden="0" w:uiPriority="60" w:unhideWhenUsed="0"/>
+    <w:lsdException w:name="Light List Accent 3" w:semiHidden="0" w:uiPriority="61" w:unhideWhenUsed="0"/>
+    <w:lsdException w:name="Light Grid Accent 3" w:semiHidden="0" w:uiPriority="62" w:unhideWhenUsed="0"/>
+    <w:lsdException w:name="Medium Shading 1 Accent 3" w:semiHidden="0" w:uiPriority="63" w:unhideWhenUsed="0"/>
+    <w:lsdException w:name="Medium Shading 2 Accent 3" w:semiHidden="0" w:uiPriority="64" w:unhideWhenUsed="0"/>
+    <w:lsdException w:name="Medium List 1 Accent 3" w:semiHidden="0" w:uiPriority="65" w:unhideWhenUsed="0"/>
+    <w:lsdException w:name="Medium List 2 Accent 3" w:semiHidden="0" w:uiPriority="66" w:unhideWhenUsed="0"/>
+    <w:lsdException w:name="Medium Grid 1 Accent 3" w:semiHidden="0" w:uiPriority="67" w:unhideWhenUsed="0"/>
+    <w:lsdException w:name="Medium Grid 2 Accent 3" w:semiHidden="0" w:uiPriority="68" w:unhideWhenUsed="0"/>
+    <w:lsdException w:name="Medium Grid 3 Accent 3" w:semiHidden="0" w:uiPriority="69" w:unhideWhenUsed="0"/>
+    <w:lsdException w:name="Dark List Accent 3" w:semiHidden="0" w:uiPriority="70" w:unhideWhenUsed="0"/>
+    <w:lsdException w:name="Colorful Shading Accent 3" w:semiHidden="0" w:uiPriority="71" w:unhideWhenUsed="0"/>
+    <w:lsdException w:name="Colorful List Accent 3" w:semiHidden="0" w:uiPriority="72" w:unhideWhenUsed="0"/>
+    <w:lsdException w:name="Colorful Grid Accent 3" w:semiHidden="0" w:uiPriority="73" w:unhideWhenUsed="0"/>
+    <w:lsdException w:name="Light Shading Accent 4" w:semiHidden="0" w:uiPriority="60" w:unhideWhenUsed="0"/>
+    <w:lsdException w:name="Light List Accent 4" w:semiHidden="0" w:uiPriority="61" w:unhideWhenUsed="0"/>
+    <w:lsdException w:name="Light Grid Accent 4" w:semiHidden="0" w:uiPriority="62" w:unhideWhenUsed="0"/>
+    <w:lsdException w:name="Medium Shading 1 Accent 4" w:semiHidden="0" w:uiPriority="63" w:unhideWhenUsed="0"/>
+    <w:lsdException w:name="Medium Shading 2 Accent 4" w:semiHidden="0" w:uiPriority="64" w:unhideWhenUsed="0"/>
+    <w:lsdException w:name="Medium List 1 Accent 4" w:semiHidden="0" w:uiPriority="65" w:unhideWhenUsed="0"/>
+    <w:lsdException w:name="Medium List 2 Accent 4" w:semiHidden="0" w:uiPriority="66" w:unhideWhenUsed="0"/>
+    <w:lsdException w:name="Medium Grid 1 Accent 4" w:semiHidden="0" w:uiPriority="67" w:unhideWhenUsed="0"/>
+    <w:lsdException w:name="Medium Grid 2 Accent 4" w:semiHidden="0" w:uiPriority="68" w:unhideWhenUsed="0"/>
+    <w:lsdException w:name="Medium Grid 3 Accent 4" w:semiHidden="0" w:uiPriority="69" w:unhideWhenUsed="0"/>
+    <w:lsdException w:name="Dark List Accent 4" w:semiHidden="0" w:uiPriority="70" w:unhideWhenUsed="0"/>
+    <w:lsdException w:name="Colorful Shading Accent 4" w:semiHidden="0" w:uiPriority="71" w:unhideWhenUsed="0"/>
+    <w:lsdException w:name="Colorful List Accent 4" w:semiHidden="0" w:uiPriority="72" w:unhideWhenUsed="0"/>
+    <w:lsdException w:name="Colorful Grid Accent 4" w:semiHidden="0" w:uiPriority="73" w:unhideWhenUsed="0"/>
+    <w:lsdException w:name="Light Shading Accent 5" w:semiHidden="0" w:uiPriority="60" w:unhideWhenUsed="0"/>
+    <w:lsdException w:name="Light List Accent 5" w:semiHidden="0" w:uiPriority="61" w:unhideWhenUsed="0"/>
+    <w:lsdException w:name="Light Grid Accent 5" w:semiHidden="0" w:uiPriority="62" w:unhideWhenUsed="0"/>
+    <w:lsdException w:name="Medium Shading 1 Accent 5" w:semiHidden="0" w:uiPriority="63" w:unhideWhenUsed="0"/>
+    <w:lsdException w:name="Medium Shading 2 Accent 5" w:semiHidden="0" w:uiPriority="64" w:unhideWhenUsed="0"/>
+    <w:lsdException w:name="Medium List 1 Accent 5" w:semiHidden="0" w:uiPriority="65" w:unhideWhenUsed="0"/>
+    <w:lsdException w:name="Medium List 2 Accent 5" w:semiHidden="0" w:uiPriority="66" w:unhideWhenUsed="0"/>
+    <w:lsdException w:name="Medium Grid 1 Accent 5" w:semiHidden="0" w:uiPriority="67" w:unhideWhenUsed="0"/>
+    <w:lsdException w:name="Medium Grid 2 Accent 5" w:semiHidden="0" w:uiPriority="68" w:unhideWhenUsed="0"/>
+    <w:lsdException w:name="Medium Grid 3 Accent 5" w:semiHidden="0" w:uiPriority="69" w:unhideWhenUsed="0"/>
+    <w:lsdException w:name="Dark List Accent 5" w:semiHidden="0" w:uiPriority="70" w:unhideWhenUsed="0"/>
+    <w:lsdException w:name="Colorful Shading Accent 5" w:semiHidden="0" w:uiPriority="71" w:unhideWhenUsed="0"/>
+    <w:lsdException w:name="Colorful List Accent 5" w:semiHidden="0" w:uiPriority="72" w:unhideWhenUsed="0"/>
+    <w:lsdException w:name="Colorful Grid Accent 5" w:semiHidden="0" w:uiPriority="73" w:unhideWhenUsed="0"/>
+    <w:lsdException w:name="Light Shading Accent 6" w:semiHidden="0" w:uiPriority="60" w:unhideWhenUsed="0"/>
+    <w:lsdException w:name="Light List Accent 6" w:semiHidden="0" w:uiPriority="61" w:unhideWhenUsed="0"/>
+    <w:lsdException w:name="Light Grid Accent 6" w:semiHidden="0" w:uiPriority="62" w:unhideWhenUsed="0"/>
+    <w:lsdException w:name="Medium Shading 1 Accent 6" w:semiHidden="0" w:uiPriority="63" w:unhideWhenUsed="0"/>
+    <w:lsdException w:name="Medium Shading 2 Accent 6" w:semiHidden="0" w:uiPriority="64" w:unhideWhenUsed="0"/>
+    <w:lsdException w:name="Medium List 1 Accent 6" w:semiHidden="0" w:uiPriority="65" w:unhideWhenUsed="0"/>
+    <w:lsdException w:name="Medium List 2 Accent 6" w:semiHidden="0" w:uiPriority="66" w:unhideWhenUsed="0"/>
+    <w:lsdException w:name="Medium Grid 1 Accent 6" w:semiHidden="0" w:uiPriority="67" w:unhideWhenUsed="0"/>
+    <w:lsdException w:name="Medium Grid 2 Accent 6" w:semiHidden="0" w:uiPriority="68" w:unhideWhenUsed="0"/>
+    <w:lsdException w:name="Medium Grid 3 Accent 6" w:semiHidden="0" w:uiPriority="69" w:unhideWhenUsed="0"/>
+    <w:lsdException w:name="Dark List Accent 6" w:semiHidden="0" w:uiPriority="70" w:unhideWhenUsed="0"/>
+    <w:lsdException w:name="Colorful Shading Accent 6" w:semiHidden="0" w:uiPriority="71" w:unhideWhenUsed="0"/>
+    <w:lsdException w:name="Colorful List Accent 6" w:semiHidden="0" w:uiPriority="72" w:unhideWhenUsed="0"/>
+    <w:lsdException w:name="Colorful Grid Accent 6" w:semiHidden="0" w:uiPriority="73" w:unhideWhenUsed="0"/>
+    <w:lsdException w:name="Subtle Emphasis" w:semiHidden="0" w:uiPriority="19" w:unhideWhenUsed="0" w:qFormat="1"/>
+    <w:lsdException w:name="Intense Emphasis" w:semiHidden="0" w:uiPriority="21" w:unhideWhenUsed="0" w:qFormat="1"/>
+    <w:lsdException w:name="Subtle Reference" w:semiHidden="0" w:uiPriority="31" w:unhideWhenUsed="0" w:qFormat="1"/>
+    <w:lsdException w:name="Intense Reference" w:semiHidden="0" w:uiPriority="32" w:unhideWhenUsed="0" w:qFormat="1"/>
+    <w:lsdException w:name="Book Title" w:semiHidden="0" w:uiPriority="33" w:unhideWhenUsed="0" w:qFormat="1"/>
+    <w:lsdException w:name="Bibliography" w:uiPriority="37"/>
+    <w:lsdException w:name="TOC Heading" w:uiPriority="39" w:qFormat="1"/>
   </w:latentStyles>
   <w:style w:type="paragraph" w:default="1" w:styleId="Normal">
     <w:name w:val="Normal"/>
@@ -25417,7 +25611,7 @@
       <w:szCs w:val="16"/>
     </w:rPr>
   </w:style>
-  <w:style w:type="paragraph" w:styleId="Descripcin">
+  <w:style w:type="paragraph" w:styleId="Epgrafe">
     <w:name w:val="caption"/>
     <w:basedOn w:val="Normal"/>
     <w:next w:val="Normal"/>
@@ -25462,7 +25656,6 @@
     <w:uiPriority w:val="59"/>
     <w:rsid w:val="00ED62D6"/>
     <w:tblPr>
-      <w:tblInd w:w="0" w:type="dxa"/>
       <w:tblBorders>
         <w:top w:val="single" w:sz="4" w:space="0" w:color="auto"/>
         <w:left w:val="single" w:sz="4" w:space="0" w:color="auto"/>
@@ -25471,12 +25664,6 @@
         <w:insideH w:val="single" w:sz="4" w:space="0" w:color="auto"/>
         <w:insideV w:val="single" w:sz="4" w:space="0" w:color="auto"/>
       </w:tblBorders>
-      <w:tblCellMar>
-        <w:top w:w="0" w:type="dxa"/>
-        <w:left w:w="108" w:type="dxa"/>
-        <w:bottom w:w="0" w:type="dxa"/>
-        <w:right w:w="108" w:type="dxa"/>
-      </w:tblCellMar>
     </w:tblPr>
   </w:style>
   <w:style w:type="table" w:styleId="Listaclara-nfasis1">
@@ -25487,19 +25674,12 @@
     <w:tblPr>
       <w:tblStyleRowBandSize w:val="1"/>
       <w:tblStyleColBandSize w:val="1"/>
-      <w:tblInd w:w="0" w:type="dxa"/>
       <w:tblBorders>
         <w:top w:val="single" w:sz="8" w:space="0" w:color="4F81BD" w:themeColor="accent1"/>
         <w:left w:val="single" w:sz="8" w:space="0" w:color="4F81BD" w:themeColor="accent1"/>
         <w:bottom w:val="single" w:sz="8" w:space="0" w:color="4F81BD" w:themeColor="accent1"/>
         <w:right w:val="single" w:sz="8" w:space="0" w:color="4F81BD" w:themeColor="accent1"/>
       </w:tblBorders>
-      <w:tblCellMar>
-        <w:top w:w="0" w:type="dxa"/>
-        <w:left w:w="108" w:type="dxa"/>
-        <w:bottom w:w="0" w:type="dxa"/>
-        <w:right w:w="108" w:type="dxa"/>
-      </w:tblCellMar>
     </w:tblPr>
     <w:tblStylePr w:type="firstRow">
       <w:pPr>
@@ -25576,7 +25756,6 @@
     <w:tblPr>
       <w:tblStyleRowBandSize w:val="1"/>
       <w:tblStyleColBandSize w:val="1"/>
-      <w:tblInd w:w="0" w:type="dxa"/>
       <w:tblBorders>
         <w:top w:val="single" w:sz="4" w:space="0" w:color="B8CCE4" w:themeColor="accent1" w:themeTint="66"/>
         <w:left w:val="single" w:sz="4" w:space="0" w:color="B8CCE4" w:themeColor="accent1" w:themeTint="66"/>
@@ -25585,12 +25764,6 @@
         <w:insideH w:val="single" w:sz="4" w:space="0" w:color="B8CCE4" w:themeColor="accent1" w:themeTint="66"/>
         <w:insideV w:val="single" w:sz="4" w:space="0" w:color="B8CCE4" w:themeColor="accent1" w:themeTint="66"/>
       </w:tblBorders>
-      <w:tblCellMar>
-        <w:top w:w="0" w:type="dxa"/>
-        <w:left w:w="108" w:type="dxa"/>
-        <w:bottom w:w="0" w:type="dxa"/>
-        <w:right w:w="108" w:type="dxa"/>
-      </w:tblCellMar>
     </w:tblPr>
     <w:tblStylePr w:type="firstRow">
       <w:rPr>
@@ -25637,7 +25810,6 @@
     <w:tblPr>
       <w:tblStyleRowBandSize w:val="1"/>
       <w:tblStyleColBandSize w:val="1"/>
-      <w:tblInd w:w="0" w:type="dxa"/>
       <w:tblBorders>
         <w:top w:val="single" w:sz="4" w:space="0" w:color="95B3D7" w:themeColor="accent1" w:themeTint="99"/>
         <w:left w:val="single" w:sz="4" w:space="0" w:color="95B3D7" w:themeColor="accent1" w:themeTint="99"/>
@@ -25646,12 +25818,6 @@
         <w:insideH w:val="single" w:sz="4" w:space="0" w:color="95B3D7" w:themeColor="accent1" w:themeTint="99"/>
         <w:insideV w:val="single" w:sz="4" w:space="0" w:color="95B3D7" w:themeColor="accent1" w:themeTint="99"/>
       </w:tblBorders>
-      <w:tblCellMar>
-        <w:top w:w="0" w:type="dxa"/>
-        <w:left w:w="108" w:type="dxa"/>
-        <w:bottom w:w="0" w:type="dxa"/>
-        <w:right w:w="108" w:type="dxa"/>
-      </w:tblCellMar>
     </w:tblPr>
     <w:tblStylePr w:type="firstRow">
       <w:rPr>
@@ -25775,7 +25941,6 @@
     <w:tblPr>
       <w:tblStyleRowBandSize w:val="1"/>
       <w:tblStyleColBandSize w:val="1"/>
-      <w:tblInd w:w="0" w:type="dxa"/>
       <w:tblBorders>
         <w:top w:val="single" w:sz="4" w:space="0" w:color="95B3D7" w:themeColor="accent1" w:themeTint="99"/>
         <w:left w:val="single" w:sz="4" w:space="0" w:color="95B3D7" w:themeColor="accent1" w:themeTint="99"/>
@@ -25784,12 +25949,6 @@
         <w:insideH w:val="single" w:sz="4" w:space="0" w:color="95B3D7" w:themeColor="accent1" w:themeTint="99"/>
         <w:insideV w:val="single" w:sz="4" w:space="0" w:color="95B3D7" w:themeColor="accent1" w:themeTint="99"/>
       </w:tblBorders>
-      <w:tblCellMar>
-        <w:top w:w="0" w:type="dxa"/>
-        <w:left w:w="108" w:type="dxa"/>
-        <w:bottom w:w="0" w:type="dxa"/>
-        <w:right w:w="108" w:type="dxa"/>
-      </w:tblCellMar>
     </w:tblPr>
     <w:tblStylePr w:type="firstRow">
       <w:rPr>
@@ -25855,7 +26014,6 @@
     <w:tblPr>
       <w:tblStyleRowBandSize w:val="1"/>
       <w:tblStyleColBandSize w:val="1"/>
-      <w:tblInd w:w="0" w:type="dxa"/>
       <w:tblBorders>
         <w:top w:val="single" w:sz="4" w:space="0" w:color="FFFFFF" w:themeColor="background1"/>
         <w:left w:val="single" w:sz="4" w:space="0" w:color="FFFFFF" w:themeColor="background1"/>
@@ -25864,12 +26022,6 @@
         <w:insideH w:val="single" w:sz="4" w:space="0" w:color="FFFFFF" w:themeColor="background1"/>
         <w:insideV w:val="single" w:sz="4" w:space="0" w:color="FFFFFF" w:themeColor="background1"/>
       </w:tblBorders>
-      <w:tblCellMar>
-        <w:top w:w="0" w:type="dxa"/>
-        <w:left w:w="108" w:type="dxa"/>
-        <w:bottom w:w="0" w:type="dxa"/>
-        <w:right w:w="108" w:type="dxa"/>
-      </w:tblCellMar>
     </w:tblPr>
     <w:tcPr>
       <w:shd w:val="clear" w:color="auto" w:fill="DBE5F1" w:themeFill="accent1" w:themeFillTint="33"/>
@@ -25957,7 +26109,7 @@
       </w:tcPr>
     </w:tblStylePr>
   </w:style>
-  <w:style w:type="table" w:styleId="Tabladecuadrcula5oscura-nfasis1">
+  <w:style w:type="table" w:customStyle="1" w:styleId="GridTable5DarkAccent1">
     <w:name w:val="Grid Table 5 Dark Accent 1"/>
     <w:basedOn w:val="Tablanormal"/>
     <w:uiPriority w:val="50"/>
@@ -25965,7 +26117,6 @@
     <w:tblPr>
       <w:tblStyleRowBandSize w:val="1"/>
       <w:tblStyleColBandSize w:val="1"/>
-      <w:tblInd w:w="0" w:type="dxa"/>
       <w:tblBorders>
         <w:top w:val="single" w:sz="4" w:space="0" w:color="FFFFFF" w:themeColor="background1"/>
         <w:left w:val="single" w:sz="4" w:space="0" w:color="FFFFFF" w:themeColor="background1"/>
@@ -25974,12 +26125,6 @@
         <w:insideH w:val="single" w:sz="4" w:space="0" w:color="FFFFFF" w:themeColor="background1"/>
         <w:insideV w:val="single" w:sz="4" w:space="0" w:color="FFFFFF" w:themeColor="background1"/>
       </w:tblBorders>
-      <w:tblCellMar>
-        <w:top w:w="0" w:type="dxa"/>
-        <w:left w:w="108" w:type="dxa"/>
-        <w:bottom w:w="0" w:type="dxa"/>
-        <w:right w:w="108" w:type="dxa"/>
-      </w:tblCellMar>
     </w:tblPr>
     <w:tcPr>
       <w:shd w:val="clear" w:color="auto" w:fill="DBE5F1" w:themeFill="accent1" w:themeFillTint="33"/>
@@ -26067,7 +26212,7 @@
       </w:tcPr>
     </w:tblStylePr>
   </w:style>
-  <w:style w:type="table" w:styleId="Tabladelista4-nfasis1">
+  <w:style w:type="table" w:customStyle="1" w:styleId="ListTable4Accent1">
     <w:name w:val="List Table 4 Accent 1"/>
     <w:basedOn w:val="Tablanormal"/>
     <w:uiPriority w:val="49"/>
@@ -26075,7 +26220,6 @@
     <w:tblPr>
       <w:tblStyleRowBandSize w:val="1"/>
       <w:tblStyleColBandSize w:val="1"/>
-      <w:tblInd w:w="0" w:type="dxa"/>
       <w:tblBorders>
         <w:top w:val="single" w:sz="4" w:space="0" w:color="95B3D7" w:themeColor="accent1" w:themeTint="99"/>
         <w:left w:val="single" w:sz="4" w:space="0" w:color="95B3D7" w:themeColor="accent1" w:themeTint="99"/>
@@ -26083,12 +26227,6 @@
         <w:right w:val="single" w:sz="4" w:space="0" w:color="95B3D7" w:themeColor="accent1" w:themeTint="99"/>
         <w:insideH w:val="single" w:sz="4" w:space="0" w:color="95B3D7" w:themeColor="accent1" w:themeTint="99"/>
       </w:tblBorders>
-      <w:tblCellMar>
-        <w:top w:w="0" w:type="dxa"/>
-        <w:left w:w="108" w:type="dxa"/>
-        <w:bottom w:w="0" w:type="dxa"/>
-        <w:right w:w="108" w:type="dxa"/>
-      </w:tblCellMar>
     </w:tblPr>
     <w:tblStylePr w:type="firstRow">
       <w:rPr>
@@ -26145,7 +26283,7 @@
       </w:tcPr>
     </w:tblStylePr>
   </w:style>
-  <w:style w:type="table" w:styleId="Tabladecuadrcula6concolores">
+  <w:style w:type="table" w:customStyle="1" w:styleId="GridTable6Colorful">
     <w:name w:val="Grid Table 6 Colorful"/>
     <w:basedOn w:val="Tablanormal"/>
     <w:uiPriority w:val="51"/>
@@ -26156,7 +26294,6 @@
     <w:tblPr>
       <w:tblStyleRowBandSize w:val="1"/>
       <w:tblStyleColBandSize w:val="1"/>
-      <w:tblInd w:w="0" w:type="dxa"/>
       <w:tblBorders>
         <w:top w:val="single" w:sz="4" w:space="0" w:color="666666" w:themeColor="text1" w:themeTint="99"/>
         <w:left w:val="single" w:sz="4" w:space="0" w:color="666666" w:themeColor="text1" w:themeTint="99"/>
@@ -26165,12 +26302,6 @@
         <w:insideH w:val="single" w:sz="4" w:space="0" w:color="666666" w:themeColor="text1" w:themeTint="99"/>
         <w:insideV w:val="single" w:sz="4" w:space="0" w:color="666666" w:themeColor="text1" w:themeTint="99"/>
       </w:tblBorders>
-      <w:tblCellMar>
-        <w:top w:w="0" w:type="dxa"/>
-        <w:left w:w="108" w:type="dxa"/>
-        <w:bottom w:w="0" w:type="dxa"/>
-        <w:right w:w="108" w:type="dxa"/>
-      </w:tblCellMar>
     </w:tblPr>
     <w:tblStylePr w:type="firstRow">
       <w:rPr>
@@ -26221,7 +26352,7 @@
       </w:tcPr>
     </w:tblStylePr>
   </w:style>
-  <w:style w:type="table" w:styleId="Tabladecuadrcula5oscura-nfasis5">
+  <w:style w:type="table" w:customStyle="1" w:styleId="GridTable5DarkAccent5">
     <w:name w:val="Grid Table 5 Dark Accent 5"/>
     <w:basedOn w:val="Tablanormal"/>
     <w:uiPriority w:val="50"/>
@@ -26229,7 +26360,6 @@
     <w:tblPr>
       <w:tblStyleRowBandSize w:val="1"/>
       <w:tblStyleColBandSize w:val="1"/>
-      <w:tblInd w:w="0" w:type="dxa"/>
       <w:tblBorders>
         <w:top w:val="single" w:sz="4" w:space="0" w:color="FFFFFF" w:themeColor="background1"/>
         <w:left w:val="single" w:sz="4" w:space="0" w:color="FFFFFF" w:themeColor="background1"/>
@@ -26238,12 +26368,1512 @@
         <w:insideH w:val="single" w:sz="4" w:space="0" w:color="FFFFFF" w:themeColor="background1"/>
         <w:insideV w:val="single" w:sz="4" w:space="0" w:color="FFFFFF" w:themeColor="background1"/>
       </w:tblBorders>
+    </w:tblPr>
+    <w:tcPr>
+      <w:shd w:val="clear" w:color="auto" w:fill="DAEEF3" w:themeFill="accent5" w:themeFillTint="33"/>
+    </w:tcPr>
+    <w:tblStylePr w:type="firstRow">
+      <w:rPr>
+        <w:b/>
+        <w:bCs/>
+        <w:color w:val="FFFFFF" w:themeColor="background1"/>
+      </w:rPr>
+      <w:tblPr/>
+      <w:tcPr>
+        <w:tcBorders>
+          <w:top w:val="single" w:sz="4" w:space="0" w:color="FFFFFF" w:themeColor="background1"/>
+          <w:left w:val="single" w:sz="4" w:space="0" w:color="FFFFFF" w:themeColor="background1"/>
+          <w:right w:val="single" w:sz="4" w:space="0" w:color="FFFFFF" w:themeColor="background1"/>
+          <w:insideH w:val="nil"/>
+          <w:insideV w:val="nil"/>
+        </w:tcBorders>
+        <w:shd w:val="clear" w:color="auto" w:fill="4BACC6" w:themeFill="accent5"/>
+      </w:tcPr>
+    </w:tblStylePr>
+    <w:tblStylePr w:type="lastRow">
+      <w:rPr>
+        <w:b/>
+        <w:bCs/>
+        <w:color w:val="FFFFFF" w:themeColor="background1"/>
+      </w:rPr>
+      <w:tblPr/>
+      <w:tcPr>
+        <w:tcBorders>
+          <w:left w:val="single" w:sz="4" w:space="0" w:color="FFFFFF" w:themeColor="background1"/>
+          <w:bottom w:val="single" w:sz="4" w:space="0" w:color="FFFFFF" w:themeColor="background1"/>
+          <w:right w:val="single" w:sz="4" w:space="0" w:color="FFFFFF" w:themeColor="background1"/>
+          <w:insideH w:val="nil"/>
+          <w:insideV w:val="nil"/>
+        </w:tcBorders>
+        <w:shd w:val="clear" w:color="auto" w:fill="4BACC6" w:themeFill="accent5"/>
+      </w:tcPr>
+    </w:tblStylePr>
+    <w:tblStylePr w:type="firstCol">
+      <w:rPr>
+        <w:b/>
+        <w:bCs/>
+        <w:color w:val="FFFFFF" w:themeColor="background1"/>
+      </w:rPr>
+      <w:tblPr/>
+      <w:tcPr>
+        <w:tcBorders>
+          <w:top w:val="single" w:sz="4" w:space="0" w:color="FFFFFF" w:themeColor="background1"/>
+          <w:left w:val="single" w:sz="4" w:space="0" w:color="FFFFFF" w:themeColor="background1"/>
+          <w:bottom w:val="single" w:sz="4" w:space="0" w:color="FFFFFF" w:themeColor="background1"/>
+          <w:insideV w:val="nil"/>
+        </w:tcBorders>
+        <w:shd w:val="clear" w:color="auto" w:fill="4BACC6" w:themeFill="accent5"/>
+      </w:tcPr>
+    </w:tblStylePr>
+    <w:tblStylePr w:type="lastCol">
+      <w:rPr>
+        <w:b/>
+        <w:bCs/>
+        <w:color w:val="FFFFFF" w:themeColor="background1"/>
+      </w:rPr>
+      <w:tblPr/>
+      <w:tcPr>
+        <w:tcBorders>
+          <w:top w:val="single" w:sz="4" w:space="0" w:color="FFFFFF" w:themeColor="background1"/>
+          <w:bottom w:val="single" w:sz="4" w:space="0" w:color="FFFFFF" w:themeColor="background1"/>
+          <w:right w:val="single" w:sz="4" w:space="0" w:color="FFFFFF" w:themeColor="background1"/>
+          <w:insideV w:val="nil"/>
+        </w:tcBorders>
+        <w:shd w:val="clear" w:color="auto" w:fill="4BACC6" w:themeFill="accent5"/>
+      </w:tcPr>
+    </w:tblStylePr>
+    <w:tblStylePr w:type="band1Vert">
+      <w:tblPr/>
+      <w:tcPr>
+        <w:shd w:val="clear" w:color="auto" w:fill="B6DDE8" w:themeFill="accent5" w:themeFillTint="66"/>
+      </w:tcPr>
+    </w:tblStylePr>
+    <w:tblStylePr w:type="band1Horz">
+      <w:tblPr/>
+      <w:tcPr>
+        <w:shd w:val="clear" w:color="auto" w:fill="B6DDE8" w:themeFill="accent5" w:themeFillTint="66"/>
+      </w:tcPr>
+    </w:tblStylePr>
+  </w:style>
+</w:styles>
+</file>
+
+<file path=word/stylesWithEffects.xml><?xml version="1.0" encoding="utf-8"?>
+<w:styles xmlns:wpc="http://schemas.microsoft.com/office/word/2010/wordprocessingCanvas" xmlns:mc="http://schemas.openxmlformats.org/markup-compatibility/2006" xmlns:o="urn:schemas-microsoft-com:office:office" xmlns:r="http://schemas.openxmlformats.org/officeDocument/2006/relationships" xmlns:m="http://schemas.openxmlformats.org/officeDocument/2006/math" xmlns:v="urn:schemas-microsoft-com:vml" xmlns:wp14="http://schemas.microsoft.com/office/word/2010/wordprocessingDrawing" xmlns:wp="http://schemas.openxmlformats.org/drawingml/2006/wordprocessingDrawing" xmlns:w10="urn:schemas-microsoft-com:office:word" xmlns:w="http://schemas.openxmlformats.org/wordprocessingml/2006/main" xmlns:w14="http://schemas.microsoft.com/office/word/2010/wordml" xmlns:wpg="http://schemas.microsoft.com/office/word/2010/wordprocessingGroup" xmlns:wpi="http://schemas.microsoft.com/office/word/2010/wordprocessingInk" xmlns:wne="http://schemas.microsoft.com/office/word/2006/wordml" xmlns:wps="http://schemas.microsoft.com/office/word/2010/wordprocessingShape" mc:Ignorable="w14 wp14">
+  <w:docDefaults>
+    <w:rPrDefault>
+      <w:rPr>
+        <w:rFonts w:ascii="Times New Roman" w:eastAsia="Times New Roman" w:hAnsi="Times New Roman" w:cs="Times New Roman"/>
+        <w:color w:val="000000"/>
+        <w:lang w:val="es-PE" w:eastAsia="es-PE" w:bidi="ar-SA"/>
+      </w:rPr>
+    </w:rPrDefault>
+    <w:pPrDefault/>
+  </w:docDefaults>
+  <w:latentStyles w:defLockedState="0" w:defUIPriority="99" w:defSemiHidden="1" w:defUnhideWhenUsed="1" w:defQFormat="0" w:count="267">
+    <w:lsdException w:name="Normal" w:semiHidden="0" w:uiPriority="0" w:unhideWhenUsed="0" w:qFormat="1"/>
+    <w:lsdException w:name="heading 1" w:semiHidden="0" w:uiPriority="9" w:unhideWhenUsed="0" w:qFormat="1"/>
+    <w:lsdException w:name="heading 2" w:uiPriority="9" w:qFormat="1"/>
+    <w:lsdException w:name="heading 3" w:uiPriority="9" w:qFormat="1"/>
+    <w:lsdException w:name="heading 4" w:uiPriority="9" w:qFormat="1"/>
+    <w:lsdException w:name="heading 5" w:uiPriority="9" w:qFormat="1"/>
+    <w:lsdException w:name="heading 6" w:uiPriority="9" w:qFormat="1"/>
+    <w:lsdException w:name="heading 7" w:uiPriority="9" w:qFormat="1"/>
+    <w:lsdException w:name="heading 8" w:uiPriority="9" w:qFormat="1"/>
+    <w:lsdException w:name="heading 9" w:uiPriority="9" w:qFormat="1"/>
+    <w:lsdException w:name="toc 1" w:uiPriority="39"/>
+    <w:lsdException w:name="toc 2" w:uiPriority="39"/>
+    <w:lsdException w:name="toc 3" w:uiPriority="39"/>
+    <w:lsdException w:name="toc 4" w:uiPriority="39"/>
+    <w:lsdException w:name="toc 5" w:uiPriority="39"/>
+    <w:lsdException w:name="toc 6" w:uiPriority="39"/>
+    <w:lsdException w:name="toc 7" w:uiPriority="39"/>
+    <w:lsdException w:name="toc 8" w:uiPriority="39"/>
+    <w:lsdException w:name="toc 9" w:uiPriority="39"/>
+    <w:lsdException w:name="caption" w:uiPriority="35" w:qFormat="1"/>
+    <w:lsdException w:name="Title" w:semiHidden="0" w:uiPriority="10" w:unhideWhenUsed="0" w:qFormat="1"/>
+    <w:lsdException w:name="Default Paragraph Font" w:uiPriority="1"/>
+    <w:lsdException w:name="Subtitle" w:semiHidden="0" w:uiPriority="11" w:unhideWhenUsed="0" w:qFormat="1"/>
+    <w:lsdException w:name="Strong" w:semiHidden="0" w:uiPriority="22" w:unhideWhenUsed="0" w:qFormat="1"/>
+    <w:lsdException w:name="Emphasis" w:semiHidden="0" w:uiPriority="20" w:unhideWhenUsed="0" w:qFormat="1"/>
+    <w:lsdException w:name="Table Grid" w:semiHidden="0" w:uiPriority="59" w:unhideWhenUsed="0"/>
+    <w:lsdException w:name="Placeholder Text" w:unhideWhenUsed="0"/>
+    <w:lsdException w:name="No Spacing" w:semiHidden="0" w:uiPriority="1" w:unhideWhenUsed="0" w:qFormat="1"/>
+    <w:lsdException w:name="Light Shading" w:semiHidden="0" w:uiPriority="60" w:unhideWhenUsed="0"/>
+    <w:lsdException w:name="Light List" w:semiHidden="0" w:uiPriority="61" w:unhideWhenUsed="0"/>
+    <w:lsdException w:name="Light Grid" w:semiHidden="0" w:uiPriority="62" w:unhideWhenUsed="0"/>
+    <w:lsdException w:name="Medium Shading 1" w:semiHidden="0" w:uiPriority="63" w:unhideWhenUsed="0"/>
+    <w:lsdException w:name="Medium Shading 2" w:semiHidden="0" w:uiPriority="64" w:unhideWhenUsed="0"/>
+    <w:lsdException w:name="Medium List 1" w:semiHidden="0" w:uiPriority="65" w:unhideWhenUsed="0"/>
+    <w:lsdException w:name="Medium List 2" w:semiHidden="0" w:uiPriority="66" w:unhideWhenUsed="0"/>
+    <w:lsdException w:name="Medium Grid 1" w:semiHidden="0" w:uiPriority="67" w:unhideWhenUsed="0"/>
+    <w:lsdException w:name="Medium Grid 2" w:semiHidden="0" w:uiPriority="68" w:unhideWhenUsed="0"/>
+    <w:lsdException w:name="Medium Grid 3" w:semiHidden="0" w:uiPriority="69" w:unhideWhenUsed="0"/>
+    <w:lsdException w:name="Dark List" w:semiHidden="0" w:uiPriority="70" w:unhideWhenUsed="0"/>
+    <w:lsdException w:name="Colorful Shading" w:semiHidden="0" w:uiPriority="71" w:unhideWhenUsed="0"/>
+    <w:lsdException w:name="Colorful List" w:semiHidden="0" w:uiPriority="72" w:unhideWhenUsed="0"/>
+    <w:lsdException w:name="Colorful Grid" w:semiHidden="0" w:uiPriority="73" w:unhideWhenUsed="0"/>
+    <w:lsdException w:name="Light Shading Accent 1" w:semiHidden="0" w:uiPriority="60" w:unhideWhenUsed="0"/>
+    <w:lsdException w:name="Light List Accent 1" w:semiHidden="0" w:uiPriority="61" w:unhideWhenUsed="0"/>
+    <w:lsdException w:name="Light Grid Accent 1" w:semiHidden="0" w:uiPriority="62" w:unhideWhenUsed="0"/>
+    <w:lsdException w:name="Medium Shading 1 Accent 1" w:semiHidden="0" w:uiPriority="63" w:unhideWhenUsed="0"/>
+    <w:lsdException w:name="Medium Shading 2 Accent 1" w:semiHidden="0" w:uiPriority="64" w:unhideWhenUsed="0"/>
+    <w:lsdException w:name="Medium List 1 Accent 1" w:semiHidden="0" w:uiPriority="65" w:unhideWhenUsed="0"/>
+    <w:lsdException w:name="Revision" w:unhideWhenUsed="0"/>
+    <w:lsdException w:name="List Paragraph" w:semiHidden="0" w:uiPriority="34" w:unhideWhenUsed="0" w:qFormat="1"/>
+    <w:lsdException w:name="Quote" w:semiHidden="0" w:uiPriority="29" w:unhideWhenUsed="0" w:qFormat="1"/>
+    <w:lsdException w:name="Intense Quote" w:semiHidden="0" w:uiPriority="30" w:unhideWhenUsed="0" w:qFormat="1"/>
+    <w:lsdException w:name="Medium List 2 Accent 1" w:semiHidden="0" w:uiPriority="66" w:unhideWhenUsed="0"/>
+    <w:lsdException w:name="Medium Grid 1 Accent 1" w:semiHidden="0" w:uiPriority="67" w:unhideWhenUsed="0"/>
+    <w:lsdException w:name="Medium Grid 2 Accent 1" w:semiHidden="0" w:uiPriority="68" w:unhideWhenUsed="0"/>
+    <w:lsdException w:name="Medium Grid 3 Accent 1" w:semiHidden="0" w:uiPriority="69" w:unhideWhenUsed="0"/>
+    <w:lsdException w:name="Dark List Accent 1" w:semiHidden="0" w:uiPriority="70" w:unhideWhenUsed="0"/>
+    <w:lsdException w:name="Colorful Shading Accent 1" w:semiHidden="0" w:uiPriority="71" w:unhideWhenUsed="0"/>
+    <w:lsdException w:name="Colorful List Accent 1" w:semiHidden="0" w:uiPriority="72" w:unhideWhenUsed="0"/>
+    <w:lsdException w:name="Colorful Grid Accent 1" w:semiHidden="0" w:uiPriority="73" w:unhideWhenUsed="0"/>
+    <w:lsdException w:name="Light Shading Accent 2" w:semiHidden="0" w:uiPriority="60" w:unhideWhenUsed="0"/>
+    <w:lsdException w:name="Light List Accent 2" w:semiHidden="0" w:uiPriority="61" w:unhideWhenUsed="0"/>
+    <w:lsdException w:name="Light Grid Accent 2" w:semiHidden="0" w:uiPriority="62" w:unhideWhenUsed="0"/>
+    <w:lsdException w:name="Medium Shading 1 Accent 2" w:semiHidden="0" w:uiPriority="63" w:unhideWhenUsed="0"/>
+    <w:lsdException w:name="Medium Shading 2 Accent 2" w:semiHidden="0" w:uiPriority="64" w:unhideWhenUsed="0"/>
+    <w:lsdException w:name="Medium List 1 Accent 2" w:semiHidden="0" w:uiPriority="65" w:unhideWhenUsed="0"/>
+    <w:lsdException w:name="Medium List 2 Accent 2" w:semiHidden="0" w:uiPriority="66" w:unhideWhenUsed="0"/>
+    <w:lsdException w:name="Medium Grid 1 Accent 2" w:semiHidden="0" w:uiPriority="67" w:unhideWhenUsed="0"/>
+    <w:lsdException w:name="Medium Grid 2 Accent 2" w:semiHidden="0" w:uiPriority="68" w:unhideWhenUsed="0"/>
+    <w:lsdException w:name="Medium Grid 3 Accent 2" w:semiHidden="0" w:uiPriority="69" w:unhideWhenUsed="0"/>
+    <w:lsdException w:name="Dark List Accent 2" w:semiHidden="0" w:uiPriority="70" w:unhideWhenUsed="0"/>
+    <w:lsdException w:name="Colorful Shading Accent 2" w:semiHidden="0" w:uiPriority="71" w:unhideWhenUsed="0"/>
+    <w:lsdException w:name="Colorful List Accent 2" w:semiHidden="0" w:uiPriority="72" w:unhideWhenUsed="0"/>
+    <w:lsdException w:name="Colorful Grid Accent 2" w:semiHidden="0" w:uiPriority="73" w:unhideWhenUsed="0"/>
+    <w:lsdException w:name="Light Shading Accent 3" w:semiHidden="0" w:uiPriority="60" w:unhideWhenUsed="0"/>
+    <w:lsdException w:name="Light List Accent 3" w:semiHidden="0" w:uiPriority="61" w:unhideWhenUsed="0"/>
+    <w:lsdException w:name="Light Grid Accent 3" w:semiHidden="0" w:uiPriority="62" w:unhideWhenUsed="0"/>
+    <w:lsdException w:name="Medium Shading 1 Accent 3" w:semiHidden="0" w:uiPriority="63" w:unhideWhenUsed="0"/>
+    <w:lsdException w:name="Medium Shading 2 Accent 3" w:semiHidden="0" w:uiPriority="64" w:unhideWhenUsed="0"/>
+    <w:lsdException w:name="Medium List 1 Accent 3" w:semiHidden="0" w:uiPriority="65" w:unhideWhenUsed="0"/>
+    <w:lsdException w:name="Medium List 2 Accent 3" w:semiHidden="0" w:uiPriority="66" w:unhideWhenUsed="0"/>
+    <w:lsdException w:name="Medium Grid 1 Accent 3" w:semiHidden="0" w:uiPriority="67" w:unhideWhenUsed="0"/>
+    <w:lsdException w:name="Medium Grid 2 Accent 3" w:semiHidden="0" w:uiPriority="68" w:unhideWhenUsed="0"/>
+    <w:lsdException w:name="Medium Grid 3 Accent 3" w:semiHidden="0" w:uiPriority="69" w:unhideWhenUsed="0"/>
+    <w:lsdException w:name="Dark List Accent 3" w:semiHidden="0" w:uiPriority="70" w:unhideWhenUsed="0"/>
+    <w:lsdException w:name="Colorful Shading Accent 3" w:semiHidden="0" w:uiPriority="71" w:unhideWhenUsed="0"/>
+    <w:lsdException w:name="Colorful List Accent 3" w:semiHidden="0" w:uiPriority="72" w:unhideWhenUsed="0"/>
+    <w:lsdException w:name="Colorful Grid Accent 3" w:semiHidden="0" w:uiPriority="73" w:unhideWhenUsed="0"/>
+    <w:lsdException w:name="Light Shading Accent 4" w:semiHidden="0" w:uiPriority="60" w:unhideWhenUsed="0"/>
+    <w:lsdException w:name="Light List Accent 4" w:semiHidden="0" w:uiPriority="61" w:unhideWhenUsed="0"/>
+    <w:lsdException w:name="Light Grid Accent 4" w:semiHidden="0" w:uiPriority="62" w:unhideWhenUsed="0"/>
+    <w:lsdException w:name="Medium Shading 1 Accent 4" w:semiHidden="0" w:uiPriority="63" w:unhideWhenUsed="0"/>
+    <w:lsdException w:name="Medium Shading 2 Accent 4" w:semiHidden="0" w:uiPriority="64" w:unhideWhenUsed="0"/>
+    <w:lsdException w:name="Medium List 1 Accent 4" w:semiHidden="0" w:uiPriority="65" w:unhideWhenUsed="0"/>
+    <w:lsdException w:name="Medium List 2 Accent 4" w:semiHidden="0" w:uiPriority="66" w:unhideWhenUsed="0"/>
+    <w:lsdException w:name="Medium Grid 1 Accent 4" w:semiHidden="0" w:uiPriority="67" w:unhideWhenUsed="0"/>
+    <w:lsdException w:name="Medium Grid 2 Accent 4" w:semiHidden="0" w:uiPriority="68" w:unhideWhenUsed="0"/>
+    <w:lsdException w:name="Medium Grid 3 Accent 4" w:semiHidden="0" w:uiPriority="69" w:unhideWhenUsed="0"/>
+    <w:lsdException w:name="Dark List Accent 4" w:semiHidden="0" w:uiPriority="70" w:unhideWhenUsed="0"/>
+    <w:lsdException w:name="Colorful Shading Accent 4" w:semiHidden="0" w:uiPriority="71" w:unhideWhenUsed="0"/>
+    <w:lsdException w:name="Colorful List Accent 4" w:semiHidden="0" w:uiPriority="72" w:unhideWhenUsed="0"/>
+    <w:lsdException w:name="Colorful Grid Accent 4" w:semiHidden="0" w:uiPriority="73" w:unhideWhenUsed="0"/>
+    <w:lsdException w:name="Light Shading Accent 5" w:semiHidden="0" w:uiPriority="60" w:unhideWhenUsed="0"/>
+    <w:lsdException w:name="Light List Accent 5" w:semiHidden="0" w:uiPriority="61" w:unhideWhenUsed="0"/>
+    <w:lsdException w:name="Light Grid Accent 5" w:semiHidden="0" w:uiPriority="62" w:unhideWhenUsed="0"/>
+    <w:lsdException w:name="Medium Shading 1 Accent 5" w:semiHidden="0" w:uiPriority="63" w:unhideWhenUsed="0"/>
+    <w:lsdException w:name="Medium Shading 2 Accent 5" w:semiHidden="0" w:uiPriority="64" w:unhideWhenUsed="0"/>
+    <w:lsdException w:name="Medium List 1 Accent 5" w:semiHidden="0" w:uiPriority="65" w:unhideWhenUsed="0"/>
+    <w:lsdException w:name="Medium List 2 Accent 5" w:semiHidden="0" w:uiPriority="66" w:unhideWhenUsed="0"/>
+    <w:lsdException w:name="Medium Grid 1 Accent 5" w:semiHidden="0" w:uiPriority="67" w:unhideWhenUsed="0"/>
+    <w:lsdException w:name="Medium Grid 2 Accent 5" w:semiHidden="0" w:uiPriority="68" w:unhideWhenUsed="0"/>
+    <w:lsdException w:name="Medium Grid 3 Accent 5" w:semiHidden="0" w:uiPriority="69" w:unhideWhenUsed="0"/>
+    <w:lsdException w:name="Dark List Accent 5" w:semiHidden="0" w:uiPriority="70" w:unhideWhenUsed="0"/>
+    <w:lsdException w:name="Colorful Shading Accent 5" w:semiHidden="0" w:uiPriority="71" w:unhideWhenUsed="0"/>
+    <w:lsdException w:name="Colorful List Accent 5" w:semiHidden="0" w:uiPriority="72" w:unhideWhenUsed="0"/>
+    <w:lsdException w:name="Colorful Grid Accent 5" w:semiHidden="0" w:uiPriority="73" w:unhideWhenUsed="0"/>
+    <w:lsdException w:name="Light Shading Accent 6" w:semiHidden="0" w:uiPriority="60" w:unhideWhenUsed="0"/>
+    <w:lsdException w:name="Light List Accent 6" w:semiHidden="0" w:uiPriority="61" w:unhideWhenUsed="0"/>
+    <w:lsdException w:name="Light Grid Accent 6" w:semiHidden="0" w:uiPriority="62" w:unhideWhenUsed="0"/>
+    <w:lsdException w:name="Medium Shading 1 Accent 6" w:semiHidden="0" w:uiPriority="63" w:unhideWhenUsed="0"/>
+    <w:lsdException w:name="Medium Shading 2 Accent 6" w:semiHidden="0" w:uiPriority="64" w:unhideWhenUsed="0"/>
+    <w:lsdException w:name="Medium List 1 Accent 6" w:semiHidden="0" w:uiPriority="65" w:unhideWhenUsed="0"/>
+    <w:lsdException w:name="Medium List 2 Accent 6" w:semiHidden="0" w:uiPriority="66" w:unhideWhenUsed="0"/>
+    <w:lsdException w:name="Medium Grid 1 Accent 6" w:semiHidden="0" w:uiPriority="67" w:unhideWhenUsed="0"/>
+    <w:lsdException w:name="Medium Grid 2 Accent 6" w:semiHidden="0" w:uiPriority="68" w:unhideWhenUsed="0"/>
+    <w:lsdException w:name="Medium Grid 3 Accent 6" w:semiHidden="0" w:uiPriority="69" w:unhideWhenUsed="0"/>
+    <w:lsdException w:name="Dark List Accent 6" w:semiHidden="0" w:uiPriority="70" w:unhideWhenUsed="0"/>
+    <w:lsdException w:name="Colorful Shading Accent 6" w:semiHidden="0" w:uiPriority="71" w:unhideWhenUsed="0"/>
+    <w:lsdException w:name="Colorful List Accent 6" w:semiHidden="0" w:uiPriority="72" w:unhideWhenUsed="0"/>
+    <w:lsdException w:name="Colorful Grid Accent 6" w:semiHidden="0" w:uiPriority="73" w:unhideWhenUsed="0"/>
+    <w:lsdException w:name="Subtle Emphasis" w:semiHidden="0" w:uiPriority="19" w:unhideWhenUsed="0" w:qFormat="1"/>
+    <w:lsdException w:name="Intense Emphasis" w:semiHidden="0" w:uiPriority="21" w:unhideWhenUsed="0" w:qFormat="1"/>
+    <w:lsdException w:name="Subtle Reference" w:semiHidden="0" w:uiPriority="31" w:unhideWhenUsed="0" w:qFormat="1"/>
+    <w:lsdException w:name="Intense Reference" w:semiHidden="0" w:uiPriority="32" w:unhideWhenUsed="0" w:qFormat="1"/>
+    <w:lsdException w:name="Book Title" w:semiHidden="0" w:uiPriority="33" w:unhideWhenUsed="0" w:qFormat="1"/>
+    <w:lsdException w:name="Bibliography" w:uiPriority="37"/>
+    <w:lsdException w:name="TOC Heading" w:uiPriority="39" w:qFormat="1"/>
+  </w:latentStyles>
+  <w:style w:type="paragraph" w:default="1" w:styleId="Normal">
+    <w:name w:val="Normal"/>
+    <w:qFormat/>
+  </w:style>
+  <w:style w:type="character" w:default="1" w:styleId="Fuentedeprrafopredeter">
+    <w:name w:val="Default Paragraph Font"/>
+    <w:uiPriority w:val="1"/>
+    <w:semiHidden/>
+    <w:unhideWhenUsed/>
+  </w:style>
+  <w:style w:type="table" w:default="1" w:styleId="Tablanormal">
+    <w:name w:val="Normal Table"/>
+    <w:uiPriority w:val="99"/>
+    <w:semiHidden/>
+    <w:unhideWhenUsed/>
+    <w:tblPr>
+      <w:tblInd w:w="0" w:type="dxa"/>
       <w:tblCellMar>
         <w:top w:w="0" w:type="dxa"/>
         <w:left w:w="108" w:type="dxa"/>
         <w:bottom w:w="0" w:type="dxa"/>
         <w:right w:w="108" w:type="dxa"/>
       </w:tblCellMar>
+    </w:tblPr>
+  </w:style>
+  <w:style w:type="numbering" w:default="1" w:styleId="Sinlista">
+    <w:name w:val="No List"/>
+    <w:uiPriority w:val="99"/>
+    <w:semiHidden/>
+    <w:unhideWhenUsed/>
+  </w:style>
+  <w:style w:type="paragraph" w:customStyle="1" w:styleId="Encabezado1">
+    <w:name w:val="Encabezado 1"/>
+    <w:basedOn w:val="Normal"/>
+    <w:next w:val="Normal"/>
+    <w:pPr>
+      <w:keepNext/>
+      <w:keepLines/>
+      <w:spacing w:before="480" w:after="120"/>
+      <w:contextualSpacing/>
+      <w:outlineLvl w:val="0"/>
+    </w:pPr>
+    <w:rPr>
+      <w:b/>
+      <w:sz w:val="48"/>
+      <w:szCs w:val="48"/>
+    </w:rPr>
+  </w:style>
+  <w:style w:type="paragraph" w:customStyle="1" w:styleId="Encabezado2">
+    <w:name w:val="Encabezado 2"/>
+    <w:basedOn w:val="Normal"/>
+    <w:next w:val="Normal"/>
+    <w:pPr>
+      <w:keepNext/>
+      <w:keepLines/>
+      <w:spacing w:before="360" w:after="80"/>
+      <w:contextualSpacing/>
+      <w:outlineLvl w:val="1"/>
+    </w:pPr>
+    <w:rPr>
+      <w:b/>
+      <w:sz w:val="36"/>
+      <w:szCs w:val="36"/>
+    </w:rPr>
+  </w:style>
+  <w:style w:type="paragraph" w:customStyle="1" w:styleId="Encabezado3">
+    <w:name w:val="Encabezado 3"/>
+    <w:basedOn w:val="Normal"/>
+    <w:next w:val="Normal"/>
+    <w:pPr>
+      <w:keepNext/>
+      <w:keepLines/>
+      <w:spacing w:before="280" w:after="80"/>
+      <w:contextualSpacing/>
+      <w:outlineLvl w:val="2"/>
+    </w:pPr>
+    <w:rPr>
+      <w:b/>
+      <w:sz w:val="28"/>
+      <w:szCs w:val="28"/>
+    </w:rPr>
+  </w:style>
+  <w:style w:type="paragraph" w:customStyle="1" w:styleId="Encabezado4">
+    <w:name w:val="Encabezado 4"/>
+    <w:basedOn w:val="Normal"/>
+    <w:next w:val="Normal"/>
+    <w:pPr>
+      <w:keepNext/>
+      <w:keepLines/>
+      <w:spacing w:before="240" w:after="40"/>
+      <w:contextualSpacing/>
+      <w:outlineLvl w:val="3"/>
+    </w:pPr>
+    <w:rPr>
+      <w:b/>
+      <w:sz w:val="24"/>
+      <w:szCs w:val="24"/>
+    </w:rPr>
+  </w:style>
+  <w:style w:type="paragraph" w:customStyle="1" w:styleId="Encabezado5">
+    <w:name w:val="Encabezado 5"/>
+    <w:basedOn w:val="Normal"/>
+    <w:next w:val="Normal"/>
+    <w:pPr>
+      <w:keepNext/>
+      <w:keepLines/>
+      <w:spacing w:before="220" w:after="40"/>
+      <w:contextualSpacing/>
+      <w:outlineLvl w:val="4"/>
+    </w:pPr>
+    <w:rPr>
+      <w:b/>
+      <w:sz w:val="22"/>
+      <w:szCs w:val="22"/>
+    </w:rPr>
+  </w:style>
+  <w:style w:type="paragraph" w:customStyle="1" w:styleId="Encabezado6">
+    <w:name w:val="Encabezado 6"/>
+    <w:basedOn w:val="Normal"/>
+    <w:next w:val="Normal"/>
+    <w:pPr>
+      <w:keepNext/>
+      <w:keepLines/>
+      <w:spacing w:before="200" w:after="40"/>
+      <w:contextualSpacing/>
+      <w:outlineLvl w:val="5"/>
+    </w:pPr>
+    <w:rPr>
+      <w:b/>
+    </w:rPr>
+  </w:style>
+  <w:style w:type="character" w:customStyle="1" w:styleId="TextodegloboCar">
+    <w:name w:val="Texto de globo Car"/>
+    <w:basedOn w:val="Fuentedeprrafopredeter"/>
+    <w:link w:val="Textodeglobo"/>
+    <w:uiPriority w:val="99"/>
+    <w:semiHidden/>
+    <w:qFormat/>
+    <w:rsid w:val="00A61FDE"/>
+    <w:rPr>
+      <w:rFonts w:ascii="Tahoma" w:hAnsi="Tahoma" w:cs="Tahoma"/>
+      <w:sz w:val="16"/>
+      <w:szCs w:val="16"/>
+    </w:rPr>
+  </w:style>
+  <w:style w:type="character" w:customStyle="1" w:styleId="ListLabel1">
+    <w:name w:val="ListLabel 1"/>
+    <w:qFormat/>
+    <w:rPr>
+      <w:position w:val="0"/>
+      <w:sz w:val="20"/>
+      <w:vertAlign w:val="baseline"/>
+    </w:rPr>
+  </w:style>
+  <w:style w:type="character" w:customStyle="1" w:styleId="ListLabel2">
+    <w:name w:val="ListLabel 2"/>
+    <w:qFormat/>
+    <w:rPr>
+      <w:rFonts w:eastAsia="Arial" w:cs="Arial"/>
+      <w:position w:val="0"/>
+      <w:sz w:val="20"/>
+      <w:vertAlign w:val="baseline"/>
+    </w:rPr>
+  </w:style>
+  <w:style w:type="character" w:customStyle="1" w:styleId="ListLabel3">
+    <w:name w:val="ListLabel 3"/>
+    <w:qFormat/>
+    <w:rPr>
+      <w:rFonts w:ascii="Verdana" w:eastAsia="Verdana" w:hAnsi="Verdana" w:cs="Verdana"/>
+    </w:rPr>
+  </w:style>
+  <w:style w:type="character" w:customStyle="1" w:styleId="ListLabel4">
+    <w:name w:val="ListLabel 4"/>
+    <w:qFormat/>
+    <w:rPr>
+      <w:rFonts w:cs="Courier New"/>
+    </w:rPr>
+  </w:style>
+  <w:style w:type="character" w:customStyle="1" w:styleId="ListLabel5">
+    <w:name w:val="ListLabel 5"/>
+    <w:qFormat/>
+    <w:rPr>
+      <w:rFonts w:ascii="Verdana" w:hAnsi="Verdana"/>
+      <w:b/>
+      <w:u w:val="none"/>
+    </w:rPr>
+  </w:style>
+  <w:style w:type="character" w:customStyle="1" w:styleId="EnlacedeInternet">
+    <w:name w:val="Enlace de Internet"/>
+    <w:rPr>
+      <w:color w:val="000080"/>
+      <w:u w:val="single"/>
+    </w:rPr>
+  </w:style>
+  <w:style w:type="character" w:customStyle="1" w:styleId="ListLabel6">
+    <w:name w:val="ListLabel 6"/>
+    <w:qFormat/>
+    <w:rPr>
+      <w:position w:val="0"/>
+      <w:sz w:val="20"/>
+      <w:vertAlign w:val="baseline"/>
+    </w:rPr>
+  </w:style>
+  <w:style w:type="character" w:customStyle="1" w:styleId="ListLabel7">
+    <w:name w:val="ListLabel 7"/>
+    <w:qFormat/>
+    <w:rPr>
+      <w:rFonts w:eastAsia="Arial" w:cs="Arial"/>
+      <w:position w:val="0"/>
+      <w:sz w:val="20"/>
+      <w:vertAlign w:val="baseline"/>
+    </w:rPr>
+  </w:style>
+  <w:style w:type="character" w:customStyle="1" w:styleId="ListLabel8">
+    <w:name w:val="ListLabel 8"/>
+    <w:qFormat/>
+    <w:rPr>
+      <w:rFonts w:ascii="Verdana" w:hAnsi="Verdana" w:cs="Verdana"/>
+    </w:rPr>
+  </w:style>
+  <w:style w:type="character" w:customStyle="1" w:styleId="ListLabel9">
+    <w:name w:val="ListLabel 9"/>
+    <w:qFormat/>
+    <w:rPr>
+      <w:rFonts w:cs="Courier New"/>
+    </w:rPr>
+  </w:style>
+  <w:style w:type="character" w:customStyle="1" w:styleId="ListLabel10">
+    <w:name w:val="ListLabel 10"/>
+    <w:qFormat/>
+    <w:rPr>
+      <w:rFonts w:cs="Wingdings"/>
+    </w:rPr>
+  </w:style>
+  <w:style w:type="character" w:customStyle="1" w:styleId="ListLabel11">
+    <w:name w:val="ListLabel 11"/>
+    <w:qFormat/>
+    <w:rPr>
+      <w:rFonts w:ascii="Verdana" w:hAnsi="Verdana" w:cs="Symbol"/>
+    </w:rPr>
+  </w:style>
+  <w:style w:type="character" w:customStyle="1" w:styleId="ListLabel12">
+    <w:name w:val="ListLabel 12"/>
+    <w:qFormat/>
+    <w:rPr>
+      <w:rFonts w:ascii="Verdana" w:hAnsi="Verdana" w:cs="Wingdings"/>
+      <w:b/>
+      <w:u w:val="none"/>
+    </w:rPr>
+  </w:style>
+  <w:style w:type="character" w:customStyle="1" w:styleId="ListLabel13">
+    <w:name w:val="ListLabel 13"/>
+    <w:qFormat/>
+    <w:rPr>
+      <w:rFonts w:cs="Wingdings 2"/>
+      <w:b/>
+      <w:u w:val="none"/>
+    </w:rPr>
+  </w:style>
+  <w:style w:type="character" w:customStyle="1" w:styleId="ListLabel14">
+    <w:name w:val="ListLabel 14"/>
+    <w:qFormat/>
+    <w:rPr>
+      <w:rFonts w:cs="OpenSymbol"/>
+      <w:b/>
+      <w:u w:val="none"/>
+    </w:rPr>
+  </w:style>
+  <w:style w:type="character" w:customStyle="1" w:styleId="apple-converted-space">
+    <w:name w:val="apple-converted-space"/>
+    <w:basedOn w:val="Fuentedeprrafopredeter"/>
+    <w:qFormat/>
+    <w:rsid w:val="005B0E59"/>
+  </w:style>
+  <w:style w:type="character" w:customStyle="1" w:styleId="ListLabel15">
+    <w:name w:val="ListLabel 15"/>
+    <w:qFormat/>
+    <w:rPr>
+      <w:position w:val="0"/>
+      <w:sz w:val="20"/>
+      <w:vertAlign w:val="baseline"/>
+    </w:rPr>
+  </w:style>
+  <w:style w:type="character" w:customStyle="1" w:styleId="ListLabel16">
+    <w:name w:val="ListLabel 16"/>
+    <w:qFormat/>
+    <w:rPr>
+      <w:rFonts w:ascii="Verdana" w:eastAsia="Arial" w:hAnsi="Verdana" w:cs="Arial"/>
+      <w:b/>
+      <w:position w:val="0"/>
+      <w:sz w:val="20"/>
+      <w:vertAlign w:val="baseline"/>
+    </w:rPr>
+  </w:style>
+  <w:style w:type="character" w:customStyle="1" w:styleId="ListLabel17">
+    <w:name w:val="ListLabel 17"/>
+    <w:qFormat/>
+    <w:rPr>
+      <w:rFonts w:ascii="Verdana" w:hAnsi="Verdana" w:cs="Verdana"/>
+    </w:rPr>
+  </w:style>
+  <w:style w:type="character" w:customStyle="1" w:styleId="ListLabel18">
+    <w:name w:val="ListLabel 18"/>
+    <w:qFormat/>
+    <w:rPr>
+      <w:rFonts w:cs="Courier New"/>
+    </w:rPr>
+  </w:style>
+  <w:style w:type="character" w:customStyle="1" w:styleId="ListLabel19">
+    <w:name w:val="ListLabel 19"/>
+    <w:qFormat/>
+    <w:rPr>
+      <w:rFonts w:cs="Wingdings"/>
+    </w:rPr>
+  </w:style>
+  <w:style w:type="character" w:customStyle="1" w:styleId="ListLabel20">
+    <w:name w:val="ListLabel 20"/>
+    <w:qFormat/>
+    <w:rPr>
+      <w:rFonts w:ascii="Verdana" w:hAnsi="Verdana" w:cs="Symbol"/>
+    </w:rPr>
+  </w:style>
+  <w:style w:type="character" w:customStyle="1" w:styleId="ListLabel21">
+    <w:name w:val="ListLabel 21"/>
+    <w:qFormat/>
+    <w:rPr>
+      <w:rFonts w:ascii="Verdana" w:hAnsi="Verdana" w:cs="Wingdings"/>
+      <w:b/>
+      <w:u w:val="none"/>
+    </w:rPr>
+  </w:style>
+  <w:style w:type="character" w:customStyle="1" w:styleId="ListLabel22">
+    <w:name w:val="ListLabel 22"/>
+    <w:qFormat/>
+    <w:rPr>
+      <w:rFonts w:cs="Wingdings 2"/>
+      <w:b/>
+      <w:u w:val="none"/>
+    </w:rPr>
+  </w:style>
+  <w:style w:type="character" w:customStyle="1" w:styleId="ListLabel23">
+    <w:name w:val="ListLabel 23"/>
+    <w:qFormat/>
+    <w:rPr>
+      <w:rFonts w:cs="OpenSymbol"/>
+      <w:b/>
+      <w:u w:val="none"/>
+    </w:rPr>
+  </w:style>
+  <w:style w:type="paragraph" w:styleId="Encabezado">
+    <w:name w:val="header"/>
+    <w:basedOn w:val="Normal"/>
+    <w:next w:val="Cuerpodetexto"/>
+    <w:qFormat/>
+    <w:pPr>
+      <w:keepNext/>
+      <w:spacing w:before="240" w:after="120"/>
+    </w:pPr>
+    <w:rPr>
+      <w:rFonts w:ascii="Liberation Sans" w:eastAsia="Droid Sans Fallback" w:hAnsi="Liberation Sans" w:cs="FreeSans"/>
+      <w:sz w:val="28"/>
+      <w:szCs w:val="28"/>
+    </w:rPr>
+  </w:style>
+  <w:style w:type="paragraph" w:customStyle="1" w:styleId="Cuerpodetexto">
+    <w:name w:val="Cuerpo de texto"/>
+    <w:basedOn w:val="Normal"/>
+    <w:pPr>
+      <w:spacing w:after="140" w:line="288" w:lineRule="auto"/>
+    </w:pPr>
+  </w:style>
+  <w:style w:type="paragraph" w:styleId="Lista">
+    <w:name w:val="List"/>
+    <w:basedOn w:val="Cuerpodetexto"/>
+    <w:rPr>
+      <w:rFonts w:cs="FreeSans"/>
+    </w:rPr>
+  </w:style>
+  <w:style w:type="paragraph" w:customStyle="1" w:styleId="Leyenda">
+    <w:name w:val="Leyenda"/>
+    <w:basedOn w:val="Normal"/>
+    <w:pPr>
+      <w:suppressLineNumbers/>
+      <w:spacing w:before="120" w:after="120"/>
+    </w:pPr>
+    <w:rPr>
+      <w:rFonts w:cs="FreeSans"/>
+      <w:i/>
+      <w:iCs/>
+      <w:sz w:val="24"/>
+      <w:szCs w:val="24"/>
+    </w:rPr>
+  </w:style>
+  <w:style w:type="paragraph" w:customStyle="1" w:styleId="ndice">
+    <w:name w:val="Índice"/>
+    <w:basedOn w:val="Normal"/>
+    <w:qFormat/>
+    <w:pPr>
+      <w:suppressLineNumbers/>
+    </w:pPr>
+    <w:rPr>
+      <w:rFonts w:cs="FreeSans"/>
+    </w:rPr>
+  </w:style>
+  <w:style w:type="paragraph" w:customStyle="1" w:styleId="Encabezado10">
+    <w:name w:val="Encabezado1"/>
+    <w:basedOn w:val="Normal"/>
+    <w:qFormat/>
+    <w:pPr>
+      <w:keepNext/>
+      <w:spacing w:before="240" w:after="120"/>
+    </w:pPr>
+    <w:rPr>
+      <w:rFonts w:ascii="Liberation Sans" w:eastAsia="Droid Sans Fallback" w:hAnsi="Liberation Sans" w:cs="FreeSans"/>
+      <w:sz w:val="28"/>
+      <w:szCs w:val="28"/>
+    </w:rPr>
+  </w:style>
+  <w:style w:type="paragraph" w:customStyle="1" w:styleId="Lista1">
+    <w:name w:val="Lista1"/>
+    <w:basedOn w:val="Cuerpodetexto"/>
+    <w:qFormat/>
+    <w:rPr>
+      <w:rFonts w:cs="FreeSans"/>
+    </w:rPr>
+  </w:style>
+  <w:style w:type="paragraph" w:customStyle="1" w:styleId="Ttulo1">
+    <w:name w:val="Título1"/>
+    <w:basedOn w:val="Normal"/>
+    <w:next w:val="Normal"/>
+    <w:qFormat/>
+    <w:pPr>
+      <w:keepNext/>
+      <w:keepLines/>
+      <w:spacing w:before="480" w:after="120"/>
+      <w:contextualSpacing/>
+    </w:pPr>
+    <w:rPr>
+      <w:b/>
+      <w:sz w:val="72"/>
+      <w:szCs w:val="72"/>
+    </w:rPr>
+  </w:style>
+  <w:style w:type="paragraph" w:customStyle="1" w:styleId="Subttulo1">
+    <w:name w:val="Subtítulo1"/>
+    <w:basedOn w:val="Normal"/>
+    <w:next w:val="Normal"/>
+    <w:qFormat/>
+    <w:pPr>
+      <w:keepNext/>
+      <w:keepLines/>
+      <w:spacing w:before="360" w:after="80"/>
+      <w:contextualSpacing/>
+    </w:pPr>
+    <w:rPr>
+      <w:rFonts w:ascii="Georgia" w:eastAsia="Georgia" w:hAnsi="Georgia" w:cs="Georgia"/>
+      <w:i/>
+      <w:color w:val="666666"/>
+      <w:sz w:val="48"/>
+      <w:szCs w:val="48"/>
+    </w:rPr>
+  </w:style>
+  <w:style w:type="paragraph" w:styleId="Prrafodelista">
+    <w:name w:val="List Paragraph"/>
+    <w:basedOn w:val="Normal"/>
+    <w:uiPriority w:val="34"/>
+    <w:qFormat/>
+    <w:rsid w:val="006407A0"/>
+    <w:pPr>
+      <w:ind w:left="720"/>
+      <w:contextualSpacing/>
+    </w:pPr>
+    <w:rPr>
+      <w:lang w:val="en-US" w:eastAsia="en-US"/>
+    </w:rPr>
+  </w:style>
+  <w:style w:type="paragraph" w:styleId="NormalWeb">
+    <w:name w:val="Normal (Web)"/>
+    <w:basedOn w:val="Normal"/>
+    <w:uiPriority w:val="99"/>
+    <w:unhideWhenUsed/>
+    <w:qFormat/>
+    <w:rsid w:val="006407A0"/>
+    <w:pPr>
+      <w:spacing w:beforeAutospacing="1" w:afterAutospacing="1"/>
+    </w:pPr>
+    <w:rPr>
+      <w:color w:val="00000A"/>
+      <w:sz w:val="24"/>
+      <w:szCs w:val="24"/>
+      <w:lang w:val="en-US" w:eastAsia="en-US"/>
+    </w:rPr>
+  </w:style>
+  <w:style w:type="paragraph" w:styleId="Textodeglobo">
+    <w:name w:val="Balloon Text"/>
+    <w:basedOn w:val="Normal"/>
+    <w:link w:val="TextodegloboCar"/>
+    <w:uiPriority w:val="99"/>
+    <w:semiHidden/>
+    <w:unhideWhenUsed/>
+    <w:qFormat/>
+    <w:rsid w:val="00A61FDE"/>
+    <w:rPr>
+      <w:rFonts w:ascii="Tahoma" w:hAnsi="Tahoma" w:cs="Tahoma"/>
+      <w:sz w:val="16"/>
+      <w:szCs w:val="16"/>
+    </w:rPr>
+  </w:style>
+  <w:style w:type="paragraph" w:styleId="Epgrafe">
+    <w:name w:val="caption"/>
+    <w:basedOn w:val="Normal"/>
+    <w:next w:val="Normal"/>
+    <w:uiPriority w:val="35"/>
+    <w:unhideWhenUsed/>
+    <w:qFormat/>
+    <w:rsid w:val="00ED62D6"/>
+    <w:pPr>
+      <w:spacing w:after="200"/>
+    </w:pPr>
+    <w:rPr>
+      <w:b/>
+      <w:bCs/>
+      <w:color w:val="4F81BD" w:themeColor="accent1"/>
+      <w:sz w:val="18"/>
+      <w:szCs w:val="18"/>
+    </w:rPr>
+  </w:style>
+  <w:style w:type="paragraph" w:customStyle="1" w:styleId="Piedepgina1">
+    <w:name w:val="Pie de página1"/>
+    <w:basedOn w:val="Normal"/>
+    <w:qFormat/>
+  </w:style>
+  <w:style w:type="paragraph" w:styleId="Piedepgina">
+    <w:name w:val="footer"/>
+    <w:basedOn w:val="Normal"/>
+  </w:style>
+  <w:style w:type="table" w:customStyle="1" w:styleId="TableNormal1">
+    <w:name w:val="Table Normal1"/>
+    <w:tblPr>
+      <w:tblCellMar>
+        <w:top w:w="0" w:type="dxa"/>
+        <w:left w:w="0" w:type="dxa"/>
+        <w:bottom w:w="0" w:type="dxa"/>
+        <w:right w:w="0" w:type="dxa"/>
+      </w:tblCellMar>
+    </w:tblPr>
+  </w:style>
+  <w:style w:type="table" w:styleId="Tablaconcuadrcula">
+    <w:name w:val="Table Grid"/>
+    <w:basedOn w:val="Tablanormal"/>
+    <w:uiPriority w:val="59"/>
+    <w:rsid w:val="00ED62D6"/>
+    <w:tblPr>
+      <w:tblBorders>
+        <w:top w:val="single" w:sz="4" w:space="0" w:color="auto"/>
+        <w:left w:val="single" w:sz="4" w:space="0" w:color="auto"/>
+        <w:bottom w:val="single" w:sz="4" w:space="0" w:color="auto"/>
+        <w:right w:val="single" w:sz="4" w:space="0" w:color="auto"/>
+        <w:insideH w:val="single" w:sz="4" w:space="0" w:color="auto"/>
+        <w:insideV w:val="single" w:sz="4" w:space="0" w:color="auto"/>
+      </w:tblBorders>
+    </w:tblPr>
+  </w:style>
+  <w:style w:type="table" w:styleId="Listaclara-nfasis1">
+    <w:name w:val="Light List Accent 1"/>
+    <w:basedOn w:val="Tablanormal"/>
+    <w:uiPriority w:val="61"/>
+    <w:rsid w:val="00344D6C"/>
+    <w:tblPr>
+      <w:tblStyleRowBandSize w:val="1"/>
+      <w:tblStyleColBandSize w:val="1"/>
+      <w:tblBorders>
+        <w:top w:val="single" w:sz="8" w:space="0" w:color="4F81BD" w:themeColor="accent1"/>
+        <w:left w:val="single" w:sz="8" w:space="0" w:color="4F81BD" w:themeColor="accent1"/>
+        <w:bottom w:val="single" w:sz="8" w:space="0" w:color="4F81BD" w:themeColor="accent1"/>
+        <w:right w:val="single" w:sz="8" w:space="0" w:color="4F81BD" w:themeColor="accent1"/>
+      </w:tblBorders>
+    </w:tblPr>
+    <w:tblStylePr w:type="firstRow">
+      <w:pPr>
+        <w:spacing w:before="0" w:after="0" w:line="240" w:lineRule="auto"/>
+      </w:pPr>
+      <w:rPr>
+        <w:b/>
+        <w:bCs/>
+        <w:color w:val="FFFFFF" w:themeColor="background1"/>
+      </w:rPr>
+      <w:tblPr/>
+      <w:tcPr>
+        <w:shd w:val="clear" w:color="auto" w:fill="4F81BD" w:themeFill="accent1"/>
+      </w:tcPr>
+    </w:tblStylePr>
+    <w:tblStylePr w:type="lastRow">
+      <w:pPr>
+        <w:spacing w:before="0" w:after="0" w:line="240" w:lineRule="auto"/>
+      </w:pPr>
+      <w:rPr>
+        <w:b/>
+        <w:bCs/>
+      </w:rPr>
+      <w:tblPr/>
+      <w:tcPr>
+        <w:tcBorders>
+          <w:top w:val="double" w:sz="6" w:space="0" w:color="4F81BD" w:themeColor="accent1"/>
+          <w:left w:val="single" w:sz="8" w:space="0" w:color="4F81BD" w:themeColor="accent1"/>
+          <w:bottom w:val="single" w:sz="8" w:space="0" w:color="4F81BD" w:themeColor="accent1"/>
+          <w:right w:val="single" w:sz="8" w:space="0" w:color="4F81BD" w:themeColor="accent1"/>
+        </w:tcBorders>
+      </w:tcPr>
+    </w:tblStylePr>
+    <w:tblStylePr w:type="firstCol">
+      <w:rPr>
+        <w:b/>
+        <w:bCs/>
+      </w:rPr>
+    </w:tblStylePr>
+    <w:tblStylePr w:type="lastCol">
+      <w:rPr>
+        <w:b/>
+        <w:bCs/>
+      </w:rPr>
+    </w:tblStylePr>
+    <w:tblStylePr w:type="band1Vert">
+      <w:tblPr/>
+      <w:tcPr>
+        <w:tcBorders>
+          <w:top w:val="single" w:sz="8" w:space="0" w:color="4F81BD" w:themeColor="accent1"/>
+          <w:left w:val="single" w:sz="8" w:space="0" w:color="4F81BD" w:themeColor="accent1"/>
+          <w:bottom w:val="single" w:sz="8" w:space="0" w:color="4F81BD" w:themeColor="accent1"/>
+          <w:right w:val="single" w:sz="8" w:space="0" w:color="4F81BD" w:themeColor="accent1"/>
+        </w:tcBorders>
+      </w:tcPr>
+    </w:tblStylePr>
+    <w:tblStylePr w:type="band1Horz">
+      <w:tblPr/>
+      <w:tcPr>
+        <w:tcBorders>
+          <w:top w:val="single" w:sz="8" w:space="0" w:color="4F81BD" w:themeColor="accent1"/>
+          <w:left w:val="single" w:sz="8" w:space="0" w:color="4F81BD" w:themeColor="accent1"/>
+          <w:bottom w:val="single" w:sz="8" w:space="0" w:color="4F81BD" w:themeColor="accent1"/>
+          <w:right w:val="single" w:sz="8" w:space="0" w:color="4F81BD" w:themeColor="accent1"/>
+        </w:tcBorders>
+      </w:tcPr>
+    </w:tblStylePr>
+  </w:style>
+  <w:style w:type="table" w:customStyle="1" w:styleId="Tabladecuadrcula1clara-nfasis11">
+    <w:name w:val="Tabla de cuadrícula 1 clara - Énfasis 11"/>
+    <w:basedOn w:val="Tablanormal"/>
+    <w:uiPriority w:val="46"/>
+    <w:rsid w:val="00711BEC"/>
+    <w:tblPr>
+      <w:tblStyleRowBandSize w:val="1"/>
+      <w:tblStyleColBandSize w:val="1"/>
+      <w:tblBorders>
+        <w:top w:val="single" w:sz="4" w:space="0" w:color="B8CCE4" w:themeColor="accent1" w:themeTint="66"/>
+        <w:left w:val="single" w:sz="4" w:space="0" w:color="B8CCE4" w:themeColor="accent1" w:themeTint="66"/>
+        <w:bottom w:val="single" w:sz="4" w:space="0" w:color="B8CCE4" w:themeColor="accent1" w:themeTint="66"/>
+        <w:right w:val="single" w:sz="4" w:space="0" w:color="B8CCE4" w:themeColor="accent1" w:themeTint="66"/>
+        <w:insideH w:val="single" w:sz="4" w:space="0" w:color="B8CCE4" w:themeColor="accent1" w:themeTint="66"/>
+        <w:insideV w:val="single" w:sz="4" w:space="0" w:color="B8CCE4" w:themeColor="accent1" w:themeTint="66"/>
+      </w:tblBorders>
+    </w:tblPr>
+    <w:tblStylePr w:type="firstRow">
+      <w:rPr>
+        <w:b/>
+        <w:bCs/>
+      </w:rPr>
+      <w:tblPr/>
+      <w:tcPr>
+        <w:tcBorders>
+          <w:bottom w:val="single" w:sz="12" w:space="0" w:color="4F81BD" w:themeColor="accent1"/>
+        </w:tcBorders>
+      </w:tcPr>
+    </w:tblStylePr>
+    <w:tblStylePr w:type="lastRow">
+      <w:rPr>
+        <w:b/>
+        <w:bCs/>
+      </w:rPr>
+      <w:tblPr/>
+      <w:tcPr>
+        <w:tcBorders>
+          <w:top w:val="double" w:sz="2" w:space="0" w:color="4F81BD" w:themeColor="accent1"/>
+        </w:tcBorders>
+      </w:tcPr>
+    </w:tblStylePr>
+    <w:tblStylePr w:type="firstCol">
+      <w:rPr>
+        <w:b/>
+        <w:bCs/>
+      </w:rPr>
+    </w:tblStylePr>
+    <w:tblStylePr w:type="lastCol">
+      <w:rPr>
+        <w:b/>
+        <w:bCs/>
+      </w:rPr>
+    </w:tblStylePr>
+  </w:style>
+  <w:style w:type="table" w:customStyle="1" w:styleId="Tabladecuadrcula3-nfasis11">
+    <w:name w:val="Tabla de cuadrícula 3 - Énfasis 11"/>
+    <w:basedOn w:val="Tablanormal"/>
+    <w:uiPriority w:val="48"/>
+    <w:rsid w:val="00711BEC"/>
+    <w:tblPr>
+      <w:tblStyleRowBandSize w:val="1"/>
+      <w:tblStyleColBandSize w:val="1"/>
+      <w:tblBorders>
+        <w:top w:val="single" w:sz="4" w:space="0" w:color="95B3D7" w:themeColor="accent1" w:themeTint="99"/>
+        <w:left w:val="single" w:sz="4" w:space="0" w:color="95B3D7" w:themeColor="accent1" w:themeTint="99"/>
+        <w:bottom w:val="single" w:sz="4" w:space="0" w:color="95B3D7" w:themeColor="accent1" w:themeTint="99"/>
+        <w:right w:val="single" w:sz="4" w:space="0" w:color="95B3D7" w:themeColor="accent1" w:themeTint="99"/>
+        <w:insideH w:val="single" w:sz="4" w:space="0" w:color="95B3D7" w:themeColor="accent1" w:themeTint="99"/>
+        <w:insideV w:val="single" w:sz="4" w:space="0" w:color="95B3D7" w:themeColor="accent1" w:themeTint="99"/>
+      </w:tblBorders>
+    </w:tblPr>
+    <w:tblStylePr w:type="firstRow">
+      <w:rPr>
+        <w:b/>
+        <w:bCs/>
+      </w:rPr>
+      <w:tblPr/>
+      <w:tcPr>
+        <w:tcBorders>
+          <w:top w:val="nil"/>
+          <w:left w:val="nil"/>
+          <w:right w:val="nil"/>
+          <w:insideH w:val="nil"/>
+          <w:insideV w:val="nil"/>
+        </w:tcBorders>
+        <w:shd w:val="clear" w:color="auto" w:fill="FFFFFF" w:themeFill="background1"/>
+      </w:tcPr>
+    </w:tblStylePr>
+    <w:tblStylePr w:type="lastRow">
+      <w:rPr>
+        <w:b/>
+        <w:bCs/>
+      </w:rPr>
+      <w:tblPr/>
+      <w:tcPr>
+        <w:tcBorders>
+          <w:left w:val="nil"/>
+          <w:bottom w:val="nil"/>
+          <w:right w:val="nil"/>
+          <w:insideH w:val="nil"/>
+          <w:insideV w:val="nil"/>
+        </w:tcBorders>
+        <w:shd w:val="clear" w:color="auto" w:fill="FFFFFF" w:themeFill="background1"/>
+      </w:tcPr>
+    </w:tblStylePr>
+    <w:tblStylePr w:type="firstCol">
+      <w:pPr>
+        <w:jc w:val="right"/>
+      </w:pPr>
+      <w:rPr>
+        <w:i/>
+      </w:rPr>
+      <w:tblPr/>
+      <w:tcPr>
+        <w:tcBorders>
+          <w:top w:val="nil"/>
+          <w:left w:val="nil"/>
+          <w:bottom w:val="nil"/>
+          <w:insideH w:val="nil"/>
+          <w:insideV w:val="nil"/>
+        </w:tcBorders>
+        <w:shd w:val="clear" w:color="auto" w:fill="FFFFFF" w:themeFill="background1"/>
+      </w:tcPr>
+    </w:tblStylePr>
+    <w:tblStylePr w:type="lastCol">
+      <w:rPr>
+        <w:i/>
+      </w:rPr>
+      <w:tblPr/>
+      <w:tcPr>
+        <w:tcBorders>
+          <w:top w:val="nil"/>
+          <w:bottom w:val="nil"/>
+          <w:right w:val="nil"/>
+          <w:insideH w:val="nil"/>
+          <w:insideV w:val="nil"/>
+        </w:tcBorders>
+        <w:shd w:val="clear" w:color="auto" w:fill="FFFFFF" w:themeFill="background1"/>
+      </w:tcPr>
+    </w:tblStylePr>
+    <w:tblStylePr w:type="band1Vert">
+      <w:tblPr/>
+      <w:tcPr>
+        <w:shd w:val="clear" w:color="auto" w:fill="DBE5F1" w:themeFill="accent1" w:themeFillTint="33"/>
+      </w:tcPr>
+    </w:tblStylePr>
+    <w:tblStylePr w:type="band1Horz">
+      <w:tblPr/>
+      <w:tcPr>
+        <w:shd w:val="clear" w:color="auto" w:fill="DBE5F1" w:themeFill="accent1" w:themeFillTint="33"/>
+      </w:tcPr>
+    </w:tblStylePr>
+    <w:tblStylePr w:type="neCell">
+      <w:tblPr/>
+      <w:tcPr>
+        <w:tcBorders>
+          <w:bottom w:val="single" w:sz="4" w:space="0" w:color="4F81BD" w:themeColor="accent1"/>
+        </w:tcBorders>
+      </w:tcPr>
+    </w:tblStylePr>
+    <w:tblStylePr w:type="nwCell">
+      <w:tblPr/>
+      <w:tcPr>
+        <w:tcBorders>
+          <w:bottom w:val="single" w:sz="4" w:space="0" w:color="4F81BD" w:themeColor="accent1"/>
+        </w:tcBorders>
+      </w:tcPr>
+    </w:tblStylePr>
+    <w:tblStylePr w:type="seCell">
+      <w:tblPr/>
+      <w:tcPr>
+        <w:tcBorders>
+          <w:top w:val="single" w:sz="4" w:space="0" w:color="4F81BD" w:themeColor="accent1"/>
+        </w:tcBorders>
+      </w:tcPr>
+    </w:tblStylePr>
+    <w:tblStylePr w:type="swCell">
+      <w:tblPr/>
+      <w:tcPr>
+        <w:tcBorders>
+          <w:top w:val="single" w:sz="4" w:space="0" w:color="4F81BD" w:themeColor="accent1"/>
+        </w:tcBorders>
+      </w:tcPr>
+    </w:tblStylePr>
+  </w:style>
+  <w:style w:type="table" w:customStyle="1" w:styleId="Tabladecuadrcula4-nfasis11">
+    <w:name w:val="Tabla de cuadrícula 4 - Énfasis 11"/>
+    <w:basedOn w:val="Tablanormal"/>
+    <w:uiPriority w:val="49"/>
+    <w:rsid w:val="00711BEC"/>
+    <w:tblPr>
+      <w:tblStyleRowBandSize w:val="1"/>
+      <w:tblStyleColBandSize w:val="1"/>
+      <w:tblBorders>
+        <w:top w:val="single" w:sz="4" w:space="0" w:color="95B3D7" w:themeColor="accent1" w:themeTint="99"/>
+        <w:left w:val="single" w:sz="4" w:space="0" w:color="95B3D7" w:themeColor="accent1" w:themeTint="99"/>
+        <w:bottom w:val="single" w:sz="4" w:space="0" w:color="95B3D7" w:themeColor="accent1" w:themeTint="99"/>
+        <w:right w:val="single" w:sz="4" w:space="0" w:color="95B3D7" w:themeColor="accent1" w:themeTint="99"/>
+        <w:insideH w:val="single" w:sz="4" w:space="0" w:color="95B3D7" w:themeColor="accent1" w:themeTint="99"/>
+        <w:insideV w:val="single" w:sz="4" w:space="0" w:color="95B3D7" w:themeColor="accent1" w:themeTint="99"/>
+      </w:tblBorders>
+    </w:tblPr>
+    <w:tblStylePr w:type="firstRow">
+      <w:rPr>
+        <w:b/>
+        <w:bCs/>
+        <w:color w:val="FFFFFF" w:themeColor="background1"/>
+      </w:rPr>
+      <w:tblPr/>
+      <w:tcPr>
+        <w:tcBorders>
+          <w:top w:val="single" w:sz="4" w:space="0" w:color="4F81BD" w:themeColor="accent1"/>
+          <w:left w:val="single" w:sz="4" w:space="0" w:color="4F81BD" w:themeColor="accent1"/>
+          <w:bottom w:val="single" w:sz="4" w:space="0" w:color="4F81BD" w:themeColor="accent1"/>
+          <w:right w:val="single" w:sz="4" w:space="0" w:color="4F81BD" w:themeColor="accent1"/>
+          <w:insideH w:val="nil"/>
+          <w:insideV w:val="nil"/>
+        </w:tcBorders>
+        <w:shd w:val="clear" w:color="auto" w:fill="4F81BD" w:themeFill="accent1"/>
+      </w:tcPr>
+    </w:tblStylePr>
+    <w:tblStylePr w:type="lastRow">
+      <w:rPr>
+        <w:b/>
+        <w:bCs/>
+      </w:rPr>
+      <w:tblPr/>
+      <w:tcPr>
+        <w:tcBorders>
+          <w:top w:val="double" w:sz="4" w:space="0" w:color="4F81BD" w:themeColor="accent1"/>
+        </w:tcBorders>
+      </w:tcPr>
+    </w:tblStylePr>
+    <w:tblStylePr w:type="firstCol">
+      <w:rPr>
+        <w:b/>
+        <w:bCs/>
+      </w:rPr>
+    </w:tblStylePr>
+    <w:tblStylePr w:type="lastCol">
+      <w:rPr>
+        <w:b/>
+        <w:bCs/>
+      </w:rPr>
+    </w:tblStylePr>
+    <w:tblStylePr w:type="band1Vert">
+      <w:tblPr/>
+      <w:tcPr>
+        <w:shd w:val="clear" w:color="auto" w:fill="DBE5F1" w:themeFill="accent1" w:themeFillTint="33"/>
+      </w:tcPr>
+    </w:tblStylePr>
+    <w:tblStylePr w:type="band1Horz">
+      <w:tblPr/>
+      <w:tcPr>
+        <w:shd w:val="clear" w:color="auto" w:fill="DBE5F1" w:themeFill="accent1" w:themeFillTint="33"/>
+      </w:tcPr>
+    </w:tblStylePr>
+  </w:style>
+  <w:style w:type="table" w:customStyle="1" w:styleId="Tabladecuadrcula5oscura-nfasis11">
+    <w:name w:val="Tabla de cuadrícula 5 oscura - Énfasis 11"/>
+    <w:basedOn w:val="Tablanormal"/>
+    <w:uiPriority w:val="50"/>
+    <w:rsid w:val="00711BEC"/>
+    <w:tblPr>
+      <w:tblStyleRowBandSize w:val="1"/>
+      <w:tblStyleColBandSize w:val="1"/>
+      <w:tblBorders>
+        <w:top w:val="single" w:sz="4" w:space="0" w:color="FFFFFF" w:themeColor="background1"/>
+        <w:left w:val="single" w:sz="4" w:space="0" w:color="FFFFFF" w:themeColor="background1"/>
+        <w:bottom w:val="single" w:sz="4" w:space="0" w:color="FFFFFF" w:themeColor="background1"/>
+        <w:right w:val="single" w:sz="4" w:space="0" w:color="FFFFFF" w:themeColor="background1"/>
+        <w:insideH w:val="single" w:sz="4" w:space="0" w:color="FFFFFF" w:themeColor="background1"/>
+        <w:insideV w:val="single" w:sz="4" w:space="0" w:color="FFFFFF" w:themeColor="background1"/>
+      </w:tblBorders>
+    </w:tblPr>
+    <w:tcPr>
+      <w:shd w:val="clear" w:color="auto" w:fill="DBE5F1" w:themeFill="accent1" w:themeFillTint="33"/>
+    </w:tcPr>
+    <w:tblStylePr w:type="firstRow">
+      <w:rPr>
+        <w:b/>
+        <w:bCs/>
+        <w:color w:val="FFFFFF" w:themeColor="background1"/>
+      </w:rPr>
+      <w:tblPr/>
+      <w:tcPr>
+        <w:tcBorders>
+          <w:top w:val="single" w:sz="4" w:space="0" w:color="FFFFFF" w:themeColor="background1"/>
+          <w:left w:val="single" w:sz="4" w:space="0" w:color="FFFFFF" w:themeColor="background1"/>
+          <w:right w:val="single" w:sz="4" w:space="0" w:color="FFFFFF" w:themeColor="background1"/>
+          <w:insideH w:val="nil"/>
+          <w:insideV w:val="nil"/>
+        </w:tcBorders>
+        <w:shd w:val="clear" w:color="auto" w:fill="4F81BD" w:themeFill="accent1"/>
+      </w:tcPr>
+    </w:tblStylePr>
+    <w:tblStylePr w:type="lastRow">
+      <w:rPr>
+        <w:b/>
+        <w:bCs/>
+        <w:color w:val="FFFFFF" w:themeColor="background1"/>
+      </w:rPr>
+      <w:tblPr/>
+      <w:tcPr>
+        <w:tcBorders>
+          <w:left w:val="single" w:sz="4" w:space="0" w:color="FFFFFF" w:themeColor="background1"/>
+          <w:bottom w:val="single" w:sz="4" w:space="0" w:color="FFFFFF" w:themeColor="background1"/>
+          <w:right w:val="single" w:sz="4" w:space="0" w:color="FFFFFF" w:themeColor="background1"/>
+          <w:insideH w:val="nil"/>
+          <w:insideV w:val="nil"/>
+        </w:tcBorders>
+        <w:shd w:val="clear" w:color="auto" w:fill="4F81BD" w:themeFill="accent1"/>
+      </w:tcPr>
+    </w:tblStylePr>
+    <w:tblStylePr w:type="firstCol">
+      <w:rPr>
+        <w:b/>
+        <w:bCs/>
+        <w:color w:val="FFFFFF" w:themeColor="background1"/>
+      </w:rPr>
+      <w:tblPr/>
+      <w:tcPr>
+        <w:tcBorders>
+          <w:top w:val="single" w:sz="4" w:space="0" w:color="FFFFFF" w:themeColor="background1"/>
+          <w:left w:val="single" w:sz="4" w:space="0" w:color="FFFFFF" w:themeColor="background1"/>
+          <w:bottom w:val="single" w:sz="4" w:space="0" w:color="FFFFFF" w:themeColor="background1"/>
+          <w:insideV w:val="nil"/>
+        </w:tcBorders>
+        <w:shd w:val="clear" w:color="auto" w:fill="4F81BD" w:themeFill="accent1"/>
+      </w:tcPr>
+    </w:tblStylePr>
+    <w:tblStylePr w:type="lastCol">
+      <w:rPr>
+        <w:b/>
+        <w:bCs/>
+        <w:color w:val="FFFFFF" w:themeColor="background1"/>
+      </w:rPr>
+      <w:tblPr/>
+      <w:tcPr>
+        <w:tcBorders>
+          <w:top w:val="single" w:sz="4" w:space="0" w:color="FFFFFF" w:themeColor="background1"/>
+          <w:bottom w:val="single" w:sz="4" w:space="0" w:color="FFFFFF" w:themeColor="background1"/>
+          <w:right w:val="single" w:sz="4" w:space="0" w:color="FFFFFF" w:themeColor="background1"/>
+          <w:insideV w:val="nil"/>
+        </w:tcBorders>
+        <w:shd w:val="clear" w:color="auto" w:fill="4F81BD" w:themeFill="accent1"/>
+      </w:tcPr>
+    </w:tblStylePr>
+    <w:tblStylePr w:type="band1Vert">
+      <w:tblPr/>
+      <w:tcPr>
+        <w:shd w:val="clear" w:color="auto" w:fill="B8CCE4" w:themeFill="accent1" w:themeFillTint="66"/>
+      </w:tcPr>
+    </w:tblStylePr>
+    <w:tblStylePr w:type="band1Horz">
+      <w:tblPr/>
+      <w:tcPr>
+        <w:shd w:val="clear" w:color="auto" w:fill="B8CCE4" w:themeFill="accent1" w:themeFillTint="66"/>
+      </w:tcPr>
+    </w:tblStylePr>
+  </w:style>
+  <w:style w:type="table" w:customStyle="1" w:styleId="GridTable5DarkAccent1">
+    <w:name w:val="Grid Table 5 Dark Accent 1"/>
+    <w:basedOn w:val="Tablanormal"/>
+    <w:uiPriority w:val="50"/>
+    <w:rsid w:val="000D4079"/>
+    <w:tblPr>
+      <w:tblStyleRowBandSize w:val="1"/>
+      <w:tblStyleColBandSize w:val="1"/>
+      <w:tblBorders>
+        <w:top w:val="single" w:sz="4" w:space="0" w:color="FFFFFF" w:themeColor="background1"/>
+        <w:left w:val="single" w:sz="4" w:space="0" w:color="FFFFFF" w:themeColor="background1"/>
+        <w:bottom w:val="single" w:sz="4" w:space="0" w:color="FFFFFF" w:themeColor="background1"/>
+        <w:right w:val="single" w:sz="4" w:space="0" w:color="FFFFFF" w:themeColor="background1"/>
+        <w:insideH w:val="single" w:sz="4" w:space="0" w:color="FFFFFF" w:themeColor="background1"/>
+        <w:insideV w:val="single" w:sz="4" w:space="0" w:color="FFFFFF" w:themeColor="background1"/>
+      </w:tblBorders>
+    </w:tblPr>
+    <w:tcPr>
+      <w:shd w:val="clear" w:color="auto" w:fill="DBE5F1" w:themeFill="accent1" w:themeFillTint="33"/>
+    </w:tcPr>
+    <w:tblStylePr w:type="firstRow">
+      <w:rPr>
+        <w:b/>
+        <w:bCs/>
+        <w:color w:val="FFFFFF" w:themeColor="background1"/>
+      </w:rPr>
+      <w:tblPr/>
+      <w:tcPr>
+        <w:tcBorders>
+          <w:top w:val="single" w:sz="4" w:space="0" w:color="FFFFFF" w:themeColor="background1"/>
+          <w:left w:val="single" w:sz="4" w:space="0" w:color="FFFFFF" w:themeColor="background1"/>
+          <w:right w:val="single" w:sz="4" w:space="0" w:color="FFFFFF" w:themeColor="background1"/>
+          <w:insideH w:val="nil"/>
+          <w:insideV w:val="nil"/>
+        </w:tcBorders>
+        <w:shd w:val="clear" w:color="auto" w:fill="4F81BD" w:themeFill="accent1"/>
+      </w:tcPr>
+    </w:tblStylePr>
+    <w:tblStylePr w:type="lastRow">
+      <w:rPr>
+        <w:b/>
+        <w:bCs/>
+        <w:color w:val="FFFFFF" w:themeColor="background1"/>
+      </w:rPr>
+      <w:tblPr/>
+      <w:tcPr>
+        <w:tcBorders>
+          <w:left w:val="single" w:sz="4" w:space="0" w:color="FFFFFF" w:themeColor="background1"/>
+          <w:bottom w:val="single" w:sz="4" w:space="0" w:color="FFFFFF" w:themeColor="background1"/>
+          <w:right w:val="single" w:sz="4" w:space="0" w:color="FFFFFF" w:themeColor="background1"/>
+          <w:insideH w:val="nil"/>
+          <w:insideV w:val="nil"/>
+        </w:tcBorders>
+        <w:shd w:val="clear" w:color="auto" w:fill="4F81BD" w:themeFill="accent1"/>
+      </w:tcPr>
+    </w:tblStylePr>
+    <w:tblStylePr w:type="firstCol">
+      <w:rPr>
+        <w:b/>
+        <w:bCs/>
+        <w:color w:val="FFFFFF" w:themeColor="background1"/>
+      </w:rPr>
+      <w:tblPr/>
+      <w:tcPr>
+        <w:tcBorders>
+          <w:top w:val="single" w:sz="4" w:space="0" w:color="FFFFFF" w:themeColor="background1"/>
+          <w:left w:val="single" w:sz="4" w:space="0" w:color="FFFFFF" w:themeColor="background1"/>
+          <w:bottom w:val="single" w:sz="4" w:space="0" w:color="FFFFFF" w:themeColor="background1"/>
+          <w:insideV w:val="nil"/>
+        </w:tcBorders>
+        <w:shd w:val="clear" w:color="auto" w:fill="4F81BD" w:themeFill="accent1"/>
+      </w:tcPr>
+    </w:tblStylePr>
+    <w:tblStylePr w:type="lastCol">
+      <w:rPr>
+        <w:b/>
+        <w:bCs/>
+        <w:color w:val="FFFFFF" w:themeColor="background1"/>
+      </w:rPr>
+      <w:tblPr/>
+      <w:tcPr>
+        <w:tcBorders>
+          <w:top w:val="single" w:sz="4" w:space="0" w:color="FFFFFF" w:themeColor="background1"/>
+          <w:bottom w:val="single" w:sz="4" w:space="0" w:color="FFFFFF" w:themeColor="background1"/>
+          <w:right w:val="single" w:sz="4" w:space="0" w:color="FFFFFF" w:themeColor="background1"/>
+          <w:insideV w:val="nil"/>
+        </w:tcBorders>
+        <w:shd w:val="clear" w:color="auto" w:fill="4F81BD" w:themeFill="accent1"/>
+      </w:tcPr>
+    </w:tblStylePr>
+    <w:tblStylePr w:type="band1Vert">
+      <w:tblPr/>
+      <w:tcPr>
+        <w:shd w:val="clear" w:color="auto" w:fill="B8CCE4" w:themeFill="accent1" w:themeFillTint="66"/>
+      </w:tcPr>
+    </w:tblStylePr>
+    <w:tblStylePr w:type="band1Horz">
+      <w:tblPr/>
+      <w:tcPr>
+        <w:shd w:val="clear" w:color="auto" w:fill="B8CCE4" w:themeFill="accent1" w:themeFillTint="66"/>
+      </w:tcPr>
+    </w:tblStylePr>
+  </w:style>
+  <w:style w:type="table" w:customStyle="1" w:styleId="ListTable4Accent1">
+    <w:name w:val="List Table 4 Accent 1"/>
+    <w:basedOn w:val="Tablanormal"/>
+    <w:uiPriority w:val="49"/>
+    <w:rsid w:val="000D4079"/>
+    <w:tblPr>
+      <w:tblStyleRowBandSize w:val="1"/>
+      <w:tblStyleColBandSize w:val="1"/>
+      <w:tblBorders>
+        <w:top w:val="single" w:sz="4" w:space="0" w:color="95B3D7" w:themeColor="accent1" w:themeTint="99"/>
+        <w:left w:val="single" w:sz="4" w:space="0" w:color="95B3D7" w:themeColor="accent1" w:themeTint="99"/>
+        <w:bottom w:val="single" w:sz="4" w:space="0" w:color="95B3D7" w:themeColor="accent1" w:themeTint="99"/>
+        <w:right w:val="single" w:sz="4" w:space="0" w:color="95B3D7" w:themeColor="accent1" w:themeTint="99"/>
+        <w:insideH w:val="single" w:sz="4" w:space="0" w:color="95B3D7" w:themeColor="accent1" w:themeTint="99"/>
+      </w:tblBorders>
+    </w:tblPr>
+    <w:tblStylePr w:type="firstRow">
+      <w:rPr>
+        <w:b/>
+        <w:bCs/>
+        <w:color w:val="FFFFFF" w:themeColor="background1"/>
+      </w:rPr>
+      <w:tblPr/>
+      <w:tcPr>
+        <w:tcBorders>
+          <w:top w:val="single" w:sz="4" w:space="0" w:color="4F81BD" w:themeColor="accent1"/>
+          <w:left w:val="single" w:sz="4" w:space="0" w:color="4F81BD" w:themeColor="accent1"/>
+          <w:bottom w:val="single" w:sz="4" w:space="0" w:color="4F81BD" w:themeColor="accent1"/>
+          <w:right w:val="single" w:sz="4" w:space="0" w:color="4F81BD" w:themeColor="accent1"/>
+          <w:insideH w:val="nil"/>
+        </w:tcBorders>
+        <w:shd w:val="clear" w:color="auto" w:fill="4F81BD" w:themeFill="accent1"/>
+      </w:tcPr>
+    </w:tblStylePr>
+    <w:tblStylePr w:type="lastRow">
+      <w:rPr>
+        <w:b/>
+        <w:bCs/>
+      </w:rPr>
+      <w:tblPr/>
+      <w:tcPr>
+        <w:tcBorders>
+          <w:top w:val="double" w:sz="4" w:space="0" w:color="95B3D7" w:themeColor="accent1" w:themeTint="99"/>
+        </w:tcBorders>
+      </w:tcPr>
+    </w:tblStylePr>
+    <w:tblStylePr w:type="firstCol">
+      <w:rPr>
+        <w:b/>
+        <w:bCs/>
+      </w:rPr>
+    </w:tblStylePr>
+    <w:tblStylePr w:type="lastCol">
+      <w:rPr>
+        <w:b/>
+        <w:bCs/>
+      </w:rPr>
+    </w:tblStylePr>
+    <w:tblStylePr w:type="band1Vert">
+      <w:tblPr/>
+      <w:tcPr>
+        <w:shd w:val="clear" w:color="auto" w:fill="DBE5F1" w:themeFill="accent1" w:themeFillTint="33"/>
+      </w:tcPr>
+    </w:tblStylePr>
+    <w:tblStylePr w:type="band1Horz">
+      <w:tblPr/>
+      <w:tcPr>
+        <w:shd w:val="clear" w:color="auto" w:fill="DBE5F1" w:themeFill="accent1" w:themeFillTint="33"/>
+      </w:tcPr>
+    </w:tblStylePr>
+  </w:style>
+  <w:style w:type="table" w:customStyle="1" w:styleId="GridTable6Colorful">
+    <w:name w:val="Grid Table 6 Colorful"/>
+    <w:basedOn w:val="Tablanormal"/>
+    <w:uiPriority w:val="51"/>
+    <w:rsid w:val="000D4079"/>
+    <w:rPr>
+      <w:color w:val="000000" w:themeColor="text1"/>
+    </w:rPr>
+    <w:tblPr>
+      <w:tblStyleRowBandSize w:val="1"/>
+      <w:tblStyleColBandSize w:val="1"/>
+      <w:tblBorders>
+        <w:top w:val="single" w:sz="4" w:space="0" w:color="666666" w:themeColor="text1" w:themeTint="99"/>
+        <w:left w:val="single" w:sz="4" w:space="0" w:color="666666" w:themeColor="text1" w:themeTint="99"/>
+        <w:bottom w:val="single" w:sz="4" w:space="0" w:color="666666" w:themeColor="text1" w:themeTint="99"/>
+        <w:right w:val="single" w:sz="4" w:space="0" w:color="666666" w:themeColor="text1" w:themeTint="99"/>
+        <w:insideH w:val="single" w:sz="4" w:space="0" w:color="666666" w:themeColor="text1" w:themeTint="99"/>
+        <w:insideV w:val="single" w:sz="4" w:space="0" w:color="666666" w:themeColor="text1" w:themeTint="99"/>
+      </w:tblBorders>
+    </w:tblPr>
+    <w:tblStylePr w:type="firstRow">
+      <w:rPr>
+        <w:b/>
+        <w:bCs/>
+      </w:rPr>
+      <w:tblPr/>
+      <w:tcPr>
+        <w:tcBorders>
+          <w:bottom w:val="single" w:sz="12" w:space="0" w:color="666666" w:themeColor="text1" w:themeTint="99"/>
+        </w:tcBorders>
+      </w:tcPr>
+    </w:tblStylePr>
+    <w:tblStylePr w:type="lastRow">
+      <w:rPr>
+        <w:b/>
+        <w:bCs/>
+      </w:rPr>
+      <w:tblPr/>
+      <w:tcPr>
+        <w:tcBorders>
+          <w:top w:val="double" w:sz="4" w:space="0" w:color="666666" w:themeColor="text1" w:themeTint="99"/>
+        </w:tcBorders>
+      </w:tcPr>
+    </w:tblStylePr>
+    <w:tblStylePr w:type="firstCol">
+      <w:rPr>
+        <w:b/>
+        <w:bCs/>
+      </w:rPr>
+    </w:tblStylePr>
+    <w:tblStylePr w:type="lastCol">
+      <w:rPr>
+        <w:b/>
+        <w:bCs/>
+      </w:rPr>
+    </w:tblStylePr>
+    <w:tblStylePr w:type="band1Vert">
+      <w:tblPr/>
+      <w:tcPr>
+        <w:shd w:val="clear" w:color="auto" w:fill="CCCCCC" w:themeFill="text1" w:themeFillTint="33"/>
+      </w:tcPr>
+    </w:tblStylePr>
+    <w:tblStylePr w:type="band1Horz">
+      <w:tblPr/>
+      <w:tcPr>
+        <w:shd w:val="clear" w:color="auto" w:fill="CCCCCC" w:themeFill="text1" w:themeFillTint="33"/>
+      </w:tcPr>
+    </w:tblStylePr>
+  </w:style>
+  <w:style w:type="table" w:customStyle="1" w:styleId="GridTable5DarkAccent5">
+    <w:name w:val="Grid Table 5 Dark Accent 5"/>
+    <w:basedOn w:val="Tablanormal"/>
+    <w:uiPriority w:val="50"/>
+    <w:rsid w:val="000D4079"/>
+    <w:tblPr>
+      <w:tblStyleRowBandSize w:val="1"/>
+      <w:tblStyleColBandSize w:val="1"/>
+      <w:tblBorders>
+        <w:top w:val="single" w:sz="4" w:space="0" w:color="FFFFFF" w:themeColor="background1"/>
+        <w:left w:val="single" w:sz="4" w:space="0" w:color="FFFFFF" w:themeColor="background1"/>
+        <w:bottom w:val="single" w:sz="4" w:space="0" w:color="FFFFFF" w:themeColor="background1"/>
+        <w:right w:val="single" w:sz="4" w:space="0" w:color="FFFFFF" w:themeColor="background1"/>
+        <w:insideH w:val="single" w:sz="4" w:space="0" w:color="FFFFFF" w:themeColor="background1"/>
+        <w:insideV w:val="single" w:sz="4" w:space="0" w:color="FFFFFF" w:themeColor="background1"/>
+      </w:tblBorders>
     </w:tblPr>
     <w:tcPr>
       <w:shd w:val="clear" w:color="auto" w:fill="DAEEF3" w:themeFill="accent5" w:themeFillTint="33"/>
@@ -26337,7 +27967,7 @@
 <file path=word/charts/chart1.xml><?xml version="1.0" encoding="utf-8"?>
 <c:chartSpace xmlns:c="http://schemas.openxmlformats.org/drawingml/2006/chart" xmlns:a="http://schemas.openxmlformats.org/drawingml/2006/main" xmlns:r="http://schemas.openxmlformats.org/officeDocument/2006/relationships">
   <c:date1904 val="1"/>
-  <c:lang val="es-ES"/>
+  <c:lang val="es-PE"/>
   <c:roundedCorners val="0"/>
   <c:style val="2"/>
   <c:chart>
@@ -26664,7 +28294,7 @@
 <file path=word/charts/chart2.xml><?xml version="1.0" encoding="utf-8"?>
 <c:chartSpace xmlns:c="http://schemas.openxmlformats.org/drawingml/2006/chart" xmlns:a="http://schemas.openxmlformats.org/drawingml/2006/main" xmlns:r="http://schemas.openxmlformats.org/officeDocument/2006/relationships">
   <c:date1904 val="1"/>
-  <c:lang val="es-ES"/>
+  <c:lang val="es-PE"/>
   <c:roundedCorners val="0"/>
   <c:style val="2"/>
   <c:chart>
@@ -26965,7 +28595,7 @@
 <file path=word/charts/chart3.xml><?xml version="1.0" encoding="utf-8"?>
 <c:chartSpace xmlns:c="http://schemas.openxmlformats.org/drawingml/2006/chart" xmlns:a="http://schemas.openxmlformats.org/drawingml/2006/main" xmlns:r="http://schemas.openxmlformats.org/officeDocument/2006/relationships">
   <c:date1904 val="1"/>
-  <c:lang val="es-ES"/>
+  <c:lang val="es-PE"/>
   <c:roundedCorners val="0"/>
   <c:style val="2"/>
   <c:chart>
@@ -27250,7 +28880,7 @@
 <file path=word/charts/chart4.xml><?xml version="1.0" encoding="utf-8"?>
 <c:chartSpace xmlns:c="http://schemas.openxmlformats.org/drawingml/2006/chart" xmlns:a="http://schemas.openxmlformats.org/drawingml/2006/main" xmlns:r="http://schemas.openxmlformats.org/officeDocument/2006/relationships">
   <c:date1904 val="1"/>
-  <c:lang val="es-ES"/>
+  <c:lang val="es-PE"/>
   <c:roundedCorners val="0"/>
   <c:style val="2"/>
   <c:chart>

</xml_diff>

<commit_message>
Actualizado reportes de auditoria
</commit_message>
<xml_diff>
--- a/Documentacion General/FISUM-PGC.docx
+++ b/Documentacion General/FISUM-PGC.docx
@@ -22276,13 +22276,8 @@
             <w:tcW w:w="2235" w:type="dxa"/>
           </w:tcPr>
           <w:p>
-            <w:bookmarkStart w:id="26" w:name="_GoBack"/>
-            <w:bookmarkEnd w:id="26"/>
-            <w:r>
-              <w:t>ID</w:t>
-            </w:r>
-            <w:r>
-              <w:t xml:space="preserve"> de reporte</w:t>
+            <w:r>
+              <w:t>ID de reporte</w:t>
             </w:r>
           </w:p>
         </w:tc>
@@ -22649,7 +22644,16 @@
           </w:p>
           <w:p>
             <w:r>
-              <w:t>Listado de la última línea base bugs del proyecto para el rango de fechas dado</w:t>
+              <w:t xml:space="preserve">Listado </w:t>
+            </w:r>
+            <w:r>
+              <w:t>de solicitudes de cambio de</w:t>
+            </w:r>
+            <w:r>
+              <w:t xml:space="preserve"> la última línea base</w:t>
+            </w:r>
+            <w:r>
+              <w:t xml:space="preserve"> del proyecto</w:t>
             </w:r>
           </w:p>
           <w:p>
@@ -22659,14 +22663,15 @@
                 <w:ilvl w:val="0"/>
                 <w:numId w:val="16"/>
               </w:numPr>
-            </w:pPr>
-            <w:proofErr w:type="spellStart"/>
-            <w:r>
-              <w:t>Código</w:t>
-            </w:r>
-            <w:proofErr w:type="spellEnd"/>
-            <w:r>
-              <w:t xml:space="preserve"> del bug</w:t>
+              <w:rPr>
+                <w:lang w:val="es-PE"/>
+              </w:rPr>
+            </w:pPr>
+            <w:r>
+              <w:rPr>
+                <w:lang w:val="es-PE"/>
+              </w:rPr>
+              <w:t>Código de solicitud de cambio</w:t>
             </w:r>
           </w:p>
           <w:p>
@@ -22679,11 +22684,11 @@
             </w:pPr>
             <w:proofErr w:type="spellStart"/>
             <w:r>
-              <w:t>Tipo</w:t>
+              <w:t>Descripción</w:t>
             </w:r>
             <w:proofErr w:type="spellEnd"/>
             <w:r>
-              <w:t xml:space="preserve"> de bug</w:t>
+              <w:t xml:space="preserve"> breve</w:t>
             </w:r>
           </w:p>
           <w:p>
@@ -22696,12 +22701,17 @@
             </w:pPr>
             <w:proofErr w:type="spellStart"/>
             <w:r>
-              <w:t>Descripción</w:t>
+              <w:t>Fecha</w:t>
             </w:r>
             <w:proofErr w:type="spellEnd"/>
             <w:r>
-              <w:t xml:space="preserve"> breve del bug</w:t>
-            </w:r>
+              <w:t xml:space="preserve"> de </w:t>
+            </w:r>
+            <w:proofErr w:type="spellStart"/>
+            <w:r>
+              <w:t>aceptación</w:t>
+            </w:r>
+            <w:proofErr w:type="spellEnd"/>
           </w:p>
           <w:p>
             <w:pPr>
@@ -22720,6 +22730,256 @@
         </w:tc>
       </w:tr>
     </w:tbl>
+    <w:p/>
+    <w:p/>
+    <w:tbl>
+      <w:tblPr>
+        <w:tblStyle w:val="Tablaconcuadrcula"/>
+        <w:tblW w:w="0" w:type="auto"/>
+        <w:tblLook w:val="04A0" w:firstRow="1" w:lastRow="0" w:firstColumn="1" w:lastColumn="0" w:noHBand="0" w:noVBand="1"/>
+      </w:tblPr>
+      <w:tblGrid>
+        <w:gridCol w:w="2235"/>
+        <w:gridCol w:w="6743"/>
+      </w:tblGrid>
+      <w:tr>
+        <w:tc>
+          <w:tcPr>
+            <w:tcW w:w="2235" w:type="dxa"/>
+          </w:tcPr>
+          <w:p>
+            <w:r>
+              <w:t>Código de reporte</w:t>
+            </w:r>
+          </w:p>
+        </w:tc>
+        <w:tc>
+          <w:tcPr>
+            <w:tcW w:w="6743" w:type="dxa"/>
+          </w:tcPr>
+          <w:p>
+            <w:r>
+              <w:t>RAC-003</w:t>
+            </w:r>
+          </w:p>
+        </w:tc>
+      </w:tr>
+      <w:tr>
+        <w:tc>
+          <w:tcPr>
+            <w:tcW w:w="2235" w:type="dxa"/>
+          </w:tcPr>
+          <w:p>
+            <w:r>
+              <w:t>Tipo de reporte</w:t>
+            </w:r>
+          </w:p>
+        </w:tc>
+        <w:tc>
+          <w:tcPr>
+            <w:tcW w:w="6743" w:type="dxa"/>
+          </w:tcPr>
+          <w:p>
+            <w:r>
+              <w:t>Auditoria de la configuración</w:t>
+            </w:r>
+          </w:p>
+        </w:tc>
+      </w:tr>
+      <w:tr>
+        <w:tc>
+          <w:tcPr>
+            <w:tcW w:w="2235" w:type="dxa"/>
+          </w:tcPr>
+          <w:p>
+            <w:r>
+              <w:t>Nombre del reporte</w:t>
+            </w:r>
+          </w:p>
+        </w:tc>
+        <w:tc>
+          <w:tcPr>
+            <w:tcW w:w="6743" w:type="dxa"/>
+          </w:tcPr>
+          <w:p>
+            <w:r>
+              <w:t>Cantidad de bugs resueltos y aceptados  por proyecto para un periodo dado</w:t>
+            </w:r>
+          </w:p>
+        </w:tc>
+      </w:tr>
+      <w:tr>
+        <w:tc>
+          <w:tcPr>
+            <w:tcW w:w="2235" w:type="dxa"/>
+          </w:tcPr>
+          <w:p>
+            <w:r>
+              <w:t>Propósito</w:t>
+            </w:r>
+          </w:p>
+        </w:tc>
+        <w:tc>
+          <w:tcPr>
+            <w:tcW w:w="6743" w:type="dxa"/>
+          </w:tcPr>
+          <w:p>
+            <w:r>
+              <w:t xml:space="preserve">Identificar </w:t>
+            </w:r>
+            <w:r>
+              <w:t xml:space="preserve">la cantidad de bugs para cada proyecto en un periodo dado con el fin de conocer los bugs aceptados y resueltos, como los aceptados pero no resueltos </w:t>
+            </w:r>
+          </w:p>
+        </w:tc>
+      </w:tr>
+      <w:tr>
+        <w:tc>
+          <w:tcPr>
+            <w:tcW w:w="2235" w:type="dxa"/>
+          </w:tcPr>
+          <w:p>
+            <w:r>
+              <w:t>Parámetros de entrada</w:t>
+            </w:r>
+          </w:p>
+        </w:tc>
+        <w:tc>
+          <w:tcPr>
+            <w:tcW w:w="6743" w:type="dxa"/>
+          </w:tcPr>
+          <w:p>
+            <w:r>
+              <w:t>Periodo de tiempo</w:t>
+            </w:r>
+          </w:p>
+        </w:tc>
+      </w:tr>
+      <w:tr>
+        <w:tc>
+          <w:tcPr>
+            <w:tcW w:w="2235" w:type="dxa"/>
+          </w:tcPr>
+          <w:p>
+            <w:r>
+              <w:t>Datos de salida</w:t>
+            </w:r>
+          </w:p>
+        </w:tc>
+        <w:tc>
+          <w:tcPr>
+            <w:tcW w:w="6743" w:type="dxa"/>
+          </w:tcPr>
+          <w:p>
+            <w:r>
+              <w:t>Periodo de tiempo de reporte</w:t>
+            </w:r>
+            <w:bookmarkStart w:id="26" w:name="_GoBack"/>
+            <w:bookmarkEnd w:id="26"/>
+          </w:p>
+          <w:p>
+            <w:r>
+              <w:t xml:space="preserve">Para cada proyecto de la organización </w:t>
+            </w:r>
+          </w:p>
+          <w:p>
+            <w:pPr>
+              <w:pStyle w:val="Prrafodelista"/>
+              <w:numPr>
+                <w:ilvl w:val="0"/>
+                <w:numId w:val="17"/>
+              </w:numPr>
+            </w:pPr>
+            <w:proofErr w:type="spellStart"/>
+            <w:r>
+              <w:t>Nombre</w:t>
+            </w:r>
+            <w:proofErr w:type="spellEnd"/>
+            <w:r>
+              <w:t xml:space="preserve"> del Proyecto </w:t>
+            </w:r>
+          </w:p>
+          <w:p>
+            <w:pPr>
+              <w:pStyle w:val="Prrafodelista"/>
+              <w:numPr>
+                <w:ilvl w:val="0"/>
+                <w:numId w:val="17"/>
+              </w:numPr>
+            </w:pPr>
+            <w:proofErr w:type="spellStart"/>
+            <w:r>
+              <w:t>Descripción</w:t>
+            </w:r>
+            <w:proofErr w:type="spellEnd"/>
+            <w:r>
+              <w:t xml:space="preserve"> breve del </w:t>
+            </w:r>
+            <w:proofErr w:type="spellStart"/>
+            <w:r>
+              <w:t>proyecto</w:t>
+            </w:r>
+            <w:proofErr w:type="spellEnd"/>
+          </w:p>
+          <w:p>
+            <w:pPr>
+              <w:pStyle w:val="Prrafodelista"/>
+              <w:numPr>
+                <w:ilvl w:val="0"/>
+                <w:numId w:val="17"/>
+              </w:numPr>
+            </w:pPr>
+            <w:proofErr w:type="spellStart"/>
+            <w:r>
+              <w:t>C</w:t>
+            </w:r>
+            <w:r>
+              <w:t>antidad</w:t>
+            </w:r>
+            <w:proofErr w:type="spellEnd"/>
+            <w:r>
+              <w:t xml:space="preserve"> de bugs </w:t>
+            </w:r>
+            <w:proofErr w:type="spellStart"/>
+            <w:r>
+              <w:t>resueltos</w:t>
+            </w:r>
+            <w:proofErr w:type="spellEnd"/>
+          </w:p>
+          <w:p>
+            <w:pPr>
+              <w:pStyle w:val="Prrafodelista"/>
+              <w:numPr>
+                <w:ilvl w:val="0"/>
+                <w:numId w:val="17"/>
+              </w:numPr>
+            </w:pPr>
+            <w:proofErr w:type="spellStart"/>
+            <w:r>
+              <w:t>Cantidad</w:t>
+            </w:r>
+            <w:proofErr w:type="spellEnd"/>
+            <w:r>
+              <w:t xml:space="preserve"> de bugs </w:t>
+            </w:r>
+            <w:proofErr w:type="spellStart"/>
+            <w:r>
+              <w:t>aceptados</w:t>
+            </w:r>
+            <w:proofErr w:type="spellEnd"/>
+          </w:p>
+          <w:p>
+            <w:pPr>
+              <w:pStyle w:val="Prrafodelista"/>
+              <w:rPr>
+                <w:lang w:val="es-PE"/>
+              </w:rPr>
+            </w:pPr>
+          </w:p>
+        </w:tc>
+      </w:tr>
+    </w:tbl>
+    <w:p/>
     <w:p/>
     <w:p/>
     <w:p>
@@ -22946,7 +23206,7 @@
       <w:rPr>
         <w:noProof/>
       </w:rPr>
-      <w:t>19</w:t>
+      <w:t>20</w:t>
     </w:r>
     <w:r>
       <w:fldChar w:fldCharType="end"/>
@@ -23790,6 +24050,119 @@
     </w:lvl>
   </w:abstractNum>
   <w:abstractNum w:abstractNumId="7">
+    <w:nsid w:val="240B7B1B"/>
+    <w:multiLevelType w:val="hybridMultilevel"/>
+    <w:tmpl w:val="2D206A68"/>
+    <w:lvl w:ilvl="0" w:tplc="280A0001">
+      <w:start w:val="1"/>
+      <w:numFmt w:val="bullet"/>
+      <w:lvlText w:val=""/>
+      <w:lvlJc w:val="left"/>
+      <w:pPr>
+        <w:ind w:left="720" w:hanging="360"/>
+      </w:pPr>
+      <w:rPr>
+        <w:rFonts w:ascii="Symbol" w:hAnsi="Symbol" w:hint="default"/>
+      </w:rPr>
+    </w:lvl>
+    <w:lvl w:ilvl="1" w:tplc="280A0003" w:tentative="1">
+      <w:start w:val="1"/>
+      <w:numFmt w:val="bullet"/>
+      <w:lvlText w:val="o"/>
+      <w:lvlJc w:val="left"/>
+      <w:pPr>
+        <w:ind w:left="1440" w:hanging="360"/>
+      </w:pPr>
+      <w:rPr>
+        <w:rFonts w:ascii="Courier New" w:hAnsi="Courier New" w:cs="Courier New" w:hint="default"/>
+      </w:rPr>
+    </w:lvl>
+    <w:lvl w:ilvl="2" w:tplc="280A0005" w:tentative="1">
+      <w:start w:val="1"/>
+      <w:numFmt w:val="bullet"/>
+      <w:lvlText w:val=""/>
+      <w:lvlJc w:val="left"/>
+      <w:pPr>
+        <w:ind w:left="2160" w:hanging="360"/>
+      </w:pPr>
+      <w:rPr>
+        <w:rFonts w:ascii="Wingdings" w:hAnsi="Wingdings" w:hint="default"/>
+      </w:rPr>
+    </w:lvl>
+    <w:lvl w:ilvl="3" w:tplc="280A0001" w:tentative="1">
+      <w:start w:val="1"/>
+      <w:numFmt w:val="bullet"/>
+      <w:lvlText w:val=""/>
+      <w:lvlJc w:val="left"/>
+      <w:pPr>
+        <w:ind w:left="2880" w:hanging="360"/>
+      </w:pPr>
+      <w:rPr>
+        <w:rFonts w:ascii="Symbol" w:hAnsi="Symbol" w:hint="default"/>
+      </w:rPr>
+    </w:lvl>
+    <w:lvl w:ilvl="4" w:tplc="280A0003" w:tentative="1">
+      <w:start w:val="1"/>
+      <w:numFmt w:val="bullet"/>
+      <w:lvlText w:val="o"/>
+      <w:lvlJc w:val="left"/>
+      <w:pPr>
+        <w:ind w:left="3600" w:hanging="360"/>
+      </w:pPr>
+      <w:rPr>
+        <w:rFonts w:ascii="Courier New" w:hAnsi="Courier New" w:cs="Courier New" w:hint="default"/>
+      </w:rPr>
+    </w:lvl>
+    <w:lvl w:ilvl="5" w:tplc="280A0005" w:tentative="1">
+      <w:start w:val="1"/>
+      <w:numFmt w:val="bullet"/>
+      <w:lvlText w:val=""/>
+      <w:lvlJc w:val="left"/>
+      <w:pPr>
+        <w:ind w:left="4320" w:hanging="360"/>
+      </w:pPr>
+      <w:rPr>
+        <w:rFonts w:ascii="Wingdings" w:hAnsi="Wingdings" w:hint="default"/>
+      </w:rPr>
+    </w:lvl>
+    <w:lvl w:ilvl="6" w:tplc="280A0001" w:tentative="1">
+      <w:start w:val="1"/>
+      <w:numFmt w:val="bullet"/>
+      <w:lvlText w:val=""/>
+      <w:lvlJc w:val="left"/>
+      <w:pPr>
+        <w:ind w:left="5040" w:hanging="360"/>
+      </w:pPr>
+      <w:rPr>
+        <w:rFonts w:ascii="Symbol" w:hAnsi="Symbol" w:hint="default"/>
+      </w:rPr>
+    </w:lvl>
+    <w:lvl w:ilvl="7" w:tplc="280A0003" w:tentative="1">
+      <w:start w:val="1"/>
+      <w:numFmt w:val="bullet"/>
+      <w:lvlText w:val="o"/>
+      <w:lvlJc w:val="left"/>
+      <w:pPr>
+        <w:ind w:left="5760" w:hanging="360"/>
+      </w:pPr>
+      <w:rPr>
+        <w:rFonts w:ascii="Courier New" w:hAnsi="Courier New" w:cs="Courier New" w:hint="default"/>
+      </w:rPr>
+    </w:lvl>
+    <w:lvl w:ilvl="8" w:tplc="280A0005" w:tentative="1">
+      <w:start w:val="1"/>
+      <w:numFmt w:val="bullet"/>
+      <w:lvlText w:val=""/>
+      <w:lvlJc w:val="left"/>
+      <w:pPr>
+        <w:ind w:left="6480" w:hanging="360"/>
+      </w:pPr>
+      <w:rPr>
+        <w:rFonts w:ascii="Wingdings" w:hAnsi="Wingdings" w:hint="default"/>
+      </w:rPr>
+    </w:lvl>
+  </w:abstractNum>
+  <w:abstractNum w:abstractNumId="8">
     <w:nsid w:val="2B6A439E"/>
     <w:multiLevelType w:val="multilevel"/>
     <w:tmpl w:val="A7DAC7B8"/>
@@ -23902,7 +24275,7 @@
       </w:rPr>
     </w:lvl>
   </w:abstractNum>
-  <w:abstractNum w:abstractNumId="8">
+  <w:abstractNum w:abstractNumId="9">
     <w:nsid w:val="3B5558EA"/>
     <w:multiLevelType w:val="multilevel"/>
     <w:tmpl w:val="8F342656"/>
@@ -24015,7 +24388,7 @@
       </w:rPr>
     </w:lvl>
   </w:abstractNum>
-  <w:abstractNum w:abstractNumId="9">
+  <w:abstractNum w:abstractNumId="10">
     <w:nsid w:val="487E59BE"/>
     <w:multiLevelType w:val="multilevel"/>
     <w:tmpl w:val="0FAC8FD2"/>
@@ -24128,7 +24501,7 @@
       </w:rPr>
     </w:lvl>
   </w:abstractNum>
-  <w:abstractNum w:abstractNumId="10">
+  <w:abstractNum w:abstractNumId="11">
     <w:nsid w:val="4D271A1A"/>
     <w:multiLevelType w:val="multilevel"/>
     <w:tmpl w:val="0930DD10"/>
@@ -24277,7 +24650,7 @@
       </w:rPr>
     </w:lvl>
   </w:abstractNum>
-  <w:abstractNum w:abstractNumId="11">
+  <w:abstractNum w:abstractNumId="12">
     <w:nsid w:val="4F386F47"/>
     <w:multiLevelType w:val="multilevel"/>
     <w:tmpl w:val="ADC282EA"/>
@@ -24422,7 +24795,7 @@
       </w:rPr>
     </w:lvl>
   </w:abstractNum>
-  <w:abstractNum w:abstractNumId="12">
+  <w:abstractNum w:abstractNumId="13">
     <w:nsid w:val="6CFB21D1"/>
     <w:multiLevelType w:val="multilevel"/>
     <w:tmpl w:val="2F6C9842"/>
@@ -24571,7 +24944,7 @@
       </w:rPr>
     </w:lvl>
   </w:abstractNum>
-  <w:abstractNum w:abstractNumId="13">
+  <w:abstractNum w:abstractNumId="14">
     <w:nsid w:val="6E2E3D1C"/>
     <w:multiLevelType w:val="hybridMultilevel"/>
     <w:tmpl w:val="33D03B5C"/>
@@ -24657,7 +25030,7 @@
       </w:pPr>
     </w:lvl>
   </w:abstractNum>
-  <w:abstractNum w:abstractNumId="14">
+  <w:abstractNum w:abstractNumId="15">
     <w:nsid w:val="79022444"/>
     <w:multiLevelType w:val="hybridMultilevel"/>
     <w:tmpl w:val="0F662228"/>
@@ -24770,7 +25143,7 @@
       </w:rPr>
     </w:lvl>
   </w:abstractNum>
-  <w:abstractNum w:abstractNumId="15">
+  <w:abstractNum w:abstractNumId="16">
     <w:nsid w:val="796858C8"/>
     <w:multiLevelType w:val="multilevel"/>
     <w:tmpl w:val="62329CD0"/>
@@ -24902,19 +25275,19 @@
     </w:lvl>
   </w:abstractNum>
   <w:num w:numId="1">
+    <w:abstractNumId w:val="12"/>
+  </w:num>
+  <w:num w:numId="2">
+    <w:abstractNumId w:val="13"/>
+  </w:num>
+  <w:num w:numId="3">
     <w:abstractNumId w:val="11"/>
   </w:num>
-  <w:num w:numId="2">
-    <w:abstractNumId w:val="12"/>
-  </w:num>
-  <w:num w:numId="3">
-    <w:abstractNumId w:val="10"/>
-  </w:num>
   <w:num w:numId="4">
-    <w:abstractNumId w:val="7"/>
+    <w:abstractNumId w:val="8"/>
   </w:num>
   <w:num w:numId="5">
-    <w:abstractNumId w:val="9"/>
+    <w:abstractNumId w:val="10"/>
   </w:num>
   <w:num w:numId="6">
     <w:abstractNumId w:val="2"/>
@@ -24923,10 +25296,10 @@
     <w:abstractNumId w:val="0"/>
   </w:num>
   <w:num w:numId="8">
-    <w:abstractNumId w:val="15"/>
+    <w:abstractNumId w:val="16"/>
   </w:num>
   <w:num w:numId="9">
-    <w:abstractNumId w:val="8"/>
+    <w:abstractNumId w:val="9"/>
   </w:num>
   <w:num w:numId="10">
     <w:abstractNumId w:val="5"/>
@@ -24938,7 +25311,7 @@
     <w:abstractNumId w:val="1"/>
   </w:num>
   <w:num w:numId="13">
-    <w:abstractNumId w:val="13"/>
+    <w:abstractNumId w:val="14"/>
   </w:num>
   <w:num w:numId="14">
     <w:abstractNumId w:val="6"/>
@@ -24947,7 +25320,10 @@
     <w:abstractNumId w:val="4"/>
   </w:num>
   <w:num w:numId="16">
-    <w:abstractNumId w:val="14"/>
+    <w:abstractNumId w:val="15"/>
+  </w:num>
+  <w:num w:numId="17">
+    <w:abstractNumId w:val="7"/>
   </w:num>
 </w:numbering>
 </file>

</xml_diff>

<commit_message>
reportes para jefe de proyecto y gestor
</commit_message>
<xml_diff>
--- a/Documentacion General/FISUM-PGC.docx
+++ b/Documentacion General/FISUM-PGC.docx
@@ -22428,8 +22428,6 @@
               </w:rPr>
               <w:t>Atención</w:t>
             </w:r>
-            <w:bookmarkStart w:id="25" w:name="_GoBack"/>
-            <w:bookmarkEnd w:id="25"/>
             <w:r>
               <w:rPr>
                 <w:rFonts w:ascii="Verdana" w:eastAsia="Verdana" w:hAnsi="Verdana" w:cs="Verdana"/>
@@ -23160,7 +23158,7 @@
                 <w:rFonts w:ascii="Verdana" w:eastAsia="Verdana" w:hAnsi="Verdana" w:cs="Verdana"/>
                 <w:lang w:val="es-PE"/>
               </w:rPr>
-              <w:t>RGC-00X</w:t>
+              <w:t>RGC-00C</w:t>
             </w:r>
           </w:p>
         </w:tc>
@@ -23218,6 +23216,13 @@
                 <w:lang w:val="es-PE"/>
               </w:rPr>
             </w:pPr>
+            <w:r>
+              <w:rPr>
+                <w:rFonts w:ascii="Verdana" w:eastAsia="Verdana" w:hAnsi="Verdana" w:cs="Verdana"/>
+                <w:lang w:val="es-PE"/>
+              </w:rPr>
+              <w:t>FISUM</w:t>
+            </w:r>
           </w:p>
         </w:tc>
       </w:tr>
@@ -23273,6 +23278,22 @@
                 <w:lang w:val="es-PE"/>
               </w:rPr>
             </w:pPr>
+            <w:r>
+              <w:rPr>
+                <w:rFonts w:ascii="Verdana" w:eastAsia="Verdana" w:hAnsi="Verdana" w:cs="Verdana"/>
+                <w:lang w:val="es-PE"/>
+              </w:rPr>
+              <w:t xml:space="preserve">Historial de Versiones de </w:t>
+            </w:r>
+            <w:proofErr w:type="spellStart"/>
+            <w:r>
+              <w:rPr>
+                <w:rFonts w:ascii="Verdana" w:eastAsia="Verdana" w:hAnsi="Verdana" w:cs="Verdana"/>
+                <w:lang w:val="es-PE"/>
+              </w:rPr>
+              <w:t>Item</w:t>
+            </w:r>
+            <w:proofErr w:type="spellEnd"/>
           </w:p>
         </w:tc>
       </w:tr>
@@ -23331,6 +23352,61 @@
                 <w:lang w:val="es-PE"/>
               </w:rPr>
             </w:pPr>
+            <w:r>
+              <w:rPr>
+                <w:rFonts w:ascii="Verdana" w:eastAsia="Verdana" w:hAnsi="Verdana" w:cs="Verdana"/>
+                <w:lang w:val="es-PE"/>
+              </w:rPr>
+              <w:t xml:space="preserve">Listar el historial de versiones de un ítem especifico de un proyecto en específico para llevar un control de las modificaciones a dicho </w:t>
+            </w:r>
+            <w:proofErr w:type="gramStart"/>
+            <w:r>
+              <w:rPr>
+                <w:rFonts w:ascii="Verdana" w:eastAsia="Verdana" w:hAnsi="Verdana" w:cs="Verdana"/>
+                <w:lang w:val="es-PE"/>
+              </w:rPr>
+              <w:t>ítem ,</w:t>
+            </w:r>
+            <w:proofErr w:type="gramEnd"/>
+            <w:r>
+              <w:rPr>
+                <w:rFonts w:ascii="Verdana" w:eastAsia="Verdana" w:hAnsi="Verdana" w:cs="Verdana"/>
+                <w:lang w:val="es-PE"/>
+              </w:rPr>
+              <w:t xml:space="preserve"> teniendo </w:t>
+            </w:r>
+            <w:proofErr w:type="spellStart"/>
+            <w:r>
+              <w:rPr>
+                <w:rFonts w:ascii="Verdana" w:eastAsia="Verdana" w:hAnsi="Verdana" w:cs="Verdana"/>
+                <w:lang w:val="es-PE"/>
+              </w:rPr>
+              <w:t>asi</w:t>
+            </w:r>
+            <w:proofErr w:type="spellEnd"/>
+            <w:r>
+              <w:rPr>
+                <w:rFonts w:ascii="Verdana" w:eastAsia="Verdana" w:hAnsi="Verdana" w:cs="Verdana"/>
+                <w:lang w:val="es-PE"/>
+              </w:rPr>
+              <w:t xml:space="preserve"> poder de decisión a la hora de aceptar peticiones de cambios o </w:t>
+            </w:r>
+            <w:proofErr w:type="spellStart"/>
+            <w:r>
+              <w:rPr>
+                <w:rFonts w:ascii="Verdana" w:eastAsia="Verdana" w:hAnsi="Verdana" w:cs="Verdana"/>
+                <w:lang w:val="es-PE"/>
+              </w:rPr>
+              <w:t>rollbacks</w:t>
+            </w:r>
+            <w:proofErr w:type="spellEnd"/>
+            <w:r>
+              <w:rPr>
+                <w:rFonts w:ascii="Verdana" w:eastAsia="Verdana" w:hAnsi="Verdana" w:cs="Verdana"/>
+                <w:lang w:val="es-PE"/>
+              </w:rPr>
+              <w:t xml:space="preserve"> a versiones anteriores.</w:t>
+            </w:r>
           </w:p>
         </w:tc>
       </w:tr>
@@ -23375,10 +23451,13 @@
           <w:p>
             <w:pPr>
               <w:pStyle w:val="Prrafodelista"/>
-              <w:tabs>
-                <w:tab w:val="left" w:pos="709"/>
-              </w:tabs>
-              <w:ind w:left="0"/>
+              <w:numPr>
+                <w:ilvl w:val="0"/>
+                <w:numId w:val="25"/>
+              </w:numPr>
+              <w:tabs>
+                <w:tab w:val="left" w:pos="709"/>
+              </w:tabs>
               <w:jc w:val="both"/>
               <w:cnfStyle w:val="000000000000" w:firstRow="0" w:lastRow="0" w:firstColumn="0" w:lastColumn="0" w:oddVBand="0" w:evenVBand="0" w:oddHBand="0" w:evenHBand="0" w:firstRowFirstColumn="0" w:firstRowLastColumn="0" w:lastRowFirstColumn="0" w:lastRowLastColumn="0"/>
               <w:rPr>
@@ -23386,6 +23465,47 @@
                 <w:lang w:val="es-PE"/>
               </w:rPr>
             </w:pPr>
+            <w:r>
+              <w:rPr>
+                <w:rFonts w:ascii="Verdana" w:eastAsia="Verdana" w:hAnsi="Verdana" w:cs="Verdana"/>
+                <w:lang w:val="es-PE"/>
+              </w:rPr>
+              <w:t>ID de Proyecto</w:t>
+            </w:r>
+          </w:p>
+          <w:p>
+            <w:pPr>
+              <w:pStyle w:val="Prrafodelista"/>
+              <w:numPr>
+                <w:ilvl w:val="0"/>
+                <w:numId w:val="25"/>
+              </w:numPr>
+              <w:tabs>
+                <w:tab w:val="left" w:pos="709"/>
+              </w:tabs>
+              <w:jc w:val="both"/>
+              <w:cnfStyle w:val="000000000000" w:firstRow="0" w:lastRow="0" w:firstColumn="0" w:lastColumn="0" w:oddVBand="0" w:evenVBand="0" w:oddHBand="0" w:evenHBand="0" w:firstRowFirstColumn="0" w:firstRowLastColumn="0" w:lastRowFirstColumn="0" w:lastRowLastColumn="0"/>
+              <w:rPr>
+                <w:rFonts w:ascii="Verdana" w:eastAsia="Verdana" w:hAnsi="Verdana" w:cs="Verdana"/>
+                <w:lang w:val="es-PE"/>
+              </w:rPr>
+            </w:pPr>
+            <w:r>
+              <w:rPr>
+                <w:rFonts w:ascii="Verdana" w:eastAsia="Verdana" w:hAnsi="Verdana" w:cs="Verdana"/>
+                <w:lang w:val="es-PE"/>
+              </w:rPr>
+              <w:t xml:space="preserve">ID de </w:t>
+            </w:r>
+            <w:proofErr w:type="spellStart"/>
+            <w:r>
+              <w:rPr>
+                <w:rFonts w:ascii="Verdana" w:eastAsia="Verdana" w:hAnsi="Verdana" w:cs="Verdana"/>
+                <w:lang w:val="es-PE"/>
+              </w:rPr>
+              <w:t>Item</w:t>
+            </w:r>
+            <w:proofErr w:type="spellEnd"/>
           </w:p>
         </w:tc>
       </w:tr>
@@ -23432,10 +23552,13 @@
           <w:p>
             <w:pPr>
               <w:pStyle w:val="Prrafodelista"/>
-              <w:tabs>
-                <w:tab w:val="left" w:pos="709"/>
-              </w:tabs>
-              <w:ind w:left="0"/>
+              <w:numPr>
+                <w:ilvl w:val="0"/>
+                <w:numId w:val="26"/>
+              </w:numPr>
+              <w:tabs>
+                <w:tab w:val="left" w:pos="709"/>
+              </w:tabs>
               <w:jc w:val="both"/>
               <w:cnfStyle w:val="000000100000" w:firstRow="0" w:lastRow="0" w:firstColumn="0" w:lastColumn="0" w:oddVBand="0" w:evenVBand="0" w:oddHBand="1" w:evenHBand="0" w:firstRowFirstColumn="0" w:firstRowLastColumn="0" w:lastRowFirstColumn="0" w:lastRowLastColumn="0"/>
               <w:rPr>
@@ -23443,6 +23566,140 @@
                 <w:lang w:val="es-PE"/>
               </w:rPr>
             </w:pPr>
+            <w:r>
+              <w:rPr>
+                <w:rFonts w:ascii="Verdana" w:eastAsia="Verdana" w:hAnsi="Verdana" w:cs="Verdana"/>
+                <w:lang w:val="es-PE"/>
+              </w:rPr>
+              <w:t xml:space="preserve">Nombre de </w:t>
+            </w:r>
+            <w:proofErr w:type="spellStart"/>
+            <w:r>
+              <w:rPr>
+                <w:rFonts w:ascii="Verdana" w:eastAsia="Verdana" w:hAnsi="Verdana" w:cs="Verdana"/>
+                <w:lang w:val="es-PE"/>
+              </w:rPr>
+              <w:t>Item</w:t>
+            </w:r>
+            <w:proofErr w:type="spellEnd"/>
+          </w:p>
+          <w:p>
+            <w:pPr>
+              <w:pStyle w:val="Prrafodelista"/>
+              <w:numPr>
+                <w:ilvl w:val="0"/>
+                <w:numId w:val="26"/>
+              </w:numPr>
+              <w:tabs>
+                <w:tab w:val="left" w:pos="709"/>
+              </w:tabs>
+              <w:jc w:val="both"/>
+              <w:cnfStyle w:val="000000100000" w:firstRow="0" w:lastRow="0" w:firstColumn="0" w:lastColumn="0" w:oddVBand="0" w:evenVBand="0" w:oddHBand="1" w:evenHBand="0" w:firstRowFirstColumn="0" w:firstRowLastColumn="0" w:lastRowFirstColumn="0" w:lastRowLastColumn="0"/>
+              <w:rPr>
+                <w:rFonts w:ascii="Verdana" w:eastAsia="Verdana" w:hAnsi="Verdana" w:cs="Verdana"/>
+                <w:lang w:val="es-PE"/>
+              </w:rPr>
+            </w:pPr>
+            <w:r>
+              <w:rPr>
+                <w:rFonts w:ascii="Verdana" w:eastAsia="Verdana" w:hAnsi="Verdana" w:cs="Verdana"/>
+                <w:lang w:val="es-PE"/>
+              </w:rPr>
+              <w:t>Listado de Versiones</w:t>
+            </w:r>
+          </w:p>
+          <w:p>
+            <w:pPr>
+              <w:pStyle w:val="Prrafodelista"/>
+              <w:numPr>
+                <w:ilvl w:val="1"/>
+                <w:numId w:val="26"/>
+              </w:numPr>
+              <w:tabs>
+                <w:tab w:val="left" w:pos="709"/>
+              </w:tabs>
+              <w:jc w:val="both"/>
+              <w:cnfStyle w:val="000000100000" w:firstRow="0" w:lastRow="0" w:firstColumn="0" w:lastColumn="0" w:oddVBand="0" w:evenVBand="0" w:oddHBand="1" w:evenHBand="0" w:firstRowFirstColumn="0" w:firstRowLastColumn="0" w:lastRowFirstColumn="0" w:lastRowLastColumn="0"/>
+              <w:rPr>
+                <w:rFonts w:ascii="Verdana" w:eastAsia="Verdana" w:hAnsi="Verdana" w:cs="Verdana"/>
+                <w:lang w:val="es-PE"/>
+              </w:rPr>
+            </w:pPr>
+            <w:r>
+              <w:rPr>
+                <w:rFonts w:ascii="Verdana" w:eastAsia="Verdana" w:hAnsi="Verdana" w:cs="Verdana"/>
+                <w:lang w:val="es-PE"/>
+              </w:rPr>
+              <w:t>Numero de Versión</w:t>
+            </w:r>
+          </w:p>
+          <w:p>
+            <w:pPr>
+              <w:pStyle w:val="Prrafodelista"/>
+              <w:numPr>
+                <w:ilvl w:val="1"/>
+                <w:numId w:val="26"/>
+              </w:numPr>
+              <w:tabs>
+                <w:tab w:val="left" w:pos="709"/>
+              </w:tabs>
+              <w:jc w:val="both"/>
+              <w:cnfStyle w:val="000000100000" w:firstRow="0" w:lastRow="0" w:firstColumn="0" w:lastColumn="0" w:oddVBand="0" w:evenVBand="0" w:oddHBand="1" w:evenHBand="0" w:firstRowFirstColumn="0" w:firstRowLastColumn="0" w:lastRowFirstColumn="0" w:lastRowLastColumn="0"/>
+              <w:rPr>
+                <w:rFonts w:ascii="Verdana" w:eastAsia="Verdana" w:hAnsi="Verdana" w:cs="Verdana"/>
+                <w:lang w:val="es-PE"/>
+              </w:rPr>
+            </w:pPr>
+            <w:r>
+              <w:rPr>
+                <w:rFonts w:ascii="Verdana" w:eastAsia="Verdana" w:hAnsi="Verdana" w:cs="Verdana"/>
+                <w:lang w:val="es-PE"/>
+              </w:rPr>
+              <w:t>Autor de Versión</w:t>
+            </w:r>
+          </w:p>
+          <w:p>
+            <w:pPr>
+              <w:pStyle w:val="Prrafodelista"/>
+              <w:numPr>
+                <w:ilvl w:val="1"/>
+                <w:numId w:val="26"/>
+              </w:numPr>
+              <w:tabs>
+                <w:tab w:val="left" w:pos="709"/>
+              </w:tabs>
+              <w:jc w:val="both"/>
+              <w:cnfStyle w:val="000000100000" w:firstRow="0" w:lastRow="0" w:firstColumn="0" w:lastColumn="0" w:oddVBand="0" w:evenVBand="0" w:oddHBand="1" w:evenHBand="0" w:firstRowFirstColumn="0" w:firstRowLastColumn="0" w:lastRowFirstColumn="0" w:lastRowLastColumn="0"/>
+              <w:rPr>
+                <w:rFonts w:ascii="Verdana" w:eastAsia="Verdana" w:hAnsi="Verdana" w:cs="Verdana"/>
+                <w:lang w:val="es-PE"/>
+              </w:rPr>
+            </w:pPr>
+            <w:r>
+              <w:rPr>
+                <w:rFonts w:ascii="Verdana" w:eastAsia="Verdana" w:hAnsi="Verdana" w:cs="Verdana"/>
+                <w:lang w:val="es-PE"/>
+              </w:rPr>
+              <w:t>Fecha de Creación</w:t>
+            </w:r>
+            <w:bookmarkStart w:id="25" w:name="_GoBack"/>
+            <w:bookmarkEnd w:id="25"/>
+            <w:r>
+              <w:rPr>
+                <w:rFonts w:ascii="Verdana" w:eastAsia="Verdana" w:hAnsi="Verdana" w:cs="Verdana"/>
+                <w:lang w:val="es-PE"/>
+              </w:rPr>
+              <w:t xml:space="preserve"> de </w:t>
+            </w:r>
+            <w:proofErr w:type="spellStart"/>
+            <w:r>
+              <w:rPr>
+                <w:rFonts w:ascii="Verdana" w:eastAsia="Verdana" w:hAnsi="Verdana" w:cs="Verdana"/>
+                <w:lang w:val="es-PE"/>
+              </w:rPr>
+              <w:t>Verision</w:t>
+            </w:r>
+            <w:proofErr w:type="spellEnd"/>
           </w:p>
         </w:tc>
       </w:tr>
@@ -24326,7 +24583,7 @@
                 <w:rFonts w:ascii="Verdana" w:eastAsia="Verdana" w:hAnsi="Verdana" w:cs="Verdana"/>
                 <w:lang w:val="es-PE"/>
               </w:rPr>
-              <w:t>RJP-00X</w:t>
+              <w:t>RJP-002</w:t>
             </w:r>
           </w:p>
         </w:tc>
@@ -24384,6 +24641,13 @@
                 <w:lang w:val="es-PE"/>
               </w:rPr>
             </w:pPr>
+            <w:r>
+              <w:rPr>
+                <w:rFonts w:ascii="Verdana" w:eastAsia="Verdana" w:hAnsi="Verdana" w:cs="Verdana"/>
+                <w:lang w:val="es-PE"/>
+              </w:rPr>
+              <w:t>FISUM</w:t>
+            </w:r>
           </w:p>
         </w:tc>
       </w:tr>
@@ -24439,6 +24703,13 @@
                 <w:lang w:val="es-PE"/>
               </w:rPr>
             </w:pPr>
+            <w:r>
+              <w:rPr>
+                <w:rFonts w:ascii="Verdana" w:eastAsia="Verdana" w:hAnsi="Verdana" w:cs="Verdana"/>
+                <w:lang w:val="es-PE"/>
+              </w:rPr>
+              <w:t>Lista de Desarrolladores Activos en Proyecto</w:t>
+            </w:r>
           </w:p>
         </w:tc>
       </w:tr>
@@ -24497,6 +24768,29 @@
                 <w:lang w:val="es-PE"/>
               </w:rPr>
             </w:pPr>
+            <w:r>
+              <w:rPr>
+                <w:rFonts w:ascii="Verdana" w:eastAsia="Verdana" w:hAnsi="Verdana" w:cs="Verdana"/>
+                <w:lang w:val="es-PE"/>
+              </w:rPr>
+              <w:t xml:space="preserve">Listar los desarrolladores activos en un determinado proyecto al momento de generación del reporte consignando para </w:t>
+            </w:r>
+            <w:proofErr w:type="spellStart"/>
+            <w:r>
+              <w:rPr>
+                <w:rFonts w:ascii="Verdana" w:eastAsia="Verdana" w:hAnsi="Verdana" w:cs="Verdana"/>
+                <w:lang w:val="es-PE"/>
+              </w:rPr>
+              <w:t>asi</w:t>
+            </w:r>
+            <w:proofErr w:type="spellEnd"/>
+            <w:r>
+              <w:rPr>
+                <w:rFonts w:ascii="Verdana" w:eastAsia="Verdana" w:hAnsi="Verdana" w:cs="Verdana"/>
+                <w:lang w:val="es-PE"/>
+              </w:rPr>
+              <w:t xml:space="preserve"> tener un control sobre el personal asignado al proyecto y realizar un seguimiento sobre que ítems están modificando.</w:t>
+            </w:r>
           </w:p>
         </w:tc>
       </w:tr>
@@ -24541,10 +24835,13 @@
           <w:p>
             <w:pPr>
               <w:pStyle w:val="Prrafodelista"/>
-              <w:tabs>
-                <w:tab w:val="left" w:pos="709"/>
-              </w:tabs>
-              <w:ind w:left="0"/>
+              <w:numPr>
+                <w:ilvl w:val="0"/>
+                <w:numId w:val="21"/>
+              </w:numPr>
+              <w:tabs>
+                <w:tab w:val="left" w:pos="709"/>
+              </w:tabs>
               <w:jc w:val="both"/>
               <w:cnfStyle w:val="000000000000" w:firstRow="0" w:lastRow="0" w:firstColumn="0" w:lastColumn="0" w:oddVBand="0" w:evenVBand="0" w:oddHBand="0" w:evenHBand="0" w:firstRowFirstColumn="0" w:firstRowLastColumn="0" w:lastRowFirstColumn="0" w:lastRowLastColumn="0"/>
               <w:rPr>
@@ -24552,6 +24849,13 @@
                 <w:lang w:val="es-PE"/>
               </w:rPr>
             </w:pPr>
+            <w:r>
+              <w:rPr>
+                <w:rFonts w:ascii="Verdana" w:eastAsia="Verdana" w:hAnsi="Verdana" w:cs="Verdana"/>
+                <w:lang w:val="es-PE"/>
+              </w:rPr>
+              <w:t>ID de Proyecto</w:t>
+            </w:r>
           </w:p>
         </w:tc>
       </w:tr>
@@ -24598,6 +24902,344 @@
           <w:p>
             <w:pPr>
               <w:pStyle w:val="Prrafodelista"/>
+              <w:numPr>
+                <w:ilvl w:val="0"/>
+                <w:numId w:val="21"/>
+              </w:numPr>
+              <w:tabs>
+                <w:tab w:val="left" w:pos="709"/>
+              </w:tabs>
+              <w:jc w:val="both"/>
+              <w:cnfStyle w:val="000000100000" w:firstRow="0" w:lastRow="0" w:firstColumn="0" w:lastColumn="0" w:oddVBand="0" w:evenVBand="0" w:oddHBand="1" w:evenHBand="0" w:firstRowFirstColumn="0" w:firstRowLastColumn="0" w:lastRowFirstColumn="0" w:lastRowLastColumn="0"/>
+              <w:rPr>
+                <w:rFonts w:ascii="Verdana" w:eastAsia="Verdana" w:hAnsi="Verdana" w:cs="Verdana"/>
+                <w:lang w:val="es-PE"/>
+              </w:rPr>
+            </w:pPr>
+            <w:r>
+              <w:rPr>
+                <w:rFonts w:ascii="Verdana" w:eastAsia="Verdana" w:hAnsi="Verdana" w:cs="Verdana"/>
+                <w:lang w:val="es-PE"/>
+              </w:rPr>
+              <w:t>Listado de desarrolladores Activos</w:t>
+            </w:r>
+          </w:p>
+          <w:p>
+            <w:pPr>
+              <w:pStyle w:val="Prrafodelista"/>
+              <w:numPr>
+                <w:ilvl w:val="1"/>
+                <w:numId w:val="21"/>
+              </w:numPr>
+              <w:tabs>
+                <w:tab w:val="left" w:pos="709"/>
+              </w:tabs>
+              <w:jc w:val="both"/>
+              <w:cnfStyle w:val="000000100000" w:firstRow="0" w:lastRow="0" w:firstColumn="0" w:lastColumn="0" w:oddVBand="0" w:evenVBand="0" w:oddHBand="1" w:evenHBand="0" w:firstRowFirstColumn="0" w:firstRowLastColumn="0" w:lastRowFirstColumn="0" w:lastRowLastColumn="0"/>
+              <w:rPr>
+                <w:rFonts w:ascii="Verdana" w:eastAsia="Verdana" w:hAnsi="Verdana" w:cs="Verdana"/>
+                <w:lang w:val="es-PE"/>
+              </w:rPr>
+            </w:pPr>
+            <w:r>
+              <w:rPr>
+                <w:rFonts w:ascii="Verdana" w:eastAsia="Verdana" w:hAnsi="Verdana" w:cs="Verdana"/>
+                <w:lang w:val="es-PE"/>
+              </w:rPr>
+              <w:t>ID de desarrollador</w:t>
+            </w:r>
+          </w:p>
+          <w:p>
+            <w:pPr>
+              <w:pStyle w:val="Prrafodelista"/>
+              <w:numPr>
+                <w:ilvl w:val="1"/>
+                <w:numId w:val="21"/>
+              </w:numPr>
+              <w:tabs>
+                <w:tab w:val="left" w:pos="709"/>
+              </w:tabs>
+              <w:jc w:val="both"/>
+              <w:cnfStyle w:val="000000100000" w:firstRow="0" w:lastRow="0" w:firstColumn="0" w:lastColumn="0" w:oddVBand="0" w:evenVBand="0" w:oddHBand="1" w:evenHBand="0" w:firstRowFirstColumn="0" w:firstRowLastColumn="0" w:lastRowFirstColumn="0" w:lastRowLastColumn="0"/>
+              <w:rPr>
+                <w:rFonts w:ascii="Verdana" w:eastAsia="Verdana" w:hAnsi="Verdana" w:cs="Verdana"/>
+                <w:lang w:val="es-PE"/>
+              </w:rPr>
+            </w:pPr>
+            <w:r>
+              <w:rPr>
+                <w:rFonts w:ascii="Verdana" w:eastAsia="Verdana" w:hAnsi="Verdana" w:cs="Verdana"/>
+                <w:lang w:val="es-PE"/>
+              </w:rPr>
+              <w:t>Nombre de Desarrollador</w:t>
+            </w:r>
+          </w:p>
+          <w:p>
+            <w:pPr>
+              <w:pStyle w:val="Prrafodelista"/>
+              <w:numPr>
+                <w:ilvl w:val="1"/>
+                <w:numId w:val="21"/>
+              </w:numPr>
+              <w:tabs>
+                <w:tab w:val="left" w:pos="709"/>
+              </w:tabs>
+              <w:jc w:val="both"/>
+              <w:cnfStyle w:val="000000100000" w:firstRow="0" w:lastRow="0" w:firstColumn="0" w:lastColumn="0" w:oddVBand="0" w:evenVBand="0" w:oddHBand="1" w:evenHBand="0" w:firstRowFirstColumn="0" w:firstRowLastColumn="0" w:lastRowFirstColumn="0" w:lastRowLastColumn="0"/>
+              <w:rPr>
+                <w:rFonts w:ascii="Verdana" w:eastAsia="Verdana" w:hAnsi="Verdana" w:cs="Verdana"/>
+                <w:lang w:val="es-PE"/>
+              </w:rPr>
+            </w:pPr>
+            <w:r>
+              <w:rPr>
+                <w:rFonts w:ascii="Verdana" w:eastAsia="Verdana" w:hAnsi="Verdana" w:cs="Verdana"/>
+                <w:lang w:val="es-PE"/>
+              </w:rPr>
+              <w:t>ID de ítem asignado</w:t>
+            </w:r>
+          </w:p>
+          <w:p>
+            <w:pPr>
+              <w:pStyle w:val="Prrafodelista"/>
+              <w:numPr>
+                <w:ilvl w:val="1"/>
+                <w:numId w:val="21"/>
+              </w:numPr>
+              <w:tabs>
+                <w:tab w:val="left" w:pos="709"/>
+              </w:tabs>
+              <w:jc w:val="both"/>
+              <w:cnfStyle w:val="000000100000" w:firstRow="0" w:lastRow="0" w:firstColumn="0" w:lastColumn="0" w:oddVBand="0" w:evenVBand="0" w:oddHBand="1" w:evenHBand="0" w:firstRowFirstColumn="0" w:firstRowLastColumn="0" w:lastRowFirstColumn="0" w:lastRowLastColumn="0"/>
+              <w:rPr>
+                <w:rFonts w:ascii="Verdana" w:eastAsia="Verdana" w:hAnsi="Verdana" w:cs="Verdana"/>
+                <w:lang w:val="es-PE"/>
+              </w:rPr>
+            </w:pPr>
+            <w:r>
+              <w:rPr>
+                <w:rFonts w:ascii="Verdana" w:eastAsia="Verdana" w:hAnsi="Verdana" w:cs="Verdana"/>
+                <w:lang w:val="es-PE"/>
+              </w:rPr>
+              <w:t xml:space="preserve">Nombre de </w:t>
+            </w:r>
+            <w:proofErr w:type="spellStart"/>
+            <w:r>
+              <w:rPr>
+                <w:rFonts w:ascii="Verdana" w:eastAsia="Verdana" w:hAnsi="Verdana" w:cs="Verdana"/>
+                <w:lang w:val="es-PE"/>
+              </w:rPr>
+              <w:t>Item</w:t>
+            </w:r>
+            <w:proofErr w:type="spellEnd"/>
+            <w:r>
+              <w:rPr>
+                <w:rFonts w:ascii="Verdana" w:eastAsia="Verdana" w:hAnsi="Verdana" w:cs="Verdana"/>
+                <w:lang w:val="es-PE"/>
+              </w:rPr>
+              <w:t xml:space="preserve"> Asignado</w:t>
+            </w:r>
+          </w:p>
+          <w:p>
+            <w:pPr>
+              <w:pStyle w:val="Prrafodelista"/>
+              <w:numPr>
+                <w:ilvl w:val="1"/>
+                <w:numId w:val="21"/>
+              </w:numPr>
+              <w:tabs>
+                <w:tab w:val="left" w:pos="709"/>
+              </w:tabs>
+              <w:jc w:val="both"/>
+              <w:cnfStyle w:val="000000100000" w:firstRow="0" w:lastRow="0" w:firstColumn="0" w:lastColumn="0" w:oddVBand="0" w:evenVBand="0" w:oddHBand="1" w:evenHBand="0" w:firstRowFirstColumn="0" w:firstRowLastColumn="0" w:lastRowFirstColumn="0" w:lastRowLastColumn="0"/>
+              <w:rPr>
+                <w:rFonts w:ascii="Verdana" w:eastAsia="Verdana" w:hAnsi="Verdana" w:cs="Verdana"/>
+                <w:lang w:val="es-PE"/>
+              </w:rPr>
+            </w:pPr>
+            <w:r>
+              <w:rPr>
+                <w:rFonts w:ascii="Verdana" w:eastAsia="Verdana" w:hAnsi="Verdana" w:cs="Verdana"/>
+                <w:lang w:val="es-PE"/>
+              </w:rPr>
+              <w:t xml:space="preserve">Tipo de Asignación (Cambio o Asignación por </w:t>
+            </w:r>
+            <w:r>
+              <w:rPr>
+                <w:rFonts w:ascii="Verdana" w:eastAsia="Verdana" w:hAnsi="Verdana" w:cs="Verdana"/>
+                <w:lang w:val="es-PE"/>
+              </w:rPr>
+              <w:lastRenderedPageBreak/>
+              <w:t>Diseño)</w:t>
+            </w:r>
+          </w:p>
+          <w:p>
+            <w:pPr>
+              <w:pStyle w:val="Prrafodelista"/>
+              <w:numPr>
+                <w:ilvl w:val="1"/>
+                <w:numId w:val="21"/>
+              </w:numPr>
+              <w:tabs>
+                <w:tab w:val="left" w:pos="709"/>
+              </w:tabs>
+              <w:jc w:val="both"/>
+              <w:cnfStyle w:val="000000100000" w:firstRow="0" w:lastRow="0" w:firstColumn="0" w:lastColumn="0" w:oddVBand="0" w:evenVBand="0" w:oddHBand="1" w:evenHBand="0" w:firstRowFirstColumn="0" w:firstRowLastColumn="0" w:lastRowFirstColumn="0" w:lastRowLastColumn="0"/>
+              <w:rPr>
+                <w:rFonts w:ascii="Verdana" w:eastAsia="Verdana" w:hAnsi="Verdana" w:cs="Verdana"/>
+                <w:lang w:val="es-PE"/>
+              </w:rPr>
+            </w:pPr>
+            <w:r>
+              <w:rPr>
+                <w:rFonts w:ascii="Verdana" w:eastAsia="Verdana" w:hAnsi="Verdana" w:cs="Verdana"/>
+                <w:lang w:val="es-PE"/>
+              </w:rPr>
+              <w:t>Fecha de Asignación.</w:t>
+            </w:r>
+          </w:p>
+        </w:tc>
+      </w:tr>
+    </w:tbl>
+    <w:p>
+      <w:pPr>
+        <w:tabs>
+          <w:tab w:val="left" w:pos="709"/>
+        </w:tabs>
+        <w:ind w:left="709"/>
+        <w:jc w:val="both"/>
+      </w:pPr>
+    </w:p>
+    <w:tbl>
+      <w:tblPr>
+        <w:tblStyle w:val="GridTable5DarkAccent5"/>
+        <w:tblW w:w="0" w:type="auto"/>
+        <w:tblBorders>
+          <w:top w:val="single" w:sz="4" w:space="0" w:color="auto"/>
+          <w:left w:val="single" w:sz="4" w:space="0" w:color="auto"/>
+          <w:bottom w:val="single" w:sz="4" w:space="0" w:color="auto"/>
+          <w:right w:val="single" w:sz="4" w:space="0" w:color="auto"/>
+          <w:insideH w:val="single" w:sz="4" w:space="0" w:color="auto"/>
+          <w:insideV w:val="single" w:sz="4" w:space="0" w:color="auto"/>
+        </w:tblBorders>
+        <w:tblLook w:val="04A0" w:firstRow="1" w:lastRow="0" w:firstColumn="1" w:lastColumn="0" w:noHBand="0" w:noVBand="1"/>
+      </w:tblPr>
+      <w:tblGrid>
+        <w:gridCol w:w="2760"/>
+        <w:gridCol w:w="6195"/>
+      </w:tblGrid>
+      <w:tr>
+        <w:trPr>
+          <w:cnfStyle w:val="100000000000" w:firstRow="1" w:lastRow="0" w:firstColumn="0" w:lastColumn="0" w:oddVBand="0" w:evenVBand="0" w:oddHBand="0" w:evenHBand="0" w:firstRowFirstColumn="0" w:firstRowLastColumn="0" w:lastRowFirstColumn="0" w:lastRowLastColumn="0"/>
+          <w:trHeight w:val="256"/>
+        </w:trPr>
+        <w:tc>
+          <w:tcPr>
+            <w:cnfStyle w:val="001000000000" w:firstRow="0" w:lastRow="0" w:firstColumn="1" w:lastColumn="0" w:oddVBand="0" w:evenVBand="0" w:oddHBand="0" w:evenHBand="0" w:firstRowFirstColumn="0" w:firstRowLastColumn="0" w:lastRowFirstColumn="0" w:lastRowLastColumn="0"/>
+            <w:tcW w:w="2760" w:type="dxa"/>
+            <w:tcBorders>
+              <w:top w:val="none" w:sz="0" w:space="0" w:color="auto"/>
+              <w:left w:val="none" w:sz="0" w:space="0" w:color="auto"/>
+              <w:right w:val="none" w:sz="0" w:space="0" w:color="auto"/>
+            </w:tcBorders>
+          </w:tcPr>
+          <w:p>
+            <w:pPr>
+              <w:pStyle w:val="Prrafodelista"/>
+              <w:tabs>
+                <w:tab w:val="left" w:pos="709"/>
+              </w:tabs>
+              <w:ind w:left="0"/>
+              <w:jc w:val="both"/>
+              <w:rPr>
+                <w:rFonts w:ascii="Verdana" w:eastAsia="Verdana" w:hAnsi="Verdana" w:cs="Verdana"/>
+                <w:lang w:val="es-PE"/>
+              </w:rPr>
+            </w:pPr>
+            <w:r>
+              <w:rPr>
+                <w:rFonts w:ascii="Verdana" w:eastAsia="Verdana" w:hAnsi="Verdana" w:cs="Verdana"/>
+                <w:lang w:val="es-PE"/>
+              </w:rPr>
+              <w:t>ID de Reporte</w:t>
+            </w:r>
+          </w:p>
+        </w:tc>
+        <w:tc>
+          <w:tcPr>
+            <w:tcW w:w="6195" w:type="dxa"/>
+            <w:tcBorders>
+              <w:top w:val="none" w:sz="0" w:space="0" w:color="auto"/>
+              <w:left w:val="none" w:sz="0" w:space="0" w:color="auto"/>
+              <w:right w:val="none" w:sz="0" w:space="0" w:color="auto"/>
+            </w:tcBorders>
+          </w:tcPr>
+          <w:p>
+            <w:pPr>
+              <w:pStyle w:val="Prrafodelista"/>
+              <w:tabs>
+                <w:tab w:val="left" w:pos="709"/>
+              </w:tabs>
+              <w:ind w:left="0"/>
+              <w:jc w:val="both"/>
+              <w:cnfStyle w:val="100000000000" w:firstRow="1" w:lastRow="0" w:firstColumn="0" w:lastColumn="0" w:oddVBand="0" w:evenVBand="0" w:oddHBand="0" w:evenHBand="0" w:firstRowFirstColumn="0" w:firstRowLastColumn="0" w:lastRowFirstColumn="0" w:lastRowLastColumn="0"/>
+              <w:rPr>
+                <w:rFonts w:ascii="Verdana" w:eastAsia="Verdana" w:hAnsi="Verdana" w:cs="Verdana"/>
+                <w:lang w:val="es-PE"/>
+              </w:rPr>
+            </w:pPr>
+            <w:r>
+              <w:rPr>
+                <w:rFonts w:ascii="Verdana" w:eastAsia="Verdana" w:hAnsi="Verdana" w:cs="Verdana"/>
+                <w:lang w:val="es-PE"/>
+              </w:rPr>
+              <w:t>RJP-003</w:t>
+            </w:r>
+          </w:p>
+        </w:tc>
+      </w:tr>
+      <w:tr>
+        <w:trPr>
+          <w:cnfStyle w:val="000000100000" w:firstRow="0" w:lastRow="0" w:firstColumn="0" w:lastColumn="0" w:oddVBand="0" w:evenVBand="0" w:oddHBand="1" w:evenHBand="0" w:firstRowFirstColumn="0" w:firstRowLastColumn="0" w:lastRowFirstColumn="0" w:lastRowLastColumn="0"/>
+          <w:trHeight w:val="240"/>
+        </w:trPr>
+        <w:tc>
+          <w:tcPr>
+            <w:cnfStyle w:val="001000000000" w:firstRow="0" w:lastRow="0" w:firstColumn="1" w:lastColumn="0" w:oddVBand="0" w:evenVBand="0" w:oddHBand="0" w:evenHBand="0" w:firstRowFirstColumn="0" w:firstRowLastColumn="0" w:lastRowFirstColumn="0" w:lastRowLastColumn="0"/>
+            <w:tcW w:w="2760" w:type="dxa"/>
+            <w:tcBorders>
+              <w:left w:val="none" w:sz="0" w:space="0" w:color="auto"/>
+            </w:tcBorders>
+          </w:tcPr>
+          <w:p>
+            <w:pPr>
+              <w:pStyle w:val="Prrafodelista"/>
+              <w:tabs>
+                <w:tab w:val="left" w:pos="709"/>
+              </w:tabs>
+              <w:ind w:left="0"/>
+              <w:jc w:val="both"/>
+              <w:rPr>
+                <w:rFonts w:ascii="Verdana" w:eastAsia="Verdana" w:hAnsi="Verdana" w:cs="Verdana"/>
+                <w:lang w:val="es-PE"/>
+              </w:rPr>
+            </w:pPr>
+            <w:r>
+              <w:rPr>
+                <w:rFonts w:ascii="Verdana" w:eastAsia="Verdana" w:hAnsi="Verdana" w:cs="Verdana"/>
+                <w:lang w:val="es-PE"/>
+              </w:rPr>
+              <w:t>Autor</w:t>
+            </w:r>
+          </w:p>
+        </w:tc>
+        <w:tc>
+          <w:tcPr>
+            <w:tcW w:w="6195" w:type="dxa"/>
+          </w:tcPr>
+          <w:p>
+            <w:pPr>
+              <w:pStyle w:val="Prrafodelista"/>
               <w:tabs>
                 <w:tab w:val="left" w:pos="709"/>
               </w:tabs>
@@ -24609,6 +25251,589 @@
                 <w:lang w:val="es-PE"/>
               </w:rPr>
             </w:pPr>
+            <w:r>
+              <w:rPr>
+                <w:rFonts w:ascii="Verdana" w:eastAsia="Verdana" w:hAnsi="Verdana" w:cs="Verdana"/>
+                <w:lang w:val="es-PE"/>
+              </w:rPr>
+              <w:t>FISUM</w:t>
+            </w:r>
+          </w:p>
+        </w:tc>
+      </w:tr>
+      <w:tr>
+        <w:trPr>
+          <w:trHeight w:val="256"/>
+        </w:trPr>
+        <w:tc>
+          <w:tcPr>
+            <w:cnfStyle w:val="001000000000" w:firstRow="0" w:lastRow="0" w:firstColumn="1" w:lastColumn="0" w:oddVBand="0" w:evenVBand="0" w:oddHBand="0" w:evenHBand="0" w:firstRowFirstColumn="0" w:firstRowLastColumn="0" w:lastRowFirstColumn="0" w:lastRowLastColumn="0"/>
+            <w:tcW w:w="2760" w:type="dxa"/>
+            <w:tcBorders>
+              <w:left w:val="none" w:sz="0" w:space="0" w:color="auto"/>
+            </w:tcBorders>
+          </w:tcPr>
+          <w:p>
+            <w:pPr>
+              <w:pStyle w:val="Prrafodelista"/>
+              <w:tabs>
+                <w:tab w:val="left" w:pos="709"/>
+              </w:tabs>
+              <w:ind w:left="0"/>
+              <w:jc w:val="both"/>
+              <w:rPr>
+                <w:rFonts w:ascii="Verdana" w:eastAsia="Verdana" w:hAnsi="Verdana" w:cs="Verdana"/>
+                <w:lang w:val="es-PE"/>
+              </w:rPr>
+            </w:pPr>
+            <w:r>
+              <w:rPr>
+                <w:rFonts w:ascii="Verdana" w:eastAsia="Verdana" w:hAnsi="Verdana" w:cs="Verdana"/>
+                <w:lang w:val="es-PE"/>
+              </w:rPr>
+              <w:t>Titulo</w:t>
+            </w:r>
+          </w:p>
+        </w:tc>
+        <w:tc>
+          <w:tcPr>
+            <w:tcW w:w="6195" w:type="dxa"/>
+          </w:tcPr>
+          <w:p>
+            <w:pPr>
+              <w:pStyle w:val="Prrafodelista"/>
+              <w:tabs>
+                <w:tab w:val="left" w:pos="709"/>
+              </w:tabs>
+              <w:ind w:left="0"/>
+              <w:jc w:val="both"/>
+              <w:cnfStyle w:val="000000000000" w:firstRow="0" w:lastRow="0" w:firstColumn="0" w:lastColumn="0" w:oddVBand="0" w:evenVBand="0" w:oddHBand="0" w:evenHBand="0" w:firstRowFirstColumn="0" w:firstRowLastColumn="0" w:lastRowFirstColumn="0" w:lastRowLastColumn="0"/>
+              <w:rPr>
+                <w:rFonts w:ascii="Verdana" w:eastAsia="Verdana" w:hAnsi="Verdana" w:cs="Verdana"/>
+                <w:lang w:val="es-PE"/>
+              </w:rPr>
+            </w:pPr>
+            <w:r>
+              <w:rPr>
+                <w:rFonts w:ascii="Verdana" w:eastAsia="Verdana" w:hAnsi="Verdana" w:cs="Verdana"/>
+                <w:lang w:val="es-PE"/>
+              </w:rPr>
+              <w:t>Estado de avance de Proyecto Según Cronograma</w:t>
+            </w:r>
+          </w:p>
+        </w:tc>
+      </w:tr>
+      <w:tr>
+        <w:trPr>
+          <w:cnfStyle w:val="000000100000" w:firstRow="0" w:lastRow="0" w:firstColumn="0" w:lastColumn="0" w:oddVBand="0" w:evenVBand="0" w:oddHBand="1" w:evenHBand="0" w:firstRowFirstColumn="0" w:firstRowLastColumn="0" w:lastRowFirstColumn="0" w:lastRowLastColumn="0"/>
+          <w:trHeight w:val="256"/>
+        </w:trPr>
+        <w:tc>
+          <w:tcPr>
+            <w:cnfStyle w:val="001000000000" w:firstRow="0" w:lastRow="0" w:firstColumn="1" w:lastColumn="0" w:oddVBand="0" w:evenVBand="0" w:oddHBand="0" w:evenHBand="0" w:firstRowFirstColumn="0" w:firstRowLastColumn="0" w:lastRowFirstColumn="0" w:lastRowLastColumn="0"/>
+            <w:tcW w:w="2760" w:type="dxa"/>
+            <w:tcBorders>
+              <w:left w:val="none" w:sz="0" w:space="0" w:color="auto"/>
+            </w:tcBorders>
+          </w:tcPr>
+          <w:p>
+            <w:pPr>
+              <w:pStyle w:val="Prrafodelista"/>
+              <w:tabs>
+                <w:tab w:val="left" w:pos="709"/>
+              </w:tabs>
+              <w:ind w:left="0"/>
+              <w:jc w:val="both"/>
+              <w:rPr>
+                <w:rFonts w:ascii="Verdana" w:eastAsia="Verdana" w:hAnsi="Verdana" w:cs="Verdana"/>
+                <w:lang w:val="es-PE"/>
+              </w:rPr>
+            </w:pPr>
+            <w:proofErr w:type="spellStart"/>
+            <w:r>
+              <w:rPr>
+                <w:rFonts w:ascii="Verdana" w:eastAsia="Verdana" w:hAnsi="Verdana" w:cs="Verdana"/>
+                <w:lang w:val="es-PE"/>
+              </w:rPr>
+              <w:t>Proposito</w:t>
+            </w:r>
+            <w:proofErr w:type="spellEnd"/>
+          </w:p>
+        </w:tc>
+        <w:tc>
+          <w:tcPr>
+            <w:tcW w:w="6195" w:type="dxa"/>
+          </w:tcPr>
+          <w:p>
+            <w:pPr>
+              <w:pStyle w:val="Prrafodelista"/>
+              <w:tabs>
+                <w:tab w:val="left" w:pos="709"/>
+              </w:tabs>
+              <w:ind w:left="0"/>
+              <w:jc w:val="both"/>
+              <w:cnfStyle w:val="000000100000" w:firstRow="0" w:lastRow="0" w:firstColumn="0" w:lastColumn="0" w:oddVBand="0" w:evenVBand="0" w:oddHBand="1" w:evenHBand="0" w:firstRowFirstColumn="0" w:firstRowLastColumn="0" w:lastRowFirstColumn="0" w:lastRowLastColumn="0"/>
+              <w:rPr>
+                <w:rFonts w:ascii="Verdana" w:eastAsia="Verdana" w:hAnsi="Verdana" w:cs="Verdana"/>
+                <w:lang w:val="es-PE"/>
+              </w:rPr>
+            </w:pPr>
+            <w:r>
+              <w:rPr>
+                <w:rFonts w:ascii="Verdana" w:eastAsia="Verdana" w:hAnsi="Verdana" w:cs="Verdana"/>
+                <w:lang w:val="es-PE"/>
+              </w:rPr>
+              <w:t xml:space="preserve">Listar las </w:t>
+            </w:r>
+            <w:r>
+              <w:rPr>
+                <w:rFonts w:ascii="Verdana" w:eastAsia="Verdana" w:hAnsi="Verdana" w:cs="Verdana"/>
+                <w:lang w:val="es-PE"/>
+              </w:rPr>
+              <w:t>actividades</w:t>
+            </w:r>
+            <w:r>
+              <w:rPr>
+                <w:rFonts w:ascii="Verdana" w:eastAsia="Verdana" w:hAnsi="Verdana" w:cs="Verdana"/>
+                <w:lang w:val="es-PE"/>
+              </w:rPr>
+              <w:t xml:space="preserve"> que se tenían programadas para estar completadas hasta la fecha actual así verificar si el desarrollo del proyecto está yendo por buen camino y tomar medidas al respecto de no ser el caso.</w:t>
+            </w:r>
+          </w:p>
+        </w:tc>
+      </w:tr>
+      <w:tr>
+        <w:trPr>
+          <w:trHeight w:val="256"/>
+        </w:trPr>
+        <w:tc>
+          <w:tcPr>
+            <w:cnfStyle w:val="001000000000" w:firstRow="0" w:lastRow="0" w:firstColumn="1" w:lastColumn="0" w:oddVBand="0" w:evenVBand="0" w:oddHBand="0" w:evenHBand="0" w:firstRowFirstColumn="0" w:firstRowLastColumn="0" w:lastRowFirstColumn="0" w:lastRowLastColumn="0"/>
+            <w:tcW w:w="2760" w:type="dxa"/>
+            <w:tcBorders>
+              <w:left w:val="none" w:sz="0" w:space="0" w:color="auto"/>
+            </w:tcBorders>
+          </w:tcPr>
+          <w:p>
+            <w:pPr>
+              <w:pStyle w:val="Prrafodelista"/>
+              <w:tabs>
+                <w:tab w:val="left" w:pos="709"/>
+              </w:tabs>
+              <w:ind w:left="0"/>
+              <w:jc w:val="both"/>
+              <w:rPr>
+                <w:rFonts w:ascii="Verdana" w:eastAsia="Verdana" w:hAnsi="Verdana" w:cs="Verdana"/>
+                <w:lang w:val="es-PE"/>
+              </w:rPr>
+            </w:pPr>
+            <w:r>
+              <w:rPr>
+                <w:rFonts w:ascii="Verdana" w:eastAsia="Verdana" w:hAnsi="Verdana" w:cs="Verdana"/>
+                <w:lang w:val="es-PE"/>
+              </w:rPr>
+              <w:t>Entradas</w:t>
+            </w:r>
+          </w:p>
+        </w:tc>
+        <w:tc>
+          <w:tcPr>
+            <w:tcW w:w="6195" w:type="dxa"/>
+          </w:tcPr>
+          <w:p>
+            <w:pPr>
+              <w:pStyle w:val="Prrafodelista"/>
+              <w:numPr>
+                <w:ilvl w:val="0"/>
+                <w:numId w:val="21"/>
+              </w:numPr>
+              <w:tabs>
+                <w:tab w:val="left" w:pos="709"/>
+              </w:tabs>
+              <w:jc w:val="both"/>
+              <w:cnfStyle w:val="000000000000" w:firstRow="0" w:lastRow="0" w:firstColumn="0" w:lastColumn="0" w:oddVBand="0" w:evenVBand="0" w:oddHBand="0" w:evenHBand="0" w:firstRowFirstColumn="0" w:firstRowLastColumn="0" w:lastRowFirstColumn="0" w:lastRowLastColumn="0"/>
+              <w:rPr>
+                <w:rFonts w:ascii="Verdana" w:eastAsia="Verdana" w:hAnsi="Verdana" w:cs="Verdana"/>
+                <w:lang w:val="es-PE"/>
+              </w:rPr>
+            </w:pPr>
+            <w:r>
+              <w:rPr>
+                <w:rFonts w:ascii="Verdana" w:eastAsia="Verdana" w:hAnsi="Verdana" w:cs="Verdana"/>
+                <w:lang w:val="es-PE"/>
+              </w:rPr>
+              <w:t>ID de Proyecto</w:t>
+            </w:r>
+          </w:p>
+        </w:tc>
+      </w:tr>
+      <w:tr>
+        <w:trPr>
+          <w:cnfStyle w:val="000000100000" w:firstRow="0" w:lastRow="0" w:firstColumn="0" w:lastColumn="0" w:oddVBand="0" w:evenVBand="0" w:oddHBand="1" w:evenHBand="0" w:firstRowFirstColumn="0" w:firstRowLastColumn="0" w:lastRowFirstColumn="0" w:lastRowLastColumn="0"/>
+          <w:trHeight w:val="272"/>
+        </w:trPr>
+        <w:tc>
+          <w:tcPr>
+            <w:cnfStyle w:val="001000000000" w:firstRow="0" w:lastRow="0" w:firstColumn="1" w:lastColumn="0" w:oddVBand="0" w:evenVBand="0" w:oddHBand="0" w:evenHBand="0" w:firstRowFirstColumn="0" w:firstRowLastColumn="0" w:lastRowFirstColumn="0" w:lastRowLastColumn="0"/>
+            <w:tcW w:w="2760" w:type="dxa"/>
+            <w:tcBorders>
+              <w:left w:val="none" w:sz="0" w:space="0" w:color="auto"/>
+              <w:bottom w:val="none" w:sz="0" w:space="0" w:color="auto"/>
+            </w:tcBorders>
+          </w:tcPr>
+          <w:p>
+            <w:pPr>
+              <w:pStyle w:val="Prrafodelista"/>
+              <w:tabs>
+                <w:tab w:val="left" w:pos="709"/>
+              </w:tabs>
+              <w:ind w:left="0"/>
+              <w:jc w:val="both"/>
+              <w:rPr>
+                <w:rFonts w:ascii="Verdana" w:eastAsia="Verdana" w:hAnsi="Verdana" w:cs="Verdana"/>
+                <w:lang w:val="es-PE"/>
+              </w:rPr>
+            </w:pPr>
+            <w:r>
+              <w:rPr>
+                <w:rFonts w:ascii="Verdana" w:eastAsia="Verdana" w:hAnsi="Verdana" w:cs="Verdana"/>
+                <w:lang w:val="es-PE"/>
+              </w:rPr>
+              <w:t>Salidas</w:t>
+            </w:r>
+          </w:p>
+        </w:tc>
+        <w:tc>
+          <w:tcPr>
+            <w:tcW w:w="6195" w:type="dxa"/>
+          </w:tcPr>
+          <w:p>
+            <w:pPr>
+              <w:pStyle w:val="Prrafodelista"/>
+              <w:numPr>
+                <w:ilvl w:val="0"/>
+                <w:numId w:val="21"/>
+              </w:numPr>
+              <w:tabs>
+                <w:tab w:val="left" w:pos="709"/>
+              </w:tabs>
+              <w:jc w:val="both"/>
+              <w:cnfStyle w:val="000000100000" w:firstRow="0" w:lastRow="0" w:firstColumn="0" w:lastColumn="0" w:oddVBand="0" w:evenVBand="0" w:oddHBand="1" w:evenHBand="0" w:firstRowFirstColumn="0" w:firstRowLastColumn="0" w:lastRowFirstColumn="0" w:lastRowLastColumn="0"/>
+              <w:rPr>
+                <w:rFonts w:ascii="Verdana" w:eastAsia="Verdana" w:hAnsi="Verdana" w:cs="Verdana"/>
+              </w:rPr>
+            </w:pPr>
+            <w:proofErr w:type="spellStart"/>
+            <w:r>
+              <w:rPr>
+                <w:rFonts w:ascii="Verdana" w:eastAsia="Verdana" w:hAnsi="Verdana" w:cs="Verdana"/>
+              </w:rPr>
+              <w:t>Listado</w:t>
+            </w:r>
+            <w:proofErr w:type="spellEnd"/>
+            <w:r>
+              <w:rPr>
+                <w:rFonts w:ascii="Verdana" w:eastAsia="Verdana" w:hAnsi="Verdana" w:cs="Verdana"/>
+              </w:rPr>
+              <w:t xml:space="preserve"> de Estado de </w:t>
+            </w:r>
+            <w:proofErr w:type="spellStart"/>
+            <w:r>
+              <w:rPr>
+                <w:rFonts w:ascii="Verdana" w:eastAsia="Verdana" w:hAnsi="Verdana" w:cs="Verdana"/>
+              </w:rPr>
+              <w:t>Actividad</w:t>
+            </w:r>
+            <w:proofErr w:type="spellEnd"/>
+            <w:r>
+              <w:rPr>
+                <w:rFonts w:ascii="Verdana" w:eastAsia="Verdana" w:hAnsi="Verdana" w:cs="Verdana"/>
+              </w:rPr>
+              <w:t xml:space="preserve">. </w:t>
+            </w:r>
+          </w:p>
+          <w:p>
+            <w:pPr>
+              <w:pStyle w:val="Prrafodelista"/>
+              <w:numPr>
+                <w:ilvl w:val="1"/>
+                <w:numId w:val="21"/>
+              </w:numPr>
+              <w:tabs>
+                <w:tab w:val="left" w:pos="709"/>
+              </w:tabs>
+              <w:jc w:val="both"/>
+              <w:cnfStyle w:val="000000100000" w:firstRow="0" w:lastRow="0" w:firstColumn="0" w:lastColumn="0" w:oddVBand="0" w:evenVBand="0" w:oddHBand="1" w:evenHBand="0" w:firstRowFirstColumn="0" w:firstRowLastColumn="0" w:lastRowFirstColumn="0" w:lastRowLastColumn="0"/>
+              <w:rPr>
+                <w:rFonts w:ascii="Verdana" w:eastAsia="Verdana" w:hAnsi="Verdana" w:cs="Verdana"/>
+              </w:rPr>
+            </w:pPr>
+            <w:proofErr w:type="spellStart"/>
+            <w:r>
+              <w:rPr>
+                <w:rFonts w:ascii="Verdana" w:eastAsia="Verdana" w:hAnsi="Verdana" w:cs="Verdana"/>
+              </w:rPr>
+              <w:t>Nombre</w:t>
+            </w:r>
+            <w:proofErr w:type="spellEnd"/>
+            <w:r>
+              <w:rPr>
+                <w:rFonts w:ascii="Verdana" w:eastAsia="Verdana" w:hAnsi="Verdana" w:cs="Verdana"/>
+              </w:rPr>
+              <w:t xml:space="preserve"> de </w:t>
+            </w:r>
+            <w:proofErr w:type="spellStart"/>
+            <w:r>
+              <w:rPr>
+                <w:rFonts w:ascii="Verdana" w:eastAsia="Verdana" w:hAnsi="Verdana" w:cs="Verdana"/>
+              </w:rPr>
+              <w:t>Actividad</w:t>
+            </w:r>
+            <w:proofErr w:type="spellEnd"/>
+          </w:p>
+          <w:p>
+            <w:pPr>
+              <w:pStyle w:val="Prrafodelista"/>
+              <w:numPr>
+                <w:ilvl w:val="1"/>
+                <w:numId w:val="21"/>
+              </w:numPr>
+              <w:tabs>
+                <w:tab w:val="left" w:pos="709"/>
+              </w:tabs>
+              <w:jc w:val="both"/>
+              <w:cnfStyle w:val="000000100000" w:firstRow="0" w:lastRow="0" w:firstColumn="0" w:lastColumn="0" w:oddVBand="0" w:evenVBand="0" w:oddHBand="1" w:evenHBand="0" w:firstRowFirstColumn="0" w:firstRowLastColumn="0" w:lastRowFirstColumn="0" w:lastRowLastColumn="0"/>
+              <w:rPr>
+                <w:rFonts w:ascii="Verdana" w:eastAsia="Verdana" w:hAnsi="Verdana" w:cs="Verdana"/>
+              </w:rPr>
+            </w:pPr>
+            <w:r>
+              <w:rPr>
+                <w:rFonts w:ascii="Verdana" w:eastAsia="Verdana" w:hAnsi="Verdana" w:cs="Verdana"/>
+              </w:rPr>
+              <w:t xml:space="preserve">Personal </w:t>
+            </w:r>
+            <w:proofErr w:type="spellStart"/>
+            <w:r>
+              <w:rPr>
+                <w:rFonts w:ascii="Verdana" w:eastAsia="Verdana" w:hAnsi="Verdana" w:cs="Verdana"/>
+              </w:rPr>
+              <w:t>asignado</w:t>
+            </w:r>
+            <w:proofErr w:type="spellEnd"/>
+            <w:r>
+              <w:rPr>
+                <w:rFonts w:ascii="Verdana" w:eastAsia="Verdana" w:hAnsi="Verdana" w:cs="Verdana"/>
+              </w:rPr>
+              <w:t xml:space="preserve"> a </w:t>
+            </w:r>
+            <w:proofErr w:type="spellStart"/>
+            <w:r>
+              <w:rPr>
+                <w:rFonts w:ascii="Verdana" w:eastAsia="Verdana" w:hAnsi="Verdana" w:cs="Verdana"/>
+              </w:rPr>
+              <w:t>actividad</w:t>
+            </w:r>
+            <w:proofErr w:type="spellEnd"/>
+          </w:p>
+          <w:p>
+            <w:pPr>
+              <w:pStyle w:val="Prrafodelista"/>
+              <w:numPr>
+                <w:ilvl w:val="1"/>
+                <w:numId w:val="21"/>
+              </w:numPr>
+              <w:tabs>
+                <w:tab w:val="left" w:pos="709"/>
+              </w:tabs>
+              <w:jc w:val="both"/>
+              <w:cnfStyle w:val="000000100000" w:firstRow="0" w:lastRow="0" w:firstColumn="0" w:lastColumn="0" w:oddVBand="0" w:evenVBand="0" w:oddHBand="1" w:evenHBand="0" w:firstRowFirstColumn="0" w:firstRowLastColumn="0" w:lastRowFirstColumn="0" w:lastRowLastColumn="0"/>
+              <w:rPr>
+                <w:rFonts w:ascii="Verdana" w:eastAsia="Verdana" w:hAnsi="Verdana" w:cs="Verdana"/>
+              </w:rPr>
+            </w:pPr>
+            <w:proofErr w:type="spellStart"/>
+            <w:r>
+              <w:rPr>
+                <w:rFonts w:ascii="Verdana" w:eastAsia="Verdana" w:hAnsi="Verdana" w:cs="Verdana"/>
+              </w:rPr>
+              <w:t>Fecha</w:t>
+            </w:r>
+            <w:proofErr w:type="spellEnd"/>
+            <w:r>
+              <w:rPr>
+                <w:rFonts w:ascii="Verdana" w:eastAsia="Verdana" w:hAnsi="Verdana" w:cs="Verdana"/>
+              </w:rPr>
+              <w:t xml:space="preserve"> </w:t>
+            </w:r>
+            <w:proofErr w:type="spellStart"/>
+            <w:r>
+              <w:rPr>
+                <w:rFonts w:ascii="Verdana" w:eastAsia="Verdana" w:hAnsi="Verdana" w:cs="Verdana"/>
+              </w:rPr>
+              <w:t>programada</w:t>
+            </w:r>
+            <w:proofErr w:type="spellEnd"/>
+            <w:r>
+              <w:rPr>
+                <w:rFonts w:ascii="Verdana" w:eastAsia="Verdana" w:hAnsi="Verdana" w:cs="Verdana"/>
+              </w:rPr>
+              <w:t xml:space="preserve"> de </w:t>
+            </w:r>
+            <w:proofErr w:type="spellStart"/>
+            <w:r>
+              <w:rPr>
+                <w:rFonts w:ascii="Verdana" w:eastAsia="Verdana" w:hAnsi="Verdana" w:cs="Verdana"/>
+              </w:rPr>
+              <w:t>inicio</w:t>
+            </w:r>
+            <w:proofErr w:type="spellEnd"/>
+          </w:p>
+          <w:p>
+            <w:pPr>
+              <w:pStyle w:val="Prrafodelista"/>
+              <w:numPr>
+                <w:ilvl w:val="1"/>
+                <w:numId w:val="21"/>
+              </w:numPr>
+              <w:tabs>
+                <w:tab w:val="left" w:pos="709"/>
+              </w:tabs>
+              <w:jc w:val="both"/>
+              <w:cnfStyle w:val="000000100000" w:firstRow="0" w:lastRow="0" w:firstColumn="0" w:lastColumn="0" w:oddVBand="0" w:evenVBand="0" w:oddHBand="1" w:evenHBand="0" w:firstRowFirstColumn="0" w:firstRowLastColumn="0" w:lastRowFirstColumn="0" w:lastRowLastColumn="0"/>
+              <w:rPr>
+                <w:rFonts w:ascii="Verdana" w:eastAsia="Verdana" w:hAnsi="Verdana" w:cs="Verdana"/>
+              </w:rPr>
+            </w:pPr>
+            <w:proofErr w:type="spellStart"/>
+            <w:r>
+              <w:rPr>
+                <w:rFonts w:ascii="Verdana" w:eastAsia="Verdana" w:hAnsi="Verdana" w:cs="Verdana"/>
+              </w:rPr>
+              <w:t>Fecha</w:t>
+            </w:r>
+            <w:proofErr w:type="spellEnd"/>
+            <w:r>
+              <w:rPr>
+                <w:rFonts w:ascii="Verdana" w:eastAsia="Verdana" w:hAnsi="Verdana" w:cs="Verdana"/>
+              </w:rPr>
+              <w:t xml:space="preserve"> </w:t>
+            </w:r>
+            <w:proofErr w:type="spellStart"/>
+            <w:r>
+              <w:rPr>
+                <w:rFonts w:ascii="Verdana" w:eastAsia="Verdana" w:hAnsi="Verdana" w:cs="Verdana"/>
+              </w:rPr>
+              <w:t>programada</w:t>
+            </w:r>
+            <w:proofErr w:type="spellEnd"/>
+            <w:r>
+              <w:rPr>
+                <w:rFonts w:ascii="Verdana" w:eastAsia="Verdana" w:hAnsi="Verdana" w:cs="Verdana"/>
+              </w:rPr>
+              <w:t xml:space="preserve"> de fin</w:t>
+            </w:r>
+          </w:p>
+          <w:p>
+            <w:pPr>
+              <w:pStyle w:val="Prrafodelista"/>
+              <w:numPr>
+                <w:ilvl w:val="1"/>
+                <w:numId w:val="21"/>
+              </w:numPr>
+              <w:tabs>
+                <w:tab w:val="left" w:pos="709"/>
+              </w:tabs>
+              <w:jc w:val="both"/>
+              <w:cnfStyle w:val="000000100000" w:firstRow="0" w:lastRow="0" w:firstColumn="0" w:lastColumn="0" w:oddVBand="0" w:evenVBand="0" w:oddHBand="1" w:evenHBand="0" w:firstRowFirstColumn="0" w:firstRowLastColumn="0" w:lastRowFirstColumn="0" w:lastRowLastColumn="0"/>
+              <w:rPr>
+                <w:rFonts w:ascii="Verdana" w:eastAsia="Verdana" w:hAnsi="Verdana" w:cs="Verdana"/>
+              </w:rPr>
+            </w:pPr>
+            <w:proofErr w:type="spellStart"/>
+            <w:r>
+              <w:rPr>
+                <w:rFonts w:ascii="Verdana" w:eastAsia="Verdana" w:hAnsi="Verdana" w:cs="Verdana"/>
+              </w:rPr>
+              <w:t>Fecha</w:t>
+            </w:r>
+            <w:proofErr w:type="spellEnd"/>
+            <w:r>
+              <w:rPr>
+                <w:rFonts w:ascii="Verdana" w:eastAsia="Verdana" w:hAnsi="Verdana" w:cs="Verdana"/>
+              </w:rPr>
+              <w:t xml:space="preserve"> real de </w:t>
+            </w:r>
+            <w:proofErr w:type="spellStart"/>
+            <w:r>
+              <w:rPr>
+                <w:rFonts w:ascii="Verdana" w:eastAsia="Verdana" w:hAnsi="Verdana" w:cs="Verdana"/>
+              </w:rPr>
+              <w:t>inicio</w:t>
+            </w:r>
+            <w:proofErr w:type="spellEnd"/>
+          </w:p>
+          <w:p>
+            <w:pPr>
+              <w:pStyle w:val="Prrafodelista"/>
+              <w:numPr>
+                <w:ilvl w:val="1"/>
+                <w:numId w:val="21"/>
+              </w:numPr>
+              <w:tabs>
+                <w:tab w:val="left" w:pos="709"/>
+              </w:tabs>
+              <w:jc w:val="both"/>
+              <w:cnfStyle w:val="000000100000" w:firstRow="0" w:lastRow="0" w:firstColumn="0" w:lastColumn="0" w:oddVBand="0" w:evenVBand="0" w:oddHBand="1" w:evenHBand="0" w:firstRowFirstColumn="0" w:firstRowLastColumn="0" w:lastRowFirstColumn="0" w:lastRowLastColumn="0"/>
+              <w:rPr>
+                <w:rFonts w:ascii="Verdana" w:eastAsia="Verdana" w:hAnsi="Verdana" w:cs="Verdana"/>
+              </w:rPr>
+            </w:pPr>
+            <w:proofErr w:type="spellStart"/>
+            <w:r>
+              <w:rPr>
+                <w:rFonts w:ascii="Verdana" w:eastAsia="Verdana" w:hAnsi="Verdana" w:cs="Verdana"/>
+              </w:rPr>
+              <w:t>Fecha</w:t>
+            </w:r>
+            <w:proofErr w:type="spellEnd"/>
+            <w:r>
+              <w:rPr>
+                <w:rFonts w:ascii="Verdana" w:eastAsia="Verdana" w:hAnsi="Verdana" w:cs="Verdana"/>
+              </w:rPr>
+              <w:t xml:space="preserve"> real de fin</w:t>
+            </w:r>
+          </w:p>
+          <w:p>
+            <w:pPr>
+              <w:pStyle w:val="Prrafodelista"/>
+              <w:numPr>
+                <w:ilvl w:val="1"/>
+                <w:numId w:val="21"/>
+              </w:numPr>
+              <w:tabs>
+                <w:tab w:val="left" w:pos="709"/>
+              </w:tabs>
+              <w:jc w:val="both"/>
+              <w:cnfStyle w:val="000000100000" w:firstRow="0" w:lastRow="0" w:firstColumn="0" w:lastColumn="0" w:oddVBand="0" w:evenVBand="0" w:oddHBand="1" w:evenHBand="0" w:firstRowFirstColumn="0" w:firstRowLastColumn="0" w:lastRowFirstColumn="0" w:lastRowLastColumn="0"/>
+              <w:rPr>
+                <w:rFonts w:ascii="Verdana" w:eastAsia="Verdana" w:hAnsi="Verdana" w:cs="Verdana"/>
+              </w:rPr>
+            </w:pPr>
+            <w:r>
+              <w:rPr>
+                <w:rFonts w:ascii="Verdana" w:eastAsia="Verdana" w:hAnsi="Verdana" w:cs="Verdana"/>
+              </w:rPr>
+              <w:t xml:space="preserve">Estado Actual de </w:t>
+            </w:r>
+            <w:proofErr w:type="spellStart"/>
+            <w:r>
+              <w:rPr>
+                <w:rFonts w:ascii="Verdana" w:eastAsia="Verdana" w:hAnsi="Verdana" w:cs="Verdana"/>
+              </w:rPr>
+              <w:t>Actividad</w:t>
+            </w:r>
+            <w:proofErr w:type="spellEnd"/>
           </w:p>
         </w:tc>
       </w:tr>
@@ -25282,7 +26507,7 @@
       <w:rPr>
         <w:noProof/>
       </w:rPr>
-      <w:t>19</w:t>
+      <w:t>20</w:t>
     </w:r>
     <w:r>
       <w:fldChar w:fldCharType="end"/>
@@ -25313,7 +26538,7 @@
       <w:rPr>
         <w:noProof/>
       </w:rPr>
-      <w:t>21</w:t>
+      <w:t>22</w:t>
     </w:r>
     <w:r>
       <w:fldChar w:fldCharType="end"/>
@@ -26804,6 +28029,119 @@
     </w:lvl>
   </w:abstractNum>
   <w:abstractNum w:abstractNumId="13">
+    <w:nsid w:val="3A824DB3"/>
+    <w:multiLevelType w:val="hybridMultilevel"/>
+    <w:tmpl w:val="07220356"/>
+    <w:lvl w:ilvl="0" w:tplc="280A0001">
+      <w:start w:val="1"/>
+      <w:numFmt w:val="bullet"/>
+      <w:lvlText w:val=""/>
+      <w:lvlJc w:val="left"/>
+      <w:pPr>
+        <w:ind w:left="720" w:hanging="360"/>
+      </w:pPr>
+      <w:rPr>
+        <w:rFonts w:ascii="Symbol" w:hAnsi="Symbol" w:hint="default"/>
+      </w:rPr>
+    </w:lvl>
+    <w:lvl w:ilvl="1" w:tplc="280A0003">
+      <w:start w:val="1"/>
+      <w:numFmt w:val="bullet"/>
+      <w:lvlText w:val="o"/>
+      <w:lvlJc w:val="left"/>
+      <w:pPr>
+        <w:ind w:left="1440" w:hanging="360"/>
+      </w:pPr>
+      <w:rPr>
+        <w:rFonts w:ascii="Courier New" w:hAnsi="Courier New" w:cs="Courier New" w:hint="default"/>
+      </w:rPr>
+    </w:lvl>
+    <w:lvl w:ilvl="2" w:tplc="280A0005" w:tentative="1">
+      <w:start w:val="1"/>
+      <w:numFmt w:val="bullet"/>
+      <w:lvlText w:val=""/>
+      <w:lvlJc w:val="left"/>
+      <w:pPr>
+        <w:ind w:left="2160" w:hanging="360"/>
+      </w:pPr>
+      <w:rPr>
+        <w:rFonts w:ascii="Wingdings" w:hAnsi="Wingdings" w:hint="default"/>
+      </w:rPr>
+    </w:lvl>
+    <w:lvl w:ilvl="3" w:tplc="280A0001" w:tentative="1">
+      <w:start w:val="1"/>
+      <w:numFmt w:val="bullet"/>
+      <w:lvlText w:val=""/>
+      <w:lvlJc w:val="left"/>
+      <w:pPr>
+        <w:ind w:left="2880" w:hanging="360"/>
+      </w:pPr>
+      <w:rPr>
+        <w:rFonts w:ascii="Symbol" w:hAnsi="Symbol" w:hint="default"/>
+      </w:rPr>
+    </w:lvl>
+    <w:lvl w:ilvl="4" w:tplc="280A0003" w:tentative="1">
+      <w:start w:val="1"/>
+      <w:numFmt w:val="bullet"/>
+      <w:lvlText w:val="o"/>
+      <w:lvlJc w:val="left"/>
+      <w:pPr>
+        <w:ind w:left="3600" w:hanging="360"/>
+      </w:pPr>
+      <w:rPr>
+        <w:rFonts w:ascii="Courier New" w:hAnsi="Courier New" w:cs="Courier New" w:hint="default"/>
+      </w:rPr>
+    </w:lvl>
+    <w:lvl w:ilvl="5" w:tplc="280A0005" w:tentative="1">
+      <w:start w:val="1"/>
+      <w:numFmt w:val="bullet"/>
+      <w:lvlText w:val=""/>
+      <w:lvlJc w:val="left"/>
+      <w:pPr>
+        <w:ind w:left="4320" w:hanging="360"/>
+      </w:pPr>
+      <w:rPr>
+        <w:rFonts w:ascii="Wingdings" w:hAnsi="Wingdings" w:hint="default"/>
+      </w:rPr>
+    </w:lvl>
+    <w:lvl w:ilvl="6" w:tplc="280A0001" w:tentative="1">
+      <w:start w:val="1"/>
+      <w:numFmt w:val="bullet"/>
+      <w:lvlText w:val=""/>
+      <w:lvlJc w:val="left"/>
+      <w:pPr>
+        <w:ind w:left="5040" w:hanging="360"/>
+      </w:pPr>
+      <w:rPr>
+        <w:rFonts w:ascii="Symbol" w:hAnsi="Symbol" w:hint="default"/>
+      </w:rPr>
+    </w:lvl>
+    <w:lvl w:ilvl="7" w:tplc="280A0003" w:tentative="1">
+      <w:start w:val="1"/>
+      <w:numFmt w:val="bullet"/>
+      <w:lvlText w:val="o"/>
+      <w:lvlJc w:val="left"/>
+      <w:pPr>
+        <w:ind w:left="5760" w:hanging="360"/>
+      </w:pPr>
+      <w:rPr>
+        <w:rFonts w:ascii="Courier New" w:hAnsi="Courier New" w:cs="Courier New" w:hint="default"/>
+      </w:rPr>
+    </w:lvl>
+    <w:lvl w:ilvl="8" w:tplc="280A0005" w:tentative="1">
+      <w:start w:val="1"/>
+      <w:numFmt w:val="bullet"/>
+      <w:lvlText w:val=""/>
+      <w:lvlJc w:val="left"/>
+      <w:pPr>
+        <w:ind w:left="6480" w:hanging="360"/>
+      </w:pPr>
+      <w:rPr>
+        <w:rFonts w:ascii="Wingdings" w:hAnsi="Wingdings" w:hint="default"/>
+      </w:rPr>
+    </w:lvl>
+  </w:abstractNum>
+  <w:abstractNum w:abstractNumId="14">
     <w:nsid w:val="3B5558EA"/>
     <w:multiLevelType w:val="multilevel"/>
     <w:tmpl w:val="8F342656"/>
@@ -26916,7 +28254,7 @@
       </w:rPr>
     </w:lvl>
   </w:abstractNum>
-  <w:abstractNum w:abstractNumId="14">
+  <w:abstractNum w:abstractNumId="15">
     <w:nsid w:val="487E59BE"/>
     <w:multiLevelType w:val="multilevel"/>
     <w:tmpl w:val="0FAC8FD2"/>
@@ -27029,7 +28367,7 @@
       </w:rPr>
     </w:lvl>
   </w:abstractNum>
-  <w:abstractNum w:abstractNumId="15">
+  <w:abstractNum w:abstractNumId="16">
     <w:nsid w:val="4D271A1A"/>
     <w:multiLevelType w:val="multilevel"/>
     <w:tmpl w:val="0930DD10"/>
@@ -27178,7 +28516,7 @@
       </w:rPr>
     </w:lvl>
   </w:abstractNum>
-  <w:abstractNum w:abstractNumId="16">
+  <w:abstractNum w:abstractNumId="17">
     <w:nsid w:val="4F386F47"/>
     <w:multiLevelType w:val="multilevel"/>
     <w:tmpl w:val="ADC282EA"/>
@@ -27323,7 +28661,7 @@
       </w:rPr>
     </w:lvl>
   </w:abstractNum>
-  <w:abstractNum w:abstractNumId="17">
+  <w:abstractNum w:abstractNumId="18">
     <w:nsid w:val="5CE054FA"/>
     <w:multiLevelType w:val="hybridMultilevel"/>
     <w:tmpl w:val="81204C5E"/>
@@ -27436,7 +28774,7 @@
       </w:rPr>
     </w:lvl>
   </w:abstractNum>
-  <w:abstractNum w:abstractNumId="18">
+  <w:abstractNum w:abstractNumId="19">
     <w:nsid w:val="5EF36676"/>
     <w:multiLevelType w:val="hybridMultilevel"/>
     <w:tmpl w:val="30800C54"/>
@@ -27549,10 +28887,10 @@
       </w:rPr>
     </w:lvl>
   </w:abstractNum>
-  <w:abstractNum w:abstractNumId="19">
+  <w:abstractNum w:abstractNumId="20">
     <w:nsid w:val="6BB7291A"/>
     <w:multiLevelType w:val="hybridMultilevel"/>
-    <w:tmpl w:val="6E424864"/>
+    <w:tmpl w:val="45927AA6"/>
     <w:lvl w:ilvl="0" w:tplc="280A0001">
       <w:start w:val="1"/>
       <w:numFmt w:val="bullet"/>
@@ -27662,7 +29000,7 @@
       </w:rPr>
     </w:lvl>
   </w:abstractNum>
-  <w:abstractNum w:abstractNumId="20">
+  <w:abstractNum w:abstractNumId="21">
     <w:nsid w:val="6CFB21D1"/>
     <w:multiLevelType w:val="multilevel"/>
     <w:tmpl w:val="2F6C9842"/>
@@ -27811,7 +29149,7 @@
       </w:rPr>
     </w:lvl>
   </w:abstractNum>
-  <w:abstractNum w:abstractNumId="21">
+  <w:abstractNum w:abstractNumId="22">
     <w:nsid w:val="6E2E3D1C"/>
     <w:multiLevelType w:val="hybridMultilevel"/>
     <w:tmpl w:val="33D03B5C"/>
@@ -27897,7 +29235,7 @@
       </w:pPr>
     </w:lvl>
   </w:abstractNum>
-  <w:abstractNum w:abstractNumId="22">
+  <w:abstractNum w:abstractNumId="23">
     <w:nsid w:val="796858C8"/>
     <w:multiLevelType w:val="multilevel"/>
     <w:tmpl w:val="62329CD0"/>
@@ -28028,10 +29366,10 @@
       </w:rPr>
     </w:lvl>
   </w:abstractNum>
-  <w:abstractNum w:abstractNumId="23">
+  <w:abstractNum w:abstractNumId="24">
     <w:nsid w:val="7F0B27A6"/>
     <w:multiLevelType w:val="hybridMultilevel"/>
-    <w:tmpl w:val="79A67BC2"/>
+    <w:tmpl w:val="E6226E12"/>
     <w:lvl w:ilvl="0" w:tplc="280A0001">
       <w:start w:val="1"/>
       <w:numFmt w:val="bullet"/>
@@ -28141,7 +29479,7 @@
       </w:rPr>
     </w:lvl>
   </w:abstractNum>
-  <w:abstractNum w:abstractNumId="24">
+  <w:abstractNum w:abstractNumId="25">
     <w:nsid w:val="7FAA03F2"/>
     <w:multiLevelType w:val="hybridMultilevel"/>
     <w:tmpl w:val="2B3C248C"/>
@@ -28255,19 +29593,19 @@
     </w:lvl>
   </w:abstractNum>
   <w:num w:numId="1">
-    <w:abstractNumId w:val="16"/>
+    <w:abstractNumId w:val="17"/>
   </w:num>
   <w:num w:numId="2">
-    <w:abstractNumId w:val="20"/>
+    <w:abstractNumId w:val="21"/>
   </w:num>
   <w:num w:numId="3">
-    <w:abstractNumId w:val="15"/>
+    <w:abstractNumId w:val="16"/>
   </w:num>
   <w:num w:numId="4">
     <w:abstractNumId w:val="10"/>
   </w:num>
   <w:num w:numId="5">
-    <w:abstractNumId w:val="14"/>
+    <w:abstractNumId w:val="15"/>
   </w:num>
   <w:num w:numId="6">
     <w:abstractNumId w:val="4"/>
@@ -28276,10 +29614,10 @@
     <w:abstractNumId w:val="1"/>
   </w:num>
   <w:num w:numId="8">
-    <w:abstractNumId w:val="22"/>
+    <w:abstractNumId w:val="23"/>
   </w:num>
   <w:num w:numId="9">
-    <w:abstractNumId w:val="13"/>
+    <w:abstractNumId w:val="14"/>
   </w:num>
   <w:num w:numId="10">
     <w:abstractNumId w:val="7"/>
@@ -28291,7 +29629,7 @@
     <w:abstractNumId w:val="2"/>
   </w:num>
   <w:num w:numId="13">
-    <w:abstractNumId w:val="21"/>
+    <w:abstractNumId w:val="22"/>
   </w:num>
   <w:num w:numId="14">
     <w:abstractNumId w:val="8"/>
@@ -28309,25 +29647,28 @@
     <w:abstractNumId w:val="3"/>
   </w:num>
   <w:num w:numId="19">
-    <w:abstractNumId w:val="17"/>
+    <w:abstractNumId w:val="18"/>
   </w:num>
   <w:num w:numId="20">
     <w:abstractNumId w:val="12"/>
   </w:num>
   <w:num w:numId="21">
-    <w:abstractNumId w:val="23"/>
+    <w:abstractNumId w:val="24"/>
   </w:num>
   <w:num w:numId="22">
     <w:abstractNumId w:val="11"/>
   </w:num>
   <w:num w:numId="23">
-    <w:abstractNumId w:val="24"/>
+    <w:abstractNumId w:val="25"/>
   </w:num>
   <w:num w:numId="24">
-    <w:abstractNumId w:val="18"/>
+    <w:abstractNumId w:val="19"/>
   </w:num>
   <w:num w:numId="25">
-    <w:abstractNumId w:val="19"/>
+    <w:abstractNumId w:val="20"/>
+  </w:num>
+  <w:num w:numId="26">
+    <w:abstractNumId w:val="13"/>
   </w:num>
 </w:numbering>
 </file>

</xml_diff>

<commit_message>
reporte de gestion configuracion, reporte de desarrollador
</commit_message>
<xml_diff>
--- a/Documentacion General/FISUM-PGC.docx
+++ b/Documentacion General/FISUM-PGC.docx
@@ -20567,6 +20567,138 @@
     </w:p>
     <w:p>
       <w:pPr>
+        <w:tabs>
+          <w:tab w:val="left" w:pos="709"/>
+        </w:tabs>
+        <w:jc w:val="both"/>
+        <w:rPr>
+          <w:rFonts w:ascii="Verdana" w:eastAsia="Verdana" w:hAnsi="Verdana" w:cs="Verdana"/>
+        </w:rPr>
+      </w:pPr>
+    </w:p>
+    <w:p>
+      <w:pPr>
+        <w:tabs>
+          <w:tab w:val="left" w:pos="709"/>
+        </w:tabs>
+        <w:jc w:val="both"/>
+        <w:rPr>
+          <w:rFonts w:ascii="Verdana" w:eastAsia="Verdana" w:hAnsi="Verdana" w:cs="Verdana"/>
+        </w:rPr>
+      </w:pPr>
+    </w:p>
+    <w:p>
+      <w:pPr>
+        <w:tabs>
+          <w:tab w:val="left" w:pos="709"/>
+        </w:tabs>
+        <w:jc w:val="both"/>
+        <w:rPr>
+          <w:rFonts w:ascii="Verdana" w:eastAsia="Verdana" w:hAnsi="Verdana" w:cs="Verdana"/>
+        </w:rPr>
+      </w:pPr>
+    </w:p>
+    <w:p>
+      <w:pPr>
+        <w:tabs>
+          <w:tab w:val="left" w:pos="709"/>
+        </w:tabs>
+        <w:jc w:val="both"/>
+        <w:rPr>
+          <w:rFonts w:ascii="Verdana" w:eastAsia="Verdana" w:hAnsi="Verdana" w:cs="Verdana"/>
+        </w:rPr>
+      </w:pPr>
+    </w:p>
+    <w:p>
+      <w:pPr>
+        <w:tabs>
+          <w:tab w:val="left" w:pos="709"/>
+        </w:tabs>
+        <w:jc w:val="both"/>
+        <w:rPr>
+          <w:rFonts w:ascii="Verdana" w:eastAsia="Verdana" w:hAnsi="Verdana" w:cs="Verdana"/>
+        </w:rPr>
+      </w:pPr>
+    </w:p>
+    <w:p>
+      <w:pPr>
+        <w:tabs>
+          <w:tab w:val="left" w:pos="709"/>
+        </w:tabs>
+        <w:jc w:val="both"/>
+        <w:rPr>
+          <w:rFonts w:ascii="Verdana" w:eastAsia="Verdana" w:hAnsi="Verdana" w:cs="Verdana"/>
+        </w:rPr>
+      </w:pPr>
+    </w:p>
+    <w:p>
+      <w:pPr>
+        <w:tabs>
+          <w:tab w:val="left" w:pos="709"/>
+        </w:tabs>
+        <w:jc w:val="both"/>
+        <w:rPr>
+          <w:rFonts w:ascii="Verdana" w:eastAsia="Verdana" w:hAnsi="Verdana" w:cs="Verdana"/>
+        </w:rPr>
+      </w:pPr>
+    </w:p>
+    <w:p>
+      <w:pPr>
+        <w:tabs>
+          <w:tab w:val="left" w:pos="709"/>
+        </w:tabs>
+        <w:jc w:val="both"/>
+        <w:rPr>
+          <w:rFonts w:ascii="Verdana" w:eastAsia="Verdana" w:hAnsi="Verdana" w:cs="Verdana"/>
+        </w:rPr>
+      </w:pPr>
+    </w:p>
+    <w:p>
+      <w:pPr>
+        <w:tabs>
+          <w:tab w:val="left" w:pos="709"/>
+        </w:tabs>
+        <w:jc w:val="both"/>
+        <w:rPr>
+          <w:rFonts w:ascii="Verdana" w:eastAsia="Verdana" w:hAnsi="Verdana" w:cs="Verdana"/>
+        </w:rPr>
+      </w:pPr>
+    </w:p>
+    <w:p>
+      <w:pPr>
+        <w:tabs>
+          <w:tab w:val="left" w:pos="709"/>
+        </w:tabs>
+        <w:jc w:val="both"/>
+        <w:rPr>
+          <w:rFonts w:ascii="Verdana" w:eastAsia="Verdana" w:hAnsi="Verdana" w:cs="Verdana"/>
+        </w:rPr>
+      </w:pPr>
+    </w:p>
+    <w:p>
+      <w:pPr>
+        <w:tabs>
+          <w:tab w:val="left" w:pos="709"/>
+        </w:tabs>
+        <w:jc w:val="both"/>
+        <w:rPr>
+          <w:rFonts w:ascii="Verdana" w:eastAsia="Verdana" w:hAnsi="Verdana" w:cs="Verdana"/>
+        </w:rPr>
+      </w:pPr>
+    </w:p>
+    <w:p>
+      <w:pPr>
+        <w:tabs>
+          <w:tab w:val="left" w:pos="709"/>
+        </w:tabs>
+        <w:jc w:val="both"/>
+        <w:rPr>
+          <w:rFonts w:ascii="Verdana" w:eastAsia="Verdana" w:hAnsi="Verdana" w:cs="Verdana"/>
+        </w:rPr>
+      </w:pPr>
+    </w:p>
+    <w:p>
+      <w:pPr>
         <w:pStyle w:val="Prrafodelista"/>
         <w:numPr>
           <w:ilvl w:val="0"/>
@@ -20585,6 +20717,7 @@
         <w:rPr>
           <w:rFonts w:ascii="Verdana" w:eastAsia="Verdana" w:hAnsi="Verdana" w:cs="Verdana"/>
         </w:rPr>
+        <w:lastRenderedPageBreak/>
         <w:t>Reportes</w:t>
       </w:r>
       <w:proofErr w:type="spellEnd"/>
@@ -20615,6 +20748,8 @@
         </w:rPr>
         <w:t>Desarrolladores</w:t>
       </w:r>
+      <w:bookmarkStart w:id="25" w:name="_GoBack"/>
+      <w:bookmarkEnd w:id="25"/>
       <w:proofErr w:type="spellEnd"/>
     </w:p>
     <w:p>
@@ -20717,7 +20852,13 @@
               <w:rPr>
                 <w:rFonts w:ascii="Verdana" w:eastAsia="Verdana" w:hAnsi="Verdana" w:cs="Verdana"/>
               </w:rPr>
-              <w:t>RD-007</w:t>
+              <w:t>RD-00</w:t>
+            </w:r>
+            <w:r>
+              <w:rPr>
+                <w:rFonts w:ascii="Verdana" w:eastAsia="Verdana" w:hAnsi="Verdana" w:cs="Verdana"/>
+              </w:rPr>
+              <w:t>6</w:t>
             </w:r>
           </w:p>
         </w:tc>
@@ -20931,67 +21072,115 @@
             <w:proofErr w:type="spellStart"/>
             <w:r>
               <w:rPr>
-                <w:rFonts w:ascii="Verdana" w:eastAsia="Verdana" w:hAnsi="Verdana" w:cs="Verdana"/>
+                <w:color w:val="auto"/>
               </w:rPr>
               <w:t>Reporte</w:t>
             </w:r>
             <w:proofErr w:type="spellEnd"/>
             <w:r>
               <w:rPr>
-                <w:rFonts w:ascii="Verdana" w:eastAsia="Verdana" w:hAnsi="Verdana" w:cs="Verdana"/>
+                <w:color w:val="auto"/>
               </w:rPr>
               <w:t xml:space="preserve"> de </w:t>
             </w:r>
             <w:proofErr w:type="spellStart"/>
             <w:r>
               <w:rPr>
-                <w:rFonts w:ascii="Verdana" w:eastAsia="Verdana" w:hAnsi="Verdana" w:cs="Verdana"/>
-              </w:rPr>
-              <w:t>versiones</w:t>
+                <w:color w:val="auto"/>
+              </w:rPr>
+              <w:t>ramas</w:t>
             </w:r>
             <w:proofErr w:type="spellEnd"/>
             <w:r>
               <w:rPr>
-                <w:rFonts w:ascii="Verdana" w:eastAsia="Verdana" w:hAnsi="Verdana" w:cs="Verdana"/>
-              </w:rPr>
-              <w:t xml:space="preserve"> de </w:t>
+                <w:color w:val="auto"/>
+              </w:rPr>
+              <w:t xml:space="preserve"> y </w:t>
             </w:r>
             <w:proofErr w:type="spellStart"/>
             <w:r>
               <w:rPr>
-                <w:rFonts w:ascii="Verdana" w:eastAsia="Verdana" w:hAnsi="Verdana" w:cs="Verdana"/>
-              </w:rPr>
-              <w:t>librerias</w:t>
+                <w:color w:val="auto"/>
+              </w:rPr>
+              <w:t>desarrolladores</w:t>
             </w:r>
             <w:proofErr w:type="spellEnd"/>
             <w:r>
               <w:rPr>
-                <w:rFonts w:ascii="Verdana" w:eastAsia="Verdana" w:hAnsi="Verdana" w:cs="Verdana"/>
+                <w:color w:val="auto"/>
               </w:rPr>
               <w:t xml:space="preserve"> </w:t>
             </w:r>
             <w:proofErr w:type="spellStart"/>
             <w:r>
               <w:rPr>
-                <w:rFonts w:ascii="Verdana" w:eastAsia="Verdana" w:hAnsi="Verdana" w:cs="Verdana"/>
-              </w:rPr>
-              <w:t>externas</w:t>
+                <w:color w:val="auto"/>
+              </w:rPr>
+              <w:t>involucrados</w:t>
             </w:r>
             <w:proofErr w:type="spellEnd"/>
             <w:r>
               <w:rPr>
-                <w:rFonts w:ascii="Verdana" w:eastAsia="Verdana" w:hAnsi="Verdana" w:cs="Verdana"/>
-              </w:rPr>
-              <w:t xml:space="preserve"> en el </w:t>
+                <w:color w:val="auto"/>
+              </w:rPr>
+              <w:t xml:space="preserve"> en </w:t>
             </w:r>
             <w:proofErr w:type="spellStart"/>
             <w:r>
               <w:rPr>
-                <w:rFonts w:ascii="Verdana" w:eastAsia="Verdana" w:hAnsi="Verdana" w:cs="Verdana"/>
+                <w:color w:val="auto"/>
+              </w:rPr>
+              <w:t>ellas</w:t>
+            </w:r>
+            <w:proofErr w:type="spellEnd"/>
+            <w:r>
+              <w:rPr>
+                <w:color w:val="auto"/>
+              </w:rPr>
+              <w:t xml:space="preserve"> </w:t>
+            </w:r>
+            <w:proofErr w:type="spellStart"/>
+            <w:r>
+              <w:rPr>
+                <w:color w:val="auto"/>
+              </w:rPr>
+              <w:t>para</w:t>
+            </w:r>
+            <w:proofErr w:type="spellEnd"/>
+            <w:r>
+              <w:rPr>
+                <w:color w:val="auto"/>
+              </w:rPr>
+              <w:t xml:space="preserve"> la </w:t>
+            </w:r>
+            <w:proofErr w:type="spellStart"/>
+            <w:r>
+              <w:rPr>
+                <w:color w:val="auto"/>
+              </w:rPr>
+              <w:t>realización</w:t>
+            </w:r>
+            <w:proofErr w:type="spellEnd"/>
+            <w:r>
+              <w:rPr>
+                <w:color w:val="auto"/>
+              </w:rPr>
+              <w:t xml:space="preserve"> del </w:t>
+            </w:r>
+            <w:proofErr w:type="spellStart"/>
+            <w:r>
+              <w:rPr>
+                <w:color w:val="auto"/>
               </w:rPr>
               <w:t>proyecto</w:t>
             </w:r>
             <w:proofErr w:type="spellEnd"/>
+            <w:r>
+              <w:rPr>
+                <w:color w:val="auto"/>
+              </w:rPr>
+              <w:t>.</w:t>
+            </w:r>
           </w:p>
         </w:tc>
       </w:tr>
@@ -21048,247 +21237,219 @@
             </w:pPr>
             <w:r>
               <w:rPr>
-                <w:rFonts w:ascii="Verdana" w:eastAsia="Verdana" w:hAnsi="Verdana" w:cs="Verdana"/>
-              </w:rPr>
-              <w:t xml:space="preserve">Para </w:t>
+                <w:color w:val="auto"/>
+              </w:rPr>
+              <w:t xml:space="preserve">Para saber los </w:t>
             </w:r>
             <w:proofErr w:type="spellStart"/>
             <w:r>
               <w:rPr>
-                <w:rFonts w:ascii="Verdana" w:eastAsia="Verdana" w:hAnsi="Verdana" w:cs="Verdana"/>
-              </w:rPr>
-              <w:t>que</w:t>
+                <w:color w:val="auto"/>
+              </w:rPr>
+              <w:t>estados</w:t>
             </w:r>
             <w:proofErr w:type="spellEnd"/>
             <w:r>
               <w:rPr>
-                <w:rFonts w:ascii="Verdana" w:eastAsia="Verdana" w:hAnsi="Verdana" w:cs="Verdana"/>
+                <w:color w:val="auto"/>
+              </w:rPr>
+              <w:t xml:space="preserve"> </w:t>
+            </w:r>
+            <w:proofErr w:type="spellStart"/>
+            <w:r>
+              <w:rPr>
+                <w:color w:val="auto"/>
+              </w:rPr>
+              <w:t>por</w:t>
+            </w:r>
+            <w:proofErr w:type="spellEnd"/>
+            <w:r>
+              <w:rPr>
+                <w:color w:val="auto"/>
               </w:rPr>
               <w:t xml:space="preserve"> los </w:t>
             </w:r>
             <w:proofErr w:type="spellStart"/>
             <w:r>
               <w:rPr>
-                <w:rFonts w:ascii="Verdana" w:eastAsia="Verdana" w:hAnsi="Verdana" w:cs="Verdana"/>
-              </w:rPr>
-              <w:t>desarrolladores</w:t>
+                <w:color w:val="auto"/>
+              </w:rPr>
+              <w:t>cuales</w:t>
             </w:r>
             <w:proofErr w:type="spellEnd"/>
             <w:r>
               <w:rPr>
-                <w:rFonts w:ascii="Verdana" w:eastAsia="Verdana" w:hAnsi="Verdana" w:cs="Verdana"/>
+                <w:color w:val="auto"/>
               </w:rPr>
               <w:t xml:space="preserve"> </w:t>
             </w:r>
             <w:proofErr w:type="spellStart"/>
             <w:r>
               <w:rPr>
-                <w:rFonts w:ascii="Verdana" w:eastAsia="Verdana" w:hAnsi="Verdana" w:cs="Verdana"/>
-              </w:rPr>
-              <w:t>puedan</w:t>
+                <w:color w:val="auto"/>
+              </w:rPr>
+              <w:t>han</w:t>
             </w:r>
             <w:proofErr w:type="spellEnd"/>
             <w:r>
               <w:rPr>
-                <w:rFonts w:ascii="Verdana" w:eastAsia="Verdana" w:hAnsi="Verdana" w:cs="Verdana"/>
+                <w:color w:val="auto"/>
               </w:rPr>
               <w:t xml:space="preserve"> </w:t>
             </w:r>
             <w:proofErr w:type="spellStart"/>
             <w:r>
               <w:rPr>
-                <w:rFonts w:ascii="Verdana" w:eastAsia="Verdana" w:hAnsi="Verdana" w:cs="Verdana"/>
-              </w:rPr>
-              <w:t>usar</w:t>
+                <w:color w:val="auto"/>
+              </w:rPr>
+              <w:t>pasado</w:t>
             </w:r>
             <w:proofErr w:type="spellEnd"/>
             <w:r>
               <w:rPr>
-                <w:rFonts w:ascii="Verdana" w:eastAsia="Verdana" w:hAnsi="Verdana" w:cs="Verdana"/>
+                <w:color w:val="auto"/>
+              </w:rPr>
+              <w:t xml:space="preserve"> los </w:t>
+            </w:r>
+            <w:proofErr w:type="spellStart"/>
+            <w:r>
+              <w:rPr>
+                <w:color w:val="auto"/>
+              </w:rPr>
+              <w:t>componentes</w:t>
+            </w:r>
+            <w:proofErr w:type="spellEnd"/>
+            <w:r>
+              <w:rPr>
+                <w:color w:val="auto"/>
+              </w:rPr>
+              <w:t xml:space="preserve"> de software, </w:t>
+            </w:r>
+            <w:proofErr w:type="spellStart"/>
+            <w:r>
+              <w:rPr>
+                <w:color w:val="auto"/>
+              </w:rPr>
+              <w:t>así</w:t>
+            </w:r>
+            <w:proofErr w:type="spellEnd"/>
+            <w:r>
+              <w:rPr>
+                <w:color w:val="auto"/>
               </w:rPr>
               <w:t xml:space="preserve"> </w:t>
             </w:r>
             <w:proofErr w:type="spellStart"/>
             <w:r>
               <w:rPr>
-                <w:rFonts w:ascii="Verdana" w:eastAsia="Verdana" w:hAnsi="Verdana" w:cs="Verdana"/>
-              </w:rPr>
-              <w:t>nuevas</w:t>
+                <w:color w:val="auto"/>
+              </w:rPr>
+              <w:t>como</w:t>
             </w:r>
             <w:proofErr w:type="spellEnd"/>
             <w:r>
               <w:rPr>
-                <w:rFonts w:ascii="Verdana" w:eastAsia="Verdana" w:hAnsi="Verdana" w:cs="Verdana"/>
+                <w:color w:val="auto"/>
               </w:rPr>
               <w:t xml:space="preserve"> </w:t>
             </w:r>
             <w:proofErr w:type="spellStart"/>
             <w:r>
               <w:rPr>
-                <w:rFonts w:ascii="Verdana" w:eastAsia="Verdana" w:hAnsi="Verdana" w:cs="Verdana"/>
-              </w:rPr>
-              <w:t>librerias</w:t>
+                <w:color w:val="auto"/>
+              </w:rPr>
+              <w:t>también</w:t>
             </w:r>
             <w:proofErr w:type="spellEnd"/>
             <w:r>
               <w:rPr>
-                <w:rFonts w:ascii="Verdana" w:eastAsia="Verdana" w:hAnsi="Verdana" w:cs="Verdana"/>
-              </w:rPr>
-              <w:t xml:space="preserve"> en el </w:t>
+                <w:color w:val="auto"/>
+              </w:rPr>
+              <w:t xml:space="preserve"> </w:t>
             </w:r>
             <w:proofErr w:type="spellStart"/>
             <w:r>
               <w:rPr>
-                <w:rFonts w:ascii="Verdana" w:eastAsia="Verdana" w:hAnsi="Verdana" w:cs="Verdana"/>
-              </w:rPr>
-              <w:t>proyecto</w:t>
+                <w:color w:val="auto"/>
+              </w:rPr>
+              <w:t>ver</w:t>
             </w:r>
             <w:proofErr w:type="spellEnd"/>
             <w:r>
               <w:rPr>
-                <w:rFonts w:ascii="Verdana" w:eastAsia="Verdana" w:hAnsi="Verdana" w:cs="Verdana"/>
-              </w:rPr>
-              <w:t xml:space="preserve">, </w:t>
+                <w:color w:val="auto"/>
+              </w:rPr>
+              <w:t xml:space="preserve"> el </w:t>
             </w:r>
             <w:proofErr w:type="spellStart"/>
             <w:r>
               <w:rPr>
-                <w:rFonts w:ascii="Verdana" w:eastAsia="Verdana" w:hAnsi="Verdana" w:cs="Verdana"/>
-              </w:rPr>
-              <w:t>necesitan</w:t>
+                <w:color w:val="auto"/>
+              </w:rPr>
+              <w:t>nivel</w:t>
             </w:r>
             <w:proofErr w:type="spellEnd"/>
             <w:r>
               <w:rPr>
-                <w:rFonts w:ascii="Verdana" w:eastAsia="Verdana" w:hAnsi="Verdana" w:cs="Verdana"/>
-              </w:rPr>
-              <w:t xml:space="preserve"> saber </w:t>
+                <w:color w:val="auto"/>
+              </w:rPr>
+              <w:t xml:space="preserve"> de </w:t>
             </w:r>
             <w:proofErr w:type="spellStart"/>
             <w:r>
               <w:rPr>
-                <w:rFonts w:ascii="Verdana" w:eastAsia="Verdana" w:hAnsi="Verdana" w:cs="Verdana"/>
-              </w:rPr>
-              <w:t>las</w:t>
+                <w:color w:val="auto"/>
+              </w:rPr>
+              <w:t>participación</w:t>
             </w:r>
             <w:proofErr w:type="spellEnd"/>
             <w:r>
               <w:rPr>
-                <w:rFonts w:ascii="Verdana" w:eastAsia="Verdana" w:hAnsi="Verdana" w:cs="Verdana"/>
+                <w:color w:val="auto"/>
+              </w:rPr>
+              <w:t xml:space="preserve"> de </w:t>
+            </w:r>
+            <w:proofErr w:type="spellStart"/>
+            <w:r>
+              <w:rPr>
+                <w:color w:val="auto"/>
+              </w:rPr>
+              <w:t>cada</w:t>
+            </w:r>
+            <w:proofErr w:type="spellEnd"/>
+            <w:r>
+              <w:rPr>
+                <w:color w:val="auto"/>
               </w:rPr>
               <w:t xml:space="preserve"> </w:t>
             </w:r>
             <w:proofErr w:type="spellStart"/>
             <w:r>
               <w:rPr>
-                <w:rFonts w:ascii="Verdana" w:eastAsia="Verdana" w:hAnsi="Verdana" w:cs="Verdana"/>
-              </w:rPr>
-              <w:t>que</w:t>
+                <w:color w:val="auto"/>
+              </w:rPr>
+              <w:t>desarrollador</w:t>
             </w:r>
             <w:proofErr w:type="spellEnd"/>
             <w:r>
               <w:rPr>
-                <w:rFonts w:ascii="Verdana" w:eastAsia="Verdana" w:hAnsi="Verdana" w:cs="Verdana"/>
-              </w:rPr>
-              <w:t xml:space="preserve"> </w:t>
+                <w:color w:val="auto"/>
+              </w:rPr>
+              <w:t xml:space="preserve"> en la </w:t>
             </w:r>
             <w:proofErr w:type="spellStart"/>
             <w:r>
               <w:rPr>
-                <w:rFonts w:ascii="Verdana" w:eastAsia="Verdana" w:hAnsi="Verdana" w:cs="Verdana"/>
-              </w:rPr>
-              <w:t>ya</w:t>
+                <w:color w:val="auto"/>
+              </w:rPr>
+              <w:t>evolución</w:t>
             </w:r>
             <w:proofErr w:type="spellEnd"/>
             <w:r>
               <w:rPr>
-                <w:rFonts w:ascii="Verdana" w:eastAsia="Verdana" w:hAnsi="Verdana" w:cs="Verdana"/>
-              </w:rPr>
-              <w:t xml:space="preserve"> se </w:t>
-            </w:r>
-            <w:proofErr w:type="spellStart"/>
-            <w:r>
-              <w:rPr>
-                <w:rFonts w:ascii="Verdana" w:eastAsia="Verdana" w:hAnsi="Verdana" w:cs="Verdana"/>
-              </w:rPr>
-              <w:t>usan</w:t>
-            </w:r>
-            <w:proofErr w:type="spellEnd"/>
-            <w:r>
-              <w:rPr>
-                <w:rFonts w:ascii="Verdana" w:eastAsia="Verdana" w:hAnsi="Verdana" w:cs="Verdana"/>
-              </w:rPr>
-              <w:t xml:space="preserve"> </w:t>
-            </w:r>
-            <w:proofErr w:type="spellStart"/>
-            <w:r>
-              <w:rPr>
-                <w:rFonts w:ascii="Verdana" w:eastAsia="Verdana" w:hAnsi="Verdana" w:cs="Verdana"/>
-              </w:rPr>
-              <w:t>para</w:t>
-            </w:r>
-            <w:proofErr w:type="spellEnd"/>
-            <w:r>
-              <w:rPr>
-                <w:rFonts w:ascii="Verdana" w:eastAsia="Verdana" w:hAnsi="Verdana" w:cs="Verdana"/>
-              </w:rPr>
-              <w:t xml:space="preserve"> </w:t>
-            </w:r>
-            <w:proofErr w:type="spellStart"/>
-            <w:r>
-              <w:rPr>
-                <w:rFonts w:ascii="Verdana" w:eastAsia="Verdana" w:hAnsi="Verdana" w:cs="Verdana"/>
-              </w:rPr>
-              <w:t>tener</w:t>
-            </w:r>
-            <w:proofErr w:type="spellEnd"/>
-            <w:r>
-              <w:rPr>
-                <w:rFonts w:ascii="Verdana" w:eastAsia="Verdana" w:hAnsi="Verdana" w:cs="Verdana"/>
-              </w:rPr>
-              <w:t xml:space="preserve"> </w:t>
-            </w:r>
-            <w:proofErr w:type="spellStart"/>
-            <w:r>
-              <w:rPr>
-                <w:rFonts w:ascii="Verdana" w:eastAsia="Verdana" w:hAnsi="Verdana" w:cs="Verdana"/>
-              </w:rPr>
-              <w:t>encuenta</w:t>
-            </w:r>
-            <w:proofErr w:type="spellEnd"/>
-            <w:r>
-              <w:rPr>
-                <w:rFonts w:ascii="Verdana" w:eastAsia="Verdana" w:hAnsi="Verdana" w:cs="Verdana"/>
-              </w:rPr>
-              <w:t xml:space="preserve"> la </w:t>
-            </w:r>
-            <w:proofErr w:type="spellStart"/>
-            <w:r>
-              <w:rPr>
-                <w:rFonts w:ascii="Verdana" w:eastAsia="Verdana" w:hAnsi="Verdana" w:cs="Verdana"/>
-              </w:rPr>
-              <w:t>compatibilidad</w:t>
-            </w:r>
-            <w:proofErr w:type="spellEnd"/>
-            <w:r>
-              <w:rPr>
-                <w:rFonts w:ascii="Verdana" w:eastAsia="Verdana" w:hAnsi="Verdana" w:cs="Verdana"/>
-              </w:rPr>
-              <w:t xml:space="preserve"> entre </w:t>
-            </w:r>
-            <w:proofErr w:type="spellStart"/>
-            <w:r>
-              <w:rPr>
-                <w:rFonts w:ascii="Verdana" w:eastAsia="Verdana" w:hAnsi="Verdana" w:cs="Verdana"/>
-              </w:rPr>
-              <w:t>ellas</w:t>
-            </w:r>
-            <w:proofErr w:type="spellEnd"/>
-            <w:r>
-              <w:rPr>
-                <w:rFonts w:ascii="Verdana" w:eastAsia="Verdana" w:hAnsi="Verdana" w:cs="Verdana"/>
-              </w:rPr>
-              <w:t>.</w:t>
+                <w:color w:val="auto"/>
+              </w:rPr>
+              <w:t xml:space="preserve"> del software.</w:t>
             </w:r>
           </w:p>
         </w:tc>
@@ -21410,7 +21571,6 @@
               <w:rPr>
                 <w:rFonts w:ascii="Verdana" w:eastAsia="Verdana" w:hAnsi="Verdana" w:cs="Verdana"/>
               </w:rPr>
-              <w:lastRenderedPageBreak/>
               <w:t>Salidas</w:t>
             </w:r>
             <w:proofErr w:type="spellEnd"/>
@@ -21420,6 +21580,56 @@
           <w:tcPr>
             <w:tcW w:w="6195" w:type="dxa"/>
           </w:tcPr>
+          <w:p>
+            <w:pPr>
+              <w:widowControl w:val="0"/>
+              <w:numPr>
+                <w:ilvl w:val="0"/>
+                <w:numId w:val="17"/>
+              </w:numPr>
+              <w:contextualSpacing/>
+              <w:cnfStyle w:val="000000000000" w:firstRow="0" w:lastRow="0" w:firstColumn="0" w:lastColumn="0" w:oddVBand="0" w:evenVBand="0" w:oddHBand="0" w:evenHBand="0" w:firstRowFirstColumn="0" w:firstRowLastColumn="0" w:lastRowFirstColumn="0" w:lastRowLastColumn="0"/>
+            </w:pPr>
+            <w:r>
+              <w:t>Listado de ramas del proyecto.</w:t>
+            </w:r>
+          </w:p>
+          <w:p>
+            <w:pPr>
+              <w:widowControl w:val="0"/>
+              <w:numPr>
+                <w:ilvl w:val="0"/>
+                <w:numId w:val="17"/>
+              </w:numPr>
+              <w:contextualSpacing/>
+              <w:cnfStyle w:val="000000000000" w:firstRow="0" w:lastRow="0" w:firstColumn="0" w:lastColumn="0" w:oddVBand="0" w:evenVBand="0" w:oddHBand="0" w:evenHBand="0" w:firstRowFirstColumn="0" w:firstRowLastColumn="0" w:lastRowFirstColumn="0" w:lastRowLastColumn="0"/>
+            </w:pPr>
+            <w:r>
+              <w:t xml:space="preserve">Número de </w:t>
+            </w:r>
+            <w:proofErr w:type="spellStart"/>
+            <w:r>
+              <w:t>commits</w:t>
+            </w:r>
+            <w:proofErr w:type="spellEnd"/>
+            <w:r>
+              <w:t xml:space="preserve"> de usuarios en cada rama.</w:t>
+            </w:r>
+          </w:p>
+          <w:p>
+            <w:pPr>
+              <w:widowControl w:val="0"/>
+              <w:numPr>
+                <w:ilvl w:val="0"/>
+                <w:numId w:val="17"/>
+              </w:numPr>
+              <w:contextualSpacing/>
+              <w:cnfStyle w:val="000000000000" w:firstRow="0" w:lastRow="0" w:firstColumn="0" w:lastColumn="0" w:oddVBand="0" w:evenVBand="0" w:oddHBand="0" w:evenHBand="0" w:firstRowFirstColumn="0" w:firstRowLastColumn="0" w:lastRowFirstColumn="0" w:lastRowLastColumn="0"/>
+            </w:pPr>
+            <w:r>
+              <w:t>Nombre de los colaboradores.</w:t>
+            </w:r>
+          </w:p>
           <w:p>
             <w:pPr>
               <w:pStyle w:val="Prrafodelista"/>
@@ -21430,7 +21640,6 @@
               <w:tabs>
                 <w:tab w:val="left" w:pos="709"/>
               </w:tabs>
-              <w:ind w:hanging="361"/>
               <w:jc w:val="both"/>
               <w:cnfStyle w:val="000000000000" w:firstRow="0" w:lastRow="0" w:firstColumn="0" w:lastColumn="0" w:oddVBand="0" w:evenVBand="0" w:oddHBand="0" w:evenHBand="0" w:firstRowFirstColumn="0" w:firstRowLastColumn="0" w:lastRowFirstColumn="0" w:lastRowLastColumn="0"/>
               <w:rPr>
@@ -21440,152 +21649,72 @@
             <w:proofErr w:type="spellStart"/>
             <w:r>
               <w:rPr>
-                <w:rFonts w:ascii="Verdana" w:eastAsia="Verdana" w:hAnsi="Verdana" w:cs="Verdana"/>
-              </w:rPr>
-              <w:t>Listado</w:t>
+                <w:color w:val="auto"/>
+              </w:rPr>
+              <w:t>Fecha</w:t>
             </w:r>
             <w:proofErr w:type="spellEnd"/>
             <w:r>
               <w:rPr>
-                <w:rFonts w:ascii="Verdana" w:eastAsia="Verdana" w:hAnsi="Verdana" w:cs="Verdana"/>
-              </w:rPr>
-              <w:t xml:space="preserve"> de </w:t>
+                <w:color w:val="auto"/>
+              </w:rPr>
+              <w:t xml:space="preserve"> del primer commit de </w:t>
             </w:r>
             <w:proofErr w:type="spellStart"/>
             <w:r>
               <w:rPr>
-                <w:rFonts w:ascii="Verdana" w:eastAsia="Verdana" w:hAnsi="Verdana" w:cs="Verdana"/>
-              </w:rPr>
-              <w:t>librerias</w:t>
+                <w:color w:val="auto"/>
+              </w:rPr>
+              <w:t>cada</w:t>
             </w:r>
             <w:proofErr w:type="spellEnd"/>
             <w:r>
               <w:rPr>
-                <w:rFonts w:ascii="Verdana" w:eastAsia="Verdana" w:hAnsi="Verdana" w:cs="Verdana"/>
+                <w:color w:val="auto"/>
               </w:rPr>
               <w:t xml:space="preserve"> </w:t>
             </w:r>
             <w:proofErr w:type="spellStart"/>
             <w:r>
               <w:rPr>
-                <w:rFonts w:ascii="Verdana" w:eastAsia="Verdana" w:hAnsi="Verdana" w:cs="Verdana"/>
-              </w:rPr>
-              <w:t>externas</w:t>
+                <w:color w:val="auto"/>
+              </w:rPr>
+              <w:t>colaborador</w:t>
             </w:r>
             <w:proofErr w:type="spellEnd"/>
             <w:r>
               <w:rPr>
-                <w:rFonts w:ascii="Verdana" w:eastAsia="Verdana" w:hAnsi="Verdana" w:cs="Verdana"/>
-              </w:rPr>
-              <w:t xml:space="preserve"> en el </w:t>
+                <w:color w:val="auto"/>
+              </w:rPr>
+              <w:t xml:space="preserve"> </w:t>
             </w:r>
             <w:proofErr w:type="spellStart"/>
             <w:r>
               <w:rPr>
-                <w:rFonts w:ascii="Verdana" w:eastAsia="Verdana" w:hAnsi="Verdana" w:cs="Verdana"/>
-              </w:rPr>
-              <w:t>proyecto</w:t>
+                <w:color w:val="auto"/>
+              </w:rPr>
+              <w:t>por</w:t>
             </w:r>
             <w:proofErr w:type="spellEnd"/>
-          </w:p>
-          <w:p>
-            <w:pPr>
-              <w:pStyle w:val="Prrafodelista"/>
-              <w:numPr>
-                <w:ilvl w:val="0"/>
-                <w:numId w:val="17"/>
-              </w:numPr>
-              <w:tabs>
-                <w:tab w:val="left" w:pos="709"/>
-              </w:tabs>
-              <w:ind w:hanging="361"/>
-              <w:jc w:val="both"/>
-              <w:cnfStyle w:val="000000000000" w:firstRow="0" w:lastRow="0" w:firstColumn="0" w:lastColumn="0" w:oddVBand="0" w:evenVBand="0" w:oddHBand="0" w:evenHBand="0" w:firstRowFirstColumn="0" w:firstRowLastColumn="0" w:lastRowFirstColumn="0" w:lastRowLastColumn="0"/>
-              <w:rPr>
-                <w:rFonts w:ascii="Verdana" w:eastAsia="Verdana" w:hAnsi="Verdana" w:cs="Verdana"/>
-              </w:rPr>
-            </w:pPr>
+            <w:r>
+              <w:rPr>
+                <w:color w:val="auto"/>
+              </w:rPr>
+              <w:t xml:space="preserve"> </w:t>
+            </w:r>
             <w:proofErr w:type="spellStart"/>
-            <w:r>
-              <w:rPr>
-                <w:rFonts w:ascii="Verdana" w:eastAsia="Verdana" w:hAnsi="Verdana" w:cs="Verdana"/>
-              </w:rPr>
-              <w:t>Listado</w:t>
+            <w:proofErr w:type="gramStart"/>
+            <w:r>
+              <w:rPr>
+                <w:color w:val="auto"/>
+              </w:rPr>
+              <w:t>rama</w:t>
             </w:r>
             <w:proofErr w:type="spellEnd"/>
-            <w:r>
-              <w:rPr>
-                <w:rFonts w:ascii="Verdana" w:eastAsia="Verdana" w:hAnsi="Verdana" w:cs="Verdana"/>
-              </w:rPr>
-              <w:t xml:space="preserve"> de </w:t>
-            </w:r>
-            <w:proofErr w:type="spellStart"/>
-            <w:r>
-              <w:rPr>
-                <w:rFonts w:ascii="Verdana" w:eastAsia="Verdana" w:hAnsi="Verdana" w:cs="Verdana"/>
-              </w:rPr>
-              <w:t>versiones</w:t>
-            </w:r>
-            <w:proofErr w:type="spellEnd"/>
-            <w:r>
-              <w:rPr>
-                <w:rFonts w:ascii="Verdana" w:eastAsia="Verdana" w:hAnsi="Verdana" w:cs="Verdana"/>
-              </w:rPr>
-              <w:t xml:space="preserve"> de </w:t>
-            </w:r>
-            <w:proofErr w:type="spellStart"/>
-            <w:r>
-              <w:rPr>
-                <w:rFonts w:ascii="Verdana" w:eastAsia="Verdana" w:hAnsi="Verdana" w:cs="Verdana"/>
-              </w:rPr>
-              <w:t>las</w:t>
-            </w:r>
-            <w:proofErr w:type="spellEnd"/>
-            <w:r>
-              <w:rPr>
-                <w:rFonts w:ascii="Verdana" w:eastAsia="Verdana" w:hAnsi="Verdana" w:cs="Verdana"/>
-              </w:rPr>
-              <w:t xml:space="preserve"> </w:t>
-            </w:r>
-            <w:proofErr w:type="spellStart"/>
-            <w:r>
-              <w:rPr>
-                <w:rFonts w:ascii="Verdana" w:eastAsia="Verdana" w:hAnsi="Verdana" w:cs="Verdana"/>
-              </w:rPr>
-              <w:t>librerias</w:t>
-            </w:r>
-            <w:proofErr w:type="spellEnd"/>
-            <w:r>
-              <w:rPr>
-                <w:rFonts w:ascii="Verdana" w:eastAsia="Verdana" w:hAnsi="Verdana" w:cs="Verdana"/>
-              </w:rPr>
-              <w:t xml:space="preserve"> </w:t>
-            </w:r>
-            <w:proofErr w:type="spellStart"/>
-            <w:r>
-              <w:rPr>
-                <w:rFonts w:ascii="Verdana" w:eastAsia="Verdana" w:hAnsi="Verdana" w:cs="Verdana"/>
-              </w:rPr>
-              <w:t>externas</w:t>
-            </w:r>
-            <w:proofErr w:type="spellEnd"/>
-            <w:r>
-              <w:rPr>
-                <w:rFonts w:ascii="Verdana" w:eastAsia="Verdana" w:hAnsi="Verdana" w:cs="Verdana"/>
-              </w:rPr>
-              <w:t xml:space="preserve"> en el </w:t>
-            </w:r>
-            <w:proofErr w:type="spellStart"/>
-            <w:r>
-              <w:rPr>
-                <w:rFonts w:ascii="Verdana" w:eastAsia="Verdana" w:hAnsi="Verdana" w:cs="Verdana"/>
-              </w:rPr>
-              <w:t>proyecto</w:t>
-            </w:r>
-            <w:proofErr w:type="spellEnd"/>
-            <w:r>
-              <w:rPr>
-                <w:rFonts w:ascii="Verdana" w:eastAsia="Verdana" w:hAnsi="Verdana" w:cs="Verdana"/>
+            <w:proofErr w:type="gramEnd"/>
+            <w:r>
+              <w:rPr>
+                <w:color w:val="auto"/>
               </w:rPr>
               <w:t>.</w:t>
             </w:r>
@@ -21613,52 +21742,6 @@
           <w:tab w:val="left" w:pos="709"/>
         </w:tabs>
         <w:ind w:left="1069"/>
-        <w:jc w:val="both"/>
-        <w:rPr>
-          <w:rFonts w:ascii="Verdana" w:eastAsia="Verdana" w:hAnsi="Verdana" w:cs="Verdana"/>
-        </w:rPr>
-      </w:pPr>
-    </w:p>
-    <w:p>
-      <w:pPr>
-        <w:pStyle w:val="Prrafodelista"/>
-        <w:numPr>
-          <w:ilvl w:val="0"/>
-          <w:numId w:val="14"/>
-        </w:numPr>
-        <w:tabs>
-          <w:tab w:val="left" w:pos="709"/>
-        </w:tabs>
-        <w:jc w:val="both"/>
-        <w:rPr>
-          <w:rFonts w:ascii="Verdana" w:eastAsia="Verdana" w:hAnsi="Verdana" w:cs="Verdana"/>
-          <w:lang w:val="es-PE"/>
-        </w:rPr>
-      </w:pPr>
-      <w:r>
-        <w:rPr>
-          <w:rFonts w:ascii="Verdana" w:eastAsia="Verdana" w:hAnsi="Verdana" w:cs="Verdana"/>
-          <w:lang w:val="es-PE"/>
-        </w:rPr>
-        <w:t>Reportes para el Gestor de la Configuración</w:t>
-      </w:r>
-    </w:p>
-    <w:p>
-      <w:pPr>
-        <w:tabs>
-          <w:tab w:val="left" w:pos="709"/>
-        </w:tabs>
-        <w:jc w:val="both"/>
-        <w:rPr>
-          <w:rFonts w:ascii="Verdana" w:eastAsia="Verdana" w:hAnsi="Verdana" w:cs="Verdana"/>
-        </w:rPr>
-      </w:pPr>
-    </w:p>
-    <w:p>
-      <w:pPr>
-        <w:tabs>
-          <w:tab w:val="left" w:pos="709"/>
-        </w:tabs>
         <w:jc w:val="both"/>
         <w:rPr>
           <w:rFonts w:ascii="Verdana" w:eastAsia="Verdana" w:hAnsi="Verdana" w:cs="Verdana"/>
@@ -21752,7 +21835,7 @@
               <w:rPr>
                 <w:rFonts w:ascii="Verdana" w:eastAsia="Verdana" w:hAnsi="Verdana" w:cs="Verdana"/>
               </w:rPr>
-              <w:t>RGC-006</w:t>
+              <w:t>RD-007</w:t>
             </w:r>
           </w:p>
         </w:tc>
@@ -21787,7 +21870,21 @@
               <w:rPr>
                 <w:rFonts w:ascii="Verdana" w:eastAsia="Verdana" w:hAnsi="Verdana" w:cs="Verdana"/>
               </w:rPr>
-              <w:t>Autor</w:t>
+              <w:t>Tipo</w:t>
+            </w:r>
+            <w:proofErr w:type="spellEnd"/>
+            <w:r>
+              <w:rPr>
+                <w:rFonts w:ascii="Verdana" w:eastAsia="Verdana" w:hAnsi="Verdana" w:cs="Verdana"/>
+              </w:rPr>
+              <w:t xml:space="preserve"> de </w:t>
+            </w:r>
+            <w:proofErr w:type="spellStart"/>
+            <w:r>
+              <w:rPr>
+                <w:rFonts w:ascii="Verdana" w:eastAsia="Verdana" w:hAnsi="Verdana" w:cs="Verdana"/>
+              </w:rPr>
+              <w:t>reporte</w:t>
             </w:r>
             <w:proofErr w:type="spellEnd"/>
           </w:p>
@@ -21810,22 +21907,30 @@
               </w:rPr>
             </w:pPr>
             <w:r>
-              <w:t>FISUM</w:t>
-            </w:r>
+              <w:rPr>
+                <w:rFonts w:ascii="Verdana" w:eastAsia="Verdana" w:hAnsi="Verdana" w:cs="Verdana"/>
+              </w:rPr>
+              <w:t xml:space="preserve">Auditoria de la </w:t>
+            </w:r>
+            <w:proofErr w:type="spellStart"/>
+            <w:r>
+              <w:rPr>
+                <w:rFonts w:ascii="Verdana" w:eastAsia="Verdana" w:hAnsi="Verdana" w:cs="Verdana"/>
+              </w:rPr>
+              <w:t>Configuración</w:t>
+            </w:r>
+            <w:proofErr w:type="spellEnd"/>
           </w:p>
         </w:tc>
       </w:tr>
       <w:tr>
         <w:trPr>
-          <w:trHeight w:val="256"/>
+          <w:trHeight w:val="240"/>
         </w:trPr>
         <w:tc>
           <w:tcPr>
             <w:cnfStyle w:val="001000000000" w:firstRow="0" w:lastRow="0" w:firstColumn="1" w:lastColumn="0" w:oddVBand="0" w:evenVBand="0" w:oddHBand="0" w:evenHBand="0" w:firstRowFirstColumn="0" w:firstRowLastColumn="0" w:lastRowFirstColumn="0" w:lastRowLastColumn="0"/>
             <w:tcW w:w="2760" w:type="dxa"/>
-            <w:tcBorders>
-              <w:left w:val="none" w:sz="0" w:space="0" w:color="auto"/>
-            </w:tcBorders>
           </w:tcPr>
           <w:p>
             <w:pPr>
@@ -21844,7 +21949,7 @@
               <w:rPr>
                 <w:rFonts w:ascii="Verdana" w:eastAsia="Verdana" w:hAnsi="Verdana" w:cs="Verdana"/>
               </w:rPr>
-              <w:t>Titulo</w:t>
+              <w:t>Autor</w:t>
             </w:r>
             <w:proofErr w:type="spellEnd"/>
           </w:p>
@@ -21866,61 +21971,11 @@
                 <w:rFonts w:ascii="Verdana" w:eastAsia="Verdana" w:hAnsi="Verdana" w:cs="Verdana"/>
               </w:rPr>
             </w:pPr>
-            <w:proofErr w:type="spellStart"/>
-            <w:r>
-              <w:rPr>
-                <w:rFonts w:ascii="Verdana" w:eastAsia="Verdana" w:hAnsi="Verdana" w:cs="Verdana"/>
-              </w:rPr>
-              <w:t>Historial</w:t>
-            </w:r>
-            <w:proofErr w:type="spellEnd"/>
-            <w:r>
-              <w:rPr>
-                <w:rFonts w:ascii="Verdana" w:eastAsia="Verdana" w:hAnsi="Verdana" w:cs="Verdana"/>
-              </w:rPr>
-              <w:t xml:space="preserve"> de solitude de </w:t>
-            </w:r>
-            <w:proofErr w:type="spellStart"/>
-            <w:r>
-              <w:rPr>
-                <w:rFonts w:ascii="Verdana" w:eastAsia="Verdana" w:hAnsi="Verdana" w:cs="Verdana"/>
-              </w:rPr>
-              <w:t>cambios</w:t>
-            </w:r>
-            <w:proofErr w:type="spellEnd"/>
-            <w:r>
-              <w:rPr>
-                <w:rFonts w:ascii="Verdana" w:eastAsia="Verdana" w:hAnsi="Verdana" w:cs="Verdana"/>
-              </w:rPr>
-              <w:t xml:space="preserve"> </w:t>
-            </w:r>
-            <w:proofErr w:type="spellStart"/>
-            <w:r>
-              <w:rPr>
-                <w:rFonts w:ascii="Verdana" w:eastAsia="Verdana" w:hAnsi="Verdana" w:cs="Verdana"/>
-              </w:rPr>
-              <w:t>rechazadas</w:t>
-            </w:r>
-            <w:proofErr w:type="spellEnd"/>
-            <w:r>
-              <w:rPr>
-                <w:rFonts w:ascii="Verdana" w:eastAsia="Verdana" w:hAnsi="Verdana" w:cs="Verdana"/>
-              </w:rPr>
-              <w:t xml:space="preserve"> en un period de </w:t>
-            </w:r>
-            <w:proofErr w:type="spellStart"/>
-            <w:r>
-              <w:rPr>
-                <w:rFonts w:ascii="Verdana" w:eastAsia="Verdana" w:hAnsi="Verdana" w:cs="Verdana"/>
-              </w:rPr>
-              <w:t>tiempo</w:t>
-            </w:r>
-            <w:proofErr w:type="spellEnd"/>
-            <w:r>
-              <w:rPr>
-                <w:rFonts w:ascii="Verdana" w:eastAsia="Verdana" w:hAnsi="Verdana" w:cs="Verdana"/>
-              </w:rPr>
-              <w:t xml:space="preserve"> dado</w:t>
+            <w:r>
+              <w:rPr>
+                <w:rFonts w:ascii="Verdana" w:eastAsia="Verdana" w:hAnsi="Verdana" w:cs="Verdana"/>
+              </w:rPr>
+              <w:t>FISUM</w:t>
             </w:r>
           </w:p>
         </w:tc>
@@ -21955,6 +22010,2078 @@
               <w:rPr>
                 <w:rFonts w:ascii="Verdana" w:eastAsia="Verdana" w:hAnsi="Verdana" w:cs="Verdana"/>
               </w:rPr>
+              <w:t>Nombre</w:t>
+            </w:r>
+            <w:proofErr w:type="spellEnd"/>
+            <w:r>
+              <w:rPr>
+                <w:rFonts w:ascii="Verdana" w:eastAsia="Verdana" w:hAnsi="Verdana" w:cs="Verdana"/>
+              </w:rPr>
+              <w:t xml:space="preserve"> del </w:t>
+            </w:r>
+            <w:proofErr w:type="spellStart"/>
+            <w:r>
+              <w:rPr>
+                <w:rFonts w:ascii="Verdana" w:eastAsia="Verdana" w:hAnsi="Verdana" w:cs="Verdana"/>
+              </w:rPr>
+              <w:t>reporte</w:t>
+            </w:r>
+            <w:proofErr w:type="spellEnd"/>
+          </w:p>
+        </w:tc>
+        <w:tc>
+          <w:tcPr>
+            <w:tcW w:w="6195" w:type="dxa"/>
+          </w:tcPr>
+          <w:p>
+            <w:pPr>
+              <w:pStyle w:val="Prrafodelista"/>
+              <w:tabs>
+                <w:tab w:val="left" w:pos="709"/>
+              </w:tabs>
+              <w:ind w:left="0"/>
+              <w:jc w:val="both"/>
+              <w:cnfStyle w:val="000000100000" w:firstRow="0" w:lastRow="0" w:firstColumn="0" w:lastColumn="0" w:oddVBand="0" w:evenVBand="0" w:oddHBand="1" w:evenHBand="0" w:firstRowFirstColumn="0" w:firstRowLastColumn="0" w:lastRowFirstColumn="0" w:lastRowLastColumn="0"/>
+              <w:rPr>
+                <w:rFonts w:ascii="Verdana" w:eastAsia="Verdana" w:hAnsi="Verdana" w:cs="Verdana"/>
+              </w:rPr>
+            </w:pPr>
+            <w:proofErr w:type="spellStart"/>
+            <w:r>
+              <w:rPr>
+                <w:rFonts w:ascii="Verdana" w:eastAsia="Verdana" w:hAnsi="Verdana" w:cs="Verdana"/>
+              </w:rPr>
+              <w:t>Reporte</w:t>
+            </w:r>
+            <w:proofErr w:type="spellEnd"/>
+            <w:r>
+              <w:rPr>
+                <w:rFonts w:ascii="Verdana" w:eastAsia="Verdana" w:hAnsi="Verdana" w:cs="Verdana"/>
+              </w:rPr>
+              <w:t xml:space="preserve"> de </w:t>
+            </w:r>
+            <w:proofErr w:type="spellStart"/>
+            <w:r>
+              <w:rPr>
+                <w:rFonts w:ascii="Verdana" w:eastAsia="Verdana" w:hAnsi="Verdana" w:cs="Verdana"/>
+              </w:rPr>
+              <w:t>versiones</w:t>
+            </w:r>
+            <w:proofErr w:type="spellEnd"/>
+            <w:r>
+              <w:rPr>
+                <w:rFonts w:ascii="Verdana" w:eastAsia="Verdana" w:hAnsi="Verdana" w:cs="Verdana"/>
+              </w:rPr>
+              <w:t xml:space="preserve"> de </w:t>
+            </w:r>
+            <w:proofErr w:type="spellStart"/>
+            <w:r>
+              <w:rPr>
+                <w:rFonts w:ascii="Verdana" w:eastAsia="Verdana" w:hAnsi="Verdana" w:cs="Verdana"/>
+              </w:rPr>
+              <w:t>librerias</w:t>
+            </w:r>
+            <w:proofErr w:type="spellEnd"/>
+            <w:r>
+              <w:rPr>
+                <w:rFonts w:ascii="Verdana" w:eastAsia="Verdana" w:hAnsi="Verdana" w:cs="Verdana"/>
+              </w:rPr>
+              <w:t xml:space="preserve"> </w:t>
+            </w:r>
+            <w:proofErr w:type="spellStart"/>
+            <w:r>
+              <w:rPr>
+                <w:rFonts w:ascii="Verdana" w:eastAsia="Verdana" w:hAnsi="Verdana" w:cs="Verdana"/>
+              </w:rPr>
+              <w:t>externas</w:t>
+            </w:r>
+            <w:proofErr w:type="spellEnd"/>
+            <w:r>
+              <w:rPr>
+                <w:rFonts w:ascii="Verdana" w:eastAsia="Verdana" w:hAnsi="Verdana" w:cs="Verdana"/>
+              </w:rPr>
+              <w:t xml:space="preserve"> en el </w:t>
+            </w:r>
+            <w:proofErr w:type="spellStart"/>
+            <w:r>
+              <w:rPr>
+                <w:rFonts w:ascii="Verdana" w:eastAsia="Verdana" w:hAnsi="Verdana" w:cs="Verdana"/>
+              </w:rPr>
+              <w:t>proyecto</w:t>
+            </w:r>
+            <w:proofErr w:type="spellEnd"/>
+          </w:p>
+        </w:tc>
+      </w:tr>
+      <w:tr>
+        <w:trPr>
+          <w:trHeight w:val="256"/>
+        </w:trPr>
+        <w:tc>
+          <w:tcPr>
+            <w:cnfStyle w:val="001000000000" w:firstRow="0" w:lastRow="0" w:firstColumn="1" w:lastColumn="0" w:oddVBand="0" w:evenVBand="0" w:oddHBand="0" w:evenHBand="0" w:firstRowFirstColumn="0" w:firstRowLastColumn="0" w:lastRowFirstColumn="0" w:lastRowLastColumn="0"/>
+            <w:tcW w:w="2760" w:type="dxa"/>
+            <w:tcBorders>
+              <w:left w:val="none" w:sz="0" w:space="0" w:color="auto"/>
+            </w:tcBorders>
+          </w:tcPr>
+          <w:p>
+            <w:pPr>
+              <w:pStyle w:val="Prrafodelista"/>
+              <w:tabs>
+                <w:tab w:val="left" w:pos="709"/>
+              </w:tabs>
+              <w:ind w:left="0"/>
+              <w:jc w:val="both"/>
+              <w:rPr>
+                <w:rFonts w:ascii="Verdana" w:eastAsia="Verdana" w:hAnsi="Verdana" w:cs="Verdana"/>
+              </w:rPr>
+            </w:pPr>
+            <w:proofErr w:type="spellStart"/>
+            <w:r>
+              <w:rPr>
+                <w:rFonts w:ascii="Verdana" w:eastAsia="Verdana" w:hAnsi="Verdana" w:cs="Verdana"/>
+              </w:rPr>
+              <w:t>Proposito</w:t>
+            </w:r>
+            <w:proofErr w:type="spellEnd"/>
+          </w:p>
+        </w:tc>
+        <w:tc>
+          <w:tcPr>
+            <w:tcW w:w="6195" w:type="dxa"/>
+          </w:tcPr>
+          <w:p>
+            <w:pPr>
+              <w:pStyle w:val="Prrafodelista"/>
+              <w:tabs>
+                <w:tab w:val="left" w:pos="709"/>
+              </w:tabs>
+              <w:ind w:left="0"/>
+              <w:jc w:val="both"/>
+              <w:cnfStyle w:val="000000000000" w:firstRow="0" w:lastRow="0" w:firstColumn="0" w:lastColumn="0" w:oddVBand="0" w:evenVBand="0" w:oddHBand="0" w:evenHBand="0" w:firstRowFirstColumn="0" w:firstRowLastColumn="0" w:lastRowFirstColumn="0" w:lastRowLastColumn="0"/>
+              <w:rPr>
+                <w:rFonts w:ascii="Verdana" w:eastAsia="Verdana" w:hAnsi="Verdana" w:cs="Verdana"/>
+              </w:rPr>
+            </w:pPr>
+            <w:r>
+              <w:rPr>
+                <w:rFonts w:ascii="Verdana" w:eastAsia="Verdana" w:hAnsi="Verdana" w:cs="Verdana"/>
+              </w:rPr>
+              <w:t xml:space="preserve">Para </w:t>
+            </w:r>
+            <w:proofErr w:type="spellStart"/>
+            <w:r>
+              <w:rPr>
+                <w:rFonts w:ascii="Verdana" w:eastAsia="Verdana" w:hAnsi="Verdana" w:cs="Verdana"/>
+              </w:rPr>
+              <w:t>que</w:t>
+            </w:r>
+            <w:proofErr w:type="spellEnd"/>
+            <w:r>
+              <w:rPr>
+                <w:rFonts w:ascii="Verdana" w:eastAsia="Verdana" w:hAnsi="Verdana" w:cs="Verdana"/>
+              </w:rPr>
+              <w:t xml:space="preserve"> los </w:t>
+            </w:r>
+            <w:proofErr w:type="spellStart"/>
+            <w:r>
+              <w:rPr>
+                <w:rFonts w:ascii="Verdana" w:eastAsia="Verdana" w:hAnsi="Verdana" w:cs="Verdana"/>
+              </w:rPr>
+              <w:t>desarrolladores</w:t>
+            </w:r>
+            <w:proofErr w:type="spellEnd"/>
+            <w:r>
+              <w:rPr>
+                <w:rFonts w:ascii="Verdana" w:eastAsia="Verdana" w:hAnsi="Verdana" w:cs="Verdana"/>
+              </w:rPr>
+              <w:t xml:space="preserve"> </w:t>
+            </w:r>
+            <w:proofErr w:type="spellStart"/>
+            <w:r>
+              <w:rPr>
+                <w:rFonts w:ascii="Verdana" w:eastAsia="Verdana" w:hAnsi="Verdana" w:cs="Verdana"/>
+              </w:rPr>
+              <w:t>puedan</w:t>
+            </w:r>
+            <w:proofErr w:type="spellEnd"/>
+            <w:r>
+              <w:rPr>
+                <w:rFonts w:ascii="Verdana" w:eastAsia="Verdana" w:hAnsi="Verdana" w:cs="Verdana"/>
+              </w:rPr>
+              <w:t xml:space="preserve"> </w:t>
+            </w:r>
+            <w:proofErr w:type="spellStart"/>
+            <w:r>
+              <w:rPr>
+                <w:rFonts w:ascii="Verdana" w:eastAsia="Verdana" w:hAnsi="Verdana" w:cs="Verdana"/>
+              </w:rPr>
+              <w:t>usar</w:t>
+            </w:r>
+            <w:proofErr w:type="spellEnd"/>
+            <w:r>
+              <w:rPr>
+                <w:rFonts w:ascii="Verdana" w:eastAsia="Verdana" w:hAnsi="Verdana" w:cs="Verdana"/>
+              </w:rPr>
+              <w:t xml:space="preserve"> </w:t>
+            </w:r>
+            <w:proofErr w:type="spellStart"/>
+            <w:r>
+              <w:rPr>
+                <w:rFonts w:ascii="Verdana" w:eastAsia="Verdana" w:hAnsi="Verdana" w:cs="Verdana"/>
+              </w:rPr>
+              <w:t>nuevas</w:t>
+            </w:r>
+            <w:proofErr w:type="spellEnd"/>
+            <w:r>
+              <w:rPr>
+                <w:rFonts w:ascii="Verdana" w:eastAsia="Verdana" w:hAnsi="Verdana" w:cs="Verdana"/>
+              </w:rPr>
+              <w:t xml:space="preserve"> </w:t>
+            </w:r>
+            <w:proofErr w:type="spellStart"/>
+            <w:r>
+              <w:rPr>
+                <w:rFonts w:ascii="Verdana" w:eastAsia="Verdana" w:hAnsi="Verdana" w:cs="Verdana"/>
+              </w:rPr>
+              <w:t>librerias</w:t>
+            </w:r>
+            <w:proofErr w:type="spellEnd"/>
+            <w:r>
+              <w:rPr>
+                <w:rFonts w:ascii="Verdana" w:eastAsia="Verdana" w:hAnsi="Verdana" w:cs="Verdana"/>
+              </w:rPr>
+              <w:t xml:space="preserve"> en el </w:t>
+            </w:r>
+            <w:proofErr w:type="spellStart"/>
+            <w:r>
+              <w:rPr>
+                <w:rFonts w:ascii="Verdana" w:eastAsia="Verdana" w:hAnsi="Verdana" w:cs="Verdana"/>
+              </w:rPr>
+              <w:t>proyecto</w:t>
+            </w:r>
+            <w:proofErr w:type="spellEnd"/>
+            <w:r>
+              <w:rPr>
+                <w:rFonts w:ascii="Verdana" w:eastAsia="Verdana" w:hAnsi="Verdana" w:cs="Verdana"/>
+              </w:rPr>
+              <w:t xml:space="preserve">, </w:t>
+            </w:r>
+            <w:proofErr w:type="spellStart"/>
+            <w:r>
+              <w:rPr>
+                <w:rFonts w:ascii="Verdana" w:eastAsia="Verdana" w:hAnsi="Verdana" w:cs="Verdana"/>
+              </w:rPr>
+              <w:t>necesitan</w:t>
+            </w:r>
+            <w:proofErr w:type="spellEnd"/>
+            <w:r>
+              <w:rPr>
+                <w:rFonts w:ascii="Verdana" w:eastAsia="Verdana" w:hAnsi="Verdana" w:cs="Verdana"/>
+              </w:rPr>
+              <w:t xml:space="preserve"> saber </w:t>
+            </w:r>
+            <w:proofErr w:type="spellStart"/>
+            <w:r>
+              <w:rPr>
+                <w:rFonts w:ascii="Verdana" w:eastAsia="Verdana" w:hAnsi="Verdana" w:cs="Verdana"/>
+              </w:rPr>
+              <w:t>las</w:t>
+            </w:r>
+            <w:proofErr w:type="spellEnd"/>
+            <w:r>
+              <w:rPr>
+                <w:rFonts w:ascii="Verdana" w:eastAsia="Verdana" w:hAnsi="Verdana" w:cs="Verdana"/>
+              </w:rPr>
+              <w:t xml:space="preserve"> </w:t>
+            </w:r>
+            <w:proofErr w:type="spellStart"/>
+            <w:r>
+              <w:rPr>
+                <w:rFonts w:ascii="Verdana" w:eastAsia="Verdana" w:hAnsi="Verdana" w:cs="Verdana"/>
+              </w:rPr>
+              <w:t>que</w:t>
+            </w:r>
+            <w:proofErr w:type="spellEnd"/>
+            <w:r>
+              <w:rPr>
+                <w:rFonts w:ascii="Verdana" w:eastAsia="Verdana" w:hAnsi="Verdana" w:cs="Verdana"/>
+              </w:rPr>
+              <w:t xml:space="preserve"> </w:t>
+            </w:r>
+            <w:proofErr w:type="spellStart"/>
+            <w:r>
+              <w:rPr>
+                <w:rFonts w:ascii="Verdana" w:eastAsia="Verdana" w:hAnsi="Verdana" w:cs="Verdana"/>
+              </w:rPr>
+              <w:t>ya</w:t>
+            </w:r>
+            <w:proofErr w:type="spellEnd"/>
+            <w:r>
+              <w:rPr>
+                <w:rFonts w:ascii="Verdana" w:eastAsia="Verdana" w:hAnsi="Verdana" w:cs="Verdana"/>
+              </w:rPr>
+              <w:t xml:space="preserve"> se </w:t>
+            </w:r>
+            <w:proofErr w:type="spellStart"/>
+            <w:r>
+              <w:rPr>
+                <w:rFonts w:ascii="Verdana" w:eastAsia="Verdana" w:hAnsi="Verdana" w:cs="Verdana"/>
+              </w:rPr>
+              <w:t>usan</w:t>
+            </w:r>
+            <w:proofErr w:type="spellEnd"/>
+            <w:r>
+              <w:rPr>
+                <w:rFonts w:ascii="Verdana" w:eastAsia="Verdana" w:hAnsi="Verdana" w:cs="Verdana"/>
+              </w:rPr>
+              <w:t xml:space="preserve"> </w:t>
+            </w:r>
+            <w:proofErr w:type="spellStart"/>
+            <w:r>
+              <w:rPr>
+                <w:rFonts w:ascii="Verdana" w:eastAsia="Verdana" w:hAnsi="Verdana" w:cs="Verdana"/>
+              </w:rPr>
+              <w:t>para</w:t>
+            </w:r>
+            <w:proofErr w:type="spellEnd"/>
+            <w:r>
+              <w:rPr>
+                <w:rFonts w:ascii="Verdana" w:eastAsia="Verdana" w:hAnsi="Verdana" w:cs="Verdana"/>
+              </w:rPr>
+              <w:t xml:space="preserve"> </w:t>
+            </w:r>
+            <w:proofErr w:type="spellStart"/>
+            <w:r>
+              <w:rPr>
+                <w:rFonts w:ascii="Verdana" w:eastAsia="Verdana" w:hAnsi="Verdana" w:cs="Verdana"/>
+              </w:rPr>
+              <w:t>tener</w:t>
+            </w:r>
+            <w:proofErr w:type="spellEnd"/>
+            <w:r>
+              <w:rPr>
+                <w:rFonts w:ascii="Verdana" w:eastAsia="Verdana" w:hAnsi="Verdana" w:cs="Verdana"/>
+              </w:rPr>
+              <w:t xml:space="preserve"> </w:t>
+            </w:r>
+            <w:proofErr w:type="spellStart"/>
+            <w:r>
+              <w:rPr>
+                <w:rFonts w:ascii="Verdana" w:eastAsia="Verdana" w:hAnsi="Verdana" w:cs="Verdana"/>
+              </w:rPr>
+              <w:t>encuenta</w:t>
+            </w:r>
+            <w:proofErr w:type="spellEnd"/>
+            <w:r>
+              <w:rPr>
+                <w:rFonts w:ascii="Verdana" w:eastAsia="Verdana" w:hAnsi="Verdana" w:cs="Verdana"/>
+              </w:rPr>
+              <w:t xml:space="preserve"> la </w:t>
+            </w:r>
+            <w:proofErr w:type="spellStart"/>
+            <w:r>
+              <w:rPr>
+                <w:rFonts w:ascii="Verdana" w:eastAsia="Verdana" w:hAnsi="Verdana" w:cs="Verdana"/>
+              </w:rPr>
+              <w:t>compatibilidad</w:t>
+            </w:r>
+            <w:proofErr w:type="spellEnd"/>
+            <w:r>
+              <w:rPr>
+                <w:rFonts w:ascii="Verdana" w:eastAsia="Verdana" w:hAnsi="Verdana" w:cs="Verdana"/>
+              </w:rPr>
+              <w:t xml:space="preserve"> entre </w:t>
+            </w:r>
+            <w:proofErr w:type="spellStart"/>
+            <w:r>
+              <w:rPr>
+                <w:rFonts w:ascii="Verdana" w:eastAsia="Verdana" w:hAnsi="Verdana" w:cs="Verdana"/>
+              </w:rPr>
+              <w:t>ellas</w:t>
+            </w:r>
+            <w:proofErr w:type="spellEnd"/>
+            <w:r>
+              <w:rPr>
+                <w:rFonts w:ascii="Verdana" w:eastAsia="Verdana" w:hAnsi="Verdana" w:cs="Verdana"/>
+              </w:rPr>
+              <w:t>.</w:t>
+            </w:r>
+          </w:p>
+        </w:tc>
+      </w:tr>
+      <w:tr>
+        <w:trPr>
+          <w:cnfStyle w:val="000000100000" w:firstRow="0" w:lastRow="0" w:firstColumn="0" w:lastColumn="0" w:oddVBand="0" w:evenVBand="0" w:oddHBand="1" w:evenHBand="0" w:firstRowFirstColumn="0" w:firstRowLastColumn="0" w:lastRowFirstColumn="0" w:lastRowLastColumn="0"/>
+          <w:trHeight w:val="256"/>
+        </w:trPr>
+        <w:tc>
+          <w:tcPr>
+            <w:cnfStyle w:val="001000000000" w:firstRow="0" w:lastRow="0" w:firstColumn="1" w:lastColumn="0" w:oddVBand="0" w:evenVBand="0" w:oddHBand="0" w:evenHBand="0" w:firstRowFirstColumn="0" w:firstRowLastColumn="0" w:lastRowFirstColumn="0" w:lastRowLastColumn="0"/>
+            <w:tcW w:w="2760" w:type="dxa"/>
+            <w:tcBorders>
+              <w:left w:val="none" w:sz="0" w:space="0" w:color="auto"/>
+            </w:tcBorders>
+          </w:tcPr>
+          <w:p>
+            <w:pPr>
+              <w:pStyle w:val="Prrafodelista"/>
+              <w:tabs>
+                <w:tab w:val="left" w:pos="709"/>
+              </w:tabs>
+              <w:ind w:left="0"/>
+              <w:jc w:val="both"/>
+              <w:rPr>
+                <w:rFonts w:ascii="Verdana" w:eastAsia="Verdana" w:hAnsi="Verdana" w:cs="Verdana"/>
+              </w:rPr>
+            </w:pPr>
+            <w:proofErr w:type="spellStart"/>
+            <w:r>
+              <w:rPr>
+                <w:rFonts w:ascii="Verdana" w:eastAsia="Verdana" w:hAnsi="Verdana" w:cs="Verdana"/>
+              </w:rPr>
+              <w:t>Entradas</w:t>
+            </w:r>
+            <w:proofErr w:type="spellEnd"/>
+          </w:p>
+        </w:tc>
+        <w:tc>
+          <w:tcPr>
+            <w:tcW w:w="6195" w:type="dxa"/>
+          </w:tcPr>
+          <w:p>
+            <w:pPr>
+              <w:widowControl w:val="0"/>
+              <w:numPr>
+                <w:ilvl w:val="0"/>
+                <w:numId w:val="16"/>
+              </w:numPr>
+              <w:ind w:hanging="360"/>
+              <w:contextualSpacing/>
+              <w:cnfStyle w:val="000000100000" w:firstRow="0" w:lastRow="0" w:firstColumn="0" w:lastColumn="0" w:oddVBand="0" w:evenVBand="0" w:oddHBand="1" w:evenHBand="0" w:firstRowFirstColumn="0" w:firstRowLastColumn="0" w:lastRowFirstColumn="0" w:lastRowLastColumn="0"/>
+            </w:pPr>
+            <w:r>
+              <w:t>Id del proyecto</w:t>
+            </w:r>
+          </w:p>
+          <w:p>
+            <w:pPr>
+              <w:pStyle w:val="Prrafodelista"/>
+              <w:numPr>
+                <w:ilvl w:val="0"/>
+                <w:numId w:val="16"/>
+              </w:numPr>
+              <w:tabs>
+                <w:tab w:val="left" w:pos="709"/>
+              </w:tabs>
+              <w:ind w:hanging="361"/>
+              <w:jc w:val="both"/>
+              <w:cnfStyle w:val="000000100000" w:firstRow="0" w:lastRow="0" w:firstColumn="0" w:lastColumn="0" w:oddVBand="0" w:evenVBand="0" w:oddHBand="1" w:evenHBand="0" w:firstRowFirstColumn="0" w:firstRowLastColumn="0" w:lastRowFirstColumn="0" w:lastRowLastColumn="0"/>
+              <w:rPr>
+                <w:rFonts w:ascii="Verdana" w:eastAsia="Verdana" w:hAnsi="Verdana" w:cs="Verdana"/>
+              </w:rPr>
+            </w:pPr>
+            <w:proofErr w:type="spellStart"/>
+            <w:r>
+              <w:t>Accesos</w:t>
+            </w:r>
+            <w:proofErr w:type="spellEnd"/>
+            <w:r>
+              <w:t xml:space="preserve"> al </w:t>
+            </w:r>
+            <w:proofErr w:type="spellStart"/>
+            <w:r>
+              <w:t>repositorio</w:t>
+            </w:r>
+            <w:proofErr w:type="spellEnd"/>
+          </w:p>
+        </w:tc>
+      </w:tr>
+      <w:tr>
+        <w:trPr>
+          <w:trHeight w:val="272"/>
+        </w:trPr>
+        <w:tc>
+          <w:tcPr>
+            <w:cnfStyle w:val="001000000000" w:firstRow="0" w:lastRow="0" w:firstColumn="1" w:lastColumn="0" w:oddVBand="0" w:evenVBand="0" w:oddHBand="0" w:evenHBand="0" w:firstRowFirstColumn="0" w:firstRowLastColumn="0" w:lastRowFirstColumn="0" w:lastRowLastColumn="0"/>
+            <w:tcW w:w="2760" w:type="dxa"/>
+            <w:tcBorders>
+              <w:left w:val="none" w:sz="0" w:space="0" w:color="auto"/>
+              <w:bottom w:val="none" w:sz="0" w:space="0" w:color="auto"/>
+            </w:tcBorders>
+          </w:tcPr>
+          <w:p>
+            <w:pPr>
+              <w:pStyle w:val="Prrafodelista"/>
+              <w:tabs>
+                <w:tab w:val="left" w:pos="709"/>
+              </w:tabs>
+              <w:ind w:left="0"/>
+              <w:jc w:val="both"/>
+              <w:rPr>
+                <w:rFonts w:ascii="Verdana" w:eastAsia="Verdana" w:hAnsi="Verdana" w:cs="Verdana"/>
+              </w:rPr>
+            </w:pPr>
+            <w:proofErr w:type="spellStart"/>
+            <w:r>
+              <w:rPr>
+                <w:rFonts w:ascii="Verdana" w:eastAsia="Verdana" w:hAnsi="Verdana" w:cs="Verdana"/>
+              </w:rPr>
+              <w:t>Salidas</w:t>
+            </w:r>
+            <w:proofErr w:type="spellEnd"/>
+          </w:p>
+        </w:tc>
+        <w:tc>
+          <w:tcPr>
+            <w:tcW w:w="6195" w:type="dxa"/>
+          </w:tcPr>
+          <w:p>
+            <w:pPr>
+              <w:pStyle w:val="Prrafodelista"/>
+              <w:numPr>
+                <w:ilvl w:val="0"/>
+                <w:numId w:val="17"/>
+              </w:numPr>
+              <w:tabs>
+                <w:tab w:val="left" w:pos="709"/>
+              </w:tabs>
+              <w:ind w:hanging="361"/>
+              <w:jc w:val="both"/>
+              <w:cnfStyle w:val="000000000000" w:firstRow="0" w:lastRow="0" w:firstColumn="0" w:lastColumn="0" w:oddVBand="0" w:evenVBand="0" w:oddHBand="0" w:evenHBand="0" w:firstRowFirstColumn="0" w:firstRowLastColumn="0" w:lastRowFirstColumn="0" w:lastRowLastColumn="0"/>
+              <w:rPr>
+                <w:rFonts w:ascii="Verdana" w:eastAsia="Verdana" w:hAnsi="Verdana" w:cs="Verdana"/>
+              </w:rPr>
+            </w:pPr>
+            <w:proofErr w:type="spellStart"/>
+            <w:r>
+              <w:rPr>
+                <w:rFonts w:ascii="Verdana" w:eastAsia="Verdana" w:hAnsi="Verdana" w:cs="Verdana"/>
+              </w:rPr>
+              <w:t>Listado</w:t>
+            </w:r>
+            <w:proofErr w:type="spellEnd"/>
+            <w:r>
+              <w:rPr>
+                <w:rFonts w:ascii="Verdana" w:eastAsia="Verdana" w:hAnsi="Verdana" w:cs="Verdana"/>
+              </w:rPr>
+              <w:t xml:space="preserve"> de </w:t>
+            </w:r>
+            <w:proofErr w:type="spellStart"/>
+            <w:r>
+              <w:rPr>
+                <w:rFonts w:ascii="Verdana" w:eastAsia="Verdana" w:hAnsi="Verdana" w:cs="Verdana"/>
+              </w:rPr>
+              <w:t>librerias</w:t>
+            </w:r>
+            <w:proofErr w:type="spellEnd"/>
+            <w:r>
+              <w:rPr>
+                <w:rFonts w:ascii="Verdana" w:eastAsia="Verdana" w:hAnsi="Verdana" w:cs="Verdana"/>
+              </w:rPr>
+              <w:t xml:space="preserve"> </w:t>
+            </w:r>
+            <w:proofErr w:type="spellStart"/>
+            <w:r>
+              <w:rPr>
+                <w:rFonts w:ascii="Verdana" w:eastAsia="Verdana" w:hAnsi="Verdana" w:cs="Verdana"/>
+              </w:rPr>
+              <w:t>externas</w:t>
+            </w:r>
+            <w:proofErr w:type="spellEnd"/>
+            <w:r>
+              <w:rPr>
+                <w:rFonts w:ascii="Verdana" w:eastAsia="Verdana" w:hAnsi="Verdana" w:cs="Verdana"/>
+              </w:rPr>
+              <w:t xml:space="preserve"> en el </w:t>
+            </w:r>
+            <w:proofErr w:type="spellStart"/>
+            <w:r>
+              <w:rPr>
+                <w:rFonts w:ascii="Verdana" w:eastAsia="Verdana" w:hAnsi="Verdana" w:cs="Verdana"/>
+              </w:rPr>
+              <w:t>proyecto</w:t>
+            </w:r>
+            <w:proofErr w:type="spellEnd"/>
+          </w:p>
+          <w:p>
+            <w:pPr>
+              <w:pStyle w:val="Prrafodelista"/>
+              <w:numPr>
+                <w:ilvl w:val="0"/>
+                <w:numId w:val="17"/>
+              </w:numPr>
+              <w:tabs>
+                <w:tab w:val="left" w:pos="709"/>
+              </w:tabs>
+              <w:ind w:hanging="361"/>
+              <w:jc w:val="both"/>
+              <w:cnfStyle w:val="000000000000" w:firstRow="0" w:lastRow="0" w:firstColumn="0" w:lastColumn="0" w:oddVBand="0" w:evenVBand="0" w:oddHBand="0" w:evenHBand="0" w:firstRowFirstColumn="0" w:firstRowLastColumn="0" w:lastRowFirstColumn="0" w:lastRowLastColumn="0"/>
+              <w:rPr>
+                <w:rFonts w:ascii="Verdana" w:eastAsia="Verdana" w:hAnsi="Verdana" w:cs="Verdana"/>
+              </w:rPr>
+            </w:pPr>
+            <w:proofErr w:type="spellStart"/>
+            <w:r>
+              <w:rPr>
+                <w:rFonts w:ascii="Verdana" w:eastAsia="Verdana" w:hAnsi="Verdana" w:cs="Verdana"/>
+              </w:rPr>
+              <w:t>Listado</w:t>
+            </w:r>
+            <w:proofErr w:type="spellEnd"/>
+            <w:r>
+              <w:rPr>
+                <w:rFonts w:ascii="Verdana" w:eastAsia="Verdana" w:hAnsi="Verdana" w:cs="Verdana"/>
+              </w:rPr>
+              <w:t xml:space="preserve"> de </w:t>
+            </w:r>
+            <w:proofErr w:type="spellStart"/>
+            <w:r>
+              <w:rPr>
+                <w:rFonts w:ascii="Verdana" w:eastAsia="Verdana" w:hAnsi="Verdana" w:cs="Verdana"/>
+              </w:rPr>
+              <w:t>versiones</w:t>
+            </w:r>
+            <w:proofErr w:type="spellEnd"/>
+            <w:r>
+              <w:rPr>
+                <w:rFonts w:ascii="Verdana" w:eastAsia="Verdana" w:hAnsi="Verdana" w:cs="Verdana"/>
+              </w:rPr>
+              <w:t xml:space="preserve"> de </w:t>
+            </w:r>
+            <w:proofErr w:type="spellStart"/>
+            <w:r>
+              <w:rPr>
+                <w:rFonts w:ascii="Verdana" w:eastAsia="Verdana" w:hAnsi="Verdana" w:cs="Verdana"/>
+              </w:rPr>
+              <w:t>las</w:t>
+            </w:r>
+            <w:proofErr w:type="spellEnd"/>
+            <w:r>
+              <w:rPr>
+                <w:rFonts w:ascii="Verdana" w:eastAsia="Verdana" w:hAnsi="Verdana" w:cs="Verdana"/>
+              </w:rPr>
+              <w:t xml:space="preserve"> </w:t>
+            </w:r>
+            <w:proofErr w:type="spellStart"/>
+            <w:r>
+              <w:rPr>
+                <w:rFonts w:ascii="Verdana" w:eastAsia="Verdana" w:hAnsi="Verdana" w:cs="Verdana"/>
+              </w:rPr>
+              <w:t>librerias</w:t>
+            </w:r>
+            <w:proofErr w:type="spellEnd"/>
+            <w:r>
+              <w:rPr>
+                <w:rFonts w:ascii="Verdana" w:eastAsia="Verdana" w:hAnsi="Verdana" w:cs="Verdana"/>
+              </w:rPr>
+              <w:t xml:space="preserve"> </w:t>
+            </w:r>
+            <w:proofErr w:type="spellStart"/>
+            <w:r>
+              <w:rPr>
+                <w:rFonts w:ascii="Verdana" w:eastAsia="Verdana" w:hAnsi="Verdana" w:cs="Verdana"/>
+              </w:rPr>
+              <w:t>externas</w:t>
+            </w:r>
+            <w:proofErr w:type="spellEnd"/>
+            <w:r>
+              <w:rPr>
+                <w:rFonts w:ascii="Verdana" w:eastAsia="Verdana" w:hAnsi="Verdana" w:cs="Verdana"/>
+              </w:rPr>
+              <w:t xml:space="preserve"> en el </w:t>
+            </w:r>
+            <w:proofErr w:type="spellStart"/>
+            <w:r>
+              <w:rPr>
+                <w:rFonts w:ascii="Verdana" w:eastAsia="Verdana" w:hAnsi="Verdana" w:cs="Verdana"/>
+              </w:rPr>
+              <w:t>proyecto</w:t>
+            </w:r>
+            <w:proofErr w:type="spellEnd"/>
+            <w:r>
+              <w:rPr>
+                <w:rFonts w:ascii="Verdana" w:eastAsia="Verdana" w:hAnsi="Verdana" w:cs="Verdana"/>
+              </w:rPr>
+              <w:t>.</w:t>
+            </w:r>
+          </w:p>
+        </w:tc>
+      </w:tr>
+    </w:tbl>
+    <w:p>
+      <w:pPr>
+        <w:pStyle w:val="Prrafodelista"/>
+        <w:tabs>
+          <w:tab w:val="left" w:pos="709"/>
+        </w:tabs>
+        <w:ind w:left="1069"/>
+        <w:jc w:val="both"/>
+        <w:rPr>
+          <w:rFonts w:ascii="Verdana" w:eastAsia="Verdana" w:hAnsi="Verdana" w:cs="Verdana"/>
+        </w:rPr>
+      </w:pPr>
+    </w:p>
+    <w:p>
+      <w:pPr>
+        <w:pStyle w:val="Prrafodelista"/>
+        <w:tabs>
+          <w:tab w:val="left" w:pos="709"/>
+        </w:tabs>
+        <w:ind w:left="1069"/>
+        <w:jc w:val="both"/>
+        <w:rPr>
+          <w:rFonts w:ascii="Verdana" w:eastAsia="Verdana" w:hAnsi="Verdana" w:cs="Verdana"/>
+        </w:rPr>
+      </w:pPr>
+    </w:p>
+    <w:p>
+      <w:pPr>
+        <w:pStyle w:val="Prrafodelista"/>
+        <w:numPr>
+          <w:ilvl w:val="0"/>
+          <w:numId w:val="14"/>
+        </w:numPr>
+        <w:tabs>
+          <w:tab w:val="left" w:pos="709"/>
+        </w:tabs>
+        <w:jc w:val="both"/>
+        <w:rPr>
+          <w:rFonts w:ascii="Verdana" w:eastAsia="Verdana" w:hAnsi="Verdana" w:cs="Verdana"/>
+          <w:lang w:val="es-PE"/>
+        </w:rPr>
+      </w:pPr>
+      <w:r>
+        <w:rPr>
+          <w:rFonts w:ascii="Verdana" w:eastAsia="Verdana" w:hAnsi="Verdana" w:cs="Verdana"/>
+          <w:lang w:val="es-PE"/>
+        </w:rPr>
+        <w:t>Reportes para el Gestor de la Configuración</w:t>
+      </w:r>
+    </w:p>
+    <w:p>
+      <w:pPr>
+        <w:tabs>
+          <w:tab w:val="left" w:pos="709"/>
+        </w:tabs>
+        <w:jc w:val="both"/>
+        <w:rPr>
+          <w:rFonts w:ascii="Verdana" w:eastAsia="Verdana" w:hAnsi="Verdana" w:cs="Verdana"/>
+        </w:rPr>
+      </w:pPr>
+    </w:p>
+    <w:p>
+      <w:pPr>
+        <w:tabs>
+          <w:tab w:val="left" w:pos="709"/>
+        </w:tabs>
+        <w:jc w:val="both"/>
+        <w:rPr>
+          <w:rFonts w:ascii="Verdana" w:eastAsia="Verdana" w:hAnsi="Verdana" w:cs="Verdana"/>
+        </w:rPr>
+      </w:pPr>
+    </w:p>
+    <w:tbl>
+      <w:tblPr>
+        <w:tblStyle w:val="GridTable5DarkAccent5"/>
+        <w:tblW w:w="0" w:type="auto"/>
+        <w:tblBorders>
+          <w:top w:val="single" w:sz="4" w:space="0" w:color="auto"/>
+          <w:left w:val="single" w:sz="4" w:space="0" w:color="auto"/>
+          <w:bottom w:val="single" w:sz="4" w:space="0" w:color="auto"/>
+          <w:right w:val="single" w:sz="4" w:space="0" w:color="auto"/>
+          <w:insideH w:val="single" w:sz="4" w:space="0" w:color="auto"/>
+          <w:insideV w:val="single" w:sz="4" w:space="0" w:color="auto"/>
+        </w:tblBorders>
+        <w:tblLook w:val="04A0" w:firstRow="1" w:lastRow="0" w:firstColumn="1" w:lastColumn="0" w:noHBand="0" w:noVBand="1"/>
+      </w:tblPr>
+      <w:tblGrid>
+        <w:gridCol w:w="2760"/>
+        <w:gridCol w:w="6195"/>
+      </w:tblGrid>
+      <w:tr>
+        <w:trPr>
+          <w:cnfStyle w:val="100000000000" w:firstRow="1" w:lastRow="0" w:firstColumn="0" w:lastColumn="0" w:oddVBand="0" w:evenVBand="0" w:oddHBand="0" w:evenHBand="0" w:firstRowFirstColumn="0" w:firstRowLastColumn="0" w:lastRowFirstColumn="0" w:lastRowLastColumn="0"/>
+          <w:trHeight w:val="256"/>
+        </w:trPr>
+        <w:tc>
+          <w:tcPr>
+            <w:cnfStyle w:val="001000000000" w:firstRow="0" w:lastRow="0" w:firstColumn="1" w:lastColumn="0" w:oddVBand="0" w:evenVBand="0" w:oddHBand="0" w:evenHBand="0" w:firstRowFirstColumn="0" w:firstRowLastColumn="0" w:lastRowFirstColumn="0" w:lastRowLastColumn="0"/>
+            <w:tcW w:w="2760" w:type="dxa"/>
+            <w:tcBorders>
+              <w:top w:val="none" w:sz="0" w:space="0" w:color="auto"/>
+              <w:left w:val="none" w:sz="0" w:space="0" w:color="auto"/>
+              <w:right w:val="none" w:sz="0" w:space="0" w:color="auto"/>
+            </w:tcBorders>
+          </w:tcPr>
+          <w:p>
+            <w:pPr>
+              <w:pStyle w:val="Prrafodelista"/>
+              <w:tabs>
+                <w:tab w:val="left" w:pos="709"/>
+              </w:tabs>
+              <w:ind w:left="0"/>
+              <w:jc w:val="both"/>
+              <w:rPr>
+                <w:rFonts w:ascii="Verdana" w:eastAsia="Verdana" w:hAnsi="Verdana" w:cs="Verdana"/>
+              </w:rPr>
+            </w:pPr>
+            <w:r>
+              <w:rPr>
+                <w:rFonts w:ascii="Verdana" w:eastAsia="Verdana" w:hAnsi="Verdana" w:cs="Verdana"/>
+              </w:rPr>
+              <w:t xml:space="preserve">ID de </w:t>
+            </w:r>
+            <w:proofErr w:type="spellStart"/>
+            <w:r>
+              <w:rPr>
+                <w:rFonts w:ascii="Verdana" w:eastAsia="Verdana" w:hAnsi="Verdana" w:cs="Verdana"/>
+              </w:rPr>
+              <w:t>Reporte</w:t>
+            </w:r>
+            <w:proofErr w:type="spellEnd"/>
+          </w:p>
+        </w:tc>
+        <w:tc>
+          <w:tcPr>
+            <w:tcW w:w="6195" w:type="dxa"/>
+            <w:tcBorders>
+              <w:top w:val="none" w:sz="0" w:space="0" w:color="auto"/>
+              <w:left w:val="none" w:sz="0" w:space="0" w:color="auto"/>
+              <w:right w:val="none" w:sz="0" w:space="0" w:color="auto"/>
+            </w:tcBorders>
+          </w:tcPr>
+          <w:p>
+            <w:pPr>
+              <w:pStyle w:val="Prrafodelista"/>
+              <w:tabs>
+                <w:tab w:val="left" w:pos="709"/>
+              </w:tabs>
+              <w:ind w:left="0"/>
+              <w:jc w:val="both"/>
+              <w:cnfStyle w:val="100000000000" w:firstRow="1" w:lastRow="0" w:firstColumn="0" w:lastColumn="0" w:oddVBand="0" w:evenVBand="0" w:oddHBand="0" w:evenHBand="0" w:firstRowFirstColumn="0" w:firstRowLastColumn="0" w:lastRowFirstColumn="0" w:lastRowLastColumn="0"/>
+              <w:rPr>
+                <w:rFonts w:ascii="Verdana" w:eastAsia="Verdana" w:hAnsi="Verdana" w:cs="Verdana"/>
+              </w:rPr>
+            </w:pPr>
+            <w:r>
+              <w:rPr>
+                <w:rFonts w:ascii="Verdana" w:eastAsia="Verdana" w:hAnsi="Verdana" w:cs="Verdana"/>
+              </w:rPr>
+              <w:t>RGC-00</w:t>
+            </w:r>
+            <w:r>
+              <w:rPr>
+                <w:rFonts w:ascii="Verdana" w:eastAsia="Verdana" w:hAnsi="Verdana" w:cs="Verdana"/>
+              </w:rPr>
+              <w:t>5</w:t>
+            </w:r>
+          </w:p>
+        </w:tc>
+      </w:tr>
+      <w:tr>
+        <w:trPr>
+          <w:cnfStyle w:val="000000100000" w:firstRow="0" w:lastRow="0" w:firstColumn="0" w:lastColumn="0" w:oddVBand="0" w:evenVBand="0" w:oddHBand="1" w:evenHBand="0" w:firstRowFirstColumn="0" w:firstRowLastColumn="0" w:lastRowFirstColumn="0" w:lastRowLastColumn="0"/>
+          <w:trHeight w:val="240"/>
+        </w:trPr>
+        <w:tc>
+          <w:tcPr>
+            <w:cnfStyle w:val="001000000000" w:firstRow="0" w:lastRow="0" w:firstColumn="1" w:lastColumn="0" w:oddVBand="0" w:evenVBand="0" w:oddHBand="0" w:evenHBand="0" w:firstRowFirstColumn="0" w:firstRowLastColumn="0" w:lastRowFirstColumn="0" w:lastRowLastColumn="0"/>
+            <w:tcW w:w="2760" w:type="dxa"/>
+            <w:tcBorders>
+              <w:left w:val="none" w:sz="0" w:space="0" w:color="auto"/>
+            </w:tcBorders>
+          </w:tcPr>
+          <w:p>
+            <w:pPr>
+              <w:pStyle w:val="Prrafodelista"/>
+              <w:tabs>
+                <w:tab w:val="left" w:pos="709"/>
+              </w:tabs>
+              <w:ind w:left="0"/>
+              <w:jc w:val="both"/>
+              <w:rPr>
+                <w:rFonts w:ascii="Verdana" w:eastAsia="Verdana" w:hAnsi="Verdana" w:cs="Verdana"/>
+              </w:rPr>
+            </w:pPr>
+            <w:proofErr w:type="spellStart"/>
+            <w:r>
+              <w:rPr>
+                <w:rFonts w:ascii="Verdana" w:eastAsia="Verdana" w:hAnsi="Verdana" w:cs="Verdana"/>
+              </w:rPr>
+              <w:t>Autor</w:t>
+            </w:r>
+            <w:proofErr w:type="spellEnd"/>
+          </w:p>
+        </w:tc>
+        <w:tc>
+          <w:tcPr>
+            <w:tcW w:w="6195" w:type="dxa"/>
+          </w:tcPr>
+          <w:p>
+            <w:pPr>
+              <w:pStyle w:val="Prrafodelista"/>
+              <w:tabs>
+                <w:tab w:val="left" w:pos="709"/>
+              </w:tabs>
+              <w:ind w:left="0"/>
+              <w:jc w:val="both"/>
+              <w:cnfStyle w:val="000000100000" w:firstRow="0" w:lastRow="0" w:firstColumn="0" w:lastColumn="0" w:oddVBand="0" w:evenVBand="0" w:oddHBand="1" w:evenHBand="0" w:firstRowFirstColumn="0" w:firstRowLastColumn="0" w:lastRowFirstColumn="0" w:lastRowLastColumn="0"/>
+              <w:rPr>
+                <w:rFonts w:ascii="Verdana" w:eastAsia="Verdana" w:hAnsi="Verdana" w:cs="Verdana"/>
+              </w:rPr>
+            </w:pPr>
+            <w:r>
+              <w:t>FISUM</w:t>
+            </w:r>
+          </w:p>
+        </w:tc>
+      </w:tr>
+      <w:tr>
+        <w:trPr>
+          <w:trHeight w:val="256"/>
+        </w:trPr>
+        <w:tc>
+          <w:tcPr>
+            <w:cnfStyle w:val="001000000000" w:firstRow="0" w:lastRow="0" w:firstColumn="1" w:lastColumn="0" w:oddVBand="0" w:evenVBand="0" w:oddHBand="0" w:evenHBand="0" w:firstRowFirstColumn="0" w:firstRowLastColumn="0" w:lastRowFirstColumn="0" w:lastRowLastColumn="0"/>
+            <w:tcW w:w="2760" w:type="dxa"/>
+            <w:tcBorders>
+              <w:left w:val="none" w:sz="0" w:space="0" w:color="auto"/>
+            </w:tcBorders>
+          </w:tcPr>
+          <w:p>
+            <w:pPr>
+              <w:pStyle w:val="Prrafodelista"/>
+              <w:tabs>
+                <w:tab w:val="left" w:pos="709"/>
+              </w:tabs>
+              <w:ind w:left="0"/>
+              <w:jc w:val="both"/>
+              <w:rPr>
+                <w:rFonts w:ascii="Verdana" w:eastAsia="Verdana" w:hAnsi="Verdana" w:cs="Verdana"/>
+              </w:rPr>
+            </w:pPr>
+            <w:proofErr w:type="spellStart"/>
+            <w:r>
+              <w:rPr>
+                <w:rFonts w:ascii="Verdana" w:eastAsia="Verdana" w:hAnsi="Verdana" w:cs="Verdana"/>
+              </w:rPr>
+              <w:t>Titulo</w:t>
+            </w:r>
+            <w:proofErr w:type="spellEnd"/>
+          </w:p>
+        </w:tc>
+        <w:tc>
+          <w:tcPr>
+            <w:tcW w:w="6195" w:type="dxa"/>
+          </w:tcPr>
+          <w:p>
+            <w:pPr>
+              <w:pStyle w:val="Prrafodelista"/>
+              <w:tabs>
+                <w:tab w:val="left" w:pos="709"/>
+              </w:tabs>
+              <w:ind w:left="0"/>
+              <w:jc w:val="both"/>
+              <w:cnfStyle w:val="000000000000" w:firstRow="0" w:lastRow="0" w:firstColumn="0" w:lastColumn="0" w:oddVBand="0" w:evenVBand="0" w:oddHBand="0" w:evenHBand="0" w:firstRowFirstColumn="0" w:firstRowLastColumn="0" w:lastRowFirstColumn="0" w:lastRowLastColumn="0"/>
+              <w:rPr>
+                <w:rFonts w:ascii="Verdana" w:eastAsia="Verdana" w:hAnsi="Verdana" w:cs="Verdana"/>
+              </w:rPr>
+            </w:pPr>
+            <w:r>
+              <w:rPr>
+                <w:color w:val="auto"/>
+              </w:rPr>
+              <w:t>HISTORIAL DEL ESTATUS DE LAS SOLICITUDES DE CAMBIOS REALIZADAS</w:t>
+            </w:r>
+          </w:p>
+        </w:tc>
+      </w:tr>
+      <w:tr>
+        <w:trPr>
+          <w:cnfStyle w:val="000000100000" w:firstRow="0" w:lastRow="0" w:firstColumn="0" w:lastColumn="0" w:oddVBand="0" w:evenVBand="0" w:oddHBand="1" w:evenHBand="0" w:firstRowFirstColumn="0" w:firstRowLastColumn="0" w:lastRowFirstColumn="0" w:lastRowLastColumn="0"/>
+          <w:trHeight w:val="256"/>
+        </w:trPr>
+        <w:tc>
+          <w:tcPr>
+            <w:cnfStyle w:val="001000000000" w:firstRow="0" w:lastRow="0" w:firstColumn="1" w:lastColumn="0" w:oddVBand="0" w:evenVBand="0" w:oddHBand="0" w:evenHBand="0" w:firstRowFirstColumn="0" w:firstRowLastColumn="0" w:lastRowFirstColumn="0" w:lastRowLastColumn="0"/>
+            <w:tcW w:w="2760" w:type="dxa"/>
+            <w:tcBorders>
+              <w:left w:val="none" w:sz="0" w:space="0" w:color="auto"/>
+            </w:tcBorders>
+          </w:tcPr>
+          <w:p>
+            <w:pPr>
+              <w:pStyle w:val="Prrafodelista"/>
+              <w:tabs>
+                <w:tab w:val="left" w:pos="709"/>
+              </w:tabs>
+              <w:ind w:left="0"/>
+              <w:jc w:val="both"/>
+              <w:rPr>
+                <w:rFonts w:ascii="Verdana" w:eastAsia="Verdana" w:hAnsi="Verdana" w:cs="Verdana"/>
+              </w:rPr>
+            </w:pPr>
+            <w:proofErr w:type="spellStart"/>
+            <w:r>
+              <w:rPr>
+                <w:rFonts w:ascii="Verdana" w:eastAsia="Verdana" w:hAnsi="Verdana" w:cs="Verdana"/>
+              </w:rPr>
+              <w:t>Proposito</w:t>
+            </w:r>
+            <w:proofErr w:type="spellEnd"/>
+          </w:p>
+        </w:tc>
+        <w:tc>
+          <w:tcPr>
+            <w:tcW w:w="6195" w:type="dxa"/>
+          </w:tcPr>
+          <w:p>
+            <w:pPr>
+              <w:pStyle w:val="Prrafodelista"/>
+              <w:tabs>
+                <w:tab w:val="left" w:pos="709"/>
+              </w:tabs>
+              <w:ind w:left="0"/>
+              <w:jc w:val="both"/>
+              <w:cnfStyle w:val="000000100000" w:firstRow="0" w:lastRow="0" w:firstColumn="0" w:lastColumn="0" w:oddVBand="0" w:evenVBand="0" w:oddHBand="1" w:evenHBand="0" w:firstRowFirstColumn="0" w:firstRowLastColumn="0" w:lastRowFirstColumn="0" w:lastRowLastColumn="0"/>
+              <w:rPr>
+                <w:rFonts w:ascii="Verdana" w:eastAsia="Verdana" w:hAnsi="Verdana" w:cs="Verdana"/>
+              </w:rPr>
+            </w:pPr>
+            <w:r>
+              <w:rPr>
+                <w:rFonts w:ascii="Verdana" w:eastAsia="Verdana" w:hAnsi="Verdana" w:cs="Verdana"/>
+              </w:rPr>
+              <w:t xml:space="preserve">Para saber el </w:t>
+            </w:r>
+            <w:proofErr w:type="spellStart"/>
+            <w:r>
+              <w:rPr>
+                <w:rFonts w:ascii="Verdana" w:eastAsia="Verdana" w:hAnsi="Verdana" w:cs="Verdana"/>
+              </w:rPr>
+              <w:t>estado</w:t>
+            </w:r>
+            <w:proofErr w:type="spellEnd"/>
+            <w:r>
+              <w:rPr>
+                <w:rFonts w:ascii="Verdana" w:eastAsia="Verdana" w:hAnsi="Verdana" w:cs="Verdana"/>
+              </w:rPr>
+              <w:t xml:space="preserve"> actual de </w:t>
+            </w:r>
+            <w:proofErr w:type="spellStart"/>
+            <w:r>
+              <w:rPr>
+                <w:rFonts w:ascii="Verdana" w:eastAsia="Verdana" w:hAnsi="Verdana" w:cs="Verdana"/>
+              </w:rPr>
+              <w:t>las</w:t>
+            </w:r>
+            <w:proofErr w:type="spellEnd"/>
+            <w:r>
+              <w:rPr>
+                <w:rFonts w:ascii="Verdana" w:eastAsia="Verdana" w:hAnsi="Verdana" w:cs="Verdana"/>
+              </w:rPr>
+              <w:t xml:space="preserve"> solicitudes de </w:t>
+            </w:r>
+            <w:proofErr w:type="spellStart"/>
+            <w:r>
+              <w:rPr>
+                <w:rFonts w:ascii="Verdana" w:eastAsia="Verdana" w:hAnsi="Verdana" w:cs="Verdana"/>
+              </w:rPr>
+              <w:t>cambio</w:t>
+            </w:r>
+            <w:proofErr w:type="spellEnd"/>
+            <w:r>
+              <w:rPr>
+                <w:rFonts w:ascii="Verdana" w:eastAsia="Verdana" w:hAnsi="Verdana" w:cs="Verdana"/>
+              </w:rPr>
+              <w:t xml:space="preserve">; se </w:t>
+            </w:r>
+            <w:proofErr w:type="spellStart"/>
+            <w:r>
+              <w:rPr>
+                <w:rFonts w:ascii="Verdana" w:eastAsia="Verdana" w:hAnsi="Verdana" w:cs="Verdana"/>
+              </w:rPr>
+              <w:t>debe</w:t>
+            </w:r>
+            <w:proofErr w:type="spellEnd"/>
+            <w:r>
+              <w:rPr>
+                <w:rFonts w:ascii="Verdana" w:eastAsia="Verdana" w:hAnsi="Verdana" w:cs="Verdana"/>
+              </w:rPr>
+              <w:t xml:space="preserve"> </w:t>
+            </w:r>
+            <w:proofErr w:type="spellStart"/>
+            <w:r>
+              <w:rPr>
+                <w:rFonts w:ascii="Verdana" w:eastAsia="Verdana" w:hAnsi="Verdana" w:cs="Verdana"/>
+              </w:rPr>
+              <w:t>mostrar</w:t>
+            </w:r>
+            <w:proofErr w:type="spellEnd"/>
+            <w:r>
+              <w:rPr>
+                <w:rFonts w:ascii="Verdana" w:eastAsia="Verdana" w:hAnsi="Verdana" w:cs="Verdana"/>
+              </w:rPr>
+              <w:t xml:space="preserve"> un </w:t>
+            </w:r>
+            <w:proofErr w:type="spellStart"/>
+            <w:r>
+              <w:rPr>
+                <w:rFonts w:ascii="Verdana" w:eastAsia="Verdana" w:hAnsi="Verdana" w:cs="Verdana"/>
+              </w:rPr>
+              <w:t>listado</w:t>
+            </w:r>
+            <w:proofErr w:type="spellEnd"/>
+            <w:r>
+              <w:rPr>
+                <w:rFonts w:ascii="Verdana" w:eastAsia="Verdana" w:hAnsi="Verdana" w:cs="Verdana"/>
+              </w:rPr>
+              <w:t xml:space="preserve"> de </w:t>
+            </w:r>
+            <w:proofErr w:type="spellStart"/>
+            <w:r>
+              <w:rPr>
+                <w:rFonts w:ascii="Verdana" w:eastAsia="Verdana" w:hAnsi="Verdana" w:cs="Verdana"/>
+              </w:rPr>
+              <w:t>las</w:t>
+            </w:r>
+            <w:proofErr w:type="spellEnd"/>
+            <w:r>
+              <w:rPr>
+                <w:rFonts w:ascii="Verdana" w:eastAsia="Verdana" w:hAnsi="Verdana" w:cs="Verdana"/>
+              </w:rPr>
+              <w:t xml:space="preserve"> solicitudes de </w:t>
+            </w:r>
+            <w:proofErr w:type="spellStart"/>
+            <w:r>
+              <w:rPr>
+                <w:rFonts w:ascii="Verdana" w:eastAsia="Verdana" w:hAnsi="Verdana" w:cs="Verdana"/>
+              </w:rPr>
+              <w:t>cambios</w:t>
+            </w:r>
+            <w:proofErr w:type="spellEnd"/>
+            <w:r>
+              <w:rPr>
+                <w:rFonts w:ascii="Verdana" w:eastAsia="Verdana" w:hAnsi="Verdana" w:cs="Verdana"/>
+              </w:rPr>
+              <w:t xml:space="preserve"> </w:t>
+            </w:r>
+            <w:proofErr w:type="spellStart"/>
+            <w:r>
+              <w:rPr>
+                <w:rFonts w:ascii="Verdana" w:eastAsia="Verdana" w:hAnsi="Verdana" w:cs="Verdana"/>
+              </w:rPr>
+              <w:t>presentadas</w:t>
+            </w:r>
+            <w:proofErr w:type="spellEnd"/>
+            <w:r>
+              <w:rPr>
+                <w:rFonts w:ascii="Verdana" w:eastAsia="Verdana" w:hAnsi="Verdana" w:cs="Verdana"/>
+              </w:rPr>
+              <w:t xml:space="preserve"> y en </w:t>
+            </w:r>
+            <w:proofErr w:type="spellStart"/>
+            <w:r>
+              <w:rPr>
+                <w:rFonts w:ascii="Verdana" w:eastAsia="Verdana" w:hAnsi="Verdana" w:cs="Verdana"/>
+              </w:rPr>
+              <w:t>ellas</w:t>
+            </w:r>
+            <w:proofErr w:type="spellEnd"/>
+            <w:r>
+              <w:rPr>
+                <w:rFonts w:ascii="Verdana" w:eastAsia="Verdana" w:hAnsi="Verdana" w:cs="Verdana"/>
+              </w:rPr>
+              <w:t xml:space="preserve"> el </w:t>
+            </w:r>
+            <w:proofErr w:type="spellStart"/>
+            <w:r>
+              <w:rPr>
+                <w:rFonts w:ascii="Verdana" w:eastAsia="Verdana" w:hAnsi="Verdana" w:cs="Verdana"/>
+              </w:rPr>
+              <w:t>estado</w:t>
+            </w:r>
+            <w:proofErr w:type="spellEnd"/>
+            <w:r>
+              <w:rPr>
+                <w:rFonts w:ascii="Verdana" w:eastAsia="Verdana" w:hAnsi="Verdana" w:cs="Verdana"/>
+              </w:rPr>
+              <w:t xml:space="preserve"> en la </w:t>
+            </w:r>
+            <w:proofErr w:type="spellStart"/>
+            <w:r>
+              <w:rPr>
+                <w:rFonts w:ascii="Verdana" w:eastAsia="Verdana" w:hAnsi="Verdana" w:cs="Verdana"/>
+              </w:rPr>
+              <w:t>que</w:t>
+            </w:r>
+            <w:proofErr w:type="spellEnd"/>
+            <w:r>
+              <w:rPr>
+                <w:rFonts w:ascii="Verdana" w:eastAsia="Verdana" w:hAnsi="Verdana" w:cs="Verdana"/>
+              </w:rPr>
+              <w:t xml:space="preserve"> se </w:t>
+            </w:r>
+            <w:proofErr w:type="spellStart"/>
+            <w:r>
+              <w:rPr>
+                <w:rFonts w:ascii="Verdana" w:eastAsia="Verdana" w:hAnsi="Verdana" w:cs="Verdana"/>
+              </w:rPr>
+              <w:t>encuentran</w:t>
+            </w:r>
+            <w:proofErr w:type="spellEnd"/>
+            <w:r>
+              <w:rPr>
+                <w:rFonts w:ascii="Verdana" w:eastAsia="Verdana" w:hAnsi="Verdana" w:cs="Verdana"/>
+              </w:rPr>
+              <w:t xml:space="preserve">, </w:t>
+            </w:r>
+            <w:proofErr w:type="spellStart"/>
+            <w:r>
+              <w:rPr>
+                <w:rFonts w:ascii="Verdana" w:eastAsia="Verdana" w:hAnsi="Verdana" w:cs="Verdana"/>
+              </w:rPr>
+              <w:t>así</w:t>
+            </w:r>
+            <w:proofErr w:type="spellEnd"/>
+            <w:r>
+              <w:rPr>
+                <w:rFonts w:ascii="Verdana" w:eastAsia="Verdana" w:hAnsi="Verdana" w:cs="Verdana"/>
+              </w:rPr>
+              <w:t xml:space="preserve"> </w:t>
+            </w:r>
+            <w:proofErr w:type="spellStart"/>
+            <w:r>
+              <w:rPr>
+                <w:rFonts w:ascii="Verdana" w:eastAsia="Verdana" w:hAnsi="Verdana" w:cs="Verdana"/>
+              </w:rPr>
+              <w:t>como</w:t>
+            </w:r>
+            <w:proofErr w:type="spellEnd"/>
+            <w:r>
+              <w:rPr>
+                <w:rFonts w:ascii="Verdana" w:eastAsia="Verdana" w:hAnsi="Verdana" w:cs="Verdana"/>
+              </w:rPr>
+              <w:t xml:space="preserve"> </w:t>
+            </w:r>
+            <w:proofErr w:type="spellStart"/>
+            <w:r>
+              <w:rPr>
+                <w:rFonts w:ascii="Verdana" w:eastAsia="Verdana" w:hAnsi="Verdana" w:cs="Verdana"/>
+              </w:rPr>
+              <w:t>es</w:t>
+            </w:r>
+            <w:proofErr w:type="spellEnd"/>
+            <w:r>
+              <w:rPr>
+                <w:rFonts w:ascii="Verdana" w:eastAsia="Verdana" w:hAnsi="Verdana" w:cs="Verdana"/>
+              </w:rPr>
+              <w:t xml:space="preserve"> </w:t>
+            </w:r>
+            <w:proofErr w:type="spellStart"/>
+            <w:r>
+              <w:rPr>
+                <w:rFonts w:ascii="Verdana" w:eastAsia="Verdana" w:hAnsi="Verdana" w:cs="Verdana"/>
+              </w:rPr>
+              <w:t>importante</w:t>
+            </w:r>
+            <w:proofErr w:type="spellEnd"/>
+            <w:r>
+              <w:rPr>
+                <w:rFonts w:ascii="Verdana" w:eastAsia="Verdana" w:hAnsi="Verdana" w:cs="Verdana"/>
+              </w:rPr>
+              <w:t xml:space="preserve"> la </w:t>
+            </w:r>
+            <w:proofErr w:type="spellStart"/>
+            <w:r>
+              <w:rPr>
+                <w:rFonts w:ascii="Verdana" w:eastAsia="Verdana" w:hAnsi="Verdana" w:cs="Verdana"/>
+              </w:rPr>
+              <w:t>fecha</w:t>
+            </w:r>
+            <w:proofErr w:type="spellEnd"/>
+            <w:r>
+              <w:rPr>
+                <w:rFonts w:ascii="Verdana" w:eastAsia="Verdana" w:hAnsi="Verdana" w:cs="Verdana"/>
+              </w:rPr>
+              <w:t xml:space="preserve"> de </w:t>
+            </w:r>
+            <w:proofErr w:type="spellStart"/>
+            <w:r>
+              <w:rPr>
+                <w:rFonts w:ascii="Verdana" w:eastAsia="Verdana" w:hAnsi="Verdana" w:cs="Verdana"/>
+              </w:rPr>
+              <w:t>ingreso</w:t>
+            </w:r>
+            <w:proofErr w:type="spellEnd"/>
+            <w:r>
+              <w:rPr>
+                <w:rFonts w:ascii="Verdana" w:eastAsia="Verdana" w:hAnsi="Verdana" w:cs="Verdana"/>
+              </w:rPr>
+              <w:t xml:space="preserve"> de la </w:t>
+            </w:r>
+            <w:proofErr w:type="spellStart"/>
+            <w:r>
+              <w:rPr>
+                <w:rFonts w:ascii="Verdana" w:eastAsia="Verdana" w:hAnsi="Verdana" w:cs="Verdana"/>
+              </w:rPr>
+              <w:t>solicitud</w:t>
+            </w:r>
+            <w:proofErr w:type="spellEnd"/>
+            <w:r>
+              <w:rPr>
+                <w:rFonts w:ascii="Verdana" w:eastAsia="Verdana" w:hAnsi="Verdana" w:cs="Verdana"/>
+              </w:rPr>
+              <w:t xml:space="preserve"> </w:t>
+            </w:r>
+            <w:proofErr w:type="spellStart"/>
+            <w:r>
+              <w:rPr>
+                <w:rFonts w:ascii="Verdana" w:eastAsia="Verdana" w:hAnsi="Verdana" w:cs="Verdana"/>
+              </w:rPr>
+              <w:t>como</w:t>
+            </w:r>
+            <w:proofErr w:type="spellEnd"/>
+            <w:r>
+              <w:rPr>
+                <w:rFonts w:ascii="Verdana" w:eastAsia="Verdana" w:hAnsi="Verdana" w:cs="Verdana"/>
+              </w:rPr>
+              <w:t xml:space="preserve"> la </w:t>
+            </w:r>
+            <w:proofErr w:type="spellStart"/>
+            <w:r>
+              <w:rPr>
+                <w:rFonts w:ascii="Verdana" w:eastAsia="Verdana" w:hAnsi="Verdana" w:cs="Verdana"/>
+              </w:rPr>
+              <w:t>fecha</w:t>
+            </w:r>
+            <w:proofErr w:type="spellEnd"/>
+            <w:r>
+              <w:rPr>
+                <w:rFonts w:ascii="Verdana" w:eastAsia="Verdana" w:hAnsi="Verdana" w:cs="Verdana"/>
+              </w:rPr>
+              <w:t xml:space="preserve"> de </w:t>
+            </w:r>
+            <w:proofErr w:type="spellStart"/>
+            <w:r>
+              <w:rPr>
+                <w:rFonts w:ascii="Verdana" w:eastAsia="Verdana" w:hAnsi="Verdana" w:cs="Verdana"/>
+              </w:rPr>
+              <w:t>implementación</w:t>
+            </w:r>
+            <w:proofErr w:type="spellEnd"/>
+            <w:r>
+              <w:rPr>
+                <w:rFonts w:ascii="Verdana" w:eastAsia="Verdana" w:hAnsi="Verdana" w:cs="Verdana"/>
+              </w:rPr>
+              <w:t xml:space="preserve"> de la </w:t>
+            </w:r>
+            <w:proofErr w:type="spellStart"/>
+            <w:r>
+              <w:rPr>
+                <w:rFonts w:ascii="Verdana" w:eastAsia="Verdana" w:hAnsi="Verdana" w:cs="Verdana"/>
+              </w:rPr>
+              <w:t>solicitud</w:t>
+            </w:r>
+            <w:proofErr w:type="spellEnd"/>
+            <w:r>
+              <w:rPr>
+                <w:rFonts w:ascii="Verdana" w:eastAsia="Verdana" w:hAnsi="Verdana" w:cs="Verdana"/>
+              </w:rPr>
+              <w:t>.</w:t>
+            </w:r>
+          </w:p>
+        </w:tc>
+      </w:tr>
+      <w:tr>
+        <w:trPr>
+          <w:trHeight w:val="256"/>
+        </w:trPr>
+        <w:tc>
+          <w:tcPr>
+            <w:cnfStyle w:val="001000000000" w:firstRow="0" w:lastRow="0" w:firstColumn="1" w:lastColumn="0" w:oddVBand="0" w:evenVBand="0" w:oddHBand="0" w:evenHBand="0" w:firstRowFirstColumn="0" w:firstRowLastColumn="0" w:lastRowFirstColumn="0" w:lastRowLastColumn="0"/>
+            <w:tcW w:w="2760" w:type="dxa"/>
+            <w:tcBorders>
+              <w:left w:val="none" w:sz="0" w:space="0" w:color="auto"/>
+            </w:tcBorders>
+          </w:tcPr>
+          <w:p>
+            <w:pPr>
+              <w:pStyle w:val="Prrafodelista"/>
+              <w:tabs>
+                <w:tab w:val="left" w:pos="709"/>
+              </w:tabs>
+              <w:ind w:left="0"/>
+              <w:jc w:val="both"/>
+              <w:rPr>
+                <w:rFonts w:ascii="Verdana" w:eastAsia="Verdana" w:hAnsi="Verdana" w:cs="Verdana"/>
+              </w:rPr>
+            </w:pPr>
+            <w:proofErr w:type="spellStart"/>
+            <w:r>
+              <w:rPr>
+                <w:rFonts w:ascii="Verdana" w:eastAsia="Verdana" w:hAnsi="Verdana" w:cs="Verdana"/>
+              </w:rPr>
+              <w:t>Entradas</w:t>
+            </w:r>
+            <w:proofErr w:type="spellEnd"/>
+          </w:p>
+        </w:tc>
+        <w:tc>
+          <w:tcPr>
+            <w:tcW w:w="6195" w:type="dxa"/>
+          </w:tcPr>
+          <w:p>
+            <w:pPr>
+              <w:pStyle w:val="Prrafodelista"/>
+              <w:tabs>
+                <w:tab w:val="left" w:pos="709"/>
+              </w:tabs>
+              <w:ind w:left="1080"/>
+              <w:jc w:val="both"/>
+              <w:cnfStyle w:val="000000000000" w:firstRow="0" w:lastRow="0" w:firstColumn="0" w:lastColumn="0" w:oddVBand="0" w:evenVBand="0" w:oddHBand="0" w:evenHBand="0" w:firstRowFirstColumn="0" w:firstRowLastColumn="0" w:lastRowFirstColumn="0" w:lastRowLastColumn="0"/>
+              <w:rPr>
+                <w:rFonts w:ascii="Verdana" w:eastAsia="Verdana" w:hAnsi="Verdana" w:cs="Verdana"/>
+              </w:rPr>
+            </w:pPr>
+            <w:r>
+              <w:rPr>
+                <w:rFonts w:ascii="Verdana" w:eastAsia="Verdana" w:hAnsi="Verdana" w:cs="Verdana"/>
+              </w:rPr>
+              <w:t>●</w:t>
+            </w:r>
+            <w:r>
+              <w:rPr>
+                <w:rFonts w:ascii="Verdana" w:eastAsia="Verdana" w:hAnsi="Verdana" w:cs="Verdana"/>
+              </w:rPr>
+              <w:tab/>
+              <w:t xml:space="preserve">Id del </w:t>
+            </w:r>
+            <w:proofErr w:type="spellStart"/>
+            <w:r>
+              <w:rPr>
+                <w:rFonts w:ascii="Verdana" w:eastAsia="Verdana" w:hAnsi="Verdana" w:cs="Verdana"/>
+              </w:rPr>
+              <w:t>proyecto</w:t>
+            </w:r>
+            <w:proofErr w:type="spellEnd"/>
+          </w:p>
+          <w:p>
+            <w:pPr>
+              <w:pStyle w:val="Prrafodelista"/>
+              <w:tabs>
+                <w:tab w:val="left" w:pos="709"/>
+              </w:tabs>
+              <w:ind w:left="1080"/>
+              <w:jc w:val="both"/>
+              <w:cnfStyle w:val="000000000000" w:firstRow="0" w:lastRow="0" w:firstColumn="0" w:lastColumn="0" w:oddVBand="0" w:evenVBand="0" w:oddHBand="0" w:evenHBand="0" w:firstRowFirstColumn="0" w:firstRowLastColumn="0" w:lastRowFirstColumn="0" w:lastRowLastColumn="0"/>
+              <w:rPr>
+                <w:rFonts w:ascii="Verdana" w:eastAsia="Verdana" w:hAnsi="Verdana" w:cs="Verdana"/>
+              </w:rPr>
+            </w:pPr>
+            <w:r>
+              <w:rPr>
+                <w:rFonts w:ascii="Verdana" w:eastAsia="Verdana" w:hAnsi="Verdana" w:cs="Verdana"/>
+              </w:rPr>
+              <w:t>●</w:t>
+            </w:r>
+            <w:r>
+              <w:rPr>
+                <w:rFonts w:ascii="Verdana" w:eastAsia="Verdana" w:hAnsi="Verdana" w:cs="Verdana"/>
+              </w:rPr>
+              <w:tab/>
+            </w:r>
+            <w:proofErr w:type="spellStart"/>
+            <w:r>
+              <w:rPr>
+                <w:rFonts w:ascii="Verdana" w:eastAsia="Verdana" w:hAnsi="Verdana" w:cs="Verdana"/>
+              </w:rPr>
+              <w:t>Fecha</w:t>
+            </w:r>
+            <w:proofErr w:type="spellEnd"/>
+            <w:r>
+              <w:rPr>
+                <w:rFonts w:ascii="Verdana" w:eastAsia="Verdana" w:hAnsi="Verdana" w:cs="Verdana"/>
+              </w:rPr>
+              <w:t xml:space="preserve"> </w:t>
+            </w:r>
+            <w:proofErr w:type="spellStart"/>
+            <w:r>
+              <w:rPr>
+                <w:rFonts w:ascii="Verdana" w:eastAsia="Verdana" w:hAnsi="Verdana" w:cs="Verdana"/>
+              </w:rPr>
+              <w:t>inicio</w:t>
+            </w:r>
+            <w:proofErr w:type="spellEnd"/>
+            <w:r>
+              <w:rPr>
+                <w:rFonts w:ascii="Verdana" w:eastAsia="Verdana" w:hAnsi="Verdana" w:cs="Verdana"/>
+              </w:rPr>
+              <w:t xml:space="preserve"> a </w:t>
+            </w:r>
+            <w:proofErr w:type="spellStart"/>
+            <w:r>
+              <w:rPr>
+                <w:rFonts w:ascii="Verdana" w:eastAsia="Verdana" w:hAnsi="Verdana" w:cs="Verdana"/>
+              </w:rPr>
+              <w:t>partir</w:t>
+            </w:r>
+            <w:proofErr w:type="spellEnd"/>
+            <w:r>
+              <w:rPr>
+                <w:rFonts w:ascii="Verdana" w:eastAsia="Verdana" w:hAnsi="Verdana" w:cs="Verdana"/>
+              </w:rPr>
+              <w:t xml:space="preserve"> de la </w:t>
+            </w:r>
+            <w:proofErr w:type="spellStart"/>
+            <w:r>
+              <w:rPr>
+                <w:rFonts w:ascii="Verdana" w:eastAsia="Verdana" w:hAnsi="Verdana" w:cs="Verdana"/>
+              </w:rPr>
+              <w:t>cual</w:t>
+            </w:r>
+            <w:proofErr w:type="spellEnd"/>
+            <w:r>
+              <w:rPr>
+                <w:rFonts w:ascii="Verdana" w:eastAsia="Verdana" w:hAnsi="Verdana" w:cs="Verdana"/>
+              </w:rPr>
+              <w:t xml:space="preserve"> </w:t>
+            </w:r>
+            <w:proofErr w:type="spellStart"/>
+            <w:r>
+              <w:rPr>
+                <w:rFonts w:ascii="Verdana" w:eastAsia="Verdana" w:hAnsi="Verdana" w:cs="Verdana"/>
+              </w:rPr>
+              <w:t>listar</w:t>
+            </w:r>
+            <w:proofErr w:type="spellEnd"/>
+            <w:r>
+              <w:rPr>
+                <w:rFonts w:ascii="Verdana" w:eastAsia="Verdana" w:hAnsi="Verdana" w:cs="Verdana"/>
+              </w:rPr>
+              <w:t xml:space="preserve"> </w:t>
+            </w:r>
+            <w:proofErr w:type="spellStart"/>
+            <w:r>
+              <w:rPr>
+                <w:rFonts w:ascii="Verdana" w:eastAsia="Verdana" w:hAnsi="Verdana" w:cs="Verdana"/>
+              </w:rPr>
+              <w:t>las</w:t>
+            </w:r>
+            <w:proofErr w:type="spellEnd"/>
+            <w:r>
+              <w:rPr>
+                <w:rFonts w:ascii="Verdana" w:eastAsia="Verdana" w:hAnsi="Verdana" w:cs="Verdana"/>
+              </w:rPr>
+              <w:t xml:space="preserve"> solicitudes.</w:t>
+            </w:r>
+          </w:p>
+          <w:p>
+            <w:pPr>
+              <w:pStyle w:val="Prrafodelista"/>
+              <w:tabs>
+                <w:tab w:val="left" w:pos="709"/>
+              </w:tabs>
+              <w:ind w:left="1080"/>
+              <w:jc w:val="both"/>
+              <w:cnfStyle w:val="000000000000" w:firstRow="0" w:lastRow="0" w:firstColumn="0" w:lastColumn="0" w:oddVBand="0" w:evenVBand="0" w:oddHBand="0" w:evenHBand="0" w:firstRowFirstColumn="0" w:firstRowLastColumn="0" w:lastRowFirstColumn="0" w:lastRowLastColumn="0"/>
+              <w:rPr>
+                <w:rFonts w:ascii="Verdana" w:eastAsia="Verdana" w:hAnsi="Verdana" w:cs="Verdana"/>
+              </w:rPr>
+            </w:pPr>
+            <w:r>
+              <w:rPr>
+                <w:rFonts w:ascii="Verdana" w:eastAsia="Verdana" w:hAnsi="Verdana" w:cs="Verdana"/>
+              </w:rPr>
+              <w:t>●</w:t>
+            </w:r>
+            <w:r>
+              <w:rPr>
+                <w:rFonts w:ascii="Verdana" w:eastAsia="Verdana" w:hAnsi="Verdana" w:cs="Verdana"/>
+              </w:rPr>
+              <w:tab/>
+            </w:r>
+            <w:proofErr w:type="spellStart"/>
+            <w:r>
+              <w:rPr>
+                <w:rFonts w:ascii="Verdana" w:eastAsia="Verdana" w:hAnsi="Verdana" w:cs="Verdana"/>
+              </w:rPr>
+              <w:t>Fecha</w:t>
+            </w:r>
+            <w:proofErr w:type="spellEnd"/>
+            <w:r>
+              <w:rPr>
+                <w:rFonts w:ascii="Verdana" w:eastAsia="Verdana" w:hAnsi="Verdana" w:cs="Verdana"/>
+              </w:rPr>
+              <w:t xml:space="preserve"> de fin </w:t>
+            </w:r>
+            <w:proofErr w:type="spellStart"/>
+            <w:r>
+              <w:rPr>
+                <w:rFonts w:ascii="Verdana" w:eastAsia="Verdana" w:hAnsi="Verdana" w:cs="Verdana"/>
+              </w:rPr>
+              <w:t>momento</w:t>
+            </w:r>
+            <w:proofErr w:type="spellEnd"/>
+            <w:r>
+              <w:rPr>
+                <w:rFonts w:ascii="Verdana" w:eastAsia="Verdana" w:hAnsi="Verdana" w:cs="Verdana"/>
+              </w:rPr>
+              <w:t xml:space="preserve"> final de </w:t>
+            </w:r>
+            <w:proofErr w:type="spellStart"/>
+            <w:r>
+              <w:rPr>
+                <w:rFonts w:ascii="Verdana" w:eastAsia="Verdana" w:hAnsi="Verdana" w:cs="Verdana"/>
+              </w:rPr>
+              <w:t>ingreso</w:t>
+            </w:r>
+            <w:proofErr w:type="spellEnd"/>
+            <w:r>
+              <w:rPr>
+                <w:rFonts w:ascii="Verdana" w:eastAsia="Verdana" w:hAnsi="Verdana" w:cs="Verdana"/>
+              </w:rPr>
+              <w:t xml:space="preserve"> de </w:t>
+            </w:r>
+            <w:proofErr w:type="spellStart"/>
+            <w:r>
+              <w:rPr>
+                <w:rFonts w:ascii="Verdana" w:eastAsia="Verdana" w:hAnsi="Verdana" w:cs="Verdana"/>
+              </w:rPr>
+              <w:t>las</w:t>
+            </w:r>
+            <w:proofErr w:type="spellEnd"/>
+            <w:r>
+              <w:rPr>
+                <w:rFonts w:ascii="Verdana" w:eastAsia="Verdana" w:hAnsi="Verdana" w:cs="Verdana"/>
+              </w:rPr>
+              <w:t xml:space="preserve"> solicitudes.</w:t>
+            </w:r>
+          </w:p>
+        </w:tc>
+      </w:tr>
+      <w:tr>
+        <w:trPr>
+          <w:cnfStyle w:val="000000100000" w:firstRow="0" w:lastRow="0" w:firstColumn="0" w:lastColumn="0" w:oddVBand="0" w:evenVBand="0" w:oddHBand="1" w:evenHBand="0" w:firstRowFirstColumn="0" w:firstRowLastColumn="0" w:lastRowFirstColumn="0" w:lastRowLastColumn="0"/>
+          <w:trHeight w:val="272"/>
+        </w:trPr>
+        <w:tc>
+          <w:tcPr>
+            <w:cnfStyle w:val="001000000000" w:firstRow="0" w:lastRow="0" w:firstColumn="1" w:lastColumn="0" w:oddVBand="0" w:evenVBand="0" w:oddHBand="0" w:evenHBand="0" w:firstRowFirstColumn="0" w:firstRowLastColumn="0" w:lastRowFirstColumn="0" w:lastRowLastColumn="0"/>
+            <w:tcW w:w="2760" w:type="dxa"/>
+            <w:tcBorders>
+              <w:left w:val="none" w:sz="0" w:space="0" w:color="auto"/>
+              <w:bottom w:val="none" w:sz="0" w:space="0" w:color="auto"/>
+            </w:tcBorders>
+          </w:tcPr>
+          <w:p>
+            <w:pPr>
+              <w:pStyle w:val="Prrafodelista"/>
+              <w:tabs>
+                <w:tab w:val="left" w:pos="709"/>
+              </w:tabs>
+              <w:ind w:left="0"/>
+              <w:jc w:val="both"/>
+              <w:rPr>
+                <w:rFonts w:ascii="Verdana" w:eastAsia="Verdana" w:hAnsi="Verdana" w:cs="Verdana"/>
+              </w:rPr>
+            </w:pPr>
+            <w:proofErr w:type="spellStart"/>
+            <w:r>
+              <w:rPr>
+                <w:rFonts w:ascii="Verdana" w:eastAsia="Verdana" w:hAnsi="Verdana" w:cs="Verdana"/>
+              </w:rPr>
+              <w:t>Salidas</w:t>
+            </w:r>
+            <w:proofErr w:type="spellEnd"/>
+          </w:p>
+        </w:tc>
+        <w:tc>
+          <w:tcPr>
+            <w:tcW w:w="6195" w:type="dxa"/>
+          </w:tcPr>
+          <w:p>
+            <w:pPr>
+              <w:widowControl w:val="0"/>
+              <w:numPr>
+                <w:ilvl w:val="0"/>
+                <w:numId w:val="20"/>
+              </w:numPr>
+              <w:ind w:hanging="360"/>
+              <w:contextualSpacing/>
+              <w:cnfStyle w:val="000000100000" w:firstRow="0" w:lastRow="0" w:firstColumn="0" w:lastColumn="0" w:oddVBand="0" w:evenVBand="0" w:oddHBand="1" w:evenHBand="0" w:firstRowFirstColumn="0" w:firstRowLastColumn="0" w:lastRowFirstColumn="0" w:lastRowLastColumn="0"/>
+            </w:pPr>
+            <w:r>
+              <w:t>Lista de solicitudes de cambios</w:t>
+            </w:r>
+          </w:p>
+          <w:p>
+            <w:pPr>
+              <w:widowControl w:val="0"/>
+              <w:numPr>
+                <w:ilvl w:val="1"/>
+                <w:numId w:val="20"/>
+              </w:numPr>
+              <w:ind w:hanging="360"/>
+              <w:contextualSpacing/>
+              <w:cnfStyle w:val="000000100000" w:firstRow="0" w:lastRow="0" w:firstColumn="0" w:lastColumn="0" w:oddVBand="0" w:evenVBand="0" w:oddHBand="1" w:evenHBand="0" w:firstRowFirstColumn="0" w:firstRowLastColumn="0" w:lastRowFirstColumn="0" w:lastRowLastColumn="0"/>
+            </w:pPr>
+            <w:r>
+              <w:t>Fecha de creación de la solicitud de cambio</w:t>
+            </w:r>
+          </w:p>
+          <w:p>
+            <w:pPr>
+              <w:widowControl w:val="0"/>
+              <w:numPr>
+                <w:ilvl w:val="1"/>
+                <w:numId w:val="20"/>
+              </w:numPr>
+              <w:ind w:hanging="360"/>
+              <w:contextualSpacing/>
+              <w:cnfStyle w:val="000000100000" w:firstRow="0" w:lastRow="0" w:firstColumn="0" w:lastColumn="0" w:oddVBand="0" w:evenVBand="0" w:oddHBand="1" w:evenHBand="0" w:firstRowFirstColumn="0" w:firstRowLastColumn="0" w:lastRowFirstColumn="0" w:lastRowLastColumn="0"/>
+            </w:pPr>
+            <w:r>
+              <w:t>Estatus actual de la solicitud de cambio.</w:t>
+            </w:r>
+          </w:p>
+          <w:p>
+            <w:pPr>
+              <w:widowControl w:val="0"/>
+              <w:ind w:left="1493"/>
+              <w:contextualSpacing/>
+              <w:cnfStyle w:val="000000100000" w:firstRow="0" w:lastRow="0" w:firstColumn="0" w:lastColumn="0" w:oddVBand="0" w:evenVBand="0" w:oddHBand="1" w:evenHBand="0" w:firstRowFirstColumn="0" w:firstRowLastColumn="0" w:lastRowFirstColumn="0" w:lastRowLastColumn="0"/>
+              <w:rPr>
+                <w:rFonts w:ascii="Verdana" w:eastAsia="Verdana" w:hAnsi="Verdana" w:cs="Verdana"/>
+              </w:rPr>
+            </w:pPr>
+            <w:r>
+              <w:rPr>
+                <w:color w:val="auto"/>
+              </w:rPr>
+              <w:t>Rango o periodo en el que se llevó su implementación.</w:t>
+            </w:r>
+          </w:p>
+        </w:tc>
+      </w:tr>
+    </w:tbl>
+    <w:p>
+      <w:pPr>
+        <w:tabs>
+          <w:tab w:val="left" w:pos="709"/>
+        </w:tabs>
+        <w:ind w:left="709"/>
+        <w:jc w:val="both"/>
+        <w:rPr>
+          <w:rFonts w:ascii="Verdana" w:eastAsia="Verdana" w:hAnsi="Verdana" w:cs="Verdana"/>
+        </w:rPr>
+      </w:pPr>
+    </w:p>
+    <w:p>
+      <w:pPr>
+        <w:tabs>
+          <w:tab w:val="left" w:pos="709"/>
+        </w:tabs>
+        <w:ind w:left="709"/>
+        <w:jc w:val="both"/>
+        <w:rPr>
+          <w:rFonts w:ascii="Verdana" w:eastAsia="Verdana" w:hAnsi="Verdana" w:cs="Verdana"/>
+        </w:rPr>
+      </w:pPr>
+    </w:p>
+    <w:tbl>
+      <w:tblPr>
+        <w:tblStyle w:val="GridTable5DarkAccent5"/>
+        <w:tblW w:w="0" w:type="auto"/>
+        <w:tblBorders>
+          <w:top w:val="single" w:sz="4" w:space="0" w:color="auto"/>
+          <w:left w:val="single" w:sz="4" w:space="0" w:color="auto"/>
+          <w:bottom w:val="single" w:sz="4" w:space="0" w:color="auto"/>
+          <w:right w:val="single" w:sz="4" w:space="0" w:color="auto"/>
+          <w:insideH w:val="single" w:sz="4" w:space="0" w:color="auto"/>
+          <w:insideV w:val="single" w:sz="4" w:space="0" w:color="auto"/>
+        </w:tblBorders>
+        <w:tblLook w:val="04A0" w:firstRow="1" w:lastRow="0" w:firstColumn="1" w:lastColumn="0" w:noHBand="0" w:noVBand="1"/>
+      </w:tblPr>
+      <w:tblGrid>
+        <w:gridCol w:w="2760"/>
+        <w:gridCol w:w="6195"/>
+      </w:tblGrid>
+      <w:tr>
+        <w:trPr>
+          <w:cnfStyle w:val="100000000000" w:firstRow="1" w:lastRow="0" w:firstColumn="0" w:lastColumn="0" w:oddVBand="0" w:evenVBand="0" w:oddHBand="0" w:evenHBand="0" w:firstRowFirstColumn="0" w:firstRowLastColumn="0" w:lastRowFirstColumn="0" w:lastRowLastColumn="0"/>
+          <w:trHeight w:val="256"/>
+        </w:trPr>
+        <w:tc>
+          <w:tcPr>
+            <w:cnfStyle w:val="001000000000" w:firstRow="0" w:lastRow="0" w:firstColumn="1" w:lastColumn="0" w:oddVBand="0" w:evenVBand="0" w:oddHBand="0" w:evenHBand="0" w:firstRowFirstColumn="0" w:firstRowLastColumn="0" w:lastRowFirstColumn="0" w:lastRowLastColumn="0"/>
+            <w:tcW w:w="2760" w:type="dxa"/>
+            <w:tcBorders>
+              <w:top w:val="none" w:sz="0" w:space="0" w:color="auto"/>
+              <w:left w:val="none" w:sz="0" w:space="0" w:color="auto"/>
+              <w:right w:val="none" w:sz="0" w:space="0" w:color="auto"/>
+            </w:tcBorders>
+          </w:tcPr>
+          <w:p>
+            <w:pPr>
+              <w:pStyle w:val="Prrafodelista"/>
+              <w:tabs>
+                <w:tab w:val="left" w:pos="709"/>
+              </w:tabs>
+              <w:ind w:left="0"/>
+              <w:jc w:val="both"/>
+              <w:rPr>
+                <w:rFonts w:ascii="Verdana" w:eastAsia="Verdana" w:hAnsi="Verdana" w:cs="Verdana"/>
+              </w:rPr>
+            </w:pPr>
+            <w:r>
+              <w:rPr>
+                <w:rFonts w:ascii="Verdana" w:eastAsia="Verdana" w:hAnsi="Verdana" w:cs="Verdana"/>
+              </w:rPr>
+              <w:t xml:space="preserve">ID de </w:t>
+            </w:r>
+            <w:proofErr w:type="spellStart"/>
+            <w:r>
+              <w:rPr>
+                <w:rFonts w:ascii="Verdana" w:eastAsia="Verdana" w:hAnsi="Verdana" w:cs="Verdana"/>
+              </w:rPr>
+              <w:t>Reporte</w:t>
+            </w:r>
+            <w:proofErr w:type="spellEnd"/>
+          </w:p>
+        </w:tc>
+        <w:tc>
+          <w:tcPr>
+            <w:tcW w:w="6195" w:type="dxa"/>
+            <w:tcBorders>
+              <w:top w:val="none" w:sz="0" w:space="0" w:color="auto"/>
+              <w:left w:val="none" w:sz="0" w:space="0" w:color="auto"/>
+              <w:right w:val="none" w:sz="0" w:space="0" w:color="auto"/>
+            </w:tcBorders>
+          </w:tcPr>
+          <w:p>
+            <w:pPr>
+              <w:pStyle w:val="Prrafodelista"/>
+              <w:tabs>
+                <w:tab w:val="left" w:pos="709"/>
+              </w:tabs>
+              <w:ind w:left="0"/>
+              <w:jc w:val="both"/>
+              <w:cnfStyle w:val="100000000000" w:firstRow="1" w:lastRow="0" w:firstColumn="0" w:lastColumn="0" w:oddVBand="0" w:evenVBand="0" w:oddHBand="0" w:evenHBand="0" w:firstRowFirstColumn="0" w:firstRowLastColumn="0" w:lastRowFirstColumn="0" w:lastRowLastColumn="0"/>
+              <w:rPr>
+                <w:rFonts w:ascii="Verdana" w:eastAsia="Verdana" w:hAnsi="Verdana" w:cs="Verdana"/>
+              </w:rPr>
+            </w:pPr>
+            <w:r>
+              <w:rPr>
+                <w:rFonts w:ascii="Verdana" w:eastAsia="Verdana" w:hAnsi="Verdana" w:cs="Verdana"/>
+              </w:rPr>
+              <w:t>RGC-006</w:t>
+            </w:r>
+          </w:p>
+        </w:tc>
+      </w:tr>
+      <w:tr>
+        <w:trPr>
+          <w:cnfStyle w:val="000000100000" w:firstRow="0" w:lastRow="0" w:firstColumn="0" w:lastColumn="0" w:oddVBand="0" w:evenVBand="0" w:oddHBand="1" w:evenHBand="0" w:firstRowFirstColumn="0" w:firstRowLastColumn="0" w:lastRowFirstColumn="0" w:lastRowLastColumn="0"/>
+          <w:trHeight w:val="240"/>
+        </w:trPr>
+        <w:tc>
+          <w:tcPr>
+            <w:cnfStyle w:val="001000000000" w:firstRow="0" w:lastRow="0" w:firstColumn="1" w:lastColumn="0" w:oddVBand="0" w:evenVBand="0" w:oddHBand="0" w:evenHBand="0" w:firstRowFirstColumn="0" w:firstRowLastColumn="0" w:lastRowFirstColumn="0" w:lastRowLastColumn="0"/>
+            <w:tcW w:w="2760" w:type="dxa"/>
+            <w:tcBorders>
+              <w:left w:val="none" w:sz="0" w:space="0" w:color="auto"/>
+            </w:tcBorders>
+          </w:tcPr>
+          <w:p>
+            <w:pPr>
+              <w:pStyle w:val="Prrafodelista"/>
+              <w:tabs>
+                <w:tab w:val="left" w:pos="709"/>
+              </w:tabs>
+              <w:ind w:left="0"/>
+              <w:jc w:val="both"/>
+              <w:rPr>
+                <w:rFonts w:ascii="Verdana" w:eastAsia="Verdana" w:hAnsi="Verdana" w:cs="Verdana"/>
+              </w:rPr>
+            </w:pPr>
+            <w:proofErr w:type="spellStart"/>
+            <w:r>
+              <w:rPr>
+                <w:rFonts w:ascii="Verdana" w:eastAsia="Verdana" w:hAnsi="Verdana" w:cs="Verdana"/>
+              </w:rPr>
+              <w:t>Autor</w:t>
+            </w:r>
+            <w:proofErr w:type="spellEnd"/>
+          </w:p>
+        </w:tc>
+        <w:tc>
+          <w:tcPr>
+            <w:tcW w:w="6195" w:type="dxa"/>
+          </w:tcPr>
+          <w:p>
+            <w:pPr>
+              <w:pStyle w:val="Prrafodelista"/>
+              <w:tabs>
+                <w:tab w:val="left" w:pos="709"/>
+              </w:tabs>
+              <w:ind w:left="0"/>
+              <w:jc w:val="both"/>
+              <w:cnfStyle w:val="000000100000" w:firstRow="0" w:lastRow="0" w:firstColumn="0" w:lastColumn="0" w:oddVBand="0" w:evenVBand="0" w:oddHBand="1" w:evenHBand="0" w:firstRowFirstColumn="0" w:firstRowLastColumn="0" w:lastRowFirstColumn="0" w:lastRowLastColumn="0"/>
+              <w:rPr>
+                <w:rFonts w:ascii="Verdana" w:eastAsia="Verdana" w:hAnsi="Verdana" w:cs="Verdana"/>
+              </w:rPr>
+            </w:pPr>
+            <w:r>
+              <w:t>FISUM</w:t>
+            </w:r>
+          </w:p>
+        </w:tc>
+      </w:tr>
+      <w:tr>
+        <w:trPr>
+          <w:trHeight w:val="256"/>
+        </w:trPr>
+        <w:tc>
+          <w:tcPr>
+            <w:cnfStyle w:val="001000000000" w:firstRow="0" w:lastRow="0" w:firstColumn="1" w:lastColumn="0" w:oddVBand="0" w:evenVBand="0" w:oddHBand="0" w:evenHBand="0" w:firstRowFirstColumn="0" w:firstRowLastColumn="0" w:lastRowFirstColumn="0" w:lastRowLastColumn="0"/>
+            <w:tcW w:w="2760" w:type="dxa"/>
+            <w:tcBorders>
+              <w:left w:val="none" w:sz="0" w:space="0" w:color="auto"/>
+            </w:tcBorders>
+          </w:tcPr>
+          <w:p>
+            <w:pPr>
+              <w:pStyle w:val="Prrafodelista"/>
+              <w:tabs>
+                <w:tab w:val="left" w:pos="709"/>
+              </w:tabs>
+              <w:ind w:left="0"/>
+              <w:jc w:val="both"/>
+              <w:rPr>
+                <w:rFonts w:ascii="Verdana" w:eastAsia="Verdana" w:hAnsi="Verdana" w:cs="Verdana"/>
+              </w:rPr>
+            </w:pPr>
+            <w:proofErr w:type="spellStart"/>
+            <w:r>
+              <w:rPr>
+                <w:rFonts w:ascii="Verdana" w:eastAsia="Verdana" w:hAnsi="Verdana" w:cs="Verdana"/>
+              </w:rPr>
+              <w:t>Titulo</w:t>
+            </w:r>
+            <w:proofErr w:type="spellEnd"/>
+          </w:p>
+        </w:tc>
+        <w:tc>
+          <w:tcPr>
+            <w:tcW w:w="6195" w:type="dxa"/>
+          </w:tcPr>
+          <w:p>
+            <w:pPr>
+              <w:pStyle w:val="Prrafodelista"/>
+              <w:tabs>
+                <w:tab w:val="left" w:pos="709"/>
+              </w:tabs>
+              <w:ind w:left="0"/>
+              <w:jc w:val="both"/>
+              <w:cnfStyle w:val="000000000000" w:firstRow="0" w:lastRow="0" w:firstColumn="0" w:lastColumn="0" w:oddVBand="0" w:evenVBand="0" w:oddHBand="0" w:evenHBand="0" w:firstRowFirstColumn="0" w:firstRowLastColumn="0" w:lastRowFirstColumn="0" w:lastRowLastColumn="0"/>
+              <w:rPr>
+                <w:rFonts w:ascii="Verdana" w:eastAsia="Verdana" w:hAnsi="Verdana" w:cs="Verdana"/>
+              </w:rPr>
+            </w:pPr>
+            <w:proofErr w:type="spellStart"/>
+            <w:r>
+              <w:rPr>
+                <w:rFonts w:ascii="Verdana" w:eastAsia="Verdana" w:hAnsi="Verdana" w:cs="Verdana"/>
+              </w:rPr>
+              <w:t>Historial</w:t>
+            </w:r>
+            <w:proofErr w:type="spellEnd"/>
+            <w:r>
+              <w:rPr>
+                <w:rFonts w:ascii="Verdana" w:eastAsia="Verdana" w:hAnsi="Verdana" w:cs="Verdana"/>
+              </w:rPr>
+              <w:t xml:space="preserve"> de solitude de </w:t>
+            </w:r>
+            <w:proofErr w:type="spellStart"/>
+            <w:r>
+              <w:rPr>
+                <w:rFonts w:ascii="Verdana" w:eastAsia="Verdana" w:hAnsi="Verdana" w:cs="Verdana"/>
+              </w:rPr>
+              <w:t>cambios</w:t>
+            </w:r>
+            <w:proofErr w:type="spellEnd"/>
+            <w:r>
+              <w:rPr>
+                <w:rFonts w:ascii="Verdana" w:eastAsia="Verdana" w:hAnsi="Verdana" w:cs="Verdana"/>
+              </w:rPr>
+              <w:t xml:space="preserve"> </w:t>
+            </w:r>
+            <w:proofErr w:type="spellStart"/>
+            <w:r>
+              <w:rPr>
+                <w:rFonts w:ascii="Verdana" w:eastAsia="Verdana" w:hAnsi="Verdana" w:cs="Verdana"/>
+              </w:rPr>
+              <w:t>rechazadas</w:t>
+            </w:r>
+            <w:proofErr w:type="spellEnd"/>
+            <w:r>
+              <w:rPr>
+                <w:rFonts w:ascii="Verdana" w:eastAsia="Verdana" w:hAnsi="Verdana" w:cs="Verdana"/>
+              </w:rPr>
+              <w:t xml:space="preserve"> en un period de </w:t>
+            </w:r>
+            <w:proofErr w:type="spellStart"/>
+            <w:r>
+              <w:rPr>
+                <w:rFonts w:ascii="Verdana" w:eastAsia="Verdana" w:hAnsi="Verdana" w:cs="Verdana"/>
+              </w:rPr>
+              <w:t>tiempo</w:t>
+            </w:r>
+            <w:proofErr w:type="spellEnd"/>
+            <w:r>
+              <w:rPr>
+                <w:rFonts w:ascii="Verdana" w:eastAsia="Verdana" w:hAnsi="Verdana" w:cs="Verdana"/>
+              </w:rPr>
+              <w:t xml:space="preserve"> dado</w:t>
+            </w:r>
+          </w:p>
+        </w:tc>
+      </w:tr>
+      <w:tr>
+        <w:trPr>
+          <w:cnfStyle w:val="000000100000" w:firstRow="0" w:lastRow="0" w:firstColumn="0" w:lastColumn="0" w:oddVBand="0" w:evenVBand="0" w:oddHBand="1" w:evenHBand="0" w:firstRowFirstColumn="0" w:firstRowLastColumn="0" w:lastRowFirstColumn="0" w:lastRowLastColumn="0"/>
+          <w:trHeight w:val="256"/>
+        </w:trPr>
+        <w:tc>
+          <w:tcPr>
+            <w:cnfStyle w:val="001000000000" w:firstRow="0" w:lastRow="0" w:firstColumn="1" w:lastColumn="0" w:oddVBand="0" w:evenVBand="0" w:oddHBand="0" w:evenHBand="0" w:firstRowFirstColumn="0" w:firstRowLastColumn="0" w:lastRowFirstColumn="0" w:lastRowLastColumn="0"/>
+            <w:tcW w:w="2760" w:type="dxa"/>
+            <w:tcBorders>
+              <w:left w:val="none" w:sz="0" w:space="0" w:color="auto"/>
+            </w:tcBorders>
+          </w:tcPr>
+          <w:p>
+            <w:pPr>
+              <w:pStyle w:val="Prrafodelista"/>
+              <w:tabs>
+                <w:tab w:val="left" w:pos="709"/>
+              </w:tabs>
+              <w:ind w:left="0"/>
+              <w:jc w:val="both"/>
+              <w:rPr>
+                <w:rFonts w:ascii="Verdana" w:eastAsia="Verdana" w:hAnsi="Verdana" w:cs="Verdana"/>
+              </w:rPr>
+            </w:pPr>
+            <w:proofErr w:type="spellStart"/>
+            <w:r>
+              <w:rPr>
+                <w:rFonts w:ascii="Verdana" w:eastAsia="Verdana" w:hAnsi="Verdana" w:cs="Verdana"/>
+              </w:rPr>
+              <w:lastRenderedPageBreak/>
               <w:t>Proposito</w:t>
             </w:r>
             <w:proofErr w:type="spellEnd"/>
@@ -22396,19 +24523,6 @@
         </w:tc>
       </w:tr>
     </w:tbl>
-    <w:p>
-      <w:pPr>
-        <w:tabs>
-          <w:tab w:val="left" w:pos="709"/>
-        </w:tabs>
-        <w:jc w:val="both"/>
-        <w:rPr>
-          <w:rFonts w:ascii="Verdana" w:eastAsia="Verdana" w:hAnsi="Verdana" w:cs="Verdana"/>
-        </w:rPr>
-      </w:pPr>
-      <w:bookmarkStart w:id="25" w:name="_GoBack"/>
-      <w:bookmarkEnd w:id="25"/>
-    </w:p>
     <w:p>
       <w:pPr>
         <w:tabs>
@@ -23954,7 +26068,7 @@
       <w:rPr>
         <w:noProof/>
       </w:rPr>
-      <w:t>18</w:t>
+      <w:t>19</w:t>
     </w:r>
     <w:r>
       <w:fldChar w:fldCharType="end"/>
@@ -23985,7 +26099,7 @@
       <w:rPr>
         <w:noProof/>
       </w:rPr>
-      <w:t>20</w:t>
+      <w:t>21</w:t>
     </w:r>
     <w:r>
       <w:fldChar w:fldCharType="end"/>
@@ -25892,6 +28006,146 @@
     </w:lvl>
   </w:abstractNum>
   <w:abstractNum w:abstractNumId="16">
+    <w:nsid w:val="6EDD5B49"/>
+    <w:multiLevelType w:val="multilevel"/>
+    <w:tmpl w:val="A8F2DECA"/>
+    <w:lvl w:ilvl="0">
+      <w:start w:val="1"/>
+      <w:numFmt w:val="bullet"/>
+      <w:lvlText w:val="●"/>
+      <w:lvlJc w:val="left"/>
+      <w:pPr>
+        <w:ind w:left="720" w:firstLine="360"/>
+      </w:pPr>
+      <w:rPr>
+        <w:strike w:val="0"/>
+        <w:dstrike w:val="0"/>
+        <w:u w:val="none"/>
+        <w:effect w:val="none"/>
+      </w:rPr>
+    </w:lvl>
+    <w:lvl w:ilvl="1">
+      <w:start w:val="1"/>
+      <w:numFmt w:val="bullet"/>
+      <w:lvlText w:val="○"/>
+      <w:lvlJc w:val="left"/>
+      <w:pPr>
+        <w:ind w:left="1440" w:firstLine="1080"/>
+      </w:pPr>
+      <w:rPr>
+        <w:strike w:val="0"/>
+        <w:dstrike w:val="0"/>
+        <w:u w:val="none"/>
+        <w:effect w:val="none"/>
+      </w:rPr>
+    </w:lvl>
+    <w:lvl w:ilvl="2">
+      <w:start w:val="1"/>
+      <w:numFmt w:val="bullet"/>
+      <w:lvlText w:val="■"/>
+      <w:lvlJc w:val="left"/>
+      <w:pPr>
+        <w:ind w:left="2160" w:firstLine="1800"/>
+      </w:pPr>
+      <w:rPr>
+        <w:strike w:val="0"/>
+        <w:dstrike w:val="0"/>
+        <w:u w:val="none"/>
+        <w:effect w:val="none"/>
+      </w:rPr>
+    </w:lvl>
+    <w:lvl w:ilvl="3">
+      <w:start w:val="1"/>
+      <w:numFmt w:val="bullet"/>
+      <w:lvlText w:val="●"/>
+      <w:lvlJc w:val="left"/>
+      <w:pPr>
+        <w:ind w:left="2880" w:firstLine="2520"/>
+      </w:pPr>
+      <w:rPr>
+        <w:strike w:val="0"/>
+        <w:dstrike w:val="0"/>
+        <w:u w:val="none"/>
+        <w:effect w:val="none"/>
+      </w:rPr>
+    </w:lvl>
+    <w:lvl w:ilvl="4">
+      <w:start w:val="1"/>
+      <w:numFmt w:val="bullet"/>
+      <w:lvlText w:val="○"/>
+      <w:lvlJc w:val="left"/>
+      <w:pPr>
+        <w:ind w:left="3600" w:firstLine="3240"/>
+      </w:pPr>
+      <w:rPr>
+        <w:strike w:val="0"/>
+        <w:dstrike w:val="0"/>
+        <w:u w:val="none"/>
+        <w:effect w:val="none"/>
+      </w:rPr>
+    </w:lvl>
+    <w:lvl w:ilvl="5">
+      <w:start w:val="1"/>
+      <w:numFmt w:val="bullet"/>
+      <w:lvlText w:val="■"/>
+      <w:lvlJc w:val="left"/>
+      <w:pPr>
+        <w:ind w:left="4320" w:firstLine="3960"/>
+      </w:pPr>
+      <w:rPr>
+        <w:strike w:val="0"/>
+        <w:dstrike w:val="0"/>
+        <w:u w:val="none"/>
+        <w:effect w:val="none"/>
+      </w:rPr>
+    </w:lvl>
+    <w:lvl w:ilvl="6">
+      <w:start w:val="1"/>
+      <w:numFmt w:val="bullet"/>
+      <w:lvlText w:val="●"/>
+      <w:lvlJc w:val="left"/>
+      <w:pPr>
+        <w:ind w:left="5040" w:firstLine="4680"/>
+      </w:pPr>
+      <w:rPr>
+        <w:strike w:val="0"/>
+        <w:dstrike w:val="0"/>
+        <w:u w:val="none"/>
+        <w:effect w:val="none"/>
+      </w:rPr>
+    </w:lvl>
+    <w:lvl w:ilvl="7">
+      <w:start w:val="1"/>
+      <w:numFmt w:val="bullet"/>
+      <w:lvlText w:val="○"/>
+      <w:lvlJc w:val="left"/>
+      <w:pPr>
+        <w:ind w:left="5760" w:firstLine="5400"/>
+      </w:pPr>
+      <w:rPr>
+        <w:strike w:val="0"/>
+        <w:dstrike w:val="0"/>
+        <w:u w:val="none"/>
+        <w:effect w:val="none"/>
+      </w:rPr>
+    </w:lvl>
+    <w:lvl w:ilvl="8">
+      <w:start w:val="1"/>
+      <w:numFmt w:val="bullet"/>
+      <w:lvlText w:val="■"/>
+      <w:lvlJc w:val="left"/>
+      <w:pPr>
+        <w:ind w:left="6480" w:firstLine="6120"/>
+      </w:pPr>
+      <w:rPr>
+        <w:strike w:val="0"/>
+        <w:dstrike w:val="0"/>
+        <w:u w:val="none"/>
+        <w:effect w:val="none"/>
+      </w:rPr>
+    </w:lvl>
+  </w:abstractNum>
+  <w:abstractNum w:abstractNumId="17">
     <w:nsid w:val="75034C8D"/>
     <w:multiLevelType w:val="multilevel"/>
     <w:tmpl w:val="E952952A"/>
@@ -26004,7 +28258,7 @@
       </w:rPr>
     </w:lvl>
   </w:abstractNum>
-  <w:abstractNum w:abstractNumId="17">
+  <w:abstractNum w:abstractNumId="18">
     <w:nsid w:val="796858C8"/>
     <w:multiLevelType w:val="multilevel"/>
     <w:tmpl w:val="62329CD0"/>
@@ -26135,7 +28389,7 @@
       </w:rPr>
     </w:lvl>
   </w:abstractNum>
-  <w:abstractNum w:abstractNumId="18">
+  <w:abstractNum w:abstractNumId="19">
     <w:nsid w:val="7F4D0FF7"/>
     <w:multiLevelType w:val="multilevel"/>
     <w:tmpl w:val="E952952A"/>
@@ -26270,7 +28524,7 @@
     <w:abstractNumId w:val="0"/>
   </w:num>
   <w:num w:numId="8">
-    <w:abstractNumId w:val="17"/>
+    <w:abstractNumId w:val="18"/>
   </w:num>
   <w:num w:numId="9">
     <w:abstractNumId w:val="10"/>
@@ -26294,16 +28548,28 @@
     <w:abstractNumId w:val="5"/>
   </w:num>
   <w:num w:numId="16">
-    <w:abstractNumId w:val="16"/>
+    <w:abstractNumId w:val="17"/>
   </w:num>
   <w:num w:numId="17">
-    <w:abstractNumId w:val="18"/>
+    <w:abstractNumId w:val="19"/>
   </w:num>
   <w:num w:numId="18">
     <w:abstractNumId w:val="8"/>
   </w:num>
   <w:num w:numId="19">
     <w:abstractNumId w:val="4"/>
+  </w:num>
+  <w:num w:numId="20">
+    <w:abstractNumId w:val="16"/>
+    <w:lvlOverride w:ilvl="0"/>
+    <w:lvlOverride w:ilvl="1"/>
+    <w:lvlOverride w:ilvl="2"/>
+    <w:lvlOverride w:ilvl="3"/>
+    <w:lvlOverride w:ilvl="4"/>
+    <w:lvlOverride w:ilvl="5"/>
+    <w:lvlOverride w:ilvl="6"/>
+    <w:lvlOverride w:ilvl="7"/>
+    <w:lvlOverride w:ilvl="8"/>
   </w:num>
 </w:numbering>
 </file>

</xml_diff>